<commit_message>
migrate figures; change line spacing
</commit_message>
<xml_diff>
--- a/main/content/pfx-main.docx
+++ b/main/content/pfx-main.docx
@@ -57,7 +57,26 @@
         <w:t xml:space="preserve">Michel Theron, Kelda Gould, </w:t>
       </w:r>
       <w:r>
-        <w:t xml:space="preserve">Daniel Mead, Eleanor Drury, Bronwyn </w:t>
+        <w:t xml:space="preserve">Daniel Mead, Eleanor Drury, </w:t>
+      </w:r>
+      <w:r>
+        <w:t xml:space="preserve">John O’Brien, Valentin </w:t>
+      </w:r>
+      <w:proofErr w:type="spellStart"/>
+      <w:r>
+        <w:t>Ruano</w:t>
+      </w:r>
+      <w:proofErr w:type="spellEnd"/>
+      <w:r>
+        <w:t xml:space="preserve"> </w:t>
+      </w:r>
+      <w:bookmarkStart w:id="0" w:name="_GoBack"/>
+      <w:bookmarkEnd w:id="0"/>
+      <w:r>
+        <w:t xml:space="preserve">Rubio, </w:t>
+      </w:r>
+      <w:r>
+        <w:t xml:space="preserve">Bronwyn </w:t>
       </w:r>
       <w:proofErr w:type="spellStart"/>
       <w:r>
@@ -280,31 +299,67 @@
         <w:pStyle w:val="Heading2"/>
       </w:pPr>
       <w:r>
+        <w:t>Introduction</w:t>
+      </w:r>
+    </w:p>
+    <w:p>
+      <w:r>
+        <w:t xml:space="preserve">Genome variation in the eukaryotic pathogen </w:t>
+      </w:r>
+      <w:r>
+        <w:rPr>
+          <w:i/>
+        </w:rPr>
+        <w:t xml:space="preserve">Plasmodium falciparum </w:t>
+      </w:r>
+      <w:r>
+        <w:t xml:space="preserve">underpins both fundamental biology, such as the ability of the parasite to evade the human immune response, and clinical outcomes, through the evolution of antimalarial drug resistance. This is of particular concern with the recent spread of resistance to </w:t>
+      </w:r>
+      <w:r>
+        <w:t xml:space="preserve">front-line </w:t>
+      </w:r>
+      <w:r>
+        <w:t>therapies in South-East Asia (@@REF).</w:t>
+      </w:r>
+      <w:r>
+        <w:t xml:space="preserve"> High throughput sequencing is a proven technology for the study of genome variation in </w:t>
+      </w:r>
+      <w:r>
+        <w:rPr>
+          <w:i/>
+        </w:rPr>
+        <w:t>P. falciparum</w:t>
+      </w:r>
+      <w:r>
+        <w:t>, and has yielded insights into</w:t>
+      </w:r>
+      <w:r>
+        <w:t xml:space="preserve"> </w:t>
+      </w:r>
+      <w:r>
+        <w:t xml:space="preserve">natural patterns of variation and population structure (@@REFs), the </w:t>
+      </w:r>
+      <w:r>
         <w:lastRenderedPageBreak/>
-        <w:t>Introduction</w:t>
-      </w:r>
-    </w:p>
-    <w:p>
-      <w:r>
-        <w:t xml:space="preserve">Genome variation in the eukaryotic pathogen </w:t>
-      </w:r>
-      <w:r>
-        <w:rPr>
-          <w:i/>
-        </w:rPr>
-        <w:t xml:space="preserve">Plasmodium falciparum </w:t>
-      </w:r>
-      <w:r>
-        <w:t xml:space="preserve">underpins both fundamental biology, such as the ability of the parasite to evade the human immune response, and clinical outcomes, through the evolution of antimalarial drug resistance. This is of particular concern with the recent spread of resistance to </w:t>
-      </w:r>
-      <w:r>
-        <w:t xml:space="preserve">front-line </w:t>
-      </w:r>
-      <w:r>
-        <w:t>therapies in South-East Asia (@@REF).</w:t>
-      </w:r>
-      <w:r>
-        <w:t xml:space="preserve"> High throughput sequencing is a proven technology for the study of genome variation in </w:t>
+        <w:t>mutational processes that generate diversity (@@REF) and the genetic basis for artemisinin resistance (@@REF). However</w:t>
+      </w:r>
+      <w:r>
+        <w:t xml:space="preserve">, knowledge </w:t>
+      </w:r>
+      <w:r>
+        <w:t>of genome variation</w:t>
+      </w:r>
+      <w:r>
+        <w:t xml:space="preserve"> is still incomplete</w:t>
+      </w:r>
+      <w:r>
+        <w:t xml:space="preserve">, in part because </w:t>
+      </w:r>
+      <w:r>
+        <w:t>several</w:t>
+      </w:r>
+      <w:r>
+        <w:t xml:space="preserve"> factors make the </w:t>
       </w:r>
       <w:r>
         <w:rPr>
@@ -313,31 +368,162 @@
         <w:t>P. falciparum</w:t>
       </w:r>
       <w:r>
-        <w:t>, and has yielded insights into</w:t>
-      </w:r>
-      <w:r>
-        <w:t xml:space="preserve"> </w:t>
-      </w:r>
-      <w:r>
-        <w:t>natural patterns of variation and population structure (@@REFs), the mutational processes that generate diversity (@@REF) and the genetic basis for artemisinin resistance (@@REF). However</w:t>
-      </w:r>
-      <w:r>
-        <w:t xml:space="preserve">, knowledge </w:t>
-      </w:r>
-      <w:r>
-        <w:t>of genome variation</w:t>
-      </w:r>
-      <w:r>
-        <w:t xml:space="preserve"> is still incomplete</w:t>
-      </w:r>
-      <w:r>
-        <w:t xml:space="preserve">, in part because </w:t>
-      </w:r>
-      <w:r>
-        <w:t>several</w:t>
-      </w:r>
-      <w:r>
-        <w:t xml:space="preserve"> factors make the </w:t>
+        <w:t xml:space="preserve"> genome difficult to study in its entirety. The highly compact @@2XMb genome has an extremely biased nucleotide composition, with 80.X% (A+T) content overall and over @@X% (A+T) in non-coding regions (@@REF). </w:t>
+      </w:r>
+      <w:r>
+        <w:t xml:space="preserve">Despite being free of transposable elements, the genome </w:t>
+      </w:r>
+      <w:r>
+        <w:t xml:space="preserve">is </w:t>
+      </w:r>
+      <w:r>
+        <w:t>highly repetitive, with short tandem repeats</w:t>
+      </w:r>
+      <w:r>
+        <w:t xml:space="preserve"> </w:t>
+      </w:r>
+      <w:r>
+        <w:t xml:space="preserve">and other low complexity sequences </w:t>
+      </w:r>
+      <w:r>
+        <w:t>unusually</w:t>
+      </w:r>
+      <w:r>
+        <w:t xml:space="preserve"> abundant in both coding and non-coding regions (@@REF). Several multi-copy gene families encoding </w:t>
+      </w:r>
+      <w:r>
+        <w:t xml:space="preserve">erythrocyte </w:t>
+      </w:r>
+      <w:r>
+        <w:t>surface antigens are hypervariable, diversify</w:t>
+      </w:r>
+      <w:r>
+        <w:t>ing</w:t>
+      </w:r>
+      <w:r>
+        <w:t xml:space="preserve"> within the course of a single infection via ectopic recombination (@@REF). Other genes associated with the blood-stage exhibit deep and possibly ancient allelic dimorphisms under balancing selection </w:t>
+      </w:r>
+      <w:r>
+        <w:t xml:space="preserve">where one or more allele families </w:t>
+      </w:r>
+      <w:r>
+        <w:t>are</w:t>
+      </w:r>
+      <w:r>
+        <w:t xml:space="preserve"> be highly diverged from the reference sequence (@@REF)</w:t>
+      </w:r>
+      <w:r>
+        <w:t>.</w:t>
+      </w:r>
+      <w:r>
+        <w:t xml:space="preserve"> These factors </w:t>
+      </w:r>
+      <w:r>
+        <w:t>challenge both the sequencing technology itself and methods for variant discovery and genotyping</w:t>
+      </w:r>
+      <w:r>
+        <w:t xml:space="preserve"> from </w:t>
+      </w:r>
+      <w:r>
+        <w:t>high throughput</w:t>
+      </w:r>
+      <w:r>
+        <w:t xml:space="preserve"> sequence </w:t>
+      </w:r>
+      <w:r>
+        <w:t>data</w:t>
+      </w:r>
+      <w:r>
+        <w:t xml:space="preserve">. </w:t>
+      </w:r>
+      <w:r>
+        <w:t xml:space="preserve">Data on insertion/deletion (INDEL) variation are limited (@@REF) although several lines of evidence suggest that small INDELs may be unusually abundant (@@REFs). </w:t>
+      </w:r>
+      <w:r>
+        <w:t xml:space="preserve">Little is known about variation in non-coding regions, which could have a significant impact on </w:t>
+      </w:r>
+      <w:r>
+        <w:t xml:space="preserve">phenotype by regulating </w:t>
+      </w:r>
+      <w:r>
+        <w:t xml:space="preserve">gene expression. Knowledge of complex variation, where haplotypes are highly diverged from the reference genome, is </w:t>
+      </w:r>
+      <w:r>
+        <w:t xml:space="preserve">constrained </w:t>
+      </w:r>
+      <w:r>
+        <w:t>to a few well-studied loci (e.g., @@REFs).</w:t>
+      </w:r>
+    </w:p>
+    <w:p>
+      <w:r>
+        <w:t xml:space="preserve">In studies of genome variation in humans and other species (@@TODO species examples) trios, crosses and other types of pedigree have proved an invaluable resource. Pedigree information </w:t>
+      </w:r>
+      <w:r>
+        <w:t>can be</w:t>
+      </w:r>
+      <w:r>
+        <w:t xml:space="preserve"> use</w:t>
+      </w:r>
+      <w:r>
+        <w:t>d</w:t>
+      </w:r>
+      <w:r>
+        <w:t xml:space="preserve"> </w:t>
+      </w:r>
+      <w:r>
+        <w:t>to identify</w:t>
+      </w:r>
+      <w:r>
+        <w:t xml:space="preserve"> errors in the process of high throughput sequencing of genomic DNA and </w:t>
+      </w:r>
+      <w:r>
+        <w:t>variant discovery</w:t>
+      </w:r>
+      <w:r>
+        <w:t xml:space="preserve">. By sequencing related individuals, </w:t>
+      </w:r>
+      <w:r>
+        <w:t xml:space="preserve">variants </w:t>
+      </w:r>
+      <w:r>
+        <w:t xml:space="preserve">that are in violation of Mendelian segregation can be identified. Although such </w:t>
+      </w:r>
+      <w:r>
+        <w:t>variants</w:t>
+      </w:r>
+      <w:r>
+        <w:t xml:space="preserve"> may occasionally arise naturally, for example through </w:t>
+      </w:r>
+      <w:r>
+        <w:rPr>
+          <w:i/>
+        </w:rPr>
+        <w:t>de novo</w:t>
+      </w:r>
+      <w:r>
+        <w:t xml:space="preserve"> mutation, in general they provide a </w:t>
+      </w:r>
+      <w:r>
+        <w:t>good</w:t>
+      </w:r>
+      <w:r>
+        <w:t xml:space="preserve"> indicator of genotyping error (@@REF). Mendelian errors have therefore been widely used to </w:t>
+      </w:r>
+      <w:r>
+        <w:t xml:space="preserve">calibrate and </w:t>
+      </w:r>
+      <w:r>
+        <w:t>validate methods for variant discov</w:t>
+      </w:r>
+      <w:r>
+        <w:t>ery and genotype calling</w:t>
+      </w:r>
+      <w:r>
+        <w:t xml:space="preserve">. </w:t>
+      </w:r>
+      <w:r>
+        <w:t xml:space="preserve">Unfortunately, although pedigrees can be readily obtained for most species, this is currently not the case for </w:t>
       </w:r>
       <w:r>
         <w:rPr>
@@ -346,419 +532,255 @@
         <w:t>P. falciparum</w:t>
       </w:r>
       <w:r>
-        <w:t xml:space="preserve"> genome difficult to study in its entirety. The highly compact @@2XMb genome has an extremely biased nucleotide composition, with 80.X% (A+T) content overall and over @@X% (A+T) in non-coding regions (@@REF). </w:t>
-      </w:r>
-      <w:r>
-        <w:t xml:space="preserve">Despite being free of transposable elements, the genome </w:t>
-      </w:r>
-      <w:r>
-        <w:t xml:space="preserve">is </w:t>
-      </w:r>
-      <w:r>
-        <w:t>highly repetitive, with short tandem repeats</w:t>
-      </w:r>
-      <w:r>
-        <w:t xml:space="preserve"> </w:t>
-      </w:r>
-      <w:r>
-        <w:t xml:space="preserve">and other low complexity sequences </w:t>
-      </w:r>
-      <w:r>
-        <w:t>unusually</w:t>
-      </w:r>
-      <w:r>
-        <w:t xml:space="preserve"> abundant in both coding and non-coding regions (@@REF). Several multi-copy gene families encoding </w:t>
-      </w:r>
-      <w:r>
-        <w:t xml:space="preserve">erythrocyte </w:t>
-      </w:r>
-      <w:r>
-        <w:t>surface antigens are hypervariable, diversify</w:t>
-      </w:r>
-      <w:r>
-        <w:t>ing</w:t>
-      </w:r>
-      <w:r>
-        <w:t xml:space="preserve"> within the course of a single infection via ectopic recombination (@@REF). Other genes associated with the blood-stage exhibit deep and possibly ancient allelic dimorphisms under balancing selection </w:t>
-      </w:r>
-      <w:r>
-        <w:t xml:space="preserve">where one or more allele families </w:t>
-      </w:r>
-      <w:r>
-        <w:t>are</w:t>
-      </w:r>
-      <w:r>
-        <w:t xml:space="preserve"> be highly diverged from the reference sequence (@@REF)</w:t>
+        <w:t xml:space="preserve">.  </w:t>
+      </w:r>
+      <w:r>
+        <w:t>Although</w:t>
+      </w:r>
+      <w:r>
+        <w:t xml:space="preserve"> sexually reproducing, the parasite is haploid for the majority of its life cycle, and exists only briefly as a diploid when taken up into the mosquito mid-gut, where it undergoes meiosis (@@REF </w:t>
+      </w:r>
+      <w:proofErr w:type="spellStart"/>
+      <w:r>
+        <w:t>Walliker</w:t>
+      </w:r>
+      <w:proofErr w:type="spellEnd"/>
+      <w:r>
+        <w:t xml:space="preserve">). Crossing </w:t>
+      </w:r>
+      <w:r>
+        <w:rPr>
+          <w:i/>
+        </w:rPr>
+        <w:t xml:space="preserve">P. falciparum </w:t>
+      </w:r>
+      <w:r>
+        <w:t xml:space="preserve">parasites </w:t>
+      </w:r>
+      <w:r>
+        <w:t xml:space="preserve">currently </w:t>
+      </w:r>
+      <w:r>
+        <w:t xml:space="preserve">involves a laborious and difficult process of mixing clones that are fed to mosquitoes, which are then used to generate blood stage parasites by biting non-human primates. As a result, only three experimental crosses have been published to date, where they have </w:t>
+      </w:r>
+      <w:r>
+        <w:t xml:space="preserve">led to key discoveries regarding the </w:t>
+      </w:r>
+      <w:r>
+        <w:t>causes of drug resistance (@@REF) and host specificity (@@REF). However, although only three crosses have been performed, each cross yields a large number of progeny clones</w:t>
+      </w:r>
+      <w:r>
+        <w:t xml:space="preserve">, each the result of </w:t>
+      </w:r>
+      <w:r>
+        <w:lastRenderedPageBreak/>
+        <w:t>an independent meiosis</w:t>
+      </w:r>
+      <w:r>
+        <w:t xml:space="preserve">, and therefore </w:t>
+      </w:r>
+      <w:r>
+        <w:t>provides</w:t>
+      </w:r>
+      <w:r>
+        <w:t xml:space="preserve"> a much higher power to observe Mendelian errors than smaller pedigrees or trios. These three crosses are therefore a precious resource for studying genome variation in </w:t>
+      </w:r>
+      <w:r>
+        <w:rPr>
+          <w:i/>
+        </w:rPr>
+        <w:t>Plasmodium falciparum</w:t>
+      </w:r>
+      <w:r>
+        <w:t xml:space="preserve">, because they represent the only </w:t>
+      </w:r>
+      <w:r>
+        <w:t xml:space="preserve">controlled Mendelian </w:t>
+      </w:r>
+      <w:r>
+        <w:t>system within which methods for variant discovery can be calibrated</w:t>
+      </w:r>
+      <w:r>
+        <w:t xml:space="preserve"> </w:t>
+      </w:r>
+      <w:r>
+        <w:t>to produce robust results.</w:t>
+      </w:r>
+    </w:p>
+    <w:p>
+      <w:r>
+        <w:t xml:space="preserve">Here we describe a data resource comprising whole genome deep sequencing of parents and progeny of three experimental </w:t>
+      </w:r>
+      <w:r>
+        <w:rPr>
+          <w:i/>
+        </w:rPr>
+        <w:t>Plasmodium falciparum</w:t>
+      </w:r>
+      <w:r>
+        <w:t xml:space="preserve"> </w:t>
+      </w:r>
+      <w:r>
+        <w:t xml:space="preserve">genetic </w:t>
+      </w:r>
+      <w:r>
+        <w:t>crosses, involving the parental clones 3D7, HB3, Dd2, 7G8 and GB4, representing three distinct continental origins. We use a combination of methods for variant discovery, leveraging both alignment of sequence reads to the 3D7 reference genome and reference-fre</w:t>
+      </w:r>
+      <w:r>
+        <w:t>e sequence assembly, to build a</w:t>
+      </w:r>
+      <w:r>
+        <w:t xml:space="preserve"> map of genome variation within each cross </w:t>
+      </w:r>
+      <w:r>
+        <w:t>incorporating</w:t>
+      </w:r>
+      <w:r>
+        <w:t xml:space="preserve"> SNP, </w:t>
+      </w:r>
+      <w:r>
+        <w:t>INDEL</w:t>
+      </w:r>
+      <w:r>
+        <w:t xml:space="preserve"> and complex polymorphisms.</w:t>
+      </w:r>
+      <w:r>
+        <w:t xml:space="preserve"> </w:t>
+      </w:r>
+      <w:r>
+        <w:t>All of the variants included in the final call set</w:t>
+      </w:r>
+      <w:r>
+        <w:t>s</w:t>
+      </w:r>
+      <w:r>
+        <w:t xml:space="preserve"> are highly consistent with Mendelian inheritance and show almost perfect genotype concordance between biological replicates, and hence could serve as a positive training set to underpin variant discovery in </w:t>
+      </w:r>
+      <w:r>
+        <w:t xml:space="preserve">other studies, particularly those surveying variation in </w:t>
+      </w:r>
+      <w:r>
+        <w:t>natural populations.</w:t>
+      </w:r>
+      <w:r>
+        <w:t xml:space="preserve"> These data also reveal some interesting features of genome variation</w:t>
+      </w:r>
+      <w:r>
+        <w:t xml:space="preserve"> between the parental clones</w:t>
+      </w:r>
+      <w:r>
+        <w:t xml:space="preserve">, including an exceptionally high abundance of </w:t>
+      </w:r>
+      <w:r>
+        <w:t>INDEL</w:t>
+      </w:r>
+      <w:r>
+        <w:t xml:space="preserve">s relative to SNPs, </w:t>
+      </w:r>
+      <w:r>
+        <w:t xml:space="preserve">and </w:t>
+      </w:r>
+      <w:r>
+        <w:t xml:space="preserve">evidence for </w:t>
+      </w:r>
+      <w:r>
+        <w:t>the non-neutral impact of</w:t>
+      </w:r>
+      <w:r>
+        <w:t xml:space="preserve"> </w:t>
+      </w:r>
+      <w:r>
+        <w:t>INDEL</w:t>
+      </w:r>
+      <w:r>
+        <w:t xml:space="preserve">s within </w:t>
+      </w:r>
+      <w:r>
+        <w:t xml:space="preserve">both </w:t>
+      </w:r>
+      <w:r>
+        <w:t xml:space="preserve">coding </w:t>
+      </w:r>
+      <w:r>
+        <w:t xml:space="preserve">and non-coding </w:t>
+      </w:r>
+      <w:r>
+        <w:t xml:space="preserve">regions. </w:t>
+      </w:r>
+      <w:r>
+        <w:t>Because these data represent a valuable reference resource for both research and education, we describe a novel web application providing a means for exploring and interacting with these data in an intuitive way.</w:t>
+      </w:r>
+    </w:p>
+    <w:p>
+      <w:r>
+        <w:t xml:space="preserve">We also take this opportunity to explore some open questions regarding meiotic recombination in </w:t>
+      </w:r>
+      <w:r>
+        <w:rPr>
+          <w:i/>
+        </w:rPr>
+        <w:t>P. falciparum</w:t>
       </w:r>
       <w:r>
         <w:t>.</w:t>
       </w:r>
       <w:r>
-        <w:t xml:space="preserve"> These factors </w:t>
-      </w:r>
-      <w:r>
-        <w:t>challenge both the sequencing technology itself and methods for variant discovery and genotyping</w:t>
-      </w:r>
-      <w:r>
-        <w:t xml:space="preserve"> from </w:t>
-      </w:r>
-      <w:r>
-        <w:t>high throughput</w:t>
-      </w:r>
-      <w:r>
-        <w:t xml:space="preserve"> sequence </w:t>
-      </w:r>
-      <w:r>
-        <w:t>data</w:t>
+        <w:t xml:space="preserve"> </w:t>
+      </w:r>
+      <w:r>
+        <w:t>Previous studies have estimated the crossover recombination rate (@@REFs), provided evidence that non-crossover events occur (@@REF</w:t>
+      </w:r>
+      <w:r>
+        <w:t>s</w:t>
+      </w:r>
+      <w:r>
+        <w:t>)</w:t>
+      </w:r>
+      <w:r>
+        <w:t>, demonstrated that at least some recombination events occur within coding regions (@@REFs)</w:t>
+      </w:r>
+      <w:r>
+        <w:t xml:space="preserve"> and suggested that recombination events are not uniformly distributed </w:t>
+      </w:r>
+      <w:r>
+        <w:t xml:space="preserve">over the genome (@@REF). Here we combine SNP and </w:t>
+      </w:r>
+      <w:r>
+        <w:t>INDEL</w:t>
+      </w:r>
+      <w:r>
+        <w:t xml:space="preserve"> markers to obtain a resolution of ~300bp within each cross, which is sufficient to differentiate between crossovers and non-crossovers</w:t>
+      </w:r>
+      <w:r>
+        <w:t xml:space="preserve">, and </w:t>
+      </w:r>
+      <w:r>
+        <w:t xml:space="preserve">estimate rates for both types of recombination event. This resolution is also sufficient to resolve the location of most recombination events relative to gene and exon boundaries and study spatial variation in recombination rates. Finally we investigate recombination in the context of two large </w:t>
+      </w:r>
+      <w:r>
+        <w:t>regions of copy number amplification</w:t>
+      </w:r>
+      <w:r>
+        <w:t xml:space="preserve">, </w:t>
+      </w:r>
+      <w:r>
+        <w:t xml:space="preserve">both of </w:t>
+      </w:r>
+      <w:r>
+        <w:t>which segregate in the crosses and are associated with drug resistance</w:t>
+      </w:r>
+      <w:r>
+        <w:t xml:space="preserve"> (@@REFs)</w:t>
       </w:r>
       <w:r>
         <w:t xml:space="preserve">. </w:t>
       </w:r>
       <w:r>
-        <w:t>Data on insertion/deletion (INDEL) variation are limited (@@REF) although several lines of evidence suggest that small INDELs may be unusually abundant (@@REFs).</w:t>
-      </w:r>
-      <w:r>
-        <w:t xml:space="preserve"> </w:t>
-      </w:r>
-      <w:r>
-        <w:t xml:space="preserve">Little is known about variation in non-coding regions, which could have a significant impact on </w:t>
-      </w:r>
-      <w:r>
-        <w:t xml:space="preserve">phenotype by regulating </w:t>
-      </w:r>
-      <w:r>
-        <w:t xml:space="preserve">gene expression. Knowledge of complex variation, where haplotypes are highly diverged from the reference genome, is </w:t>
-      </w:r>
-      <w:r>
-        <w:t xml:space="preserve">constrained </w:t>
-      </w:r>
-      <w:r>
-        <w:t>to a few well-studied loci (e.g., @@REFs).</w:t>
-      </w:r>
-    </w:p>
-    <w:p>
+        <w:t xml:space="preserve">We find evidence for crossover recombination within these amplifications leading to regions of pseudo-heterozygosity within progeny clones. This has a number of implications for evolutionary biology, because it demonstrates a mechanism whereby fitness costs associated with a drug resistance mutation could </w:t>
+      </w:r>
       <w:r>
         <w:lastRenderedPageBreak/>
-        <w:t xml:space="preserve">In studies of genome variation in humans and other species (@@TODO species examples) trios, crosses and other types of pedigree have proved an invaluable resource. Pedigree information </w:t>
-      </w:r>
-      <w:r>
-        <w:t>can be</w:t>
-      </w:r>
-      <w:r>
-        <w:t xml:space="preserve"> use</w:t>
-      </w:r>
-      <w:r>
-        <w:t>d</w:t>
-      </w:r>
-      <w:r>
-        <w:t xml:space="preserve"> </w:t>
-      </w:r>
-      <w:r>
-        <w:t>to identify</w:t>
-      </w:r>
-      <w:r>
-        <w:t xml:space="preserve"> errors in the process of high throughput sequencing of genomic DNA and </w:t>
-      </w:r>
-      <w:r>
-        <w:t>variant discovery</w:t>
-      </w:r>
-      <w:r>
-        <w:t xml:space="preserve">. By sequencing related individuals, </w:t>
-      </w:r>
-      <w:r>
-        <w:t xml:space="preserve">variants </w:t>
-      </w:r>
-      <w:r>
-        <w:t xml:space="preserve">that are in violation of Mendelian segregation can be identified. Although such </w:t>
-      </w:r>
-      <w:r>
-        <w:t>variants</w:t>
-      </w:r>
-      <w:r>
-        <w:t xml:space="preserve"> may occasionally arise naturally, for example through </w:t>
-      </w:r>
-      <w:r>
-        <w:rPr>
-          <w:i/>
-        </w:rPr>
-        <w:t>de novo</w:t>
-      </w:r>
-      <w:r>
-        <w:t xml:space="preserve"> mutation, in general they provide a </w:t>
-      </w:r>
-      <w:r>
-        <w:t>good</w:t>
-      </w:r>
-      <w:r>
-        <w:t xml:space="preserve"> indicator of genotyping error (@@REF). Mendelian errors have therefore been widely used to </w:t>
-      </w:r>
-      <w:r>
-        <w:t xml:space="preserve">calibrate and </w:t>
-      </w:r>
-      <w:r>
-        <w:t>validate methods for variant discov</w:t>
-      </w:r>
-      <w:r>
-        <w:t>ery and genotype calling</w:t>
-      </w:r>
-      <w:r>
-        <w:t xml:space="preserve">. </w:t>
-      </w:r>
-      <w:r>
-        <w:t xml:space="preserve">Unfortunately, although pedigrees can be readily obtained for most species, this is currently not the case for </w:t>
-      </w:r>
-      <w:r>
-        <w:rPr>
-          <w:i/>
-        </w:rPr>
-        <w:t>P. falciparum</w:t>
-      </w:r>
-      <w:r>
-        <w:t xml:space="preserve">.  </w:t>
-      </w:r>
-      <w:r>
-        <w:t>Although</w:t>
-      </w:r>
-      <w:r>
-        <w:t xml:space="preserve"> sexually reproducing, the parasite is haploid for the majority of its life cycle, and exists only briefly as a diploid when taken up into the mosquito mid-gut, where it undergoes meiosis (@@REF </w:t>
-      </w:r>
-      <w:proofErr w:type="spellStart"/>
-      <w:r>
-        <w:t>Walliker</w:t>
-      </w:r>
-      <w:proofErr w:type="spellEnd"/>
-      <w:r>
-        <w:t xml:space="preserve">). Crossing </w:t>
-      </w:r>
-      <w:r>
-        <w:rPr>
-          <w:i/>
-        </w:rPr>
-        <w:t xml:space="preserve">P. falciparum </w:t>
-      </w:r>
-      <w:r>
-        <w:t xml:space="preserve">parasites </w:t>
-      </w:r>
-      <w:r>
-        <w:t xml:space="preserve">currently </w:t>
-      </w:r>
-      <w:r>
-        <w:t xml:space="preserve">involves a laborious and difficult process of mixing clones that are fed to mosquitoes, which are then used to generate blood stage parasites by biting non-human primates. As a result, only three experimental crosses have been published to date, where they have </w:t>
-      </w:r>
-      <w:r>
-        <w:t xml:space="preserve">led to key discoveries regarding the </w:t>
-      </w:r>
-      <w:r>
-        <w:t>causes of drug resistance (@@REF) and host specificity (@@REF). However, although only three crosses have been performed, each cross yields a large number of progeny clones</w:t>
-      </w:r>
-      <w:r>
-        <w:t>, each the result of an independent meiosis</w:t>
-      </w:r>
-      <w:r>
-        <w:t xml:space="preserve">, and therefore </w:t>
-      </w:r>
-      <w:r>
-        <w:t>provides</w:t>
-      </w:r>
-      <w:r>
-        <w:t xml:space="preserve"> a much higher power to observe Mendelian errors than smaller pedigrees or trios. These three crosses are therefore a precious resource for studying genome variation in </w:t>
-      </w:r>
-      <w:r>
-        <w:rPr>
-          <w:i/>
-        </w:rPr>
-        <w:t>Plasmodium falciparum</w:t>
-      </w:r>
-      <w:r>
-        <w:t xml:space="preserve">, because they represent the only </w:t>
-      </w:r>
-      <w:r>
-        <w:t xml:space="preserve">controlled Mendelian </w:t>
-      </w:r>
-      <w:r>
-        <w:t>system within which methods for variant discovery can be calibrated</w:t>
-      </w:r>
-      <w:r>
-        <w:t xml:space="preserve"> </w:t>
-      </w:r>
-      <w:r>
-        <w:t>to produce robust results.</w:t>
-      </w:r>
-    </w:p>
-    <w:p>
-      <w:r>
-        <w:t xml:space="preserve">Here we describe a data resource comprising whole genome deep sequencing of parents and progeny of three experimental </w:t>
-      </w:r>
-      <w:r>
-        <w:rPr>
-          <w:i/>
-        </w:rPr>
-        <w:t>Plasmodium falciparum</w:t>
-      </w:r>
-      <w:r>
-        <w:t xml:space="preserve"> </w:t>
-      </w:r>
-      <w:r>
-        <w:t xml:space="preserve">genetic </w:t>
-      </w:r>
-      <w:r>
-        <w:t>crosses, involving the parental clones 3D7, HB3, Dd2, 7G8 and GB4, representing three distinct continental origins. We use a combination of methods for variant discovery, leveraging both alignment of sequence reads to the 3D7 reference genome and reference-fre</w:t>
-      </w:r>
-      <w:r>
-        <w:t>e sequence assembly, to build a</w:t>
-      </w:r>
-      <w:r>
-        <w:t xml:space="preserve"> map of genome variation within each cross </w:t>
-      </w:r>
-      <w:r>
-        <w:t>incorporating</w:t>
-      </w:r>
-      <w:r>
-        <w:t xml:space="preserve"> SNP, </w:t>
-      </w:r>
-      <w:r>
-        <w:t>INDEL</w:t>
-      </w:r>
-      <w:r>
-        <w:t xml:space="preserve"> and complex polymorphisms.</w:t>
-      </w:r>
-      <w:r>
-        <w:t xml:space="preserve"> </w:t>
-      </w:r>
-      <w:r>
-        <w:t xml:space="preserve">All of the variants included in the final </w:t>
-      </w:r>
-      <w:r>
-        <w:lastRenderedPageBreak/>
-        <w:t>call set</w:t>
-      </w:r>
-      <w:r>
-        <w:t>s</w:t>
-      </w:r>
-      <w:r>
-        <w:t xml:space="preserve"> are highly consistent with Mendelian inheritance and show almost perfect genotype concordance between biological replicates, and hence could serve as a positive training set to underpin variant discovery in </w:t>
-      </w:r>
-      <w:r>
-        <w:t xml:space="preserve">other studies, particularly those surveying variation in </w:t>
-      </w:r>
-      <w:r>
-        <w:t>natural populations.</w:t>
-      </w:r>
-      <w:r>
-        <w:t xml:space="preserve"> These data also reveal some interesting features of genome variation</w:t>
-      </w:r>
-      <w:r>
-        <w:t xml:space="preserve"> between the parental clones</w:t>
-      </w:r>
-      <w:r>
-        <w:t xml:space="preserve">, including an exceptionally high abundance of </w:t>
-      </w:r>
-      <w:r>
-        <w:t>INDEL</w:t>
-      </w:r>
-      <w:r>
-        <w:t xml:space="preserve">s relative to SNPs, </w:t>
-      </w:r>
-      <w:r>
-        <w:t xml:space="preserve">and </w:t>
-      </w:r>
-      <w:r>
-        <w:t xml:space="preserve">evidence for </w:t>
-      </w:r>
-      <w:r>
-        <w:t>the non-neutral impact of</w:t>
-      </w:r>
-      <w:r>
-        <w:t xml:space="preserve"> </w:t>
-      </w:r>
-      <w:r>
-        <w:t>INDEL</w:t>
-      </w:r>
-      <w:r>
-        <w:t xml:space="preserve">s within </w:t>
-      </w:r>
-      <w:r>
-        <w:t xml:space="preserve">both </w:t>
-      </w:r>
-      <w:r>
-        <w:t xml:space="preserve">coding </w:t>
-      </w:r>
-      <w:r>
-        <w:t xml:space="preserve">and non-coding </w:t>
-      </w:r>
-      <w:r>
-        <w:t xml:space="preserve">regions. </w:t>
-      </w:r>
-      <w:r>
-        <w:t>Because these data represent a valuable reference resource for both research and education, we describe a novel web application providing a means for exploring and interacting with these data in an intuitive way.</w:t>
-      </w:r>
-    </w:p>
-    <w:p>
-      <w:r>
-        <w:t xml:space="preserve">We also take this opportunity to explore some open questions regarding meiotic recombination in </w:t>
-      </w:r>
-      <w:r>
-        <w:rPr>
-          <w:i/>
-        </w:rPr>
-        <w:t>P. falciparum</w:t>
-      </w:r>
-      <w:r>
-        <w:t>.</w:t>
-      </w:r>
-      <w:r>
-        <w:t xml:space="preserve"> </w:t>
-      </w:r>
-      <w:r>
-        <w:t>Previous studies have estimated the crossover recombination rate (@@REFs), provided evidence that non-crossover events occur (@@REF</w:t>
-      </w:r>
-      <w:r>
-        <w:t>s</w:t>
-      </w:r>
-      <w:r>
-        <w:t>)</w:t>
-      </w:r>
-      <w:r>
-        <w:t>, demonstrated that at least some recombination events occur within coding regions (@@REFs)</w:t>
-      </w:r>
-      <w:r>
-        <w:t xml:space="preserve"> and suggested that recombination events are not uniformly distributed </w:t>
-      </w:r>
-      <w:r>
-        <w:t xml:space="preserve">over the genome (@@REF). Here we combine SNP and </w:t>
-      </w:r>
-      <w:r>
-        <w:t>INDEL</w:t>
-      </w:r>
-      <w:r>
-        <w:t xml:space="preserve"> markers to obtain a resolution of ~300bp within each cross, which is sufficient to differentiate between crossovers and non-crossovers</w:t>
-      </w:r>
-      <w:r>
-        <w:t xml:space="preserve">, and </w:t>
-      </w:r>
-      <w:r>
-        <w:t xml:space="preserve">estimate rates for both types of recombination event. This resolution is also sufficient to resolve the location of most recombination events relative to gene and exon boundaries and study spatial variation in recombination rates. Finally we investigate recombination in the context of two large </w:t>
-      </w:r>
-      <w:r>
-        <w:t>regions of copy number amplification</w:t>
-      </w:r>
-      <w:r>
-        <w:t xml:space="preserve">, </w:t>
-      </w:r>
-      <w:r>
-        <w:t xml:space="preserve">both of </w:t>
-      </w:r>
-      <w:r>
-        <w:t>which segregate in the crosses and are associated with drug resistance</w:t>
-      </w:r>
-      <w:r>
-        <w:t xml:space="preserve"> (@@REFs)</w:t>
-      </w:r>
-      <w:r>
-        <w:t xml:space="preserve">. </w:t>
-      </w:r>
-      <w:r>
-        <w:t>We find evidence for crossover recombination within these amplifications leading to regions of pseudo-heterozygosity within progeny clones. This has a number of implications for evolutionary biology, because it demonstrates a mechanism whereby fitness costs associated with a drug resistance mutation could be com</w:t>
+        <w:t>be com</w:t>
       </w:r>
       <w:r>
         <w:t>pensated, and</w:t>
@@ -778,7 +800,6 @@
         <w:pStyle w:val="Heading2"/>
       </w:pPr>
       <w:r>
-        <w:lastRenderedPageBreak/>
         <w:t>Results</w:t>
       </w:r>
     </w:p>
@@ -934,11 +955,7 @@
         <w:t xml:space="preserve"> </w:t>
       </w:r>
       <w:r>
-        <w:t xml:space="preserve">both extensive </w:t>
-      </w:r>
-      <w:r>
-        <w:lastRenderedPageBreak/>
-        <w:t xml:space="preserve">paralogy and extreme </w:t>
+        <w:t xml:space="preserve">both extensive paralogy and extreme </w:t>
       </w:r>
       <w:r>
         <w:t xml:space="preserve">divergence </w:t>
@@ -1048,7 +1065,11 @@
         <w:t>ed</w:t>
       </w:r>
       <w:r>
-        <w:t xml:space="preserve"> closely with regions of heterochromatin (@@REF). </w:t>
+        <w:t xml:space="preserve"> </w:t>
+      </w:r>
+      <w:r>
+        <w:lastRenderedPageBreak/>
+        <w:t xml:space="preserve">closely with regions of heterochromatin (@@REF). </w:t>
       </w:r>
       <w:r>
         <w:t xml:space="preserve">Within the core genome all samples exhibited some degree of bias such that coverage was lower where (A+T) content was above 80% (supplementary figure @@N), however the high depth of sequencing meant that coverage was sufficient to support variant calling in both coding and non-coding regions. </w:t>
@@ -1142,11 +1163,7 @@
         <w:t xml:space="preserve">s, or comparing results of the two variant calling methods. </w:t>
       </w:r>
       <w:r>
-        <w:t xml:space="preserve">Many </w:t>
-      </w:r>
-      <w:r>
-        <w:lastRenderedPageBreak/>
-        <w:t xml:space="preserve">variants were discovered by both methods, however there were some notable differences. The assembly method was able to access variation </w:t>
+        <w:t xml:space="preserve">Many variants were discovered by both methods, however there were some notable differences. The assembly method was able to access variation </w:t>
       </w:r>
       <w:r>
         <w:t>in regions where alignment failed because the sample wa</w:t>
@@ -1233,7 +1250,11 @@
         <w:t>INDEL</w:t>
       </w:r>
       <w:r>
-        <w:t xml:space="preserve">s were also relatively abundant in coding regions, with the ratio of SNPs to </w:t>
+        <w:t xml:space="preserve">s were also relatively </w:t>
+      </w:r>
+      <w:r>
+        <w:lastRenderedPageBreak/>
+        <w:t xml:space="preserve">abundant in coding regions, with the ratio of SNPs to </w:t>
       </w:r>
       <w:r>
         <w:t>INDEL</w:t>
@@ -1313,11 +1334,7 @@
       </w:r>
       <w:proofErr w:type="spellEnd"/>
       <w:r>
-        <w:t xml:space="preserve"> (@@REF), </w:t>
-      </w:r>
-      <w:r>
-        <w:lastRenderedPageBreak/>
-        <w:t>hence the high INDEL diversity overall may be accounted for by the abundance of STRs in the genome, coupled with the high mutability of tandem repeats due to replication slippage.</w:t>
+        <w:t xml:space="preserve"> (@@REF), hence the high INDEL diversity overall may be accounted for by the abundance of STRs in the genome, coupled with the high mutability of tandem repeats due to replication slippage.</w:t>
       </w:r>
     </w:p>
     <w:p>
@@ -1400,11 +1417,11 @@
         <w:t>-4</w:t>
       </w:r>
       <w:r>
-        <w:t xml:space="preserve">) in all three crosses (table 1). However, this low diversity was punctuated by a handful of loci with highly diverged alleles, where local diversity over a region up to 2kb was between 2 and 3 orders of magnitude greater (figure 2). These divergent loci were found almost exclusively within coding regions of genes associated with the merozoite life cycle stage, where the parasite is briefly exposed to the host immune system before invading another erythrocyte, and include several well-studied merozoite surface antigens. The most extreme example was MSP1 (@@ID), a highly expressed protein located at the merozoite surface (@@REF), where several regions of the gene are known to exhibit deep allelic dimorphism (@@REF). The complex variation at these loci could not be accessed by the alignment method, because sequences were two diverged from the reference genome, and hence </w:t>
+        <w:t xml:space="preserve">) in all three crosses (table 1). However, this low diversity was punctuated by a handful of loci with highly diverged alleles, where local diversity over a region up to 2kb was between 2 and 3 orders of magnitude greater (figure 2). These divergent loci were found almost exclusively within coding regions of genes associated with the merozoite life cycle stage, where the parasite is briefly exposed to the host immune system before invading another erythrocyte, and include several well-studied merozoite surface antigens. The most extreme example was MSP1 (@@ID), a highly expressed protein located at the merozoite surface (@@REF), where several regions of the gene are known to exhibit deep </w:t>
       </w:r>
       <w:r>
         <w:lastRenderedPageBreak/>
-        <w:t xml:space="preserve">coverage </w:t>
+        <w:t xml:space="preserve">allelic dimorphism (@@REF). The complex variation at these loci could not be accessed by the alignment method, because sequences were two diverged from the reference genome, and hence coverage </w:t>
       </w:r>
       <w:r>
         <w:t>was</w:t>
@@ -1555,23 +1572,23 @@
         <w:t>previously</w:t>
       </w:r>
       <w:r>
-        <w:t xml:space="preserve"> (@@REF; @@CHECK). In eukaryotes, programmed double strand breaks (DSBs) during meiosis are resolved by either crossover (CO) or non-crossover (NCO) between homologous </w:t>
+        <w:t xml:space="preserve"> (@@REF; @@CHECK). In eukaryotes, programmed double strand breaks (DSBs) during meiosis are resolved by either crossover (CO) or non-crossover (NCO) between homologous chromosomes (@@REFs). A CO is a reciprocal exchange accompanied by a conversion tract, whereas an NCO is a conversion tract without reciprocal exchange. A</w:t>
+      </w:r>
+      <w:r>
+        <w:t>n</w:t>
+      </w:r>
+      <w:r>
+        <w:t xml:space="preserve"> algorithm was used to infer CO and NCO events from the size and arrangement of parental haplotype blocks found in the progeny, and to identify both simple and complex conversion tracts (see methods). Because occasional genotyping errors could also manifest as short </w:t>
+      </w:r>
+      <w:r>
+        <w:t xml:space="preserve">haplotype </w:t>
+      </w:r>
+      <w:r>
+        <w:t xml:space="preserve">blocks, all putative conversion tracts supported by only </w:t>
       </w:r>
       <w:r>
         <w:lastRenderedPageBreak/>
-        <w:t>chromosomes (@@REFs). A CO is a reciprocal exchange accompanied by a conversion tract, whereas an NCO is a conversion tract without reciprocal exchange. A</w:t>
-      </w:r>
-      <w:r>
-        <w:t>n</w:t>
-      </w:r>
-      <w:r>
-        <w:t xml:space="preserve"> algorithm was used to infer CO and NCO events from the size and arrangement of parental haplotype blocks found in the progeny, and to identify both simple and complex conversion tracts (see methods). Because occasional genotyping errors could also manifest as short </w:t>
-      </w:r>
-      <w:r>
-        <w:t xml:space="preserve">haplotype </w:t>
-      </w:r>
-      <w:r>
-        <w:t>blocks, all putative conversion tracts supported by only a single marker or with a minimal length less than 100bp were excluded. This yielded a total of 1194 COs, 230 NCOs and 331 conversion tracts for further analyses.</w:t>
+        <w:t>a single marker or with a minimal length less than 100bp were excluded. This yielded a total of 1194 COs, 230 NCOs and 331 conversion tracts for further analyses.</w:t>
       </w:r>
     </w:p>
     <w:p>
@@ -1641,11 +1658,7 @@
         <w:t xml:space="preserve">as expected from studies in other eukaryotes, </w:t>
       </w:r>
       <w:r>
-        <w:t xml:space="preserve">although the effect was highly localised (figure 5C). Within ~30kb of the centromere the CO rate was significantly lower, however between ~80-120kb from the centromere the rate was slightly higher than average. Due to the high marker density, in many cases it was possible to resolve the location of CO events relative to individual gene and exon boundaries. Of the 1194 CO events, 396 (33%) were observed with both flanking markers within a gene, 162 (13%) were within an intergenic region, and 636 (53%) were ambiguous (flanking markers spanned a gene boundary). The number of CO events observed within a gene was significantly higher than expected if CO events were distributed uniformly over the genome (P=0.001 by Monte Carlo simulation). Of the 396 COs </w:t>
-      </w:r>
-      <w:r>
-        <w:lastRenderedPageBreak/>
-        <w:t xml:space="preserve">observed within a gene, 298 (75%) occurred within an exon, 3 (1%) were within an intron, and 95 (24%) spanned an exon boundary. The number of COs observed within exons was also significantly higher than expected if COs occurred uniformly within genes (P&lt;0.001 by Monte Carlo simulation). </w:t>
+        <w:t xml:space="preserve">although the effect was highly localised (figure 5C). Within ~30kb of the centromere the CO rate was significantly lower, however between ~80-120kb from the centromere the rate was slightly higher than average. Due to the high marker density, in many cases it was possible to resolve the location of CO events relative to individual gene and exon boundaries. Of the 1194 CO events, 396 (33%) were observed with both flanking markers within a gene, 162 (13%) were within an intergenic region, and 636 (53%) were ambiguous (flanking markers spanned a gene boundary). The number of CO events observed within a gene was significantly higher than expected if CO events were distributed uniformly over the genome (P=0.001 by Monte Carlo simulation). Of the 396 COs observed within a gene, 298 (75%) occurred within an exon, 3 (1%) were within an intron, and 95 (24%) spanned an exon boundary. The number of COs observed within exons was also significantly higher than expected if COs occurred uniformly within genes (P&lt;0.001 by Monte Carlo simulation). </w:t>
       </w:r>
       <w:r>
         <w:t>T</w:t>
@@ -1703,7 +1716,11 @@
         <w:t>sub-</w:t>
       </w:r>
       <w:r>
-        <w:t xml:space="preserve">section. Of the remaining 324 tracts, 94 were associated with a CO and 230 were assumed to be NCO conversion tracts. The majority of observed NCO conversion tracts had a minimal size less than 1kb, and 73% were smaller than 2kb (figure 5D). The relatively small size of conversion tracts and the available marker density means that some NCO events will not have been observed, because we required tracts to span at least two markers and more than 100bp. To estimate the NCO recombination rate and </w:t>
+        <w:t xml:space="preserve">section. Of the remaining 324 tracts, 94 were associated with a CO and 230 were assumed to be NCO conversion tracts. The majority of observed NCO conversion tracts had a minimal size less than 1kb, and 73% were smaller than 2kb (figure 5D). The relatively small size of conversion tracts and the available marker density </w:t>
+      </w:r>
+      <w:r>
+        <w:lastRenderedPageBreak/>
+        <w:t xml:space="preserve">means that some NCO events will not have been observed, because we required tracts to span at least two markers and more than 100bp. To estimate the NCO recombination rate and </w:t>
       </w:r>
       <w:r>
         <w:t xml:space="preserve">true </w:t>
@@ -1738,31 +1755,34 @@
     </w:p>
     <w:p>
       <w:r>
+        <w:t>Adjusting for incomplete discovery, the average rate of NCO recombination over all three crosses was estimated at 7.5 NC</w:t>
+      </w:r>
+      <w:r>
+        <w:t>O/me</w:t>
+      </w:r>
+      <w:r>
+        <w:t>iosis (0.36 NCO/meiosis/Mb),</w:t>
+      </w:r>
+      <w:r>
+        <w:t xml:space="preserve"> thus COs are roughly twice as common as NCOs events.</w:t>
+      </w:r>
+      <w:r>
+        <w:t xml:space="preserve"> The 95% confidence interval for the NCO recombination rate based on sampling error is 6.8-8.1 NCO/meiosis, however this does not account for additional uncertainty in the estimation of NCO discovery rates for each cross. There was a linear correlation between chromosome size and NCO rate (figure 5F) however the correlation was weaker than for the CO recombination rate, presumably due to the fewer number of observed NCO events and thus greater sampling error. As with CO events there was a significant enrichment of NCO events within genes (P=0.002 by Monte Carlo simulation) with 37 (16%) of NCO conversion tracts falling entirely within a gene, 110 (48%) spanning a gene boundary, 35 (15%) entirely spanning a gene, and 14 (6%) intergenic. </w:t>
+      </w:r>
+    </w:p>
+    <w:p>
+      <w:r>
+        <w:t>As mentioned above, 7 apparently long (&gt;18kb) complex conversion tracts were found. Two of these tracts occurred in clone JF6 (7G8 x GB4) within a 60kb region on chromosome 11, and thus appear to be part of a single complex long-range recombination event involving a total of 20 switches in inheritance (supplementary figure @@N). Two biological replicates of clone JF6 were sequenced and genotyped in this study, and the pattern of recombination was identical in both replicates. Similar observations were made for clone C@@ (3D7 x HB3) where a 70kb region on chromosome 14 accounted for 12 switches in inheritance, and clone 3BD5 (HB3 x Dd2) where a</w:t>
+      </w:r>
+      <w:r>
+        <w:t>n</w:t>
+      </w:r>
+      <w:r>
+        <w:t xml:space="preserve"> 80kb region on chromosome 10 contained 13 switches (supplementary figure @@N). At all of these loci there was no evidence of copy number variation or other artefacts that could manifest as an apparent excess of recombination. These observations suggest that, in addition to the two established DSB repair </w:t>
+      </w:r>
+      <w:r>
         <w:lastRenderedPageBreak/>
-        <w:t>Adjusting for incomplete discovery, the average rate of NCO recombination over all three crosses was estimated at 7.5 NC</w:t>
-      </w:r>
-      <w:r>
-        <w:t>O/me</w:t>
-      </w:r>
-      <w:r>
-        <w:t>iosis (0.36 NCO/meiosis/Mb),</w:t>
-      </w:r>
-      <w:r>
-        <w:t xml:space="preserve"> thus COs are roughly twice as common as NCOs events.</w:t>
-      </w:r>
-      <w:r>
-        <w:t xml:space="preserve"> The 95% confidence interval for the NCO recombination rate based on sampling error is 6.8-8.1 NCO/meiosis, however this does not account for additional uncertainty in the estimation of NCO discovery rates for each cross. There was a linear correlation between chromosome size and NCO rate (figure 5F) however the correlation was weaker than for the CO recombination rate, presumably due to the fewer number of observed NCO events and thus greater sampling error. As with CO events there was a significant enrichment of NCO events within genes (P=0.002 by Monte Carlo simulation) with 37 (16%) of NCO conversion tracts falling entirely within a gene, 110 (48%) spanning a gene boundary, 35 (15%) entirely spanning a gene, and 14 (6%) intergenic. </w:t>
-      </w:r>
-    </w:p>
-    <w:p>
-      <w:r>
-        <w:t>As mentioned above, 7 apparently long (&gt;18kb) complex conversion tracts were found. Two of these tracts occurred in clone JF6 (7G8 x GB4) within a 60kb region on chromosome 11, and thus appear to be part of a single complex long-range recombination event involving a total of 20 switches in inheritance (supplementary figure @@N). Two biological replicates of clone JF6 were sequenced and genotyped in this study, and the pattern of recombination was identical in both replicates. Similar observations were made for clone C@@ (3D7 x HB3) where a 70kb region on chromosome 14 accounted for 12 switches in inheritance, and clone 3BD5 (HB3 x Dd2) where a</w:t>
-      </w:r>
-      <w:r>
-        <w:t>n</w:t>
-      </w:r>
-      <w:r>
-        <w:t xml:space="preserve"> 80kb region on chromosome 10 contained 13 switches (supplementary figure @@N). At all of these loci there was no evidence of copy number variation or other artefacts that could manifest as an apparent excess of recombination. These observations suggest that, in addition to the two established DSB repair pathways leading to normal CO and NCO events (@@REF), other repair pathways may also be utilised during meio</w:t>
+        <w:t>pathways leading to normal CO and NCO events (@@REF), other repair pathways may also be utilised during meio</w:t>
       </w:r>
       <w:r>
         <w:t>sis</w:t>
@@ -1782,7 +1802,6 @@
         <w:pStyle w:val="Heading3"/>
       </w:pPr>
       <w:r>
-        <w:lastRenderedPageBreak/>
         <w:t xml:space="preserve">Recombination with regions of copy number </w:t>
       </w:r>
       <w:r>
@@ -2035,47 +2054,64 @@
         <w:t>mdr1</w:t>
       </w:r>
       <w:r>
-        <w:t xml:space="preserve"> and 13 other genes was evident in Dd2 and as </w:t>
+        <w:t xml:space="preserve"> and 13 other genes was evident in Dd2 and as either 2 or 3 copies in 14 progeny of HB3 x Dd2 (supplementary figure @@N)</w:t>
+      </w:r>
+      <w:r>
+        <w:t xml:space="preserve"> consistent with previous reports (@@REF)</w:t>
+      </w:r>
+      <w:r>
+        <w:t xml:space="preserve">. On chromosome 12 all parent clones including 3D7 had evidence for some form of amplification relative to the 3D7 reference genome spanning </w:t>
+      </w:r>
+      <w:r>
+        <w:rPr>
+          <w:i/>
+        </w:rPr>
+        <w:t>gch</w:t>
+      </w:r>
+      <w:r>
+        <w:rPr>
+          <w:i/>
+        </w:rPr>
+        <w:t>1</w:t>
+      </w:r>
+      <w:r>
+        <w:rPr>
+          <w:i/>
+        </w:rPr>
+        <w:t xml:space="preserve"> </w:t>
+      </w:r>
+      <w:r>
+        <w:t xml:space="preserve">(figure @@). The amplifications were different in each of the 5 parents in terms of the extent, copy number, and arrangement of amplified segments. The 3D7 clone had four copies of a 2kb segment spanning </w:t>
+      </w:r>
+      <w:r>
+        <w:rPr>
+          <w:i/>
+        </w:rPr>
+        <w:t xml:space="preserve">gch1 </w:t>
+      </w:r>
+      <w:r>
+        <w:t xml:space="preserve">only (the 3D7 reference genome to which all reads were aligned has only a single copy of </w:t>
+      </w:r>
+      <w:r>
+        <w:rPr>
+          <w:i/>
+        </w:rPr>
+        <w:t>gch1</w:t>
+      </w:r>
+      <w:r>
+        <w:t xml:space="preserve">) and </w:t>
       </w:r>
       <w:r>
         <w:lastRenderedPageBreak/>
-        <w:t>either 2 or 3 copies in 14 progeny of HB3 x Dd2 (supplementary figure @@N)</w:t>
-      </w:r>
-      <w:r>
-        <w:t xml:space="preserve"> consistent with previous reports (@@REF)</w:t>
-      </w:r>
-      <w:r>
-        <w:t xml:space="preserve">. On chromosome 12 all parent clones including 3D7 had evidence for some form of amplification relative to the 3D7 reference genome spanning </w:t>
-      </w:r>
-      <w:r>
-        <w:rPr>
-          <w:i/>
-        </w:rPr>
-        <w:t>gch</w:t>
-      </w:r>
-      <w:r>
-        <w:rPr>
-          <w:i/>
-        </w:rPr>
-        <w:t>1</w:t>
-      </w:r>
-      <w:r>
-        <w:rPr>
-          <w:i/>
-        </w:rPr>
-        <w:t xml:space="preserve"> </w:t>
-      </w:r>
-      <w:r>
-        <w:t xml:space="preserve">(figure @@). The amplifications were different in each of the 5 parents in terms of the extent, copy number, and arrangement of amplified segments. The 3D7 clone had four copies of a 2kb segment spanning </w:t>
-      </w:r>
-      <w:r>
-        <w:rPr>
-          <w:i/>
-        </w:rPr>
-        <w:t xml:space="preserve">gch1 </w:t>
-      </w:r>
-      <w:r>
-        <w:t xml:space="preserve">only (the 3D7 reference genome to which all reads were aligned has only a single copy of </w:t>
+        <w:t xml:space="preserve">read pair alignments were consistent with a tandem array. </w:t>
+      </w:r>
+      <w:proofErr w:type="gramStart"/>
+      <w:r>
+        <w:t>HB3(</w:t>
+      </w:r>
+      <w:proofErr w:type="gramEnd"/>
+      <w:r>
+        <w:t xml:space="preserve">1) had two copies of a 161kb tandem duplication spanning </w:t>
       </w:r>
       <w:r>
         <w:rPr>
@@ -2084,15 +2120,65 @@
         <w:t>gch1</w:t>
       </w:r>
       <w:r>
-        <w:t xml:space="preserve">) and read pair alignments were consistent with a tandem array. </w:t>
+        <w:t xml:space="preserve"> and 38 other genes. Dd2 had 3 copies of a 5kb segment spanning </w:t>
+      </w:r>
+      <w:r>
+        <w:rPr>
+          <w:i/>
+        </w:rPr>
+        <w:t>gch1</w:t>
+      </w:r>
+      <w:r>
+        <w:t xml:space="preserve"> and 2 upstream genes and </w:t>
+      </w:r>
+      <w:r>
+        <w:t xml:space="preserve">alignments indicated a tandem inversion. 7G8 had a 3-fold tandem amplification of a 31kb segment spanning </w:t>
+      </w:r>
+      <w:r>
+        <w:rPr>
+          <w:i/>
+        </w:rPr>
+        <w:t>gch1</w:t>
+      </w:r>
+      <w:r>
+        <w:t xml:space="preserve"> and 6 other genes. GB4 had 2 copies of a segment spanning </w:t>
+      </w:r>
+      <w:r>
+        <w:rPr>
+          <w:i/>
+        </w:rPr>
+        <w:t>gch1</w:t>
+      </w:r>
+      <w:r>
+        <w:t xml:space="preserve"> and 3 upstream </w:t>
       </w:r>
       <w:proofErr w:type="gramStart"/>
       <w:r>
+        <w:t>genes,</w:t>
+      </w:r>
+      <w:proofErr w:type="gramEnd"/>
+      <w:r>
+        <w:t xml:space="preserve"> although the arrangement of segments could not be determined from read alignments. The </w:t>
+      </w:r>
+      <w:proofErr w:type="gramStart"/>
+      <w:r>
         <w:t>HB3(</w:t>
       </w:r>
       <w:proofErr w:type="gramEnd"/>
       <w:r>
-        <w:t xml:space="preserve">1) had two copies of a 161kb tandem duplication spanning </w:t>
+        <w:t xml:space="preserve">2) sample appeared to be a mixture with approximately 20% of </w:t>
+      </w:r>
+      <w:r>
+        <w:t>parasites</w:t>
+      </w:r>
+      <w:r>
+        <w:t xml:space="preserve"> retaining the duplication found i</w:t>
+      </w:r>
+      <w:r>
+        <w:t xml:space="preserve">n HB3(1) and 80% </w:t>
+      </w:r>
+      <w:r>
+        <w:t xml:space="preserve">having no amplification. The </w:t>
       </w:r>
       <w:r>
         <w:rPr>
@@ -2101,73 +2187,6 @@
         <w:t>gch1</w:t>
       </w:r>
       <w:r>
-        <w:t xml:space="preserve"> and 38 other genes. Dd2 had 3 copies of a 5kb segment spanning </w:t>
-      </w:r>
-      <w:r>
-        <w:rPr>
-          <w:i/>
-        </w:rPr>
-        <w:t>gch1</w:t>
-      </w:r>
-      <w:r>
-        <w:t xml:space="preserve"> and 2 upstream genes and </w:t>
-      </w:r>
-      <w:r>
-        <w:t xml:space="preserve">alignments indicated a tandem inversion. 7G8 had a 3-fold tandem amplification of a 31kb segment spanning </w:t>
-      </w:r>
-      <w:r>
-        <w:rPr>
-          <w:i/>
-        </w:rPr>
-        <w:t>gch1</w:t>
-      </w:r>
-      <w:r>
-        <w:t xml:space="preserve"> and 6 other genes. GB4 had 2 copies of a segment spanning </w:t>
-      </w:r>
-      <w:r>
-        <w:rPr>
-          <w:i/>
-        </w:rPr>
-        <w:t>gch1</w:t>
-      </w:r>
-      <w:r>
-        <w:t xml:space="preserve"> and 3 upstream </w:t>
-      </w:r>
-      <w:proofErr w:type="gramStart"/>
-      <w:r>
-        <w:t>genes,</w:t>
-      </w:r>
-      <w:proofErr w:type="gramEnd"/>
-      <w:r>
-        <w:t xml:space="preserve"> although the arrangement of segments could not be determined from read alignments. The </w:t>
-      </w:r>
-      <w:proofErr w:type="gramStart"/>
-      <w:r>
-        <w:t>HB3(</w:t>
-      </w:r>
-      <w:proofErr w:type="gramEnd"/>
-      <w:r>
-        <w:t xml:space="preserve">2) sample appeared to be a mixture with approximately 20% of </w:t>
-      </w:r>
-      <w:r>
-        <w:t>parasites</w:t>
-      </w:r>
-      <w:r>
-        <w:t xml:space="preserve"> retaining the duplication found i</w:t>
-      </w:r>
-      <w:r>
-        <w:t xml:space="preserve">n HB3(1) and 80% </w:t>
-      </w:r>
-      <w:r>
-        <w:t xml:space="preserve">having no amplification. The </w:t>
-      </w:r>
-      <w:r>
-        <w:rPr>
-          <w:i/>
-        </w:rPr>
-        <w:t>gch1</w:t>
-      </w:r>
-      <w:r>
         <w:t xml:space="preserve"> CNVs segregated in the progeny of all three crosses (supplementary figures @@N) except for two progeny of 3D7 x HB3 (C@@, C@@) and one progeny of HB3 x Dd2 (CH3_61) where both parental alleles appeared to be inherited together, </w:t>
       </w:r>
       <w:r>
@@ -2179,23 +2198,7 @@
     </w:p>
     <w:p>
       <w:r>
-        <w:t xml:space="preserve">Known copy number variations at two other loci within the core genome were also evident from the sequence data. On chromosome 3 a deletion of one of the two CLAG3 </w:t>
-      </w:r>
-      <w:proofErr w:type="spellStart"/>
-      <w:r>
-        <w:t>paralogs</w:t>
-      </w:r>
-      <w:proofErr w:type="spellEnd"/>
-      <w:r>
-        <w:t xml:space="preserve"> and the two intervening </w:t>
-      </w:r>
-      <w:proofErr w:type="spellStart"/>
-      <w:r>
-        <w:t>pseudogenes</w:t>
-      </w:r>
-      <w:proofErr w:type="spellEnd"/>
-      <w:r>
-        <w:t xml:space="preserve"> (one of which is a </w:t>
+        <w:t xml:space="preserve">Known copy number variations at two other loci within the core genome were also evident from the sequence data. On chromosome 3 a deletion of one of the two CLAG3 paralogs and the two intervening pseudogenes (one of which is a </w:t>
       </w:r>
       <w:proofErr w:type="spellStart"/>
       <w:r>
@@ -2235,43 +2238,46 @@
         <w:pStyle w:val="Heading4"/>
       </w:pPr>
       <w:r>
+        <w:t xml:space="preserve">Recombination within amplified regions leads to pseudo-heterozygosity </w:t>
+      </w:r>
+    </w:p>
+    <w:p>
+      <w:r>
+        <w:t xml:space="preserve">As mentioned earlier, CNV alleles did not segregate perfectly at the </w:t>
+      </w:r>
+      <w:r>
+        <w:rPr>
+          <w:i/>
+        </w:rPr>
+        <w:t>gch</w:t>
+      </w:r>
+      <w:r>
+        <w:rPr>
+          <w:i/>
+        </w:rPr>
+        <w:t>1</w:t>
+      </w:r>
+      <w:r>
+        <w:t xml:space="preserve"> locus</w:t>
+      </w:r>
+      <w:r>
+        <w:t xml:space="preserve"> and some of the progeny clones appeared to inherit both parental amplifications (figure @@N). This can be explained if recombination events occurred within the amplified region. Depending how homologous chromosomes align, a crossover within a region that is duplicated in one parent can result in an individual that maintains the same duplication but inherits one copy from either parent for some portion of the amplified region (figure @@). Within such a segment a haploid individual </w:t>
+      </w:r>
+      <w:r>
+        <w:t>is</w:t>
+      </w:r>
+      <w:r>
+        <w:t xml:space="preserve"> effectively diploid and also becomes effectively heterozygous for any SNP, indel or smaller CNV variants within the segment that segregate between the two parents. In the analyses of genome variation and recombination described in the preceding sections, all SNP and indel variants within regions of copy number variation were filtered, because both of the variant calling methods used here assumed that samples are haploid, and therefore genotypes are not correctly modelled where effective ploidy is higher. To study crossover events within CNVs and identify regions of effective heterozygosity, we used </w:t>
+      </w:r>
+      <w:r>
+        <w:t xml:space="preserve">the </w:t>
+      </w:r>
+      <w:r>
+        <w:t xml:space="preserve">alignments of sequence reads from each progeny clone to the 3D7 reference genome, and examined the ratio between the coverage of reads supporting the two </w:t>
+      </w:r>
+      <w:r>
         <w:lastRenderedPageBreak/>
-        <w:t xml:space="preserve">Recombination within amplified regions leads to pseudo-heterozygosity </w:t>
-      </w:r>
-    </w:p>
-    <w:p>
-      <w:r>
-        <w:t xml:space="preserve">As mentioned earlier, CNV alleles did not segregate perfectly at the </w:t>
-      </w:r>
-      <w:r>
-        <w:rPr>
-          <w:i/>
-        </w:rPr>
-        <w:t>gch</w:t>
-      </w:r>
-      <w:r>
-        <w:rPr>
-          <w:i/>
-        </w:rPr>
-        <w:t>1</w:t>
-      </w:r>
-      <w:r>
-        <w:t xml:space="preserve"> locus</w:t>
-      </w:r>
-      <w:r>
-        <w:t xml:space="preserve"> and some of the progeny clones appeared to inherit both parental amplifications (figure @@N). This can be explained if recombination events occurred within the amplified region. Depending how homologous chromosomes align, a crossover within a region that is duplicated in one parent can result in an individual that maintains the same duplication but inherits one copy from either parent for some portion of the amplified region (figure @@). Within such a segment a haploid individual </w:t>
-      </w:r>
-      <w:r>
-        <w:t>is</w:t>
-      </w:r>
-      <w:r>
-        <w:t xml:space="preserve"> effectively diploid and also becomes effectively heterozygous for any SNP, indel or smaller CNV variants within the segment that segregate between the two parents. In the analyses of genome variation and recombination described in the preceding sections, all SNP and indel variants within regions of copy number variation were filtered, because both of the variant calling methods used here assumed that samples are haploid, and therefore genotypes are not correctly modelled where effective ploidy is higher. To study crossover events within CNVs and identify regions of effective heterozygosity, we used </w:t>
-      </w:r>
-      <w:r>
-        <w:t xml:space="preserve">the </w:t>
-      </w:r>
-      <w:r>
-        <w:t xml:space="preserve">alignments of sequence reads from each progeny clone to the 3D7 reference genome, and examined the ratio between the coverage of reads supporting the two parental alleles at each segregating variant site. </w:t>
+        <w:t xml:space="preserve">parental alleles at each segregating variant site. </w:t>
       </w:r>
       <w:r>
         <w:t>W</w:t>
@@ -2318,11 +2324,7 @@
         <w:t>ed</w:t>
       </w:r>
       <w:r>
-        <w:t xml:space="preserve"> to coincide closely with the breakpoints of the duplication (figure @@N). This is harder to explain, as it would require two crossover events at or close to the borders of the duplicated region, which </w:t>
-      </w:r>
-      <w:r>
-        <w:lastRenderedPageBreak/>
-        <w:t xml:space="preserve">seems improbable unless the CNV breakpoints are also </w:t>
+        <w:t xml:space="preserve"> to coincide closely with the breakpoints of the duplication (figure @@N). This is harder to explain, as it would require two crossover events at or close to the borders of the duplicated region, which seems improbable unless the CNV breakpoints are also </w:t>
       </w:r>
       <w:r>
         <w:t xml:space="preserve">particularly </w:t>
@@ -2460,7 +2462,11 @@
         <w:t xml:space="preserve">inheritance and </w:t>
       </w:r>
       <w:r>
-        <w:t xml:space="preserve">recombination within a cross; a tool for browsing the genome, allowing the location of variants to viewed in the context of genome features and </w:t>
+        <w:t xml:space="preserve">recombination within a cross; a tool for browsing </w:t>
+      </w:r>
+      <w:r>
+        <w:lastRenderedPageBreak/>
+        <w:t xml:space="preserve">the genome, allowing the location of variants to viewed in the context of genome features and </w:t>
       </w:r>
       <w:r>
         <w:t>alignment metrics</w:t>
@@ -2474,11 +2480,7 @@
       </w:r>
       <w:proofErr w:type="spellEnd"/>
       <w:r>
-        <w:t xml:space="preserve"> software (@@REF). The underlying technologies for this web application </w:t>
-      </w:r>
-      <w:r>
-        <w:lastRenderedPageBreak/>
-        <w:t>are being developed as a generic framework so that they can be used with other datasets, as part of an open source project (@@REF) that will be described in detail elsewhere.</w:t>
+        <w:t xml:space="preserve"> software (@@REF). The underlying technologies for this web application are being developed as a generic framework so that they can be used with other datasets, as part of an open source project (@@REF) that will be described in detail elsewhere.</w:t>
       </w:r>
     </w:p>
     <w:p>
@@ -2610,12 +2612,200 @@
         <w:t xml:space="preserve"> and fill an important gap in current knowledge.  These data</w:t>
       </w:r>
       <w:r>
-        <w:t xml:space="preserve"> also provide the first genome-wide view of non-coding variation, which is almost completely unexplored </w:t>
+        <w:t xml:space="preserve"> also provide the first genome-wide view of non-coding variation, which is almost completely unexplored in </w:t>
+      </w:r>
+      <w:r>
+        <w:rPr>
+          <w:i/>
+        </w:rPr>
+        <w:t>P. falciparum</w:t>
+      </w:r>
+      <w:r>
+        <w:t xml:space="preserve">, yet could have important phenotypic consequences. </w:t>
+      </w:r>
+      <w:r>
+        <w:t>For example, i</w:t>
+      </w:r>
+      <w:r>
+        <w:t xml:space="preserve">ncreased expression of genes through copy number amplification is known to be an important component of resistance to a number of anti-malarial compounds, and data from other species have shown that comparable increases in expression levels can also be obtained through variation in promoter and regulatory elements (@@REF). We </w:t>
+      </w:r>
+      <w:r>
+        <w:t>found</w:t>
+      </w:r>
+      <w:r>
+        <w:t xml:space="preserve"> that INDEL diversity has a particular architecture in </w:t>
       </w:r>
       <w:r>
         <w:lastRenderedPageBreak/>
-        <w:t xml:space="preserve">in </w:t>
-      </w:r>
+        <w:t>relation to predicted core promoters, which may indicate that these mutations are not neutral and have phenotypic consequences</w:t>
+      </w:r>
+      <w:r>
+        <w:t>, although this will require experimental confirmation</w:t>
+      </w:r>
+      <w:r>
+        <w:t>.</w:t>
+      </w:r>
+    </w:p>
+    <w:p>
+      <w:r>
+        <w:t xml:space="preserve">Another class of </w:t>
+      </w:r>
+      <w:r>
+        <w:t>variation</w:t>
+      </w:r>
+      <w:r>
+        <w:t xml:space="preserve"> which </w:t>
+      </w:r>
+      <w:r>
+        <w:t xml:space="preserve">has </w:t>
+      </w:r>
+      <w:r>
+        <w:t xml:space="preserve">previously </w:t>
+      </w:r>
+      <w:r>
+        <w:t xml:space="preserve">been difficult to </w:t>
+      </w:r>
+      <w:r>
+        <w:t xml:space="preserve">study </w:t>
+      </w:r>
+      <w:r>
+        <w:t xml:space="preserve">in a high throughput manner </w:t>
+      </w:r>
+      <w:r>
+        <w:t xml:space="preserve">are </w:t>
+      </w:r>
+      <w:r>
+        <w:t xml:space="preserve">complex polymorphisms observed in genes expressed at the merozoite surface, including MSP1 and members of the MSP3 family. </w:t>
+      </w:r>
+      <w:r>
+        <w:t xml:space="preserve">High levels of variability have also been reported </w:t>
+      </w:r>
+      <w:r>
+        <w:t>in</w:t>
+      </w:r>
+      <w:r>
+        <w:t xml:space="preserve"> other genes associated with the merozoite stage, such as the </w:t>
+      </w:r>
+      <w:proofErr w:type="spellStart"/>
+      <w:r>
+        <w:rPr>
+          <w:i/>
+        </w:rPr>
+        <w:t>surfin</w:t>
+      </w:r>
+      <w:proofErr w:type="spellEnd"/>
+      <w:r>
+        <w:t xml:space="preserve"> family (@@REFs)</w:t>
+      </w:r>
+      <w:r>
+        <w:t xml:space="preserve">, although it is not yet clear whether these loci exhibit deep </w:t>
+      </w:r>
+      <w:r>
+        <w:t>allelic dimorphism as seen in MSP1</w:t>
+      </w:r>
+      <w:r>
+        <w:t xml:space="preserve">. The presence of diverged allelic forms and the fact that many of these genes appear to be under balancing selection (@@REFs) indicates their clinical importance as potential targets of the immune system and/or components of the erythrocyte invasion machinery. These loci are typically inaccessible to alignment-based methods, because some alleles are too diverged from the reference genome. Thus studies of these genes have so-far relied on more labour-intensive methods, and </w:t>
+      </w:r>
+      <w:r>
+        <w:t>genome-wide</w:t>
+      </w:r>
+      <w:r>
+        <w:rPr>
+          <w:i/>
+        </w:rPr>
+        <w:t xml:space="preserve"> </w:t>
+      </w:r>
+      <w:r>
+        <w:t xml:space="preserve">discovery of other loci with similar variation has not been possible. </w:t>
+      </w:r>
+      <w:r>
+        <w:t>Here we have shown that an assembly-based</w:t>
+      </w:r>
+      <w:r>
+        <w:t xml:space="preserve"> variant-calling method can access variation at a number of </w:t>
+      </w:r>
+      <w:r>
+        <w:t xml:space="preserve">divergent </w:t>
+      </w:r>
+      <w:r>
+        <w:t>loci,</w:t>
+      </w:r>
+      <w:r>
+        <w:t xml:space="preserve"> including MSP1 and members of the</w:t>
+      </w:r>
+      <w:r>
+        <w:t xml:space="preserve"> MSP3 </w:t>
+      </w:r>
+      <w:r>
+        <w:t xml:space="preserve">and </w:t>
+      </w:r>
+      <w:proofErr w:type="spellStart"/>
+      <w:r>
+        <w:rPr>
+          <w:i/>
+        </w:rPr>
+        <w:t>surfin</w:t>
+      </w:r>
+      <w:proofErr w:type="spellEnd"/>
+      <w:r>
+        <w:t xml:space="preserve"> families</w:t>
+      </w:r>
+      <w:r>
+        <w:t xml:space="preserve">. </w:t>
+      </w:r>
+      <w:r>
+        <w:t>S</w:t>
+      </w:r>
+      <w:r>
+        <w:t>ome known divergent loci, including MSP2 and S-antigen could not be accessed by either calling method due to the presence of longer repeats, and longer sequence reads will be required to access complex variation at all antigenic loci. Also t</w:t>
+      </w:r>
+      <w:r>
+        <w:t>he crosses studied here</w:t>
+      </w:r>
+      <w:r>
+        <w:t xml:space="preserve"> are clonal samples, and further work </w:t>
+      </w:r>
+      <w:r>
+        <w:t>will be</w:t>
+      </w:r>
+      <w:r>
+        <w:t xml:space="preserve"> required to adapt these methods for use on clinical isolates which may comprise </w:t>
+      </w:r>
+      <w:r>
+        <w:t>a mixture of parasite genotypes.</w:t>
+      </w:r>
+      <w:r>
+        <w:t xml:space="preserve"> </w:t>
+      </w:r>
+      <w:r>
+        <w:t>H</w:t>
+      </w:r>
+      <w:r>
+        <w:t>owever</w:t>
+      </w:r>
+      <w:r>
+        <w:t>,</w:t>
+      </w:r>
+      <w:r>
+        <w:t xml:space="preserve"> </w:t>
+      </w:r>
+      <w:r>
+        <w:t xml:space="preserve">these </w:t>
+      </w:r>
+      <w:r>
+        <w:t>data</w:t>
+      </w:r>
+      <w:r>
+        <w:t xml:space="preserve"> provide a foundation </w:t>
+      </w:r>
+      <w:r>
+        <w:t>for high-throughput surveys of complex variation at a number of clinically important loci across natural populations.</w:t>
+      </w:r>
+      <w:r>
+        <w:t xml:space="preserve"> </w:t>
+      </w:r>
+    </w:p>
+    <w:p>
       <w:r>
         <w:rPr>
           <w:i/>
@@ -2623,163 +2813,490 @@
         <w:t>P. falciparum</w:t>
       </w:r>
       <w:r>
-        <w:t xml:space="preserve">, yet could have important phenotypic consequences. </w:t>
-      </w:r>
-      <w:r>
-        <w:t>For example, i</w:t>
-      </w:r>
-      <w:r>
-        <w:t xml:space="preserve">ncreased expression of genes through copy number amplification is known to be an important component of resistance to a number of anti-malarial compounds, and data from other species have shown that comparable increases in expression levels can also be obtained through variation in promoter and regulatory elements (@@REF). We </w:t>
-      </w:r>
-      <w:r>
-        <w:t>found</w:t>
-      </w:r>
-      <w:r>
-        <w:t xml:space="preserve"> that INDEL diversity has a particular architecture in relation to predicted core promoters, which may indicate that these mutations are not neutral and have phenotypic consequences</w:t>
-      </w:r>
-      <w:r>
-        <w:t>, although this will require experimental confirmation</w:t>
+        <w:t xml:space="preserve"> is a sexually reproducing eukaryotic pathogen, and these crosses </w:t>
+      </w:r>
+      <w:r>
+        <w:t xml:space="preserve">originally </w:t>
+      </w:r>
+      <w:r>
+        <w:t>provided the first demonstration</w:t>
+      </w:r>
+      <w:r>
+        <w:t>s</w:t>
+      </w:r>
+      <w:r>
+        <w:t xml:space="preserve"> that parasites undergo meiotic recombination </w:t>
+      </w:r>
+      <w:r>
+        <w:t>whilst in the mosquito</w:t>
+      </w:r>
+      <w:r>
+        <w:t xml:space="preserve"> (@@REF)</w:t>
+      </w:r>
+      <w:r>
+        <w:t xml:space="preserve">. </w:t>
+      </w:r>
+      <w:r>
+        <w:t>T</w:t>
+      </w:r>
+      <w:r>
+        <w:t>he</w:t>
+      </w:r>
+      <w:r>
+        <w:t>se</w:t>
+      </w:r>
+      <w:r>
+        <w:t xml:space="preserve"> crosses </w:t>
+      </w:r>
+      <w:r>
+        <w:t>remain</w:t>
+      </w:r>
+      <w:r>
+        <w:t xml:space="preserve"> the only available experimental system for studying meiotic recombination in </w:t>
+      </w:r>
+      <w:r>
+        <w:rPr>
+          <w:i/>
+        </w:rPr>
+        <w:t>P. falciparum</w:t>
+      </w:r>
+      <w:r>
+        <w:t xml:space="preserve">, due to the practical difficulties associated with generating a cross. Previous work using </w:t>
+      </w:r>
+      <w:r>
+        <w:t xml:space="preserve">individual </w:t>
+      </w:r>
+      <w:r>
+        <w:t xml:space="preserve">crosses </w:t>
+      </w:r>
+      <w:r>
+        <w:t>demonstrated a high rate of crossover recombination relative to eukaryotes</w:t>
+      </w:r>
+      <w:r>
+        <w:t xml:space="preserve"> with larger genomes</w:t>
+      </w:r>
+      <w:r>
+        <w:t xml:space="preserve"> (@@REF)</w:t>
+      </w:r>
+      <w:r>
+        <w:t>, being approximately 50 times greater than the average recombination rate in humans</w:t>
+      </w:r>
+      <w:r>
+        <w:t>, although the recombination rate relative to the size of the smallest chromosome is almost identical (~0.5 Morgan) as expected if recombination rates are primarily calibrated to ensure one crossover per bivalent</w:t>
+      </w:r>
+      <w:r>
+        <w:t xml:space="preserve">. Here we have pooled data from all three crosses and used </w:t>
+      </w:r>
+      <w:r>
+        <w:t>a</w:t>
+      </w:r>
+      <w:r>
+        <w:t xml:space="preserve"> ~300bp resolution map of SNP and INDEL variation to provide the first estimates for both crossover (CO) and non-crossover (NCO) recombination rate</w:t>
+      </w:r>
+      <w:r>
+        <w:t>s</w:t>
+      </w:r>
+      <w:r>
+        <w:t xml:space="preserve"> </w:t>
+      </w:r>
+      <w:r>
+        <w:t xml:space="preserve">within the core genome </w:t>
+      </w:r>
+      <w:r>
+        <w:t>and the distribution of conversion tract lengths. We confirm a CO recombination rate in the range @@-</w:t>
+      </w:r>
+      <w:r>
+        <w:lastRenderedPageBreak/>
+        <w:t xml:space="preserve">@@ and estimate that CO events are approximately </w:t>
+      </w:r>
+      <w:r>
+        <w:t>twice as frequent as NCO events.</w:t>
+      </w:r>
+      <w:r>
+        <w:t xml:space="preserve"> </w:t>
+      </w:r>
+      <w:r>
+        <w:t>C</w:t>
+      </w:r>
+      <w:r>
+        <w:t xml:space="preserve">onversion tract lengths </w:t>
+      </w:r>
+      <w:r>
+        <w:t xml:space="preserve">are </w:t>
+      </w:r>
+      <w:r>
+        <w:t>comparable to yeast but longer than humans and @@Drosophila@@ (@@REFs)</w:t>
+      </w:r>
+      <w:r>
+        <w:t xml:space="preserve"> and </w:t>
+      </w:r>
+      <w:r>
+        <w:t xml:space="preserve">the observation of </w:t>
+      </w:r>
+      <w:r>
+        <w:t xml:space="preserve">long-range complex recombination events </w:t>
+      </w:r>
+      <w:r>
+        <w:t xml:space="preserve">observed in some progeny </w:t>
+      </w:r>
+      <w:r>
+        <w:t>remain</w:t>
+      </w:r>
+      <w:r>
+        <w:t>s</w:t>
+      </w:r>
+      <w:r>
+        <w:t xml:space="preserve"> to be explained</w:t>
       </w:r>
       <w:r>
         <w:t>.</w:t>
       </w:r>
-    </w:p>
-    <w:p>
-      <w:r>
-        <w:t xml:space="preserve">Another class of </w:t>
-      </w:r>
-      <w:r>
-        <w:t>variation</w:t>
-      </w:r>
-      <w:r>
-        <w:t xml:space="preserve"> which </w:t>
-      </w:r>
-      <w:r>
-        <w:t xml:space="preserve">has </w:t>
-      </w:r>
-      <w:r>
-        <w:t xml:space="preserve">previously </w:t>
-      </w:r>
-      <w:r>
-        <w:t xml:space="preserve">been difficult to </w:t>
-      </w:r>
-      <w:r>
-        <w:t xml:space="preserve">study </w:t>
-      </w:r>
-      <w:r>
-        <w:t xml:space="preserve">in a high throughput manner </w:t>
-      </w:r>
-      <w:r>
-        <w:t xml:space="preserve">are </w:t>
-      </w:r>
-      <w:r>
-        <w:t xml:space="preserve">complex polymorphisms observed in genes expressed at the merozoite surface, including MSP1 and members of the MSP3 family. </w:t>
-      </w:r>
-      <w:r>
-        <w:t xml:space="preserve">High levels of variability have also been reported </w:t>
+      <w:r>
+        <w:t xml:space="preserve"> In higher eukaryotes the recombination rate is known to be highly variable over the genome, with most recombination concentrated within narrow hotspots within </w:t>
+      </w:r>
+      <w:r>
+        <w:t>non-coding</w:t>
+      </w:r>
+      <w:r>
+        <w:t xml:space="preserve"> regions (@@REFs). Previous work on the 7G8xGB4 cross suggested that the rate of recombination may not be uniform over the </w:t>
+      </w:r>
+      <w:r>
+        <w:rPr>
+          <w:i/>
+        </w:rPr>
+        <w:t>P. falciparum</w:t>
+      </w:r>
+      <w:r>
+        <w:t xml:space="preserve"> genome (@@REFs) although the number of recombination events available in a single cross was not sufficient to prove the existence of hotspots.</w:t>
+      </w:r>
+      <w:r>
+        <w:t xml:space="preserve"> Here we found</w:t>
+      </w:r>
+      <w:r>
+        <w:t xml:space="preserve"> </w:t>
+      </w:r>
+      <w:r>
+        <w:t>that the CO recombination rate wa</w:t>
+      </w:r>
+      <w:r>
+        <w:t xml:space="preserve">s lower within a highly localised region surrounding the centromeres, and </w:t>
+      </w:r>
+      <w:proofErr w:type="gramStart"/>
+      <w:r>
+        <w:t>that CO events</w:t>
+      </w:r>
+      <w:proofErr w:type="gramEnd"/>
+      <w:r>
+        <w:t xml:space="preserve"> occur</w:t>
+      </w:r>
+      <w:r>
+        <w:t>red</w:t>
+      </w:r>
+      <w:r>
+        <w:t xml:space="preserve"> with appreciable frequency in both coding and non-coding regions, with a significant excess of events within coding regions relative to a mod</w:t>
+      </w:r>
+      <w:r>
+        <w:t>el of uniform recombination</w:t>
+      </w:r>
+      <w:r>
+        <w:t>.</w:t>
+      </w:r>
+      <w:r>
+        <w:t xml:space="preserve"> While population data will be required to robustly evaluate the support for different hotspot mode</w:t>
+      </w:r>
+      <w:r>
+        <w:t>ls, the fact that we observe recombination events</w:t>
+      </w:r>
+      <w:r>
+        <w:t xml:space="preserve"> frequently in both coding and non-coding regions</w:t>
+      </w:r>
+      <w:r>
+        <w:t xml:space="preserve"> of the core genome</w:t>
+      </w:r>
+      <w:r>
+        <w:t xml:space="preserve">, and that these different regions have very different nucleotide composition and sequence characteristics, suggests that a model of highly punctuate recombination </w:t>
+      </w:r>
+      <w:r>
+        <w:t xml:space="preserve">targeted at specific sequence motifs </w:t>
+      </w:r>
+      <w:r>
+        <w:t xml:space="preserve">is unlikely, and that </w:t>
+      </w:r>
+      <w:r>
+        <w:t xml:space="preserve">the location of </w:t>
+      </w:r>
+      <w:r>
+        <w:t xml:space="preserve">recombination events </w:t>
+      </w:r>
+      <w:r>
+        <w:t>may be</w:t>
+      </w:r>
+      <w:r>
+        <w:t xml:space="preserve"> less constrained </w:t>
       </w:r>
       <w:r>
         <w:t>in</w:t>
       </w:r>
       <w:r>
-        <w:t xml:space="preserve"> other genes associated with the merozoite stage, such as the </w:t>
+        <w:t xml:space="preserve"> </w:t>
+      </w:r>
+      <w:r>
+        <w:rPr>
+          <w:i/>
+        </w:rPr>
+        <w:t>P. falciparum</w:t>
+      </w:r>
+      <w:r>
+        <w:t>.</w:t>
+      </w:r>
+      <w:r>
+        <w:t xml:space="preserve"> Note that these findings apply only to the core genome, and entirely different processes may operate within hypervariable regions. </w:t>
+      </w:r>
+      <w:r>
+        <w:t xml:space="preserve"> </w:t>
+      </w:r>
+      <w:r>
+        <w:t xml:space="preserve"> </w:t>
+      </w:r>
+    </w:p>
+    <w:p>
+      <w:r>
+        <w:t>T</w:t>
+      </w:r>
+      <w:r>
+        <w:t xml:space="preserve">here are multiple lines of evidence that </w:t>
+      </w:r>
+      <w:r>
+        <w:t>gene amplification</w:t>
+      </w:r>
+      <w:r>
+        <w:t xml:space="preserve"> plays a key role in the evolution of drug resistance in </w:t>
+      </w:r>
+      <w:r>
+        <w:rPr>
+          <w:i/>
+        </w:rPr>
+        <w:t>P. falciparum</w:t>
+      </w:r>
+      <w:r>
+        <w:rPr>
+          <w:i/>
+        </w:rPr>
+        <w:t xml:space="preserve"> </w:t>
+      </w:r>
+      <w:r>
+        <w:t>(@@REFs)</w:t>
+      </w:r>
+      <w:r>
+        <w:t>.</w:t>
+      </w:r>
+      <w:r>
+        <w:t xml:space="preserve"> Amplifications spanning the multi-drug resistance gene </w:t>
+      </w:r>
+      <w:r>
+        <w:rPr>
+          <w:i/>
+        </w:rPr>
+        <w:t>mdr1</w:t>
+      </w:r>
+      <w:r>
+        <w:t xml:space="preserve"> segregate in the HB3xDd2 cross, and </w:t>
       </w:r>
       <w:proofErr w:type="spellStart"/>
       <w:r>
-        <w:rPr>
-          <w:i/>
-        </w:rPr>
-        <w:t>surfin</w:t>
+        <w:t>pleiomorphic</w:t>
       </w:r>
       <w:proofErr w:type="spellEnd"/>
       <w:r>
-        <w:t xml:space="preserve"> family (@@REFs)</w:t>
-      </w:r>
-      <w:r>
-        <w:t xml:space="preserve">, although it is not yet clear whether these loci exhibit deep </w:t>
-      </w:r>
-      <w:r>
-        <w:t>allelic dimorphism as seen in MSP1</w:t>
-      </w:r>
-      <w:r>
-        <w:t xml:space="preserve">. The presence of diverged allelic forms and the fact that many of these genes appear to be under balancing selection (@@REFs) indicates their clinical importance as potential targets of the immune system and/or components of the erythrocyte invasion machinery. These loci are typically inaccessible to alignment-based methods, because some alleles are too diverged from the reference genome. Thus studies of these genes have so-far relied on more labour-intensive methods, and </w:t>
-      </w:r>
-      <w:r>
-        <w:t>genome-wide</w:t>
-      </w:r>
-      <w:r>
-        <w:rPr>
-          <w:i/>
-        </w:rPr>
-        <w:t xml:space="preserve"> </w:t>
-      </w:r>
-      <w:r>
-        <w:t xml:space="preserve">discovery of other loci with similar variation has not been possible. </w:t>
-      </w:r>
-      <w:r>
-        <w:t>Here we have shown that an assembly-based</w:t>
-      </w:r>
-      <w:r>
-        <w:t xml:space="preserve"> variant-calling method can access variation at a number of </w:t>
-      </w:r>
-      <w:r>
-        <w:t xml:space="preserve">divergent </w:t>
-      </w:r>
-      <w:r>
-        <w:t>loci,</w:t>
-      </w:r>
-      <w:r>
-        <w:t xml:space="preserve"> including MSP1 and members of the</w:t>
-      </w:r>
-      <w:r>
-        <w:t xml:space="preserve"> MSP3 </w:t>
-      </w:r>
-      <w:r>
-        <w:t xml:space="preserve">and </w:t>
-      </w:r>
-      <w:proofErr w:type="spellStart"/>
-      <w:r>
-        <w:rPr>
-          <w:i/>
-        </w:rPr>
-        <w:t>surfin</w:t>
-      </w:r>
-      <w:proofErr w:type="spellEnd"/>
-      <w:r>
-        <w:t xml:space="preserve"> families</w:t>
-      </w:r>
-      <w:r>
-        <w:t xml:space="preserve">. </w:t>
-      </w:r>
-      <w:r>
-        <w:t>S</w:t>
-      </w:r>
-      <w:r>
-        <w:t>ome known divergent loci, including MSP2 and S-antigen could not be accessed by either calling method due to the presence of longer repeats, and longer sequence reads will be required to access complex variation at all antigenic loci. Also t</w:t>
-      </w:r>
-      <w:r>
-        <w:t>he crosses studied here</w:t>
-      </w:r>
-      <w:r>
-        <w:t xml:space="preserve"> are clonal samples, and further work </w:t>
-      </w:r>
-      <w:r>
-        <w:t>will be</w:t>
-      </w:r>
-      <w:r>
-        <w:t xml:space="preserve"> required to adapt these methods for use on clinical isolates which may comprise </w:t>
-      </w:r>
-      <w:r>
-        <w:t>a mixture of parasite genotypes.</w:t>
-      </w:r>
-      <w:r>
-        <w:t xml:space="preserve"> </w:t>
-      </w:r>
-      <w:r>
-        <w:t>H</w:t>
-      </w:r>
-      <w:r>
-        <w:t>owever</w:t>
+        <w:t xml:space="preserve"> amplifications spanning the anti-folate resistance gene </w:t>
+      </w:r>
+      <w:r>
+        <w:rPr>
+          <w:i/>
+        </w:rPr>
+        <w:t>gch1</w:t>
+      </w:r>
+      <w:r>
+        <w:t xml:space="preserve"> segregate in all three crosses, thus the data resource described here provides a controlled setting in which to study copy number variation</w:t>
+      </w:r>
+      <w:r>
+        <w:t xml:space="preserve"> at drug resistance loci</w:t>
+      </w:r>
+      <w:r>
+        <w:t xml:space="preserve"> and observe it in the context of meiotic recombination. We have extended the previous observation of a recombination event within the </w:t>
+      </w:r>
+      <w:r>
+        <w:rPr>
+          <w:i/>
+        </w:rPr>
+        <w:t>gch1</w:t>
+      </w:r>
+      <w:r>
+        <w:t xml:space="preserve"> amplification in the HB3xDd2 cross (@@REF) to illustrate four other cases of recombination within amplified regions, </w:t>
+      </w:r>
+      <w:r>
+        <w:t xml:space="preserve">and shown that all </w:t>
+      </w:r>
+      <w:r>
+        <w:t xml:space="preserve">of </w:t>
+      </w:r>
+      <w:r>
+        <w:t xml:space="preserve">these events are associated with </w:t>
+      </w:r>
+      <w:r>
+        <w:t>regions</w:t>
+      </w:r>
+      <w:r>
+        <w:t xml:space="preserve"> of effective heterozygosity within a progeny clone where both parental sequences are inherited and maintained within a single haploid genome. </w:t>
+      </w:r>
+      <w:r>
+        <w:t>Such</w:t>
+      </w:r>
+      <w:r>
+        <w:t xml:space="preserve"> events could have several evolutionary consequences. </w:t>
+      </w:r>
+      <w:r>
+        <w:t>Firstly, drug resistance mutations generally confer a fitness cost relative to the wild type allele in the absence of drug pressure (@@REF)</w:t>
+      </w:r>
+      <w:r>
+        <w:t xml:space="preserve"> and can also confer both resistance to one class of drugs and sensitivity to another (@@REF)</w:t>
+      </w:r>
+      <w:r>
+        <w:t xml:space="preserve">. The process of amplification followed by homologous recombination could provide a mechanism by which both mutant and wild type alleles are acquired, compensating for fitness costs associated with </w:t>
+      </w:r>
+      <w:r>
+        <w:t xml:space="preserve">either </w:t>
+      </w:r>
+      <w:r>
+        <w:t xml:space="preserve">allele alone. Secondly, the same </w:t>
+      </w:r>
+      <w:r>
+        <w:lastRenderedPageBreak/>
+        <w:t xml:space="preserve">process could </w:t>
+      </w:r>
+      <w:r>
+        <w:t xml:space="preserve">enable </w:t>
+      </w:r>
+      <w:r>
+        <w:t>copies of an amplified region</w:t>
+      </w:r>
+      <w:r>
+        <w:t xml:space="preserve"> to diverge in jumps</w:t>
+      </w:r>
+      <w:r>
+        <w:t xml:space="preserve"> and thus more rapidly</w:t>
+      </w:r>
+      <w:r>
+        <w:t xml:space="preserve"> than </w:t>
+      </w:r>
+      <w:r>
+        <w:t xml:space="preserve">if by the </w:t>
+      </w:r>
+      <w:r>
+        <w:t>gradual accumulation of mutations</w:t>
+      </w:r>
+      <w:r>
+        <w:t xml:space="preserve"> alone</w:t>
+      </w:r>
+      <w:r>
+        <w:t>.</w:t>
+      </w:r>
+      <w:r>
+        <w:t xml:space="preserve"> </w:t>
+      </w:r>
+    </w:p>
+    <w:p>
+      <w:r>
+        <w:t>Taken together</w:t>
+      </w:r>
+      <w:r>
+        <w:t>, t</w:t>
+      </w:r>
+      <w:r>
+        <w:t xml:space="preserve">his data resource </w:t>
+      </w:r>
+      <w:r>
+        <w:t>provides a concrete</w:t>
+      </w:r>
+      <w:r>
+        <w:t xml:space="preserve"> illustration of how different </w:t>
+      </w:r>
+      <w:r>
+        <w:t xml:space="preserve">modes </w:t>
+      </w:r>
+      <w:r>
+        <w:t xml:space="preserve">of mutation and recombination </w:t>
+      </w:r>
+      <w:r>
+        <w:t xml:space="preserve">could </w:t>
+      </w:r>
+      <w:r>
+        <w:t xml:space="preserve">interact to </w:t>
+      </w:r>
+      <w:r>
+        <w:t xml:space="preserve">create </w:t>
+      </w:r>
+      <w:r>
+        <w:t xml:space="preserve">an evolutionary system that is more than the sum of its parts. </w:t>
+      </w:r>
+      <w:r>
+        <w:t xml:space="preserve">Although </w:t>
+      </w:r>
+      <w:r>
+        <w:t>we have not attempted to precisely map CNV breakpoints here, p</w:t>
+      </w:r>
+      <w:r>
+        <w:t>revious studies have found that CNV breakpoints almost invariably occur at sites with some degree of local homology, due to the presence of tandem repeat sequences found commonly throughout the genome, indicating that amplifications arise due to improper pairing</w:t>
+      </w:r>
+      <w:r>
+        <w:t xml:space="preserve"> of homologous chromosomes</w:t>
+      </w:r>
+      <w:r>
+        <w:t xml:space="preserve"> followed by unequal crossover (@@REF). The abundance of tandem repeats in the </w:t>
+      </w:r>
+      <w:r>
+        <w:rPr>
+          <w:i/>
+        </w:rPr>
+        <w:t>P. falciparum</w:t>
+      </w:r>
+      <w:r>
+        <w:t xml:space="preserve"> </w:t>
+      </w:r>
+      <w:r>
+        <w:t xml:space="preserve">core genome creates a rich network of ectopic homology and thus potential for amplifications to arise. Previous work has also shown that </w:t>
+      </w:r>
+      <w:r>
+        <w:t xml:space="preserve">CNV </w:t>
+      </w:r>
+      <w:r>
+        <w:t>breakpoints are found in repeat regions that are slightly longer than the genome-wide average (@@REF) thus variations in the length of tandem repeat regions could alter the homology network and shift the amplification potential to a different set of loci. We have shown here that INDEL variation within tandem repeat regions is abundant</w:t>
+      </w:r>
+      <w:r>
+        <w:t xml:space="preserve"> throughout the core genome</w:t>
+      </w:r>
+      <w:r>
+        <w:t xml:space="preserve"> and thus the homology network is likely to be highly dynamic and variable within populations. Once </w:t>
+      </w:r>
+      <w:proofErr w:type="gramStart"/>
+      <w:r>
+        <w:t>a</w:t>
+      </w:r>
+      <w:r>
+        <w:t>n amplification</w:t>
+      </w:r>
+      <w:proofErr w:type="gramEnd"/>
+      <w:r>
+        <w:t xml:space="preserve"> has occurred</w:t>
+      </w:r>
+      <w:r>
+        <w:t xml:space="preserve"> and has persisted long enough for parasites to be taken up </w:t>
+      </w:r>
+      <w:r>
+        <w:t>by a mosquito</w:t>
+      </w:r>
+      <w:r>
+        <w:t>, meiotic recombination provides an opportunity for different copies of the amplified region to be acquired within the same genome. Both the initial amplification and the acquisition of pseudo-heterozygosity may have fitness benefits which enable short-term adaptation to strong and/or variable selection pressures</w:t>
       </w:r>
       <w:r>
         <w:t>,</w:t>
@@ -2788,529 +3305,11 @@
         <w:t xml:space="preserve"> </w:t>
       </w:r>
       <w:r>
-        <w:t xml:space="preserve">these </w:t>
-      </w:r>
-      <w:r>
-        <w:t>data</w:t>
-      </w:r>
-      <w:r>
-        <w:t xml:space="preserve"> provide a foundation </w:t>
-      </w:r>
-      <w:r>
-        <w:t>for high-throughput surveys of complex variation at a number of clinically important loci across natural populations.</w:t>
-      </w:r>
-      <w:r>
-        <w:t xml:space="preserve"> </w:t>
-      </w:r>
-    </w:p>
-    <w:p>
-      <w:r>
-        <w:rPr>
-          <w:i/>
-        </w:rPr>
-        <w:lastRenderedPageBreak/>
-        <w:t>P. falciparum</w:t>
-      </w:r>
-      <w:r>
-        <w:t xml:space="preserve"> is a sexually reproducing eukaryotic pathogen, and these crosses </w:t>
-      </w:r>
-      <w:r>
-        <w:t xml:space="preserve">originally </w:t>
-      </w:r>
-      <w:r>
-        <w:t>provided the first demonstration</w:t>
-      </w:r>
-      <w:r>
-        <w:t>s</w:t>
-      </w:r>
-      <w:r>
-        <w:t xml:space="preserve"> that parasites undergo meiotic recombination </w:t>
-      </w:r>
-      <w:r>
-        <w:t>whilst in the mosquito</w:t>
-      </w:r>
-      <w:r>
-        <w:t xml:space="preserve"> (@@REF)</w:t>
-      </w:r>
-      <w:r>
-        <w:t xml:space="preserve">. </w:t>
-      </w:r>
-      <w:r>
-        <w:t>T</w:t>
-      </w:r>
-      <w:r>
-        <w:t>he</w:t>
-      </w:r>
-      <w:r>
-        <w:t>se</w:t>
-      </w:r>
-      <w:r>
-        <w:t xml:space="preserve"> crosses </w:t>
-      </w:r>
-      <w:r>
-        <w:t>remain</w:t>
-      </w:r>
-      <w:r>
-        <w:t xml:space="preserve"> the only available experimental system for studying meiotic recombination in </w:t>
-      </w:r>
-      <w:r>
-        <w:rPr>
-          <w:i/>
-        </w:rPr>
-        <w:t>P. falciparum</w:t>
-      </w:r>
-      <w:r>
-        <w:t xml:space="preserve">, due to the practical difficulties associated with generating a cross. Previous work using </w:t>
-      </w:r>
-      <w:r>
-        <w:t xml:space="preserve">individual </w:t>
-      </w:r>
-      <w:r>
-        <w:t xml:space="preserve">crosses </w:t>
-      </w:r>
-      <w:r>
-        <w:t>demonstrated a high rate of crossover recombination relative to eukaryotes</w:t>
-      </w:r>
-      <w:r>
-        <w:t xml:space="preserve"> with larger genomes</w:t>
-      </w:r>
-      <w:r>
-        <w:t xml:space="preserve"> (@@REF)</w:t>
-      </w:r>
-      <w:r>
-        <w:t>, being approximately 50 times greater than the average recombination rate in humans</w:t>
-      </w:r>
-      <w:r>
-        <w:t>, although the recombination rate relative to the size of the smallest chromosome is almost identical (~0.5 Morgan) as expected if recombination rates are primarily calibrated to ensure one crossover per bivalent</w:t>
-      </w:r>
-      <w:r>
-        <w:t xml:space="preserve">. Here we have pooled data from all three crosses and used </w:t>
-      </w:r>
-      <w:r>
-        <w:t>a</w:t>
-      </w:r>
-      <w:r>
-        <w:t xml:space="preserve"> ~300bp resolution map of SNP and INDEL variation to provide the first estimates for both crossover (CO) and non-crossover (NCO) recombination rate</w:t>
-      </w:r>
-      <w:r>
-        <w:t>s</w:t>
-      </w:r>
-      <w:r>
-        <w:t xml:space="preserve"> </w:t>
-      </w:r>
-      <w:r>
-        <w:t xml:space="preserve">within the core genome </w:t>
-      </w:r>
-      <w:r>
-        <w:t xml:space="preserve">and the distribution of conversion tract lengths. We confirm a CO recombination rate in the range @@-@@ and estimate that CO events are approximately </w:t>
-      </w:r>
-      <w:r>
-        <w:t>twice as frequent as NCO events.</w:t>
-      </w:r>
-      <w:r>
-        <w:t xml:space="preserve"> </w:t>
-      </w:r>
-      <w:r>
-        <w:t>C</w:t>
-      </w:r>
-      <w:r>
-        <w:t xml:space="preserve">onversion tract lengths </w:t>
-      </w:r>
-      <w:r>
-        <w:t xml:space="preserve">are </w:t>
-      </w:r>
-      <w:r>
-        <w:t>comparable to yeast but longer than humans and @@Drosophila@@ (@@REFs)</w:t>
-      </w:r>
-      <w:r>
-        <w:t xml:space="preserve"> and </w:t>
-      </w:r>
-      <w:r>
-        <w:t xml:space="preserve">the observation of </w:t>
-      </w:r>
-      <w:r>
-        <w:t xml:space="preserve">long-range complex recombination events </w:t>
-      </w:r>
-      <w:r>
-        <w:t xml:space="preserve">observed in some progeny </w:t>
-      </w:r>
-      <w:r>
-        <w:t>remain</w:t>
-      </w:r>
-      <w:r>
-        <w:t>s</w:t>
-      </w:r>
-      <w:r>
-        <w:t xml:space="preserve"> to be explained</w:t>
-      </w:r>
-      <w:r>
-        <w:t>.</w:t>
-      </w:r>
-      <w:r>
-        <w:t xml:space="preserve"> In higher eukaryotes the recombination rate is known to be highly variable over the genome, with most recombination concentrated within narrow hotspots within </w:t>
-      </w:r>
-      <w:r>
-        <w:t>non-coding</w:t>
-      </w:r>
-      <w:r>
-        <w:t xml:space="preserve"> regions (@@REFs). Previous work on the 7G8xGB4 cross suggested that the rate of recombination may not be uniform over the </w:t>
-      </w:r>
-      <w:r>
-        <w:rPr>
-          <w:i/>
-        </w:rPr>
-        <w:t>P. falciparum</w:t>
-      </w:r>
-      <w:r>
-        <w:t xml:space="preserve"> genome (@@REFs) although the number of recombination events available in a single cross was not sufficient to prove the existence of hotspots.</w:t>
-      </w:r>
-      <w:r>
-        <w:t xml:space="preserve"> Here we found</w:t>
-      </w:r>
-      <w:r>
-        <w:t xml:space="preserve"> </w:t>
-      </w:r>
-      <w:r>
-        <w:t>that the CO recombination rate wa</w:t>
-      </w:r>
-      <w:r>
-        <w:t xml:space="preserve">s lower within a highly localised region surrounding the centromeres, and </w:t>
-      </w:r>
-      <w:proofErr w:type="gramStart"/>
-      <w:r>
-        <w:t>that CO events</w:t>
-      </w:r>
-      <w:proofErr w:type="gramEnd"/>
-      <w:r>
-        <w:t xml:space="preserve"> occur</w:t>
-      </w:r>
-      <w:r>
-        <w:t>red</w:t>
-      </w:r>
-      <w:r>
-        <w:t xml:space="preserve"> with appreciable frequency in both coding and non-coding regions, with a significant excess of events within coding regions relative to a mod</w:t>
-      </w:r>
-      <w:r>
-        <w:t>el of uniform recombination</w:t>
-      </w:r>
-      <w:r>
-        <w:t>.</w:t>
-      </w:r>
-      <w:r>
-        <w:t xml:space="preserve"> While population data will be required to robustly evaluate the support for different hotspot mode</w:t>
-      </w:r>
-      <w:r>
-        <w:t>ls, the fact that we observe recombination events</w:t>
-      </w:r>
-      <w:r>
-        <w:t xml:space="preserve"> frequently in both coding and non-coding regions</w:t>
-      </w:r>
-      <w:r>
-        <w:t xml:space="preserve"> of the core genome</w:t>
-      </w:r>
-      <w:r>
-        <w:t xml:space="preserve">, and that these different regions have very </w:t>
-      </w:r>
-      <w:r>
-        <w:lastRenderedPageBreak/>
-        <w:t xml:space="preserve">different nucleotide composition and sequence characteristics, suggests that a model of highly punctuate recombination </w:t>
-      </w:r>
-      <w:r>
-        <w:t xml:space="preserve">targeted at specific sequence motifs </w:t>
-      </w:r>
-      <w:r>
-        <w:t xml:space="preserve">is unlikely, and that </w:t>
-      </w:r>
-      <w:r>
-        <w:t xml:space="preserve">the location of </w:t>
-      </w:r>
-      <w:r>
-        <w:t xml:space="preserve">recombination events </w:t>
-      </w:r>
-      <w:r>
-        <w:t>may be</w:t>
-      </w:r>
-      <w:r>
-        <w:t xml:space="preserve"> less constrained </w:t>
-      </w:r>
-      <w:r>
-        <w:t>in</w:t>
-      </w:r>
-      <w:r>
-        <w:t xml:space="preserve"> </w:t>
-      </w:r>
-      <w:r>
-        <w:rPr>
-          <w:i/>
-        </w:rPr>
-        <w:t>P. falciparum</w:t>
-      </w:r>
-      <w:r>
-        <w:t>.</w:t>
-      </w:r>
-      <w:r>
-        <w:t xml:space="preserve"> Note that these findings apply only to the core genome, and entirely different processes may operate within hypervariable regions. </w:t>
-      </w:r>
-      <w:r>
-        <w:t xml:space="preserve"> </w:t>
-      </w:r>
-      <w:r>
-        <w:t xml:space="preserve"> </w:t>
-      </w:r>
-    </w:p>
-    <w:p>
-      <w:r>
-        <w:t>T</w:t>
-      </w:r>
-      <w:r>
-        <w:t xml:space="preserve">here are multiple lines of evidence that </w:t>
-      </w:r>
-      <w:r>
-        <w:t>gene amplification</w:t>
-      </w:r>
-      <w:r>
-        <w:t xml:space="preserve"> plays a key role in the evolution of drug resistance in </w:t>
-      </w:r>
-      <w:r>
-        <w:rPr>
-          <w:i/>
-        </w:rPr>
-        <w:t>P. falciparum</w:t>
-      </w:r>
-      <w:r>
-        <w:rPr>
-          <w:i/>
-        </w:rPr>
-        <w:t xml:space="preserve"> </w:t>
-      </w:r>
-      <w:r>
-        <w:t>(@@REFs)</w:t>
-      </w:r>
-      <w:r>
-        <w:t>.</w:t>
-      </w:r>
-      <w:r>
-        <w:t xml:space="preserve"> Amplifications spanning the multi-drug resistance gene </w:t>
-      </w:r>
-      <w:r>
-        <w:rPr>
-          <w:i/>
-        </w:rPr>
-        <w:t>mdr1</w:t>
-      </w:r>
-      <w:r>
-        <w:t xml:space="preserve"> segregate in the HB3xDd2 cross, and </w:t>
-      </w:r>
-      <w:proofErr w:type="spellStart"/>
-      <w:r>
-        <w:t>pleiomorphic</w:t>
-      </w:r>
-      <w:proofErr w:type="spellEnd"/>
-      <w:r>
-        <w:t xml:space="preserve"> amplifications spanning the anti-folate resistance gene </w:t>
-      </w:r>
-      <w:r>
-        <w:rPr>
-          <w:i/>
-        </w:rPr>
-        <w:t>gch1</w:t>
-      </w:r>
-      <w:r>
-        <w:t xml:space="preserve"> segregate in all three crosses, thus the data resource described here provides a controlled setting in which to study copy number variation</w:t>
-      </w:r>
-      <w:r>
-        <w:t xml:space="preserve"> at drug resistance loci</w:t>
-      </w:r>
-      <w:r>
-        <w:t xml:space="preserve"> and observe it in the context of meiotic recombination. We have extended the previous observation of a recombination event within the </w:t>
-      </w:r>
-      <w:r>
-        <w:rPr>
-          <w:i/>
-        </w:rPr>
-        <w:t>gch1</w:t>
-      </w:r>
-      <w:r>
-        <w:t xml:space="preserve"> amplification in the HB3xDd2 cross (@@REF) to illustrate four other cases of recombination within amplified regions, </w:t>
-      </w:r>
-      <w:r>
-        <w:t xml:space="preserve">and shown that all </w:t>
-      </w:r>
-      <w:r>
-        <w:t xml:space="preserve">of </w:t>
-      </w:r>
-      <w:r>
-        <w:t xml:space="preserve">these events are associated with </w:t>
-      </w:r>
-      <w:r>
-        <w:t>regions</w:t>
-      </w:r>
-      <w:r>
-        <w:t xml:space="preserve"> of effective heterozygosity within a progeny clone where both parental sequences are inherited and maintained within a single haploid genome. </w:t>
-      </w:r>
-      <w:r>
-        <w:t>Such</w:t>
-      </w:r>
-      <w:r>
-        <w:t xml:space="preserve"> events could have several evolutionary consequences. </w:t>
-      </w:r>
-      <w:r>
-        <w:t>Firstly, drug resistance mutations generally confer a fitness cost relative to the wild type allele in the absence of drug pressure (@@REF)</w:t>
-      </w:r>
-      <w:r>
-        <w:t xml:space="preserve"> and can also confer both resistance to one class of drugs and sensitivity to another (@@REF)</w:t>
-      </w:r>
-      <w:r>
-        <w:t xml:space="preserve">. The process of amplification followed by homologous recombination could provide a mechanism by which both mutant and wild type alleles are acquired, compensating for fitness costs associated with </w:t>
-      </w:r>
-      <w:r>
-        <w:t xml:space="preserve">either </w:t>
-      </w:r>
-      <w:r>
-        <w:t xml:space="preserve">allele alone. Secondly, the same process could </w:t>
-      </w:r>
-      <w:r>
-        <w:t xml:space="preserve">enable </w:t>
-      </w:r>
-      <w:r>
-        <w:t>copies of an amplified region</w:t>
-      </w:r>
-      <w:r>
-        <w:t xml:space="preserve"> to diverge in jumps</w:t>
-      </w:r>
-      <w:r>
-        <w:t xml:space="preserve"> and thus more rapidly</w:t>
-      </w:r>
-      <w:r>
-        <w:t xml:space="preserve"> than </w:t>
-      </w:r>
-      <w:r>
-        <w:t xml:space="preserve">if by the </w:t>
-      </w:r>
-      <w:r>
-        <w:t>gradual accumulation of mutations</w:t>
-      </w:r>
-      <w:r>
-        <w:t xml:space="preserve"> alone</w:t>
-      </w:r>
-      <w:r>
-        <w:t>.</w:t>
-      </w:r>
-      <w:r>
-        <w:t xml:space="preserve"> </w:t>
-      </w:r>
-    </w:p>
-    <w:p>
-      <w:r>
-        <w:t>Taken together</w:t>
-      </w:r>
-      <w:r>
-        <w:t>, t</w:t>
-      </w:r>
-      <w:r>
-        <w:t xml:space="preserve">his data resource </w:t>
-      </w:r>
-      <w:r>
-        <w:t>provides a concrete</w:t>
-      </w:r>
-      <w:r>
-        <w:t xml:space="preserve"> illustration of how different </w:t>
-      </w:r>
-      <w:r>
-        <w:t xml:space="preserve">modes </w:t>
-      </w:r>
-      <w:r>
-        <w:t xml:space="preserve">of mutation and recombination </w:t>
-      </w:r>
-      <w:r>
-        <w:t xml:space="preserve">could </w:t>
-      </w:r>
-      <w:r>
-        <w:t xml:space="preserve">interact to </w:t>
-      </w:r>
-      <w:r>
-        <w:t xml:space="preserve">create </w:t>
-      </w:r>
-      <w:r>
-        <w:t xml:space="preserve">an evolutionary system that is more than the sum of its parts. </w:t>
-      </w:r>
-      <w:r>
-        <w:t xml:space="preserve">Although </w:t>
-      </w:r>
-      <w:r>
-        <w:t>we have not attempted to precisely map CNV breakpoints here, p</w:t>
-      </w:r>
-      <w:r>
-        <w:t xml:space="preserve">revious studies have found that CNV breakpoints almost invariably occur at sites with some degree of local </w:t>
-      </w:r>
-      <w:r>
-        <w:lastRenderedPageBreak/>
-        <w:t>homology, due to the presence of tandem repeat sequences found commonly throughout the genome, indicating that amplifications arise due to improper pairing</w:t>
-      </w:r>
-      <w:r>
-        <w:t xml:space="preserve"> of homologous chromosomes</w:t>
-      </w:r>
-      <w:r>
-        <w:t xml:space="preserve"> followed by unequal crossover (@@REF). The abundance of tandem repeats in the </w:t>
-      </w:r>
-      <w:r>
-        <w:rPr>
-          <w:i/>
-        </w:rPr>
-        <w:t>P. falciparum</w:t>
-      </w:r>
-      <w:r>
-        <w:t xml:space="preserve"> </w:t>
-      </w:r>
-      <w:r>
-        <w:t xml:space="preserve">core genome creates a rich network of ectopic homology and thus potential for amplifications to arise. Previous work has also shown that </w:t>
-      </w:r>
-      <w:r>
-        <w:t xml:space="preserve">CNV </w:t>
-      </w:r>
-      <w:r>
-        <w:t>breakpoints are found in repeat regions that are slightly longer than the genome-wide average (@@REF) thus variations in the length of tandem repeat regions could alter the homology network and shift the amplification potential to a different set of loci. We have shown here that INDEL variation within tandem repeat regions is abundant</w:t>
-      </w:r>
-      <w:r>
-        <w:t xml:space="preserve"> throughout the core genome</w:t>
-      </w:r>
-      <w:r>
-        <w:t xml:space="preserve"> and thus the homology network is likely to be highly dynamic and variable within populations. Once </w:t>
-      </w:r>
-      <w:proofErr w:type="gramStart"/>
-      <w:r>
-        <w:t>a</w:t>
-      </w:r>
-      <w:r>
-        <w:t>n amplification</w:t>
-      </w:r>
-      <w:proofErr w:type="gramEnd"/>
-      <w:r>
-        <w:t xml:space="preserve"> has occurred</w:t>
-      </w:r>
-      <w:r>
-        <w:t xml:space="preserve"> and has persisted long enough for parasites to be taken up </w:t>
-      </w:r>
-      <w:r>
-        <w:t>by a mosquito</w:t>
-      </w:r>
-      <w:r>
-        <w:t>, meiotic recombination provides an opportunity for different copies of the amplified region to be acquired within the same genome. Both the initial amplification and the acquisition of pseudo-heterozygosity may have fitness benefits which enable short-term adaptation to strong and/or variable selection pressures</w:t>
-      </w:r>
-      <w:r>
-        <w:t>,</w:t>
-      </w:r>
-      <w:r>
-        <w:t xml:space="preserve"> </w:t>
-      </w:r>
-      <w:r>
         <w:t xml:space="preserve">for example, due to introduction of new anti-malarial drugs or </w:t>
       </w:r>
       <w:r>
         <w:t xml:space="preserve">other </w:t>
       </w:r>
-      <w:bookmarkStart w:id="0" w:name="_GoBack"/>
-      <w:bookmarkEnd w:id="0"/>
       <w:r>
         <w:t>changes in drug policy</w:t>
       </w:r>
@@ -3395,7 +3394,6 @@
         <w:pStyle w:val="Heading2"/>
       </w:pPr>
       <w:r>
-        <w:lastRenderedPageBreak/>
         <w:t>Methods</w:t>
       </w:r>
     </w:p>
@@ -3409,7 +3407,11 @@
     </w:p>
     <w:p>
       <w:r>
-        <w:t xml:space="preserve">DNA samples from the parents and progeny of the 3D7xHB3 cross were obtained from cultures maintained at Glasgow University. DNA samples from the HB3xDd2 cross were obtained from @@TODO. DNA samples for the 7G8xGB4 cross were obtained from @@TODO, including the provenance of replicate clones that got cultured locally@@. @@TODO </w:t>
+        <w:t xml:space="preserve">DNA samples from the parents and progeny of the 3D7xHB3 cross were obtained from cultures maintained at Glasgow University. DNA samples from the HB3xDd2 cross were obtained from </w:t>
+      </w:r>
+      <w:r>
+        <w:lastRenderedPageBreak/>
+        <w:t xml:space="preserve">@@TODO. DNA samples for the 7G8xGB4 cross were obtained from @@TODO, including the provenance of replicate clones that got cultured locally@@. @@TODO </w:t>
       </w:r>
       <w:proofErr w:type="gramStart"/>
       <w:r>
@@ -3555,11 +3557,7 @@
         <w:t xml:space="preserve">cts were first masked, and </w:t>
       </w:r>
       <w:r>
-        <w:t xml:space="preserve">remaining switches in parental </w:t>
-      </w:r>
-      <w:r>
-        <w:lastRenderedPageBreak/>
-        <w:t>inheritance were called as CO events. Conversion tracts occurring adjacent to a CO were then identified, and the remaining conversion tracts were assumed to be associated with NCO events.</w:t>
+        <w:t>remaining switches in parental inheritance were called as CO events. Conversion tracts occurring adjacent to a CO were then identified, and the remaining conversion tracts were assumed to be associated with NCO events.</w:t>
       </w:r>
     </w:p>
     <w:p>
@@ -3599,15 +3597,11 @@
         <w:t>phi</w:t>
       </w:r>
       <w:r>
-        <w:t xml:space="preserve"> was fitted by examining </w:t>
-      </w:r>
-      <w:proofErr w:type="spellStart"/>
-      <w:r>
-        <w:t>quantile-quantile</w:t>
-      </w:r>
-      <w:proofErr w:type="spellEnd"/>
-      <w:r>
-        <w:t xml:space="preserve"> plots comparing simulated and actual distributions of observed tract lengths. These simulations also predicted the fraction of conversion tracts that would be discovered given the markers available in each cross and the requirement that tracts must span at least 100bp. The rate of NCO recombination was then estimated by adjusting the observed rate of NCO recombination by the discovery rate</w:t>
+        <w:t xml:space="preserve"> was fitted by examining quantile-quantile plots comparing simulated and actual distributions of observed tract lengths. These simulations also predicted the fraction of conversion tracts that would be discovered given the markers available in each cross and the requirement that tracts must span at least 100bp. The rate of NCO recombination was then </w:t>
+      </w:r>
+      <w:r>
+        <w:lastRenderedPageBreak/>
+        <w:t>estimated by adjusting the observed rate of NCO recombination by the discovery rate</w:t>
       </w:r>
       <w:r>
         <w:t xml:space="preserve"> predicted by simulations</w:t>
@@ -3825,9 +3819,9 @@
   <w:style w:type="paragraph" w:default="1" w:styleId="Normal">
     <w:name w:val="Normal"/>
     <w:qFormat/>
-    <w:rsid w:val="00A24306"/>
+    <w:rsid w:val="00395FA2"/>
     <w:pPr>
-      <w:spacing w:line="480" w:lineRule="auto"/>
+      <w:spacing w:line="360" w:lineRule="auto"/>
     </w:pPr>
   </w:style>
   <w:style w:type="paragraph" w:styleId="Heading1">
@@ -4181,9 +4175,9 @@
   <w:style w:type="paragraph" w:default="1" w:styleId="Normal">
     <w:name w:val="Normal"/>
     <w:qFormat/>
-    <w:rsid w:val="00A24306"/>
+    <w:rsid w:val="00395FA2"/>
     <w:pPr>
-      <w:spacing w:line="480" w:lineRule="auto"/>
+      <w:spacing w:line="360" w:lineRule="auto"/>
     </w:pPr>
   </w:style>
   <w:style w:type="paragraph" w:styleId="Heading1">

</xml_diff>

<commit_message>
implement edits from julian
</commit_message>
<xml_diff>
--- a/main/content/pfx-main.docx
+++ b/main/content/pfx-main.docx
@@ -68,12 +68,7 @@
       </w:r>
       <w:proofErr w:type="spellEnd"/>
       <w:r>
-        <w:t xml:space="preserve"> </w:t>
-      </w:r>
-      <w:bookmarkStart w:id="0" w:name="_GoBack"/>
-      <w:bookmarkEnd w:id="0"/>
-      <w:r>
-        <w:t xml:space="preserve">Rubio, </w:t>
+        <w:t xml:space="preserve"> Rubio, </w:t>
       </w:r>
       <w:r>
         <w:t xml:space="preserve">Bronwyn </w:t>
@@ -1072,7 +1067,16 @@
         <w:t xml:space="preserve">closely with regions of heterochromatin (@@REF). </w:t>
       </w:r>
       <w:r>
-        <w:t xml:space="preserve">Within the core genome all samples exhibited some degree of bias such that coverage was lower where (A+T) content was above 80% (supplementary figure @@N), however the high depth of sequencing meant that coverage was sufficient to support variant calling in both coding and non-coding regions. </w:t>
+        <w:t>A</w:t>
+      </w:r>
+      <w:r>
+        <w:t>ll samples exhibited some degree of bias such that coverage was lower where (A+T) content was above 80% (supplementary figure @@N), however the high depth of sequencing meant that coverage was sufficient to support variant calling in both coding and non-coding regions</w:t>
+      </w:r>
+      <w:r>
+        <w:t xml:space="preserve"> across the entire core genome</w:t>
+      </w:r>
+      <w:r>
+        <w:t xml:space="preserve">. </w:t>
       </w:r>
       <w:r>
         <w:t xml:space="preserve">Because of the poor accessibility of hypervariable and subtelomeric repeat </w:t>
@@ -1546,7 +1550,25 @@
         <w:t xml:space="preserve">whole genome </w:t>
       </w:r>
       <w:r>
-        <w:t xml:space="preserve">sequencing, thus we take this opportunity to revisit questions regarding meiotic recombination. </w:t>
+        <w:t>sequencing,</w:t>
+      </w:r>
+      <w:r>
+        <w:t xml:space="preserve"> making this study uniquely able to derive definitive answers regarding the extent and features of meiotic recombination</w:t>
+      </w:r>
+      <w:r>
+        <w:t xml:space="preserve"> in</w:t>
+      </w:r>
+      <w:r>
+        <w:rPr>
+          <w:i/>
+        </w:rPr>
+        <w:t xml:space="preserve"> </w:t>
+      </w:r>
+      <w:r>
+        <w:t>this species</w:t>
+      </w:r>
+      <w:r>
+        <w:t xml:space="preserve">. </w:t>
       </w:r>
       <w:r>
         <w:t>For each cross, SNP and INDEL variants combined from both calling methods were used as a set of segregating markers for analyses of meiotic recombination</w:t>
@@ -1584,11 +1606,11 @@
         <w:t xml:space="preserve">haplotype </w:t>
       </w:r>
       <w:r>
-        <w:t xml:space="preserve">blocks, all putative conversion tracts supported by only </w:t>
+        <w:t xml:space="preserve">blocks, all putative conversion tracts supported by only a single marker or with a </w:t>
       </w:r>
       <w:r>
         <w:lastRenderedPageBreak/>
-        <w:t>a single marker or with a minimal length less than 100bp were excluded. This yielded a total of 1194 COs, 230 NCOs and 331 conversion tracts for further analyses.</w:t>
+        <w:t>minimal length less than 100bp were excluded. This yielded a total of 1194 COs, 230 NCOs and 331 conversion tracts for further analyses.</w:t>
       </w:r>
     </w:p>
     <w:p>
@@ -1641,7 +1663,31 @@
       </w:r>
       <w:proofErr w:type="spellEnd"/>
       <w:r>
-        <w:t>-Wallis H-test) (figure 5A). There was a strong linear correlation between chromosome size and CO recombination rate, with a rate of 0.55 predicted for the smallest chromosome (figure 5B) consistent with 0.5 expected if the recombination rate is calibrated to produce at least one CO per bivalent (@@REF).</w:t>
+        <w:t>-Wallis H-test) (figure 3</w:t>
+      </w:r>
+      <w:r>
+        <w:t>A). There was a strong linear correlation between chromosome size and CO recombination rate, with a rate of 0.55 predicted for t</w:t>
+      </w:r>
+      <w:r>
+        <w:t>he smallest chromosome (figure 3</w:t>
+      </w:r>
+      <w:r>
+        <w:t xml:space="preserve">B) consistent with 0.5 expected if the recombination rate is calibrated to </w:t>
+      </w:r>
+      <w:r>
+        <w:t xml:space="preserve">produce </w:t>
+      </w:r>
+      <w:r>
+        <w:t xml:space="preserve">at least </w:t>
+      </w:r>
+      <w:r>
+        <w:t xml:space="preserve">one CO per </w:t>
+      </w:r>
+      <w:r>
+        <w:t xml:space="preserve">chromosome pair </w:t>
+      </w:r>
+      <w:r>
+        <w:t>(@@REF).</w:t>
       </w:r>
     </w:p>
     <w:p>
@@ -1658,7 +1704,13 @@
         <w:t xml:space="preserve">as expected from studies in other eukaryotes, </w:t>
       </w:r>
       <w:r>
-        <w:t xml:space="preserve">although the effect was highly localised (figure 5C). Within ~30kb of the centromere the CO rate was significantly lower, however between ~80-120kb from the centromere the rate was slightly higher than average. Due to the high marker density, in many cases it was possible to resolve the location of CO events relative to individual gene and exon boundaries. Of the 1194 CO events, 396 (33%) were observed with both flanking markers within a gene, 162 (13%) were within an intergenic region, and 636 (53%) were ambiguous (flanking markers spanned a gene boundary). The number of CO events observed within a gene was significantly higher than expected if CO events were distributed uniformly over the genome (P=0.001 by Monte Carlo simulation). Of the 396 COs observed within a gene, 298 (75%) occurred within an exon, 3 (1%) were within an intron, and 95 (24%) spanned an exon boundary. The number of COs observed within exons was also significantly higher than expected if COs occurred uniformly within genes (P&lt;0.001 by Monte Carlo simulation). </w:t>
+        <w:t>although the effec</w:t>
+      </w:r>
+      <w:r>
+        <w:t>t was highly localised (figure 3</w:t>
+      </w:r>
+      <w:r>
+        <w:t xml:space="preserve">C). Within ~30kb of the centromere the CO rate was significantly lower, however between ~80-120kb from the centromere the rate was slightly higher than average. Due to the high marker density, in many cases it was possible to resolve the location of CO events relative to individual gene and exon boundaries. Of the 1194 CO events, 396 (33%) were observed with both flanking markers within a gene, 162 (13%) were within an intergenic region, and 636 (53%) were ambiguous (flanking markers spanned a gene boundary). The number of CO events observed within a gene was significantly higher than expected if CO events were distributed uniformly over the genome (P=0.001 by Monte Carlo simulation). Of the 396 COs observed within a gene, 298 (75%) occurred within an exon, 3 (1%) were within an intron, and 95 (24%) spanned an exon boundary. The number of COs observed within exons was also significantly higher than expected if COs occurred uniformly within genes (P&lt;0.001 by Monte Carlo simulation). </w:t>
       </w:r>
       <w:r>
         <w:t>T</w:t>
@@ -1716,7 +1768,13 @@
         <w:t>sub-</w:t>
       </w:r>
       <w:r>
-        <w:t xml:space="preserve">section. Of the remaining 324 tracts, 94 were associated with a CO and 230 were assumed to be NCO conversion tracts. The majority of observed NCO conversion tracts had a minimal size less than 1kb, and 73% were smaller than 2kb (figure 5D). The relatively small size of conversion tracts and the available marker density </w:t>
+        <w:t>section. Of the remaining 324 tracts, 94 were associated with a CO and 230 were assumed to be NCO conversion tracts. The majority of observed NCO conversion tracts had a minimal size less than 1kb, and 73%</w:t>
+      </w:r>
+      <w:r>
+        <w:t xml:space="preserve"> were smaller than 2kb (figure 3</w:t>
+      </w:r>
+      <w:r>
+        <w:t xml:space="preserve">D). The relatively small size of conversion tracts and the available marker density </w:t>
       </w:r>
       <w:r>
         <w:lastRenderedPageBreak/>
@@ -1750,7 +1808,19 @@
         <w:t>phi</w:t>
       </w:r>
       <w:r>
-        <w:t xml:space="preserve"> = 0.9993, although there was a small excess of tracts observed with minimal length greater than 3kb (figure 5D, figure 5E). Assuming this model for the tract length distribution, simulations predicted an NCO discovery rate of 40% for HB3 x Dd2, 39% for 7G8 x GB4, and 45% for 3D7 x HB3 where the marker density was slightly higher. </w:t>
+        <w:t xml:space="preserve"> = 0.9993, although there was a small excess of tracts observed with minimal l</w:t>
+      </w:r>
+      <w:r>
+        <w:t>ength greater than 3kb (figure 3</w:t>
+      </w:r>
+      <w:r>
+        <w:t>D, figure</w:t>
+      </w:r>
+      <w:r>
+        <w:t xml:space="preserve"> 3</w:t>
+      </w:r>
+      <w:r>
+        <w:t xml:space="preserve">E). Assuming this model for the tract length distribution, simulations predicted an NCO discovery rate of 40% for HB3 x Dd2, 39% for 7G8 x GB4, and 45% for 3D7 x HB3 where the marker density was slightly higher. </w:t>
       </w:r>
     </w:p>
     <w:p>
@@ -1767,7 +1837,13 @@
         <w:t xml:space="preserve"> thus COs are roughly twice as common as NCOs events.</w:t>
       </w:r>
       <w:r>
-        <w:t xml:space="preserve"> The 95% confidence interval for the NCO recombination rate based on sampling error is 6.8-8.1 NCO/meiosis, however this does not account for additional uncertainty in the estimation of NCO discovery rates for each cross. There was a linear correlation between chromosome size and NCO rate (figure 5F) however the correlation was weaker than for the CO recombination rate, presumably due to the fewer number of observed NCO events and thus greater sampling error. As with CO events there was a significant enrichment of NCO events within genes (P=0.002 by Monte Carlo simulation) with 37 (16%) of NCO conversion tracts falling entirely within a gene, 110 (48%) spanning a gene boundary, 35 (15%) entirely spanning a gene, and 14 (6%) intergenic. </w:t>
+        <w:t xml:space="preserve"> The 95% confidence interval for the NCO recombination rate based on sampling error is 6.8-8.1 NCO/meiosis, however this does not account for additional uncertainty in the estimation of NCO discovery rates for each cross. There was a linear correlation between chromo</w:t>
+      </w:r>
+      <w:r>
+        <w:t>some size and NCO rate (figure 3</w:t>
+      </w:r>
+      <w:r>
+        <w:t xml:space="preserve">F) however the correlation was weaker than for the CO recombination rate, presumably due to the fewer number of observed NCO events and thus greater sampling error. As with CO events there was a significant enrichment of NCO events within genes (P=0.002 by Monte Carlo simulation) with 37 (16%) of NCO conversion tracts falling entirely within a gene, 110 (48%) spanning a gene boundary, 35 (15%) entirely spanning a gene, and 14 (6%) intergenic. </w:t>
       </w:r>
     </w:p>
     <w:p>
@@ -3050,7 +3126,18 @@
         <w:t>.</w:t>
       </w:r>
       <w:r>
-        <w:t xml:space="preserve"> Note that these findings apply only to the core genome, and entirely different processes may operate within hypervariable regions. </w:t>
+        <w:t xml:space="preserve"> Note that these findings </w:t>
+      </w:r>
+      <w:bookmarkStart w:id="0" w:name="_GoBack"/>
+      <w:bookmarkEnd w:id="0"/>
+      <w:r>
+        <w:t>apply only to the core genome, and entirely different processes may operate within hypervariable regions</w:t>
+      </w:r>
+      <w:r>
+        <w:t xml:space="preserve"> (@@REF)</w:t>
+      </w:r>
+      <w:r>
+        <w:t xml:space="preserve">. </w:t>
       </w:r>
       <w:r>
         <w:t xml:space="preserve"> </w:t>
@@ -3920,7 +4007,6 @@
   <w:style w:type="character" w:default="1" w:styleId="DefaultParagraphFont">
     <w:name w:val="Default Paragraph Font"/>
     <w:uiPriority w:val="1"/>
-    <w:semiHidden/>
     <w:unhideWhenUsed/>
   </w:style>
   <w:style w:type="table" w:default="1" w:styleId="TableNormal">
@@ -4276,7 +4362,6 @@
   <w:style w:type="character" w:default="1" w:styleId="DefaultParagraphFont">
     <w:name w:val="Default Paragraph Font"/>
     <w:uiPriority w:val="1"/>
-    <w:semiHidden/>
     <w:unhideWhenUsed/>
   </w:style>
   <w:style w:type="table" w:default="1" w:styleId="TableNormal">

</xml_diff>

<commit_message>
a citation or two
</commit_message>
<xml_diff>
--- a/main/content/pfx-main.docx
+++ b/main/content/pfx-main.docx
@@ -27,7 +27,31 @@
     </w:p>
     <w:p>
       <w:r>
-        <w:t xml:space="preserve">Alistair Miles, Zamin Iqbal, Paul Vauterin, Richard Pearson, Susana Campino, </w:t>
+        <w:t xml:space="preserve">Alistair Miles, </w:t>
+      </w:r>
+      <w:proofErr w:type="spellStart"/>
+      <w:r>
+        <w:t>Zamin</w:t>
+      </w:r>
+      <w:proofErr w:type="spellEnd"/>
+      <w:r>
+        <w:t xml:space="preserve"> Iqbal, Paul </w:t>
+      </w:r>
+      <w:proofErr w:type="spellStart"/>
+      <w:r>
+        <w:t>Vauterin</w:t>
+      </w:r>
+      <w:proofErr w:type="spellEnd"/>
+      <w:r>
+        <w:t xml:space="preserve">, Richard Pearson, Susana </w:t>
+      </w:r>
+      <w:proofErr w:type="spellStart"/>
+      <w:r>
+        <w:t>Campino</w:t>
+      </w:r>
+      <w:proofErr w:type="spellEnd"/>
+      <w:r>
+        <w:t xml:space="preserve">, </w:t>
       </w:r>
       <w:r>
         <w:t xml:space="preserve">Michel Theron, Kelda Gould, </w:t>
@@ -36,16 +60,64 @@
         <w:t xml:space="preserve">Daniel Mead, Eleanor Drury, </w:t>
       </w:r>
       <w:r>
-        <w:t xml:space="preserve">John O’Brien, Valentin Ruano Rubio, </w:t>
-      </w:r>
-      <w:r>
-        <w:t xml:space="preserve">Bronwyn MacInnis, </w:t>
+        <w:t xml:space="preserve">John O’Brien, Valentin </w:t>
+      </w:r>
+      <w:proofErr w:type="spellStart"/>
+      <w:r>
+        <w:t>Ruano</w:t>
+      </w:r>
+      <w:proofErr w:type="spellEnd"/>
+      <w:r>
+        <w:t xml:space="preserve"> Rubio, </w:t>
+      </w:r>
+      <w:r>
+        <w:t xml:space="preserve">Bronwyn </w:t>
+      </w:r>
+      <w:proofErr w:type="spellStart"/>
+      <w:r>
+        <w:t>MacInnis</w:t>
+      </w:r>
+      <w:proofErr w:type="spellEnd"/>
+      <w:r>
+        <w:t xml:space="preserve">, </w:t>
       </w:r>
       <w:r>
         <w:t xml:space="preserve">Karen Hayton, </w:t>
       </w:r>
       <w:r>
-        <w:t>Lisa Ranford-Cartwright, Michael Ferdig, Xinzhuan Su, Thomas Wellems, Julian Rayner, Gil McVean and Dominic Kwiatkowski</w:t>
+        <w:t xml:space="preserve">Lisa Ranford-Cartwright, Michael </w:t>
+      </w:r>
+      <w:proofErr w:type="spellStart"/>
+      <w:r>
+        <w:t>Ferdig</w:t>
+      </w:r>
+      <w:proofErr w:type="spellEnd"/>
+      <w:r>
+        <w:t xml:space="preserve">, </w:t>
+      </w:r>
+      <w:proofErr w:type="spellStart"/>
+      <w:r>
+        <w:t>Xinzhuan</w:t>
+      </w:r>
+      <w:proofErr w:type="spellEnd"/>
+      <w:r>
+        <w:t xml:space="preserve"> Su, Thomas </w:t>
+      </w:r>
+      <w:proofErr w:type="spellStart"/>
+      <w:r>
+        <w:t>Wellems</w:t>
+      </w:r>
+      <w:proofErr w:type="spellEnd"/>
+      <w:r>
+        <w:t xml:space="preserve">, Julian Rayner, Gil </w:t>
+      </w:r>
+      <w:proofErr w:type="spellStart"/>
+      <w:r>
+        <w:t>McVean</w:t>
+      </w:r>
+      <w:proofErr w:type="spellEnd"/>
+      <w:r>
+        <w:t xml:space="preserve"> and Dominic Kwiatkowski</w:t>
       </w:r>
     </w:p>
     <w:p>
@@ -1278,9 +1350,14 @@
       <w:r>
         <w:t xml:space="preserve">We find evidence for crossover recombination within these amplifications </w:t>
       </w:r>
+      <w:proofErr w:type="gramStart"/>
       <w:r>
         <w:lastRenderedPageBreak/>
-        <w:t>leading to regions of pseudo-heterozygosity within progeny clones. This has a number of implications for evolutionary biology, because it demonstrates a mechanism whereby fitness costs associated with a drug resistance mutation could be com</w:t>
+        <w:t>leading</w:t>
+      </w:r>
+      <w:proofErr w:type="gramEnd"/>
+      <w:r>
+        <w:t xml:space="preserve"> to regions of pseudo-heterozygosity within progeny clones. This has a number of implications for evolutionary biology, because it demonstrates a mechanism whereby fitness costs associated with a drug resistance mutation could be com</w:t>
       </w:r>
       <w:r>
         <w:t>pensated, and</w:t>
@@ -1586,12 +1663,14 @@
       <w:r>
         <w:t xml:space="preserve"> </w:t>
       </w:r>
+      <w:proofErr w:type="spellStart"/>
       <w:r>
         <w:rPr>
           <w:i/>
         </w:rPr>
         <w:t>var</w:t>
       </w:r>
+      <w:proofErr w:type="spellEnd"/>
       <w:r>
         <w:t xml:space="preserve"> family</w:t>
       </w:r>
@@ -1650,21 +1729,25 @@
       <w:r>
         <w:t xml:space="preserve">associated </w:t>
       </w:r>
+      <w:proofErr w:type="spellStart"/>
       <w:r>
         <w:rPr>
           <w:i/>
         </w:rPr>
         <w:t>rif</w:t>
       </w:r>
+      <w:proofErr w:type="spellEnd"/>
       <w:r>
         <w:t xml:space="preserve"> and </w:t>
       </w:r>
+      <w:proofErr w:type="spellStart"/>
       <w:r>
         <w:rPr>
           <w:i/>
         </w:rPr>
         <w:t>stevor</w:t>
       </w:r>
+      <w:proofErr w:type="spellEnd"/>
       <w:r>
         <w:t xml:space="preserve"> families</w:t>
       </w:r>
@@ -1853,7 +1936,15 @@
         <w:t xml:space="preserve">s, or comparing results of the two variant calling methods. </w:t>
       </w:r>
       <w:r>
-        <w:t xml:space="preserve">Many variants were discovered by both methods, however there were some notable differences. The assembly method was able to access variation </w:t>
+        <w:t xml:space="preserve">Many variants were discovered by both </w:t>
+      </w:r>
+      <w:proofErr w:type="gramStart"/>
+      <w:r>
+        <w:t>methods,</w:t>
+      </w:r>
+      <w:proofErr w:type="gramEnd"/>
+      <w:r>
+        <w:t xml:space="preserve"> however there were some notable differences. The assembly method was able to access variation </w:t>
       </w:r>
       <w:r>
         <w:t>in regions where alignment failed because the sample wa</w:t>
@@ -2067,13 +2158,29 @@
         <w:t>INDEL</w:t>
       </w:r>
       <w:r>
-        <w:t xml:space="preserve">s were STR length variations, of which 71% were variations within poly(AT) repeats. In coding regions 77% of </w:t>
+        <w:t xml:space="preserve">s were STR length variations, of which 71% were variations within </w:t>
+      </w:r>
+      <w:proofErr w:type="gramStart"/>
+      <w:r>
+        <w:t>poly(</w:t>
+      </w:r>
+      <w:proofErr w:type="gramEnd"/>
+      <w:r>
+        <w:t xml:space="preserve">AT) repeats. In coding regions 77% of </w:t>
       </w:r>
       <w:r>
         <w:t>INDEL</w:t>
       </w:r>
       <w:r>
-        <w:t>s were STR variations, of which the majority were within poly(asparagine) tracts</w:t>
+        <w:t xml:space="preserve">s were STR variations, of which the majority were within </w:t>
+      </w:r>
+      <w:proofErr w:type="gramStart"/>
+      <w:r>
+        <w:t>poly(</w:t>
+      </w:r>
+      <w:proofErr w:type="gramEnd"/>
+      <w:r>
+        <w:t>asparagine) tracts</w:t>
       </w:r>
       <w:r>
         <w:t xml:space="preserve"> (figure 1B)</w:t>
@@ -2163,8 +2270,13 @@
         <w:t xml:space="preserve"> and poly(asparagine) </w:t>
       </w:r>
       <w:r>
-        <w:t>repeats are unusually abundant within the exome</w:t>
-      </w:r>
+        <w:t xml:space="preserve">repeats are unusually abundant within the </w:t>
+      </w:r>
+      <w:proofErr w:type="spellStart"/>
+      <w:r>
+        <w:t>exome</w:t>
+      </w:r>
+      <w:proofErr w:type="spellEnd"/>
       <w:r>
         <w:t xml:space="preserve"> </w:t>
       </w:r>
@@ -2466,18 +2578,22 @@
       <w:r>
         <w:t xml:space="preserve">, </w:t>
       </w:r>
+      <w:proofErr w:type="gramStart"/>
       <w:r>
         <w:t>DBLMSP2</w:t>
       </w:r>
+      <w:proofErr w:type="gramEnd"/>
       <w:r>
         <w:t xml:space="preserve">), members of the </w:t>
       </w:r>
+      <w:proofErr w:type="spellStart"/>
       <w:r>
         <w:rPr>
           <w:i/>
         </w:rPr>
         <w:t>surfin</w:t>
       </w:r>
+      <w:proofErr w:type="spellEnd"/>
       <w:r>
         <w:t xml:space="preserve"> family (SURF1.2, SURF4.1, SURF4.2, SURF8.2, SURF13.1, SURF14.1) and PF3D7_0113800 (a DBL-containing protein with unknown function on chromosome 1). A notable exception to the pattern of merozoite expression is PF3D7_0104100 which is transcribed by the sporozoite specifically within the </w:t>
       </w:r>
@@ -2734,7 +2850,15 @@
     </w:p>
     <w:p>
       <w:r>
-        <w:t>Combining CO events from all three crosses, the total map length of the core genome was 15.7 Morgan (95% confidence interval: 14.8-16.6). The total marker span was 21.16Mb giving an average CO recombination rate of 13.5 kb/cM (95% confidence interval: 12.7-14.3). The CO recombination rate varied between crosses, with 3D7 x HB3 highest (17.7 Morgan) and 7G8 x GB4 lowest (14.3 Mo</w:t>
+        <w:t>Combining CO events from all three crosses, the total map length of the core genome was 15.7 Morgan (95% confidence interval: 14.8-16.6). The total marker span was 21.16Mb giving an average CO recombination rate of 13.5 kb/</w:t>
+      </w:r>
+      <w:proofErr w:type="spellStart"/>
+      <w:r>
+        <w:t>cM</w:t>
+      </w:r>
+      <w:proofErr w:type="spellEnd"/>
+      <w:r>
+        <w:t xml:space="preserve"> (95% confidence interval: 12.7-14.3). The CO recombination rate varied between crosses, with 3D7 x HB3 highest (17.7 Morgan) and 7G8 x GB4 lowest (14.3 Mo</w:t>
       </w:r>
       <w:r>
         <w:t>rgan) although this difference wa</w:t>
@@ -2748,8 +2872,13 @@
       <w:r>
         <w:t xml:space="preserve">significant (P=0.06, </w:t>
       </w:r>
-      <w:r>
-        <w:t>Kruskal-Wallis H-test) (figure 3</w:t>
+      <w:proofErr w:type="spellStart"/>
+      <w:r>
+        <w:t>Kruskal</w:t>
+      </w:r>
+      <w:proofErr w:type="spellEnd"/>
+      <w:r>
+        <w:t>-Wallis H-test) (figure 3</w:t>
       </w:r>
       <w:r>
         <w:t>A). There was a strong linear correlation between chromosome size and CO recombination rate, with a rate of 0.55 predicted for t</w:t>
@@ -2769,8 +2898,13 @@
       <w:r>
         <w:t xml:space="preserve"> crossovers play a structural role in ensuring proper </w:t>
       </w:r>
-      <w:r>
-        <w:t xml:space="preserve">reductional </w:t>
+      <w:proofErr w:type="spellStart"/>
+      <w:r>
+        <w:t>reductional</w:t>
+      </w:r>
+      <w:proofErr w:type="spellEnd"/>
+      <w:r>
+        <w:t xml:space="preserve"> </w:t>
       </w:r>
       <w:r>
         <w:t xml:space="preserve">segregation of </w:t>
@@ -3622,7 +3756,15 @@
         <w:t>gch1</w:t>
       </w:r>
       <w:r>
-        <w:t xml:space="preserve">) and read pair alignments were consistent with a tandem array. HB3(1) had two copies of a 161kb tandem duplication spanning </w:t>
+        <w:t xml:space="preserve">) and read pair alignments were consistent with a tandem array. </w:t>
+      </w:r>
+      <w:proofErr w:type="gramStart"/>
+      <w:r>
+        <w:t>HB3(</w:t>
+      </w:r>
+      <w:proofErr w:type="gramEnd"/>
+      <w:r>
+        <w:t xml:space="preserve">1) had two copies of a 161kb tandem duplication spanning </w:t>
       </w:r>
       <w:r>
         <w:rPr>
@@ -3661,7 +3803,23 @@
         <w:t>gch1</w:t>
       </w:r>
       <w:r>
-        <w:t xml:space="preserve"> and 3 upstream genes, although the arrangement of segments could not be determined from read alignments. The HB3(2) sample appeared to be a mixture with approximately 20% of </w:t>
+        <w:t xml:space="preserve"> and 3 upstream </w:t>
+      </w:r>
+      <w:proofErr w:type="gramStart"/>
+      <w:r>
+        <w:t>genes,</w:t>
+      </w:r>
+      <w:proofErr w:type="gramEnd"/>
+      <w:r>
+        <w:t xml:space="preserve"> although the arrangement of segments could not be determined from read alignments. The </w:t>
+      </w:r>
+      <w:proofErr w:type="gramStart"/>
+      <w:r>
+        <w:t>HB3(</w:t>
+      </w:r>
+      <w:proofErr w:type="gramEnd"/>
+      <w:r>
+        <w:t xml:space="preserve">2) sample appeared to be a mixture with approximately 20% of </w:t>
       </w:r>
       <w:r>
         <w:t>parasites</w:t>
@@ -3707,12 +3865,14 @@
       <w:r>
         <w:t xml:space="preserve">Known copy number variations at two other loci within the core genome were also evident from the sequence data. On chromosome 3 a deletion of one of the two CLAG3 paralogs and the two intervening pseudogenes (one of which is a </w:t>
       </w:r>
+      <w:proofErr w:type="spellStart"/>
       <w:r>
         <w:rPr>
           <w:i/>
         </w:rPr>
         <w:t>var</w:t>
       </w:r>
+      <w:proofErr w:type="spellEnd"/>
       <w:r>
         <w:t xml:space="preserve">) was evident in GB4 and 13 progeny of 7G8 x GB4 (supplementary figure @@N) consistent with the previously reported absence of CLAG3.2 in GB4 and other clones </w:t>
       </w:r>
@@ -3744,7 +3904,7 @@
         <w:fldChar w:fldCharType="begin" w:fldLock="1"/>
       </w:r>
       <w:r>
-        <w:instrText>ADDIN CSL_CITATION { "citationItems" : [ { "id" : "ITEM-1", "itemData" : { "ISSN" : "0261-4189", "PMID" : "8076613", "abstract" : "Duplications and interchromosomal transpositions of chromosome segments are implicated in the genetic variability of Plasmodium falciparum malaria parasites. One parasite clone, HB3, was shown to lack a subtelomeric region of chromosome 13 that normally carries a PfHRPIII gene. We show here that the chromosome 13 segment carrying PfHRPIII was replaced in HB3 by a duplicated terminal segment from chromosome 11. Mapping results indicate that the segment includes at least 100-200 kb of subtelomeric DNA and contains duplicated copies of the Pf332 and RESA-2 genes. We followed inheritance of this duplication in a genetic cross between the HB3 and another P.falciparum clone, Dd2, that is euploid for the Pf332, RESA-2 and PfHRPIII genes. Three types of progeny from the cross showed expected inheritance forms: a Dd2 euploid parent type, an HB3 aneuploid parent type, and a recombinant euploid type that carried PfHRPIII from Dd2 chromosome 13 and Pf332 from HB3 chromosome 11. However, a fourth euploid progeny type was also observed, in which the chromosome 13 segment from HB3 was transposed back to replace the terminus of chromosome 11. Three of 14 individual progeny were of this type. These findings suggest a mechanism of recombination from subtelomeric pairing and exchange between non-homologous chromosomes in meiosis.", "author" : [ { "dropping-particle" : "", "family" : "Hinterberg", "given" : "K", "non-dropping-particle" : "", "parse-names" : false, "suffix" : "" }, { "dropping-particle" : "", "family" : "Mattei", "given" : "D", "non-dropping-particle" : "", "parse-names" : false, "suffix" : "" }, { "dropping-particle" : "", "family" : "Wellems", "given" : "T E", "non-dropping-particle" : "", "parse-names" : false, "suffix" : "" }, { "dropping-particle" : "", "family" : "Scherf", "given" : "A", "non-dropping-particle" : "", "parse-names" : false, "suffix" : "" } ], "container-title" : "The EMBO journal", "id" : "ITEM-1", "issue" : "17", "issued" : { "date-parts" : [ [ "1994", "9", "1" ] ] }, "page" : "4174-80", "title" : "Interchromosomal exchange of a large subtelomeric segment in a Plasmodium falciparum cross.", "type" : "article-journal", "volume" : "13" }, "uris" : [ "http://www.mendeley.com/documents/?uuid=a74c99a1-5ff2-470d-89fd-5ed79aa9673b" ] } ], "mendeley" : { "formattedCitation" : "(Hinterberg et al. 1994)", "plainTextFormattedCitation" : "(Hinterberg et al. 1994)" }, "properties" : { "noteIndex" : 0 }, "schema" : "https://github.com/citation-style-language/schema/raw/master/csl-citation.json" }</w:instrText>
+        <w:instrText>ADDIN CSL_CITATION { "citationItems" : [ { "id" : "ITEM-1", "itemData" : { "ISSN" : "0261-4189", "PMID" : "8076613", "abstract" : "Duplications and interchromosomal transpositions of chromosome segments are implicated in the genetic variability of Plasmodium falciparum malaria parasites. One parasite clone, HB3, was shown to lack a subtelomeric region of chromosome 13 that normally carries a PfHRPIII gene. We show here that the chromosome 13 segment carrying PfHRPIII was replaced in HB3 by a duplicated terminal segment from chromosome 11. Mapping results indicate that the segment includes at least 100-200 kb of subtelomeric DNA and contains duplicated copies of the Pf332 and RESA-2 genes. We followed inheritance of this duplication in a genetic cross between the HB3 and another P.falciparum clone, Dd2, that is euploid for the Pf332, RESA-2 and PfHRPIII genes. Three types of progeny from the cross showed expected inheritance forms: a Dd2 euploid parent type, an HB3 aneuploid parent type, and a recombinant euploid type that carried PfHRPIII from Dd2 chromosome 13 and Pf332 from HB3 chromosome 11. However, a fourth euploid progeny type was also observed, in which the chromosome 13 segment from HB3 was transposed back to replace the terminus of chromosome 11. Three of 14 individual progeny were of this type. These findings suggest a mechanism of recombination from subtelomeric pairing and exchange between non-homologous chromosomes in meiosis.", "author" : [ { "dropping-particle" : "", "family" : "Hinterberg", "given" : "K", "non-dropping-particle" : "", "parse-names" : false, "suffix" : "" }, { "dropping-particle" : "", "family" : "Mattei", "given" : "D", "non-dropping-particle" : "", "parse-names" : false, "suffix" : "" }, { "dropping-particle" : "", "family" : "Wellems", "given" : "T E", "non-dropping-particle" : "", "parse-names" : false, "suffix" : "" }, { "dropping-particle" : "", "family" : "Scherf", "given" : "A", "non-dropping-particle" : "", "parse-names" : false, "suffix" : "" } ], "container-title" : "The EMBO journal", "id" : "ITEM-1", "issue" : "17", "issued" : { "date-parts" : [ [ "1994", "9", "1" ] ] }, "page" : "4174-80", "title" : "Interchromosomal exchange of a large subtelomeric segment in a Plasmodium falciparum cross.", "type" : "article-journal", "volume" : "13" }, "uris" : [ "http://www.mendeley.com/documents/?uuid=a74c99a1-5ff2-470d-89fd-5ed79aa9673b" ] } ], "mendeley" : { "formattedCitation" : "(Hinterberg et al. 1994)", "plainTextFormattedCitation" : "(Hinterberg et al. 1994)", "previouslyFormattedCitation" : "(Hinterberg et al. 1994)" }, "properties" : { "noteIndex" : 0 }, "schema" : "https://github.com/citation-style-language/schema/raw/master/csl-citation.json" }</w:instrText>
       </w:r>
       <w:r>
         <w:fldChar w:fldCharType="separate"/>
@@ -3958,7 +4118,15 @@
         <w:fldChar w:fldCharType="end"/>
       </w:r>
       <w:r>
-        <w:t>. An alternative explanation is that the CNV is not a tandem duplication and one copy of the region has been translocated to a different chromosome, however read orientation evidence clearly indicated that the region is tand</w:t>
+        <w:t xml:space="preserve">. An alternative explanation is that the CNV is not </w:t>
+      </w:r>
+      <w:proofErr w:type="gramStart"/>
+      <w:r>
+        <w:t>a tandem</w:t>
+      </w:r>
+      <w:proofErr w:type="gramEnd"/>
+      <w:r>
+        <w:t xml:space="preserve"> duplication and one copy of the region has been translocated to a different chromosome, however read orientation evidence clearly indicated that the region is tand</w:t>
       </w:r>
       <w:r>
         <w:t>emly arrayed in both HB3 and C05. For both clones C05 and C06</w:t>
@@ -4103,7 +4271,39 @@
         <w:t>alignment metrics</w:t>
       </w:r>
       <w:r>
-        <w:t>; and a browser for visualising the sequence alignments themselves, implemented by embedding the LookSeq software (@@REF). The underlying technologies for this web application are being developed as a generic framework so that they can be used with other datasets, as part o</w:t>
+        <w:t xml:space="preserve">; and a browser for visualising the sequence alignments themselves, implemented by embedding the </w:t>
+      </w:r>
+      <w:proofErr w:type="spellStart"/>
+      <w:r>
+        <w:t>LookSeq</w:t>
+      </w:r>
+      <w:proofErr w:type="spellEnd"/>
+      <w:r>
+        <w:t xml:space="preserve"> software</w:t>
+      </w:r>
+      <w:r>
+        <w:t xml:space="preserve"> </w:t>
+      </w:r>
+      <w:r>
+        <w:fldChar w:fldCharType="begin" w:fldLock="1"/>
+      </w:r>
+      <w:r>
+        <w:instrText>ADDIN CSL_CITATION { "citationItems" : [ { "id" : "ITEM-1", "itemData" : { "DOI" : "10.1101/gr.093443.109", "ISSN" : "1549-5469", "PMID" : "19679872", "abstract" : "Sequencing a genome to great depth can be highly informative about heterogeneity within an individual or a population. Here we address the problem of how to visualize the multiple layers of information contained in deep sequencing data. We propose an interactive AJAX-based web viewer for browsing large data sets of aligned sequence reads. By enabling seamless browsing and fast zooming, the LookSeq program assists the user to assimilate information at different levels of resolution, from an overview of a genomic region to fine details such as heterogeneity within the sample. A specific problem, particularly if the sample is heterogeneous, is how to depict information about structural variation. LookSeq provides a simple graphical representation of paired sequence reads that is more revealing about potential insertions and deletions than are conventional methods.", "author" : [ { "dropping-particle" : "", "family" : "Manske", "given" : "Heinrich Magnus", "non-dropping-particle" : "", "parse-names" : false, "suffix" : "" }, { "dropping-particle" : "", "family" : "Kwiatkowski", "given" : "Dominic P", "non-dropping-particle" : "", "parse-names" : false, "suffix" : "" } ], "container-title" : "Genome research", "id" : "ITEM-1", "issue" : "11", "issued" : { "date-parts" : [ [ "2009", "11" ] ] }, "page" : "2125-32", "title" : "LookSeq: a browser-based viewer for deep sequencing data.", "type" : "article-journal", "volume" : "19" }, "uris" : [ "http://www.mendeley.com/documents/?uuid=459ef421-ada8-4ddd-98b8-38d3a47e4004" ] } ], "mendeley" : { "formattedCitation" : "(Manske &amp; Kwiatkowski 2009)", "plainTextFormattedCitation" : "(Manske &amp; Kwiatkowski 2009)", "previouslyFormattedCitation" : "(Manske &amp; Kwiatkowski 2009)" }, "properties" : { "noteIndex" : 0 }, "schema" : "https://github.com/citation-style-language/schema/raw/master/csl-citation.json" }</w:instrText>
+      </w:r>
+      <w:r>
+        <w:fldChar w:fldCharType="separate"/>
+      </w:r>
+      <w:r>
+        <w:rPr>
+          <w:noProof/>
+        </w:rPr>
+        <w:t>(Manske &amp; Kwiatkowski 2009)</w:t>
+      </w:r>
+      <w:r>
+        <w:fldChar w:fldCharType="end"/>
+      </w:r>
+      <w:r>
+        <w:t>. The underlying technologies for this web application are being developed as a generic framework so that they can be used with other datasets, as part o</w:t>
       </w:r>
       <w:r>
         <w:t>f an open source project</w:t>
@@ -4251,7 +4451,57 @@
       </w:r>
       <w:r>
         <w:lastRenderedPageBreak/>
-        <w:t xml:space="preserve">documented (@@REFs) and short tandem repeats are known to be highly variable due to replication slippage (@@REFs). Nevertheless, these are the most comprehensive and robust data available on </w:t>
+        <w:t xml:space="preserve">documented </w:t>
+      </w:r>
+      <w:r>
+        <w:fldChar w:fldCharType="begin" w:fldLock="1"/>
+      </w:r>
+      <w:r>
+        <w:instrText>ADDIN CSL_CITATION { "citationItems" : [ { "id" : "ITEM-1", "itemData" : { "DOI" : "10.1038/nature01097", "ISSN" : "0028-0836", "PMID" : "12368864", "abstract" : "The parasite Plasmodium falciparum is responsible for hundreds of millions of cases of malaria, and kills more than one million African children annually. Here we report an analysis of the genome sequence of P. falciparum clone 3D7. The 23-megabase nuclear genome consists of 14 chromosomes, encodes about 5,300 genes, and is the most (A + T)-rich genome sequenced to date. Genes involved in antigenic variation are concentrated in the subtelomeric regions of the chromosomes. Compared to the genomes of free-living eukaryotic microbes, the genome of this intracellular parasite encodes fewer enzymes and transporters, but a large proportion of genes are devoted to immune evasion and host-parasite interactions. Many nuclear-encoded proteins are targeted to the apicoplast, an organelle involved in fatty-acid and isoprenoid metabolism. The genome sequence provides the foundation for future studies of this organism, and is being exploited in the search for new drugs and vaccines to fight malaria.", "author" : [ { "dropping-particle" : "", "family" : "Gardner", "given" : "Malcolm J", "non-dropping-particle" : "", "parse-names" : false, "suffix" : "" }, { "dropping-particle" : "", "family" : "Hall", "given" : "Neil", "non-dropping-particle" : "", "parse-names" : false, "suffix" : "" }, { "dropping-particle" : "", "family" : "Fung", "given" : "Eula", "non-dropping-particle" : "", "parse-names" : false, "suffix" : "" }, { "dropping-particle" : "", "family" : "White", "given" : "Owen", "non-dropping-particle" : "", "parse-names" : false, "suffix" : "" }, { "dropping-particle" : "", "family" : "Berriman", "given" : "Matthew", "non-dropping-particle" : "", "parse-names" : false, "suffix" : "" }, { "dropping-particle" : "", "family" : "Hyman", "given" : "Richard W", "non-dropping-particle" : "", "parse-names" : false, "suffix" : "" }, { "dropping-particle" : "", "family" : "Carlton", "given" : "Jane M", "non-dropping-particle" : "", "parse-names" : false, "suffix" : "" }, { "dropping-particle" : "", "family" : "Pain", "given" : "Arnab", "non-dropping-particle" : "", "parse-names" : false, "suffix" : "" }, { "dropping-particle" : "", "family" : "Nelson", "given" : "Karen E", "non-dropping-particle" : "", "parse-names" : false, "suffix" : "" }, { "dropping-particle" : "", "family" : "Bowman", "given" : "Sharen", "non-dropping-particle" : "", "parse-names" : false, "suffix" : "" }, { "dropping-particle" : "", "family" : "Paulsen", "given" : "Ian T", "non-dropping-particle" : "", "parse-names" : false, "suffix" : "" }, { "dropping-particle" : "", "family" : "James", "given" : "Keith", "non-dropping-particle" : "", "parse-names" : false, "suffix" : "" }, { "dropping-particle" : "", "family" : "Eisen", "given" : "Jonathan A", "non-dropping-particle" : "", "parse-names" : false, "suffix" : "" }, { "dropping-particle" : "", "family" : "Rutherford", "given" : "Kim", "non-dropping-particle" : "", "parse-names" : false, "suffix" : "" }, { "dropping-particle" : "", "family" : "Salzberg", "given" : "Steven L", "non-dropping-particle" : "", "parse-names" : false, "suffix" : "" }, { "dropping-particle" : "", "family" : "Craig", "given" : "Alister", "non-dropping-particle" : "", "parse-names" : false, "suffix" : "" }, { "dropping-particle" : "", "family" : "Kyes", "given" : "Sue", "non-dropping-particle" : "", "parse-names" : false, "suffix" : "" }, { "dropping-particle" : "", "family" : "Chan", "given" : "Man-Suen", "non-dropping-particle" : "", "parse-names" : false, "suffix" : "" }, { "dropping-particle" : "", "family" : "Nene", "given" : "Vishvanath", "non-dropping-particle" : "", "parse-names" : false, "suffix" : "" }, { "dropping-particle" : "", "family" : "Shallom", "given" : "Shamira J", "non-dropping-particle" : "", "parse-names" : false, "suffix" : "" }, { "dropping-particle" : "", "family" : "Suh", "given" : "Bernard", "non-dropping-particle" : "", "parse-names" : false, "suffix" : "" }, { "dropping-particle" : "", "family" : "Peterson", "given" : "Jeremy", "non-dropping-particle" : "", "parse-names" : false, "suffix" : "" }, { "dropping-particle" : "", "family" : "Angiuoli", "given" : "Sam", "non-dropping-particle" : "", "parse-names" : false, "suffix" : "" }, { "dropping-particle" : "", "family" : "Pertea", "given" : "Mihaela", "non-dropping-particle" : "", "parse-names" : false, "suffix" : "" }, { "dropping-particle" : "", "family" : "Allen", "given" : "Jonathan", "non-dropping-particle" : "", "parse-names" : false, "suffix" : "" }, { "dropping-particle" : "", "family" : "Selengut", "given" : "Jeremy", "non-dropping-particle" : "", "parse-names" : false, "suffix" : "" }, { "dropping-particle" : "", "family" : "Haft", "given" : "Daniel", "non-dropping-particle" : "", "parse-names" : false, "suffix" : "" }, { "dropping-particle" : "", "family" : "Mather", "given" : "Michael W", "non-dropping-particle" : "", "parse-names" : false, "suffix" : "" }, { "dropping-particle" : "", "family" : "Vaidya", "given" : "Akhil B", "non-dropping-particle" : "", "parse-names" : false, "suffix" : "" }, { "dropping-particle" : "", "family" : "Martin", "given" : "David M A", "non-dropping-particle" : "", "parse-names" : false, "suffix" : "" }, { "dropping-particle" : "", "family" : "Fairlamb", "given" : "Alan H", "non-dropping-particle" : "", "parse-names" : false, "suffix" : "" }, { "dropping-particle" : "", "family" : "Fraunholz", "given" : "Martin J", "non-dropping-particle" : "", "parse-names" : false, "suffix" : "" }, { "dropping-particle" : "", "family" : "Roos", "given" : "David S", "non-dropping-particle" : "", "parse-names" : false, "suffix" : "" }, { "dropping-particle" : "", "family" : "Ralph", "given" : "Stuart A", "non-dropping-particle" : "", "parse-names" : false, "suffix" : "" }, { "dropping-particle" : "", "family" : "McFadden", "given" : "Geoffrey I", "non-dropping-particle" : "", "parse-names" : false, "suffix" : "" }, { "dropping-particle" : "", "family" : "Cummings", "given" : "Leda M", "non-dropping-particle" : "", "parse-names" : false, "suffix" : "" }, { "dropping-particle" : "", "family" : "Subramanian", "given" : "G Mani", "non-dropping-particle" : "", "parse-names" : false, "suffix" : "" }, { "dropping-particle" : "", "family" : "Mungall", "given" : "Chris", "non-dropping-particle" : "", "parse-names" : false, "suffix" : "" }, { "dropping-particle" : "", "family" : "Venter", "given" : "J Craig", "non-dropping-particle" : "", "parse-names" : false, "suffix" : "" }, { "dropping-particle" : "", "family" : "Carucci", "given" : "Daniel J", "non-dropping-particle" : "", "parse-names" : false, "suffix" : "" }, { "dropping-particle" : "", "family" : "Hoffman", "given" : "Stephen L", "non-dropping-particle" : "", "parse-names" : false, "suffix" : "" }, { "dropping-particle" : "", "family" : "Newbold", "given" : "Chris", "non-dropping-particle" : "", "parse-names" : false, "suffix" : "" }, { "dropping-particle" : "", "family" : "Davis", "given" : "Ronald W", "non-dropping-particle" : "", "parse-names" : false, "suffix" : "" }, { "dropping-particle" : "", "family" : "Fraser", "given" : "Claire M", "non-dropping-particle" : "", "parse-names" : false, "suffix" : "" }, { "dropping-particle" : "", "family" : "Barrell", "given" : "Bart", "non-dropping-particle" : "", "parse-names" : false, "suffix" : "" } ], "container-title" : "Nature", "id" : "ITEM-1", "issue" : "6906", "issued" : { "date-parts" : [ [ "2002", "10", "3" ] ] }, "page" : "498-511", "title" : "Genome sequence of the human malaria parasite Plasmodium falciparum.", "type" : "article-journal", "volume" : "419" }, "uris" : [ "http://www.mendeley.com/documents/?uuid=23bb1cea-2f3c-48c8-86f6-92e687dd85d3" ] }, { "id" : "ITEM-2", "itemData" : { "DOI" : "10.1016/j.gene.2006.03.023", "ISSN" : "0378-1119", "PMID" : "16806741", "abstract" : "Protein sequences frequently contain regions composed of a reduced number of amino acids. Despite their presence in about half of all proteins and their unusual prevalence in the malaria parasite Plasmodium falciparum, the function and evolution of such low-complexity regions (LCRs) remain unclear. Here we show that LCR abundance and amino acid composition depend largely, but not exclusively, on genomic A+T content and obey power-law growth dynamics. Further, our results indicate that LCRs are analogous to microsatellites in that DNA replication slippage and unequal crossover recombination are important molecular mechanisms for LCR expansion. We support this hypothesis by demonstrating that the size of LCR insertions/deletions among orthologous genes depends upon length. Moreover, we show that LCRs enable intra-exonic recombination in a key family of cell-surface antigens in P. falciparum and thus likely facilitate the generation of antigenic diversity. We conclude with a mechanistic model for LCR evolution that links the pattern of LCRs within P. falciparum to its high genomic A+T content and recombination rate.", "author" : [ { "dropping-particle" : "", "family" : "DePristo", "given" : "Mark A", "non-dropping-particle" : "", "parse-names" : false, "suffix" : "" }, { "dropping-particle" : "", "family" : "Zilversmit", "given" : "Martine M", "non-dropping-particle" : "", "parse-names" : false, "suffix" : "" }, { "dropping-particle" : "", "family" : "Hartl", "given" : "Daniel L", "non-dropping-particle" : "", "parse-names" : false, "suffix" : "" } ], "container-title" : "Gene", "id" : "ITEM-2", "issued" : { "date-parts" : [ [ "2006", "8", "15" ] ] }, "page" : "19-30", "title" : "On the abundance, amino acid composition, and evolutionary dynamics of low-complexity regions in proteins.", "type" : "article-journal", "volume" : "378" }, "uris" : [ "http://www.mendeley.com/documents/?uuid=344cd970-f232-419b-a389-2aa0c31b7e99" ] }, { "id" : "ITEM-3", "itemData" : { "DOI" : "10.1093/molbev/msq108", "ISSN" : "1537-1719", "PMID" : "20427419", "abstract" : "Over the past decade, attempts to explain the unusual size and prevalence of low-complexity regions (LCRs) in the proteins of the human malaria parasite Plasmodium falciparum have used both neutral and adaptive models. This past research has offered conflicting explanations for LCR characteristics and their role in, and influence on, the evolution of genome structure. Here we show that P. falciparum LCRs (PfLCRs) are not a single phenomenon, but rather consist of at least three distinct types of sequence, and this heterogeneity is the source of the conflict in the literature. Using molecular and population genetics, we show that these families of PfLCRs are evolving by different mechanisms. One of these families, named here the HighGC family, is of particular interest because these LCRs act as recombination hotspots, both in genes under positive selection for high levels of diversity which can be created by recombination (antigens) and those likely to be evolving neutrally or under negative selection (metabolic enzymes). We discuss how the discovery of these distinct species of PfLCRs helps to resolve previous contradictory studies on LCRs in malaria and contributes to our understanding of the evolution of the of the parasite's unusual genome.", "author" : [ { "dropping-particle" : "", "family" : "Zilversmit", "given" : "Martine M", "non-dropping-particle" : "", "parse-names" : false, "suffix" : "" }, { "dropping-particle" : "", "family" : "Volkman", "given" : "Sarah K", "non-dropping-particle" : "", "parse-names" : false, "suffix" : "" }, { "dropping-particle" : "", "family" : "DePristo", "given" : "Mark A", "non-dropping-particle" : "", "parse-names" : false, "suffix" : "" }, { "dropping-particle" : "", "family" : "Wirth", "given" : "Dyann F", "non-dropping-particle" : "", "parse-names" : false, "suffix" : "" }, { "dropping-particle" : "", "family" : "Awadalla", "given" : "Philip", "non-dropping-particle" : "", "parse-names" : false, "suffix" : "" }, { "dropping-particle" : "", "family" : "Hartl", "given" : "Daniel L", "non-dropping-particle" : "", "parse-names" : false, "suffix" : "" } ], "container-title" : "Molecular biology and evolution", "id" : "ITEM-3", "issue" : "9", "issued" : { "date-parts" : [ [ "2010", "9" ] ] }, "note" : "Study of low complexity regions in a selection of genes and polymorphism across 16 P. falciparum isolates. Differentiates between three different types of LCR: polyN, heterogeneous and highGC.", "page" : "2198-209", "title" : "Low-complexity regions in Plasmodium falciparum: missing links in the evolution of an extreme genome.", "type" : "article-journal", "volume" : "27" }, "uris" : [ "http://www.mendeley.com/documents/?uuid=edba0f1c-0513-44b1-a322-4c4ca5669ba1" ] }, { "id" : "ITEM-4", "itemData" : { "DOI" : "10.1371/journal.ppat.1003488", "ISSN" : "1553-7374", "PMID" : "23990777", "abstract" : "Malaria is a deadly parasitic human disease that poses a significant health risk for about 3.3 billion people in the tropical and subtropical regions of the world [1]. The past decade has seen significant progress in our understanding of the biology of the most deadly parasite species, Plasmodium falciparum. The groundwork for this progress was laid by genome sequencing efforts that revealed a number of surprising features [2,3]. One striking aspect of this extreme AT-rich genome is the abundance of trinucleotide repeats (predominantly AAT) coding for asparagine [3]. The wealth of low-complexity regions in P. falciparum proteins had been known prior to sequencing of the genome but not the overabundance of simple amino acid repeats [4].", "author" : [ { "dropping-particle" : "", "family" : "Muralidharan", "given" : "Vasant", "non-dropping-particle" : "", "parse-names" : false, "suffix" : "" }, { "dropping-particle" : "", "family" : "Goldberg", "given" : "Daniel E", "non-dropping-particle" : "", "parse-names" : false, "suffix" : "" } ], "container-title" : "PLoS pathogens", "editor" : [ { "dropping-particle" : "", "family" : "Knoll", "given" : "Laura J.", "non-dropping-particle" : "", "parse-names" : false, "suffix" : "" } ], "id" : "ITEM-4", "issue" : "8", "issued" : { "date-parts" : [ [ "2013", "1" ] ] }, "page" : "e1003488", "publisher" : "Public Library of Science", "title" : "Asparagine repeats in Plasmodium falciparum proteins: good for nothing?", "type" : "article-journal", "volume" : "9" }, "uris" : [ "http://www.mendeley.com/documents/?uuid=6c015cb4-0f83-4cf5-baed-db7d6534b2d5" ] } ], "mendeley" : { "formattedCitation" : "(Gardner et al. 2002; DePristo et al. 2006; Zilversmit et al. 2010; Muralidharan &amp; Goldberg 2013)", "plainTextFormattedCitation" : "(Gardner et al. 2002; DePristo et al. 2006; Zilversmit et al. 2010; Muralidharan &amp; Goldberg 2013)", "previouslyFormattedCitation" : "(Gardner et al. 2002; DePristo et al. 2006; Zilversmit et al. 2010; Muralidharan &amp; Goldberg 2013)" }, "properties" : { "noteIndex" : 0 }, "schema" : "https://github.com/citation-style-language/schema/raw/master/csl-citation.json" }</w:instrText>
+      </w:r>
+      <w:r>
+        <w:fldChar w:fldCharType="separate"/>
+      </w:r>
+      <w:r>
+        <w:rPr>
+          <w:noProof/>
+        </w:rPr>
+        <w:t>(Gardner et al. 2002; DePristo et al. 2006; Zilversmit et al. 2010; Muralidharan &amp; Goldberg 2013)</w:t>
+      </w:r>
+      <w:r>
+        <w:fldChar w:fldCharType="end"/>
+      </w:r>
+      <w:r>
+        <w:t xml:space="preserve"> and short tandem repeats are known to be highly variable due </w:t>
+      </w:r>
+      <w:r>
+        <w:t xml:space="preserve">to replication slippage </w:t>
+      </w:r>
+      <w:r>
+        <w:fldChar w:fldCharType="begin" w:fldLock="1"/>
+      </w:r>
+      <w:r>
+        <w:instrText>ADDIN CSL_CITATION { "citationItems" : [ { "id" : "ITEM-1", "itemData" : { "DOI" : "10.1111/j.1365-2958.2004.04076.x", "ISSN" : "0950-382X", "PMID" : "15165229", "abstract" : "Mutations and rearrangements that occur by misalignment during DNA replication are frequent sources of genetic variation in bacteria. Dislocations between a replicating strand and its template at repetitive DNA sequences underlie the mechanism of these genetic events. Such misalignments can be transient or stable and can involve intramolecular or intermolecular DNA mispairing, even pairing across a replication fork. Paradoxically, these replication 'slippage' events both create and destroy repetitive sequences in bacterial genomes. This review catalogues several types of slippage errors, presents the cellular processes that act to limit them and discusses the consequences of this class of genetic events on the evolution of bacterial genomes and physiology.", "author" : [ { "dropping-particle" : "", "family" : "Lovett", "given" : "Susan T", "non-dropping-particle" : "", "parse-names" : false, "suffix" : "" } ], "container-title" : "Molecular microbiology", "id" : "ITEM-1", "issue" : "5", "issued" : { "date-parts" : [ [ "2004", "6" ] ] }, "note" : "Review of mutations in bacteria associated with repetitive sequence and replication slippage, including discussion of mutation mechanisms.", "page" : "1243-53", "title" : "Encoded errors: mutations and rearrangements mediated by misalignment at repetitive DNA sequences.", "type" : "article-journal", "volume" : "52" }, "uris" : [ "http://www.mendeley.com/documents/?uuid=dcca4f3a-dea5-45a1-be4e-85da16a7faab" ] }, { "id" : "ITEM-2", "itemData" : { "ISSN" : "0962-1083", "PMID" : "12453231", "abstract" : "Microsatellites, or tandem simple sequence repeats (SSR), are abundant across genomes and show high levels of polymorphism. SSR genetic and evolutionary mechanisms remain controversial. Here we attempt to summarize the available data related to SSR distribution in coding and noncoding regions of genomes and SSR functional importance. Numerous lines of evidence demonstrate that SSR genomic distribution is nonrandom. Random expansions or contractions appear to be selected against for at least part of SSR loci, presumably because of their effect on chromatin organization, regulation of gene activity, recombination, DNA replication, cell cycle, mismatch repair system, etc. This review also discusses the role of two putative mutational mechanisms, replication slippage and recombination, and their interaction in SSR variation.", "author" : [ { "dropping-particle" : "", "family" : "Li", "given" : "You-Chun", "non-dropping-particle" : "", "parse-names" : false, "suffix" : "" }, { "dropping-particle" : "", "family" : "Korol", "given" : "Abraham B", "non-dropping-particle" : "", "parse-names" : false, "suffix" : "" }, { "dropping-particle" : "", "family" : "Fahima", "given" : "Tzion", "non-dropping-particle" : "", "parse-names" : false, "suffix" : "" }, { "dropping-particle" : "", "family" : "Beiles", "given" : "Avigdor", "non-dropping-particle" : "", "parse-names" : false, "suffix" : "" }, { "dropping-particle" : "", "family" : "Nevo", "given" : "Eviatar", "non-dropping-particle" : "", "parse-names" : false, "suffix" : "" } ], "container-title" : "Molecular ecology", "id" : "ITEM-2", "issue" : "12", "issued" : { "date-parts" : [ [ "2002", "12" ] ] }, "note" : "Review of microsatellite variation across various species. Includes examples of how length variation within microsatellites impacts on gene regulation.", "page" : "2453-65", "title" : "Microsatellites: genomic distribution, putative functions and mutational mechanisms: a review.", "type" : "article-journal", "volume" : "11" }, "uris" : [ "http://www.mendeley.com/documents/?uuid=ba9828d6-0436-4be7-b6b5-447cd18821fb" ] }, { "id" : "ITEM-3", "itemData" : { "DOI" : "10.1007/s00239-010-9381-8", "ISSN" : "1432-1432", "PMID" : "20730584", "abstract" : "Genome variation studies in Plasmodium falciparum have focused on SNPs and, more recently, large-scale copy number polymorphisms and ectopic rearrangements. Here, we examine another source of variation: variable number tandem repeats (VNTRs). Interspersed low complexity features, including the well-studied P. falciparum microsatellite sequences, are commonly classified as VNTRs; however, this study is focused on longer coding VNTR polymorphisms, a small class of copy number variations. Selection against frameshift mutation is a main constraint on tandem repeats (TRs) in coding regions, while limited propagation of TRs longer than 975 nt total length is a minor restriction in coding regions. Comparative analysis of three P. falciparum genomes reveals that more than 9% of all P. falciparum ORFs harbor VNTRs, much more than has been reported for any other species. Moreover, genotyping of VNTR loci in a drug-selected line, progeny of a genetic cross, and 334 field isolates demonstrates broad variability in these sequences. Functional enrichment analysis of ORFs harboring VNTRs identifies stress and DNA damage responses along with chromatin modification activities, suggesting an influence on genome mutability and functional variation. Analysis of the repeat units and their flanking regions in both P. falciparum and Plasmodium reichenowi sequences implicates a replication slippage mechanism in the generation of TRs from an initially unrepeated sequence. VNTRs can contribute to rapid adaptation by localized sequence duplication. They also can confound SNP-typing microarrays or mapping short-sequence reads and therefore must be accounted for in such analyses.", "author" : [ { "dropping-particle" : "", "family" : "Tan", "given" : "John C", "non-dropping-particle" : "", "parse-names" : false, "suffix" : "" }, { "dropping-particle" : "", "family" : "Tan", "given" : "Asako", "non-dropping-particle" : "", "parse-names" : false, "suffix" : "" }, { "dropping-particle" : "", "family" : "Checkley", "given" : "Lisa", "non-dropping-particle" : "", "parse-names" : false, "suffix" : "" }, { "dropping-particle" : "", "family" : "Honsa", "given" : "Caroline M", "non-dropping-particle" : "", "parse-names" : false, "suffix" : "" }, { "dropping-particle" : "", "family" : "Ferdig", "given" : "Michael T", "non-dropping-particle" : "", "parse-names" : false, "suffix" : "" } ], "container-title" : "Journal of molecular evolution", "id" : "ITEM-3", "issue" : "4", "issued" : { "date-parts" : [ [ "2010", "10" ] ] }, "page" : "268-78", "title" : "Variable numbers of tandem repeats in Plasmodium falciparum genes.", "type" : "article-journal", "volume" : "71" }, "uris" : [ "http://www.mendeley.com/documents/?uuid=59d838ed-19af-43e6-9bf9-11bf791ed1a6" ] } ], "mendeley" : { "formattedCitation" : "(Lovett 2004; Li et al. 2002; Tan et al. 2010)", "plainTextFormattedCitation" : "(Lovett 2004; Li et al. 2002; Tan et al. 2010)", "previouslyFormattedCitation" : "(Lovett 2004; Li et al. 2002)" }, "properties" : { "noteIndex" : 0 }, "schema" : "https://github.com/citation-style-language/schema/raw/master/csl-citation.json" }</w:instrText>
+      </w:r>
+      <w:r>
+        <w:fldChar w:fldCharType="separate"/>
+      </w:r>
+      <w:r>
+        <w:rPr>
+          <w:noProof/>
+        </w:rPr>
+        <w:t>(Lovett 2004; Li et al. 2002; Tan et al. 2010)</w:t>
+      </w:r>
+      <w:r>
+        <w:fldChar w:fldCharType="end"/>
+      </w:r>
+      <w:r>
+        <w:t>. Never</w:t>
+      </w:r>
+      <w:bookmarkStart w:id="0" w:name="_GoBack"/>
+      <w:bookmarkEnd w:id="0"/>
+      <w:r>
+        <w:t xml:space="preserve">theless, these are the most comprehensive and robust data available on </w:t>
       </w:r>
       <w:r>
         <w:t>INDEL</w:t>
@@ -4345,12 +4595,14 @@
       <w:r>
         <w:t xml:space="preserve"> other genes associated with the merozoite stage, such as the </w:t>
       </w:r>
+      <w:proofErr w:type="spellStart"/>
       <w:r>
         <w:rPr>
           <w:i/>
         </w:rPr>
         <w:t>surfin</w:t>
       </w:r>
+      <w:proofErr w:type="spellEnd"/>
       <w:r>
         <w:t xml:space="preserve"> family (@@REFs)</w:t>
       </w:r>
@@ -4396,12 +4648,14 @@
       <w:r>
         <w:t xml:space="preserve">and </w:t>
       </w:r>
+      <w:proofErr w:type="spellStart"/>
       <w:r>
         <w:rPr>
           <w:i/>
         </w:rPr>
         <w:t>surfin</w:t>
       </w:r>
+      <w:proofErr w:type="spellEnd"/>
       <w:r>
         <w:t xml:space="preserve"> families</w:t>
       </w:r>
@@ -4465,6 +4719,7 @@
         <w:rPr>
           <w:i/>
         </w:rPr>
+        <w:lastRenderedPageBreak/>
         <w:t>P. falciparum</w:t>
       </w:r>
       <w:r>
@@ -4507,11 +4762,415 @@
         <w:t>remain</w:t>
       </w:r>
       <w:r>
-        <w:t xml:space="preserve"> the only available experimental system for studying meiotic </w:t>
+        <w:t xml:space="preserve"> the only available experimental system for studying meiotic recombination in </w:t>
+      </w:r>
+      <w:r>
+        <w:rPr>
+          <w:i/>
+        </w:rPr>
+        <w:t>P. falciparum</w:t>
+      </w:r>
+      <w:r>
+        <w:t xml:space="preserve">, due to the practical difficulties associated with generating a cross. Previous work using </w:t>
+      </w:r>
+      <w:r>
+        <w:t xml:space="preserve">individual </w:t>
+      </w:r>
+      <w:r>
+        <w:t xml:space="preserve">crosses </w:t>
+      </w:r>
+      <w:r>
+        <w:t>demonstrated a high rate of crossover recombination relative to eukaryotes</w:t>
+      </w:r>
+      <w:r>
+        <w:t xml:space="preserve"> with larger genomes</w:t>
+      </w:r>
+      <w:r>
+        <w:t xml:space="preserve"> (@@REF)</w:t>
+      </w:r>
+      <w:r>
+        <w:t>, being approximately 50 times greater than the average recombination rate in humans</w:t>
+      </w:r>
+      <w:r>
+        <w:t>, although the recombination rate relative to the size of the smallest chromosome is almost identical (~0.5 Morgan) as expected if recombination rates are primarily calibrated to ensure one crossover per bivalent</w:t>
+      </w:r>
+      <w:r>
+        <w:t xml:space="preserve">. Here we have pooled data from all three crosses and used </w:t>
+      </w:r>
+      <w:r>
+        <w:t>a</w:t>
+      </w:r>
+      <w:r>
+        <w:t xml:space="preserve"> ~300bp resolution map of SNP and </w:t>
+      </w:r>
+      <w:r>
+        <w:t>INDEL</w:t>
+      </w:r>
+      <w:r>
+        <w:t xml:space="preserve"> variation to provide the first estimates for both crossover (CO) and non-crossover (NCO) recombination rate</w:t>
+      </w:r>
+      <w:r>
+        <w:t>s</w:t>
+      </w:r>
+      <w:r>
+        <w:t xml:space="preserve"> </w:t>
+      </w:r>
+      <w:r>
+        <w:t xml:space="preserve">within the core genome </w:t>
+      </w:r>
+      <w:r>
+        <w:t xml:space="preserve">and the distribution of conversion tract lengths. We confirm a CO recombination rate in the range @@-@@ and estimate that CO events are approximately </w:t>
+      </w:r>
+      <w:r>
+        <w:t>twice as frequent as NCO events.</w:t>
+      </w:r>
+      <w:r>
+        <w:t xml:space="preserve"> </w:t>
+      </w:r>
+      <w:r>
+        <w:t>C</w:t>
+      </w:r>
+      <w:r>
+        <w:t xml:space="preserve">onversion tract lengths </w:t>
+      </w:r>
+      <w:r>
+        <w:t xml:space="preserve">are </w:t>
+      </w:r>
+      <w:r>
+        <w:t>comparable to yeast but longer than humans and @@Drosophila@@ (@@REFs)</w:t>
+      </w:r>
+      <w:r>
+        <w:t xml:space="preserve"> and </w:t>
+      </w:r>
+      <w:r>
+        <w:t xml:space="preserve">the observation of </w:t>
+      </w:r>
+      <w:r>
+        <w:t xml:space="preserve">long-range complex recombination events </w:t>
+      </w:r>
+      <w:r>
+        <w:t xml:space="preserve">observed in some progeny </w:t>
+      </w:r>
+      <w:r>
+        <w:t>remain</w:t>
+      </w:r>
+      <w:r>
+        <w:t>s</w:t>
+      </w:r>
+      <w:r>
+        <w:t xml:space="preserve"> to be explained</w:t>
+      </w:r>
+      <w:r>
+        <w:t>.</w:t>
+      </w:r>
+      <w:r>
+        <w:t xml:space="preserve"> In higher eukaryotes the recombination rate is known to be highly variable over the genome, with most recombination concentrated within narrow hotspots within </w:t>
+      </w:r>
+      <w:r>
+        <w:t>non-coding</w:t>
+      </w:r>
+      <w:r>
+        <w:t xml:space="preserve"> regions (@@REFs). Previous work on the 7G8xGB4 cross suggested that the rate of recombination may not be uniform over the </w:t>
+      </w:r>
+      <w:r>
+        <w:rPr>
+          <w:i/>
+        </w:rPr>
+        <w:t>P. falciparum</w:t>
+      </w:r>
+      <w:r>
+        <w:t xml:space="preserve"> genome (@@REFs) although the number of recombination events available in a single cross was not sufficient to prove the existence of hotspots.</w:t>
+      </w:r>
+      <w:r>
+        <w:t xml:space="preserve"> Here we found</w:t>
+      </w:r>
+      <w:r>
+        <w:t xml:space="preserve"> </w:t>
+      </w:r>
+      <w:r>
+        <w:t>that the CO recombination rate wa</w:t>
+      </w:r>
+      <w:r>
+        <w:t xml:space="preserve">s lower within a highly localised region surrounding the centromeres, and </w:t>
+      </w:r>
+      <w:proofErr w:type="gramStart"/>
+      <w:r>
+        <w:t>that CO events</w:t>
+      </w:r>
+      <w:proofErr w:type="gramEnd"/>
+      <w:r>
+        <w:t xml:space="preserve"> occur</w:t>
+      </w:r>
+      <w:r>
+        <w:t>red</w:t>
+      </w:r>
+      <w:r>
+        <w:t xml:space="preserve"> with appreciable frequency in both coding and non-coding regions, with a significant excess of events within coding regions relative to a mod</w:t>
+      </w:r>
+      <w:r>
+        <w:t>el of uniform recombination</w:t>
+      </w:r>
+      <w:r>
+        <w:t>.</w:t>
+      </w:r>
+      <w:r>
+        <w:t xml:space="preserve"> While population data will be required to robustly evaluate the support for different hotspot mode</w:t>
+      </w:r>
+      <w:r>
+        <w:t>ls, the fact that we observe recombination events</w:t>
+      </w:r>
+      <w:r>
+        <w:t xml:space="preserve"> frequently in both coding and non-coding regions</w:t>
+      </w:r>
+      <w:r>
+        <w:t xml:space="preserve"> of the core genome</w:t>
+      </w:r>
+      <w:r>
+        <w:t xml:space="preserve">, and that these different regions have very different nucleotide composition and sequence characteristics, suggests that a model of highly punctuate recombination </w:t>
+      </w:r>
+      <w:r>
+        <w:t xml:space="preserve">targeted at specific sequence motifs </w:t>
+      </w:r>
+      <w:r>
+        <w:t xml:space="preserve">is unlikely, and that </w:t>
+      </w:r>
+      <w:r>
+        <w:t xml:space="preserve">the location of </w:t>
+      </w:r>
+      <w:r>
+        <w:t xml:space="preserve">recombination events </w:t>
+      </w:r>
+      <w:r>
+        <w:t>may be</w:t>
+      </w:r>
+      <w:r>
+        <w:t xml:space="preserve"> less constrained </w:t>
+      </w:r>
+      <w:r>
+        <w:t>in</w:t>
+      </w:r>
+      <w:r>
+        <w:t xml:space="preserve"> </w:t>
+      </w:r>
+      <w:r>
+        <w:rPr>
+          <w:i/>
+        </w:rPr>
+        <w:t>P. falciparum</w:t>
+      </w:r>
+      <w:r>
+        <w:t>.</w:t>
+      </w:r>
+      <w:r>
+        <w:t xml:space="preserve"> Note that these findings apply only to the core genome, and entirely different processes may operate within hypervariable regions</w:t>
+      </w:r>
+      <w:r>
+        <w:t xml:space="preserve"> (@@REF)</w:t>
+      </w:r>
+      <w:r>
+        <w:t xml:space="preserve">. </w:t>
+      </w:r>
+      <w:r>
+        <w:t xml:space="preserve"> </w:t>
+      </w:r>
+      <w:r>
+        <w:t xml:space="preserve"> </w:t>
+      </w:r>
+    </w:p>
+    <w:p>
+      <w:r>
+        <w:t>T</w:t>
+      </w:r>
+      <w:r>
+        <w:t xml:space="preserve">here are multiple lines of evidence that </w:t>
+      </w:r>
+      <w:r>
+        <w:t>gene amplification</w:t>
+      </w:r>
+      <w:r>
+        <w:t xml:space="preserve"> plays a key role in the evolution of drug resistance in </w:t>
+      </w:r>
+      <w:r>
+        <w:rPr>
+          <w:i/>
+        </w:rPr>
+        <w:t>P. falciparum</w:t>
+      </w:r>
+      <w:r>
+        <w:rPr>
+          <w:i/>
+        </w:rPr>
+        <w:t xml:space="preserve"> </w:t>
+      </w:r>
+      <w:r>
+        <w:t>(@@REFs)</w:t>
+      </w:r>
+      <w:r>
+        <w:t>.</w:t>
+      </w:r>
+      <w:r>
+        <w:t xml:space="preserve"> Amplifications spanning the multi-drug resistance gene </w:t>
+      </w:r>
+      <w:r>
+        <w:rPr>
+          <w:i/>
+        </w:rPr>
+        <w:t>mdr1</w:t>
+      </w:r>
+      <w:r>
+        <w:t xml:space="preserve"> segregate in the HB3xDd2 cross, and </w:t>
+      </w:r>
+      <w:proofErr w:type="spellStart"/>
+      <w:r>
+        <w:t>pleiomorphic</w:t>
+      </w:r>
+      <w:proofErr w:type="spellEnd"/>
+      <w:r>
+        <w:t xml:space="preserve"> amplifications spanning the anti-folate resistance </w:t>
       </w:r>
       <w:r>
         <w:lastRenderedPageBreak/>
-        <w:t xml:space="preserve">recombination in </w:t>
+        <w:t xml:space="preserve">gene </w:t>
+      </w:r>
+      <w:r>
+        <w:rPr>
+          <w:i/>
+        </w:rPr>
+        <w:t>gch1</w:t>
+      </w:r>
+      <w:r>
+        <w:t xml:space="preserve"> segregate in all three crosses, thus the data resource described here provides a controlled setting in which to study copy number variation</w:t>
+      </w:r>
+      <w:r>
+        <w:t xml:space="preserve"> at drug resistance loci</w:t>
+      </w:r>
+      <w:r>
+        <w:t xml:space="preserve"> and observe it in the context of meiotic recombination. We have extended the previous observation of a recombination event within the </w:t>
+      </w:r>
+      <w:r>
+        <w:rPr>
+          <w:i/>
+        </w:rPr>
+        <w:t>gch1</w:t>
+      </w:r>
+      <w:r>
+        <w:t xml:space="preserve"> amplification in the HB3xDd2 cross (@@REF) to illustrate four other cases of recombination within amplified regions, </w:t>
+      </w:r>
+      <w:r>
+        <w:t xml:space="preserve">and shown that all </w:t>
+      </w:r>
+      <w:r>
+        <w:t xml:space="preserve">of </w:t>
+      </w:r>
+      <w:r>
+        <w:t xml:space="preserve">these events are associated with </w:t>
+      </w:r>
+      <w:r>
+        <w:t>regions</w:t>
+      </w:r>
+      <w:r>
+        <w:t xml:space="preserve"> of effective heterozygosity within a progeny clone where both parental sequences are inherited and maintained within a single haploid genome. </w:t>
+      </w:r>
+      <w:r>
+        <w:t>Such</w:t>
+      </w:r>
+      <w:r>
+        <w:t xml:space="preserve"> events could have several evolutionary consequences. </w:t>
+      </w:r>
+      <w:r>
+        <w:t>Firstly, drug resistance mutations generally confer a fitness cost relative to the wild type allele in the absence of drug pressure (@@REF)</w:t>
+      </w:r>
+      <w:r>
+        <w:t xml:space="preserve"> and can also confer both resistance to one class of drugs and sensitivity to another (@@REF)</w:t>
+      </w:r>
+      <w:r>
+        <w:t xml:space="preserve">. The process of amplification followed by homologous recombination could provide a mechanism by which both mutant and wild type alleles are acquired, compensating for fitness costs associated with </w:t>
+      </w:r>
+      <w:r>
+        <w:t xml:space="preserve">either </w:t>
+      </w:r>
+      <w:r>
+        <w:t xml:space="preserve">allele alone. Secondly, the same process could </w:t>
+      </w:r>
+      <w:r>
+        <w:t xml:space="preserve">enable </w:t>
+      </w:r>
+      <w:r>
+        <w:t>copies of an amplified region</w:t>
+      </w:r>
+      <w:r>
+        <w:t xml:space="preserve"> to diverge in jumps</w:t>
+      </w:r>
+      <w:r>
+        <w:t xml:space="preserve"> and thus more rapidly</w:t>
+      </w:r>
+      <w:r>
+        <w:t xml:space="preserve"> than </w:t>
+      </w:r>
+      <w:r>
+        <w:t xml:space="preserve">if by the </w:t>
+      </w:r>
+      <w:r>
+        <w:t>gradual accumulation of mutations</w:t>
+      </w:r>
+      <w:r>
+        <w:t xml:space="preserve"> alone</w:t>
+      </w:r>
+      <w:r>
+        <w:t>.</w:t>
+      </w:r>
+      <w:r>
+        <w:t xml:space="preserve"> </w:t>
+      </w:r>
+    </w:p>
+    <w:p>
+      <w:r>
+        <w:t>Taken together</w:t>
+      </w:r>
+      <w:r>
+        <w:t>, t</w:t>
+      </w:r>
+      <w:r>
+        <w:t xml:space="preserve">his data resource </w:t>
+      </w:r>
+      <w:r>
+        <w:t>provides a concrete</w:t>
+      </w:r>
+      <w:r>
+        <w:t xml:space="preserve"> illustration of how different </w:t>
+      </w:r>
+      <w:r>
+        <w:t xml:space="preserve">modes </w:t>
+      </w:r>
+      <w:r>
+        <w:t xml:space="preserve">of mutation and recombination </w:t>
+      </w:r>
+      <w:r>
+        <w:t xml:space="preserve">could </w:t>
+      </w:r>
+      <w:r>
+        <w:t xml:space="preserve">interact to </w:t>
+      </w:r>
+      <w:r>
+        <w:t xml:space="preserve">create </w:t>
+      </w:r>
+      <w:r>
+        <w:t xml:space="preserve">an evolutionary system that is more than the sum of its parts. </w:t>
+      </w:r>
+      <w:r>
+        <w:t xml:space="preserve">Although </w:t>
+      </w:r>
+      <w:r>
+        <w:t>we have not attempted to precisely map CNV breakpoints here, p</w:t>
+      </w:r>
+      <w:r>
+        <w:t>revious studies have found that CNV breakpoints almost invariably occur at sites with some degree of local homology, due to the presence of tandem repeat sequences found commonly throughout the genome, indicating that amplifications arise due to improper pairing</w:t>
+      </w:r>
+      <w:r>
+        <w:t xml:space="preserve"> of homologous chromosomes</w:t>
+      </w:r>
+      <w:r>
+        <w:t xml:space="preserve"> followed by unequal crossover (@@REF). The abundance of tandem repeats in the </w:t>
       </w:r>
       <w:r>
         <w:rPr>
@@ -4520,742 +5179,369 @@
         <w:t>P. falciparum</w:t>
       </w:r>
       <w:r>
-        <w:t xml:space="preserve">, due to the practical difficulties associated with generating a cross. Previous work using </w:t>
-      </w:r>
-      <w:r>
-        <w:t xml:space="preserve">individual </w:t>
-      </w:r>
-      <w:r>
-        <w:t xml:space="preserve">crosses </w:t>
-      </w:r>
-      <w:r>
-        <w:t>demonstrated a high rate of crossover recombination relative to eukaryotes</w:t>
-      </w:r>
-      <w:r>
-        <w:t xml:space="preserve"> with larger genomes</w:t>
-      </w:r>
-      <w:r>
-        <w:t xml:space="preserve"> (@@REF)</w:t>
-      </w:r>
-      <w:r>
-        <w:t>, being approximately 50 times greater than the average recombination rate in humans</w:t>
-      </w:r>
-      <w:r>
-        <w:t>, although the recombination rate relative to the size of the smallest chromosome is almost identical (~0.5 Morgan) as expected if recombination rates are primarily calibrated to ensure one crossover per bivalent</w:t>
-      </w:r>
-      <w:r>
-        <w:t xml:space="preserve">. Here we have pooled data from all three crosses and used </w:t>
-      </w:r>
+        <w:t xml:space="preserve"> </w:t>
+      </w:r>
+      <w:r>
+        <w:t xml:space="preserve">core genome creates a rich network of ectopic homology and thus potential for amplifications to arise. Previous work has also shown that </w:t>
+      </w:r>
+      <w:r>
+        <w:t xml:space="preserve">CNV </w:t>
+      </w:r>
+      <w:r>
+        <w:t xml:space="preserve">breakpoints are found in repeat regions that are slightly longer than the genome-wide average (@@REF) thus variations in the length of tandem repeat regions could alter the homology network and shift the amplification potential to a different set of loci. We have shown here that </w:t>
+      </w:r>
+      <w:r>
+        <w:t>INDEL</w:t>
+      </w:r>
+      <w:r>
+        <w:t xml:space="preserve"> variation within tandem repeat regions is abundant</w:t>
+      </w:r>
+      <w:r>
+        <w:t xml:space="preserve"> throughout the core genome</w:t>
+      </w:r>
+      <w:r>
+        <w:t xml:space="preserve"> and thus the homology network is likely to be highly dynamic and variable within populations. Once </w:t>
+      </w:r>
+      <w:proofErr w:type="gramStart"/>
       <w:r>
         <w:t>a</w:t>
       </w:r>
       <w:r>
-        <w:t xml:space="preserve"> ~300bp resolution map of SNP and </w:t>
+        <w:t>n amplification</w:t>
+      </w:r>
+      <w:proofErr w:type="gramEnd"/>
+      <w:r>
+        <w:t xml:space="preserve"> has occurred</w:t>
+      </w:r>
+      <w:r>
+        <w:t xml:space="preserve"> and has persisted long enough for parasites to be taken up </w:t>
+      </w:r>
+      <w:r>
+        <w:t>by a mosquito</w:t>
+      </w:r>
+      <w:r>
+        <w:t>, meiotic recombination provides an opportunity for different copies of the amplified region to be acquired within the same genome. Both the initial amplification and the acquisition of pseudo-heterozygosity may have fitness benefits which enable short-term adaptation to strong and/or variable selection pressures</w:t>
+      </w:r>
+      <w:r>
+        <w:t>,</w:t>
+      </w:r>
+      <w:r>
+        <w:t xml:space="preserve"> </w:t>
+      </w:r>
+      <w:r>
+        <w:t xml:space="preserve">for example, due to introduction of new anti-malarial drugs or </w:t>
+      </w:r>
+      <w:r>
+        <w:t xml:space="preserve">other </w:t>
+      </w:r>
+      <w:r>
+        <w:t>changes in drug policy</w:t>
+      </w:r>
+      <w:r>
+        <w:t xml:space="preserve">. Over multiple generations, meiotic recombination </w:t>
+      </w:r>
+      <w:r>
+        <w:t>could enable</w:t>
+      </w:r>
+      <w:r>
+        <w:t xml:space="preserve"> amplified </w:t>
+      </w:r>
+      <w:r>
+        <w:t>genes</w:t>
+      </w:r>
+      <w:r>
+        <w:t xml:space="preserve"> to diverge far more rapidly than by the accumulation of </w:t>
+      </w:r>
+      <w:r>
+        <w:lastRenderedPageBreak/>
+        <w:t xml:space="preserve">mutations alone, </w:t>
+      </w:r>
+      <w:r>
+        <w:t xml:space="preserve">which </w:t>
+      </w:r>
+      <w:r>
+        <w:t xml:space="preserve">in turn </w:t>
+      </w:r>
+      <w:r>
+        <w:t>could accelerate</w:t>
+      </w:r>
+      <w:r>
+        <w:t xml:space="preserve"> the evolution </w:t>
+      </w:r>
+      <w:r>
+        <w:t>of modified or novel gene functions.</w:t>
+      </w:r>
+      <w:r>
+        <w:t xml:space="preserve"> The core genome </w:t>
+      </w:r>
+      <w:r>
+        <w:t xml:space="preserve">thus </w:t>
+      </w:r>
+      <w:r>
+        <w:t xml:space="preserve">appears </w:t>
+      </w:r>
+      <w:r>
+        <w:t>stable yet poised and retains the capacity to undergo bursts of evolution within any region that may come under selection pressure. I</w:t>
+      </w:r>
+      <w:r>
+        <w:t xml:space="preserve">t remains to be seen whether meiotic recombination </w:t>
+      </w:r>
+      <w:r>
+        <w:t xml:space="preserve">in concert with </w:t>
       </w:r>
       <w:r>
         <w:t>INDEL</w:t>
       </w:r>
       <w:r>
-        <w:t xml:space="preserve"> variation to provide the first estimates for both crossover (CO) and non-crossover (NCO) recombination rate</w:t>
+        <w:t xml:space="preserve"> mutation </w:t>
+      </w:r>
+      <w:r>
+        <w:t xml:space="preserve">and </w:t>
+      </w:r>
+      <w:r>
+        <w:t xml:space="preserve">gene amplification </w:t>
+      </w:r>
+      <w:r>
+        <w:t>is playing a major role in adaptation to drug pressure in natural populations</w:t>
+      </w:r>
+      <w:r>
+        <w:t>. H</w:t>
+      </w:r>
+      <w:r>
+        <w:t>owever</w:t>
+      </w:r>
+      <w:r>
+        <w:t>,</w:t>
+      </w:r>
+      <w:r>
+        <w:t xml:space="preserve"> these data provide a strong indication that different modes of mutation and recombination cannot be considered in isolation</w:t>
+      </w:r>
+      <w:r>
+        <w:t xml:space="preserve"> when studying the emergence and spread of drug resistance.</w:t>
+      </w:r>
+    </w:p>
+    <w:p>
+      <w:pPr>
+        <w:pStyle w:val="Heading2"/>
+      </w:pPr>
+      <w:r>
+        <w:t>Methods</w:t>
+      </w:r>
+    </w:p>
+    <w:p>
+      <w:pPr>
+        <w:pStyle w:val="Heading3"/>
+      </w:pPr>
+      <w:r>
+        <w:t>DNA samples</w:t>
+      </w:r>
+    </w:p>
+    <w:p>
+      <w:r>
+        <w:t xml:space="preserve">DNA samples from the parents and progeny of the 3D7xHB3 cross were obtained from cultures maintained at Glasgow University. DNA samples from the HB3xDd2 cross were obtained from @@TODO. DNA samples for the 7G8xGB4 cross were obtained from @@TODO, including the provenance of replicate clones that got cultured locally@@. @@TODO </w:t>
+      </w:r>
+      <w:proofErr w:type="gramStart"/>
+      <w:r>
+        <w:t>say</w:t>
+      </w:r>
+      <w:proofErr w:type="gramEnd"/>
+      <w:r>
+        <w:t xml:space="preserve"> something about DNA extraction methods?</w:t>
+      </w:r>
+    </w:p>
+    <w:p>
+      <w:pPr>
+        <w:pStyle w:val="Heading3"/>
+      </w:pPr>
+      <w:r>
+        <w:t>Whole genome sequencing</w:t>
+      </w:r>
+    </w:p>
+    <w:p>
+      <w:r>
+        <w:t>All sequencing was carried out using Illumina high throughput technology as described in @@REF except that the PCR-free method of library preparation as described in @@REF was used</w:t>
+      </w:r>
+      <w:r>
+        <w:t xml:space="preserve"> for all samples</w:t>
+      </w:r>
+      <w:r>
+        <w:t>.</w:t>
+      </w:r>
+    </w:p>
+    <w:p>
+      <w:pPr>
+        <w:pStyle w:val="Heading3"/>
+      </w:pPr>
+      <w:r>
+        <w:t>Variant calling</w:t>
+      </w:r>
+    </w:p>
+    <w:p>
+      <w:r>
+        <w:t>Variants were called by two independent methods.</w:t>
+      </w:r>
+      <w:r>
+        <w:t xml:space="preserve"> </w:t>
+      </w:r>
+      <w:r>
+        <w:t xml:space="preserve">The alignment method used the Genome Analysis Toolkit </w:t>
+      </w:r>
+      <w:r>
+        <w:t xml:space="preserve">version @@ </w:t>
+      </w:r>
+      <w:r>
+        <w:t xml:space="preserve">(@@REF) and followed published best practice (@@REF) with some adaptations for </w:t>
+      </w:r>
+      <w:r>
+        <w:rPr>
+          <w:i/>
+        </w:rPr>
+        <w:t>P. falciparum</w:t>
+      </w:r>
+      <w:r>
+        <w:t>.</w:t>
+      </w:r>
+      <w:r>
+        <w:t xml:space="preserve"> </w:t>
+      </w:r>
+      <w:r>
+        <w:t>The assembly method used Cortex version @@V (@@REF)</w:t>
+      </w:r>
+      <w:r>
+        <w:t xml:space="preserve"> following the independent workflow</w:t>
+      </w:r>
+      <w:r>
+        <w:t>.</w:t>
+      </w:r>
+      <w:r>
+        <w:t xml:space="preserve"> Filtered variants from both calling methods were then combined into a single call set of segregating variation for each cross.</w:t>
+      </w:r>
+      <w:r>
+        <w:t xml:space="preserve"> </w:t>
+      </w:r>
+    </w:p>
+    <w:p>
+      <w:pPr>
+        <w:pStyle w:val="Heading3"/>
+      </w:pPr>
+      <w:r>
+        <w:t>Inference of CO and NCO recombination events and conversion tracts</w:t>
+      </w:r>
+    </w:p>
+    <w:p>
+      <w:r>
+        <w:t xml:space="preserve">The combined </w:t>
+      </w:r>
+      <w:r>
+        <w:t xml:space="preserve">variant </w:t>
+      </w:r>
+      <w:r>
+        <w:t>call set</w:t>
       </w:r>
       <w:r>
         <w:t>s</w:t>
       </w:r>
       <w:r>
+        <w:t xml:space="preserve"> was used to infer CO and NCO events and identify conversion tracts within each cross. </w:t>
+      </w:r>
+      <w:r>
+        <w:t>To</w:t>
+      </w:r>
+      <w:r>
+        <w:t xml:space="preserve"> identify conversion tracts, parental </w:t>
+      </w:r>
+      <w:r>
+        <w:t xml:space="preserve">haplotype </w:t>
+      </w:r>
+      <w:r>
+        <w:t>bloc</w:t>
+      </w:r>
+      <w:r>
+        <w:t>ks with a minimal length shorter</w:t>
+      </w:r>
+      <w:r>
+        <w:t xml:space="preserve"> than 10kb were </w:t>
+      </w:r>
+      <w:r>
+        <w:t>identified.</w:t>
+      </w:r>
+      <w:r>
         <w:t xml:space="preserve"> </w:t>
       </w:r>
       <w:r>
-        <w:t xml:space="preserve">within the core genome </w:t>
-      </w:r>
-      <w:r>
-        <w:t xml:space="preserve">and the distribution of conversion tract lengths. We confirm a CO recombination rate in the range @@-@@ and estimate that CO events are approximately </w:t>
-      </w:r>
-      <w:r>
-        <w:t>twice as frequent as NCO events.</w:t>
-      </w:r>
-      <w:r>
-        <w:t xml:space="preserve"> </w:t>
-      </w:r>
-      <w:r>
-        <w:t>C</w:t>
-      </w:r>
-      <w:r>
-        <w:t xml:space="preserve">onversion tract lengths </w:t>
-      </w:r>
-      <w:r>
-        <w:t xml:space="preserve">are </w:t>
-      </w:r>
-      <w:r>
-        <w:t>comparable to yeast but longer than humans and @@Drosophila@@ (@@REFs)</w:t>
-      </w:r>
-      <w:r>
-        <w:t xml:space="preserve"> and </w:t>
-      </w:r>
-      <w:r>
-        <w:t xml:space="preserve">the observation of </w:t>
-      </w:r>
-      <w:r>
-        <w:t xml:space="preserve">long-range complex recombination events </w:t>
-      </w:r>
-      <w:r>
-        <w:t xml:space="preserve">observed in some progeny </w:t>
-      </w:r>
-      <w:r>
-        <w:t>remain</w:t>
-      </w:r>
-      <w:r>
-        <w:t>s</w:t>
-      </w:r>
-      <w:r>
-        <w:t xml:space="preserve"> to be explained</w:t>
-      </w:r>
-      <w:r>
-        <w:t>.</w:t>
-      </w:r>
-      <w:r>
-        <w:t xml:space="preserve"> In higher eukaryotes the recombination rate is known to be highly variable over the genome, with most recombination concentrated within narrow hotspots within </w:t>
-      </w:r>
-      <w:r>
-        <w:t>non-coding</w:t>
-      </w:r>
-      <w:r>
-        <w:t xml:space="preserve"> regions (@@REFs). Previous work on the 7G8xGB4 cross suggested that the rate of recombination may not be uniform over the </w:t>
-      </w:r>
-      <w:r>
-        <w:rPr>
-          <w:i/>
-        </w:rPr>
-        <w:t>P. falciparum</w:t>
-      </w:r>
-      <w:r>
-        <w:t xml:space="preserve"> genome (@@REFs) although the number of recombination events available in a single cross was not sufficient to prove the existence of hotspots.</w:t>
-      </w:r>
-      <w:r>
-        <w:t xml:space="preserve"> Here we found</w:t>
-      </w:r>
-      <w:r>
-        <w:t xml:space="preserve"> </w:t>
-      </w:r>
-      <w:r>
-        <w:t>that the CO recombination rate wa</w:t>
-      </w:r>
-      <w:r>
-        <w:t>s lower within a highly localised region surrounding the centromeres, and that CO events occur</w:t>
-      </w:r>
-      <w:r>
-        <w:t>red</w:t>
-      </w:r>
-      <w:r>
-        <w:t xml:space="preserve"> with appreciable frequency in both coding and non-coding regions, with a significant excess of events within coding regions relative to a mod</w:t>
-      </w:r>
-      <w:r>
-        <w:t>el of uniform recombination</w:t>
-      </w:r>
-      <w:r>
-        <w:t>.</w:t>
-      </w:r>
-      <w:r>
-        <w:t xml:space="preserve"> While population data will be required to robustly evaluate the support for different hotspot mode</w:t>
-      </w:r>
-      <w:r>
-        <w:t>ls, the fact that we observe recombination events</w:t>
-      </w:r>
-      <w:r>
-        <w:t xml:space="preserve"> frequently in both coding and non-coding regions</w:t>
-      </w:r>
-      <w:r>
-        <w:t xml:space="preserve"> of the core genome</w:t>
-      </w:r>
-      <w:r>
-        <w:t xml:space="preserve">, and that these different regions have very different nucleotide composition and sequence characteristics, suggests that a model of highly punctuate recombination </w:t>
-      </w:r>
-      <w:r>
-        <w:t xml:space="preserve">targeted at specific sequence motifs </w:t>
-      </w:r>
-      <w:r>
-        <w:t xml:space="preserve">is unlikely, and that </w:t>
-      </w:r>
-      <w:r>
-        <w:t xml:space="preserve">the location of </w:t>
-      </w:r>
-      <w:r>
-        <w:t xml:space="preserve">recombination events </w:t>
-      </w:r>
-      <w:r>
-        <w:t>may be</w:t>
-      </w:r>
-      <w:r>
-        <w:t xml:space="preserve"> less constrained </w:t>
-      </w:r>
-      <w:r>
-        <w:t>in</w:t>
-      </w:r>
-      <w:r>
-        <w:t xml:space="preserve"> </w:t>
-      </w:r>
-      <w:r>
-        <w:rPr>
-          <w:i/>
-        </w:rPr>
-        <w:t>P. falciparum</w:t>
-      </w:r>
-      <w:r>
-        <w:t>.</w:t>
-      </w:r>
-      <w:r>
-        <w:t xml:space="preserve"> Note that these findings apply only to the core genome, and entirely different processes may operate within hypervariable regions</w:t>
-      </w:r>
-      <w:r>
-        <w:t xml:space="preserve"> (@@REF)</w:t>
+        <w:t>Any such blocks occurring in isolation were assumed to be simple conversion tracts. A</w:t>
+      </w:r>
+      <w:r>
+        <w:t>ny such blocks occurring adjacent to each other (indicative of a complex conversion tract) were merged</w:t>
+      </w:r>
+      <w:r>
+        <w:t xml:space="preserve"> into a single complex conversion tract</w:t>
+      </w:r>
+      <w:r>
+        <w:t>. To identify CO events, all genotype calls within conversion tra</w:t>
+      </w:r>
+      <w:r>
+        <w:t xml:space="preserve">cts were first masked, and </w:t>
+      </w:r>
+      <w:r>
+        <w:t xml:space="preserve">remaining switches in parental </w:t>
+      </w:r>
+      <w:r>
+        <w:lastRenderedPageBreak/>
+        <w:t>inheritance were called as CO events. Conversion tracts occurring adjacent to a CO were then identified, and the remaining conversion tracts were assumed to be associated with NCO events.</w:t>
+      </w:r>
+    </w:p>
+    <w:p>
+      <w:pPr>
+        <w:pStyle w:val="Heading3"/>
+      </w:pPr>
+      <w:r>
+        <w:t>Recombination analyses</w:t>
+      </w:r>
+    </w:p>
+    <w:p>
+      <w:r>
+        <w:t xml:space="preserve">To calculate the CO recombination rate </w:t>
+      </w:r>
+      <w:r>
+        <w:t xml:space="preserve">for each cross </w:t>
+      </w:r>
+      <w:r>
+        <w:t xml:space="preserve">the unadjusted recombination fraction was summed across all markers. No map function was used because the marker density was so high and thus we assume no crossovers were missed. </w:t>
+      </w:r>
+      <w:r>
+        <w:t xml:space="preserve">To estimate the true conversion tract length distribution, conversion tracts were simulated at different values for the parameter </w:t>
+      </w:r>
+      <w:r>
+        <w:rPr>
+          <w:i/>
+        </w:rPr>
+        <w:t>phi</w:t>
+      </w:r>
+      <w:r>
+        <w:t xml:space="preserve">, and the distribution of tract lengths that would be observed given the available markers within each cross was computed. The parameter </w:t>
+      </w:r>
+      <w:r>
+        <w:rPr>
+          <w:i/>
+        </w:rPr>
+        <w:t>phi</w:t>
+      </w:r>
+      <w:r>
+        <w:t xml:space="preserve"> was fitted by examining quantile-quantile plots comparing simulated and actual distributions of observed tract lengths. These simulations also predicted the fraction of conversion tracts that would be discovered given the markers available in each cross and the requirement that tracts must span at least 100bp. The rate of NCO recombination was then estimated by adjusting the observed rate of NCO recombination by the discovery rate</w:t>
+      </w:r>
+      <w:r>
+        <w:t xml:space="preserve"> predicted by simulations</w:t>
       </w:r>
       <w:r>
         <w:t xml:space="preserve">. </w:t>
       </w:r>
-      <w:r>
-        <w:t xml:space="preserve"> </w:t>
-      </w:r>
-      <w:r>
-        <w:t xml:space="preserve"> </w:t>
-      </w:r>
-    </w:p>
-    <w:p>
-      <w:r>
-        <w:t>T</w:t>
-      </w:r>
-      <w:r>
-        <w:t xml:space="preserve">here are multiple lines of evidence that </w:t>
-      </w:r>
-      <w:r>
-        <w:t>gene amplification</w:t>
-      </w:r>
-      <w:r>
-        <w:t xml:space="preserve"> plays a key role in the evolution of drug resistance in </w:t>
-      </w:r>
-      <w:r>
-        <w:rPr>
-          <w:i/>
-        </w:rPr>
-        <w:t>P. falciparum</w:t>
-      </w:r>
-      <w:r>
-        <w:rPr>
-          <w:i/>
-        </w:rPr>
-        <w:t xml:space="preserve"> </w:t>
-      </w:r>
-      <w:r>
-        <w:t>(@@REFs)</w:t>
-      </w:r>
-      <w:r>
-        <w:t>.</w:t>
-      </w:r>
-      <w:r>
-        <w:t xml:space="preserve"> Amplifications spanning the multi-drug resistance gene </w:t>
-      </w:r>
-      <w:r>
-        <w:rPr>
-          <w:i/>
-        </w:rPr>
-        <w:t>mdr1</w:t>
-      </w:r>
-      <w:r>
-        <w:t xml:space="preserve"> segregate in the HB3xDd2 cross, and pleiomorphic amplifications spanning the anti-folate resistance gene </w:t>
-      </w:r>
-      <w:r>
-        <w:rPr>
-          <w:i/>
-        </w:rPr>
-        <w:t>gch1</w:t>
-      </w:r>
-      <w:r>
-        <w:t xml:space="preserve"> segregate in all three crosses, thus the data resource described here provides a controlled setting in which to study copy number variation</w:t>
-      </w:r>
-      <w:r>
-        <w:t xml:space="preserve"> at drug resistance loci</w:t>
-      </w:r>
-      <w:r>
-        <w:t xml:space="preserve"> and observe it in the context of meiotic recombination. We have extended the previous observation of a recombination event </w:t>
-      </w:r>
-      <w:r>
-        <w:lastRenderedPageBreak/>
-        <w:t xml:space="preserve">within the </w:t>
-      </w:r>
-      <w:r>
-        <w:rPr>
-          <w:i/>
-        </w:rPr>
-        <w:t>gch1</w:t>
-      </w:r>
-      <w:r>
-        <w:t xml:space="preserve"> amplification in the HB3xDd2 cross (@@REF) to illustrate four other cases of recombination within amplified regions, </w:t>
-      </w:r>
-      <w:r>
-        <w:t xml:space="preserve">and shown that all </w:t>
-      </w:r>
-      <w:r>
-        <w:t xml:space="preserve">of </w:t>
-      </w:r>
-      <w:r>
-        <w:t xml:space="preserve">these events are associated with </w:t>
-      </w:r>
-      <w:r>
-        <w:t>regions</w:t>
-      </w:r>
-      <w:r>
-        <w:t xml:space="preserve"> of effective heterozygosity within a progeny clone where both parental sequences are inherited and maintained within a single haploid genome. </w:t>
-      </w:r>
-      <w:r>
-        <w:t>Such</w:t>
-      </w:r>
-      <w:r>
-        <w:t xml:space="preserve"> events could have several evolutionary consequences. </w:t>
-      </w:r>
-      <w:r>
-        <w:t>Firstly, drug resistance mutations generally confer a fitness cost relative to the wild type allele in the absence of drug pressure (@@REF)</w:t>
-      </w:r>
-      <w:r>
-        <w:t xml:space="preserve"> and can also confer both resistance to one class of drugs and sensitivity to another (@@REF)</w:t>
-      </w:r>
-      <w:r>
-        <w:t xml:space="preserve">. The process of amplification followed by homologous recombination could provide a mechanism by which both mutant and wild type alleles are acquired, compensating for fitness costs associated with </w:t>
-      </w:r>
-      <w:r>
-        <w:t xml:space="preserve">either </w:t>
-      </w:r>
-      <w:r>
-        <w:t xml:space="preserve">allele alone. Secondly, the same process could </w:t>
-      </w:r>
-      <w:r>
-        <w:t xml:space="preserve">enable </w:t>
-      </w:r>
-      <w:r>
-        <w:t>copies of an amplified region</w:t>
-      </w:r>
-      <w:r>
-        <w:t xml:space="preserve"> to diverge in jumps</w:t>
-      </w:r>
-      <w:r>
-        <w:t xml:space="preserve"> and thus more rapidly</w:t>
-      </w:r>
-      <w:r>
-        <w:t xml:space="preserve"> than </w:t>
-      </w:r>
-      <w:r>
-        <w:t xml:space="preserve">if by the </w:t>
-      </w:r>
-      <w:r>
-        <w:t>gradual accumulation of mutations</w:t>
-      </w:r>
-      <w:r>
-        <w:t xml:space="preserve"> alone</w:t>
-      </w:r>
-      <w:r>
-        <w:t>.</w:t>
-      </w:r>
-      <w:r>
-        <w:t xml:space="preserve"> </w:t>
-      </w:r>
-    </w:p>
-    <w:p>
-      <w:r>
-        <w:t>Taken together</w:t>
-      </w:r>
-      <w:r>
-        <w:t>, t</w:t>
-      </w:r>
-      <w:r>
-        <w:t xml:space="preserve">his data resource </w:t>
-      </w:r>
-      <w:r>
-        <w:t>provides a concrete</w:t>
-      </w:r>
-      <w:r>
-        <w:t xml:space="preserve"> illustration of how different </w:t>
-      </w:r>
-      <w:r>
-        <w:t xml:space="preserve">modes </w:t>
-      </w:r>
-      <w:r>
-        <w:t xml:space="preserve">of mutation and recombination </w:t>
-      </w:r>
-      <w:r>
-        <w:t xml:space="preserve">could </w:t>
-      </w:r>
-      <w:r>
-        <w:t xml:space="preserve">interact to </w:t>
-      </w:r>
-      <w:r>
-        <w:t xml:space="preserve">create </w:t>
-      </w:r>
-      <w:r>
-        <w:t xml:space="preserve">an evolutionary system that is more than the sum of its parts. </w:t>
-      </w:r>
-      <w:r>
-        <w:t xml:space="preserve">Although </w:t>
-      </w:r>
-      <w:r>
-        <w:t>we have not attempted to precisely map CNV breakpoints here, p</w:t>
-      </w:r>
-      <w:r>
-        <w:t>revious studies have found that CNV breakpoints almost invariably occur at sites with some degree of local homology, due to the presence of tandem repeat sequences found commonly throughout the genome, indicating that amplifications arise due to improper pairing</w:t>
-      </w:r>
-      <w:r>
-        <w:t xml:space="preserve"> of homologous chromosomes</w:t>
-      </w:r>
-      <w:r>
-        <w:t xml:space="preserve"> followed by unequal crossover (@@REF). The abundance of tandem repeats in the </w:t>
-      </w:r>
-      <w:r>
-        <w:rPr>
-          <w:i/>
-        </w:rPr>
-        <w:t>P. falciparum</w:t>
-      </w:r>
-      <w:r>
-        <w:t xml:space="preserve"> </w:t>
-      </w:r>
-      <w:r>
-        <w:t xml:space="preserve">core genome creates a rich network of ectopic homology and thus potential for amplifications to arise. Previous work has also shown that </w:t>
-      </w:r>
-      <w:r>
-        <w:t xml:space="preserve">CNV </w:t>
-      </w:r>
-      <w:r>
-        <w:t xml:space="preserve">breakpoints are found in repeat regions that are slightly longer than the genome-wide average (@@REF) thus variations in the length of tandem repeat regions could alter the homology network and shift the amplification potential to a different set of loci. We have shown here that </w:t>
-      </w:r>
-      <w:r>
-        <w:t>INDEL</w:t>
-      </w:r>
-      <w:r>
-        <w:t xml:space="preserve"> variation within tandem repeat regions is abundant</w:t>
-      </w:r>
-      <w:r>
-        <w:t xml:space="preserve"> throughout the core genome</w:t>
-      </w:r>
-      <w:r>
-        <w:t xml:space="preserve"> and thus the homology network is likely to be highly dynamic and variable within populations. Once a</w:t>
-      </w:r>
-      <w:r>
-        <w:t>n amplification has occurred</w:t>
-      </w:r>
-      <w:r>
-        <w:t xml:space="preserve"> and has persisted long enough for parasites to be taken up </w:t>
-      </w:r>
-      <w:r>
-        <w:t>by a mosquito</w:t>
-      </w:r>
-      <w:r>
-        <w:t>, meiotic recombination provides an opportunity for different copies of the amplified region to be acquired within the same genome. Both the initial amplification and the acquisition of pseudo-heterozygosity may have fitness benefits which enable short-term adaptation to strong and/or variable selection pressures</w:t>
-      </w:r>
-      <w:r>
-        <w:t>,</w:t>
-      </w:r>
-      <w:r>
-        <w:t xml:space="preserve"> </w:t>
-      </w:r>
-      <w:r>
-        <w:t xml:space="preserve">for example, due to introduction of new anti-malarial drugs or </w:t>
-      </w:r>
-      <w:r>
-        <w:t xml:space="preserve">other </w:t>
-      </w:r>
-      <w:r>
-        <w:t>changes in drug policy</w:t>
-      </w:r>
-      <w:r>
-        <w:t xml:space="preserve">. Over multiple generations, meiotic recombination </w:t>
-      </w:r>
-      <w:r>
-        <w:t>could enable</w:t>
-      </w:r>
-      <w:r>
-        <w:t xml:space="preserve"> amplified </w:t>
-      </w:r>
-      <w:r>
-        <w:t>genes</w:t>
-      </w:r>
-      <w:r>
-        <w:t xml:space="preserve"> to diverge far more rapidly than by the accumulation of mutations alone, </w:t>
-      </w:r>
-      <w:r>
-        <w:t xml:space="preserve">which </w:t>
-      </w:r>
-      <w:r>
-        <w:t xml:space="preserve">in turn </w:t>
-      </w:r>
-      <w:r>
-        <w:t>could accelerate</w:t>
-      </w:r>
-      <w:r>
-        <w:t xml:space="preserve"> the evolution </w:t>
-      </w:r>
-      <w:r>
-        <w:t>of modified or novel gene functions.</w:t>
-      </w:r>
-      <w:r>
-        <w:t xml:space="preserve"> The core genome </w:t>
-      </w:r>
-      <w:r>
-        <w:t xml:space="preserve">thus </w:t>
-      </w:r>
-      <w:r>
-        <w:t xml:space="preserve">appears </w:t>
-      </w:r>
-      <w:r>
-        <w:t>stable yet poised and retains the capacity to undergo bursts of evolution within any region that may come under selection pressure. I</w:t>
-      </w:r>
-      <w:r>
-        <w:t xml:space="preserve">t remains to be seen whether </w:t>
-      </w:r>
-      <w:r>
-        <w:lastRenderedPageBreak/>
-        <w:t xml:space="preserve">meiotic recombination </w:t>
-      </w:r>
-      <w:r>
-        <w:t xml:space="preserve">in concert with </w:t>
-      </w:r>
-      <w:r>
-        <w:t>INDEL</w:t>
-      </w:r>
-      <w:r>
-        <w:t xml:space="preserve"> mutation </w:t>
-      </w:r>
-      <w:r>
-        <w:t xml:space="preserve">and </w:t>
-      </w:r>
-      <w:r>
-        <w:t xml:space="preserve">gene amplification </w:t>
-      </w:r>
-      <w:r>
-        <w:t>is playing a major role in adaptation to drug pressure in natural populations</w:t>
-      </w:r>
-      <w:r>
-        <w:t>. H</w:t>
-      </w:r>
-      <w:r>
-        <w:t>owever</w:t>
-      </w:r>
-      <w:r>
-        <w:t>,</w:t>
-      </w:r>
-      <w:r>
-        <w:t xml:space="preserve"> these data provide a strong indication that different modes of mutation and recombination cannot be considered in isolation</w:t>
-      </w:r>
-      <w:r>
-        <w:t xml:space="preserve"> when studying the emergence and spread of drug resistance.</w:t>
-      </w:r>
-    </w:p>
-    <w:p>
-      <w:pPr>
-        <w:pStyle w:val="Heading2"/>
-      </w:pPr>
-      <w:r>
-        <w:t>Methods</w:t>
-      </w:r>
     </w:p>
     <w:p>
       <w:pPr>
         <w:pStyle w:val="Heading3"/>
       </w:pPr>
       <w:r>
-        <w:t>DNA samples</w:t>
-      </w:r>
-    </w:p>
-    <w:p>
-      <w:r>
-        <w:t>DNA samples from the parents and progeny of the 3D7xHB3 cross were obtained from cultures maintained at Glasgow University. DNA samples from the HB3xDd2 cross were obtained from @@TODO. DNA samples for the 7G8xGB4 cross were obtained from @@TODO, including the provenance of replicate clones that got cultured locally@@. @@TODO say something about DNA extraction methods?</w:t>
-      </w:r>
-    </w:p>
-    <w:p>
-      <w:pPr>
-        <w:pStyle w:val="Heading3"/>
-      </w:pPr>
-      <w:r>
-        <w:t>Whole genome sequencing</w:t>
-      </w:r>
-    </w:p>
-    <w:p>
-      <w:r>
-        <w:t>All sequencing was carried out using Illumina high throughput technology as described in @@REF except that the PCR-free method of library preparation as described in @@REF was used</w:t>
-      </w:r>
-      <w:r>
-        <w:t xml:space="preserve"> for all samples</w:t>
-      </w:r>
-      <w:r>
-        <w:t>.</w:t>
-      </w:r>
-    </w:p>
-    <w:p>
-      <w:pPr>
-        <w:pStyle w:val="Heading3"/>
-      </w:pPr>
-      <w:r>
-        <w:t>Variant calling</w:t>
-      </w:r>
-    </w:p>
-    <w:p>
-      <w:r>
-        <w:t>Variants were called by two independent methods.</w:t>
-      </w:r>
-      <w:r>
-        <w:t xml:space="preserve"> </w:t>
-      </w:r>
-      <w:r>
-        <w:t xml:space="preserve">The alignment method used the Genome Analysis Toolkit </w:t>
-      </w:r>
-      <w:r>
-        <w:t xml:space="preserve">version @@ </w:t>
-      </w:r>
-      <w:r>
-        <w:t xml:space="preserve">(@@REF) and followed published best practice (@@REF) with some adaptations for </w:t>
-      </w:r>
-      <w:r>
-        <w:rPr>
-          <w:i/>
-        </w:rPr>
-        <w:t>P. falciparum</w:t>
-      </w:r>
-      <w:r>
-        <w:t>.</w:t>
-      </w:r>
-      <w:r>
-        <w:t xml:space="preserve"> </w:t>
-      </w:r>
-      <w:r>
-        <w:t>The assembly method used Cortex version @@V (@@REF)</w:t>
-      </w:r>
-      <w:r>
-        <w:t xml:space="preserve"> following the independent workflow</w:t>
-      </w:r>
-      <w:r>
-        <w:t>.</w:t>
-      </w:r>
-      <w:r>
-        <w:t xml:space="preserve"> Filtered variants from both calling methods were then combined into a single call set of segregating variation for each cross.</w:t>
-      </w:r>
-      <w:r>
-        <w:t xml:space="preserve"> </w:t>
-      </w:r>
-    </w:p>
-    <w:p>
-      <w:pPr>
-        <w:pStyle w:val="Heading3"/>
-      </w:pPr>
-      <w:r>
-        <w:t>Inference of CO and NCO recombination events and conversion tracts</w:t>
-      </w:r>
-    </w:p>
-    <w:p>
-      <w:r>
-        <w:t xml:space="preserve">The combined </w:t>
-      </w:r>
-      <w:r>
-        <w:t xml:space="preserve">variant </w:t>
-      </w:r>
-      <w:r>
-        <w:t>call set</w:t>
-      </w:r>
-      <w:r>
-        <w:t>s</w:t>
-      </w:r>
-      <w:r>
-        <w:t xml:space="preserve"> was used to infer CO and NCO events and identify conversion tracts within each cross. </w:t>
-      </w:r>
-      <w:r>
-        <w:t>To</w:t>
-      </w:r>
-      <w:r>
-        <w:t xml:space="preserve"> identify conversion tracts, parental </w:t>
-      </w:r>
-      <w:r>
-        <w:t xml:space="preserve">haplotype </w:t>
-      </w:r>
-      <w:r>
-        <w:t>bloc</w:t>
-      </w:r>
-      <w:r>
-        <w:t>ks with a minimal length shorter</w:t>
-      </w:r>
-      <w:r>
-        <w:t xml:space="preserve"> than 10kb were </w:t>
-      </w:r>
-      <w:r>
-        <w:t>identified.</w:t>
-      </w:r>
-      <w:r>
-        <w:t xml:space="preserve"> </w:t>
-      </w:r>
-      <w:r>
-        <w:t>Any such blocks occurring in isolation were assumed to be simple conversion tracts. A</w:t>
-      </w:r>
-      <w:r>
-        <w:t>ny such blocks occurring adjacent to each other (indicative of a complex conversion tract) were merged</w:t>
-      </w:r>
-      <w:r>
-        <w:t xml:space="preserve"> into a single complex conversion tract</w:t>
-      </w:r>
-      <w:r>
-        <w:t>. To identify CO events, all genotype calls within conversion tra</w:t>
-      </w:r>
-      <w:r>
-        <w:t xml:space="preserve">cts were first masked, and </w:t>
-      </w:r>
-      <w:r>
-        <w:t>remaining switches in parental inheritance were called as CO events. Conversion tracts occurring adjacent to a CO were then identified, and the remaining conversion tracts were assumed to be associated with NCO events.</w:t>
-      </w:r>
-    </w:p>
-    <w:p>
-      <w:pPr>
-        <w:pStyle w:val="Heading3"/>
-      </w:pPr>
-      <w:r>
-        <w:lastRenderedPageBreak/>
-        <w:t>Recombination analyses</w:t>
-      </w:r>
-    </w:p>
-    <w:p>
-      <w:r>
-        <w:t xml:space="preserve">To calculate the CO recombination rate </w:t>
-      </w:r>
-      <w:r>
-        <w:t xml:space="preserve">for each cross </w:t>
-      </w:r>
-      <w:r>
-        <w:t xml:space="preserve">the unadjusted recombination fraction was summed across all markers. No map function was used because the marker density was so high and thus we assume no crossovers were missed. </w:t>
-      </w:r>
-      <w:r>
-        <w:t xml:space="preserve">To estimate the true conversion tract length distribution, conversion tracts were simulated at different values for the parameter </w:t>
-      </w:r>
-      <w:r>
-        <w:rPr>
-          <w:i/>
-        </w:rPr>
-        <w:t>phi</w:t>
-      </w:r>
-      <w:r>
-        <w:t xml:space="preserve">, and the distribution of tract lengths that would be observed given the available markers within each cross was computed. The parameter </w:t>
-      </w:r>
-      <w:r>
-        <w:rPr>
-          <w:i/>
-        </w:rPr>
-        <w:t>phi</w:t>
-      </w:r>
-      <w:r>
-        <w:t xml:space="preserve"> was fitted by examining quantile-quantile plots comparing simulated and actual distributions of observed tract lengths. These simulations also predicted the fraction of conversion tracts that would be discovered given the markers available in each cross and the requirement that tracts must span at least 100bp. The rate of NCO recombination was then estimated by adjusting the observed rate of NCO recombination by the discovery rate</w:t>
-      </w:r>
-      <w:r>
-        <w:t xml:space="preserve"> predicted by simulations</w:t>
-      </w:r>
-      <w:r>
-        <w:t xml:space="preserve">. </w:t>
-      </w:r>
-    </w:p>
-    <w:p>
-      <w:pPr>
-        <w:pStyle w:val="Heading3"/>
-      </w:pPr>
-      <w:r>
         <w:t>Analyses of c</w:t>
       </w:r>
       <w:r>
@@ -5267,7 +5553,15 @@
         <w:t>The genome was divided into 300bp non-overlapping bins and the number of reads whose alignment started within each bin was calculated for each sample. These binned read counts were then normalise</w:t>
       </w:r>
       <w:r>
-        <w:t xml:space="preserve">d by dividing by the median read count found within the core regions of chromosome 14. Bins where the GC content was lower than 20% were excluded from coverage analyses due to coverage bias in most samples. The fraction of aligned reads with face-away orientation and same-strand orientation was calculated per position for each sample using pysamstats (@REF). Copy number state was predicted in all samples by fitting a Gaussian hidden Markov model to the normalised coverage data.   </w:t>
+        <w:t xml:space="preserve">d by dividing by the median read count found within the core regions of chromosome 14. Bins where the GC content was lower than 20% were excluded from coverage analyses due to coverage bias in most samples. The fraction of aligned reads with face-away orientation and same-strand orientation was calculated per position for each sample using </w:t>
+      </w:r>
+      <w:proofErr w:type="spellStart"/>
+      <w:r>
+        <w:t>pysamstats</w:t>
+      </w:r>
+      <w:proofErr w:type="spellEnd"/>
+      <w:r>
+        <w:t xml:space="preserve"> (@REF). Copy number state was predicted in all samples by fitting a Gaussian hidden Markov model to the normalised coverage data.   </w:t>
       </w:r>
     </w:p>
     <w:p>
@@ -5282,7 +5576,7 @@
       <w:pPr>
         <w:pStyle w:val="NormalWeb"/>
         <w:ind w:left="480" w:hanging="480"/>
-        <w:divId w:val="1145466967"/>
+        <w:divId w:val="593050240"/>
         <w:rPr>
           <w:rFonts w:ascii="Calibri" w:hAnsi="Calibri"/>
           <w:noProof/>
@@ -5329,7 +5623,7 @@
       <w:pPr>
         <w:pStyle w:val="NormalWeb"/>
         <w:ind w:left="480" w:hanging="480"/>
-        <w:divId w:val="1145466967"/>
+        <w:divId w:val="593050240"/>
         <w:rPr>
           <w:rFonts w:ascii="Calibri" w:hAnsi="Calibri"/>
           <w:noProof/>
@@ -5367,7 +5661,7 @@
       <w:pPr>
         <w:pStyle w:val="NormalWeb"/>
         <w:ind w:left="480" w:hanging="480"/>
-        <w:divId w:val="1145466967"/>
+        <w:divId w:val="593050240"/>
         <w:rPr>
           <w:rFonts w:ascii="Calibri" w:hAnsi="Calibri"/>
           <w:noProof/>
@@ -5405,19 +5699,20 @@
       <w:pPr>
         <w:pStyle w:val="NormalWeb"/>
         <w:ind w:left="480" w:hanging="480"/>
-        <w:divId w:val="1145466967"/>
-        <w:rPr>
-          <w:rFonts w:ascii="Calibri" w:hAnsi="Calibri"/>
-          <w:noProof/>
-          <w:sz w:val="22"/>
-        </w:rPr>
-      </w:pPr>
-      <w:r>
-        <w:rPr>
-          <w:rFonts w:ascii="Calibri" w:hAnsi="Calibri"/>
-          <w:noProof/>
-          <w:sz w:val="22"/>
-        </w:rPr>
+        <w:divId w:val="593050240"/>
+        <w:rPr>
+          <w:rFonts w:ascii="Calibri" w:hAnsi="Calibri"/>
+          <w:noProof/>
+          <w:sz w:val="22"/>
+        </w:rPr>
+      </w:pPr>
+      <w:r>
+        <w:rPr>
+          <w:rFonts w:ascii="Calibri" w:hAnsi="Calibri"/>
+          <w:noProof/>
+          <w:sz w:val="22"/>
+        </w:rPr>
+        <w:lastRenderedPageBreak/>
         <w:t xml:space="preserve">Ariey, F. et al., 2014. A molecular marker of artemisinin-resistant Plasmodium falciparum malaria. </w:t>
       </w:r>
       <w:r>
@@ -5443,20 +5738,19 @@
       <w:pPr>
         <w:pStyle w:val="NormalWeb"/>
         <w:ind w:left="480" w:hanging="480"/>
-        <w:divId w:val="1145466967"/>
-        <w:rPr>
-          <w:rFonts w:ascii="Calibri" w:hAnsi="Calibri"/>
-          <w:noProof/>
-          <w:sz w:val="22"/>
-        </w:rPr>
-      </w:pPr>
-      <w:r>
-        <w:rPr>
-          <w:rFonts w:ascii="Calibri" w:hAnsi="Calibri"/>
-          <w:noProof/>
-          <w:sz w:val="22"/>
-        </w:rPr>
-        <w:lastRenderedPageBreak/>
+        <w:divId w:val="593050240"/>
+        <w:rPr>
+          <w:rFonts w:ascii="Calibri" w:hAnsi="Calibri"/>
+          <w:noProof/>
+          <w:sz w:val="22"/>
+        </w:rPr>
+      </w:pPr>
+      <w:r>
+        <w:rPr>
+          <w:rFonts w:ascii="Calibri" w:hAnsi="Calibri"/>
+          <w:noProof/>
+          <w:sz w:val="22"/>
+        </w:rPr>
         <w:t xml:space="preserve">Ashley, E.A. et al., 2014. Spread of Artemisinin Resistance in Plasmodium falciparum Malaria. </w:t>
       </w:r>
       <w:r>
@@ -5482,7 +5776,7 @@
       <w:pPr>
         <w:pStyle w:val="NormalWeb"/>
         <w:ind w:left="480" w:hanging="480"/>
-        <w:divId w:val="1145466967"/>
+        <w:divId w:val="593050240"/>
         <w:rPr>
           <w:rFonts w:ascii="Calibri" w:hAnsi="Calibri"/>
           <w:noProof/>
@@ -5520,7 +5814,7 @@
       <w:pPr>
         <w:pStyle w:val="NormalWeb"/>
         <w:ind w:left="480" w:hanging="480"/>
-        <w:divId w:val="1145466967"/>
+        <w:divId w:val="593050240"/>
         <w:rPr>
           <w:rFonts w:ascii="Calibri" w:hAnsi="Calibri"/>
           <w:noProof/>
@@ -5558,7 +5852,7 @@
       <w:pPr>
         <w:pStyle w:val="NormalWeb"/>
         <w:ind w:left="480" w:hanging="480"/>
-        <w:divId w:val="1145466967"/>
+        <w:divId w:val="593050240"/>
         <w:rPr>
           <w:rFonts w:ascii="Calibri" w:hAnsi="Calibri"/>
           <w:noProof/>
@@ -5596,7 +5890,7 @@
       <w:pPr>
         <w:pStyle w:val="NormalWeb"/>
         <w:ind w:left="480" w:hanging="480"/>
-        <w:divId w:val="1145466967"/>
+        <w:divId w:val="593050240"/>
         <w:rPr>
           <w:rFonts w:ascii="Calibri" w:hAnsi="Calibri"/>
           <w:noProof/>
@@ -5634,7 +5928,7 @@
       <w:pPr>
         <w:pStyle w:val="NormalWeb"/>
         <w:ind w:left="480" w:hanging="480"/>
-        <w:divId w:val="1145466967"/>
+        <w:divId w:val="593050240"/>
         <w:rPr>
           <w:rFonts w:ascii="Calibri" w:hAnsi="Calibri"/>
           <w:noProof/>
@@ -5672,7 +5966,7 @@
       <w:pPr>
         <w:pStyle w:val="NormalWeb"/>
         <w:ind w:left="480" w:hanging="480"/>
-        <w:divId w:val="1145466967"/>
+        <w:divId w:val="593050240"/>
         <w:rPr>
           <w:rFonts w:ascii="Calibri" w:hAnsi="Calibri"/>
           <w:noProof/>
@@ -5710,7 +6004,7 @@
       <w:pPr>
         <w:pStyle w:val="NormalWeb"/>
         <w:ind w:left="480" w:hanging="480"/>
-        <w:divId w:val="1145466967"/>
+        <w:divId w:val="593050240"/>
         <w:rPr>
           <w:rFonts w:ascii="Calibri" w:hAnsi="Calibri"/>
           <w:noProof/>
@@ -5748,7 +6042,7 @@
       <w:pPr>
         <w:pStyle w:val="NormalWeb"/>
         <w:ind w:left="480" w:hanging="480"/>
-        <w:divId w:val="1145466967"/>
+        <w:divId w:val="593050240"/>
         <w:rPr>
           <w:rFonts w:ascii="Calibri" w:hAnsi="Calibri"/>
           <w:noProof/>
@@ -5786,7 +6080,7 @@
       <w:pPr>
         <w:pStyle w:val="NormalWeb"/>
         <w:ind w:left="480" w:hanging="480"/>
-        <w:divId w:val="1145466967"/>
+        <w:divId w:val="593050240"/>
         <w:rPr>
           <w:rFonts w:ascii="Calibri" w:hAnsi="Calibri"/>
           <w:noProof/>
@@ -5824,19 +6118,20 @@
       <w:pPr>
         <w:pStyle w:val="NormalWeb"/>
         <w:ind w:left="480" w:hanging="480"/>
-        <w:divId w:val="1145466967"/>
-        <w:rPr>
-          <w:rFonts w:ascii="Calibri" w:hAnsi="Calibri"/>
-          <w:noProof/>
-          <w:sz w:val="22"/>
-        </w:rPr>
-      </w:pPr>
-      <w:r>
-        <w:rPr>
-          <w:rFonts w:ascii="Calibri" w:hAnsi="Calibri"/>
-          <w:noProof/>
-          <w:sz w:val="22"/>
-        </w:rPr>
+        <w:divId w:val="593050240"/>
+        <w:rPr>
+          <w:rFonts w:ascii="Calibri" w:hAnsi="Calibri"/>
+          <w:noProof/>
+          <w:sz w:val="22"/>
+        </w:rPr>
+      </w:pPr>
+      <w:r>
+        <w:rPr>
+          <w:rFonts w:ascii="Calibri" w:hAnsi="Calibri"/>
+          <w:noProof/>
+          <w:sz w:val="22"/>
+        </w:rPr>
+        <w:lastRenderedPageBreak/>
         <w:t xml:space="preserve">Gardner, M.J. et al., 2002. Genome sequence of the human malaria parasite Plasmodium falciparum. </w:t>
       </w:r>
       <w:r>
@@ -5862,20 +6157,19 @@
       <w:pPr>
         <w:pStyle w:val="NormalWeb"/>
         <w:ind w:left="480" w:hanging="480"/>
-        <w:divId w:val="1145466967"/>
-        <w:rPr>
-          <w:rFonts w:ascii="Calibri" w:hAnsi="Calibri"/>
-          <w:noProof/>
-          <w:sz w:val="22"/>
-        </w:rPr>
-      </w:pPr>
-      <w:r>
-        <w:rPr>
-          <w:rFonts w:ascii="Calibri" w:hAnsi="Calibri"/>
-          <w:noProof/>
-          <w:sz w:val="22"/>
-        </w:rPr>
-        <w:lastRenderedPageBreak/>
+        <w:divId w:val="593050240"/>
+        <w:rPr>
+          <w:rFonts w:ascii="Calibri" w:hAnsi="Calibri"/>
+          <w:noProof/>
+          <w:sz w:val="22"/>
+        </w:rPr>
+      </w:pPr>
+      <w:r>
+        <w:rPr>
+          <w:rFonts w:ascii="Calibri" w:hAnsi="Calibri"/>
+          <w:noProof/>
+          <w:sz w:val="22"/>
+        </w:rPr>
         <w:t xml:space="preserve">Gonzales, J.M. et al., 2008. Regulatory hotspots in the malaria parasite genome dictate transcriptional variation. </w:t>
       </w:r>
       <w:r>
@@ -5901,7 +6195,7 @@
       <w:pPr>
         <w:pStyle w:val="NormalWeb"/>
         <w:ind w:left="480" w:hanging="480"/>
-        <w:divId w:val="1145466967"/>
+        <w:divId w:val="593050240"/>
         <w:rPr>
           <w:rFonts w:ascii="Calibri" w:hAnsi="Calibri"/>
           <w:noProof/>
@@ -5939,7 +6233,7 @@
       <w:pPr>
         <w:pStyle w:val="NormalWeb"/>
         <w:ind w:left="480" w:hanging="480"/>
-        <w:divId w:val="1145466967"/>
+        <w:divId w:val="593050240"/>
         <w:rPr>
           <w:rFonts w:ascii="Calibri" w:hAnsi="Calibri"/>
           <w:noProof/>
@@ -5977,7 +6271,7 @@
       <w:pPr>
         <w:pStyle w:val="NormalWeb"/>
         <w:ind w:left="480" w:hanging="480"/>
-        <w:divId w:val="1145466967"/>
+        <w:divId w:val="593050240"/>
         <w:rPr>
           <w:rFonts w:ascii="Calibri" w:hAnsi="Calibri"/>
           <w:noProof/>
@@ -6015,7 +6309,7 @@
       <w:pPr>
         <w:pStyle w:val="NormalWeb"/>
         <w:ind w:left="480" w:hanging="480"/>
-        <w:divId w:val="1145466967"/>
+        <w:divId w:val="593050240"/>
         <w:rPr>
           <w:rFonts w:ascii="Calibri" w:hAnsi="Calibri"/>
           <w:noProof/>
@@ -6053,7 +6347,7 @@
       <w:pPr>
         <w:pStyle w:val="NormalWeb"/>
         <w:ind w:left="480" w:hanging="480"/>
-        <w:divId w:val="1145466967"/>
+        <w:divId w:val="593050240"/>
         <w:rPr>
           <w:rFonts w:ascii="Calibri" w:hAnsi="Calibri"/>
           <w:noProof/>
@@ -6091,7 +6385,7 @@
       <w:pPr>
         <w:pStyle w:val="NormalWeb"/>
         <w:ind w:left="480" w:hanging="480"/>
-        <w:divId w:val="1145466967"/>
+        <w:divId w:val="593050240"/>
         <w:rPr>
           <w:rFonts w:ascii="Calibri" w:hAnsi="Calibri"/>
           <w:noProof/>
@@ -6129,7 +6423,7 @@
       <w:pPr>
         <w:pStyle w:val="NormalWeb"/>
         <w:ind w:left="480" w:hanging="480"/>
-        <w:divId w:val="1145466967"/>
+        <w:divId w:val="593050240"/>
         <w:rPr>
           <w:rFonts w:ascii="Calibri" w:hAnsi="Calibri"/>
           <w:noProof/>
@@ -6167,7 +6461,7 @@
       <w:pPr>
         <w:pStyle w:val="NormalWeb"/>
         <w:ind w:left="480" w:hanging="480"/>
-        <w:divId w:val="1145466967"/>
+        <w:divId w:val="593050240"/>
         <w:rPr>
           <w:rFonts w:ascii="Calibri" w:hAnsi="Calibri"/>
           <w:noProof/>
@@ -6205,19 +6499,20 @@
       <w:pPr>
         <w:pStyle w:val="NormalWeb"/>
         <w:ind w:left="480" w:hanging="480"/>
-        <w:divId w:val="1145466967"/>
-        <w:rPr>
-          <w:rFonts w:ascii="Calibri" w:hAnsi="Calibri"/>
-          <w:noProof/>
-          <w:sz w:val="22"/>
-        </w:rPr>
-      </w:pPr>
-      <w:r>
-        <w:rPr>
-          <w:rFonts w:ascii="Calibri" w:hAnsi="Calibri"/>
-          <w:noProof/>
-          <w:sz w:val="22"/>
-        </w:rPr>
+        <w:divId w:val="593050240"/>
+        <w:rPr>
+          <w:rFonts w:ascii="Calibri" w:hAnsi="Calibri"/>
+          <w:noProof/>
+          <w:sz w:val="22"/>
+        </w:rPr>
+      </w:pPr>
+      <w:r>
+        <w:rPr>
+          <w:rFonts w:ascii="Calibri" w:hAnsi="Calibri"/>
+          <w:noProof/>
+          <w:sz w:val="22"/>
+        </w:rPr>
+        <w:lastRenderedPageBreak/>
         <w:t xml:space="preserve">Jeffares, D.C. et al., 2007. Genome variation and evolution of the malaria parasite Plasmodium falciparum. </w:t>
       </w:r>
       <w:r>
@@ -6243,20 +6538,19 @@
       <w:pPr>
         <w:pStyle w:val="NormalWeb"/>
         <w:ind w:left="480" w:hanging="480"/>
-        <w:divId w:val="1145466967"/>
-        <w:rPr>
-          <w:rFonts w:ascii="Calibri" w:hAnsi="Calibri"/>
-          <w:noProof/>
-          <w:sz w:val="22"/>
-        </w:rPr>
-      </w:pPr>
-      <w:r>
-        <w:rPr>
-          <w:rFonts w:ascii="Calibri" w:hAnsi="Calibri"/>
-          <w:noProof/>
-          <w:sz w:val="22"/>
-        </w:rPr>
-        <w:lastRenderedPageBreak/>
+        <w:divId w:val="593050240"/>
+        <w:rPr>
+          <w:rFonts w:ascii="Calibri" w:hAnsi="Calibri"/>
+          <w:noProof/>
+          <w:sz w:val="22"/>
+        </w:rPr>
+      </w:pPr>
+      <w:r>
+        <w:rPr>
+          <w:rFonts w:ascii="Calibri" w:hAnsi="Calibri"/>
+          <w:noProof/>
+          <w:sz w:val="22"/>
+        </w:rPr>
         <w:t xml:space="preserve">Jiang, H. et al., 2011. High recombination rates and hotspots in a Plasmodium falciparum genetic cross. </w:t>
       </w:r>
       <w:r>
@@ -6282,7 +6576,7 @@
       <w:pPr>
         <w:pStyle w:val="NormalWeb"/>
         <w:ind w:left="480" w:hanging="480"/>
-        <w:divId w:val="1145466967"/>
+        <w:divId w:val="593050240"/>
         <w:rPr>
           <w:rFonts w:ascii="Calibri" w:hAnsi="Calibri"/>
           <w:noProof/>
@@ -6320,7 +6614,7 @@
       <w:pPr>
         <w:pStyle w:val="NormalWeb"/>
         <w:ind w:left="480" w:hanging="480"/>
-        <w:divId w:val="1145466967"/>
+        <w:divId w:val="593050240"/>
         <w:rPr>
           <w:rFonts w:ascii="Calibri" w:hAnsi="Calibri"/>
           <w:noProof/>
@@ -6358,7 +6652,7 @@
       <w:pPr>
         <w:pStyle w:val="NormalWeb"/>
         <w:ind w:left="480" w:hanging="480"/>
-        <w:divId w:val="1145466967"/>
+        <w:divId w:val="593050240"/>
         <w:rPr>
           <w:rFonts w:ascii="Calibri" w:hAnsi="Calibri"/>
           <w:noProof/>
@@ -6396,7 +6690,7 @@
       <w:pPr>
         <w:pStyle w:val="NormalWeb"/>
         <w:ind w:left="480" w:hanging="480"/>
-        <w:divId w:val="1145466967"/>
+        <w:divId w:val="593050240"/>
         <w:rPr>
           <w:rFonts w:ascii="Calibri" w:hAnsi="Calibri"/>
           <w:noProof/>
@@ -6434,7 +6728,7 @@
       <w:pPr>
         <w:pStyle w:val="NormalWeb"/>
         <w:ind w:left="480" w:hanging="480"/>
-        <w:divId w:val="1145466967"/>
+        <w:divId w:val="593050240"/>
         <w:rPr>
           <w:rFonts w:ascii="Calibri" w:hAnsi="Calibri"/>
           <w:noProof/>
@@ -6472,7 +6766,7 @@
       <w:pPr>
         <w:pStyle w:val="NormalWeb"/>
         <w:ind w:left="480" w:hanging="480"/>
-        <w:divId w:val="1145466967"/>
+        <w:divId w:val="593050240"/>
         <w:rPr>
           <w:rFonts w:ascii="Calibri" w:hAnsi="Calibri"/>
           <w:noProof/>
@@ -6510,7 +6804,7 @@
       <w:pPr>
         <w:pStyle w:val="NormalWeb"/>
         <w:ind w:left="480" w:hanging="480"/>
-        <w:divId w:val="1145466967"/>
+        <w:divId w:val="593050240"/>
         <w:rPr>
           <w:rFonts w:ascii="Calibri" w:hAnsi="Calibri"/>
           <w:noProof/>
@@ -6548,7 +6842,7 @@
       <w:pPr>
         <w:pStyle w:val="NormalWeb"/>
         <w:ind w:left="480" w:hanging="480"/>
-        <w:divId w:val="1145466967"/>
+        <w:divId w:val="593050240"/>
         <w:rPr>
           <w:rFonts w:ascii="Calibri" w:hAnsi="Calibri"/>
           <w:noProof/>
@@ -6586,20 +6880,20 @@
       <w:pPr>
         <w:pStyle w:val="NormalWeb"/>
         <w:ind w:left="480" w:hanging="480"/>
-        <w:divId w:val="1145466967"/>
-        <w:rPr>
-          <w:rFonts w:ascii="Calibri" w:hAnsi="Calibri"/>
-          <w:noProof/>
-          <w:sz w:val="22"/>
-        </w:rPr>
-      </w:pPr>
-      <w:r>
-        <w:rPr>
-          <w:rFonts w:ascii="Calibri" w:hAnsi="Calibri"/>
-          <w:noProof/>
-          <w:sz w:val="22"/>
-        </w:rPr>
-        <w:t xml:space="preserve">Manske, M. et al., 2012. Analysis of Plasmodium falciparum diversity in natural infections by deep sequencing. </w:t>
+        <w:divId w:val="593050240"/>
+        <w:rPr>
+          <w:rFonts w:ascii="Calibri" w:hAnsi="Calibri"/>
+          <w:noProof/>
+          <w:sz w:val="22"/>
+        </w:rPr>
+      </w:pPr>
+      <w:r>
+        <w:rPr>
+          <w:rFonts w:ascii="Calibri" w:hAnsi="Calibri"/>
+          <w:noProof/>
+          <w:sz w:val="22"/>
+        </w:rPr>
+        <w:t xml:space="preserve">Manske, H.M. &amp; Kwiatkowski, D.P., 2009. LookSeq: a browser-based viewer for deep sequencing data. </w:t>
       </w:r>
       <w:r>
         <w:rPr>
@@ -6609,35 +6903,36 @@
           <w:noProof/>
           <w:sz w:val="22"/>
         </w:rPr>
-        <w:t>Nature</w:t>
-      </w:r>
-      <w:r>
-        <w:rPr>
-          <w:rFonts w:ascii="Calibri" w:hAnsi="Calibri"/>
-          <w:noProof/>
-          <w:sz w:val="22"/>
-        </w:rPr>
-        <w:t>, 487(7407), pp.375–9. Available at: http://www.pubmedcentral.nih.gov/articlerender.fcgi?artid=3738909&amp;tool=pmcentrez&amp;rendertype=abstract [Accessed November 11, 2014].</w:t>
+        <w:t>Genome research</w:t>
+      </w:r>
+      <w:r>
+        <w:rPr>
+          <w:rFonts w:ascii="Calibri" w:hAnsi="Calibri"/>
+          <w:noProof/>
+          <w:sz w:val="22"/>
+        </w:rPr>
+        <w:t>, 19(11), pp.2125–32. Available at: http://www.pubmedcentral.nih.gov/articlerender.fcgi?artid=2775587&amp;tool=pmcentrez&amp;rendertype=abstract [Accessed December 5, 2014].</w:t>
       </w:r>
     </w:p>
     <w:p>
       <w:pPr>
         <w:pStyle w:val="NormalWeb"/>
         <w:ind w:left="480" w:hanging="480"/>
-        <w:divId w:val="1145466967"/>
-        <w:rPr>
-          <w:rFonts w:ascii="Calibri" w:hAnsi="Calibri"/>
-          <w:noProof/>
-          <w:sz w:val="22"/>
-        </w:rPr>
-      </w:pPr>
-      <w:r>
-        <w:rPr>
-          <w:rFonts w:ascii="Calibri" w:hAnsi="Calibri"/>
-          <w:noProof/>
-          <w:sz w:val="22"/>
-        </w:rPr>
-        <w:t xml:space="preserve">Martinez-Perez, E. &amp; Colaiácovo, M.P., 2009. Distribution of meiotic recombination events: talking to your neighbors. </w:t>
+        <w:divId w:val="593050240"/>
+        <w:rPr>
+          <w:rFonts w:ascii="Calibri" w:hAnsi="Calibri"/>
+          <w:noProof/>
+          <w:sz w:val="22"/>
+        </w:rPr>
+      </w:pPr>
+      <w:r>
+        <w:rPr>
+          <w:rFonts w:ascii="Calibri" w:hAnsi="Calibri"/>
+          <w:noProof/>
+          <w:sz w:val="22"/>
+        </w:rPr>
+        <w:lastRenderedPageBreak/>
+        <w:t xml:space="preserve">Manske, M. et al., 2012. Analysis of Plasmodium falciparum diversity in natural infections by deep sequencing. </w:t>
       </w:r>
       <w:r>
         <w:rPr>
@@ -6647,36 +6942,35 @@
           <w:noProof/>
           <w:sz w:val="22"/>
         </w:rPr>
-        <w:t>Current opinion in genetics &amp; development</w:t>
-      </w:r>
-      <w:r>
-        <w:rPr>
-          <w:rFonts w:ascii="Calibri" w:hAnsi="Calibri"/>
-          <w:noProof/>
-          <w:sz w:val="22"/>
-        </w:rPr>
-        <w:t>, 19(2), pp.105–12. Available at: http://www.pubmedcentral.nih.gov/articlerender.fcgi?artid=2729281&amp;tool=pmcentrez&amp;rendertype=abstract [Accessed December 16, 2014].</w:t>
+        <w:t>Nature</w:t>
+      </w:r>
+      <w:r>
+        <w:rPr>
+          <w:rFonts w:ascii="Calibri" w:hAnsi="Calibri"/>
+          <w:noProof/>
+          <w:sz w:val="22"/>
+        </w:rPr>
+        <w:t>, 487(7407), pp.375–9. Available at: http://www.pubmedcentral.nih.gov/articlerender.fcgi?artid=3738909&amp;tool=pmcentrez&amp;rendertype=abstract [Accessed November 11, 2014].</w:t>
       </w:r>
     </w:p>
     <w:p>
       <w:pPr>
         <w:pStyle w:val="NormalWeb"/>
         <w:ind w:left="480" w:hanging="480"/>
-        <w:divId w:val="1145466967"/>
-        <w:rPr>
-          <w:rFonts w:ascii="Calibri" w:hAnsi="Calibri"/>
-          <w:noProof/>
-          <w:sz w:val="22"/>
-        </w:rPr>
-      </w:pPr>
-      <w:r>
-        <w:rPr>
-          <w:rFonts w:ascii="Calibri" w:hAnsi="Calibri"/>
-          <w:noProof/>
-          <w:sz w:val="22"/>
-        </w:rPr>
-        <w:lastRenderedPageBreak/>
-        <w:t xml:space="preserve">Mills, R.E. et al., 2011. Mapping copy number variation by population-scale genome sequencing. </w:t>
+        <w:divId w:val="593050240"/>
+        <w:rPr>
+          <w:rFonts w:ascii="Calibri" w:hAnsi="Calibri"/>
+          <w:noProof/>
+          <w:sz w:val="22"/>
+        </w:rPr>
+      </w:pPr>
+      <w:r>
+        <w:rPr>
+          <w:rFonts w:ascii="Calibri" w:hAnsi="Calibri"/>
+          <w:noProof/>
+          <w:sz w:val="22"/>
+        </w:rPr>
+        <w:t xml:space="preserve">Martinez-Perez, E. &amp; Colaiácovo, M.P., 2009. Distribution of meiotic recombination events: talking to your neighbors. </w:t>
       </w:r>
       <w:r>
         <w:rPr>
@@ -6686,35 +6980,35 @@
           <w:noProof/>
           <w:sz w:val="22"/>
         </w:rPr>
-        <w:t>Nature</w:t>
-      </w:r>
-      <w:r>
-        <w:rPr>
-          <w:rFonts w:ascii="Calibri" w:hAnsi="Calibri"/>
-          <w:noProof/>
-          <w:sz w:val="22"/>
-        </w:rPr>
-        <w:t>, 470(7332), pp.59–65. Available at: http://dx.doi.org/10.1038/nature09708 [Accessed July 9, 2014].</w:t>
+        <w:t>Current opinion in genetics &amp; development</w:t>
+      </w:r>
+      <w:r>
+        <w:rPr>
+          <w:rFonts w:ascii="Calibri" w:hAnsi="Calibri"/>
+          <w:noProof/>
+          <w:sz w:val="22"/>
+        </w:rPr>
+        <w:t>, 19(2), pp.105–12. Available at: http://www.pubmedcentral.nih.gov/articlerender.fcgi?artid=2729281&amp;tool=pmcentrez&amp;rendertype=abstract [Accessed December 16, 2014].</w:t>
       </w:r>
     </w:p>
     <w:p>
       <w:pPr>
         <w:pStyle w:val="NormalWeb"/>
         <w:ind w:left="480" w:hanging="480"/>
-        <w:divId w:val="1145466967"/>
-        <w:rPr>
-          <w:rFonts w:ascii="Calibri" w:hAnsi="Calibri"/>
-          <w:noProof/>
-          <w:sz w:val="22"/>
-        </w:rPr>
-      </w:pPr>
-      <w:r>
-        <w:rPr>
-          <w:rFonts w:ascii="Calibri" w:hAnsi="Calibri"/>
-          <w:noProof/>
-          <w:sz w:val="22"/>
-        </w:rPr>
-        <w:t xml:space="preserve">Miotto, O. et al., 2013. Multiple populations of artemisinin-resistant Plasmodium falciparum in Cambodia. </w:t>
+        <w:divId w:val="593050240"/>
+        <w:rPr>
+          <w:rFonts w:ascii="Calibri" w:hAnsi="Calibri"/>
+          <w:noProof/>
+          <w:sz w:val="22"/>
+        </w:rPr>
+      </w:pPr>
+      <w:r>
+        <w:rPr>
+          <w:rFonts w:ascii="Calibri" w:hAnsi="Calibri"/>
+          <w:noProof/>
+          <w:sz w:val="22"/>
+        </w:rPr>
+        <w:t xml:space="preserve">Mills, R.E. et al., 2011. Mapping copy number variation by population-scale genome sequencing. </w:t>
       </w:r>
       <w:r>
         <w:rPr>
@@ -6724,35 +7018,35 @@
           <w:noProof/>
           <w:sz w:val="22"/>
         </w:rPr>
-        <w:t>Nature genetics</w:t>
-      </w:r>
-      <w:r>
-        <w:rPr>
-          <w:rFonts w:ascii="Calibri" w:hAnsi="Calibri"/>
-          <w:noProof/>
-          <w:sz w:val="22"/>
-        </w:rPr>
-        <w:t>, 45(6), pp.648–55. Available at: http://www.pubmedcentral.nih.gov/articlerender.fcgi?artid=3807790&amp;tool=pmcentrez&amp;rendertype=abstract [Accessed September 30, 2014].</w:t>
+        <w:t>Nature</w:t>
+      </w:r>
+      <w:r>
+        <w:rPr>
+          <w:rFonts w:ascii="Calibri" w:hAnsi="Calibri"/>
+          <w:noProof/>
+          <w:sz w:val="22"/>
+        </w:rPr>
+        <w:t>, 470(7332), pp.59–65. Available at: http://dx.doi.org/10.1038/nature09708 [Accessed July 9, 2014].</w:t>
       </w:r>
     </w:p>
     <w:p>
       <w:pPr>
         <w:pStyle w:val="NormalWeb"/>
         <w:ind w:left="480" w:hanging="480"/>
-        <w:divId w:val="1145466967"/>
-        <w:rPr>
-          <w:rFonts w:ascii="Calibri" w:hAnsi="Calibri"/>
-          <w:noProof/>
-          <w:sz w:val="22"/>
-        </w:rPr>
-      </w:pPr>
-      <w:r>
-        <w:rPr>
-          <w:rFonts w:ascii="Calibri" w:hAnsi="Calibri"/>
-          <w:noProof/>
-          <w:sz w:val="22"/>
-        </w:rPr>
-        <w:t xml:space="preserve">Montgomery, S.B. et al., 2013. The origin, evolution, and functional impact of short insertion-deletion variants identified in 179 human genomes. </w:t>
+        <w:divId w:val="593050240"/>
+        <w:rPr>
+          <w:rFonts w:ascii="Calibri" w:hAnsi="Calibri"/>
+          <w:noProof/>
+          <w:sz w:val="22"/>
+        </w:rPr>
+      </w:pPr>
+      <w:r>
+        <w:rPr>
+          <w:rFonts w:ascii="Calibri" w:hAnsi="Calibri"/>
+          <w:noProof/>
+          <w:sz w:val="22"/>
+        </w:rPr>
+        <w:t xml:space="preserve">Miotto, O. et al., 2013. Multiple populations of artemisinin-resistant Plasmodium falciparum in Cambodia. </w:t>
       </w:r>
       <w:r>
         <w:rPr>
@@ -6762,35 +7056,35 @@
           <w:noProof/>
           <w:sz w:val="22"/>
         </w:rPr>
-        <w:t>Genome research</w:t>
-      </w:r>
-      <w:r>
-        <w:rPr>
-          <w:rFonts w:ascii="Calibri" w:hAnsi="Calibri"/>
-          <w:noProof/>
-          <w:sz w:val="22"/>
-        </w:rPr>
-        <w:t>, 23(5), pp.749–61. Available at: http://www.pubmedcentral.nih.gov/articlerender.fcgi?artid=3638132&amp;tool=pmcentrez&amp;rendertype=abstract [Accessed August 21, 2014].</w:t>
+        <w:t>Nature genetics</w:t>
+      </w:r>
+      <w:r>
+        <w:rPr>
+          <w:rFonts w:ascii="Calibri" w:hAnsi="Calibri"/>
+          <w:noProof/>
+          <w:sz w:val="22"/>
+        </w:rPr>
+        <w:t>, 45(6), pp.648–55. Available at: http://www.pubmedcentral.nih.gov/articlerender.fcgi?artid=3807790&amp;tool=pmcentrez&amp;rendertype=abstract [Accessed September 30, 2014].</w:t>
       </w:r>
     </w:p>
     <w:p>
       <w:pPr>
         <w:pStyle w:val="NormalWeb"/>
         <w:ind w:left="480" w:hanging="480"/>
-        <w:divId w:val="1145466967"/>
-        <w:rPr>
-          <w:rFonts w:ascii="Calibri" w:hAnsi="Calibri"/>
-          <w:noProof/>
-          <w:sz w:val="22"/>
-        </w:rPr>
-      </w:pPr>
-      <w:r>
-        <w:rPr>
-          <w:rFonts w:ascii="Calibri" w:hAnsi="Calibri"/>
-          <w:noProof/>
-          <w:sz w:val="22"/>
-        </w:rPr>
-        <w:t xml:space="preserve">Muralidharan, V. &amp; Goldberg, D.E., 2013. Asparagine repeats in Plasmodium falciparum proteins: good for nothing? L. J. Knoll, ed. </w:t>
+        <w:divId w:val="593050240"/>
+        <w:rPr>
+          <w:rFonts w:ascii="Calibri" w:hAnsi="Calibri"/>
+          <w:noProof/>
+          <w:sz w:val="22"/>
+        </w:rPr>
+      </w:pPr>
+      <w:r>
+        <w:rPr>
+          <w:rFonts w:ascii="Calibri" w:hAnsi="Calibri"/>
+          <w:noProof/>
+          <w:sz w:val="22"/>
+        </w:rPr>
+        <w:t xml:space="preserve">Montgomery, S.B. et al., 2013. The origin, evolution, and functional impact of short insertion-deletion variants identified in 179 human genomes. </w:t>
       </w:r>
       <w:r>
         <w:rPr>
@@ -6800,35 +7094,35 @@
           <w:noProof/>
           <w:sz w:val="22"/>
         </w:rPr>
-        <w:t>PLoS pathogens</w:t>
-      </w:r>
-      <w:r>
-        <w:rPr>
-          <w:rFonts w:ascii="Calibri" w:hAnsi="Calibri"/>
-          <w:noProof/>
-          <w:sz w:val="22"/>
-        </w:rPr>
-        <w:t>, 9(8), p.e1003488. Available at: http://dx.plos.org/10.1371/journal.ppat.1003488 [Accessed December 8, 2014].</w:t>
+        <w:t>Genome research</w:t>
+      </w:r>
+      <w:r>
+        <w:rPr>
+          <w:rFonts w:ascii="Calibri" w:hAnsi="Calibri"/>
+          <w:noProof/>
+          <w:sz w:val="22"/>
+        </w:rPr>
+        <w:t>, 23(5), pp.749–61. Available at: http://www.pubmedcentral.nih.gov/articlerender.fcgi?artid=3638132&amp;tool=pmcentrez&amp;rendertype=abstract [Accessed August 21, 2014].</w:t>
       </w:r>
     </w:p>
     <w:p>
       <w:pPr>
         <w:pStyle w:val="NormalWeb"/>
         <w:ind w:left="480" w:hanging="480"/>
-        <w:divId w:val="1145466967"/>
-        <w:rPr>
-          <w:rFonts w:ascii="Calibri" w:hAnsi="Calibri"/>
-          <w:noProof/>
-          <w:sz w:val="22"/>
-        </w:rPr>
-      </w:pPr>
-      <w:r>
-        <w:rPr>
-          <w:rFonts w:ascii="Calibri" w:hAnsi="Calibri"/>
-          <w:noProof/>
-          <w:sz w:val="22"/>
-        </w:rPr>
-        <w:t xml:space="preserve">Myers, S. et al., 2005. A fine-scale map of recombination rates and hotspots across the human genome. </w:t>
+        <w:divId w:val="593050240"/>
+        <w:rPr>
+          <w:rFonts w:ascii="Calibri" w:hAnsi="Calibri"/>
+          <w:noProof/>
+          <w:sz w:val="22"/>
+        </w:rPr>
+      </w:pPr>
+      <w:r>
+        <w:rPr>
+          <w:rFonts w:ascii="Calibri" w:hAnsi="Calibri"/>
+          <w:noProof/>
+          <w:sz w:val="22"/>
+        </w:rPr>
+        <w:t xml:space="preserve">Muralidharan, V. &amp; Goldberg, D.E., 2013. Asparagine repeats in Plasmodium falciparum proteins: good for nothing? L. J. Knoll, ed. </w:t>
       </w:r>
       <w:r>
         <w:rPr>
@@ -6838,35 +7132,35 @@
           <w:noProof/>
           <w:sz w:val="22"/>
         </w:rPr>
-        <w:t>Science (New York, N.Y.)</w:t>
-      </w:r>
-      <w:r>
-        <w:rPr>
-          <w:rFonts w:ascii="Calibri" w:hAnsi="Calibri"/>
-          <w:noProof/>
-          <w:sz w:val="22"/>
-        </w:rPr>
-        <w:t>, 310(5746), pp.321–4. Available at: http://www.sciencemag.org/content/310/5746/321 [Accessed July 23, 2014].</w:t>
+        <w:t>PLoS pathogens</w:t>
+      </w:r>
+      <w:r>
+        <w:rPr>
+          <w:rFonts w:ascii="Calibri" w:hAnsi="Calibri"/>
+          <w:noProof/>
+          <w:sz w:val="22"/>
+        </w:rPr>
+        <w:t>, 9(8), p.e1003488. Available at: http://dx.plos.org/10.1371/journal.ppat.1003488 [Accessed December 8, 2014].</w:t>
       </w:r>
     </w:p>
     <w:p>
       <w:pPr>
         <w:pStyle w:val="NormalWeb"/>
         <w:ind w:left="480" w:hanging="480"/>
-        <w:divId w:val="1145466967"/>
-        <w:rPr>
-          <w:rFonts w:ascii="Calibri" w:hAnsi="Calibri"/>
-          <w:noProof/>
-          <w:sz w:val="22"/>
-        </w:rPr>
-      </w:pPr>
-      <w:r>
-        <w:rPr>
-          <w:rFonts w:ascii="Calibri" w:hAnsi="Calibri"/>
-          <w:noProof/>
-          <w:sz w:val="22"/>
-        </w:rPr>
-        <w:t xml:space="preserve">Nair, S. et al., 2008. Adaptive copy number evolution in malaria parasites. </w:t>
+        <w:divId w:val="593050240"/>
+        <w:rPr>
+          <w:rFonts w:ascii="Calibri" w:hAnsi="Calibri"/>
+          <w:noProof/>
+          <w:sz w:val="22"/>
+        </w:rPr>
+      </w:pPr>
+      <w:r>
+        <w:rPr>
+          <w:rFonts w:ascii="Calibri" w:hAnsi="Calibri"/>
+          <w:noProof/>
+          <w:sz w:val="22"/>
+        </w:rPr>
+        <w:t xml:space="preserve">Myers, S. et al., 2005. A fine-scale map of recombination rates and hotspots across the human genome. </w:t>
       </w:r>
       <w:r>
         <w:rPr>
@@ -6876,35 +7170,35 @@
           <w:noProof/>
           <w:sz w:val="22"/>
         </w:rPr>
-        <w:t>PLoS genetics</w:t>
-      </w:r>
-      <w:r>
-        <w:rPr>
-          <w:rFonts w:ascii="Calibri" w:hAnsi="Calibri"/>
-          <w:noProof/>
-          <w:sz w:val="22"/>
-        </w:rPr>
-        <w:t>, 4(10), p.e1000243. Available at: http://www.pubmedcentral.nih.gov/articlerender.fcgi?artid=2570623&amp;tool=pmcentrez&amp;rendertype=abstract [Accessed November 17, 2014].</w:t>
+        <w:t>Science (New York, N.Y.)</w:t>
+      </w:r>
+      <w:r>
+        <w:rPr>
+          <w:rFonts w:ascii="Calibri" w:hAnsi="Calibri"/>
+          <w:noProof/>
+          <w:sz w:val="22"/>
+        </w:rPr>
+        <w:t>, 310(5746), pp.321–4. Available at: http://www.sciencemag.org/content/310/5746/321 [Accessed July 23, 2014].</w:t>
       </w:r>
     </w:p>
     <w:p>
       <w:pPr>
         <w:pStyle w:val="NormalWeb"/>
         <w:ind w:left="480" w:hanging="480"/>
-        <w:divId w:val="1145466967"/>
-        <w:rPr>
-          <w:rFonts w:ascii="Calibri" w:hAnsi="Calibri"/>
-          <w:noProof/>
-          <w:sz w:val="22"/>
-        </w:rPr>
-      </w:pPr>
-      <w:r>
-        <w:rPr>
-          <w:rFonts w:ascii="Calibri" w:hAnsi="Calibri"/>
-          <w:noProof/>
-          <w:sz w:val="22"/>
-        </w:rPr>
-        <w:t xml:space="preserve">Price, R.N. et al., 2004. Mefloquine resistance in Plasmodium falciparum and increased pfmdr1 gene copy number. </w:t>
+        <w:divId w:val="593050240"/>
+        <w:rPr>
+          <w:rFonts w:ascii="Calibri" w:hAnsi="Calibri"/>
+          <w:noProof/>
+          <w:sz w:val="22"/>
+        </w:rPr>
+      </w:pPr>
+      <w:r>
+        <w:rPr>
+          <w:rFonts w:ascii="Calibri" w:hAnsi="Calibri"/>
+          <w:noProof/>
+          <w:sz w:val="22"/>
+        </w:rPr>
+        <w:t xml:space="preserve">Nair, S. et al., 2008. Adaptive copy number evolution in malaria parasites. </w:t>
       </w:r>
       <w:r>
         <w:rPr>
@@ -6914,35 +7208,35 @@
           <w:noProof/>
           <w:sz w:val="22"/>
         </w:rPr>
-        <w:t>Lancet</w:t>
-      </w:r>
-      <w:r>
-        <w:rPr>
-          <w:rFonts w:ascii="Calibri" w:hAnsi="Calibri"/>
-          <w:noProof/>
-          <w:sz w:val="22"/>
-        </w:rPr>
-        <w:t>, 364(9432), pp.438–47. Available at: http://www.ncbi.nlm.nih.gov/pubmed/15288742 [Accessed November 11, 2014].</w:t>
+        <w:t>PLoS genetics</w:t>
+      </w:r>
+      <w:r>
+        <w:rPr>
+          <w:rFonts w:ascii="Calibri" w:hAnsi="Calibri"/>
+          <w:noProof/>
+          <w:sz w:val="22"/>
+        </w:rPr>
+        <w:t>, 4(10), p.e1000243. Available at: http://www.pubmedcentral.nih.gov/articlerender.fcgi?artid=2570623&amp;tool=pmcentrez&amp;rendertype=abstract [Accessed November 17, 2014].</w:t>
       </w:r>
     </w:p>
     <w:p>
       <w:pPr>
         <w:pStyle w:val="NormalWeb"/>
         <w:ind w:left="480" w:hanging="480"/>
-        <w:divId w:val="1145466967"/>
-        <w:rPr>
-          <w:rFonts w:ascii="Calibri" w:hAnsi="Calibri"/>
-          <w:noProof/>
-          <w:sz w:val="22"/>
-        </w:rPr>
-      </w:pPr>
-      <w:r>
-        <w:rPr>
-          <w:rFonts w:ascii="Calibri" w:hAnsi="Calibri"/>
-          <w:noProof/>
-          <w:sz w:val="22"/>
-        </w:rPr>
-        <w:t xml:space="preserve">Robasky, K., Lewis, N.E. &amp; Church, G.M., 2014. The role of replicates for error mitigation in next-generation sequencing. </w:t>
+        <w:divId w:val="593050240"/>
+        <w:rPr>
+          <w:rFonts w:ascii="Calibri" w:hAnsi="Calibri"/>
+          <w:noProof/>
+          <w:sz w:val="22"/>
+        </w:rPr>
+      </w:pPr>
+      <w:r>
+        <w:rPr>
+          <w:rFonts w:ascii="Calibri" w:hAnsi="Calibri"/>
+          <w:noProof/>
+          <w:sz w:val="22"/>
+        </w:rPr>
+        <w:t xml:space="preserve">Price, R.N. et al., 2004. Mefloquine resistance in Plasmodium falciparum and increased pfmdr1 gene copy number. </w:t>
       </w:r>
       <w:r>
         <w:rPr>
@@ -6952,35 +7246,35 @@
           <w:noProof/>
           <w:sz w:val="22"/>
         </w:rPr>
-        <w:t>Nature reviews. Genetics</w:t>
-      </w:r>
-      <w:r>
-        <w:rPr>
-          <w:rFonts w:ascii="Calibri" w:hAnsi="Calibri"/>
-          <w:noProof/>
-          <w:sz w:val="22"/>
-        </w:rPr>
-        <w:t>, 15(1), pp.56–62. Available at: http://dx.doi.org/10.1038/nrg3655 [Accessed July 15, 2014].</w:t>
+        <w:t>Lancet</w:t>
+      </w:r>
+      <w:r>
+        <w:rPr>
+          <w:rFonts w:ascii="Calibri" w:hAnsi="Calibri"/>
+          <w:noProof/>
+          <w:sz w:val="22"/>
+        </w:rPr>
+        <w:t>, 364(9432), pp.438–47. Available at: http://www.ncbi.nlm.nih.gov/pubmed/15288742 [Accessed November 11, 2014].</w:t>
       </w:r>
     </w:p>
     <w:p>
       <w:pPr>
         <w:pStyle w:val="NormalWeb"/>
         <w:ind w:left="480" w:hanging="480"/>
-        <w:divId w:val="1145466967"/>
-        <w:rPr>
-          <w:rFonts w:ascii="Calibri" w:hAnsi="Calibri"/>
-          <w:noProof/>
-          <w:sz w:val="22"/>
-        </w:rPr>
-      </w:pPr>
-      <w:r>
-        <w:rPr>
-          <w:rFonts w:ascii="Calibri" w:hAnsi="Calibri"/>
-          <w:noProof/>
-          <w:sz w:val="22"/>
-        </w:rPr>
-        <w:t xml:space="preserve">Roy, S.W., Ferreira, M.U. &amp; Hartl, D.L., 2008. Evolution of allelic dimorphism in malarial surface antigens. </w:t>
+        <w:divId w:val="593050240"/>
+        <w:rPr>
+          <w:rFonts w:ascii="Calibri" w:hAnsi="Calibri"/>
+          <w:noProof/>
+          <w:sz w:val="22"/>
+        </w:rPr>
+      </w:pPr>
+      <w:r>
+        <w:rPr>
+          <w:rFonts w:ascii="Calibri" w:hAnsi="Calibri"/>
+          <w:noProof/>
+          <w:sz w:val="22"/>
+        </w:rPr>
+        <w:t xml:space="preserve">Robasky, K., Lewis, N.E. &amp; Church, G.M., 2014. The role of replicates for error mitigation in next-generation sequencing. </w:t>
       </w:r>
       <w:r>
         <w:rPr>
@@ -6990,35 +7284,35 @@
           <w:noProof/>
           <w:sz w:val="22"/>
         </w:rPr>
-        <w:t>Heredity</w:t>
-      </w:r>
-      <w:r>
-        <w:rPr>
-          <w:rFonts w:ascii="Calibri" w:hAnsi="Calibri"/>
-          <w:noProof/>
-          <w:sz w:val="22"/>
-        </w:rPr>
-        <w:t>, 100(2), pp.103–10. Available at: http://www.ncbi.nlm.nih.gov/pubmed/17021615 [Accessed November 19, 2014].</w:t>
+        <w:t>Nature reviews. Genetics</w:t>
+      </w:r>
+      <w:r>
+        <w:rPr>
+          <w:rFonts w:ascii="Calibri" w:hAnsi="Calibri"/>
+          <w:noProof/>
+          <w:sz w:val="22"/>
+        </w:rPr>
+        <w:t>, 15(1), pp.56–62. Available at: http://dx.doi.org/10.1038/nrg3655 [Accessed July 15, 2014].</w:t>
       </w:r>
     </w:p>
     <w:p>
       <w:pPr>
         <w:pStyle w:val="NormalWeb"/>
         <w:ind w:left="480" w:hanging="480"/>
-        <w:divId w:val="1145466967"/>
-        <w:rPr>
-          <w:rFonts w:ascii="Calibri" w:hAnsi="Calibri"/>
-          <w:noProof/>
-          <w:sz w:val="22"/>
-        </w:rPr>
-      </w:pPr>
-      <w:r>
-        <w:rPr>
-          <w:rFonts w:ascii="Calibri" w:hAnsi="Calibri"/>
-          <w:noProof/>
-          <w:sz w:val="22"/>
-        </w:rPr>
-        <w:t xml:space="preserve">Samarakoon, U., Regier, A., et al., 2011. High-throughput 454 resequencing for allele discovery and recombination mapping in Plasmodium falciparum. </w:t>
+        <w:divId w:val="593050240"/>
+        <w:rPr>
+          <w:rFonts w:ascii="Calibri" w:hAnsi="Calibri"/>
+          <w:noProof/>
+          <w:sz w:val="22"/>
+        </w:rPr>
+      </w:pPr>
+      <w:r>
+        <w:rPr>
+          <w:rFonts w:ascii="Calibri" w:hAnsi="Calibri"/>
+          <w:noProof/>
+          <w:sz w:val="22"/>
+        </w:rPr>
+        <w:t xml:space="preserve">Roy, S.W., Ferreira, M.U. &amp; Hartl, D.L., 2008. Evolution of allelic dimorphism in malarial surface antigens. </w:t>
       </w:r>
       <w:r>
         <w:rPr>
@@ -7028,35 +7322,36 @@
           <w:noProof/>
           <w:sz w:val="22"/>
         </w:rPr>
-        <w:t>BMC genomics</w:t>
-      </w:r>
-      <w:r>
-        <w:rPr>
-          <w:rFonts w:ascii="Calibri" w:hAnsi="Calibri"/>
-          <w:noProof/>
-          <w:sz w:val="22"/>
-        </w:rPr>
-        <w:t>, 12, p.116. Available at: http://www.pubmedcentral.nih.gov/articlerender.fcgi?artid=3055840&amp;tool=pmcentrez&amp;rendertype=abstract [Accessed November 11, 2014].</w:t>
+        <w:t>Heredity</w:t>
+      </w:r>
+      <w:r>
+        <w:rPr>
+          <w:rFonts w:ascii="Calibri" w:hAnsi="Calibri"/>
+          <w:noProof/>
+          <w:sz w:val="22"/>
+        </w:rPr>
+        <w:t>, 100(2), pp.103–10. Available at: http://www.ncbi.nlm.nih.gov/pubmed/17021615 [Accessed November 19, 2014].</w:t>
       </w:r>
     </w:p>
     <w:p>
       <w:pPr>
         <w:pStyle w:val="NormalWeb"/>
         <w:ind w:left="480" w:hanging="480"/>
-        <w:divId w:val="1145466967"/>
-        <w:rPr>
-          <w:rFonts w:ascii="Calibri" w:hAnsi="Calibri"/>
-          <w:noProof/>
-          <w:sz w:val="22"/>
-        </w:rPr>
-      </w:pPr>
-      <w:r>
-        <w:rPr>
-          <w:rFonts w:ascii="Calibri" w:hAnsi="Calibri"/>
-          <w:noProof/>
-          <w:sz w:val="22"/>
-        </w:rPr>
-        <w:t xml:space="preserve">Samarakoon, U., Gonzales, J.M., et al., 2011. The landscape of inherited and de novo copy number variants in a Plasmodium falciparum genetic cross. </w:t>
+        <w:divId w:val="593050240"/>
+        <w:rPr>
+          <w:rFonts w:ascii="Calibri" w:hAnsi="Calibri"/>
+          <w:noProof/>
+          <w:sz w:val="22"/>
+        </w:rPr>
+      </w:pPr>
+      <w:r>
+        <w:rPr>
+          <w:rFonts w:ascii="Calibri" w:hAnsi="Calibri"/>
+          <w:noProof/>
+          <w:sz w:val="22"/>
+        </w:rPr>
+        <w:lastRenderedPageBreak/>
+        <w:t xml:space="preserve">Samarakoon, U., Regier, A., et al., 2011. High-throughput 454 resequencing for allele discovery and recombination mapping in Plasmodium falciparum. </w:t>
       </w:r>
       <w:r>
         <w:rPr>
@@ -7074,28 +7369,27 @@
           <w:noProof/>
           <w:sz w:val="22"/>
         </w:rPr>
-        <w:t>, 12, p.457. Available at: http://www.pubmedcentral.nih.gov/articlerender.fcgi?artid=3191341&amp;tool=pmcentrez&amp;rendertype=abstract [Accessed October 18, 2014].</w:t>
+        <w:t>, 12, p.116. Available at: http://www.pubmedcentral.nih.gov/articlerender.fcgi?artid=3055840&amp;tool=pmcentrez&amp;rendertype=abstract [Accessed November 11, 2014].</w:t>
       </w:r>
     </w:p>
     <w:p>
       <w:pPr>
         <w:pStyle w:val="NormalWeb"/>
         <w:ind w:left="480" w:hanging="480"/>
-        <w:divId w:val="1145466967"/>
-        <w:rPr>
-          <w:rFonts w:ascii="Calibri" w:hAnsi="Calibri"/>
-          <w:noProof/>
-          <w:sz w:val="22"/>
-        </w:rPr>
-      </w:pPr>
-      <w:r>
-        <w:rPr>
-          <w:rFonts w:ascii="Calibri" w:hAnsi="Calibri"/>
-          <w:noProof/>
-          <w:sz w:val="22"/>
-        </w:rPr>
-        <w:lastRenderedPageBreak/>
-        <w:t xml:space="preserve">Saunders, I.W., Brohede, J. &amp; Hannan, G.N., 2007. Estimating genotyping error rates from Mendelian errors in SNP array genotypes and their impact on inference. </w:t>
+        <w:divId w:val="593050240"/>
+        <w:rPr>
+          <w:rFonts w:ascii="Calibri" w:hAnsi="Calibri"/>
+          <w:noProof/>
+          <w:sz w:val="22"/>
+        </w:rPr>
+      </w:pPr>
+      <w:r>
+        <w:rPr>
+          <w:rFonts w:ascii="Calibri" w:hAnsi="Calibri"/>
+          <w:noProof/>
+          <w:sz w:val="22"/>
+        </w:rPr>
+        <w:t xml:space="preserve">Samarakoon, U., Gonzales, J.M., et al., 2011. The landscape of inherited and de novo copy number variants in a Plasmodium falciparum genetic cross. </w:t>
       </w:r>
       <w:r>
         <w:rPr>
@@ -7105,35 +7399,35 @@
           <w:noProof/>
           <w:sz w:val="22"/>
         </w:rPr>
-        <w:t>Genomics</w:t>
-      </w:r>
-      <w:r>
-        <w:rPr>
-          <w:rFonts w:ascii="Calibri" w:hAnsi="Calibri"/>
-          <w:noProof/>
-          <w:sz w:val="22"/>
-        </w:rPr>
-        <w:t>, 90(3), pp.291–6. Available at: http://www.sciencedirect.com/science/article/pii/S088875430700136X [Accessed December 15, 2014].</w:t>
+        <w:t>BMC genomics</w:t>
+      </w:r>
+      <w:r>
+        <w:rPr>
+          <w:rFonts w:ascii="Calibri" w:hAnsi="Calibri"/>
+          <w:noProof/>
+          <w:sz w:val="22"/>
+        </w:rPr>
+        <w:t>, 12, p.457. Available at: http://www.pubmedcentral.nih.gov/articlerender.fcgi?artid=3191341&amp;tool=pmcentrez&amp;rendertype=abstract [Accessed October 18, 2014].</w:t>
       </w:r>
     </w:p>
     <w:p>
       <w:pPr>
         <w:pStyle w:val="NormalWeb"/>
         <w:ind w:left="480" w:hanging="480"/>
-        <w:divId w:val="1145466967"/>
-        <w:rPr>
-          <w:rFonts w:ascii="Calibri" w:hAnsi="Calibri"/>
-          <w:noProof/>
-          <w:sz w:val="22"/>
-        </w:rPr>
-      </w:pPr>
-      <w:r>
-        <w:rPr>
-          <w:rFonts w:ascii="Calibri" w:hAnsi="Calibri"/>
-          <w:noProof/>
-          <w:sz w:val="22"/>
-        </w:rPr>
-        <w:t xml:space="preserve">Sepúlveda, N. et al., 2013. A Poisson hierarchical modelling approach to detecting copy number variation in sequence coverage data. </w:t>
+        <w:divId w:val="593050240"/>
+        <w:rPr>
+          <w:rFonts w:ascii="Calibri" w:hAnsi="Calibri"/>
+          <w:noProof/>
+          <w:sz w:val="22"/>
+        </w:rPr>
+      </w:pPr>
+      <w:r>
+        <w:rPr>
+          <w:rFonts w:ascii="Calibri" w:hAnsi="Calibri"/>
+          <w:noProof/>
+          <w:sz w:val="22"/>
+        </w:rPr>
+        <w:t xml:space="preserve">Saunders, I.W., Brohede, J. &amp; Hannan, G.N., 2007. Estimating genotyping error rates from Mendelian errors in SNP array genotypes and their impact on inference. </w:t>
       </w:r>
       <w:r>
         <w:rPr>
@@ -7143,35 +7437,35 @@
           <w:noProof/>
           <w:sz w:val="22"/>
         </w:rPr>
-        <w:t>BMC genomics</w:t>
-      </w:r>
-      <w:r>
-        <w:rPr>
-          <w:rFonts w:ascii="Calibri" w:hAnsi="Calibri"/>
-          <w:noProof/>
-          <w:sz w:val="22"/>
-        </w:rPr>
-        <w:t>, 14, p.128. Available at: http://www.pubmedcentral.nih.gov/articlerender.fcgi?artid=3679970&amp;tool=pmcentrez&amp;rendertype=abstract [Accessed November 11, 2014].</w:t>
+        <w:t>Genomics</w:t>
+      </w:r>
+      <w:r>
+        <w:rPr>
+          <w:rFonts w:ascii="Calibri" w:hAnsi="Calibri"/>
+          <w:noProof/>
+          <w:sz w:val="22"/>
+        </w:rPr>
+        <w:t>, 90(3), pp.291–6. Available at: http://www.sciencedirect.com/science/article/pii/S088875430700136X [Accessed December 15, 2014].</w:t>
       </w:r>
     </w:p>
     <w:p>
       <w:pPr>
         <w:pStyle w:val="NormalWeb"/>
         <w:ind w:left="480" w:hanging="480"/>
-        <w:divId w:val="1145466967"/>
-        <w:rPr>
-          <w:rFonts w:ascii="Calibri" w:hAnsi="Calibri"/>
-          <w:noProof/>
-          <w:sz w:val="22"/>
-        </w:rPr>
-      </w:pPr>
-      <w:r>
-        <w:rPr>
-          <w:rFonts w:ascii="Calibri" w:hAnsi="Calibri"/>
-          <w:noProof/>
-          <w:sz w:val="22"/>
-        </w:rPr>
-        <w:t xml:space="preserve">Su, X. et al., 1999. A genetic map and recombination parameters of the human malaria parasite Plasmodium falciparum. </w:t>
+        <w:divId w:val="593050240"/>
+        <w:rPr>
+          <w:rFonts w:ascii="Calibri" w:hAnsi="Calibri"/>
+          <w:noProof/>
+          <w:sz w:val="22"/>
+        </w:rPr>
+      </w:pPr>
+      <w:r>
+        <w:rPr>
+          <w:rFonts w:ascii="Calibri" w:hAnsi="Calibri"/>
+          <w:noProof/>
+          <w:sz w:val="22"/>
+        </w:rPr>
+        <w:t xml:space="preserve">Sepúlveda, N. et al., 2013. A Poisson hierarchical modelling approach to detecting copy number variation in sequence coverage data. </w:t>
       </w:r>
       <w:r>
         <w:rPr>
@@ -7181,35 +7475,35 @@
           <w:noProof/>
           <w:sz w:val="22"/>
         </w:rPr>
-        <w:t>Science (New York, N.Y.)</w:t>
-      </w:r>
-      <w:r>
-        <w:rPr>
-          <w:rFonts w:ascii="Calibri" w:hAnsi="Calibri"/>
-          <w:noProof/>
-          <w:sz w:val="22"/>
-        </w:rPr>
-        <w:t>, 286(5443), pp.1351–3. Available at: http://www.ncbi.nlm.nih.gov/pubmed/10558988 [Accessed November 19, 2014].</w:t>
+        <w:t>BMC genomics</w:t>
+      </w:r>
+      <w:r>
+        <w:rPr>
+          <w:rFonts w:ascii="Calibri" w:hAnsi="Calibri"/>
+          <w:noProof/>
+          <w:sz w:val="22"/>
+        </w:rPr>
+        <w:t>, 14, p.128. Available at: http://www.pubmedcentral.nih.gov/articlerender.fcgi?artid=3679970&amp;tool=pmcentrez&amp;rendertype=abstract [Accessed November 11, 2014].</w:t>
       </w:r>
     </w:p>
     <w:p>
       <w:pPr>
         <w:pStyle w:val="NormalWeb"/>
         <w:ind w:left="480" w:hanging="480"/>
-        <w:divId w:val="1145466967"/>
-        <w:rPr>
-          <w:rFonts w:ascii="Calibri" w:hAnsi="Calibri"/>
-          <w:noProof/>
-          <w:sz w:val="22"/>
-        </w:rPr>
-      </w:pPr>
-      <w:r>
-        <w:rPr>
-          <w:rFonts w:ascii="Calibri" w:hAnsi="Calibri"/>
-          <w:noProof/>
-          <w:sz w:val="22"/>
-        </w:rPr>
-        <w:t xml:space="preserve">Tan, J.C. et al., 2010. Variable numbers of tandem repeats in Plasmodium falciparum genes. </w:t>
+        <w:divId w:val="593050240"/>
+        <w:rPr>
+          <w:rFonts w:ascii="Calibri" w:hAnsi="Calibri"/>
+          <w:noProof/>
+          <w:sz w:val="22"/>
+        </w:rPr>
+      </w:pPr>
+      <w:r>
+        <w:rPr>
+          <w:rFonts w:ascii="Calibri" w:hAnsi="Calibri"/>
+          <w:noProof/>
+          <w:sz w:val="22"/>
+        </w:rPr>
+        <w:t xml:space="preserve">Su, X. et al., 1999. A genetic map and recombination parameters of the human malaria parasite Plasmodium falciparum. </w:t>
       </w:r>
       <w:r>
         <w:rPr>
@@ -7219,35 +7513,35 @@
           <w:noProof/>
           <w:sz w:val="22"/>
         </w:rPr>
-        <w:t>Journal of molecular evolution</w:t>
-      </w:r>
-      <w:r>
-        <w:rPr>
-          <w:rFonts w:ascii="Calibri" w:hAnsi="Calibri"/>
-          <w:noProof/>
-          <w:sz w:val="22"/>
-        </w:rPr>
-        <w:t>, 71(4), pp.268–78. Available at: http://www.pubmedcentral.nih.gov/articlerender.fcgi?artid=3205454&amp;tool=pmcentrez&amp;rendertype=abstract [Accessed November 21, 2014].</w:t>
+        <w:t>Science (New York, N.Y.)</w:t>
+      </w:r>
+      <w:r>
+        <w:rPr>
+          <w:rFonts w:ascii="Calibri" w:hAnsi="Calibri"/>
+          <w:noProof/>
+          <w:sz w:val="22"/>
+        </w:rPr>
+        <w:t>, 286(5443), pp.1351–3. Available at: http://www.ncbi.nlm.nih.gov/pubmed/10558988 [Accessed November 19, 2014].</w:t>
       </w:r>
     </w:p>
     <w:p>
       <w:pPr>
         <w:pStyle w:val="NormalWeb"/>
         <w:ind w:left="480" w:hanging="480"/>
-        <w:divId w:val="1145466967"/>
-        <w:rPr>
-          <w:rFonts w:ascii="Calibri" w:hAnsi="Calibri"/>
-          <w:noProof/>
-          <w:sz w:val="22"/>
-        </w:rPr>
-      </w:pPr>
-      <w:r>
-        <w:rPr>
-          <w:rFonts w:ascii="Calibri" w:hAnsi="Calibri"/>
-          <w:noProof/>
-          <w:sz w:val="22"/>
-        </w:rPr>
-        <w:t xml:space="preserve">Völker, M. et al., 2010. Copy number variation, chromosome rearrangement, and their association with recombination during avian evolution. </w:t>
+        <w:divId w:val="593050240"/>
+        <w:rPr>
+          <w:rFonts w:ascii="Calibri" w:hAnsi="Calibri"/>
+          <w:noProof/>
+          <w:sz w:val="22"/>
+        </w:rPr>
+      </w:pPr>
+      <w:r>
+        <w:rPr>
+          <w:rFonts w:ascii="Calibri" w:hAnsi="Calibri"/>
+          <w:noProof/>
+          <w:sz w:val="22"/>
+        </w:rPr>
+        <w:t xml:space="preserve">Tan, J.C. et al., 2010. Variable numbers of tandem repeats in Plasmodium falciparum genes. </w:t>
       </w:r>
       <w:r>
         <w:rPr>
@@ -7257,35 +7551,35 @@
           <w:noProof/>
           <w:sz w:val="22"/>
         </w:rPr>
-        <w:t>Genome research</w:t>
-      </w:r>
-      <w:r>
-        <w:rPr>
-          <w:rFonts w:ascii="Calibri" w:hAnsi="Calibri"/>
-          <w:noProof/>
-          <w:sz w:val="22"/>
-        </w:rPr>
-        <w:t>, 20(4), pp.503–11. Available at: http://genome.cshlp.org/content/20/4/503.full [Accessed December 15, 2014].</w:t>
+        <w:t>Journal of molecular evolution</w:t>
+      </w:r>
+      <w:r>
+        <w:rPr>
+          <w:rFonts w:ascii="Calibri" w:hAnsi="Calibri"/>
+          <w:noProof/>
+          <w:sz w:val="22"/>
+        </w:rPr>
+        <w:t>, 71(4), pp.268–78. Available at: http://www.pubmedcentral.nih.gov/articlerender.fcgi?artid=3205454&amp;tool=pmcentrez&amp;rendertype=abstract [Accessed November 21, 2014].</w:t>
       </w:r>
     </w:p>
     <w:p>
       <w:pPr>
         <w:pStyle w:val="NormalWeb"/>
         <w:ind w:left="480" w:hanging="480"/>
-        <w:divId w:val="1145466967"/>
-        <w:rPr>
-          <w:rFonts w:ascii="Calibri" w:hAnsi="Calibri"/>
-          <w:noProof/>
-          <w:sz w:val="22"/>
-        </w:rPr>
-      </w:pPr>
-      <w:r>
-        <w:rPr>
-          <w:rFonts w:ascii="Calibri" w:hAnsi="Calibri"/>
-          <w:noProof/>
-          <w:sz w:val="22"/>
-        </w:rPr>
-        <w:t xml:space="preserve">Walker-Jonah, A. et al., 1992. An RFLP map of the Plasmodium falciparum genome, recombination rates and favored linkage groups in a genetic cross. </w:t>
+        <w:divId w:val="593050240"/>
+        <w:rPr>
+          <w:rFonts w:ascii="Calibri" w:hAnsi="Calibri"/>
+          <w:noProof/>
+          <w:sz w:val="22"/>
+        </w:rPr>
+      </w:pPr>
+      <w:r>
+        <w:rPr>
+          <w:rFonts w:ascii="Calibri" w:hAnsi="Calibri"/>
+          <w:noProof/>
+          <w:sz w:val="22"/>
+        </w:rPr>
+        <w:t xml:space="preserve">Völker, M. et al., 2010. Copy number variation, chromosome rearrangement, and their association with recombination during avian evolution. </w:t>
       </w:r>
       <w:r>
         <w:rPr>
@@ -7295,35 +7589,35 @@
           <w:noProof/>
           <w:sz w:val="22"/>
         </w:rPr>
-        <w:t>Molecular and biochemical parasitology</w:t>
-      </w:r>
-      <w:r>
-        <w:rPr>
-          <w:rFonts w:ascii="Calibri" w:hAnsi="Calibri"/>
-          <w:noProof/>
-          <w:sz w:val="22"/>
-        </w:rPr>
-        <w:t>, 51(2), pp.313–20. Available at: http://www.ncbi.nlm.nih.gov/pubmed/1349423 [Accessed November 19, 2014].</w:t>
+        <w:t>Genome research</w:t>
+      </w:r>
+      <w:r>
+        <w:rPr>
+          <w:rFonts w:ascii="Calibri" w:hAnsi="Calibri"/>
+          <w:noProof/>
+          <w:sz w:val="22"/>
+        </w:rPr>
+        <w:t>, 20(4), pp.503–11. Available at: http://genome.cshlp.org/content/20/4/503.full [Accessed December 15, 2014].</w:t>
       </w:r>
     </w:p>
     <w:p>
       <w:pPr>
         <w:pStyle w:val="NormalWeb"/>
         <w:ind w:left="480" w:hanging="480"/>
-        <w:divId w:val="1145466967"/>
-        <w:rPr>
-          <w:rFonts w:ascii="Calibri" w:hAnsi="Calibri"/>
-          <w:noProof/>
-          <w:sz w:val="22"/>
-        </w:rPr>
-      </w:pPr>
-      <w:r>
-        <w:rPr>
-          <w:rFonts w:ascii="Calibri" w:hAnsi="Calibri"/>
-          <w:noProof/>
-          <w:sz w:val="22"/>
-        </w:rPr>
-        <w:t xml:space="preserve">Walliker, D. et al., 1987. Genetic analysis of the human malaria parasite Plasmodium falciparum. </w:t>
+        <w:divId w:val="593050240"/>
+        <w:rPr>
+          <w:rFonts w:ascii="Calibri" w:hAnsi="Calibri"/>
+          <w:noProof/>
+          <w:sz w:val="22"/>
+        </w:rPr>
+      </w:pPr>
+      <w:r>
+        <w:rPr>
+          <w:rFonts w:ascii="Calibri" w:hAnsi="Calibri"/>
+          <w:noProof/>
+          <w:sz w:val="22"/>
+        </w:rPr>
+        <w:t xml:space="preserve">Walker-Jonah, A. et al., 1992. An RFLP map of the Plasmodium falciparum genome, recombination rates and favored linkage groups in a genetic cross. </w:t>
       </w:r>
       <w:r>
         <w:rPr>
@@ -7333,35 +7627,35 @@
           <w:noProof/>
           <w:sz w:val="22"/>
         </w:rPr>
-        <w:t>Science (New York, N.Y.)</w:t>
-      </w:r>
-      <w:r>
-        <w:rPr>
-          <w:rFonts w:ascii="Calibri" w:hAnsi="Calibri"/>
-          <w:noProof/>
-          <w:sz w:val="22"/>
-        </w:rPr>
-        <w:t>, 236(4809), pp.1661–6. Available at: http://www.ncbi.nlm.nih.gov/pubmed/3299700 [Accessed November 11, 2014].</w:t>
+        <w:t>Molecular and biochemical parasitology</w:t>
+      </w:r>
+      <w:r>
+        <w:rPr>
+          <w:rFonts w:ascii="Calibri" w:hAnsi="Calibri"/>
+          <w:noProof/>
+          <w:sz w:val="22"/>
+        </w:rPr>
+        <w:t>, 51(2), pp.313–20. Available at: http://www.ncbi.nlm.nih.gov/pubmed/1349423 [Accessed November 19, 2014].</w:t>
       </w:r>
     </w:p>
     <w:p>
       <w:pPr>
         <w:pStyle w:val="NormalWeb"/>
         <w:ind w:left="480" w:hanging="480"/>
-        <w:divId w:val="1145466967"/>
-        <w:rPr>
-          <w:rFonts w:ascii="Calibri" w:hAnsi="Calibri"/>
-          <w:noProof/>
-          <w:sz w:val="22"/>
-        </w:rPr>
-      </w:pPr>
-      <w:r>
-        <w:rPr>
-          <w:rFonts w:ascii="Calibri" w:hAnsi="Calibri"/>
-          <w:noProof/>
-          <w:sz w:val="22"/>
-        </w:rPr>
-        <w:t xml:space="preserve">Wellems, T.E. et al., 1990. Chloroquine resistance not linked to mdr-like genes in a Plasmodium falciparum cross. </w:t>
+        <w:divId w:val="593050240"/>
+        <w:rPr>
+          <w:rFonts w:ascii="Calibri" w:hAnsi="Calibri"/>
+          <w:noProof/>
+          <w:sz w:val="22"/>
+        </w:rPr>
+      </w:pPr>
+      <w:r>
+        <w:rPr>
+          <w:rFonts w:ascii="Calibri" w:hAnsi="Calibri"/>
+          <w:noProof/>
+          <w:sz w:val="22"/>
+        </w:rPr>
+        <w:t xml:space="preserve">Walliker, D. et al., 1987. Genetic analysis of the human malaria parasite Plasmodium falciparum. </w:t>
       </w:r>
       <w:r>
         <w:rPr>
@@ -7371,35 +7665,35 @@
           <w:noProof/>
           <w:sz w:val="22"/>
         </w:rPr>
-        <w:t>Nature</w:t>
-      </w:r>
-      <w:r>
-        <w:rPr>
-          <w:rFonts w:ascii="Calibri" w:hAnsi="Calibri"/>
-          <w:noProof/>
-          <w:sz w:val="22"/>
-        </w:rPr>
-        <w:t>, 345(6272), pp.253–5. Available at: http://www.ncbi.nlm.nih.gov/pubmed/1970614 [Accessed November 11, 2014].</w:t>
+        <w:t>Science (New York, N.Y.)</w:t>
+      </w:r>
+      <w:r>
+        <w:rPr>
+          <w:rFonts w:ascii="Calibri" w:hAnsi="Calibri"/>
+          <w:noProof/>
+          <w:sz w:val="22"/>
+        </w:rPr>
+        <w:t>, 236(4809), pp.1661–6. Available at: http://www.ncbi.nlm.nih.gov/pubmed/3299700 [Accessed November 11, 2014].</w:t>
       </w:r>
     </w:p>
     <w:p>
       <w:pPr>
         <w:pStyle w:val="NormalWeb"/>
         <w:ind w:left="480" w:hanging="480"/>
-        <w:divId w:val="1145466967"/>
-        <w:rPr>
-          <w:rFonts w:ascii="Calibri" w:hAnsi="Calibri"/>
-          <w:noProof/>
-          <w:sz w:val="22"/>
-        </w:rPr>
-      </w:pPr>
-      <w:r>
-        <w:rPr>
-          <w:rFonts w:ascii="Calibri" w:hAnsi="Calibri"/>
-          <w:noProof/>
-          <w:sz w:val="22"/>
-        </w:rPr>
-        <w:t xml:space="preserve">Wellems, T.E., Walker-Jonah, A. &amp; Panton, L.J., 1991. Genetic mapping of the chloroquine-resistance locus on Plasmodium falciparum chromosome 7. </w:t>
+        <w:divId w:val="593050240"/>
+        <w:rPr>
+          <w:rFonts w:ascii="Calibri" w:hAnsi="Calibri"/>
+          <w:noProof/>
+          <w:sz w:val="22"/>
+        </w:rPr>
+      </w:pPr>
+      <w:r>
+        <w:rPr>
+          <w:rFonts w:ascii="Calibri" w:hAnsi="Calibri"/>
+          <w:noProof/>
+          <w:sz w:val="22"/>
+        </w:rPr>
+        <w:t xml:space="preserve">Wellems, T.E. et al., 1990. Chloroquine resistance not linked to mdr-like genes in a Plasmodium falciparum cross. </w:t>
       </w:r>
       <w:r>
         <w:rPr>
@@ -7409,35 +7703,35 @@
           <w:noProof/>
           <w:sz w:val="22"/>
         </w:rPr>
-        <w:t>Proceedings of the National Academy of Sciences of the United States of America</w:t>
-      </w:r>
-      <w:r>
-        <w:rPr>
-          <w:rFonts w:ascii="Calibri" w:hAnsi="Calibri"/>
-          <w:noProof/>
-          <w:sz w:val="22"/>
-        </w:rPr>
-        <w:t>, 88(8), pp.3382–6. Available at: http://www.pubmedcentral.nih.gov/articlerender.fcgi?artid=51451&amp;tool=pmcentrez&amp;rendertype=abstract [Accessed November 11, 2014].</w:t>
+        <w:t>Nature</w:t>
+      </w:r>
+      <w:r>
+        <w:rPr>
+          <w:rFonts w:ascii="Calibri" w:hAnsi="Calibri"/>
+          <w:noProof/>
+          <w:sz w:val="22"/>
+        </w:rPr>
+        <w:t>, 345(6272), pp.253–5. Available at: http://www.ncbi.nlm.nih.gov/pubmed/1970614 [Accessed November 11, 2014].</w:t>
       </w:r>
     </w:p>
     <w:p>
       <w:pPr>
         <w:pStyle w:val="NormalWeb"/>
         <w:ind w:left="480" w:hanging="480"/>
-        <w:divId w:val="1145466967"/>
-        <w:rPr>
-          <w:rFonts w:ascii="Calibri" w:hAnsi="Calibri"/>
-          <w:noProof/>
-          <w:sz w:val="22"/>
-        </w:rPr>
-      </w:pPr>
-      <w:r>
-        <w:rPr>
-          <w:rFonts w:ascii="Calibri" w:hAnsi="Calibri"/>
-          <w:noProof/>
-          <w:sz w:val="22"/>
-        </w:rPr>
-        <w:t xml:space="preserve">Youds, J.L. &amp; Boulton, S.J., 2011. The choice in meiosis - defining the factors that influence crossover or non-crossover formation. </w:t>
+        <w:divId w:val="593050240"/>
+        <w:rPr>
+          <w:rFonts w:ascii="Calibri" w:hAnsi="Calibri"/>
+          <w:noProof/>
+          <w:sz w:val="22"/>
+        </w:rPr>
+      </w:pPr>
+      <w:r>
+        <w:rPr>
+          <w:rFonts w:ascii="Calibri" w:hAnsi="Calibri"/>
+          <w:noProof/>
+          <w:sz w:val="22"/>
+        </w:rPr>
+        <w:t xml:space="preserve">Wellems, T.E., Walker-Jonah, A. &amp; Panton, L.J., 1991. Genetic mapping of the chloroquine-resistance locus on Plasmodium falciparum chromosome 7. </w:t>
       </w:r>
       <w:r>
         <w:rPr>
@@ -7447,35 +7741,36 @@
           <w:noProof/>
           <w:sz w:val="22"/>
         </w:rPr>
-        <w:t>Journal of cell science</w:t>
-      </w:r>
-      <w:r>
-        <w:rPr>
-          <w:rFonts w:ascii="Calibri" w:hAnsi="Calibri"/>
-          <w:noProof/>
-          <w:sz w:val="22"/>
-        </w:rPr>
-        <w:t>, 124(Pt 4), pp.501–13. Available at: http://www.ncbi.nlm.nih.gov/pubmed/21282472 [Accessed December 12, 2014].</w:t>
+        <w:t>Proceedings of the National Academy of Sciences of the United States of America</w:t>
+      </w:r>
+      <w:r>
+        <w:rPr>
+          <w:rFonts w:ascii="Calibri" w:hAnsi="Calibri"/>
+          <w:noProof/>
+          <w:sz w:val="22"/>
+        </w:rPr>
+        <w:t>, 88(8), pp.3382–6. Available at: http://www.pubmedcentral.nih.gov/articlerender.fcgi?artid=51451&amp;tool=pmcentrez&amp;rendertype=abstract [Accessed November 11, 2014].</w:t>
       </w:r>
     </w:p>
     <w:p>
       <w:pPr>
         <w:pStyle w:val="NormalWeb"/>
         <w:ind w:left="480" w:hanging="480"/>
-        <w:divId w:val="1145466967"/>
-        <w:rPr>
-          <w:rFonts w:ascii="Calibri" w:hAnsi="Calibri"/>
-          <w:noProof/>
-          <w:sz w:val="22"/>
-        </w:rPr>
-      </w:pPr>
-      <w:r>
-        <w:rPr>
-          <w:rFonts w:ascii="Calibri" w:hAnsi="Calibri"/>
-          <w:noProof/>
-          <w:sz w:val="22"/>
-        </w:rPr>
-        <w:t xml:space="preserve">Zhao, M. et al., 2013. Computational tools for copy number variation (CNV) detection using next-generation sequencing data: features and perspectives. </w:t>
+        <w:divId w:val="593050240"/>
+        <w:rPr>
+          <w:rFonts w:ascii="Calibri" w:hAnsi="Calibri"/>
+          <w:noProof/>
+          <w:sz w:val="22"/>
+        </w:rPr>
+      </w:pPr>
+      <w:r>
+        <w:rPr>
+          <w:rFonts w:ascii="Calibri" w:hAnsi="Calibri"/>
+          <w:noProof/>
+          <w:sz w:val="22"/>
+        </w:rPr>
+        <w:lastRenderedPageBreak/>
+        <w:t xml:space="preserve">Youds, J.L. &amp; Boulton, S.J., 2011. The choice in meiosis - defining the factors that influence crossover or non-crossover formation. </w:t>
       </w:r>
       <w:r>
         <w:rPr>
@@ -7485,36 +7780,35 @@
           <w:noProof/>
           <w:sz w:val="22"/>
         </w:rPr>
-        <w:t>BMC bioinformatics</w:t>
-      </w:r>
-      <w:r>
-        <w:rPr>
-          <w:rFonts w:ascii="Calibri" w:hAnsi="Calibri"/>
-          <w:noProof/>
-          <w:sz w:val="22"/>
-        </w:rPr>
-        <w:t>, 14 Suppl 1(Suppl 11), p.S1. Available at: http://www.biomedcentral.com/1471-2105/14/S11/S1 [Accessed November 6, 2014].</w:t>
+        <w:t>Journal of cell science</w:t>
+      </w:r>
+      <w:r>
+        <w:rPr>
+          <w:rFonts w:ascii="Calibri" w:hAnsi="Calibri"/>
+          <w:noProof/>
+          <w:sz w:val="22"/>
+        </w:rPr>
+        <w:t>, 124(Pt 4), pp.501–13. Available at: http://www.ncbi.nlm.nih.gov/pubmed/21282472 [Accessed December 12, 2014].</w:t>
       </w:r>
     </w:p>
     <w:p>
       <w:pPr>
         <w:pStyle w:val="NormalWeb"/>
         <w:ind w:left="480" w:hanging="480"/>
-        <w:divId w:val="1145466967"/>
-        <w:rPr>
-          <w:rFonts w:ascii="Calibri" w:hAnsi="Calibri"/>
-          <w:noProof/>
-          <w:sz w:val="22"/>
-        </w:rPr>
-      </w:pPr>
-      <w:r>
-        <w:rPr>
-          <w:rFonts w:ascii="Calibri" w:hAnsi="Calibri"/>
-          <w:noProof/>
-          <w:sz w:val="22"/>
-        </w:rPr>
-        <w:lastRenderedPageBreak/>
-        <w:t xml:space="preserve">Zilversmit, M.M. et al., 2010. Low-complexity regions in Plasmodium falciparum: missing links in the evolution of an extreme genome. </w:t>
+        <w:divId w:val="593050240"/>
+        <w:rPr>
+          <w:rFonts w:ascii="Calibri" w:hAnsi="Calibri"/>
+          <w:noProof/>
+          <w:sz w:val="22"/>
+        </w:rPr>
+      </w:pPr>
+      <w:r>
+        <w:rPr>
+          <w:rFonts w:ascii="Calibri" w:hAnsi="Calibri"/>
+          <w:noProof/>
+          <w:sz w:val="22"/>
+        </w:rPr>
+        <w:t xml:space="preserve">Zhao, M. et al., 2013. Computational tools for copy number variation (CNV) detection using next-generation sequencing data: features and perspectives. </w:t>
       </w:r>
       <w:r>
         <w:rPr>
@@ -7524,22 +7818,60 @@
           <w:noProof/>
           <w:sz w:val="22"/>
         </w:rPr>
-        <w:t>Molecular biology and evolution</w:t>
-      </w:r>
-      <w:r>
-        <w:rPr>
-          <w:rFonts w:ascii="Calibri" w:hAnsi="Calibri"/>
-          <w:noProof/>
-          <w:sz w:val="22"/>
-        </w:rPr>
-        <w:t>, 27(9), pp.2198–209. Available at: http://www.pubmedcentral.nih.gov/articlerender.fcgi?artid=2922621&amp;tool=pmcentrez&amp;rendertype=abstract [Accessed October 20, 2014].</w:t>
+        <w:t>BMC bioinformatics</w:t>
+      </w:r>
+      <w:r>
+        <w:rPr>
+          <w:rFonts w:ascii="Calibri" w:hAnsi="Calibri"/>
+          <w:noProof/>
+          <w:sz w:val="22"/>
+        </w:rPr>
+        <w:t>, 14 Suppl 1(Suppl 11), p.S1. Available at: http://www.biomedcentral.com/1471-2105/14/S11/S1 [Accessed November 6, 2014].</w:t>
       </w:r>
     </w:p>
     <w:p>
       <w:pPr>
         <w:pStyle w:val="NormalWeb"/>
         <w:ind w:left="480" w:hanging="480"/>
-        <w:divId w:val="1091662895"/>
+        <w:divId w:val="593050240"/>
+        <w:rPr>
+          <w:rFonts w:ascii="Calibri" w:hAnsi="Calibri"/>
+          <w:noProof/>
+          <w:sz w:val="22"/>
+        </w:rPr>
+      </w:pPr>
+      <w:r>
+        <w:rPr>
+          <w:rFonts w:ascii="Calibri" w:hAnsi="Calibri"/>
+          <w:noProof/>
+          <w:sz w:val="22"/>
+        </w:rPr>
+        <w:t xml:space="preserve">Zilversmit, M.M. et al., 2010. Low-complexity regions in Plasmodium falciparum: missing links in the evolution of an extreme genome. </w:t>
+      </w:r>
+      <w:r>
+        <w:rPr>
+          <w:rFonts w:ascii="Calibri" w:hAnsi="Calibri"/>
+          <w:i/>
+          <w:iCs/>
+          <w:noProof/>
+          <w:sz w:val="22"/>
+        </w:rPr>
+        <w:t>Molecular biology and evolution</w:t>
+      </w:r>
+      <w:r>
+        <w:rPr>
+          <w:rFonts w:ascii="Calibri" w:hAnsi="Calibri"/>
+          <w:noProof/>
+          <w:sz w:val="22"/>
+        </w:rPr>
+        <w:t>, 27(9), pp.2198–209. Available at: http://www.pubmedcentral.nih.gov/articlerender.fcgi?artid=2922621&amp;tool=pmcentrez&amp;rendertype=abstract [Accessed October 20, 2014].</w:t>
+      </w:r>
+    </w:p>
+    <w:p>
+      <w:pPr>
+        <w:pStyle w:val="NormalWeb"/>
+        <w:ind w:left="480" w:hanging="480"/>
+        <w:divId w:val="111091480"/>
       </w:pPr>
       <w:r>
         <w:fldChar w:fldCharType="end"/>
@@ -7657,8 +7989,6 @@
       <w:r>
         <w:t xml:space="preserve"> </w:t>
       </w:r>
-      <w:bookmarkStart w:id="0" w:name="_GoBack"/>
-      <w:bookmarkEnd w:id="0"/>
     </w:p>
   </w:footnote>
 </w:footnotes>
@@ -8776,7 +9106,7 @@
 </file>
 
 <file path=customXml/itemProps1.xml><?xml version="1.0" encoding="utf-8"?>
-<ds:datastoreItem xmlns:ds="http://schemas.openxmlformats.org/officeDocument/2006/customXml" ds:itemID="{AC4609CA-B8C4-4D77-A3A6-D77916A16CBF}">
+<ds:datastoreItem xmlns:ds="http://schemas.openxmlformats.org/officeDocument/2006/customXml" ds:itemID="{91D49E13-38F6-4F1D-B5CD-64A033BDA4C2}">
   <ds:schemaRefs>
     <ds:schemaRef ds:uri="http://schemas.openxmlformats.org/officeDocument/2006/bibliography"/>
   </ds:schemaRefs>

</xml_diff>

<commit_message>
ready for partner review?
</commit_message>
<xml_diff>
--- a/main/content/pfx-main.docx
+++ b/main/content/pfx-main.docx
@@ -1622,8 +1622,6 @@
       <w:r>
         <w:t>subtelomeric repeat regions</w:t>
       </w:r>
-      <w:bookmarkStart w:id="0" w:name="_GoBack"/>
-      <w:bookmarkEnd w:id="0"/>
       <w:r>
         <w:t xml:space="preserve"> (0.6Mb) where accessibility i</w:t>
       </w:r>
@@ -1655,7 +1653,15 @@
         <w:t xml:space="preserve"> antigenic</w:t>
       </w:r>
       <w:r>
-        <w:t xml:space="preserve"> VAR </w:t>
+        <w:t xml:space="preserve"> </w:t>
+      </w:r>
+      <w:proofErr w:type="spellStart"/>
+      <w:r>
+        <w:t>var</w:t>
+      </w:r>
+      <w:proofErr w:type="spellEnd"/>
+      <w:r>
+        <w:t xml:space="preserve"> </w:t>
       </w:r>
       <w:r>
         <w:t>family</w:t>
@@ -1715,14 +1721,21 @@
       <w:r>
         <w:t xml:space="preserve">associated </w:t>
       </w:r>
-      <w:r>
-        <w:t>RIF</w:t>
-      </w:r>
+      <w:proofErr w:type="spellStart"/>
+      <w:r>
+        <w:t>rif</w:t>
+      </w:r>
+      <w:proofErr w:type="spellEnd"/>
       <w:r>
         <w:t xml:space="preserve"> and </w:t>
       </w:r>
-      <w:r>
-        <w:t xml:space="preserve">STEVOR </w:t>
+      <w:proofErr w:type="spellStart"/>
+      <w:r>
+        <w:t>stevor</w:t>
+      </w:r>
+      <w:proofErr w:type="spellEnd"/>
+      <w:r>
+        <w:t xml:space="preserve"> </w:t>
       </w:r>
       <w:r>
         <w:t>families</w:t>
@@ -2444,7 +2457,19 @@
         <w:t>2). These divergent loci were found almost exclusively within coding regions of genes associated with the merozoite life cycle stage, where the parasite is briefly exposed to the host immune system before invading another erythrocyte, and include several well-studied merozoite surface antigens. The most</w:t>
       </w:r>
       <w:r>
-        <w:t xml:space="preserve"> extreme example was MSP1</w:t>
+        <w:t xml:space="preserve"> extreme example was </w:t>
+      </w:r>
+      <w:r>
+        <w:rPr>
+          <w:i/>
+        </w:rPr>
+        <w:t>msp</w:t>
+      </w:r>
+      <w:r>
+        <w:rPr>
+          <w:i/>
+        </w:rPr>
+        <w:t>1</w:t>
       </w:r>
       <w:r>
         <w:t>, a highly expressed protein located at</w:t>
@@ -2489,7 +2514,13 @@
         <w:t xml:space="preserve">two main </w:t>
       </w:r>
       <w:r>
-        <w:t>divergent regions of MSP1 (</w:t>
+        <w:t xml:space="preserve">divergent regions of </w:t>
+      </w:r>
+      <w:r>
+        <w:t>msp</w:t>
+      </w:r>
+      <w:r>
+        <w:t>1 (</w:t>
       </w:r>
       <w:r>
         <w:t xml:space="preserve">blocks 4-11 and blocks 13-16 </w:t>
@@ -2531,32 +2562,73 @@
         <w:t xml:space="preserve"> Other genes where peaks of diversity were found and alleles could be assembled include merozoite surface proteins in the </w:t>
       </w:r>
       <w:r>
-        <w:t>MSP3</w:t>
+        <w:rPr>
+          <w:i/>
+        </w:rPr>
+        <w:t>msp</w:t>
+      </w:r>
+      <w:r>
+        <w:rPr>
+          <w:i/>
+        </w:rPr>
+        <w:t>3</w:t>
       </w:r>
       <w:r>
         <w:t xml:space="preserve"> family (</w:t>
       </w:r>
       <w:r>
-        <w:t>MSP3</w:t>
+        <w:rPr>
+          <w:i/>
+        </w:rPr>
+        <w:t>msp</w:t>
+      </w:r>
+      <w:r>
+        <w:rPr>
+          <w:i/>
+        </w:rPr>
+        <w:t>3</w:t>
       </w:r>
       <w:r>
         <w:t xml:space="preserve">, </w:t>
       </w:r>
       <w:r>
-        <w:t>MSP6</w:t>
+        <w:rPr>
+          <w:i/>
+        </w:rPr>
+        <w:t>msp</w:t>
+      </w:r>
+      <w:r>
+        <w:rPr>
+          <w:i/>
+        </w:rPr>
+        <w:t>6</w:t>
       </w:r>
       <w:r>
         <w:t xml:space="preserve">, </w:t>
       </w:r>
-      <w:r>
-        <w:t>DBLMSP</w:t>
-      </w:r>
+      <w:proofErr w:type="spellStart"/>
+      <w:r>
+        <w:rPr>
+          <w:i/>
+        </w:rPr>
+        <w:t>dblmsp</w:t>
+      </w:r>
+      <w:proofErr w:type="spellEnd"/>
       <w:r>
         <w:t xml:space="preserve">, </w:t>
       </w:r>
       <w:proofErr w:type="gramStart"/>
       <w:r>
-        <w:t>DBLMSP2</w:t>
+        <w:rPr>
+          <w:i/>
+        </w:rPr>
+        <w:t>dblmsp</w:t>
+      </w:r>
+      <w:r>
+        <w:rPr>
+          <w:i/>
+        </w:rPr>
+        <w:t>2</w:t>
       </w:r>
       <w:proofErr w:type="gramEnd"/>
       <w:r>
@@ -2566,10 +2638,100 @@
         <w:rPr>
           <w:i/>
         </w:rPr>
-        <w:t>SURF</w:t>
-      </w:r>
-      <w:r>
-        <w:t xml:space="preserve"> family (SURF1.2, SURF4.1, SURF4.2, SURF8.2, SURF13.1, SURF14.1) and PF3D7_0113800 (a DBL-containing protein with unknown function on chromosome 1). A notable exception to the pattern of merozoite expression is PF3D7_0104100 which is transcribed by the sporozoite specifically within the </w:t>
+        <w:t>surf</w:t>
+      </w:r>
+      <w:r>
+        <w:t xml:space="preserve"> family (</w:t>
+      </w:r>
+      <w:r>
+        <w:rPr>
+          <w:i/>
+        </w:rPr>
+        <w:t>surf</w:t>
+      </w:r>
+      <w:r>
+        <w:rPr>
+          <w:i/>
+        </w:rPr>
+        <w:t>1.2</w:t>
+      </w:r>
+      <w:r>
+        <w:t xml:space="preserve">, </w:t>
+      </w:r>
+      <w:r>
+        <w:rPr>
+          <w:i/>
+        </w:rPr>
+        <w:t>surf</w:t>
+      </w:r>
+      <w:r>
+        <w:rPr>
+          <w:i/>
+        </w:rPr>
+        <w:t>4.1</w:t>
+      </w:r>
+      <w:r>
+        <w:t xml:space="preserve">, </w:t>
+      </w:r>
+      <w:r>
+        <w:rPr>
+          <w:i/>
+        </w:rPr>
+        <w:t>surf</w:t>
+      </w:r>
+      <w:r>
+        <w:rPr>
+          <w:i/>
+        </w:rPr>
+        <w:t>4.2</w:t>
+      </w:r>
+      <w:r>
+        <w:t xml:space="preserve">, </w:t>
+      </w:r>
+      <w:r>
+        <w:rPr>
+          <w:i/>
+        </w:rPr>
+        <w:t>surf</w:t>
+      </w:r>
+      <w:r>
+        <w:rPr>
+          <w:i/>
+        </w:rPr>
+        <w:t>8.2</w:t>
+      </w:r>
+      <w:r>
+        <w:t xml:space="preserve">, </w:t>
+      </w:r>
+      <w:r>
+        <w:rPr>
+          <w:i/>
+        </w:rPr>
+        <w:t>surf</w:t>
+      </w:r>
+      <w:r>
+        <w:rPr>
+          <w:i/>
+        </w:rPr>
+        <w:t>13.1</w:t>
+      </w:r>
+      <w:r>
+        <w:t xml:space="preserve">, </w:t>
+      </w:r>
+      <w:r>
+        <w:rPr>
+          <w:i/>
+        </w:rPr>
+        <w:t>surf</w:t>
+      </w:r>
+      <w:r>
+        <w:rPr>
+          <w:i/>
+        </w:rPr>
+        <w:t>14.1</w:t>
+      </w:r>
+      <w:r>
+        <w:t xml:space="preserve">) and PF3D7_0113800 (a DBL-containing protein with unknown function on chromosome 1). A notable exception to the pattern of merozoite expression is PF3D7_0104100 which is transcribed by the sporozoite specifically within the </w:t>
       </w:r>
       <w:r>
         <w:t xml:space="preserve">mosquito salivary gland </w:t>
@@ -3345,7 +3507,16 @@
         <w:t xml:space="preserve">isolates. On chromosome 5 amplifications spanning the multi-drug resistance homologue </w:t>
       </w:r>
       <w:r>
-        <w:t>MDR1</w:t>
+        <w:rPr>
+          <w:i/>
+        </w:rPr>
+        <w:t>mdr</w:t>
+      </w:r>
+      <w:r>
+        <w:rPr>
+          <w:i/>
+        </w:rPr>
+        <w:t>1</w:t>
       </w:r>
       <w:r>
         <w:t xml:space="preserve"> have been found in Dd2 and several proge</w:t>
@@ -3375,7 +3546,16 @@
         <w:t xml:space="preserve">. Amplifications spanning </w:t>
       </w:r>
       <w:r>
-        <w:t>MDR1</w:t>
+        <w:rPr>
+          <w:i/>
+        </w:rPr>
+        <w:t>mdr</w:t>
+      </w:r>
+      <w:r>
+        <w:rPr>
+          <w:i/>
+        </w:rPr>
+        <w:t>1</w:t>
       </w:r>
       <w:r>
         <w:t xml:space="preserve"> are found in </w:t>
@@ -3393,7 +3573,16 @@
         <w:t xml:space="preserve">oth point mutations and amplifications of </w:t>
       </w:r>
       <w:r>
-        <w:t>MDR1</w:t>
+        <w:rPr>
+          <w:i/>
+        </w:rPr>
+        <w:t>mdr</w:t>
+      </w:r>
+      <w:r>
+        <w:rPr>
+          <w:i/>
+        </w:rPr>
+        <w:t>1</w:t>
       </w:r>
       <w:r>
         <w:t xml:space="preserve"> have been shown to </w:t>
@@ -3429,7 +3618,16 @@
         <w:t xml:space="preserve">. On chromosome 12 amplifications spanning </w:t>
       </w:r>
       <w:r>
-        <w:t>GCH1</w:t>
+        <w:rPr>
+          <w:i/>
+        </w:rPr>
+        <w:t>gch</w:t>
+      </w:r>
+      <w:r>
+        <w:rPr>
+          <w:i/>
+        </w:rPr>
+        <w:t>1</w:t>
       </w:r>
       <w:r>
         <w:t xml:space="preserve">, the first enzyme in the folate biosynthesis pathway, have been found in </w:t>
@@ -3474,7 +3672,16 @@
         <w:t xml:space="preserve">observed Mendelian segregation of </w:t>
       </w:r>
       <w:r>
-        <w:t>GCH1</w:t>
+        <w:rPr>
+          <w:i/>
+        </w:rPr>
+        <w:t>gch</w:t>
+      </w:r>
+      <w:r>
+        <w:rPr>
+          <w:i/>
+        </w:rPr>
+        <w:t>1</w:t>
       </w:r>
       <w:r>
         <w:t xml:space="preserve"> </w:t>
@@ -3591,13 +3798,31 @@
         <w:t xml:space="preserve"> spanning </w:t>
       </w:r>
       <w:r>
-        <w:t>MDR1</w:t>
+        <w:rPr>
+          <w:i/>
+        </w:rPr>
+        <w:t>mdr</w:t>
+      </w:r>
+      <w:r>
+        <w:rPr>
+          <w:i/>
+        </w:rPr>
+        <w:t>1</w:t>
       </w:r>
       <w:r>
         <w:t xml:space="preserve"> and </w:t>
       </w:r>
       <w:r>
-        <w:t>GCH1</w:t>
+        <w:rPr>
+          <w:i/>
+        </w:rPr>
+        <w:t>gch</w:t>
+      </w:r>
+      <w:r>
+        <w:rPr>
+          <w:i/>
+        </w:rPr>
+        <w:t>1</w:t>
       </w:r>
       <w:r>
         <w:t xml:space="preserve"> and recombination within these amplified regions.</w:t>
@@ -3617,13 +3842,19 @@
         <w:t xml:space="preserve">spanning drug resistance genes </w:t>
       </w:r>
       <w:r>
-        <w:t>MDR1</w:t>
+        <w:t>mdr</w:t>
+      </w:r>
+      <w:r>
+        <w:t>1</w:t>
       </w:r>
       <w:r>
         <w:t xml:space="preserve"> and </w:t>
       </w:r>
       <w:r>
-        <w:t>GCH1</w:t>
+        <w:t>gch</w:t>
+      </w:r>
+      <w:r>
+        <w:t>1</w:t>
       </w:r>
       <w:r>
         <w:t xml:space="preserve"> </w:t>
@@ -3634,13 +3865,31 @@
         <w:t xml:space="preserve">Amplifications spanning </w:t>
       </w:r>
       <w:r>
-        <w:t>GCH1</w:t>
+        <w:rPr>
+          <w:i/>
+        </w:rPr>
+        <w:t>gch</w:t>
+      </w:r>
+      <w:r>
+        <w:rPr>
+          <w:i/>
+        </w:rPr>
+        <w:t>1</w:t>
       </w:r>
       <w:r>
         <w:t xml:space="preserve"> and </w:t>
       </w:r>
       <w:r>
-        <w:t>MDR1</w:t>
+        <w:rPr>
+          <w:i/>
+        </w:rPr>
+        <w:t>mdr</w:t>
+      </w:r>
+      <w:r>
+        <w:rPr>
+          <w:i/>
+        </w:rPr>
+        <w:t>1</w:t>
       </w:r>
       <w:r>
         <w:t xml:space="preserve"> were clearly visible from depth of coverage of sequence reads aligned to th</w:t>
@@ -3655,7 +3904,16 @@
         <w:t xml:space="preserve">On chromosome 5 a three-fold amplification of an 82kb region spanning </w:t>
       </w:r>
       <w:r>
-        <w:t>MDR1</w:t>
+        <w:rPr>
+          <w:i/>
+        </w:rPr>
+        <w:t>mdr</w:t>
+      </w:r>
+      <w:r>
+        <w:rPr>
+          <w:i/>
+        </w:rPr>
+        <w:t>1</w:t>
       </w:r>
       <w:r>
         <w:t xml:space="preserve"> and 13 other genes was evident in Dd2 and as </w:t>
@@ -3692,7 +3950,16 @@
         <w:t xml:space="preserve">. On chromosome 12 all parent clones including 3D7 had evidence for some form of amplification relative to the 3D7 reference genome spanning </w:t>
       </w:r>
       <w:r>
-        <w:t>GCH1</w:t>
+        <w:rPr>
+          <w:i/>
+        </w:rPr>
+        <w:t>gch</w:t>
+      </w:r>
+      <w:r>
+        <w:rPr>
+          <w:i/>
+        </w:rPr>
+        <w:t>1</w:t>
       </w:r>
       <w:r>
         <w:rPr>
@@ -3707,7 +3974,16 @@
         <w:t xml:space="preserve">). The amplifications were different in each of the 5 parents in terms of the extent, copy number, and arrangement of amplified segments. The 3D7 clone had four copies of a 2kb segment spanning </w:t>
       </w:r>
       <w:r>
-        <w:t>GCH1</w:t>
+        <w:rPr>
+          <w:i/>
+        </w:rPr>
+        <w:t>gch</w:t>
+      </w:r>
+      <w:r>
+        <w:rPr>
+          <w:i/>
+        </w:rPr>
+        <w:t>1</w:t>
       </w:r>
       <w:r>
         <w:rPr>
@@ -3719,7 +3995,16 @@
         <w:t xml:space="preserve">only (the 3D7 reference genome to which all reads were aligned has only a single copy of </w:t>
       </w:r>
       <w:r>
-        <w:t>GCH1</w:t>
+        <w:rPr>
+          <w:i/>
+        </w:rPr>
+        <w:t>gch</w:t>
+      </w:r>
+      <w:r>
+        <w:rPr>
+          <w:i/>
+        </w:rPr>
+        <w:t>1</w:t>
       </w:r>
       <w:r>
         <w:t xml:space="preserve">) and read pair alignments were consistent with a tandem array. </w:t>
@@ -3733,13 +4018,31 @@
         <w:t xml:space="preserve">1) had two copies of a 161kb tandem duplication spanning </w:t>
       </w:r>
       <w:r>
-        <w:t>GCH1</w:t>
+        <w:rPr>
+          <w:i/>
+        </w:rPr>
+        <w:t>gch</w:t>
+      </w:r>
+      <w:r>
+        <w:rPr>
+          <w:i/>
+        </w:rPr>
+        <w:t>1</w:t>
       </w:r>
       <w:r>
         <w:t xml:space="preserve"> and 38 other genes. Dd2 had 3 copies of a 5kb segment spanning </w:t>
       </w:r>
       <w:r>
-        <w:t>GCH1</w:t>
+        <w:rPr>
+          <w:i/>
+        </w:rPr>
+        <w:t>gch</w:t>
+      </w:r>
+      <w:r>
+        <w:rPr>
+          <w:i/>
+        </w:rPr>
+        <w:t>1</w:t>
       </w:r>
       <w:r>
         <w:t xml:space="preserve"> and 2 upstream genes and </w:t>
@@ -3748,13 +4051,31 @@
         <w:t xml:space="preserve">alignments indicated a tandem inversion. 7G8 had a 3-fold tandem amplification of a 31kb segment spanning </w:t>
       </w:r>
       <w:r>
-        <w:t>GCH1</w:t>
+        <w:rPr>
+          <w:i/>
+        </w:rPr>
+        <w:t>gch</w:t>
+      </w:r>
+      <w:r>
+        <w:rPr>
+          <w:i/>
+        </w:rPr>
+        <w:t>1</w:t>
       </w:r>
       <w:r>
         <w:t xml:space="preserve"> and 6 other genes. GB4 had 2 copies of a segment spanning </w:t>
       </w:r>
       <w:r>
-        <w:t>GCH1</w:t>
+        <w:rPr>
+          <w:i/>
+        </w:rPr>
+        <w:t>gch</w:t>
+      </w:r>
+      <w:r>
+        <w:rPr>
+          <w:i/>
+        </w:rPr>
+        <w:t>1</w:t>
       </w:r>
       <w:r>
         <w:t xml:space="preserve"> and 3 upstream </w:t>
@@ -3788,7 +4109,16 @@
         <w:t xml:space="preserve">having no amplification. The </w:t>
       </w:r>
       <w:r>
-        <w:t>GCH1</w:t>
+        <w:rPr>
+          <w:i/>
+        </w:rPr>
+        <w:t>gch</w:t>
+      </w:r>
+      <w:r>
+        <w:rPr>
+          <w:i/>
+        </w:rPr>
+        <w:t>1</w:t>
       </w:r>
       <w:r>
         <w:t xml:space="preserve"> CNVs segregated in the progeny of all three crosses except for two progeny of 3D7 x HB3 (C</w:t>
@@ -3814,7 +4144,22 @@
     </w:p>
     <w:p>
       <w:r>
-        <w:t xml:space="preserve">Known copy number variations at two other loci within the core genome were also evident from the sequence data. On chromosome 3 a deletion of one of the two CLAG3 paralogs and the two intervening pseudogenes (one of which is a </w:t>
+        <w:t xml:space="preserve">Known copy number variations at two other loci within the core genome were also evident from the sequence data. On chromosome 3 a deletion of one of the two </w:t>
+      </w:r>
+      <w:r>
+        <w:rPr>
+          <w:i/>
+        </w:rPr>
+        <w:t>clag</w:t>
+      </w:r>
+      <w:r>
+        <w:rPr>
+          <w:i/>
+        </w:rPr>
+        <w:t>3</w:t>
+      </w:r>
+      <w:r>
+        <w:t xml:space="preserve"> paralogs and the two intervening pseudogenes (one of which is a </w:t>
       </w:r>
       <w:proofErr w:type="spellStart"/>
       <w:r>
@@ -3825,7 +4170,22 @@
       </w:r>
       <w:proofErr w:type="spellEnd"/>
       <w:r>
-        <w:t xml:space="preserve">) was evident in GB4 and 13 progeny of 7G8 x GB4 (supplementary figure @@N) consistent with the previously reported absence of CLAG3.2 in GB4 and other clones </w:t>
+        <w:t xml:space="preserve">) was evident in GB4 and 13 progeny of 7G8 x GB4 (supplementary figure @@N) consistent with the previously reported absence of </w:t>
+      </w:r>
+      <w:r>
+        <w:rPr>
+          <w:i/>
+        </w:rPr>
+        <w:t>clag</w:t>
+      </w:r>
+      <w:r>
+        <w:rPr>
+          <w:i/>
+        </w:rPr>
+        <w:t>3.2</w:t>
+      </w:r>
+      <w:r>
+        <w:t xml:space="preserve"> in GB4 and other clones </w:t>
       </w:r>
       <w:r>
         <w:fldChar w:fldCharType="begin" w:fldLock="1"/>
@@ -3907,7 +4267,16 @@
         <w:t xml:space="preserve">As mentioned earlier, CNV alleles did not segregate perfectly at the </w:t>
       </w:r>
       <w:r>
-        <w:t>GCH1</w:t>
+        <w:rPr>
+          <w:i/>
+        </w:rPr>
+        <w:t>gch</w:t>
+      </w:r>
+      <w:r>
+        <w:rPr>
+          <w:i/>
+        </w:rPr>
+        <w:t>1</w:t>
       </w:r>
       <w:r>
         <w:t xml:space="preserve"> locus</w:t>
@@ -3991,10 +4360,40 @@
         <w:t>At</w:t>
       </w:r>
       <w:r>
-        <w:t xml:space="preserve"> the GCH1 locus, both clones C05 and C06</w:t>
-      </w:r>
-      <w:r>
-        <w:t xml:space="preserve"> inherited the large 161kb duplication from parent HB3 as well as the smaller 2kb 4-fold amplification from parent 3D7 spanning GCH1 onl</w:t>
+        <w:t xml:space="preserve"> the </w:t>
+      </w:r>
+      <w:r>
+        <w:rPr>
+          <w:i/>
+        </w:rPr>
+        <w:t>gch</w:t>
+      </w:r>
+      <w:r>
+        <w:rPr>
+          <w:i/>
+        </w:rPr>
+        <w:t>1</w:t>
+      </w:r>
+      <w:r>
+        <w:t xml:space="preserve"> locus, both clones C05 and C06</w:t>
+      </w:r>
+      <w:r>
+        <w:t xml:space="preserve"> inherited the large 161kb duplication from parent HB3 as well as the smaller 2kb 4-fold amplification from parent 3D7 spanning </w:t>
+      </w:r>
+      <w:r>
+        <w:rPr>
+          <w:i/>
+        </w:rPr>
+        <w:t>gch</w:t>
+      </w:r>
+      <w:r>
+        <w:rPr>
+          <w:i/>
+        </w:rPr>
+        <w:t>1</w:t>
+      </w:r>
+      <w:r>
+        <w:t xml:space="preserve"> onl</w:t>
       </w:r>
       <w:r>
         <w:t>y. C06</w:t>
@@ -4077,7 +4476,16 @@
         <w:t xml:space="preserve"> </w:t>
       </w:r>
       <w:r>
-        <w:t>GCH1</w:t>
+        <w:rPr>
+          <w:i/>
+        </w:rPr>
+        <w:t>gch</w:t>
+      </w:r>
+      <w:r>
+        <w:rPr>
+          <w:i/>
+        </w:rPr>
+        <w:t>1</w:t>
       </w:r>
       <w:r>
         <w:rPr>
@@ -4089,7 +4497,16 @@
         <w:t xml:space="preserve">itself lay within the region of effective heterozygosity, thus one copy of </w:t>
       </w:r>
       <w:r>
-        <w:t>GCH1</w:t>
+        <w:rPr>
+          <w:i/>
+        </w:rPr>
+        <w:t>gch</w:t>
+      </w:r>
+      <w:r>
+        <w:rPr>
+          <w:i/>
+        </w:rPr>
+        <w:t>1</w:t>
       </w:r>
       <w:r>
         <w:t xml:space="preserve"> was inherited from HB3 and 4 copies from 3D7. At the same locus clone CH3_61 inherited the 161kb duplication from HB3 as well as the 5kb </w:t>
@@ -4104,13 +4521,31 @@
         <w:t xml:space="preserve">). Two separate regions of heterozygosity were visible at either ends of the HB3 duplicated region, which can be explained if two crossover events occurred. Again </w:t>
       </w:r>
       <w:r>
-        <w:t>GCH1</w:t>
+        <w:rPr>
+          <w:i/>
+        </w:rPr>
+        <w:t>gch</w:t>
+      </w:r>
+      <w:r>
+        <w:rPr>
+          <w:i/>
+        </w:rPr>
+        <w:t>1</w:t>
       </w:r>
       <w:r>
         <w:t xml:space="preserve"> was within the region of heterozygosity, and CH3_61 acquired 1 copy from HB3 and 3 copies from Dd2. In addition to these three cases, we found two further progeny of HB3 x Dd2 where crossovers occurred within the 82kb region spanning </w:t>
       </w:r>
       <w:r>
-        <w:t>MDR1</w:t>
+        <w:rPr>
+          <w:i/>
+        </w:rPr>
+        <w:t>mdr</w:t>
+      </w:r>
+      <w:r>
+        <w:rPr>
+          <w:i/>
+        </w:rPr>
+        <w:t>1</w:t>
       </w:r>
       <w:r>
         <w:rPr>
@@ -4131,7 +4566,16 @@
         <w:t xml:space="preserve">that is amplified in Dd2 (supplementary figure @@N). Clone QC23 had a region of heterozygosity spanning the leftmost 16kb of the segment, and CH3_61 was heterozygous for the rightmost 40kb spanning </w:t>
       </w:r>
       <w:r>
-        <w:t>MDR1</w:t>
+        <w:rPr>
+          <w:i/>
+        </w:rPr>
+        <w:t>mdr</w:t>
+      </w:r>
+      <w:r>
+        <w:rPr>
+          <w:i/>
+        </w:rPr>
+        <w:t>1</w:t>
       </w:r>
       <w:r>
         <w:rPr>
@@ -4143,11 +4587,11 @@
         <w:t xml:space="preserve">itself, both of which are consistent with a single crossover having occurred within the amplified region. </w:t>
       </w:r>
       <w:r>
-        <w:t xml:space="preserve">These data show that crossover recombination within </w:t>
+        <w:t xml:space="preserve">These data show that crossover recombination within amplified regions can lead to effective </w:t>
       </w:r>
       <w:r>
         <w:lastRenderedPageBreak/>
-        <w:t>amplified regions can lead to effective heterozygosity at ge</w:t>
+        <w:t>heterozygosity at ge</w:t>
       </w:r>
       <w:r>
         <w:t>nes involved in drug resistance,</w:t>
@@ -4573,22 +5017,7 @@
         <w:t xml:space="preserve">. </w:t>
       </w:r>
       <w:r>
-        <w:t xml:space="preserve">In particular, </w:t>
-      </w:r>
-      <w:r>
-        <w:t>short tandem repeat</w:t>
-      </w:r>
-      <w:r>
-        <w:t xml:space="preserve"> length variation</w:t>
-      </w:r>
-      <w:r>
-        <w:t xml:space="preserve">s </w:t>
-      </w:r>
-      <w:r>
-        <w:t>within regulatory elements are</w:t>
-      </w:r>
-      <w:r>
-        <w:t xml:space="preserve"> known to affect gene activity across a number of species </w:t>
+        <w:t xml:space="preserve">In particular, short tandem repeat length variations within regulatory elements are known to affect gene activity across a number of species </w:t>
       </w:r>
       <w:r>
         <w:fldChar w:fldCharType="begin" w:fldLock="1"/>
@@ -4609,23 +5038,352 @@
         <w:fldChar w:fldCharType="end"/>
       </w:r>
       <w:r>
-        <w:t>.</w:t>
+        <w:t xml:space="preserve">. </w:t>
+      </w:r>
+      <w:r>
+        <w:t xml:space="preserve">We </w:t>
+      </w:r>
+      <w:r>
+        <w:t>found</w:t>
       </w:r>
       <w:r>
         <w:t xml:space="preserve"> </w:t>
       </w:r>
       <w:r>
-        <w:t xml:space="preserve">We </w:t>
-      </w:r>
-      <w:r>
-        <w:t>found</w:t>
+        <w:t xml:space="preserve">that INDELs are exceptionally abundant in non-coding regions within </w:t>
+      </w:r>
+      <w:r>
+        <w:rPr>
+          <w:i/>
+        </w:rPr>
+        <w:t>P. falciparum</w:t>
+      </w:r>
+      <w:r>
+        <w:t xml:space="preserve">, and </w:t>
+      </w:r>
+      <w:r>
+        <w:t xml:space="preserve">that </w:t>
+      </w:r>
+      <w:r>
+        <w:t>INDEL</w:t>
+      </w:r>
+      <w:r>
+        <w:t xml:space="preserve"> diversity has a particular architecture in relat</w:t>
+      </w:r>
+      <w:r>
+        <w:t>ion to predicted core promoters, which may indicate that these mutations are non-neutral. Experimental work is now required to investigate the phenotypic consequences of these mutations.</w:t>
+      </w:r>
+    </w:p>
+    <w:p>
+      <w:r>
+        <w:t xml:space="preserve">Another class of </w:t>
+      </w:r>
+      <w:r>
+        <w:t>variation</w:t>
+      </w:r>
+      <w:r>
+        <w:t xml:space="preserve"> which </w:t>
+      </w:r>
+      <w:r>
+        <w:t xml:space="preserve">has </w:t>
+      </w:r>
+      <w:r>
+        <w:t xml:space="preserve">previously </w:t>
+      </w:r>
+      <w:r>
+        <w:t xml:space="preserve">been difficult to </w:t>
+      </w:r>
+      <w:r>
+        <w:t xml:space="preserve">study </w:t>
+      </w:r>
+      <w:r>
+        <w:t xml:space="preserve">in a high throughput manner </w:t>
+      </w:r>
+      <w:r>
+        <w:t xml:space="preserve">are </w:t>
+      </w:r>
+      <w:r>
+        <w:t xml:space="preserve">complex polymorphisms observed in genes expressed at the merozoite surface, including </w:t>
+      </w:r>
+      <w:r>
+        <w:t>msp</w:t>
+      </w:r>
+      <w:r>
+        <w:t xml:space="preserve">1 </w:t>
+      </w:r>
+      <w:r>
+        <w:fldChar w:fldCharType="begin" w:fldLock="1"/>
+      </w:r>
+      <w:r>
+        <w:instrText>ADDIN CSL_CITATION { "citationItems" : [ { "id" : "ITEM-1", "itemData" : { "DOI" : "10.1038/sj.hdy.6800887", "ISSN" : "1365-2540", "PMID" : "17021615", "abstract" : "The extensive sequence variation in most surface antigens of Plasmodium falciparum is one of the major factors why clinical immunity to malaria develops only after repeated infections with the same species over several years. For some P. falciparum surface antigens, all observed alleles clearly fall into two allelic classes, with divergence between classes dwarfing divergence within classes. We discuss the ways in which such allelic dimorphism deviates from the expected shape of the genealogy of genes under either neutral evolution or standard balancing selection, and present a simple test, based on coalescent theory, to detect this deviation in samples of DNA sequences. We review previous hypotheses for the origin and evolution of allelic dimorphism in malarial antigens and discuss the difficulties of explaining the available data under these proposals. We conclude by offering several possible classes of explanations for allelic dimorphism, which are worthy of further theoretical and empirical exploration.", "author" : [ { "dropping-particle" : "", "family" : "Roy", "given" : "S W", "non-dropping-particle" : "", "parse-names" : false, "suffix" : "" }, { "dropping-particle" : "", "family" : "Ferreira", "given" : "M U", "non-dropping-particle" : "", "parse-names" : false, "suffix" : "" }, { "dropping-particle" : "", "family" : "Hartl", "given" : "D L", "non-dropping-particle" : "", "parse-names" : false, "suffix" : "" } ], "container-title" : "Heredity", "id" : "ITEM-1", "issue" : "2", "issued" : { "date-parts" : [ [ "2008", "2" ] ] }, "page" : "103-10", "title" : "Evolution of allelic dimorphism in malarial surface antigens.", "type" : "article-journal", "volume" : "100" }, "uris" : [ "http://www.mendeley.com/documents/?uuid=e8e51b7d-3709-4fe9-b23a-7e0c696723d6" ] }, { "id" : "ITEM-2", "itemData" : { "ISSN" : "0378-1119", "PMID" : "12568716", "abstract" : "The merozoite surface protein-1 (MSP-1) of the malaria parasite Plasmodium falciparum is a major blood-stage antigen containing highly polymorphic tripeptide repeats in the domain known as block 2 and several non-repetitive domains that are essentially dimorphic. We have analyzed sequence variation in block 2 repeats and in non-repetitive block 17, as well as other polymorphisms within the MSP-1 gene, in clinical isolates of P. falciparum. Repeat haplotypes were defined as unique combinations of repeat motifs within block 2, whereas block 17 haplotypes were defined as unique combinations of single nucleotide replacements in this domain. A new block 17 haplotype, E-TNG-L, was found in one isolate from Vietnam. MSP-1 alleles, defined as unique combinations of haplotypes in blocks 2 and 17 and other polymorphisms within the molecule, were characterized in 60 isolates from hypoendemic Brazil and 37 isolates from mesoendemic Vietnam. Extensive diversity has been created in block 2 and elsewhere in the molecule, while maintaining significant linkage disequilibrium between polymorphisms across the non-telomeric MSP-1 locus separated by a map distance of more than 4 kb, suggesting that low meiotic recombination rates occur in both parasite populations. These results indicate a role for non-homologous recombination, such as strand-slippage mispairing during mitosis and gene conversion, in creating variation in a malarial antigen under strong diversifying selection.", "author" : [ { "dropping-particle" : "", "family" : "Ferreira", "given" : "Marcelo U", "non-dropping-particle" : "", "parse-names" : false, "suffix" : "" }, { "dropping-particle" : "", "family" : "Ribeiro", "given" : "Weber L", "non-dropping-particle" : "", "parse-names" : false, "suffix" : "" }, { "dropping-particle" : "", "family" : "Tonon", "given" : "Angela P", "non-dropping-particle" : "", "parse-names" : false, "suffix" : "" }, { "dropping-particle" : "", "family" : "Kawamoto", "given" : "Fumihiko", "non-dropping-particle" : "", "parse-names" : false, "suffix" : "" }, { "dropping-particle" : "", "family" : "Rich", "given" : "Stephen M", "non-dropping-particle" : "", "parse-names" : false, "suffix" : "" } ], "container-title" : "Gene", "id" : "ITEM-2", "issued" : { "date-parts" : [ [ "2003", "1", "30" ] ] }, "note" : "Study of MSP1 variation in samples from Brazil and Vietnam.", "page" : "65-75", "title" : "Sequence diversity and evolution of the malaria vaccine candidate merozoite surface protein-1 (MSP-1) of Plasmodium falciparum.", "type" : "article-journal", "volume" : "304" }, "uris" : [ "http://www.mendeley.com/documents/?uuid=1a731ee3-8353-4d1b-8fd3-33b250913b20" ] } ], "mendeley" : { "formattedCitation" : "(Roy et al. 2008; Ferreira et al. 2003)", "plainTextFormattedCitation" : "(Roy et al. 2008; Ferreira et al. 2003)", "previouslyFormattedCitation" : "(Roy et al. 2008; Ferreira et al. 2003)" }, "properties" : { "noteIndex" : 0 }, "schema" : "https://github.com/citation-style-language/schema/raw/master/csl-citation.json" }</w:instrText>
+      </w:r>
+      <w:r>
+        <w:fldChar w:fldCharType="separate"/>
+      </w:r>
+      <w:r>
+        <w:rPr>
+          <w:noProof/>
+        </w:rPr>
+        <w:t>(Roy et al. 2008; Ferreira et al. 2003)</w:t>
+      </w:r>
+      <w:r>
+        <w:fldChar w:fldCharType="end"/>
       </w:r>
       <w:r>
         <w:t xml:space="preserve"> </w:t>
       </w:r>
       <w:r>
-        <w:t xml:space="preserve">that INDELs are exceptionally abundant in non-coding regions within </w:t>
-      </w:r>
+        <w:t xml:space="preserve">and members of the </w:t>
+      </w:r>
+      <w:r>
+        <w:t>msp</w:t>
+      </w:r>
+      <w:r>
+        <w:t>3 family</w:t>
+      </w:r>
+      <w:r>
+        <w:t xml:space="preserve"> </w:t>
+      </w:r>
+      <w:r>
+        <w:fldChar w:fldCharType="begin" w:fldLock="1"/>
+      </w:r>
+      <w:r>
+        <w:instrText>ADDIN CSL_CITATION { "citationItems" : [ { "id" : "ITEM-1", "itemData" : { "DOI" : "10.1371/journal.pone.0005410", "ISSN" : "1932-6203", "PMID" : "19404387", "abstract" : "BACKGROUND: Two related merozoite surface proteins, MSP3 and MSP6, have previously been identified as targets of antibody-dependent cellular inhibition (ADCI), a protective mechanism against Plasmodium falciparum malaria. Both MSP3 and MSP6 share a common characteristic small N-terminal signature amino-acid stretch (NLRNA/G), a feature similar to MSP3-like orthologs identified in other human and primate malaria parasites. METHODS/RESULTS: This signature amino-acid sequence led to the identification of eight ORFs contiguously located on P. falciparum chromosome 10. Our subsequent investigations on their expression, localization, sequence conservation, epitope sharing, immunogenicity and the functional role of antibodies in defense are reported here. Six members of P. falciparum MSP3-multigene family share similar sequence organization within their C-terminal regions, are simultaneously expressed as merozoite surface proteins and are highly conserved among parasite isolates. Each of these proteins is a target of naturally occurring antibodies effective at parasite killing in ADCI assays. Moreover, both naturally occurring antibodies and those generated by immunization display cross-reactivity with other members of the family and exhibit varied binding avidities. CONCLUSIONS/SIGNIFICANCE: The unusual characteristics of the MSP3 multi-gene family lead us to hypothesize that the simultaneous expression of targets eliciting cross-reactive antibody responses capable of controlling parasite densities could represent an immune process selected through evolution to maintain homeostasis between P. falciparum and human hosts; a process that allows the continuous transmission of the parasite without killing the host. Our observations also have practical consequences for vaccine development by suggesting MSP3 vaccine efficacy might be improved when combined with the various C-terminus regions of the MSP3 family members to generate a wider range of antibodies acting and to increase vaccine immunogenicity in varied human genetic backgrounds.", "author" : [ { "dropping-particle" : "", "family" : "Singh", "given" : "Subhash", "non-dropping-particle" : "", "parse-names" : false, "suffix" : "" }, { "dropping-particle" : "", "family" : "Soe", "given" : "Soe", "non-dropping-particle" : "", "parse-names" : false, "suffix" : "" }, { "dropping-particle" : "", "family" : "Weisman", "given" : "Simon", "non-dropping-particle" : "", "parse-names" : false, "suffix" : "" }, { "dropping-particle" : "", "family" : "Barnwell", "given" : "John W", "non-dropping-particle" : "", "parse-names" : false, "suffix" : "" }, { "dropping-particle" : "", "family" : "P\u00e9rignon", "given" : "Jean Louis", "non-dropping-particle" : "", "parse-names" : false, "suffix" : "" }, { "dropping-particle" : "", "family" : "Druilhe", "given" : "Pierre", "non-dropping-particle" : "", "parse-names" : false, "suffix" : "" } ], "container-title" : "PloS one", "editor" : [ { "dropping-particle" : "", "family" : "Moorthy", "given" : "Vasee", "non-dropping-particle" : "", "parse-names" : false, "suffix" : "" } ], "id" : "ITEM-1", "issue" : "4", "issued" : { "date-parts" : [ [ "2009", "1" ] ] }, "page" : "e5410", "publisher" : "Public Library of Science", "title" : "A conserved multi-gene family induces cross-reactive antibodies effective in defense against Plasmodium falciparum.", "type" : "article-journal", "volume" : "4" }, "uris" : [ "http://www.mendeley.com/documents/?uuid=477ff86a-dbbd-492b-828b-597ddd08b558" ] } ], "mendeley" : { "formattedCitation" : "(Singh et al. 2009)", "plainTextFormattedCitation" : "(Singh et al. 2009)", "previouslyFormattedCitation" : "(Singh et al. 2009)" }, "properties" : { "noteIndex" : 0 }, "schema" : "https://github.com/citation-style-language/schema/raw/master/csl-citation.json" }</w:instrText>
+      </w:r>
+      <w:r>
+        <w:fldChar w:fldCharType="separate"/>
+      </w:r>
+      <w:r>
+        <w:rPr>
+          <w:noProof/>
+        </w:rPr>
+        <w:t>(Singh et al. 2009)</w:t>
+      </w:r>
+      <w:r>
+        <w:fldChar w:fldCharType="end"/>
+      </w:r>
+      <w:r>
+        <w:t xml:space="preserve">. </w:t>
+      </w:r>
+      <w:r>
+        <w:t xml:space="preserve">High levels of variability have also been reported </w:t>
+      </w:r>
+      <w:r>
+        <w:t>in</w:t>
+      </w:r>
+      <w:r>
+        <w:t xml:space="preserve"> other genes associated with the merozoite stage, such as the </w:t>
+      </w:r>
+      <w:r>
+        <w:rPr>
+          <w:i/>
+        </w:rPr>
+        <w:t>surf</w:t>
+      </w:r>
+      <w:r>
+        <w:t xml:space="preserve"> family </w:t>
+      </w:r>
+      <w:r>
+        <w:fldChar w:fldCharType="begin" w:fldLock="1"/>
+      </w:r>
+      <w:r>
+        <w:instrText>ADDIN CSL_CITATION { "citationItems" : [ { "id" : "ITEM-1", "itemData" : { "DOI" : "10.1371/journal.ppat.0020057", "ISSN" : "1553-7374", "PMID" : "16789840", "abstract" : "Discovering novel genes involved in immune evasion and drug resistance in the human malaria parasite, Plasmodium falciparum, is of critical importance to global health. Such knowledge may assist in the development of new effective vaccines and in the appropriate use of antimalarial drugs. By performing a full-genome scan of allelic variability in 14 field and laboratory strains of P. falciparum, we comprehensively identified approximately 500 genes evolving at higher than neutral rates. The majority of the most variable genes have paralogs within the P. falciparum genome and may be subject to a different evolutionary clock than those without. The group of 211 variable genes without paralogs contains most known immunogens and a few drug targets, consistent with the idea that the human immune system and drug use is driving parasite evolution. We also reveal gene-amplification events including one surrounding pfmdr1, the P. falciparum multidrug-resistance gene, and a previously uncharacterized amplification centered around the P. falciparum GTP cyclohydrolase gene, the first enzyme in the folate biosynthesis pathway. Although GTP cyclohydrolase is not the known target of any current drugs, downstream members of the pathway are targeted by several widely used antimalarials. We speculate that an amplification of the GTP cyclohydrolase enzyme in the folate biosynthesis pathway may increase flux through this pathway and facilitate parasite resistance to antifolate drugs.", "author" : [ { "dropping-particle" : "", "family" : "Kidgell", "given" : "Claire", "non-dropping-particle" : "", "parse-names" : false, "suffix" : "" }, { "dropping-particle" : "", "family" : "Volkman", "given" : "Sarah K", "non-dropping-particle" : "", "parse-names" : false, "suffix" : "" }, { "dropping-particle" : "", "family" : "Daily", "given" : "Johanna", "non-dropping-particle" : "", "parse-names" : false, "suffix" : "" }, { "dropping-particle" : "", "family" : "Borevitz", "given" : "Justin O", "non-dropping-particle" : "", "parse-names" : false, "suffix" : "" }, { "dropping-particle" : "", "family" : "Plouffe", "given" : "David", "non-dropping-particle" : "", "parse-names" : false, "suffix" : "" }, { "dropping-particle" : "", "family" : "Zhou", "given" : "Yingyao", "non-dropping-particle" : "", "parse-names" : false, "suffix" : "" }, { "dropping-particle" : "", "family" : "Johnson", "given" : "Jeffrey R", "non-dropping-particle" : "", "parse-names" : false, "suffix" : "" }, { "dropping-particle" : "", "family" : "Roch", "given" : "Karine", "non-dropping-particle" : "Le", "parse-names" : false, "suffix" : "" }, { "dropping-particle" : "", "family" : "Sarr", "given" : "Ousmane", "non-dropping-particle" : "", "parse-names" : false, "suffix" : "" }, { "dropping-particle" : "", "family" : "Ndir", "given" : "Omar", "non-dropping-particle" : "", "parse-names" : false, "suffix" : "" }, { "dropping-particle" : "", "family" : "Mboup", "given" : "Soulyemane", "non-dropping-particle" : "", "parse-names" : false, "suffix" : "" }, { "dropping-particle" : "", "family" : "Batalov", "given" : "Serge", "non-dropping-particle" : "", "parse-names" : false, "suffix" : "" }, { "dropping-particle" : "", "family" : "Wirth", "given" : "Dyann F", "non-dropping-particle" : "", "parse-names" : false, "suffix" : "" }, { "dropping-particle" : "", "family" : "Winzeler", "given" : "Elizabeth A", "non-dropping-particle" : "", "parse-names" : false, "suffix" : "" } ], "container-title" : "PLoS pathogens", "id" : "ITEM-1", "issue" : "6", "issued" : { "date-parts" : [ [ "2006", "6" ] ] }, "note" : "Study of genome variation using an oligo array, in 14 P. falciparum strains. Discovery of the GCH1 amplification, with observation of multiple independent events.", "page" : "e57", "title" : "A systematic map of genetic variation in Plasmodium falciparum.", "type" : "article-journal", "volume" : "2" }, "uris" : [ "http://www.mendeley.com/documents/?uuid=eb1d190b-64fd-4557-94e7-f556cde36d2c" ] }, { "id" : "ITEM-2", "itemData" : { "DOI" : "10.1084/jem.20041392", "ISSN" : "0022-1007", "PMID" : "15939796", "abstract" : "The surfaces of the infected erythrocyte (IE) and the merozoite, two developmental stages of malaria parasites, expose antigenic determinants to the host immune system. We report on surface-associated interspersed genes (surf genes), which encode a novel polymorphic protein family, SURFINs, present on both IEs and merozoites. A SURFIN expressed in 3D7 parasites, SURFIN4.2, was identified by mass spectrometric analysis of peptides cleaved off the surface of live IEs with trypsin. SURFINs are encoded by a family of 10 surf genes, including three predicted pseudogenes, located within or close to the subtelomeres of five of the chromosomes. SURFINs show structural and sequence similarities with exported surface-exposed proteins (PvSTP1, PkSICAvar, PvVIR, Pf332, and PfEMP1) of several Plasmodium species. SURFIN4.2 of a parasite other than 3D7 (FCR3S1.2) showed polymorphisms in the extracellular domain, suggesting sequence variability between genotypes. SURFIN4.2 not only was found cotransported with PfEMP1 and RIFIN to the IE surface, but also accumulated in the parasitophorous vacuole. In released merozoites, SURFIN4.2 was present in an amorphous cap at the parasite apex, where it may be involved in the invasion of erythrocytes. By exposing shared polymorphic antigens on IEs and merozoites, the parasite may coordinate the antigenic composition of these attachment surfaces during growth in the bloodstream.", "author" : [ { "dropping-particle" : "", "family" : "Winter", "given" : "Gerhard", "non-dropping-particle" : "", "parse-names" : false, "suffix" : "" }, { "dropping-particle" : "", "family" : "Kawai", "given" : "Satoru", "non-dropping-particle" : "", "parse-names" : false, "suffix" : "" }, { "dropping-particle" : "", "family" : "Haeggstr\u00f6m", "given" : "Malin", "non-dropping-particle" : "", "parse-names" : false, "suffix" : "" }, { "dropping-particle" : "", "family" : "Kaneko", "given" : "Osamu", "non-dropping-particle" : "", "parse-names" : false, "suffix" : "" }, { "dropping-particle" : "", "family" : "Euler", "given" : "Anne", "non-dropping-particle" : "von", "parse-names" : false, "suffix" : "" }, { "dropping-particle" : "", "family" : "Kawazu", "given" : "Shin-ichiro", "non-dropping-particle" : "", "parse-names" : false, "suffix" : "" }, { "dropping-particle" : "", "family" : "Palm", "given" : "Daniel", "non-dropping-particle" : "", "parse-names" : false, "suffix" : "" }, { "dropping-particle" : "", "family" : "Fernandez", "given" : "Victor", "non-dropping-particle" : "", "parse-names" : false, "suffix" : "" }, { "dropping-particle" : "", "family" : "Wahlgren", "given" : "Mats", "non-dropping-particle" : "", "parse-names" : false, "suffix" : "" } ], "container-title" : "The Journal of experimental medicine", "id" : "ITEM-2", "issue" : "11", "issued" : { "date-parts" : [ [ "2005", "6", "6" ] ] }, "page" : "1853-63", "title" : "SURFIN is a polymorphic antigen expressed on Plasmodium falciparum merozoites and infected erythrocytes.", "type" : "article-journal", "volume" : "201" }, "uris" : [ "http://www.mendeley.com/documents/?uuid=4391e3dd-40c5-4bc2-bf85-e00ba5ec5999" ] } ], "mendeley" : { "formattedCitation" : "(Kidgell et al. 2006; Winter et al. 2005)", "plainTextFormattedCitation" : "(Kidgell et al. 2006; Winter et al. 2005)", "previouslyFormattedCitation" : "(Kidgell et al. 2006; Winter et al. 2005)" }, "properties" : { "noteIndex" : 0 }, "schema" : "https://github.com/citation-style-language/schema/raw/master/csl-citation.json" }</w:instrText>
+      </w:r>
+      <w:r>
+        <w:fldChar w:fldCharType="separate"/>
+      </w:r>
+      <w:r>
+        <w:rPr>
+          <w:noProof/>
+        </w:rPr>
+        <w:t>(Kidgell et al. 2006; Winter et al. 2005)</w:t>
+      </w:r>
+      <w:r>
+        <w:fldChar w:fldCharType="end"/>
+      </w:r>
+      <w:r>
+        <w:t xml:space="preserve">, although it is not clear whether these loci exhibit deep </w:t>
+      </w:r>
+      <w:r>
+        <w:t xml:space="preserve">allelic dimorphism as seen in </w:t>
+      </w:r>
+      <w:r>
+        <w:rPr>
+          <w:i/>
+        </w:rPr>
+        <w:t>msp</w:t>
+      </w:r>
+      <w:r>
+        <w:rPr>
+          <w:i/>
+        </w:rPr>
+        <w:t>1</w:t>
+      </w:r>
+      <w:r>
+        <w:t>. The presence of diverged allelic forms and the fact that many of these genes appear to be und</w:t>
+      </w:r>
+      <w:r>
+        <w:t xml:space="preserve">er balancing selection </w:t>
+      </w:r>
+      <w:r>
+        <w:t xml:space="preserve">indicates their clinical importance as potential targets of the immune system and/or components of the erythrocyte invasion machinery. These loci are typically inaccessible to alignment-based methods, because some alleles are too diverged from the reference genome. Thus studies of these genes have so-far relied on more labour-intensive methods, and </w:t>
+      </w:r>
+      <w:r>
+        <w:t>genome-wide</w:t>
+      </w:r>
+      <w:r>
+        <w:rPr>
+          <w:i/>
+        </w:rPr>
+        <w:t xml:space="preserve"> </w:t>
+      </w:r>
+      <w:r>
+        <w:t xml:space="preserve">discovery of other loci with similar variation has not been possible. </w:t>
+      </w:r>
+      <w:r>
+        <w:t>Here we have shown that an assembly-based</w:t>
+      </w:r>
+      <w:r>
+        <w:t xml:space="preserve"> variant-calling method can access variation at a number of </w:t>
+      </w:r>
+      <w:r>
+        <w:t xml:space="preserve">divergent </w:t>
+      </w:r>
+      <w:r>
+        <w:t>loci,</w:t>
+      </w:r>
+      <w:r>
+        <w:t xml:space="preserve"> including </w:t>
+      </w:r>
+      <w:r>
+        <w:rPr>
+          <w:i/>
+        </w:rPr>
+        <w:t>msp</w:t>
+      </w:r>
+      <w:r>
+        <w:rPr>
+          <w:i/>
+        </w:rPr>
+        <w:t>1</w:t>
+      </w:r>
+      <w:r>
+        <w:t xml:space="preserve"> and members of the</w:t>
+      </w:r>
+      <w:r>
+        <w:t xml:space="preserve"> </w:t>
+      </w:r>
+      <w:r>
+        <w:rPr>
+          <w:i/>
+        </w:rPr>
+        <w:t>msp</w:t>
+      </w:r>
+      <w:r>
+        <w:rPr>
+          <w:i/>
+        </w:rPr>
+        <w:t>3</w:t>
+      </w:r>
+      <w:r>
+        <w:t xml:space="preserve"> </w:t>
+      </w:r>
+      <w:r>
+        <w:t xml:space="preserve">and </w:t>
+      </w:r>
+      <w:r>
+        <w:rPr>
+          <w:i/>
+        </w:rPr>
+        <w:t>surf</w:t>
+      </w:r>
+      <w:r>
+        <w:t xml:space="preserve"> families</w:t>
+      </w:r>
+      <w:r>
+        <w:t xml:space="preserve">. </w:t>
+      </w:r>
+      <w:r>
+        <w:t>S</w:t>
+      </w:r>
+      <w:r>
+        <w:t xml:space="preserve">ome known divergent loci, including </w:t>
+      </w:r>
+      <w:r>
+        <w:rPr>
+          <w:i/>
+        </w:rPr>
+        <w:t>msp</w:t>
+      </w:r>
+      <w:r>
+        <w:rPr>
+          <w:i/>
+        </w:rPr>
+        <w:t>2</w:t>
+      </w:r>
+      <w:r>
+        <w:t xml:space="preserve"> and </w:t>
+      </w:r>
+      <w:r>
+        <w:rPr>
+          <w:i/>
+        </w:rPr>
+        <w:t>S-antigen</w:t>
+      </w:r>
+      <w:r>
+        <w:t xml:space="preserve"> could not be accessed by either calling method due to the presence of longer repeats, and longer sequence reads will be required to access complex variation at all antigenic loci. Also t</w:t>
+      </w:r>
+      <w:r>
+        <w:t>he crosses studied here</w:t>
+      </w:r>
+      <w:r>
+        <w:t xml:space="preserve"> are clonal samples, and further work </w:t>
+      </w:r>
+      <w:r>
+        <w:t>will be</w:t>
+      </w:r>
+      <w:r>
+        <w:t xml:space="preserve"> required to adapt these methods for use on clinical isolates which may comprise </w:t>
+      </w:r>
+      <w:r>
+        <w:t xml:space="preserve">a </w:t>
+      </w:r>
+      <w:r>
+        <w:lastRenderedPageBreak/>
+        <w:t>mixture of parasite genotypes.</w:t>
+      </w:r>
+      <w:r>
+        <w:t xml:space="preserve"> </w:t>
+      </w:r>
+      <w:r>
+        <w:t>H</w:t>
+      </w:r>
+      <w:r>
+        <w:t>owever</w:t>
+      </w:r>
+      <w:r>
+        <w:t>,</w:t>
+      </w:r>
+      <w:r>
+        <w:t xml:space="preserve"> </w:t>
+      </w:r>
+      <w:r>
+        <w:t xml:space="preserve">these </w:t>
+      </w:r>
+      <w:r>
+        <w:t>data</w:t>
+      </w:r>
+      <w:r>
+        <w:t xml:space="preserve"> provide a foundation </w:t>
+      </w:r>
+      <w:r>
+        <w:t>for high-throughput surveys of complex variation at a number of clinically important loci across natural populations.</w:t>
+      </w:r>
+      <w:r>
+        <w:t xml:space="preserve"> </w:t>
+      </w:r>
+    </w:p>
+    <w:p>
       <w:r>
         <w:rPr>
           <w:i/>
@@ -4633,57 +5391,168 @@
         <w:t>P. falciparum</w:t>
       </w:r>
       <w:r>
-        <w:t xml:space="preserve">, and </w:t>
-      </w:r>
-      <w:r>
-        <w:t xml:space="preserve">that </w:t>
+        <w:t xml:space="preserve"> is a sexually reproducing eukaryotic pathogen, and these crosses </w:t>
+      </w:r>
+      <w:r>
+        <w:t xml:space="preserve">originally </w:t>
+      </w:r>
+      <w:r>
+        <w:t>provided the first demonstration</w:t>
+      </w:r>
+      <w:r>
+        <w:t xml:space="preserve"> that parasites undergo meiotic recombination </w:t>
+      </w:r>
+      <w:r>
+        <w:t>whilst in the mosquito</w:t>
+      </w:r>
+      <w:r>
+        <w:t xml:space="preserve"> </w:t>
+      </w:r>
+      <w:r>
+        <w:fldChar w:fldCharType="begin" w:fldLock="1"/>
+      </w:r>
+      <w:r>
+        <w:instrText>ADDIN CSL_CITATION { "citationItems" : [ { "id" : "ITEM-1", "itemData" : { "ISSN" : "0036-8075", "PMID" : "3299700", "abstract" : "Malaria parasites are haploid for most of their life cycle, with zygote formation and meiosis occurring during the mosquito phase of development. The parasites can be analyzed genetically by transmitting mixtures of cloned parasites through mosquitoes to permit cross-fertilization of gametes to occur. A cross was made between two clones of Plasmodium falciparum differing in enzymes, drug sensitivity, antigens, and chromosome patterns. Parasites showing recombination between the parent clone markers were detected at a high frequency. Novel forms of certain chromosomes, detected by pulsed-field gradient gel electrophoresis, were produced readily, showing that extensive rearrangements occur in the parasite genome after cross-fertilization. Since patients are frequently infected with mixtures of genetically distinct parasites, mosquito transmission is likely to provide the principal mechanisms for generating parasites with novel genotypes.", "author" : [ { "dropping-particle" : "", "family" : "Walliker", "given" : "D", "non-dropping-particle" : "", "parse-names" : false, "suffix" : "" }, { "dropping-particle" : "", "family" : "Quakyi", "given" : "I A", "non-dropping-particle" : "", "parse-names" : false, "suffix" : "" }, { "dropping-particle" : "", "family" : "Wellems", "given" : "T E", "non-dropping-particle" : "", "parse-names" : false, "suffix" : "" }, { "dropping-particle" : "", "family" : "McCutchan", "given" : "T F", "non-dropping-particle" : "", "parse-names" : false, "suffix" : "" }, { "dropping-particle" : "", "family" : "Szarfman", "given" : "A", "non-dropping-particle" : "", "parse-names" : false, "suffix" : "" }, { "dropping-particle" : "", "family" : "London", "given" : "W T", "non-dropping-particle" : "", "parse-names" : false, "suffix" : "" }, { "dropping-particle" : "", "family" : "Corcoran", "given" : "L M", "non-dropping-particle" : "", "parse-names" : false, "suffix" : "" }, { "dropping-particle" : "", "family" : "Burkot", "given" : "T R", "non-dropping-particle" : "", "parse-names" : false, "suffix" : "" }, { "dropping-particle" : "", "family" : "Carter", "given" : "R", "non-dropping-particle" : "", "parse-names" : false, "suffix" : "" } ], "container-title" : "Science (New York, N.Y.)", "id" : "ITEM-1", "issue" : "4809", "issued" : { "date-parts" : [ [ "1987", "6", "26" ] ] }, "note" : "Original paper describing the 3D7 x HB3 cross.", "page" : "1661-6", "title" : "Genetic analysis of the human malaria parasite Plasmodium falciparum.", "type" : "article-journal", "volume" : "236" }, "uris" : [ "http://www.mendeley.com/documents/?uuid=48bc9a3a-5934-4eb4-b2de-2116210cba31" ] } ], "mendeley" : { "formattedCitation" : "(Walliker et al. 1987)", "plainTextFormattedCitation" : "(Walliker et al. 1987)", "previouslyFormattedCitation" : "(Walliker et al. 1987)" }, "properties" : { "noteIndex" : 0 }, "schema" : "https://github.com/citation-style-language/schema/raw/master/csl-citation.json" }</w:instrText>
+      </w:r>
+      <w:r>
+        <w:fldChar w:fldCharType="separate"/>
+      </w:r>
+      <w:r>
+        <w:rPr>
+          <w:noProof/>
+        </w:rPr>
+        <w:t>(Walliker et al. 1987)</w:t>
+      </w:r>
+      <w:r>
+        <w:fldChar w:fldCharType="end"/>
+      </w:r>
+      <w:r>
+        <w:t xml:space="preserve">. </w:t>
+      </w:r>
+      <w:r>
+        <w:t>T</w:t>
+      </w:r>
+      <w:r>
+        <w:t>he</w:t>
+      </w:r>
+      <w:r>
+        <w:t>se</w:t>
+      </w:r>
+      <w:r>
+        <w:t xml:space="preserve"> crosses </w:t>
+      </w:r>
+      <w:r>
+        <w:t>remain</w:t>
+      </w:r>
+      <w:r>
+        <w:t xml:space="preserve"> the only available experimental system for studying meiotic recombination in </w:t>
+      </w:r>
+      <w:r>
+        <w:rPr>
+          <w:i/>
+        </w:rPr>
+        <w:t>P. falciparum</w:t>
+      </w:r>
+      <w:r>
+        <w:t xml:space="preserve">, due to the practical difficulties associated with generating a cross. Previous work using </w:t>
+      </w:r>
+      <w:r>
+        <w:t xml:space="preserve">individual </w:t>
+      </w:r>
+      <w:r>
+        <w:t xml:space="preserve">crosses </w:t>
+      </w:r>
+      <w:r>
+        <w:t>demonstrated a high rate of crossover recombination relative to eukaryotes</w:t>
+      </w:r>
+      <w:r>
+        <w:t xml:space="preserve"> with larger genomes</w:t>
+      </w:r>
+      <w:r>
+        <w:t xml:space="preserve"> </w:t>
+      </w:r>
+      <w:r>
+        <w:fldChar w:fldCharType="begin" w:fldLock="1"/>
+      </w:r>
+      <w:r>
+        <w:instrText>ADDIN CSL_CITATION { "citationItems" : [ { "id" : "ITEM-1", "itemData" : { "ISSN" : "0036-8075", "PMID" : "10558988", "abstract" : "Genetic investigations of malaria require a genome-wide, high-resolution linkage map of Plasmodium falciparum. A genetic cross was used to construct such a map from 901 markers that fall into 14 inferred linkage groups corresponding to the 14 nuclear chromosomes. Meiotic crossover activity in the genome proved high (17 kilobases per centimorgan) and notably uniform over chromosome length. Gene conversion events and spontaneous microsatellite length changes were evident in the inheritance data. The markers, map, and recombination parameters are facilitating genome sequence assembly, localization of determinants for such traits as virulence and drug resistance, and genetic studies of parasite field populations.", "author" : [ { "dropping-particle" : "", "family" : "Su", "given" : "X", "non-dropping-particle" : "", "parse-names" : false, "suffix" : "" }, { "dropping-particle" : "", "family" : "Ferdig", "given" : "M T", "non-dropping-particle" : "", "parse-names" : false, "suffix" : "" }, { "dropping-particle" : "", "family" : "Huang", "given" : "Y", "non-dropping-particle" : "", "parse-names" : false, "suffix" : "" }, { "dropping-particle" : "", "family" : "Huynh", "given" : "C Q", "non-dropping-particle" : "", "parse-names" : false, "suffix" : "" }, { "dropping-particle" : "", "family" : "Liu", "given" : "A", "non-dropping-particle" : "", "parse-names" : false, "suffix" : "" }, { "dropping-particle" : "", "family" : "You", "given" : "J", "non-dropping-particle" : "", "parse-names" : false, "suffix" : "" }, { "dropping-particle" : "", "family" : "Wootton", "given" : "J C", "non-dropping-particle" : "", "parse-names" : false, "suffix" : "" }, { "dropping-particle" : "", "family" : "Wellems", "given" : "T E", "non-dropping-particle" : "", "parse-names" : false, "suffix" : "" } ], "container-title" : "Science (New York, N.Y.)", "id" : "ITEM-1", "issue" : "5443", "issued" : { "date-parts" : [ [ "1999", "11", "12" ] ] }, "page" : "1351-3", "title" : "A genetic map and recombination parameters of the human malaria parasite Plasmodium falciparum.", "type" : "article-journal", "volume" : "286" }, "uris" : [ "http://www.mendeley.com/documents/?uuid=7fdd2aa1-5b77-4f5b-85c8-f04b04bebc6f" ] }, { "id" : "ITEM-2", "itemData" : { "DOI" : "10.1186/gb-2011-12-4-r33", "ISSN" : "1465-6914", "PMID" : "21463505", "abstract" : "BACKGROUND: The human malaria parasite Plasmodium falciparum survives pressures from the host immune system and antimalarial drugs by modifying its genome. Genetic recombination and nucleotide substitution are the two major mechanisms that the parasite employs to generate genome diversity. A better understanding of these mechanisms may provide important information for studying parasite evolution, immune evasion and drug resistance. RESULTS: Here, we used a high-density tiling array to estimate the genetic recombination rate among 32 progeny of a P. falciparum genetic cross (7G8 \u00d7 GB4). We detected 638 recombination events and constructed a high-resolution genetic map. Comparing genetic and physical maps, we obtained an overall recombination rate of 9.6 kb per centimorgan and identified 54 candidate recombination hotspots. Similar to centromeres in other organisms, the sequences of P. falciparum centromeres are found in chromosome regions largely devoid of recombination activity. Motifs enriched in hotspots were also identified, including a 12-bp G/C-rich motif with 3-bp periodicity that may interact with a protein containing 11 predicted zinc finger arrays. CONCLUSIONS: These results show that the P. falciparum genome has a high recombination rate, although it also follows the overall rule of meiosis in eukaryotes with an average of approximately one crossover per chromosome per meiosis. GC-rich repetitive motifs identified in the hotspot sequences may play a role in the high recombination rate observed. The lack of recombination activity in centromeric regions is consistent with the observations of reduced recombination near the centromeres of other organisms.", "author" : [ { "dropping-particle" : "", "family" : "Jiang", "given" : "Hongying", "non-dropping-particle" : "", "parse-names" : false, "suffix" : "" }, { "dropping-particle" : "", "family" : "Li", "given" : "Na", "non-dropping-particle" : "", "parse-names" : false, "suffix" : "" }, { "dropping-particle" : "", "family" : "Gopalan", "given" : "Vivek", "non-dropping-particle" : "", "parse-names" : false, "suffix" : "" }, { "dropping-particle" : "", "family" : "Zilversmit", "given" : "Martine M", "non-dropping-particle" : "", "parse-names" : false, "suffix" : "" }, { "dropping-particle" : "", "family" : "Varma", "given" : "Sudhir", "non-dropping-particle" : "", "parse-names" : false, "suffix" : "" }, { "dropping-particle" : "", "family" : "Nagarajan", "given" : "Vijayaraj", "non-dropping-particle" : "", "parse-names" : false, "suffix" : "" }, { "dropping-particle" : "", "family" : "Li", "given" : "Jian", "non-dropping-particle" : "", "parse-names" : false, "suffix" : "" }, { "dropping-particle" : "", "family" : "Mu", "given" : "Jianbing", "non-dropping-particle" : "", "parse-names" : false, "suffix" : "" }, { "dropping-particle" : "", "family" : "Hayton", "given" : "Karen", "non-dropping-particle" : "", "parse-names" : false, "suffix" : "" }, { "dropping-particle" : "", "family" : "Henschen", "given" : "Bruce", "non-dropping-particle" : "", "parse-names" : false, "suffix" : "" }, { "dropping-particle" : "", "family" : "Yi", "given" : "Ming", "non-dropping-particle" : "", "parse-names" : false, "suffix" : "" }, { "dropping-particle" : "", "family" : "Stephens", "given" : "Robert", "non-dropping-particle" : "", "parse-names" : false, "suffix" : "" }, { "dropping-particle" : "", "family" : "McVean", "given" : "Gilean", "non-dropping-particle" : "", "parse-names" : false, "suffix" : "" }, { "dropping-particle" : "", "family" : "Awadalla", "given" : "Philip", "non-dropping-particle" : "", "parse-names" : false, "suffix" : "" }, { "dropping-particle" : "", "family" : "Wellems", "given" : "Thomas E", "non-dropping-particle" : "", "parse-names" : false, "suffix" : "" }, { "dropping-particle" : "", "family" : "Su", "given" : "Xin-zhuan", "non-dropping-particle" : "", "parse-names" : false, "suffix" : "" } ], "container-title" : "Genome biology", "id" : "ITEM-2", "issue" : "4", "issued" : { "date-parts" : [ [ "2011", "1" ] ] }, "page" : "R33", "title" : "High recombination rates and hotspots in a Plasmodium falciparum genetic cross.", "type" : "article-journal", "volume" : "12" }, "uris" : [ "http://www.mendeley.com/documents/?uuid=539d2d91-46b1-442c-b7db-19dbac6d8412" ] } ], "mendeley" : { "formattedCitation" : "(Su et al. 1999; Jiang et al. 2011)", "plainTextFormattedCitation" : "(Su et al. 1999; Jiang et al. 2011)", "previouslyFormattedCitation" : "(Su et al. 1999; Jiang et al. 2011)" }, "properties" : { "noteIndex" : 0 }, "schema" : "https://github.com/citation-style-language/schema/raw/master/csl-citation.json" }</w:instrText>
+      </w:r>
+      <w:r>
+        <w:fldChar w:fldCharType="separate"/>
+      </w:r>
+      <w:r>
+        <w:rPr>
+          <w:noProof/>
+        </w:rPr>
+        <w:t>(Su et al. 1999; Jiang et al. 2011)</w:t>
+      </w:r>
+      <w:r>
+        <w:fldChar w:fldCharType="end"/>
+      </w:r>
+      <w:r>
+        <w:t>,</w:t>
+      </w:r>
+      <w:r>
+        <w:t xml:space="preserve"> being approximately 50 times greater than the average recombination rate in humans. Here we have pooled data from all three crosses and used </w:t>
+      </w:r>
+      <w:r>
+        <w:t>a</w:t>
+      </w:r>
+      <w:r>
+        <w:t xml:space="preserve"> ~300bp resolution map of SNP and </w:t>
       </w:r>
       <w:r>
         <w:t>INDEL</w:t>
       </w:r>
       <w:r>
-        <w:t xml:space="preserve"> diversity has a particular architecture in relat</w:t>
-      </w:r>
-      <w:r>
-        <w:t>ion to predicted core promoters, which may indicate that these mutations are non-neutral. Experimental work is now required to investigate the phenotypic consequences of these mutations.</w:t>
-      </w:r>
-    </w:p>
-    <w:p>
-      <w:r>
-        <w:t xml:space="preserve">Another class of </w:t>
-      </w:r>
-      <w:r>
-        <w:t>variation</w:t>
-      </w:r>
-      <w:r>
-        <w:t xml:space="preserve"> which </w:t>
-      </w:r>
-      <w:r>
-        <w:t xml:space="preserve">has </w:t>
-      </w:r>
-      <w:r>
-        <w:t xml:space="preserve">previously </w:t>
-      </w:r>
-      <w:r>
-        <w:t xml:space="preserve">been difficult to </w:t>
-      </w:r>
-      <w:r>
-        <w:t xml:space="preserve">study </w:t>
-      </w:r>
-      <w:r>
-        <w:t xml:space="preserve">in a high throughput manner </w:t>
+        <w:t xml:space="preserve"> variation to provide the first estimates for both crossover (CO) and non-crossover (NCO) recombination rate</w:t>
+      </w:r>
+      <w:r>
+        <w:t>s</w:t>
+      </w:r>
+      <w:r>
+        <w:t xml:space="preserve"> </w:t>
+      </w:r>
+      <w:r>
+        <w:t xml:space="preserve">within the core genome </w:t>
+      </w:r>
+      <w:r>
+        <w:t>and the distribution of conversion tract lengths. We confirm a CO recom</w:t>
+      </w:r>
+      <w:r>
+        <w:t>bination rate in the range 12.7-14.3 kb/</w:t>
+      </w:r>
+      <w:proofErr w:type="spellStart"/>
+      <w:r>
+        <w:t>cM</w:t>
+      </w:r>
+      <w:proofErr w:type="spellEnd"/>
+      <w:r>
+        <w:t xml:space="preserve"> and estimate that CO events are approximately </w:t>
+      </w:r>
+      <w:r>
+        <w:t>twice as frequent as NCO events.</w:t>
+      </w:r>
+      <w:r>
+        <w:t xml:space="preserve"> </w:t>
+      </w:r>
+      <w:r>
+        <w:t>C</w:t>
+      </w:r>
+      <w:r>
+        <w:t xml:space="preserve">onversion tract lengths </w:t>
       </w:r>
       <w:r>
         <w:t xml:space="preserve">are </w:t>
       </w:r>
       <w:r>
-        <w:t xml:space="preserve">complex polymorphisms observed in genes expressed at the merozoite surface, including MSP1 </w:t>
+        <w:t xml:space="preserve">comparable to yeast </w:t>
       </w:r>
       <w:r>
         <w:fldChar w:fldCharType="begin" w:fldLock="1"/>
       </w:r>
       <w:r>
-        <w:instrText>ADDIN CSL_CITATION { "citationItems" : [ { "id" : "ITEM-1", "itemData" : { "DOI" : "10.1038/sj.hdy.6800887", "ISSN" : "1365-2540", "PMID" : "17021615", "abstract" : "The extensive sequence variation in most surface antigens of Plasmodium falciparum is one of the major factors why clinical immunity to malaria develops only after repeated infections with the same species over several years. For some P. falciparum surface antigens, all observed alleles clearly fall into two allelic classes, with divergence between classes dwarfing divergence within classes. We discuss the ways in which such allelic dimorphism deviates from the expected shape of the genealogy of genes under either neutral evolution or standard balancing selection, and present a simple test, based on coalescent theory, to detect this deviation in samples of DNA sequences. We review previous hypotheses for the origin and evolution of allelic dimorphism in malarial antigens and discuss the difficulties of explaining the available data under these proposals. We conclude by offering several possible classes of explanations for allelic dimorphism, which are worthy of further theoretical and empirical exploration.", "author" : [ { "dropping-particle" : "", "family" : "Roy", "given" : "S W", "non-dropping-particle" : "", "parse-names" : false, "suffix" : "" }, { "dropping-particle" : "", "family" : "Ferreira", "given" : "M U", "non-dropping-particle" : "", "parse-names" : false, "suffix" : "" }, { "dropping-particle" : "", "family" : "Hartl", "given" : "D L", "non-dropping-particle" : "", "parse-names" : false, "suffix" : "" } ], "container-title" : "Heredity", "id" : "ITEM-1", "issue" : "2", "issued" : { "date-parts" : [ [ "2008", "2" ] ] }, "page" : "103-10", "title" : "Evolution of allelic dimorphism in malarial surface antigens.", "type" : "article-journal", "volume" : "100" }, "uris" : [ "http://www.mendeley.com/documents/?uuid=e8e51b7d-3709-4fe9-b23a-7e0c696723d6" ] }, { "id" : "ITEM-2", "itemData" : { "ISSN" : "0378-1119", "PMID" : "12568716", "abstract" : "The merozoite surface protein-1 (MSP-1) of the malaria parasite Plasmodium falciparum is a major blood-stage antigen containing highly polymorphic tripeptide repeats in the domain known as block 2 and several non-repetitive domains that are essentially dimorphic. We have analyzed sequence variation in block 2 repeats and in non-repetitive block 17, as well as other polymorphisms within the MSP-1 gene, in clinical isolates of P. falciparum. Repeat haplotypes were defined as unique combinations of repeat motifs within block 2, whereas block 17 haplotypes were defined as unique combinations of single nucleotide replacements in this domain. A new block 17 haplotype, E-TNG-L, was found in one isolate from Vietnam. MSP-1 alleles, defined as unique combinations of haplotypes in blocks 2 and 17 and other polymorphisms within the molecule, were characterized in 60 isolates from hypoendemic Brazil and 37 isolates from mesoendemic Vietnam. Extensive diversity has been created in block 2 and elsewhere in the molecule, while maintaining significant linkage disequilibrium between polymorphisms across the non-telomeric MSP-1 locus separated by a map distance of more than 4 kb, suggesting that low meiotic recombination rates occur in both parasite populations. These results indicate a role for non-homologous recombination, such as strand-slippage mispairing during mitosis and gene conversion, in creating variation in a malarial antigen under strong diversifying selection.", "author" : [ { "dropping-particle" : "", "family" : "Ferreira", "given" : "Marcelo U", "non-dropping-particle" : "", "parse-names" : false, "suffix" : "" }, { "dropping-particle" : "", "family" : "Ribeiro", "given" : "Weber L", "non-dropping-particle" : "", "parse-names" : false, "suffix" : "" }, { "dropping-particle" : "", "family" : "Tonon", "given" : "Angela P", "non-dropping-particle" : "", "parse-names" : false, "suffix" : "" }, { "dropping-particle" : "", "family" : "Kawamoto", "given" : "Fumihiko", "non-dropping-particle" : "", "parse-names" : false, "suffix" : "" }, { "dropping-particle" : "", "family" : "Rich", "given" : "Stephen M", "non-dropping-particle" : "", "parse-names" : false, "suffix" : "" } ], "container-title" : "Gene", "id" : "ITEM-2", "issued" : { "date-parts" : [ [ "2003", "1", "30" ] ] }, "note" : "Study of MSP1 variation in samples from Brazil and Vietnam.", "page" : "65-75", "title" : "Sequence diversity and evolution of the malaria vaccine candidate merozoite surface protein-1 (MSP-1) of Plasmodium falciparum.", "type" : "article-journal", "volume" : "304" }, "uris" : [ "http://www.mendeley.com/documents/?uuid=1a731ee3-8353-4d1b-8fd3-33b250913b20" ] } ], "mendeley" : { "formattedCitation" : "(Roy et al. 2008; Ferreira et al. 2003)", "plainTextFormattedCitation" : "(Roy et al. 2008; Ferreira et al. 2003)", "previouslyFormattedCitation" : "(Roy et al. 2008; Ferreira et al. 2003)" }, "properties" : { "noteIndex" : 0 }, "schema" : "https://github.com/citation-style-language/schema/raw/master/csl-citation.json" }</w:instrText>
+        <w:instrText>ADDIN CSL_CITATION { "citationItems" : [ { "id" : "ITEM-1", "itemData" : { "DOI" : "10.1038/nature07135", "ISSN" : "1476-4687", "PMID" : "18615017", "abstract" : "Meiotic recombination has a central role in the evolution of sexually reproducing organisms. The two recombination outcomes, crossover and non-crossover, increase genetic diversity, but have the potential to homogenize alleles by gene conversion. Whereas crossover rates vary considerably across the genome, non-crossovers and gene conversions have only been identified in a handful of loci. To examine recombination genome wide and at high spatial resolution, we generated maps of crossovers, crossover-associated gene conversion and non-crossover gene conversion using dense genetic marker data collected from all four products of fifty-six yeast (Saccharomyces cerevisiae) meioses. Our maps reveal differences in the distributions of crossovers and non-crossovers, showing more regions where either crossovers or non-crossovers are favoured than expected by chance. Furthermore, we detect evidence for interference between crossovers and non-crossovers, a phenomenon previously only known to occur between crossovers. Up to 1% of the genome of each meiotic product is subject to gene conversion in a single meiosis, with detectable bias towards GC nucleotides. To our knowledge the maps represent the first high-resolution, genome-wide characterization of the multiple outcomes of recombination in any organism. In addition, because non-crossover hotspots create holes of reduced linkage within haplotype blocks, our results stress the need to incorporate non-crossovers into genetic linkage analysis.", "author" : [ { "dropping-particle" : "", "family" : "Mancera", "given" : "Eugenio", "non-dropping-particle" : "", "parse-names" : false, "suffix" : "" }, { "dropping-particle" : "", "family" : "Bourgon", "given" : "Richard", "non-dropping-particle" : "", "parse-names" : false, "suffix" : "" }, { "dropping-particle" : "", "family" : "Brozzi", "given" : "Alessandro", "non-dropping-particle" : "", "parse-names" : false, "suffix" : "" }, { "dropping-particle" : "", "family" : "Huber", "given" : "Wolfgang", "non-dropping-particle" : "", "parse-names" : false, "suffix" : "" }, { "dropping-particle" : "", "family" : "Steinmetz", "given" : "Lars M", "non-dropping-particle" : "", "parse-names" : false, "suffix" : "" } ], "container-title" : "Nature", "id" : "ITEM-1", "issue" : "7203", "issued" : { "date-parts" : [ [ "2008", "7", "24" ] ] }, "page" : "479-85", "title" : "High-resolution mapping of meiotic crossovers and non-crossovers in yeast.", "type" : "article-journal", "volume" : "454" }, "uris" : [ "http://www.mendeley.com/documents/?uuid=6e42a972-c1d5-42d9-8b0d-59de9f81af66" ] } ], "mendeley" : { "formattedCitation" : "(Mancera et al. 2008)", "plainTextFormattedCitation" : "(Mancera et al. 2008)", "previouslyFormattedCitation" : "(Mancera et al. 2008)" }, "properties" : { "noteIndex" : 0 }, "schema" : "https://github.com/citation-style-language/schema/raw/master/csl-citation.json" }</w:instrText>
       </w:r>
       <w:r>
         <w:fldChar w:fldCharType="separate"/>
@@ -4692,7 +5561,7 @@
         <w:rPr>
           <w:noProof/>
         </w:rPr>
-        <w:t>(Roy et al. 2008; Ferreira et al. 2003)</w:t>
+        <w:t>(Mancera et al. 2008)</w:t>
       </w:r>
       <w:r>
         <w:fldChar w:fldCharType="end"/>
@@ -4701,353 +5570,28 @@
         <w:t xml:space="preserve"> </w:t>
       </w:r>
       <w:r>
-        <w:t>and members of the MSP3 family</w:t>
-      </w:r>
-      <w:r>
-        <w:t xml:space="preserve"> (@@REFs)</w:t>
-      </w:r>
-      <w:r>
-        <w:t xml:space="preserve">. </w:t>
-      </w:r>
-      <w:r>
-        <w:t xml:space="preserve">High levels of variability have also been reported </w:t>
-      </w:r>
-      <w:r>
-        <w:t>in</w:t>
-      </w:r>
-      <w:r>
-        <w:t xml:space="preserve"> other genes associated with the merozoite stage, such as the </w:t>
-      </w:r>
-      <w:r>
-        <w:t>SURF</w:t>
-      </w:r>
-      <w:r>
-        <w:t xml:space="preserve"> family (@@REFs)</w:t>
-      </w:r>
-      <w:r>
-        <w:t xml:space="preserve">, although it is not yet clear whether these loci exhibit deep </w:t>
-      </w:r>
-      <w:r>
-        <w:t>allelic dimorphism as seen in MSP1</w:t>
-      </w:r>
-      <w:r>
-        <w:t>. The presence of diverged allelic forms and the fact that many of these genes appear to be und</w:t>
-      </w:r>
-      <w:r>
-        <w:t xml:space="preserve">er balancing selection </w:t>
-      </w:r>
-      <w:r>
-        <w:t xml:space="preserve">indicates their clinical importance as potential targets of the immune system and/or components of the erythrocyte invasion machinery. These loci are typically inaccessible to alignment-based methods, because some alleles are too diverged from the reference genome. Thus studies of these genes have so-far relied on more labour-intensive methods, and </w:t>
-      </w:r>
-      <w:r>
-        <w:t>genome-wide</w:t>
-      </w:r>
-      <w:r>
-        <w:rPr>
-          <w:i/>
-        </w:rPr>
+        <w:t xml:space="preserve">but longer than humans </w:t>
+      </w:r>
+      <w:r>
+        <w:fldChar w:fldCharType="begin" w:fldLock="1"/>
+      </w:r>
+      <w:r>
+        <w:instrText>ADDIN CSL_CITATION { "citationItems" : [ { "id" : "ITEM-1", "itemData" : { "DOI" : "10.1038/ng1287", "ISSN" : "1061-4036", "PMID" : "14704667", "abstract" : "Meiotic gene conversion has an important role in allele diversification and in the homogenization of gene and other repeat DNA sequence families, sometimes with pathological consequences. But little is known about the dynamics of gene conversion in humans and its relationship to meiotic crossover. We therefore developed screening and selection methods to characterize sperm conversions in two meiotic crossover hot spots in the major histocompatibility complex (MHC) and one in the sex chromosomal pseudoautosomal pairing region PAR1 (ref. 9). All three hot spots are active in gene conversion and crossover. Conversion tracts are short and define a steep bidirectional gradient centered at the peak of crossover activity, consistent with crossovers and conversions being produced by the same recombination-initiating events. These initiations seem to be spread over a narrow zone, rather than occurring at a single site, and seem preferentially to yield conversions rather than crossovers. Crossover breakpoints are more broadly diffused than conversion breakpoints, suggesting either differences between conversion and crossover processing after initiation or the existence of a quality control checkpoint at which short interactions between homologous chromosomes are preferentially aborted as conversions.", "author" : [ { "dropping-particle" : "", "family" : "Jeffreys", "given" : "Alec J", "non-dropping-particle" : "", "parse-names" : false, "suffix" : "" }, { "dropping-particle" : "", "family" : "May", "given" : "Celia A", "non-dropping-particle" : "", "parse-names" : false, "suffix" : "" } ], "container-title" : "Nature genetics", "id" : "ITEM-1", "issue" : "2", "issued" : { "date-parts" : [ [ "2004", "2" ] ] }, "page" : "151-6", "title" : "Intense and highly localized gene conversion activity in human meiotic crossover hot spots.", "type" : "article-journal", "volume" : "36" }, "uris" : [ "http://www.mendeley.com/documents/?uuid=14daa96c-f1b4-4ebe-b275-a6a531965f03" ] } ], "mendeley" : { "formattedCitation" : "(Jeffreys &amp; May 2004)", "plainTextFormattedCitation" : "(Jeffreys &amp; May 2004)", "previouslyFormattedCitation" : "(Jeffreys &amp; May 2004)" }, "properties" : { "noteIndex" : 0 }, "schema" : "https://github.com/citation-style-language/schema/raw/master/csl-citation.json" }</w:instrText>
+      </w:r>
+      <w:r>
+        <w:fldChar w:fldCharType="separate"/>
+      </w:r>
+      <w:r>
+        <w:rPr>
+          <w:noProof/>
+        </w:rPr>
+        <w:t>(Jeffreys &amp; May 2004)</w:t>
+      </w:r>
+      <w:r>
+        <w:fldChar w:fldCharType="end"/>
+      </w:r>
+      <w:r>
         <w:t xml:space="preserve"> </w:t>
-      </w:r>
-      <w:r>
-        <w:t xml:space="preserve">discovery of other loci with similar variation has not been possible. </w:t>
-      </w:r>
-      <w:r>
-        <w:t>Here we have shown that an assembly-based</w:t>
-      </w:r>
-      <w:r>
-        <w:t xml:space="preserve"> variant-calling method can access variation at a number of </w:t>
-      </w:r>
-      <w:r>
-        <w:t xml:space="preserve">divergent </w:t>
-      </w:r>
-      <w:r>
-        <w:t>loci,</w:t>
-      </w:r>
-      <w:r>
-        <w:t xml:space="preserve"> including MSP1 and members of the</w:t>
-      </w:r>
-      <w:r>
-        <w:t xml:space="preserve"> MSP3 </w:t>
-      </w:r>
-      <w:r>
-        <w:t xml:space="preserve">and </w:t>
-      </w:r>
-      <w:r>
-        <w:t>SURF</w:t>
-      </w:r>
-      <w:r>
-        <w:t xml:space="preserve"> families</w:t>
-      </w:r>
-      <w:r>
-        <w:t xml:space="preserve">. </w:t>
-      </w:r>
-      <w:r>
-        <w:t>S</w:t>
-      </w:r>
-      <w:r>
-        <w:t>ome known divergent loci, including MSP2 and S-antigen could not be accessed by either calling method due to the presence of longer repeats, and longer sequence reads will be required to access complex variation at all antigenic loci. Also t</w:t>
-      </w:r>
-      <w:r>
-        <w:t>he crosses studied here</w:t>
-      </w:r>
-      <w:r>
-        <w:t xml:space="preserve"> are clonal samples, and further work </w:t>
-      </w:r>
-      <w:r>
-        <w:t>will be</w:t>
-      </w:r>
-      <w:r>
-        <w:t xml:space="preserve"> required to adapt these methods for use on clinical isolates which may comprise </w:t>
-      </w:r>
-      <w:r>
-        <w:t xml:space="preserve">a mixture of </w:t>
-      </w:r>
-      <w:r>
-        <w:lastRenderedPageBreak/>
-        <w:t>parasite genotypes.</w:t>
-      </w:r>
-      <w:r>
-        <w:t xml:space="preserve"> </w:t>
-      </w:r>
-      <w:r>
-        <w:t>H</w:t>
-      </w:r>
-      <w:r>
-        <w:t>owever</w:t>
-      </w:r>
-      <w:r>
-        <w:t>,</w:t>
-      </w:r>
-      <w:r>
-        <w:t xml:space="preserve"> </w:t>
-      </w:r>
-      <w:r>
-        <w:t xml:space="preserve">these </w:t>
-      </w:r>
-      <w:r>
-        <w:t>data</w:t>
-      </w:r>
-      <w:r>
-        <w:t xml:space="preserve"> provide a foundation </w:t>
-      </w:r>
-      <w:r>
-        <w:t>for high-throughput surveys of complex variation at a number of clinically important loci across natural populations.</w:t>
-      </w:r>
-      <w:r>
-        <w:t xml:space="preserve"> </w:t>
-      </w:r>
-    </w:p>
-    <w:p>
-      <w:r>
-        <w:rPr>
-          <w:i/>
-        </w:rPr>
-        <w:t>P. falciparum</w:t>
-      </w:r>
-      <w:r>
-        <w:t xml:space="preserve"> is a sexually reproducing eukaryotic pathogen, and these crosses </w:t>
-      </w:r>
-      <w:r>
-        <w:t xml:space="preserve">originally </w:t>
-      </w:r>
-      <w:r>
-        <w:t>provided the first demonstration</w:t>
-      </w:r>
-      <w:r>
-        <w:t xml:space="preserve"> that parasites undergo meiotic recombination </w:t>
-      </w:r>
-      <w:r>
-        <w:t>whilst in the mosquito</w:t>
-      </w:r>
-      <w:r>
-        <w:t xml:space="preserve"> </w:t>
-      </w:r>
-      <w:r>
-        <w:fldChar w:fldCharType="begin" w:fldLock="1"/>
-      </w:r>
-      <w:r>
-        <w:instrText>ADDIN CSL_CITATION { "citationItems" : [ { "id" : "ITEM-1", "itemData" : { "ISSN" : "0036-8075", "PMID" : "3299700", "abstract" : "Malaria parasites are haploid for most of their life cycle, with zygote formation and meiosis occurring during the mosquito phase of development. The parasites can be analyzed genetically by transmitting mixtures of cloned parasites through mosquitoes to permit cross-fertilization of gametes to occur. A cross was made between two clones of Plasmodium falciparum differing in enzymes, drug sensitivity, antigens, and chromosome patterns. Parasites showing recombination between the parent clone markers were detected at a high frequency. Novel forms of certain chromosomes, detected by pulsed-field gradient gel electrophoresis, were produced readily, showing that extensive rearrangements occur in the parasite genome after cross-fertilization. Since patients are frequently infected with mixtures of genetically distinct parasites, mosquito transmission is likely to provide the principal mechanisms for generating parasites with novel genotypes.", "author" : [ { "dropping-particle" : "", "family" : "Walliker", "given" : "D", "non-dropping-particle" : "", "parse-names" : false, "suffix" : "" }, { "dropping-particle" : "", "family" : "Quakyi", "given" : "I A", "non-dropping-particle" : "", "parse-names" : false, "suffix" : "" }, { "dropping-particle" : "", "family" : "Wellems", "given" : "T E", "non-dropping-particle" : "", "parse-names" : false, "suffix" : "" }, { "dropping-particle" : "", "family" : "McCutchan", "given" : "T F", "non-dropping-particle" : "", "parse-names" : false, "suffix" : "" }, { "dropping-particle" : "", "family" : "Szarfman", "given" : "A", "non-dropping-particle" : "", "parse-names" : false, "suffix" : "" }, { "dropping-particle" : "", "family" : "London", "given" : "W T", "non-dropping-particle" : "", "parse-names" : false, "suffix" : "" }, { "dropping-particle" : "", "family" : "Corcoran", "given" : "L M", "non-dropping-particle" : "", "parse-names" : false, "suffix" : "" }, { "dropping-particle" : "", "family" : "Burkot", "given" : "T R", "non-dropping-particle" : "", "parse-names" : false, "suffix" : "" }, { "dropping-particle" : "", "family" : "Carter", "given" : "R", "non-dropping-particle" : "", "parse-names" : false, "suffix" : "" } ], "container-title" : "Science (New York, N.Y.)", "id" : "ITEM-1", "issue" : "4809", "issued" : { "date-parts" : [ [ "1987", "6", "26" ] ] }, "note" : "Original paper describing the 3D7 x HB3 cross.", "page" : "1661-6", "title" : "Genetic analysis of the human malaria parasite Plasmodium falciparum.", "type" : "article-journal", "volume" : "236" }, "uris" : [ "http://www.mendeley.com/documents/?uuid=48bc9a3a-5934-4eb4-b2de-2116210cba31" ] } ], "mendeley" : { "formattedCitation" : "(Walliker et al. 1987)", "plainTextFormattedCitation" : "(Walliker et al. 1987)", "previouslyFormattedCitation" : "(Walliker et al. 1987)" }, "properties" : { "noteIndex" : 0 }, "schema" : "https://github.com/citation-style-language/schema/raw/master/csl-citation.json" }</w:instrText>
-      </w:r>
-      <w:r>
-        <w:fldChar w:fldCharType="separate"/>
-      </w:r>
-      <w:r>
-        <w:rPr>
-          <w:noProof/>
-        </w:rPr>
-        <w:t>(Walliker et al. 1987)</w:t>
-      </w:r>
-      <w:r>
-        <w:fldChar w:fldCharType="end"/>
-      </w:r>
-      <w:r>
-        <w:t xml:space="preserve">. </w:t>
-      </w:r>
-      <w:r>
-        <w:t>T</w:t>
-      </w:r>
-      <w:r>
-        <w:t>he</w:t>
-      </w:r>
-      <w:r>
-        <w:t>se</w:t>
-      </w:r>
-      <w:r>
-        <w:t xml:space="preserve"> crosses </w:t>
-      </w:r>
-      <w:r>
-        <w:t>remain</w:t>
-      </w:r>
-      <w:r>
-        <w:t xml:space="preserve"> the only available experimental system for studying meiotic recombination in </w:t>
-      </w:r>
-      <w:r>
-        <w:rPr>
-          <w:i/>
-        </w:rPr>
-        <w:t>P. falciparum</w:t>
-      </w:r>
-      <w:r>
-        <w:t xml:space="preserve">, due to the practical difficulties associated with generating a cross. Previous work using </w:t>
-      </w:r>
-      <w:r>
-        <w:t xml:space="preserve">individual </w:t>
-      </w:r>
-      <w:r>
-        <w:t xml:space="preserve">crosses </w:t>
-      </w:r>
-      <w:r>
-        <w:t>demonstrated a high rate of crossover recombination relative to eukaryotes</w:t>
-      </w:r>
-      <w:r>
-        <w:t xml:space="preserve"> with larger genomes</w:t>
-      </w:r>
-      <w:r>
-        <w:t xml:space="preserve"> </w:t>
-      </w:r>
-      <w:r>
-        <w:fldChar w:fldCharType="begin" w:fldLock="1"/>
-      </w:r>
-      <w:r>
-        <w:instrText>ADDIN CSL_CITATION { "citationItems" : [ { "id" : "ITEM-1", "itemData" : { "ISSN" : "0036-8075", "PMID" : "10558988", "abstract" : "Genetic investigations of malaria require a genome-wide, high-resolution linkage map of Plasmodium falciparum. A genetic cross was used to construct such a map from 901 markers that fall into 14 inferred linkage groups corresponding to the 14 nuclear chromosomes. Meiotic crossover activity in the genome proved high (17 kilobases per centimorgan) and notably uniform over chromosome length. Gene conversion events and spontaneous microsatellite length changes were evident in the inheritance data. The markers, map, and recombination parameters are facilitating genome sequence assembly, localization of determinants for such traits as virulence and drug resistance, and genetic studies of parasite field populations.", "author" : [ { "dropping-particle" : "", "family" : "Su", "given" : "X", "non-dropping-particle" : "", "parse-names" : false, "suffix" : "" }, { "dropping-particle" : "", "family" : "Ferdig", "given" : "M T", "non-dropping-particle" : "", "parse-names" : false, "suffix" : "" }, { "dropping-particle" : "", "family" : "Huang", "given" : "Y", "non-dropping-particle" : "", "parse-names" : false, "suffix" : "" }, { "dropping-particle" : "", "family" : "Huynh", "given" : "C Q", "non-dropping-particle" : "", "parse-names" : false, "suffix" : "" }, { "dropping-particle" : "", "family" : "Liu", "given" : "A", "non-dropping-particle" : "", "parse-names" : false, "suffix" : "" }, { "dropping-particle" : "", "family" : "You", "given" : "J", "non-dropping-particle" : "", "parse-names" : false, "suffix" : "" }, { "dropping-particle" : "", "family" : "Wootton", "given" : "J C", "non-dropping-particle" : "", "parse-names" : false, "suffix" : "" }, { "dropping-particle" : "", "family" : "Wellems", "given" : "T E", "non-dropping-particle" : "", "parse-names" : false, "suffix" : "" } ], "container-title" : "Science (New York, N.Y.)", "id" : "ITEM-1", "issue" : "5443", "issued" : { "date-parts" : [ [ "1999", "11", "12" ] ] }, "page" : "1351-3", "title" : "A genetic map and recombination parameters of the human malaria parasite Plasmodium falciparum.", "type" : "article-journal", "volume" : "286" }, "uris" : [ "http://www.mendeley.com/documents/?uuid=7fdd2aa1-5b77-4f5b-85c8-f04b04bebc6f" ] }, { "id" : "ITEM-2", "itemData" : { "DOI" : "10.1186/gb-2011-12-4-r33", "ISSN" : "1465-6914", "PMID" : "21463505", "abstract" : "BACKGROUND: The human malaria parasite Plasmodium falciparum survives pressures from the host immune system and antimalarial drugs by modifying its genome. Genetic recombination and nucleotide substitution are the two major mechanisms that the parasite employs to generate genome diversity. A better understanding of these mechanisms may provide important information for studying parasite evolution, immune evasion and drug resistance. RESULTS: Here, we used a high-density tiling array to estimate the genetic recombination rate among 32 progeny of a P. falciparum genetic cross (7G8 \u00d7 GB4). We detected 638 recombination events and constructed a high-resolution genetic map. Comparing genetic and physical maps, we obtained an overall recombination rate of 9.6 kb per centimorgan and identified 54 candidate recombination hotspots. Similar to centromeres in other organisms, the sequences of P. falciparum centromeres are found in chromosome regions largely devoid of recombination activity. Motifs enriched in hotspots were also identified, including a 12-bp G/C-rich motif with 3-bp periodicity that may interact with a protein containing 11 predicted zinc finger arrays. CONCLUSIONS: These results show that the P. falciparum genome has a high recombination rate, although it also follows the overall rule of meiosis in eukaryotes with an average of approximately one crossover per chromosome per meiosis. GC-rich repetitive motifs identified in the hotspot sequences may play a role in the high recombination rate observed. The lack of recombination activity in centromeric regions is consistent with the observations of reduced recombination near the centromeres of other organisms.", "author" : [ { "dropping-particle" : "", "family" : "Jiang", "given" : "Hongying", "non-dropping-particle" : "", "parse-names" : false, "suffix" : "" }, { "dropping-particle" : "", "family" : "Li", "given" : "Na", "non-dropping-particle" : "", "parse-names" : false, "suffix" : "" }, { "dropping-particle" : "", "family" : "Gopalan", "given" : "Vivek", "non-dropping-particle" : "", "parse-names" : false, "suffix" : "" }, { "dropping-particle" : "", "family" : "Zilversmit", "given" : "Martine M", "non-dropping-particle" : "", "parse-names" : false, "suffix" : "" }, { "dropping-particle" : "", "family" : "Varma", "given" : "Sudhir", "non-dropping-particle" : "", "parse-names" : false, "suffix" : "" }, { "dropping-particle" : "", "family" : "Nagarajan", "given" : "Vijayaraj", "non-dropping-particle" : "", "parse-names" : false, "suffix" : "" }, { "dropping-particle" : "", "family" : "Li", "given" : "Jian", "non-dropping-particle" : "", "parse-names" : false, "suffix" : "" }, { "dropping-particle" : "", "family" : "Mu", "given" : "Jianbing", "non-dropping-particle" : "", "parse-names" : false, "suffix" : "" }, { "dropping-particle" : "", "family" : "Hayton", "given" : "Karen", "non-dropping-particle" : "", "parse-names" : false, "suffix" : "" }, { "dropping-particle" : "", "family" : "Henschen", "given" : "Bruce", "non-dropping-particle" : "", "parse-names" : false, "suffix" : "" }, { "dropping-particle" : "", "family" : "Yi", "given" : "Ming", "non-dropping-particle" : "", "parse-names" : false, "suffix" : "" }, { "dropping-particle" : "", "family" : "Stephens", "given" : "Robert", "non-dropping-particle" : "", "parse-names" : false, "suffix" : "" }, { "dropping-particle" : "", "family" : "McVean", "given" : "Gilean", "non-dropping-particle" : "", "parse-names" : false, "suffix" : "" }, { "dropping-particle" : "", "family" : "Awadalla", "given" : "Philip", "non-dropping-particle" : "", "parse-names" : false, "suffix" : "" }, { "dropping-particle" : "", "family" : "Wellems", "given" : "Thomas E", "non-dropping-particle" : "", "parse-names" : false, "suffix" : "" }, { "dropping-particle" : "", "family" : "Su", "given" : "Xin-zhuan", "non-dropping-particle" : "", "parse-names" : false, "suffix" : "" } ], "container-title" : "Genome biology", "id" : "ITEM-2", "issue" : "4", "issued" : { "date-parts" : [ [ "2011", "1" ] ] }, "page" : "R33", "title" : "High recombination rates and hotspots in a Plasmodium falciparum genetic cross.", "type" : "article-journal", "volume" : "12" }, "uris" : [ "http://www.mendeley.com/documents/?uuid=539d2d91-46b1-442c-b7db-19dbac6d8412" ] } ], "mendeley" : { "formattedCitation" : "(Su et al. 1999; Jiang et al. 2011)", "plainTextFormattedCitation" : "(Su et al. 1999; Jiang et al. 2011)", "previouslyFormattedCitation" : "(Su et al. 1999; Jiang et al. 2011)" }, "properties" : { "noteIndex" : 0 }, "schema" : "https://github.com/citation-style-language/schema/raw/master/csl-citation.json" }</w:instrText>
-      </w:r>
-      <w:r>
-        <w:fldChar w:fldCharType="separate"/>
-      </w:r>
-      <w:r>
-        <w:rPr>
-          <w:noProof/>
-        </w:rPr>
-        <w:t>(Su et al. 1999; Jiang et al. 2011)</w:t>
-      </w:r>
-      <w:r>
-        <w:fldChar w:fldCharType="end"/>
-      </w:r>
-      <w:r>
-        <w:t>,</w:t>
-      </w:r>
-      <w:r>
-        <w:t xml:space="preserve"> being approximately 50 times greater than the average recombination rate in humans. Here we have pooled data from all three crosses and used </w:t>
-      </w:r>
-      <w:r>
-        <w:t>a</w:t>
-      </w:r>
-      <w:r>
-        <w:t xml:space="preserve"> ~300bp resolution map of SNP and </w:t>
-      </w:r>
-      <w:r>
-        <w:t>INDEL</w:t>
-      </w:r>
-      <w:r>
-        <w:t xml:space="preserve"> variation to provide the first estimates for both crossover (CO) and non-crossover (NCO) recombination rate</w:t>
-      </w:r>
-      <w:r>
-        <w:t>s</w:t>
-      </w:r>
-      <w:r>
-        <w:t xml:space="preserve"> </w:t>
-      </w:r>
-      <w:r>
-        <w:t xml:space="preserve">within the core genome </w:t>
-      </w:r>
-      <w:r>
-        <w:t>and the distribution of conversion tract lengths. We confirm a CO recom</w:t>
-      </w:r>
-      <w:r>
-        <w:t xml:space="preserve">bination rate in the range </w:t>
-      </w:r>
-      <w:r>
-        <w:t>12.7-14.3</w:t>
-      </w:r>
-      <w:r>
-        <w:t xml:space="preserve"> kb/</w:t>
-      </w:r>
-      <w:proofErr w:type="spellStart"/>
-      <w:r>
-        <w:t>cM</w:t>
-      </w:r>
-      <w:proofErr w:type="spellEnd"/>
-      <w:r>
-        <w:t xml:space="preserve"> and estimate that CO events are approximately </w:t>
-      </w:r>
-      <w:r>
-        <w:t>twice as frequent as NCO events.</w:t>
-      </w:r>
-      <w:r>
-        <w:t xml:space="preserve"> </w:t>
-      </w:r>
-      <w:r>
-        <w:t>C</w:t>
-      </w:r>
-      <w:r>
-        <w:t xml:space="preserve">onversion tract lengths </w:t>
-      </w:r>
-      <w:r>
-        <w:t xml:space="preserve">are </w:t>
-      </w:r>
-      <w:r>
-        <w:t xml:space="preserve">comparable to yeast </w:t>
-      </w:r>
-      <w:r>
-        <w:fldChar w:fldCharType="begin" w:fldLock="1"/>
-      </w:r>
-      <w:r>
-        <w:instrText>ADDIN CSL_CITATION { "citationItems" : [ { "id" : "ITEM-1", "itemData" : { "DOI" : "10.1038/nature07135", "ISSN" : "1476-4687", "PMID" : "18615017", "abstract" : "Meiotic recombination has a central role in the evolution of sexually reproducing organisms. The two recombination outcomes, crossover and non-crossover, increase genetic diversity, but have the potential to homogenize alleles by gene conversion. Whereas crossover rates vary considerably across the genome, non-crossovers and gene conversions have only been identified in a handful of loci. To examine recombination genome wide and at high spatial resolution, we generated maps of crossovers, crossover-associated gene conversion and non-crossover gene conversion using dense genetic marker data collected from all four products of fifty-six yeast (Saccharomyces cerevisiae) meioses. Our maps reveal differences in the distributions of crossovers and non-crossovers, showing more regions where either crossovers or non-crossovers are favoured than expected by chance. Furthermore, we detect evidence for interference between crossovers and non-crossovers, a phenomenon previously only known to occur between crossovers. Up to 1% of the genome of each meiotic product is subject to gene conversion in a single meiosis, with detectable bias towards GC nucleotides. To our knowledge the maps represent the first high-resolution, genome-wide characterization of the multiple outcomes of recombination in any organism. In addition, because non-crossover hotspots create holes of reduced linkage within haplotype blocks, our results stress the need to incorporate non-crossovers into genetic linkage analysis.", "author" : [ { "dropping-particle" : "", "family" : "Mancera", "given" : "Eugenio", "non-dropping-particle" : "", "parse-names" : false, "suffix" : "" }, { "dropping-particle" : "", "family" : "Bourgon", "given" : "Richard", "non-dropping-particle" : "", "parse-names" : false, "suffix" : "" }, { "dropping-particle" : "", "family" : "Brozzi", "given" : "Alessandro", "non-dropping-particle" : "", "parse-names" : false, "suffix" : "" }, { "dropping-particle" : "", "family" : "Huber", "given" : "Wolfgang", "non-dropping-particle" : "", "parse-names" : false, "suffix" : "" }, { "dropping-particle" : "", "family" : "Steinmetz", "given" : "Lars M", "non-dropping-particle" : "", "parse-names" : false, "suffix" : "" } ], "container-title" : "Nature", "id" : "ITEM-1", "issue" : "7203", "issued" : { "date-parts" : [ [ "2008", "7", "24" ] ] }, "page" : "479-85", "title" : "High-resolution mapping of meiotic crossovers and non-crossovers in yeast.", "type" : "article-journal", "volume" : "454" }, "uris" : [ "http://www.mendeley.com/documents/?uuid=6e42a972-c1d5-42d9-8b0d-59de9f81af66" ] } ], "mendeley" : { "formattedCitation" : "(Mancera et al. 2008)", "plainTextFormattedCitation" : "(Mancera et al. 2008)", "previouslyFormattedCitation" : "(Mancera et al. 2008)" }, "properties" : { "noteIndex" : 0 }, "schema" : "https://github.com/citation-style-language/schema/raw/master/csl-citation.json" }</w:instrText>
-      </w:r>
-      <w:r>
-        <w:fldChar w:fldCharType="separate"/>
-      </w:r>
-      <w:r>
-        <w:rPr>
-          <w:noProof/>
-        </w:rPr>
-        <w:t>(Mancera et al. 2008)</w:t>
-      </w:r>
-      <w:r>
-        <w:fldChar w:fldCharType="end"/>
-      </w:r>
-      <w:r>
-        <w:t xml:space="preserve"> </w:t>
-      </w:r>
-      <w:r>
-        <w:t xml:space="preserve">but longer than humans </w:t>
-      </w:r>
-      <w:r>
-        <w:t>(@@REF</w:t>
-      </w:r>
-      <w:r>
-        <w:t xml:space="preserve"> </w:t>
-      </w:r>
-      <w:proofErr w:type="spellStart"/>
-      <w:r>
-        <w:t>Jeffreys</w:t>
-      </w:r>
-      <w:proofErr w:type="spellEnd"/>
-      <w:r>
-        <w:t xml:space="preserve"> 2004</w:t>
-      </w:r>
-      <w:r>
-        <w:t xml:space="preserve">) </w:t>
       </w:r>
       <w:r>
         <w:t xml:space="preserve">and </w:t>
@@ -5326,7 +5870,16 @@
         <w:t xml:space="preserve">mplifications spanning the multi-drug resistance gene </w:t>
       </w:r>
       <w:r>
-        <w:t>MDR1</w:t>
+        <w:rPr>
+          <w:i/>
+        </w:rPr>
+        <w:t>mdr</w:t>
+      </w:r>
+      <w:r>
+        <w:rPr>
+          <w:i/>
+        </w:rPr>
+        <w:t>1</w:t>
       </w:r>
       <w:r>
         <w:t xml:space="preserve"> segregate in the HB3xDd2 cross, and </w:t>
@@ -5343,7 +5896,16 @@
         <w:t xml:space="preserve"> amplifications spanning the anti-folate resistance gene </w:t>
       </w:r>
       <w:r>
-        <w:t>GCH1</w:t>
+        <w:rPr>
+          <w:i/>
+        </w:rPr>
+        <w:t>gch</w:t>
+      </w:r>
+      <w:r>
+        <w:rPr>
+          <w:i/>
+        </w:rPr>
+        <w:t>1</w:t>
       </w:r>
       <w:r>
         <w:t xml:space="preserve"> segregate in all three crosses, thus the data resource described here provides a controlled setting in which to study copy number variation</w:t>
@@ -5355,7 +5917,16 @@
         <w:t xml:space="preserve"> and observe it in the context of meiotic recombination. We have extended the previous observation of a recombination event within the </w:t>
       </w:r>
       <w:r>
-        <w:t>GCH1</w:t>
+        <w:rPr>
+          <w:i/>
+        </w:rPr>
+        <w:t>gch</w:t>
+      </w:r>
+      <w:r>
+        <w:rPr>
+          <w:i/>
+        </w:rPr>
+        <w:t>1</w:t>
       </w:r>
       <w:r>
         <w:t xml:space="preserve"> amplificat</w:t>
@@ -5892,16 +6463,16 @@
         <w:fldChar w:fldCharType="end"/>
       </w:r>
       <w:r>
-        <w:t xml:space="preserve"> and </w:t>
-      </w:r>
-      <w:r>
-        <w:t xml:space="preserve">the Genome Analysis Toolkit </w:t>
+        <w:t xml:space="preserve"> </w:t>
+      </w:r>
+      <w:r>
+        <w:t xml:space="preserve">to align reads to the 3D7 version 3 reference genome, then applied GATK </w:t>
       </w:r>
       <w:r>
         <w:fldChar w:fldCharType="begin" w:fldLock="1"/>
       </w:r>
       <w:r>
-        <w:instrText>ADDIN CSL_CITATION { "citationItems" : [ { "id" : "ITEM-1", "itemData" : { "DOI" : "10.1038/ng.806", "ISSN" : "1546-1718", "PMID" : "21478889", "abstract" : "Recent advances in sequencing technology make it possible to comprehensively catalog genetic variation in population samples, creating a foundation for understanding human disease, ancestry and evolution. The amounts of raw data produced are prodigious, and many computational steps are required to translate this output into high-quality variant calls. We present a unified analytic framework to discover and genotype variation among multiple samples simultaneously that achieves sensitive and specific results across five sequencing technologies and three distinct, canonical experimental designs. Our process includes (i) initial read mapping; (ii) local realignment around indels; (iii) base quality score recalibration; (iv) SNP discovery and genotyping to find all potential variants; and (v) machine learning to separate true segregating variation from machine artifacts common to next-generation sequencing technologies. We here discuss the application of these tools, instantiated in the Genome Analysis Toolkit, to deep whole-genome, whole-exome capture and multi-sample low-pass (\u223c4\u00d7) 1000 Genomes Project datasets.", "author" : [ { "dropping-particle" : "", "family" : "DePristo", "given" : "Mark A", "non-dropping-particle" : "", "parse-names" : false, "suffix" : "" }, { "dropping-particle" : "", "family" : "Banks", "given" : "Eric", "non-dropping-particle" : "", "parse-names" : false, "suffix" : "" }, { "dropping-particle" : "", "family" : "Poplin", "given" : "Ryan", "non-dropping-particle" : "", "parse-names" : false, "suffix" : "" }, { "dropping-particle" : "V", "family" : "Garimella", "given" : "Kiran", "non-dropping-particle" : "", "parse-names" : false, "suffix" : "" }, { "dropping-particle" : "", "family" : "Maguire", "given" : "Jared R", "non-dropping-particle" : "", "parse-names" : false, "suffix" : "" }, { "dropping-particle" : "", "family" : "Hartl", "given" : "Christopher", "non-dropping-particle" : "", "parse-names" : false, "suffix" : "" }, { "dropping-particle" : "", "family" : "Philippakis", "given" : "Anthony A", "non-dropping-particle" : "", "parse-names" : false, "suffix" : "" }, { "dropping-particle" : "", "family" : "Angel", "given" : "Guillermo", "non-dropping-particle" : "del", "parse-names" : false, "suffix" : "" }, { "dropping-particle" : "", "family" : "Rivas", "given" : "Manuel A", "non-dropping-particle" : "", "parse-names" : false, "suffix" : "" }, { "dropping-particle" : "", "family" : "Hanna", "given" : "Matt", "non-dropping-particle" : "", "parse-names" : false, "suffix" : "" }, { "dropping-particle" : "", "family" : "McKenna", "given" : "Aaron", "non-dropping-particle" : "", "parse-names" : false, "suffix" : "" }, { "dropping-particle" : "", "family" : "Fennell", "given" : "Tim J", "non-dropping-particle" : "", "parse-names" : false, "suffix" : "" }, { "dropping-particle" : "", "family" : "Kernytsky", "given" : "Andrew M", "non-dropping-particle" : "", "parse-names" : false, "suffix" : "" }, { "dropping-particle" : "", "family" : "Sivachenko", "given" : "Andrey Y", "non-dropping-particle" : "", "parse-names" : false, "suffix" : "" }, { "dropping-particle" : "", "family" : "Cibulskis", "given" : "Kristian", "non-dropping-particle" : "", "parse-names" : false, "suffix" : "" }, { "dropping-particle" : "", "family" : "Gabriel", "given" : "Stacey B", "non-dropping-particle" : "", "parse-names" : false, "suffix" : "" }, { "dropping-particle" : "", "family" : "Altshuler", "given" : "David", "non-dropping-particle" : "", "parse-names" : false, "suffix" : "" }, { "dropping-particle" : "", "family" : "Daly", "given" : "Mark J", "non-dropping-particle" : "", "parse-names" : false, "suffix" : "" } ], "container-title" : "Nature genetics", "id" : "ITEM-1", "issue" : "5", "issued" : { "date-parts" : [ [ "2011", "5" ] ] }, "page" : "491-8", "title" : "A framework for variation discovery and genotyping using next-generation DNA sequencing data.", "type" : "article-journal", "volume" : "43" }, "uris" : [ "http://www.mendeley.com/documents/?uuid=addb69e7-f494-4d8b-ab16-60eedb326505" ] } ], "mendeley" : { "formattedCitation" : "(DePristo et al. 2011)", "plainTextFormattedCitation" : "(DePristo et al. 2011)", "previouslyFormattedCitation" : "(DePristo et al. 2011)" }, "properties" : { "noteIndex" : 0 }, "schema" : "https://github.com/citation-style-language/schema/raw/master/csl-citation.json" }</w:instrText>
+        <w:instrText>ADDIN CSL_CITATION { "citationItems" : [ { "id" : "ITEM-1", "itemData" : { "DOI" : "10.1101/gr.107524.110", "ISSN" : "1549-5469", "PMID" : "20644199", "abstract" : "Next-generation DNA sequencing (NGS) projects, such as the 1000 Genomes Project, are already revolutionizing our understanding of genetic variation among individuals. However, the massive data sets generated by NGS--the 1000 Genome pilot alone includes nearly five terabases--make writing feature-rich, efficient, and robust analysis tools difficult for even computationally sophisticated individuals. Indeed, many professionals are limited in the scope and the ease with which they can answer scientific questions by the complexity of accessing and manipulating the data produced by these machines. Here, we discuss our Genome Analysis Toolkit (GATK), a structured programming framework designed to ease the development of efficient and robust analysis tools for next-generation DNA sequencers using the functional programming philosophy of MapReduce. The GATK provides a small but rich set of data access patterns that encompass the majority of analysis tool needs. Separating specific analysis calculations from common data management infrastructure enables us to optimize the GATK framework for correctness, stability, and CPU and memory efficiency and to enable distributed and shared memory parallelization. We highlight the capabilities of the GATK by describing the implementation and application of robust, scale-tolerant tools like coverage calculators and single nucleotide polymorphism (SNP) calling. We conclude that the GATK programming framework enables developers and analysts to quickly and easily write efficient and robust NGS tools, many of which have already been incorporated into large-scale sequencing projects like the 1000 Genomes Project and The Cancer Genome Atlas.", "author" : [ { "dropping-particle" : "", "family" : "McKenna", "given" : "Aaron", "non-dropping-particle" : "", "parse-names" : false, "suffix" : "" }, { "dropping-particle" : "", "family" : "Hanna", "given" : "Matthew", "non-dropping-particle" : "", "parse-names" : false, "suffix" : "" }, { "dropping-particle" : "", "family" : "Banks", "given" : "Eric", "non-dropping-particle" : "", "parse-names" : false, "suffix" : "" }, { "dropping-particle" : "", "family" : "Sivachenko", "given" : "Andrey", "non-dropping-particle" : "", "parse-names" : false, "suffix" : "" }, { "dropping-particle" : "", "family" : "Cibulskis", "given" : "Kristian", "non-dropping-particle" : "", "parse-names" : false, "suffix" : "" }, { "dropping-particle" : "", "family" : "Kernytsky", "given" : "Andrew", "non-dropping-particle" : "", "parse-names" : false, "suffix" : "" }, { "dropping-particle" : "", "family" : "Garimella", "given" : "Kiran", "non-dropping-particle" : "", "parse-names" : false, "suffix" : "" }, { "dropping-particle" : "", "family" : "Altshuler", "given" : "David", "non-dropping-particle" : "", "parse-names" : false, "suffix" : "" }, { "dropping-particle" : "", "family" : "Gabriel", "given" : "Stacey", "non-dropping-particle" : "", "parse-names" : false, "suffix" : "" }, { "dropping-particle" : "", "family" : "Daly", "given" : "Mark", "non-dropping-particle" : "", "parse-names" : false, "suffix" : "" }, { "dropping-particle" : "", "family" : "DePristo", "given" : "Mark A", "non-dropping-particle" : "", "parse-names" : false, "suffix" : "" } ], "container-title" : "Genome research", "id" : "ITEM-1", "issue" : "9", "issued" : { "date-parts" : [ [ "2010", "9" ] ] }, "page" : "1297-303", "title" : "The Genome Analysis Toolkit: a MapReduce framework for analyzing next-generation DNA sequencing data.", "type" : "article-journal", "volume" : "20" }, "uris" : [ "http://www.mendeley.com/documents/?uuid=b413ce8c-560c-40dd-a1f6-440348ad2737" ] } ], "mendeley" : { "formattedCitation" : "(McKenna et al. 2010)", "plainTextFormattedCitation" : "(McKenna et al. 2010)", "previouslyFormattedCitation" : "(McKenna et al. 2010)" }, "properties" : { "noteIndex" : 0 }, "schema" : "https://github.com/citation-style-language/schema/raw/master/csl-citation.json" }</w:instrText>
       </w:r>
       <w:r>
         <w:fldChar w:fldCharType="separate"/>
@@ -5910,19 +6481,49 @@
         <w:rPr>
           <w:noProof/>
         </w:rPr>
-        <w:t>(DePristo et al. 2011)</w:t>
+        <w:t>(McKenna et al. 2010)</w:t>
       </w:r>
       <w:r>
         <w:fldChar w:fldCharType="end"/>
       </w:r>
       <w:r>
-        <w:t xml:space="preserve"> and followed published best practice (@@REF</w:t>
-      </w:r>
-      <w:r>
-        <w:t xml:space="preserve"> Geraldine</w:t>
-      </w:r>
-      <w:r>
-        <w:t xml:space="preserve">) with some adaptations for </w:t>
+        <w:t xml:space="preserve"> base quality score recalibration, indel realignment, duplicate removal, and performed SNP and INDEL discovery and genotyping across samples within each cross simultaneously, then used variant quality score recalibration to filter variants, following</w:t>
+      </w:r>
+      <w:r>
+        <w:t xml:space="preserve"> </w:t>
+      </w:r>
+      <w:r>
+        <w:t xml:space="preserve">GATK </w:t>
+      </w:r>
+      <w:r>
+        <w:t xml:space="preserve">best practice </w:t>
+      </w:r>
+      <w:r>
+        <w:t xml:space="preserve">recommendations </w:t>
+      </w:r>
+      <w:r>
+        <w:fldChar w:fldCharType="begin" w:fldLock="1"/>
+      </w:r>
+      <w:r>
+        <w:instrText>ADDIN CSL_CITATION { "citationItems" : [ { "id" : "ITEM-1", "itemData" : { "DOI" : "10.1038/ng.806", "ISSN" : "1546-1718", "PMID" : "21478889", "abstract" : "Recent advances in sequencing technology make it possible to comprehensively catalog genetic variation in population samples, creating a foundation for understanding human disease, ancestry and evolution. The amounts of raw data produced are prodigious, and many computational steps are required to translate this output into high-quality variant calls. We present a unified analytic framework to discover and genotype variation among multiple samples simultaneously that achieves sensitive and specific results across five sequencing technologies and three distinct, canonical experimental designs. Our process includes (i) initial read mapping; (ii) local realignment around indels; (iii) base quality score recalibration; (iv) SNP discovery and genotyping to find all potential variants; and (v) machine learning to separate true segregating variation from machine artifacts common to next-generation sequencing technologies. We here discuss the application of these tools, instantiated in the Genome Analysis Toolkit, to deep whole-genome, whole-exome capture and multi-sample low-pass (\u223c4\u00d7) 1000 Genomes Project datasets.", "author" : [ { "dropping-particle" : "", "family" : "DePristo", "given" : "Mark A", "non-dropping-particle" : "", "parse-names" : false, "suffix" : "" }, { "dropping-particle" : "", "family" : "Banks", "given" : "Eric", "non-dropping-particle" : "", "parse-names" : false, "suffix" : "" }, { "dropping-particle" : "", "family" : "Poplin", "given" : "Ryan", "non-dropping-particle" : "", "parse-names" : false, "suffix" : "" }, { "dropping-particle" : "V", "family" : "Garimella", "given" : "Kiran", "non-dropping-particle" : "", "parse-names" : false, "suffix" : "" }, { "dropping-particle" : "", "family" : "Maguire", "given" : "Jared R", "non-dropping-particle" : "", "parse-names" : false, "suffix" : "" }, { "dropping-particle" : "", "family" : "Hartl", "given" : "Christopher", "non-dropping-particle" : "", "parse-names" : false, "suffix" : "" }, { "dropping-particle" : "", "family" : "Philippakis", "given" : "Anthony A", "non-dropping-particle" : "", "parse-names" : false, "suffix" : "" }, { "dropping-particle" : "", "family" : "Angel", "given" : "Guillermo", "non-dropping-particle" : "del", "parse-names" : false, "suffix" : "" }, { "dropping-particle" : "", "family" : "Rivas", "given" : "Manuel A", "non-dropping-particle" : "", "parse-names" : false, "suffix" : "" }, { "dropping-particle" : "", "family" : "Hanna", "given" : "Matt", "non-dropping-particle" : "", "parse-names" : false, "suffix" : "" }, { "dropping-particle" : "", "family" : "McKenna", "given" : "Aaron", "non-dropping-particle" : "", "parse-names" : false, "suffix" : "" }, { "dropping-particle" : "", "family" : "Fennell", "given" : "Tim J", "non-dropping-particle" : "", "parse-names" : false, "suffix" : "" }, { "dropping-particle" : "", "family" : "Kernytsky", "given" : "Andrew M", "non-dropping-particle" : "", "parse-names" : false, "suffix" : "" }, { "dropping-particle" : "", "family" : "Sivachenko", "given" : "Andrey Y", "non-dropping-particle" : "", "parse-names" : false, "suffix" : "" }, { "dropping-particle" : "", "family" : "Cibulskis", "given" : "Kristian", "non-dropping-particle" : "", "parse-names" : false, "suffix" : "" }, { "dropping-particle" : "", "family" : "Gabriel", "given" : "Stacey B", "non-dropping-particle" : "", "parse-names" : false, "suffix" : "" }, { "dropping-particle" : "", "family" : "Altshuler", "given" : "David", "non-dropping-particle" : "", "parse-names" : false, "suffix" : "" }, { "dropping-particle" : "", "family" : "Daly", "given" : "Mark J", "non-dropping-particle" : "", "parse-names" : false, "suffix" : "" } ], "container-title" : "Nature genetics", "id" : "ITEM-1", "issue" : "5", "issued" : { "date-parts" : [ [ "2011", "5" ] ] }, "page" : "491-8", "title" : "A framework for variation discovery and genotyping using next-generation DNA sequencing data.", "type" : "article-journal", "volume" : "43" }, "uris" : [ "http://www.mendeley.com/documents/?uuid=addb69e7-f494-4d8b-ab16-60eedb326505" ] }, { "id" : "ITEM-2", "itemData" : { "DOI" : "10.1002/0471250953", "ISBN" : "9780471250951", "ISSN" : "1934-340X", "PMID" : "25431634", "abstract" : "This unit describes how to use BWA and the Genome Analysis Toolkit (GATK) to map genome sequencing data to a reference and produce high-quality variant calls that can be used in downstream analyses. The complete workflow includes the core NGS data processing steps that are necessary to make the raw data suitable for analysis by the GATK, as well as the key methods involved in variant discovery using the GATK.", "author" : [ { "dropping-particle" : "", "family" : "Auwera", "given" : "Geraldine A", "non-dropping-particle" : "Van der", "parse-names" : false, "suffix" : "" }, { "dropping-particle" : "", "family" : "Carneiro", "given" : "Mauricio O", "non-dropping-particle" : "", "parse-names" : false, "suffix" : "" }, { "dropping-particle" : "", "family" : "Hartl", "given" : "Chris", "non-dropping-particle" : "", "parse-names" : false, "suffix" : "" }, { "dropping-particle" : "", "family" : "Poplin", "given" : "Ryan", "non-dropping-particle" : "", "parse-names" : false, "suffix" : "" }, { "dropping-particle" : "", "family" : "Angel", "given" : "Guillermo", "non-dropping-particle" : "Del", "parse-names" : false, "suffix" : "" }, { "dropping-particle" : "", "family" : "Levy-Moonshine", "given" : "Ami", "non-dropping-particle" : "", "parse-names" : false, "suffix" : "" }, { "dropping-particle" : "", "family" : "Jordan", "given" : "Tadeusz", "non-dropping-particle" : "", "parse-names" : false, "suffix" : "" }, { "dropping-particle" : "", "family" : "Shakir", "given" : "Khalid", "non-dropping-particle" : "", "parse-names" : false, "suffix" : "" }, { "dropping-particle" : "", "family" : "Roazen", "given" : "David", "non-dropping-particle" : "", "parse-names" : false, "suffix" : "" }, { "dropping-particle" : "", "family" : "Thibault", "given" : "Joel", "non-dropping-particle" : "", "parse-names" : false, "suffix" : "" }, { "dropping-particle" : "", "family" : "Banks", "given" : "Eric", "non-dropping-particle" : "", "parse-names" : false, "suffix" : "" }, { "dropping-particle" : "V", "family" : "Garimella", "given" : "Kiran", "non-dropping-particle" : "", "parse-names" : false, "suffix" : "" }, { "dropping-particle" : "", "family" : "Altshuler", "given" : "David", "non-dropping-particle" : "", "parse-names" : false, "suffix" : "" }, { "dropping-particle" : "", "family" : "Gabriel", "given" : "Stacey", "non-dropping-particle" : "", "parse-names" : false, "suffix" : "" }, { "dropping-particle" : "", "family" : "DePristo", "given" : "Mark A", "non-dropping-particle" : "", "parse-names" : false, "suffix" : "" } ], "container-title" : "Current protocols in bioinformatics / editoral board, Andreas D. Baxevanis ... [et al.]", "editor" : [ { "dropping-particle" : "", "family" : "Bateman", "given" : "Alex", "non-dropping-particle" : "", "parse-names" : false, "suffix" : "" }, { "dropping-particle" : "", "family" : "Pearson", "given" : "William R.", "non-dropping-particle" : "", "parse-names" : false, "suffix" : "" }, { "dropping-particle" : "", "family" : "Stein", "given" : "Lincoln D.", "non-dropping-particle" : "", "parse-names" : false, "suffix" : "" }, { "dropping-particle" : "", "family" : "Stormo", "given" : "Gary D.", "non-dropping-particle" : "", "parse-names" : false, "suffix" : "" }, { "dropping-particle" : "", "family" : "Yates", "given" : "John R.", "non-dropping-particle" : "", "parse-names" : false, "suffix" : "" } ], "id" : "ITEM-2", "issue" : "1110", "issued" : { "date-parts" : [ [ "2002", "8", "15" ] ] }, "page" : "11.10.1-11.10.33", "publisher" : "John Wiley &amp; Sons, Inc.", "publisher-place" : "Hoboken, NJ, USA", "title" : "Current Protocols in Bioinformatics", "type" : "book", "volume" : "11" }, "uris" : [ "http://www.mendeley.com/documents/?uuid=23ae42b9-4f66-47f7-ba66-cc299c03456e" ] } ], "mendeley" : { "formattedCitation" : "(DePristo et al. 2011; Van der Auwera et al. 2002)", "plainTextFormattedCitation" : "(DePristo et al. 2011; Van der Auwera et al. 2002)" }, "properties" : { "noteIndex" : 0 }, "schema" : "https://github.com/citation-style-language/schema/raw/master/csl-citation.json" }</w:instrText>
+      </w:r>
+      <w:r>
+        <w:fldChar w:fldCharType="separate"/>
+      </w:r>
+      <w:r>
+        <w:rPr>
+          <w:noProof/>
+        </w:rPr>
+        <w:t>(DePristo et al. 2011; Van der Auwera et al. 2002)</w:t>
+      </w:r>
+      <w:r>
+        <w:fldChar w:fldCharType="end"/>
+      </w:r>
+      <w:r>
+        <w:t xml:space="preserve"> </w:t>
+      </w:r>
+      <w:r>
+        <w:t xml:space="preserve">with some adaptations for </w:t>
       </w:r>
       <w:r>
         <w:rPr>
@@ -5931,6 +6532,15 @@
         <w:t>P. falciparum</w:t>
       </w:r>
       <w:r>
+        <w:rPr>
+          <w:i/>
+        </w:rPr>
+        <w:t xml:space="preserve"> </w:t>
+      </w:r>
+      <w:r>
+        <w:t>described in supplementary information</w:t>
+      </w:r>
+      <w:r>
         <w:t>.</w:t>
       </w:r>
       <w:r>
@@ -5946,7 +6556,7 @@
         <w:fldChar w:fldCharType="begin" w:fldLock="1"/>
       </w:r>
       <w:r>
-        <w:instrText>ADDIN CSL_CITATION { "citationItems" : [ { "id" : "ITEM-1", "itemData" : { "DOI" : "10.1038/ng.1028", "ISSN" : "1546-1718", "PMID" : "22231483", "abstract" : "Detecting genetic variants that are highly divergent from a reference sequence remains a major challenge in genome sequencing. We introduce de novo assembly algorithms using colored de Bruijn graphs for detecting and genotyping simple and complex genetic variants in an individual or population. We provide an efficient software implementation, Cortex, the first de novo assembler capable of assembling multiple eukaryotic genomes simultaneously. Four applications of Cortex are presented. First, we detect and validate both simple and complex structural variations in a high-coverage human genome. Second, we identify more than 3 Mb of sequence absent from the human reference genome, in pooled low-coverage population sequence data from the 1000 Genomes Project. Third, we show how population information from ten chimpanzees enables accurate variant calls without a reference sequence. Last, we estimate classical human leukocyte antigen (HLA) genotypes at HLA-B, the most variable gene in the human genome.", "author" : [ { "dropping-particle" : "", "family" : "Iqbal", "given" : "Zamin", "non-dropping-particle" : "", "parse-names" : false, "suffix" : "" }, { "dropping-particle" : "", "family" : "Caccamo", "given" : "Mario", "non-dropping-particle" : "", "parse-names" : false, "suffix" : "" }, { "dropping-particle" : "", "family" : "Turner", "given" : "Isaac", "non-dropping-particle" : "", "parse-names" : false, "suffix" : "" }, { "dropping-particle" : "", "family" : "Flicek", "given" : "Paul", "non-dropping-particle" : "", "parse-names" : false, "suffix" : "" }, { "dropping-particle" : "", "family" : "McVean", "given" : "Gil", "non-dropping-particle" : "", "parse-names" : false, "suffix" : "" } ], "container-title" : "Nature genetics", "id" : "ITEM-1", "issue" : "2", "issued" : { "date-parts" : [ [ "2012", "2" ] ] }, "page" : "226-32", "publisher" : "Nature Publishing Group, a division of Macmillan Publishers Limited. All Rights Reserved.", "shortTitle" : "Nat Genet", "title" : "De novo assembly and genotyping of variants using colored de Bruijn graphs.", "type" : "article-journal", "volume" : "44" }, "uris" : [ "http://www.mendeley.com/documents/?uuid=dc4d24b7-fb9b-47a9-932a-6bf5d04e0476" ] } ], "mendeley" : { "formattedCitation" : "(Iqbal et al. 2012)", "plainTextFormattedCitation" : "(Iqbal et al. 2012)" }, "properties" : { "noteIndex" : 0 }, "schema" : "https://github.com/citation-style-language/schema/raw/master/csl-citation.json" }</w:instrText>
+        <w:instrText>ADDIN CSL_CITATION { "citationItems" : [ { "id" : "ITEM-1", "itemData" : { "DOI" : "10.1038/ng.1028", "ISSN" : "1546-1718", "PMID" : "22231483", "abstract" : "Detecting genetic variants that are highly divergent from a reference sequence remains a major challenge in genome sequencing. We introduce de novo assembly algorithms using colored de Bruijn graphs for detecting and genotyping simple and complex genetic variants in an individual or population. We provide an efficient software implementation, Cortex, the first de novo assembler capable of assembling multiple eukaryotic genomes simultaneously. Four applications of Cortex are presented. First, we detect and validate both simple and complex structural variations in a high-coverage human genome. Second, we identify more than 3 Mb of sequence absent from the human reference genome, in pooled low-coverage population sequence data from the 1000 Genomes Project. Third, we show how population information from ten chimpanzees enables accurate variant calls without a reference sequence. Last, we estimate classical human leukocyte antigen (HLA) genotypes at HLA-B, the most variable gene in the human genome.", "author" : [ { "dropping-particle" : "", "family" : "Iqbal", "given" : "Zamin", "non-dropping-particle" : "", "parse-names" : false, "suffix" : "" }, { "dropping-particle" : "", "family" : "Caccamo", "given" : "Mario", "non-dropping-particle" : "", "parse-names" : false, "suffix" : "" }, { "dropping-particle" : "", "family" : "Turner", "given" : "Isaac", "non-dropping-particle" : "", "parse-names" : false, "suffix" : "" }, { "dropping-particle" : "", "family" : "Flicek", "given" : "Paul", "non-dropping-particle" : "", "parse-names" : false, "suffix" : "" }, { "dropping-particle" : "", "family" : "McVean", "given" : "Gil", "non-dropping-particle" : "", "parse-names" : false, "suffix" : "" } ], "container-title" : "Nature genetics", "id" : "ITEM-1", "issue" : "2", "issued" : { "date-parts" : [ [ "2012", "2" ] ] }, "page" : "226-32", "publisher" : "Nature Publishing Group, a division of Macmillan Publishers Limited. All Rights Reserved.", "shortTitle" : "Nat Genet", "title" : "De novo assembly and genotyping of variants using colored de Bruijn graphs.", "type" : "article-journal", "volume" : "44" }, "uris" : [ "http://www.mendeley.com/documents/?uuid=dc4d24b7-fb9b-47a9-932a-6bf5d04e0476" ] } ], "mendeley" : { "formattedCitation" : "(Iqbal et al. 2012)", "plainTextFormattedCitation" : "(Iqbal et al. 2012)", "previouslyFormattedCitation" : "(Iqbal et al. 2012)" }, "properties" : { "noteIndex" : 0 }, "schema" : "https://github.com/citation-style-language/schema/raw/master/csl-citation.json" }</w:instrText>
       </w:r>
       <w:r>
         <w:fldChar w:fldCharType="separate"/>
@@ -5978,12 +6588,15 @@
       <w:r>
         <w:t xml:space="preserve"> </w:t>
       </w:r>
+      <w:bookmarkStart w:id="0" w:name="_GoBack"/>
+      <w:bookmarkEnd w:id="0"/>
     </w:p>
     <w:p>
       <w:pPr>
         <w:pStyle w:val="Heading3"/>
       </w:pPr>
       <w:r>
+        <w:lastRenderedPageBreak/>
         <w:t>Inference of CO and NCO recombination events and conversion tracts</w:t>
       </w:r>
     </w:p>
@@ -6028,11 +6641,7 @@
         <w:t xml:space="preserve"> </w:t>
       </w:r>
       <w:r>
-        <w:t xml:space="preserve">Any such blocks occurring in isolation were assumed to be simple </w:t>
-      </w:r>
-      <w:r>
-        <w:lastRenderedPageBreak/>
-        <w:t>conversion tracts. A</w:t>
+        <w:t>Any such blocks occurring in isolation were assumed to be simple conversion tracts. A</w:t>
       </w:r>
       <w:r>
         <w:t>ny such blocks occurring adjacent to each other (indicative of a complex conversion tract) were merged</w:t>
@@ -6131,6 +6740,7 @@
         <w:pStyle w:val="Heading2"/>
       </w:pPr>
       <w:r>
+        <w:lastRenderedPageBreak/>
         <w:t>References</w:t>
       </w:r>
     </w:p>
@@ -6138,7 +6748,7 @@
       <w:pPr>
         <w:pStyle w:val="NormalWeb"/>
         <w:ind w:left="480" w:hanging="480"/>
-        <w:divId w:val="1301885271"/>
+        <w:divId w:val="375280996"/>
         <w:rPr>
           <w:rFonts w:ascii="Calibri" w:hAnsi="Calibri"/>
           <w:noProof/>
@@ -6185,7 +6795,7 @@
       <w:pPr>
         <w:pStyle w:val="NormalWeb"/>
         <w:ind w:left="480" w:hanging="480"/>
-        <w:divId w:val="1301885271"/>
+        <w:divId w:val="375280996"/>
         <w:rPr>
           <w:rFonts w:ascii="Calibri" w:hAnsi="Calibri"/>
           <w:noProof/>
@@ -6223,7 +6833,7 @@
       <w:pPr>
         <w:pStyle w:val="NormalWeb"/>
         <w:ind w:left="480" w:hanging="480"/>
-        <w:divId w:val="1301885271"/>
+        <w:divId w:val="375280996"/>
         <w:rPr>
           <w:rFonts w:ascii="Calibri" w:hAnsi="Calibri"/>
           <w:noProof/>
@@ -6236,7 +6846,6 @@
           <w:noProof/>
           <w:sz w:val="22"/>
         </w:rPr>
-        <w:lastRenderedPageBreak/>
         <w:t xml:space="preserve">Antoine Claessens, William L. Hamilton, Mihir Kekre, Thomas D. Otto, Adnan Faizullabhoy, Julian C. Rayner, D.K., 2014. Generation of antigenic diversity in Plasmodium falciparum by structured rearrangement of var genes during mitosis. </w:t>
       </w:r>
       <w:r>
@@ -6262,7 +6871,7 @@
       <w:pPr>
         <w:pStyle w:val="NormalWeb"/>
         <w:ind w:left="480" w:hanging="480"/>
-        <w:divId w:val="1301885271"/>
+        <w:divId w:val="375280996"/>
         <w:rPr>
           <w:rFonts w:ascii="Calibri" w:hAnsi="Calibri"/>
           <w:noProof/>
@@ -6300,7 +6909,7 @@
       <w:pPr>
         <w:pStyle w:val="NormalWeb"/>
         <w:ind w:left="480" w:hanging="480"/>
-        <w:divId w:val="1301885271"/>
+        <w:divId w:val="375280996"/>
         <w:rPr>
           <w:rFonts w:ascii="Calibri" w:hAnsi="Calibri"/>
           <w:noProof/>
@@ -6338,7 +6947,7 @@
       <w:pPr>
         <w:pStyle w:val="NormalWeb"/>
         <w:ind w:left="480" w:hanging="480"/>
-        <w:divId w:val="1301885271"/>
+        <w:divId w:val="375280996"/>
         <w:rPr>
           <w:rFonts w:ascii="Calibri" w:hAnsi="Calibri"/>
           <w:noProof/>
@@ -6351,7 +6960,7 @@
           <w:noProof/>
           <w:sz w:val="22"/>
         </w:rPr>
-        <w:t xml:space="preserve">Baudat, F. &amp; de Massy, B., 2007. Regulating double-stranded DNA break repair towards crossover or non-crossover during mammalian meiosis. </w:t>
+        <w:t xml:space="preserve">Van der Auwera, G.A. et al., 2002. </w:t>
       </w:r>
       <w:r>
         <w:rPr>
@@ -6361,22 +6970,22 @@
           <w:noProof/>
           <w:sz w:val="22"/>
         </w:rPr>
-        <w:t>Chromosome research : an international journal on the molecular, supramolecular and evolutionary aspects of chromosome biology</w:t>
-      </w:r>
-      <w:r>
-        <w:rPr>
-          <w:rFonts w:ascii="Calibri" w:hAnsi="Calibri"/>
-          <w:noProof/>
-          <w:sz w:val="22"/>
-        </w:rPr>
-        <w:t>, 15(5), pp.565–77. Available at: http://www.ncbi.nlm.nih.gov/pubmed/17674146 [Accessed December 1, 2014].</w:t>
+        <w:t>Current Protocols in Bioinformatics</w:t>
+      </w:r>
+      <w:r>
+        <w:rPr>
+          <w:rFonts w:ascii="Calibri" w:hAnsi="Calibri"/>
+          <w:noProof/>
+          <w:sz w:val="22"/>
+        </w:rPr>
+        <w:t xml:space="preserve"> A. Bateman et al., eds., Hoboken, NJ, USA: John Wiley &amp; Sons, Inc. Available at: http://www.pubmedcentral.nih.gov/articlerender.fcgi?artid=4243306&amp;tool=pmcentrez&amp;rendertype=abstract [Accessed July 16, 2014].</w:t>
       </w:r>
     </w:p>
     <w:p>
       <w:pPr>
         <w:pStyle w:val="NormalWeb"/>
         <w:ind w:left="480" w:hanging="480"/>
-        <w:divId w:val="1301885271"/>
+        <w:divId w:val="375280996"/>
         <w:rPr>
           <w:rFonts w:ascii="Calibri" w:hAnsi="Calibri"/>
           <w:noProof/>
@@ -6389,7 +6998,7 @@
           <w:noProof/>
           <w:sz w:val="22"/>
         </w:rPr>
-        <w:t xml:space="preserve">Bopp, S.E.R. et al., 2013. Mitotic evolution of Plasmodium falciparum shows a stable core genome but recombination in antigen families. N. Maizels, ed. </w:t>
+        <w:t xml:space="preserve">Baudat, F. &amp; de Massy, B., 2007. Regulating double-stranded DNA break repair towards crossover or non-crossover during mammalian meiosis. </w:t>
       </w:r>
       <w:r>
         <w:rPr>
@@ -6399,22 +7008,22 @@
           <w:noProof/>
           <w:sz w:val="22"/>
         </w:rPr>
-        <w:t>PLoS genetics</w:t>
-      </w:r>
-      <w:r>
-        <w:rPr>
-          <w:rFonts w:ascii="Calibri" w:hAnsi="Calibri"/>
-          <w:noProof/>
-          <w:sz w:val="22"/>
-        </w:rPr>
-        <w:t>, 9(2), p.e1003293. Available at: http://dx.plos.org/10.1371/journal.pgen.1003293 [Accessed December 15, 2014].</w:t>
+        <w:t>Chromosome research : an international journal on the molecular, supramolecular and evolutionary aspects of chromosome biology</w:t>
+      </w:r>
+      <w:r>
+        <w:rPr>
+          <w:rFonts w:ascii="Calibri" w:hAnsi="Calibri"/>
+          <w:noProof/>
+          <w:sz w:val="22"/>
+        </w:rPr>
+        <w:t>, 15(5), pp.565–77. Available at: http://www.ncbi.nlm.nih.gov/pubmed/17674146 [Accessed December 1, 2014].</w:t>
       </w:r>
     </w:p>
     <w:p>
       <w:pPr>
         <w:pStyle w:val="NormalWeb"/>
         <w:ind w:left="480" w:hanging="480"/>
-        <w:divId w:val="1301885271"/>
+        <w:divId w:val="375280996"/>
         <w:rPr>
           <w:rFonts w:ascii="Calibri" w:hAnsi="Calibri"/>
           <w:noProof/>
@@ -6427,7 +7036,7 @@
           <w:noProof/>
           <w:sz w:val="22"/>
         </w:rPr>
-        <w:t xml:space="preserve">Brick, K., Watanabe, J. &amp; Pizzi, E., 2008. Core promoters are predicted by their distinct physicochemical properties in the genome of Plasmodium falciparum. </w:t>
+        <w:t xml:space="preserve">Bopp, S.E.R. et al., 2013. Mitotic evolution of Plasmodium falciparum shows a stable core genome but recombination in antigen families. N. Maizels, ed. </w:t>
       </w:r>
       <w:r>
         <w:rPr>
@@ -6437,22 +7046,22 @@
           <w:noProof/>
           <w:sz w:val="22"/>
         </w:rPr>
-        <w:t>Genome biology</w:t>
-      </w:r>
-      <w:r>
-        <w:rPr>
-          <w:rFonts w:ascii="Calibri" w:hAnsi="Calibri"/>
-          <w:noProof/>
-          <w:sz w:val="22"/>
-        </w:rPr>
-        <w:t>, 9(12), p.R178. Available at: http://genomebiology.com/2008/9/12/R178 [Accessed December 15, 2014].</w:t>
+        <w:t>PLoS genetics</w:t>
+      </w:r>
+      <w:r>
+        <w:rPr>
+          <w:rFonts w:ascii="Calibri" w:hAnsi="Calibri"/>
+          <w:noProof/>
+          <w:sz w:val="22"/>
+        </w:rPr>
+        <w:t>, 9(2), p.e1003293. Available at: http://dx.plos.org/10.1371/journal.pgen.1003293 [Accessed December 15, 2014].</w:t>
       </w:r>
     </w:p>
     <w:p>
       <w:pPr>
         <w:pStyle w:val="NormalWeb"/>
         <w:ind w:left="480" w:hanging="480"/>
-        <w:divId w:val="1301885271"/>
+        <w:divId w:val="375280996"/>
         <w:rPr>
           <w:rFonts w:ascii="Calibri" w:hAnsi="Calibri"/>
           <w:noProof/>
@@ -6465,7 +7074,7 @@
           <w:noProof/>
           <w:sz w:val="22"/>
         </w:rPr>
-        <w:t xml:space="preserve">Chung, W.Y. et al., 2007. The CLAG/RhopH1 locus on chromosome 3 of Plasmodium falciparum: two genes or two alleles of the same gene? </w:t>
+        <w:t xml:space="preserve">Brick, K., Watanabe, J. &amp; Pizzi, E., 2008. Core promoters are predicted by their distinct physicochemical properties in the genome of Plasmodium falciparum. </w:t>
       </w:r>
       <w:r>
         <w:rPr>
@@ -6475,22 +7084,22 @@
           <w:noProof/>
           <w:sz w:val="22"/>
         </w:rPr>
-        <w:t>Molecular and biochemical parasitology</w:t>
-      </w:r>
-      <w:r>
-        <w:rPr>
-          <w:rFonts w:ascii="Calibri" w:hAnsi="Calibri"/>
-          <w:noProof/>
-          <w:sz w:val="22"/>
-        </w:rPr>
-        <w:t>, 151(2), pp.229–32. Available at: http://www.ncbi.nlm.nih.gov/pubmed/17166605 [Accessed December 16, 2014].</w:t>
+        <w:t>Genome biology</w:t>
+      </w:r>
+      <w:r>
+        <w:rPr>
+          <w:rFonts w:ascii="Calibri" w:hAnsi="Calibri"/>
+          <w:noProof/>
+          <w:sz w:val="22"/>
+        </w:rPr>
+        <w:t>, 9(12), p.R178. Available at: http://genomebiology.com/2008/9/12/R178 [Accessed December 15, 2014].</w:t>
       </w:r>
     </w:p>
     <w:p>
       <w:pPr>
         <w:pStyle w:val="NormalWeb"/>
         <w:ind w:left="480" w:hanging="480"/>
-        <w:divId w:val="1301885271"/>
+        <w:divId w:val="375280996"/>
         <w:rPr>
           <w:rFonts w:ascii="Calibri" w:hAnsi="Calibri"/>
           <w:noProof/>
@@ -6503,7 +7112,7 @@
           <w:noProof/>
           <w:sz w:val="22"/>
         </w:rPr>
-        <w:t xml:space="preserve">Cowman, A.F., Galatis, D. &amp; Thompson, J.K., 1994. Selection for mefloquine resistance in Plasmodium falciparum is linked to amplification of the pfmdr1 gene and cross-resistance to halofantrine and quinine. </w:t>
+        <w:t xml:space="preserve">Chung, W.Y. et al., 2007. The CLAG/RhopH1 locus on chromosome 3 of Plasmodium falciparum: two genes or two alleles of the same gene? </w:t>
       </w:r>
       <w:r>
         <w:rPr>
@@ -6513,22 +7122,22 @@
           <w:noProof/>
           <w:sz w:val="22"/>
         </w:rPr>
-        <w:t>Proceedings of the National Academy of Sciences of the United States of America</w:t>
-      </w:r>
-      <w:r>
-        <w:rPr>
-          <w:rFonts w:ascii="Calibri" w:hAnsi="Calibri"/>
-          <w:noProof/>
-          <w:sz w:val="22"/>
-        </w:rPr>
-        <w:t>, 91(3), pp.1143–7. Available at: http://www.pubmedcentral.nih.gov/articlerender.fcgi?artid=521470&amp;tool=pmcentrez&amp;rendertype=abstract [Accessed November 12, 2014].</w:t>
+        <w:t>Molecular and biochemical parasitology</w:t>
+      </w:r>
+      <w:r>
+        <w:rPr>
+          <w:rFonts w:ascii="Calibri" w:hAnsi="Calibri"/>
+          <w:noProof/>
+          <w:sz w:val="22"/>
+        </w:rPr>
+        <w:t>, 151(2), pp.229–32. Available at: http://www.ncbi.nlm.nih.gov/pubmed/17166605 [Accessed December 16, 2014].</w:t>
       </w:r>
     </w:p>
     <w:p>
       <w:pPr>
         <w:pStyle w:val="NormalWeb"/>
         <w:ind w:left="480" w:hanging="480"/>
-        <w:divId w:val="1301885271"/>
+        <w:divId w:val="375280996"/>
         <w:rPr>
           <w:rFonts w:ascii="Calibri" w:hAnsi="Calibri"/>
           <w:noProof/>
@@ -6541,7 +7150,16 @@
           <w:noProof/>
           <w:sz w:val="22"/>
         </w:rPr>
-        <w:t xml:space="preserve">DePristo, M.A. et al., 2011. A framework for variation discovery and genotyping using next-generation DNA sequencing data. </w:t>
+        <w:t xml:space="preserve">Cowman, A.F., Galatis, D. &amp; Thompson, J.K., 1994. Selection for mefloquine resistance in Plasmodium falciparum is linked to amplification of the pfmdr1 gene and cross-resistance to halofantrine </w:t>
+      </w:r>
+      <w:r>
+        <w:rPr>
+          <w:rFonts w:ascii="Calibri" w:hAnsi="Calibri"/>
+          <w:noProof/>
+          <w:sz w:val="22"/>
+        </w:rPr>
+        <w:lastRenderedPageBreak/>
+        <w:t xml:space="preserve">and quinine. </w:t>
       </w:r>
       <w:r>
         <w:rPr>
@@ -6551,22 +7169,22 @@
           <w:noProof/>
           <w:sz w:val="22"/>
         </w:rPr>
-        <w:t>Nature genetics</w:t>
-      </w:r>
-      <w:r>
-        <w:rPr>
-          <w:rFonts w:ascii="Calibri" w:hAnsi="Calibri"/>
-          <w:noProof/>
-          <w:sz w:val="22"/>
-        </w:rPr>
-        <w:t>, 43(5), pp.491–8. Available at: http://www.pubmedcentral.nih.gov/articlerender.fcgi?artid=3083463&amp;tool=pmcentrez&amp;rendertype=abstract [Accessed July 9, 2014].</w:t>
+        <w:t>Proceedings of the National Academy of Sciences of the United States of America</w:t>
+      </w:r>
+      <w:r>
+        <w:rPr>
+          <w:rFonts w:ascii="Calibri" w:hAnsi="Calibri"/>
+          <w:noProof/>
+          <w:sz w:val="22"/>
+        </w:rPr>
+        <w:t>, 91(3), pp.1143–7. Available at: http://www.pubmedcentral.nih.gov/articlerender.fcgi?artid=521470&amp;tool=pmcentrez&amp;rendertype=abstract [Accessed November 12, 2014].</w:t>
       </w:r>
     </w:p>
     <w:p>
       <w:pPr>
         <w:pStyle w:val="NormalWeb"/>
         <w:ind w:left="480" w:hanging="480"/>
-        <w:divId w:val="1301885271"/>
+        <w:divId w:val="375280996"/>
         <w:rPr>
           <w:rFonts w:ascii="Calibri" w:hAnsi="Calibri"/>
           <w:noProof/>
@@ -6579,7 +7197,7 @@
           <w:noProof/>
           <w:sz w:val="22"/>
         </w:rPr>
-        <w:t xml:space="preserve">DePristo, M.A., Zilversmit, M.M. &amp; Hartl, D.L., 2006. On the abundance, amino acid composition, and evolutionary dynamics of low-complexity regions in proteins. </w:t>
+        <w:t xml:space="preserve">DePristo, M.A. et al., 2011. A framework for variation discovery and genotyping using next-generation DNA sequencing data. </w:t>
       </w:r>
       <w:r>
         <w:rPr>
@@ -6589,22 +7207,22 @@
           <w:noProof/>
           <w:sz w:val="22"/>
         </w:rPr>
-        <w:t>Gene</w:t>
-      </w:r>
-      <w:r>
-        <w:rPr>
-          <w:rFonts w:ascii="Calibri" w:hAnsi="Calibri"/>
-          <w:noProof/>
-          <w:sz w:val="22"/>
-        </w:rPr>
-        <w:t>, 378, pp.19–30. Available at: http://www.ncbi.nlm.nih.gov/pubmed/16806741 [Accessed November 3, 2014].</w:t>
+        <w:t>Nature genetics</w:t>
+      </w:r>
+      <w:r>
+        <w:rPr>
+          <w:rFonts w:ascii="Calibri" w:hAnsi="Calibri"/>
+          <w:noProof/>
+          <w:sz w:val="22"/>
+        </w:rPr>
+        <w:t>, 43(5), pp.491–8. Available at: http://www.pubmedcentral.nih.gov/articlerender.fcgi?artid=3083463&amp;tool=pmcentrez&amp;rendertype=abstract [Accessed July 9, 2014].</w:t>
       </w:r>
     </w:p>
     <w:p>
       <w:pPr>
         <w:pStyle w:val="NormalWeb"/>
         <w:ind w:left="480" w:hanging="480"/>
-        <w:divId w:val="1301885271"/>
+        <w:divId w:val="375280996"/>
         <w:rPr>
           <w:rFonts w:ascii="Calibri" w:hAnsi="Calibri"/>
           <w:noProof/>
@@ -6617,7 +7235,7 @@
           <w:noProof/>
           <w:sz w:val="22"/>
         </w:rPr>
-        <w:t xml:space="preserve">Ferreira, M.U. et al., 2003. Sequence diversity and evolution of the malaria vaccine candidate merozoite surface protein-1 (MSP-1) of Plasmodium falciparum. </w:t>
+        <w:t xml:space="preserve">DePristo, M.A., Zilversmit, M.M. &amp; Hartl, D.L., 2006. On the abundance, amino acid composition, and evolutionary dynamics of low-complexity regions in proteins. </w:t>
       </w:r>
       <w:r>
         <w:rPr>
@@ -6635,14 +7253,14 @@
           <w:noProof/>
           <w:sz w:val="22"/>
         </w:rPr>
-        <w:t>, 304, pp.65–75. Available at: http://www.ncbi.nlm.nih.gov/pubmed/12568716 [Accessed November 19, 2014].</w:t>
+        <w:t>, 378, pp.19–30. Available at: http://www.ncbi.nlm.nih.gov/pubmed/16806741 [Accessed November 3, 2014].</w:t>
       </w:r>
     </w:p>
     <w:p>
       <w:pPr>
         <w:pStyle w:val="NormalWeb"/>
         <w:ind w:left="480" w:hanging="480"/>
-        <w:divId w:val="1301885271"/>
+        <w:divId w:val="375280996"/>
         <w:rPr>
           <w:rFonts w:ascii="Calibri" w:hAnsi="Calibri"/>
           <w:noProof/>
@@ -6655,8 +7273,7 @@
           <w:noProof/>
           <w:sz w:val="22"/>
         </w:rPr>
-        <w:lastRenderedPageBreak/>
-        <w:t xml:space="preserve">Flueck, C. et al., 2009. Plasmodium falciparum heterochromatin protein 1 marks genomic loci linked to phenotypic variation of exported virulence factors. </w:t>
+        <w:t xml:space="preserve">Ferreira, M.U. et al., 2003. Sequence diversity and evolution of the malaria vaccine candidate merozoite surface protein-1 (MSP-1) of Plasmodium falciparum. </w:t>
       </w:r>
       <w:r>
         <w:rPr>
@@ -6666,22 +7283,22 @@
           <w:noProof/>
           <w:sz w:val="22"/>
         </w:rPr>
-        <w:t>PLoS pathogens</w:t>
-      </w:r>
-      <w:r>
-        <w:rPr>
-          <w:rFonts w:ascii="Calibri" w:hAnsi="Calibri"/>
-          <w:noProof/>
-          <w:sz w:val="22"/>
-        </w:rPr>
-        <w:t>, 5(9), p.e1000569. Available at: http://www.pubmedcentral.nih.gov/articlerender.fcgi?artid=2731224&amp;tool=pmcentrez&amp;rendertype=abstract [Accessed November 11, 2014].</w:t>
+        <w:t>Gene</w:t>
+      </w:r>
+      <w:r>
+        <w:rPr>
+          <w:rFonts w:ascii="Calibri" w:hAnsi="Calibri"/>
+          <w:noProof/>
+          <w:sz w:val="22"/>
+        </w:rPr>
+        <w:t>, 304, pp.65–75. Available at: http://www.ncbi.nlm.nih.gov/pubmed/12568716 [Accessed November 19, 2014].</w:t>
       </w:r>
     </w:p>
     <w:p>
       <w:pPr>
         <w:pStyle w:val="NormalWeb"/>
         <w:ind w:left="480" w:hanging="480"/>
-        <w:divId w:val="1301885271"/>
+        <w:divId w:val="375280996"/>
         <w:rPr>
           <w:rFonts w:ascii="Calibri" w:hAnsi="Calibri"/>
           <w:noProof/>
@@ -6694,7 +7311,7 @@
           <w:noProof/>
           <w:sz w:val="22"/>
         </w:rPr>
-        <w:t xml:space="preserve">Freitas-Junior, L.H. et al., 2000. Frequent ectopic recombination of virulence factor genes in telomeric chromosome clusters of P. falciparum. </w:t>
+        <w:t xml:space="preserve">Flueck, C. et al., 2009. Plasmodium falciparum heterochromatin protein 1 marks genomic loci linked to phenotypic variation of exported virulence factors. </w:t>
       </w:r>
       <w:r>
         <w:rPr>
@@ -6704,22 +7321,22 @@
           <w:noProof/>
           <w:sz w:val="22"/>
         </w:rPr>
-        <w:t>Nature</w:t>
-      </w:r>
-      <w:r>
-        <w:rPr>
-          <w:rFonts w:ascii="Calibri" w:hAnsi="Calibri"/>
-          <w:noProof/>
-          <w:sz w:val="22"/>
-        </w:rPr>
-        <w:t>, 407(6807), pp.1018–22. Available at: http://www.ncbi.nlm.nih.gov/pubmed/11069183 [Accessed December 15, 2014].</w:t>
+        <w:t>PLoS pathogens</w:t>
+      </w:r>
+      <w:r>
+        <w:rPr>
+          <w:rFonts w:ascii="Calibri" w:hAnsi="Calibri"/>
+          <w:noProof/>
+          <w:sz w:val="22"/>
+        </w:rPr>
+        <w:t>, 5(9), p.e1000569. Available at: http://www.pubmedcentral.nih.gov/articlerender.fcgi?artid=2731224&amp;tool=pmcentrez&amp;rendertype=abstract [Accessed November 11, 2014].</w:t>
       </w:r>
     </w:p>
     <w:p>
       <w:pPr>
         <w:pStyle w:val="NormalWeb"/>
         <w:ind w:left="480" w:hanging="480"/>
-        <w:divId w:val="1301885271"/>
+        <w:divId w:val="375280996"/>
         <w:rPr>
           <w:rFonts w:ascii="Calibri" w:hAnsi="Calibri"/>
           <w:noProof/>
@@ -6732,7 +7349,7 @@
           <w:noProof/>
           <w:sz w:val="22"/>
         </w:rPr>
-        <w:t xml:space="preserve">Gardner, M.J. et al., 2002. Genome sequence of the human malaria parasite Plasmodium falciparum. </w:t>
+        <w:t xml:space="preserve">Freitas-Junior, L.H. et al., 2000. Frequent ectopic recombination of virulence factor genes in telomeric chromosome clusters of P. falciparum. </w:t>
       </w:r>
       <w:r>
         <w:rPr>
@@ -6750,14 +7367,14 @@
           <w:noProof/>
           <w:sz w:val="22"/>
         </w:rPr>
-        <w:t>, 419(6906), pp.498–511. Available at: http://www.pubmedcentral.nih.gov/articlerender.fcgi?artid=3836256&amp;tool=pmcentrez&amp;rendertype=abstract [Accessed October 22, 2014].</w:t>
+        <w:t>, 407(6807), pp.1018–22. Available at: http://www.ncbi.nlm.nih.gov/pubmed/11069183 [Accessed December 15, 2014].</w:t>
       </w:r>
     </w:p>
     <w:p>
       <w:pPr>
         <w:pStyle w:val="NormalWeb"/>
         <w:ind w:left="480" w:hanging="480"/>
-        <w:divId w:val="1301885271"/>
+        <w:divId w:val="375280996"/>
         <w:rPr>
           <w:rFonts w:ascii="Calibri" w:hAnsi="Calibri"/>
           <w:noProof/>
@@ -6770,7 +7387,7 @@
           <w:noProof/>
           <w:sz w:val="22"/>
         </w:rPr>
-        <w:t xml:space="preserve">Gonzales, J.M. et al., 2008. Regulatory hotspots in the malaria parasite genome dictate transcriptional variation. </w:t>
+        <w:t xml:space="preserve">Gardner, M.J. et al., 2002. Genome sequence of the human malaria parasite Plasmodium falciparum. </w:t>
       </w:r>
       <w:r>
         <w:rPr>
@@ -6780,22 +7397,22 @@
           <w:noProof/>
           <w:sz w:val="22"/>
         </w:rPr>
-        <w:t>PLoS biology</w:t>
-      </w:r>
-      <w:r>
-        <w:rPr>
-          <w:rFonts w:ascii="Calibri" w:hAnsi="Calibri"/>
-          <w:noProof/>
-          <w:sz w:val="22"/>
-        </w:rPr>
-        <w:t>, 6(9), p.e238. Available at: http://www.pubmedcentral.nih.gov/articlerender.fcgi?artid=2553844&amp;tool=pmcentrez&amp;rendertype=abstract [Accessed November 17, 2014].</w:t>
+        <w:t>Nature</w:t>
+      </w:r>
+      <w:r>
+        <w:rPr>
+          <w:rFonts w:ascii="Calibri" w:hAnsi="Calibri"/>
+          <w:noProof/>
+          <w:sz w:val="22"/>
+        </w:rPr>
+        <w:t>, 419(6906), pp.498–511. Available at: http://www.pubmedcentral.nih.gov/articlerender.fcgi?artid=3836256&amp;tool=pmcentrez&amp;rendertype=abstract [Accessed October 22, 2014].</w:t>
       </w:r>
     </w:p>
     <w:p>
       <w:pPr>
         <w:pStyle w:val="NormalWeb"/>
         <w:ind w:left="480" w:hanging="480"/>
-        <w:divId w:val="1301885271"/>
+        <w:divId w:val="375280996"/>
         <w:rPr>
           <w:rFonts w:ascii="Calibri" w:hAnsi="Calibri"/>
           <w:noProof/>
@@ -6808,7 +7425,7 @@
           <w:noProof/>
           <w:sz w:val="22"/>
         </w:rPr>
-        <w:t xml:space="preserve">Haerty, W. &amp; Golding, G.B., 2011. Increased polymorphism near low-complexity sequences across the genomes of Plasmodium falciparum isolates. </w:t>
+        <w:t xml:space="preserve">Gonzales, J.M. et al., 2008. Regulatory hotspots in the malaria parasite genome dictate transcriptional variation. </w:t>
       </w:r>
       <w:r>
         <w:rPr>
@@ -6818,22 +7435,22 @@
           <w:noProof/>
           <w:sz w:val="22"/>
         </w:rPr>
-        <w:t>Genome biology and evolution</w:t>
-      </w:r>
-      <w:r>
-        <w:rPr>
-          <w:rFonts w:ascii="Calibri" w:hAnsi="Calibri"/>
-          <w:noProof/>
-          <w:sz w:val="22"/>
-        </w:rPr>
-        <w:t>, 3, pp.539–50. Available at: http://www.pubmedcentral.nih.gov/articlerender.fcgi?artid=3140889&amp;tool=pmcentrez&amp;rendertype=abstract [Accessed November 19, 2014].</w:t>
+        <w:t>PLoS biology</w:t>
+      </w:r>
+      <w:r>
+        <w:rPr>
+          <w:rFonts w:ascii="Calibri" w:hAnsi="Calibri"/>
+          <w:noProof/>
+          <w:sz w:val="22"/>
+        </w:rPr>
+        <w:t>, 6(9), p.e238. Available at: http://www.pubmedcentral.nih.gov/articlerender.fcgi?artid=2553844&amp;tool=pmcentrez&amp;rendertype=abstract [Accessed November 17, 2014].</w:t>
       </w:r>
     </w:p>
     <w:p>
       <w:pPr>
         <w:pStyle w:val="NormalWeb"/>
         <w:ind w:left="480" w:hanging="480"/>
-        <w:divId w:val="1301885271"/>
+        <w:divId w:val="375280996"/>
         <w:rPr>
           <w:rFonts w:ascii="Calibri" w:hAnsi="Calibri"/>
           <w:noProof/>
@@ -6846,7 +7463,7 @@
           <w:noProof/>
           <w:sz w:val="22"/>
         </w:rPr>
-        <w:t xml:space="preserve">Hastings, P.J., 1992. Mechanism and control of recombination in fungi. </w:t>
+        <w:t xml:space="preserve">Haerty, W. &amp; Golding, G.B., 2011. Increased polymorphism near low-complexity sequences across the genomes of Plasmodium falciparum isolates. </w:t>
       </w:r>
       <w:r>
         <w:rPr>
@@ -6856,22 +7473,22 @@
           <w:noProof/>
           <w:sz w:val="22"/>
         </w:rPr>
-        <w:t>Mutation research</w:t>
-      </w:r>
-      <w:r>
-        <w:rPr>
-          <w:rFonts w:ascii="Calibri" w:hAnsi="Calibri"/>
-          <w:noProof/>
-          <w:sz w:val="22"/>
-        </w:rPr>
-        <w:t>, 284(1), pp.97–110. Available at: http://www.ncbi.nlm.nih.gov/pubmed/1279396 [Accessed November 19, 2014].</w:t>
+        <w:t>Genome biology and evolution</w:t>
+      </w:r>
+      <w:r>
+        <w:rPr>
+          <w:rFonts w:ascii="Calibri" w:hAnsi="Calibri"/>
+          <w:noProof/>
+          <w:sz w:val="22"/>
+        </w:rPr>
+        <w:t>, 3, pp.539–50. Available at: http://www.pubmedcentral.nih.gov/articlerender.fcgi?artid=3140889&amp;tool=pmcentrez&amp;rendertype=abstract [Accessed November 19, 2014].</w:t>
       </w:r>
     </w:p>
     <w:p>
       <w:pPr>
         <w:pStyle w:val="NormalWeb"/>
         <w:ind w:left="480" w:hanging="480"/>
-        <w:divId w:val="1301885271"/>
+        <w:divId w:val="375280996"/>
         <w:rPr>
           <w:rFonts w:ascii="Calibri" w:hAnsi="Calibri"/>
           <w:noProof/>
@@ -6884,7 +7501,7 @@
           <w:noProof/>
           <w:sz w:val="22"/>
         </w:rPr>
-        <w:t xml:space="preserve">Hayton, K. et al., 2008. Erythrocyte binding protein PfRH5 polymorphisms determine species-specific pathways of Plasmodium falciparum invasion. </w:t>
+        <w:t xml:space="preserve">Hastings, P.J., 1992. Mechanism and control of recombination in fungi. </w:t>
       </w:r>
       <w:r>
         <w:rPr>
@@ -6894,22 +7511,22 @@
           <w:noProof/>
           <w:sz w:val="22"/>
         </w:rPr>
-        <w:t>Cell host &amp; microbe</w:t>
-      </w:r>
-      <w:r>
-        <w:rPr>
-          <w:rFonts w:ascii="Calibri" w:hAnsi="Calibri"/>
-          <w:noProof/>
-          <w:sz w:val="22"/>
-        </w:rPr>
-        <w:t>, 4(1), pp.40–51. Available at: http://www.pubmedcentral.nih.gov/articlerender.fcgi?artid=2677973&amp;tool=pmcentrez&amp;rendertype=abstract [Accessed November 11, 2014].</w:t>
+        <w:t>Mutation research</w:t>
+      </w:r>
+      <w:r>
+        <w:rPr>
+          <w:rFonts w:ascii="Calibri" w:hAnsi="Calibri"/>
+          <w:noProof/>
+          <w:sz w:val="22"/>
+        </w:rPr>
+        <w:t>, 284(1), pp.97–110. Available at: http://www.ncbi.nlm.nih.gov/pubmed/1279396 [Accessed November 19, 2014].</w:t>
       </w:r>
     </w:p>
     <w:p>
       <w:pPr>
         <w:pStyle w:val="NormalWeb"/>
         <w:ind w:left="480" w:hanging="480"/>
-        <w:divId w:val="1301885271"/>
+        <w:divId w:val="375280996"/>
         <w:rPr>
           <w:rFonts w:ascii="Calibri" w:hAnsi="Calibri"/>
           <w:noProof/>
@@ -6922,7 +7539,7 @@
           <w:noProof/>
           <w:sz w:val="22"/>
         </w:rPr>
-        <w:t xml:space="preserve">Heinberg, A. et al., 2013. Direct evidence for the adaptive role of copy number variation on antifolate susceptibility in Plasmodium falciparum. </w:t>
+        <w:t xml:space="preserve">Hayton, K. et al., 2008. Erythrocyte binding protein PfRH5 polymorphisms determine species-specific pathways of Plasmodium falciparum invasion. </w:t>
       </w:r>
       <w:r>
         <w:rPr>
@@ -6932,22 +7549,31 @@
           <w:noProof/>
           <w:sz w:val="22"/>
         </w:rPr>
-        <w:t>Molecular microbiology</w:t>
-      </w:r>
-      <w:r>
-        <w:rPr>
-          <w:rFonts w:ascii="Calibri" w:hAnsi="Calibri"/>
-          <w:noProof/>
-          <w:sz w:val="22"/>
-        </w:rPr>
-        <w:t>, 88(4), pp.702–12. Available at: http://www.pubmedcentral.nih.gov/articlerender.fcgi?artid=3654098&amp;tool=pmcentrez&amp;rendertype=abstract [Accessed November 11, 2014].</w:t>
+        <w:t>Cell host &amp; microbe</w:t>
+      </w:r>
+      <w:r>
+        <w:rPr>
+          <w:rFonts w:ascii="Calibri" w:hAnsi="Calibri"/>
+          <w:noProof/>
+          <w:sz w:val="22"/>
+        </w:rPr>
+        <w:t xml:space="preserve">, 4(1), pp.40–51. Available at: </w:t>
+      </w:r>
+      <w:r>
+        <w:rPr>
+          <w:rFonts w:ascii="Calibri" w:hAnsi="Calibri"/>
+          <w:noProof/>
+          <w:sz w:val="22"/>
+        </w:rPr>
+        <w:lastRenderedPageBreak/>
+        <w:t>http://www.pubmedcentral.nih.gov/articlerender.fcgi?artid=2677973&amp;tool=pmcentrez&amp;rendertype=abstract [Accessed November 11, 2014].</w:t>
       </w:r>
     </w:p>
     <w:p>
       <w:pPr>
         <w:pStyle w:val="NormalWeb"/>
         <w:ind w:left="480" w:hanging="480"/>
-        <w:divId w:val="1301885271"/>
+        <w:divId w:val="375280996"/>
         <w:rPr>
           <w:rFonts w:ascii="Calibri" w:hAnsi="Calibri"/>
           <w:noProof/>
@@ -6960,7 +7586,7 @@
           <w:noProof/>
           <w:sz w:val="22"/>
         </w:rPr>
-        <w:t xml:space="preserve">Hilliker, A.J. et al., 1994. Meiotic gene conversion tract length distribution within the rosy locus of Drosophila melanogaster. </w:t>
+        <w:t xml:space="preserve">Heinberg, A. et al., 2013. Direct evidence for the adaptive role of copy number variation on antifolate susceptibility in Plasmodium falciparum. </w:t>
       </w:r>
       <w:r>
         <w:rPr>
@@ -6970,22 +7596,22 @@
           <w:noProof/>
           <w:sz w:val="22"/>
         </w:rPr>
-        <w:t>Genetics</w:t>
-      </w:r>
-      <w:r>
-        <w:rPr>
-          <w:rFonts w:ascii="Calibri" w:hAnsi="Calibri"/>
-          <w:noProof/>
-          <w:sz w:val="22"/>
-        </w:rPr>
-        <w:t>, 137(4), pp.1019–26. Available at: http://www.pubmedcentral.nih.gov/articlerender.fcgi?artid=1206049&amp;tool=pmcentrez&amp;rendertype=abstract [Accessed December 16, 2014].</w:t>
+        <w:t>Molecular microbiology</w:t>
+      </w:r>
+      <w:r>
+        <w:rPr>
+          <w:rFonts w:ascii="Calibri" w:hAnsi="Calibri"/>
+          <w:noProof/>
+          <w:sz w:val="22"/>
+        </w:rPr>
+        <w:t>, 88(4), pp.702–12. Available at: http://www.pubmedcentral.nih.gov/articlerender.fcgi?artid=3654098&amp;tool=pmcentrez&amp;rendertype=abstract [Accessed November 11, 2014].</w:t>
       </w:r>
     </w:p>
     <w:p>
       <w:pPr>
         <w:pStyle w:val="NormalWeb"/>
         <w:ind w:left="480" w:hanging="480"/>
-        <w:divId w:val="1301885271"/>
+        <w:divId w:val="375280996"/>
         <w:rPr>
           <w:rFonts w:ascii="Calibri" w:hAnsi="Calibri"/>
           <w:noProof/>
@@ -6998,7 +7624,7 @@
           <w:noProof/>
           <w:sz w:val="22"/>
         </w:rPr>
-        <w:t xml:space="preserve">Hinterberg, K. et al., 1994. Interchromosomal exchange of a large subtelomeric segment in a Plasmodium falciparum cross. </w:t>
+        <w:t xml:space="preserve">Hilliker, A.J. et al., 1994. Meiotic gene conversion tract length distribution within the rosy locus of Drosophila melanogaster. </w:t>
       </w:r>
       <w:r>
         <w:rPr>
@@ -7008,22 +7634,22 @@
           <w:noProof/>
           <w:sz w:val="22"/>
         </w:rPr>
-        <w:t>The EMBO journal</w:t>
-      </w:r>
-      <w:r>
-        <w:rPr>
-          <w:rFonts w:ascii="Calibri" w:hAnsi="Calibri"/>
-          <w:noProof/>
-          <w:sz w:val="22"/>
-        </w:rPr>
-        <w:t>, 13(17), pp.4174–80. Available at: http://www.pubmedcentral.nih.gov/articlerender.fcgi?artid=395340&amp;tool=pmcentrez&amp;rendertype=abstract [Accessed November 11, 2014].</w:t>
+        <w:t>Genetics</w:t>
+      </w:r>
+      <w:r>
+        <w:rPr>
+          <w:rFonts w:ascii="Calibri" w:hAnsi="Calibri"/>
+          <w:noProof/>
+          <w:sz w:val="22"/>
+        </w:rPr>
+        <w:t>, 137(4), pp.1019–26. Available at: http://www.pubmedcentral.nih.gov/articlerender.fcgi?artid=1206049&amp;tool=pmcentrez&amp;rendertype=abstract [Accessed December 16, 2014].</w:t>
       </w:r>
     </w:p>
     <w:p>
       <w:pPr>
         <w:pStyle w:val="NormalWeb"/>
         <w:ind w:left="480" w:hanging="480"/>
-        <w:divId w:val="1301885271"/>
+        <w:divId w:val="375280996"/>
         <w:rPr>
           <w:rFonts w:ascii="Calibri" w:hAnsi="Calibri"/>
           <w:noProof/>
@@ -7036,8 +7662,7 @@
           <w:noProof/>
           <w:sz w:val="22"/>
         </w:rPr>
-        <w:lastRenderedPageBreak/>
-        <w:t xml:space="preserve">Iqbal, Z. et al., 2012. De novo assembly and genotyping of variants using colored de Bruijn graphs. </w:t>
+        <w:t xml:space="preserve">Hinterberg, K. et al., 1994. Interchromosomal exchange of a large subtelomeric segment in a Plasmodium falciparum cross. </w:t>
       </w:r>
       <w:r>
         <w:rPr>
@@ -7047,22 +7672,22 @@
           <w:noProof/>
           <w:sz w:val="22"/>
         </w:rPr>
-        <w:t>Nature genetics</w:t>
-      </w:r>
-      <w:r>
-        <w:rPr>
-          <w:rFonts w:ascii="Calibri" w:hAnsi="Calibri"/>
-          <w:noProof/>
-          <w:sz w:val="22"/>
-        </w:rPr>
-        <w:t>, 44(2), pp.226–32. Available at: http://dx.doi.org/10.1038/ng.1028 [Accessed July 9, 2014].</w:t>
+        <w:t>The EMBO journal</w:t>
+      </w:r>
+      <w:r>
+        <w:rPr>
+          <w:rFonts w:ascii="Calibri" w:hAnsi="Calibri"/>
+          <w:noProof/>
+          <w:sz w:val="22"/>
+        </w:rPr>
+        <w:t>, 13(17), pp.4174–80. Available at: http://www.pubmedcentral.nih.gov/articlerender.fcgi?artid=395340&amp;tool=pmcentrez&amp;rendertype=abstract [Accessed November 11, 2014].</w:t>
       </w:r>
     </w:p>
     <w:p>
       <w:pPr>
         <w:pStyle w:val="NormalWeb"/>
         <w:ind w:left="480" w:hanging="480"/>
-        <w:divId w:val="1301885271"/>
+        <w:divId w:val="375280996"/>
         <w:rPr>
           <w:rFonts w:ascii="Calibri" w:hAnsi="Calibri"/>
           <w:noProof/>
@@ -7075,7 +7700,7 @@
           <w:noProof/>
           <w:sz w:val="22"/>
         </w:rPr>
-        <w:t xml:space="preserve">Iriko, H. et al., 2008. Diversity and evolution of the rhoph1/clag multigene family of Plasmodium falciparum. </w:t>
+        <w:t xml:space="preserve">Iqbal, Z. et al., 2012. De novo assembly and genotyping of variants using colored de Bruijn graphs. </w:t>
       </w:r>
       <w:r>
         <w:rPr>
@@ -7085,22 +7710,22 @@
           <w:noProof/>
           <w:sz w:val="22"/>
         </w:rPr>
-        <w:t>Molecular and biochemical parasitology</w:t>
-      </w:r>
-      <w:r>
-        <w:rPr>
-          <w:rFonts w:ascii="Calibri" w:hAnsi="Calibri"/>
-          <w:noProof/>
-          <w:sz w:val="22"/>
-        </w:rPr>
-        <w:t>, 158(1), pp.11–21. Available at: http://www.pubmedcentral.nih.gov/articlerender.fcgi?artid=2268843&amp;tool=pmcentrez&amp;rendertype=abstract [Accessed December 16, 2014].</w:t>
+        <w:t>Nature genetics</w:t>
+      </w:r>
+      <w:r>
+        <w:rPr>
+          <w:rFonts w:ascii="Calibri" w:hAnsi="Calibri"/>
+          <w:noProof/>
+          <w:sz w:val="22"/>
+        </w:rPr>
+        <w:t>, 44(2), pp.226–32. Available at: http://dx.doi.org/10.1038/ng.1028 [Accessed July 9, 2014].</w:t>
       </w:r>
     </w:p>
     <w:p>
       <w:pPr>
         <w:pStyle w:val="NormalWeb"/>
         <w:ind w:left="480" w:hanging="480"/>
-        <w:divId w:val="1301885271"/>
+        <w:divId w:val="375280996"/>
         <w:rPr>
           <w:rFonts w:ascii="Calibri" w:hAnsi="Calibri"/>
           <w:noProof/>
@@ -7113,7 +7738,7 @@
           <w:noProof/>
           <w:sz w:val="22"/>
         </w:rPr>
-        <w:t xml:space="preserve">Jeffares, D.C. et al., 2007. Genome variation and evolution of the malaria parasite Plasmodium falciparum. </w:t>
+        <w:t xml:space="preserve">Iriko, H. et al., 2008. Diversity and evolution of the rhoph1/clag multigene family of Plasmodium falciparum. </w:t>
       </w:r>
       <w:r>
         <w:rPr>
@@ -7123,22 +7748,22 @@
           <w:noProof/>
           <w:sz w:val="22"/>
         </w:rPr>
-        <w:t>Nature genetics</w:t>
-      </w:r>
-      <w:r>
-        <w:rPr>
-          <w:rFonts w:ascii="Calibri" w:hAnsi="Calibri"/>
-          <w:noProof/>
-          <w:sz w:val="22"/>
-        </w:rPr>
-        <w:t>, 39(1), pp.120–5. Available at: http://www.pubmedcentral.nih.gov/articlerender.fcgi?artid=2663918&amp;tool=pmcentrez&amp;rendertype=abstract [Accessed November 13, 2014].</w:t>
+        <w:t>Molecular and biochemical parasitology</w:t>
+      </w:r>
+      <w:r>
+        <w:rPr>
+          <w:rFonts w:ascii="Calibri" w:hAnsi="Calibri"/>
+          <w:noProof/>
+          <w:sz w:val="22"/>
+        </w:rPr>
+        <w:t>, 158(1), pp.11–21. Available at: http://www.pubmedcentral.nih.gov/articlerender.fcgi?artid=2268843&amp;tool=pmcentrez&amp;rendertype=abstract [Accessed December 16, 2014].</w:t>
       </w:r>
     </w:p>
     <w:p>
       <w:pPr>
         <w:pStyle w:val="NormalWeb"/>
         <w:ind w:left="480" w:hanging="480"/>
-        <w:divId w:val="1301885271"/>
+        <w:divId w:val="375280996"/>
         <w:rPr>
           <w:rFonts w:ascii="Calibri" w:hAnsi="Calibri"/>
           <w:noProof/>
@@ -7151,7 +7776,7 @@
           <w:noProof/>
           <w:sz w:val="22"/>
         </w:rPr>
-        <w:t xml:space="preserve">Jiang, H. et al., 2011. High recombination rates and hotspots in a Plasmodium falciparum genetic cross. </w:t>
+        <w:t xml:space="preserve">Jeffares, D.C. et al., 2007. Genome variation and evolution of the malaria parasite Plasmodium falciparum. </w:t>
       </w:r>
       <w:r>
         <w:rPr>
@@ -7161,22 +7786,22 @@
           <w:noProof/>
           <w:sz w:val="22"/>
         </w:rPr>
-        <w:t>Genome biology</w:t>
-      </w:r>
-      <w:r>
-        <w:rPr>
-          <w:rFonts w:ascii="Calibri" w:hAnsi="Calibri"/>
-          <w:noProof/>
-          <w:sz w:val="22"/>
-        </w:rPr>
-        <w:t>, 12(4), p.R33. Available at: http://genomebiology.com/2011/12/4/R33 [Accessed November 11, 2014].</w:t>
+        <w:t>Nature genetics</w:t>
+      </w:r>
+      <w:r>
+        <w:rPr>
+          <w:rFonts w:ascii="Calibri" w:hAnsi="Calibri"/>
+          <w:noProof/>
+          <w:sz w:val="22"/>
+        </w:rPr>
+        <w:t>, 39(1), pp.120–5. Available at: http://www.pubmedcentral.nih.gov/articlerender.fcgi?artid=2663918&amp;tool=pmcentrez&amp;rendertype=abstract [Accessed November 13, 2014].</w:t>
       </w:r>
     </w:p>
     <w:p>
       <w:pPr>
         <w:pStyle w:val="NormalWeb"/>
         <w:ind w:left="480" w:hanging="480"/>
-        <w:divId w:val="1301885271"/>
+        <w:divId w:val="375280996"/>
         <w:rPr>
           <w:rFonts w:ascii="Calibri" w:hAnsi="Calibri"/>
           <w:noProof/>
@@ -7189,7 +7814,7 @@
           <w:noProof/>
           <w:sz w:val="22"/>
         </w:rPr>
-        <w:t xml:space="preserve">Kerr, P.J., Ranford-Cartwright, L.C. &amp; Walliker, D., 1994. Proof of intragenic recombination in Plasmodium falciparum. </w:t>
+        <w:t xml:space="preserve">Jeffreys, A.J. &amp; May, C.A., 2004. Intense and highly localized gene conversion activity in human meiotic crossover hot spots. </w:t>
       </w:r>
       <w:r>
         <w:rPr>
@@ -7199,22 +7824,22 @@
           <w:noProof/>
           <w:sz w:val="22"/>
         </w:rPr>
-        <w:t>Molecular and biochemical parasitology</w:t>
-      </w:r>
-      <w:r>
-        <w:rPr>
-          <w:rFonts w:ascii="Calibri" w:hAnsi="Calibri"/>
-          <w:noProof/>
-          <w:sz w:val="22"/>
-        </w:rPr>
-        <w:t>, 66(2), pp.241–8. Available at: http://www.ncbi.nlm.nih.gov/pubmed/7808474 [Accessed November 19, 2014].</w:t>
+        <w:t>Nature genetics</w:t>
+      </w:r>
+      <w:r>
+        <w:rPr>
+          <w:rFonts w:ascii="Calibri" w:hAnsi="Calibri"/>
+          <w:noProof/>
+          <w:sz w:val="22"/>
+        </w:rPr>
+        <w:t>, 36(2), pp.151–6. Available at: http://www.ncbi.nlm.nih.gov/pubmed/14704667 [Accessed December 17, 2014].</w:t>
       </w:r>
     </w:p>
     <w:p>
       <w:pPr>
         <w:pStyle w:val="NormalWeb"/>
         <w:ind w:left="480" w:hanging="480"/>
-        <w:divId w:val="1301885271"/>
+        <w:divId w:val="375280996"/>
         <w:rPr>
           <w:rFonts w:ascii="Calibri" w:hAnsi="Calibri"/>
           <w:noProof/>
@@ -7227,7 +7852,7 @@
           <w:noProof/>
           <w:sz w:val="22"/>
         </w:rPr>
-        <w:t xml:space="preserve">Kidgell, C. et al., 2006. A systematic map of genetic variation in Plasmodium falciparum. </w:t>
+        <w:t xml:space="preserve">Jiang, H. et al., 2011. High recombination rates and hotspots in a Plasmodium falciparum genetic cross. </w:t>
       </w:r>
       <w:r>
         <w:rPr>
@@ -7237,22 +7862,22 @@
           <w:noProof/>
           <w:sz w:val="22"/>
         </w:rPr>
-        <w:t>PLoS pathogens</w:t>
-      </w:r>
-      <w:r>
-        <w:rPr>
-          <w:rFonts w:ascii="Calibri" w:hAnsi="Calibri"/>
-          <w:noProof/>
-          <w:sz w:val="22"/>
-        </w:rPr>
-        <w:t>, 2(6), p.e57. Available at: http://www.pubmedcentral.nih.gov/articlerender.fcgi?artid=1480597&amp;tool=pmcentrez&amp;rendertype=abstract [Accessed November 11, 2014].</w:t>
+        <w:t>Genome biology</w:t>
+      </w:r>
+      <w:r>
+        <w:rPr>
+          <w:rFonts w:ascii="Calibri" w:hAnsi="Calibri"/>
+          <w:noProof/>
+          <w:sz w:val="22"/>
+        </w:rPr>
+        <w:t>, 12(4), p.R33. Available at: http://genomebiology.com/2011/12/4/R33 [Accessed November 11, 2014].</w:t>
       </w:r>
     </w:p>
     <w:p>
       <w:pPr>
         <w:pStyle w:val="NormalWeb"/>
         <w:ind w:left="480" w:hanging="480"/>
-        <w:divId w:val="1301885271"/>
+        <w:divId w:val="375280996"/>
         <w:rPr>
           <w:rFonts w:ascii="Calibri" w:hAnsi="Calibri"/>
           <w:noProof/>
@@ -7265,7 +7890,7 @@
           <w:noProof/>
           <w:sz w:val="22"/>
         </w:rPr>
-        <w:t xml:space="preserve">Kondrashov, F.A., 2012. Gene duplication as a mechanism of genomic adaptation to a changing environment. </w:t>
+        <w:t xml:space="preserve">Kerr, P.J., Ranford-Cartwright, L.C. &amp; Walliker, D., 1994. Proof of intragenic recombination in Plasmodium falciparum. </w:t>
       </w:r>
       <w:r>
         <w:rPr>
@@ -7275,22 +7900,22 @@
           <w:noProof/>
           <w:sz w:val="22"/>
         </w:rPr>
-        <w:t>Proceedings. Biological sciences / The Royal Society</w:t>
-      </w:r>
-      <w:r>
-        <w:rPr>
-          <w:rFonts w:ascii="Calibri" w:hAnsi="Calibri"/>
-          <w:noProof/>
-          <w:sz w:val="22"/>
-        </w:rPr>
-        <w:t>, 279(1749), pp.5048–57. Available at: http://www.pubmedcentral.nih.gov/articlerender.fcgi?artid=3497230&amp;tool=pmcentrez&amp;rendertype=abstract [Accessed November 12, 2014].</w:t>
+        <w:t>Molecular and biochemical parasitology</w:t>
+      </w:r>
+      <w:r>
+        <w:rPr>
+          <w:rFonts w:ascii="Calibri" w:hAnsi="Calibri"/>
+          <w:noProof/>
+          <w:sz w:val="22"/>
+        </w:rPr>
+        <w:t>, 66(2), pp.241–8. Available at: http://www.ncbi.nlm.nih.gov/pubmed/7808474 [Accessed November 19, 2014].</w:t>
       </w:r>
     </w:p>
     <w:p>
       <w:pPr>
         <w:pStyle w:val="NormalWeb"/>
         <w:ind w:left="480" w:hanging="480"/>
-        <w:divId w:val="1301885271"/>
+        <w:divId w:val="375280996"/>
         <w:rPr>
           <w:rFonts w:ascii="Calibri" w:hAnsi="Calibri"/>
           <w:noProof/>
@@ -7303,7 +7928,7 @@
           <w:noProof/>
           <w:sz w:val="22"/>
         </w:rPr>
-        <w:t xml:space="preserve">Kozarewa, I. et al., 2009. Amplification-free Illumina sequencing-library preparation facilitates improved mapping and assembly of (G+C)-biased genomes. </w:t>
+        <w:t xml:space="preserve">Kidgell, C. et al., 2006. A systematic map of genetic variation in Plasmodium falciparum. </w:t>
       </w:r>
       <w:r>
         <w:rPr>
@@ -7313,22 +7938,22 @@
           <w:noProof/>
           <w:sz w:val="22"/>
         </w:rPr>
-        <w:t>Nature methods</w:t>
-      </w:r>
-      <w:r>
-        <w:rPr>
-          <w:rFonts w:ascii="Calibri" w:hAnsi="Calibri"/>
-          <w:noProof/>
-          <w:sz w:val="22"/>
-        </w:rPr>
-        <w:t>, 6(4), pp.291–5. Available at: http://dx.doi.org/10.1038/nmeth.1311 [Accessed October 31, 2014].</w:t>
+        <w:t>PLoS pathogens</w:t>
+      </w:r>
+      <w:r>
+        <w:rPr>
+          <w:rFonts w:ascii="Calibri" w:hAnsi="Calibri"/>
+          <w:noProof/>
+          <w:sz w:val="22"/>
+        </w:rPr>
+        <w:t>, 2(6), p.e57. Available at: http://www.pubmedcentral.nih.gov/articlerender.fcgi?artid=1480597&amp;tool=pmcentrez&amp;rendertype=abstract [Accessed November 11, 2014].</w:t>
       </w:r>
     </w:p>
     <w:p>
       <w:pPr>
         <w:pStyle w:val="NormalWeb"/>
         <w:ind w:left="480" w:hanging="480"/>
-        <w:divId w:val="1301885271"/>
+        <w:divId w:val="375280996"/>
         <w:rPr>
           <w:rFonts w:ascii="Calibri" w:hAnsi="Calibri"/>
           <w:noProof/>
@@ -7341,7 +7966,8 @@
           <w:noProof/>
           <w:sz w:val="22"/>
         </w:rPr>
-        <w:t xml:space="preserve">Lasonder, E. et al., 2008. Proteomic profiling of Plasmodium sporozoite maturation identifies new proteins essential for parasite development and infectivity. D. E. Goldberg, ed. </w:t>
+        <w:lastRenderedPageBreak/>
+        <w:t xml:space="preserve">Kondrashov, F.A., 2012. Gene duplication as a mechanism of genomic adaptation to a changing environment. </w:t>
       </w:r>
       <w:r>
         <w:rPr>
@@ -7351,22 +7977,22 @@
           <w:noProof/>
           <w:sz w:val="22"/>
         </w:rPr>
-        <w:t>PLoS pathogens</w:t>
-      </w:r>
-      <w:r>
-        <w:rPr>
-          <w:rFonts w:ascii="Calibri" w:hAnsi="Calibri"/>
-          <w:noProof/>
-          <w:sz w:val="22"/>
-        </w:rPr>
-        <w:t>, 4(10), p.e1000195. Available at: http://dx.plos.org/10.1371/journal.ppat.1000195 [Accessed December 16, 2014].</w:t>
+        <w:t>Proceedings. Biological sciences / The Royal Society</w:t>
+      </w:r>
+      <w:r>
+        <w:rPr>
+          <w:rFonts w:ascii="Calibri" w:hAnsi="Calibri"/>
+          <w:noProof/>
+          <w:sz w:val="22"/>
+        </w:rPr>
+        <w:t>, 279(1749), pp.5048–57. Available at: http://www.pubmedcentral.nih.gov/articlerender.fcgi?artid=3497230&amp;tool=pmcentrez&amp;rendertype=abstract [Accessed November 12, 2014].</w:t>
       </w:r>
     </w:p>
     <w:p>
       <w:pPr>
         <w:pStyle w:val="NormalWeb"/>
         <w:ind w:left="480" w:hanging="480"/>
-        <w:divId w:val="1301885271"/>
+        <w:divId w:val="375280996"/>
         <w:rPr>
           <w:rFonts w:ascii="Calibri" w:hAnsi="Calibri"/>
           <w:noProof/>
@@ -7379,7 +8005,7 @@
           <w:noProof/>
           <w:sz w:val="22"/>
         </w:rPr>
-        <w:t xml:space="preserve">Li, H. &amp; Durbin, R., 2009. Fast and accurate short read alignment with Burrows-Wheeler transform. </w:t>
+        <w:t xml:space="preserve">Kozarewa, I. et al., 2009. Amplification-free Illumina sequencing-library preparation facilitates improved mapping and assembly of (G+C)-biased genomes. </w:t>
       </w:r>
       <w:r>
         <w:rPr>
@@ -7389,22 +8015,22 @@
           <w:noProof/>
           <w:sz w:val="22"/>
         </w:rPr>
-        <w:t>Bioinformatics (Oxford, England)</w:t>
-      </w:r>
-      <w:r>
-        <w:rPr>
-          <w:rFonts w:ascii="Calibri" w:hAnsi="Calibri"/>
-          <w:noProof/>
-          <w:sz w:val="22"/>
-        </w:rPr>
-        <w:t>, 25(14), pp.1754–60. Available at: http://www.pubmedcentral.nih.gov/articlerender.fcgi?artid=2705234&amp;tool=pmcentrez&amp;rendertype=abstract [Accessed July 9, 2014].</w:t>
+        <w:t>Nature methods</w:t>
+      </w:r>
+      <w:r>
+        <w:rPr>
+          <w:rFonts w:ascii="Calibri" w:hAnsi="Calibri"/>
+          <w:noProof/>
+          <w:sz w:val="22"/>
+        </w:rPr>
+        <w:t>, 6(4), pp.291–5. Available at: http://dx.doi.org/10.1038/nmeth.1311 [Accessed October 31, 2014].</w:t>
       </w:r>
     </w:p>
     <w:p>
       <w:pPr>
         <w:pStyle w:val="NormalWeb"/>
         <w:ind w:left="480" w:hanging="480"/>
-        <w:divId w:val="1301885271"/>
+        <w:divId w:val="375280996"/>
         <w:rPr>
           <w:rFonts w:ascii="Calibri" w:hAnsi="Calibri"/>
           <w:noProof/>
@@ -7417,7 +8043,7 @@
           <w:noProof/>
           <w:sz w:val="22"/>
         </w:rPr>
-        <w:t xml:space="preserve">Li, Y.-C. et al., 2002. Microsatellites: genomic distribution, putative functions and mutational mechanisms: a review. </w:t>
+        <w:t xml:space="preserve">Lasonder, E. et al., 2008. Proteomic profiling of Plasmodium sporozoite maturation identifies new proteins essential for parasite development and infectivity. D. E. Goldberg, ed. </w:t>
       </w:r>
       <w:r>
         <w:rPr>
@@ -7427,22 +8053,22 @@
           <w:noProof/>
           <w:sz w:val="22"/>
         </w:rPr>
-        <w:t>Molecular ecology</w:t>
-      </w:r>
-      <w:r>
-        <w:rPr>
-          <w:rFonts w:ascii="Calibri" w:hAnsi="Calibri"/>
-          <w:noProof/>
-          <w:sz w:val="22"/>
-        </w:rPr>
-        <w:t>, 11(12), pp.2453–65. Available at: http://www.ncbi.nlm.nih.gov/pubmed/12453231 [Accessed November 18, 2014].</w:t>
+        <w:t>PLoS pathogens</w:t>
+      </w:r>
+      <w:r>
+        <w:rPr>
+          <w:rFonts w:ascii="Calibri" w:hAnsi="Calibri"/>
+          <w:noProof/>
+          <w:sz w:val="22"/>
+        </w:rPr>
+        <w:t>, 4(10), p.e1000195. Available at: http://dx.plos.org/10.1371/journal.ppat.1000195 [Accessed December 16, 2014].</w:t>
       </w:r>
     </w:p>
     <w:p>
       <w:pPr>
         <w:pStyle w:val="NormalWeb"/>
         <w:ind w:left="480" w:hanging="480"/>
-        <w:divId w:val="1301885271"/>
+        <w:divId w:val="375280996"/>
         <w:rPr>
           <w:rFonts w:ascii="Calibri" w:hAnsi="Calibri"/>
           <w:noProof/>
@@ -7455,8 +8081,7 @@
           <w:noProof/>
           <w:sz w:val="22"/>
         </w:rPr>
-        <w:lastRenderedPageBreak/>
-        <w:t xml:space="preserve">Lovett, S.T., 2004. Encoded errors: mutations and rearrangements mediated by misalignment at repetitive DNA sequences. </w:t>
+        <w:t xml:space="preserve">Li, H. &amp; Durbin, R., 2009. Fast and accurate short read alignment with Burrows-Wheeler transform. </w:t>
       </w:r>
       <w:r>
         <w:rPr>
@@ -7466,22 +8091,22 @@
           <w:noProof/>
           <w:sz w:val="22"/>
         </w:rPr>
-        <w:t>Molecular microbiology</w:t>
-      </w:r>
-      <w:r>
-        <w:rPr>
-          <w:rFonts w:ascii="Calibri" w:hAnsi="Calibri"/>
-          <w:noProof/>
-          <w:sz w:val="22"/>
-        </w:rPr>
-        <w:t>, 52(5), pp.1243–53. Available at: http://www.ncbi.nlm.nih.gov/pubmed/15165229 [Accessed November 19, 2014].</w:t>
+        <w:t>Bioinformatics (Oxford, England)</w:t>
+      </w:r>
+      <w:r>
+        <w:rPr>
+          <w:rFonts w:ascii="Calibri" w:hAnsi="Calibri"/>
+          <w:noProof/>
+          <w:sz w:val="22"/>
+        </w:rPr>
+        <w:t>, 25(14), pp.1754–60. Available at: http://www.pubmedcentral.nih.gov/articlerender.fcgi?artid=2705234&amp;tool=pmcentrez&amp;rendertype=abstract [Accessed July 9, 2014].</w:t>
       </w:r>
     </w:p>
     <w:p>
       <w:pPr>
         <w:pStyle w:val="NormalWeb"/>
         <w:ind w:left="480" w:hanging="480"/>
-        <w:divId w:val="1301885271"/>
+        <w:divId w:val="375280996"/>
         <w:rPr>
           <w:rFonts w:ascii="Calibri" w:hAnsi="Calibri"/>
           <w:noProof/>
@@ -7494,7 +8119,7 @@
           <w:noProof/>
           <w:sz w:val="22"/>
         </w:rPr>
-        <w:t xml:space="preserve">Mancera, E. et al., 2008. High-resolution mapping of meiotic crossovers and non-crossovers in yeast. </w:t>
+        <w:t xml:space="preserve">Li, Y.-C. et al., 2002. Microsatellites: genomic distribution, putative functions and mutational mechanisms: a review. </w:t>
       </w:r>
       <w:r>
         <w:rPr>
@@ -7504,22 +8129,22 @@
           <w:noProof/>
           <w:sz w:val="22"/>
         </w:rPr>
-        <w:t>Nature</w:t>
-      </w:r>
-      <w:r>
-        <w:rPr>
-          <w:rFonts w:ascii="Calibri" w:hAnsi="Calibri"/>
-          <w:noProof/>
-          <w:sz w:val="22"/>
-        </w:rPr>
-        <w:t>, 454(7203), pp.479–85. Available at: http://www.pubmedcentral.nih.gov/articlerender.fcgi?artid=2780006&amp;tool=pmcentrez&amp;rendertype=abstract [Accessed November 18, 2014].</w:t>
+        <w:t>Molecular ecology</w:t>
+      </w:r>
+      <w:r>
+        <w:rPr>
+          <w:rFonts w:ascii="Calibri" w:hAnsi="Calibri"/>
+          <w:noProof/>
+          <w:sz w:val="22"/>
+        </w:rPr>
+        <w:t>, 11(12), pp.2453–65. Available at: http://www.ncbi.nlm.nih.gov/pubmed/12453231 [Accessed November 18, 2014].</w:t>
       </w:r>
     </w:p>
     <w:p>
       <w:pPr>
         <w:pStyle w:val="NormalWeb"/>
         <w:ind w:left="480" w:hanging="480"/>
-        <w:divId w:val="1301885271"/>
+        <w:divId w:val="375280996"/>
         <w:rPr>
           <w:rFonts w:ascii="Calibri" w:hAnsi="Calibri"/>
           <w:noProof/>
@@ -7532,7 +8157,7 @@
           <w:noProof/>
           <w:sz w:val="22"/>
         </w:rPr>
-        <w:t xml:space="preserve">Manske, H.M. &amp; Kwiatkowski, D.P., 2009. LookSeq: a browser-based viewer for deep sequencing data. </w:t>
+        <w:t xml:space="preserve">Lovett, S.T., 2004. Encoded errors: mutations and rearrangements mediated by misalignment at repetitive DNA sequences. </w:t>
       </w:r>
       <w:r>
         <w:rPr>
@@ -7542,22 +8167,22 @@
           <w:noProof/>
           <w:sz w:val="22"/>
         </w:rPr>
-        <w:t>Genome research</w:t>
-      </w:r>
-      <w:r>
-        <w:rPr>
-          <w:rFonts w:ascii="Calibri" w:hAnsi="Calibri"/>
-          <w:noProof/>
-          <w:sz w:val="22"/>
-        </w:rPr>
-        <w:t>, 19(11), pp.2125–32. Available at: http://www.pubmedcentral.nih.gov/articlerender.fcgi?artid=2775587&amp;tool=pmcentrez&amp;rendertype=abstract [Accessed December 5, 2014].</w:t>
+        <w:t>Molecular microbiology</w:t>
+      </w:r>
+      <w:r>
+        <w:rPr>
+          <w:rFonts w:ascii="Calibri" w:hAnsi="Calibri"/>
+          <w:noProof/>
+          <w:sz w:val="22"/>
+        </w:rPr>
+        <w:t>, 52(5), pp.1243–53. Available at: http://www.ncbi.nlm.nih.gov/pubmed/15165229 [Accessed November 19, 2014].</w:t>
       </w:r>
     </w:p>
     <w:p>
       <w:pPr>
         <w:pStyle w:val="NormalWeb"/>
         <w:ind w:left="480" w:hanging="480"/>
-        <w:divId w:val="1301885271"/>
+        <w:divId w:val="375280996"/>
         <w:rPr>
           <w:rFonts w:ascii="Calibri" w:hAnsi="Calibri"/>
           <w:noProof/>
@@ -7570,7 +8195,7 @@
           <w:noProof/>
           <w:sz w:val="22"/>
         </w:rPr>
-        <w:t xml:space="preserve">Manske, M. et al., 2012. Analysis of Plasmodium falciparum diversity in natural infections by deep sequencing. </w:t>
+        <w:t xml:space="preserve">Mancera, E. et al., 2008. High-resolution mapping of meiotic crossovers and non-crossovers in yeast. </w:t>
       </w:r>
       <w:r>
         <w:rPr>
@@ -7588,14 +8213,14 @@
           <w:noProof/>
           <w:sz w:val="22"/>
         </w:rPr>
-        <w:t>, 487(7407), pp.375–9. Available at: http://www.pubmedcentral.nih.gov/articlerender.fcgi?artid=3738909&amp;tool=pmcentrez&amp;rendertype=abstract [Accessed November 11, 2014].</w:t>
+        <w:t>, 454(7203), pp.479–85. Available at: http://www.pubmedcentral.nih.gov/articlerender.fcgi?artid=2780006&amp;tool=pmcentrez&amp;rendertype=abstract [Accessed November 18, 2014].</w:t>
       </w:r>
     </w:p>
     <w:p>
       <w:pPr>
         <w:pStyle w:val="NormalWeb"/>
         <w:ind w:left="480" w:hanging="480"/>
-        <w:divId w:val="1301885271"/>
+        <w:divId w:val="375280996"/>
         <w:rPr>
           <w:rFonts w:ascii="Calibri" w:hAnsi="Calibri"/>
           <w:noProof/>
@@ -7608,7 +8233,7 @@
           <w:noProof/>
           <w:sz w:val="22"/>
         </w:rPr>
-        <w:t xml:space="preserve">Martinez-Perez, E. &amp; Colaiácovo, M.P., 2009. Distribution of meiotic recombination events: talking to your neighbors. </w:t>
+        <w:t xml:space="preserve">Manske, H.M. &amp; Kwiatkowski, D.P., 2009. LookSeq: a browser-based viewer for deep sequencing data. </w:t>
       </w:r>
       <w:r>
         <w:rPr>
@@ -7618,22 +8243,22 @@
           <w:noProof/>
           <w:sz w:val="22"/>
         </w:rPr>
-        <w:t>Current opinion in genetics &amp; development</w:t>
-      </w:r>
-      <w:r>
-        <w:rPr>
-          <w:rFonts w:ascii="Calibri" w:hAnsi="Calibri"/>
-          <w:noProof/>
-          <w:sz w:val="22"/>
-        </w:rPr>
-        <w:t>, 19(2), pp.105–12. Available at: http://www.pubmedcentral.nih.gov/articlerender.fcgi?artid=2729281&amp;tool=pmcentrez&amp;rendertype=abstract [Accessed December 16, 2014].</w:t>
+        <w:t>Genome research</w:t>
+      </w:r>
+      <w:r>
+        <w:rPr>
+          <w:rFonts w:ascii="Calibri" w:hAnsi="Calibri"/>
+          <w:noProof/>
+          <w:sz w:val="22"/>
+        </w:rPr>
+        <w:t>, 19(11), pp.2125–32. Available at: http://www.pubmedcentral.nih.gov/articlerender.fcgi?artid=2775587&amp;tool=pmcentrez&amp;rendertype=abstract [Accessed December 5, 2014].</w:t>
       </w:r>
     </w:p>
     <w:p>
       <w:pPr>
         <w:pStyle w:val="NormalWeb"/>
         <w:ind w:left="480" w:hanging="480"/>
-        <w:divId w:val="1301885271"/>
+        <w:divId w:val="375280996"/>
         <w:rPr>
           <w:rFonts w:ascii="Calibri" w:hAnsi="Calibri"/>
           <w:noProof/>
@@ -7646,7 +8271,7 @@
           <w:noProof/>
           <w:sz w:val="22"/>
         </w:rPr>
-        <w:t xml:space="preserve">Mills, R.E. et al., 2011. Mapping copy number variation by population-scale genome sequencing. </w:t>
+        <w:t xml:space="preserve">Manske, M. et al., 2012. Analysis of Plasmodium falciparum diversity in natural infections by deep sequencing. </w:t>
       </w:r>
       <w:r>
         <w:rPr>
@@ -7664,14 +8289,14 @@
           <w:noProof/>
           <w:sz w:val="22"/>
         </w:rPr>
-        <w:t>, 470(7332), pp.59–65. Available at: http://dx.doi.org/10.1038/nature09708 [Accessed July 9, 2014].</w:t>
+        <w:t>, 487(7407), pp.375–9. Available at: http://www.pubmedcentral.nih.gov/articlerender.fcgi?artid=3738909&amp;tool=pmcentrez&amp;rendertype=abstract [Accessed November 11, 2014].</w:t>
       </w:r>
     </w:p>
     <w:p>
       <w:pPr>
         <w:pStyle w:val="NormalWeb"/>
         <w:ind w:left="480" w:hanging="480"/>
-        <w:divId w:val="1301885271"/>
+        <w:divId w:val="375280996"/>
         <w:rPr>
           <w:rFonts w:ascii="Calibri" w:hAnsi="Calibri"/>
           <w:noProof/>
@@ -7684,7 +8309,7 @@
           <w:noProof/>
           <w:sz w:val="22"/>
         </w:rPr>
-        <w:t xml:space="preserve">Miotto, O. et al., 2013. Multiple populations of artemisinin-resistant Plasmodium falciparum in Cambodia. </w:t>
+        <w:t xml:space="preserve">Martinez-Perez, E. &amp; Colaiácovo, M.P., 2009. Distribution of meiotic recombination events: talking to your neighbors. </w:t>
       </w:r>
       <w:r>
         <w:rPr>
@@ -7694,22 +8319,22 @@
           <w:noProof/>
           <w:sz w:val="22"/>
         </w:rPr>
-        <w:t>Nature genetics</w:t>
-      </w:r>
-      <w:r>
-        <w:rPr>
-          <w:rFonts w:ascii="Calibri" w:hAnsi="Calibri"/>
-          <w:noProof/>
-          <w:sz w:val="22"/>
-        </w:rPr>
-        <w:t>, 45(6), pp.648–55. Available at: http://www.pubmedcentral.nih.gov/articlerender.fcgi?artid=3807790&amp;tool=pmcentrez&amp;rendertype=abstract [Accessed September 30, 2014].</w:t>
+        <w:t>Current opinion in genetics &amp; development</w:t>
+      </w:r>
+      <w:r>
+        <w:rPr>
+          <w:rFonts w:ascii="Calibri" w:hAnsi="Calibri"/>
+          <w:noProof/>
+          <w:sz w:val="22"/>
+        </w:rPr>
+        <w:t>, 19(2), pp.105–12. Available at: http://www.pubmedcentral.nih.gov/articlerender.fcgi?artid=2729281&amp;tool=pmcentrez&amp;rendertype=abstract [Accessed December 16, 2014].</w:t>
       </w:r>
     </w:p>
     <w:p>
       <w:pPr>
         <w:pStyle w:val="NormalWeb"/>
         <w:ind w:left="480" w:hanging="480"/>
-        <w:divId w:val="1301885271"/>
+        <w:divId w:val="375280996"/>
         <w:rPr>
           <w:rFonts w:ascii="Calibri" w:hAnsi="Calibri"/>
           <w:noProof/>
@@ -7722,7 +8347,7 @@
           <w:noProof/>
           <w:sz w:val="22"/>
         </w:rPr>
-        <w:t xml:space="preserve">Mok, S. et al., 2014. Structural polymorphism in the promoter of pfmrp2 confers Plasmodium falciparum tolerance to quinoline drugs. </w:t>
+        <w:t xml:space="preserve">McKenna, A. et al., 2010. The Genome Analysis Toolkit: a MapReduce framework for analyzing next-generation DNA sequencing data. </w:t>
       </w:r>
       <w:r>
         <w:rPr>
@@ -7732,22 +8357,31 @@
           <w:noProof/>
           <w:sz w:val="22"/>
         </w:rPr>
-        <w:t>Molecular microbiology</w:t>
-      </w:r>
-      <w:r>
-        <w:rPr>
-          <w:rFonts w:ascii="Calibri" w:hAnsi="Calibri"/>
-          <w:noProof/>
-          <w:sz w:val="22"/>
-        </w:rPr>
-        <w:t>, 91(5), pp.918–34. Available at: http://www.ncbi.nlm.nih.gov/pubmed/24372851 [Accessed November 13, 2014].</w:t>
+        <w:t>Genome research</w:t>
+      </w:r>
+      <w:r>
+        <w:rPr>
+          <w:rFonts w:ascii="Calibri" w:hAnsi="Calibri"/>
+          <w:noProof/>
+          <w:sz w:val="22"/>
+        </w:rPr>
+        <w:t xml:space="preserve">, 20(9), pp.1297–303. Available at: </w:t>
+      </w:r>
+      <w:r>
+        <w:rPr>
+          <w:rFonts w:ascii="Calibri" w:hAnsi="Calibri"/>
+          <w:noProof/>
+          <w:sz w:val="22"/>
+        </w:rPr>
+        <w:lastRenderedPageBreak/>
+        <w:t>http://www.pubmedcentral.nih.gov/articlerender.fcgi?artid=2928508&amp;tool=pmcentrez&amp;rendertype=abstract [Accessed July 9, 2014].</w:t>
       </w:r>
     </w:p>
     <w:p>
       <w:pPr>
         <w:pStyle w:val="NormalWeb"/>
         <w:ind w:left="480" w:hanging="480"/>
-        <w:divId w:val="1301885271"/>
+        <w:divId w:val="375280996"/>
         <w:rPr>
           <w:rFonts w:ascii="Calibri" w:hAnsi="Calibri"/>
           <w:noProof/>
@@ -7760,7 +8394,7 @@
           <w:noProof/>
           <w:sz w:val="22"/>
         </w:rPr>
-        <w:t xml:space="preserve">Montgomery, S.B. et al., 2013. The origin, evolution, and functional impact of short insertion-deletion variants identified in 179 human genomes. </w:t>
+        <w:t xml:space="preserve">Mills, R.E. et al., 2011. Mapping copy number variation by population-scale genome sequencing. </w:t>
       </w:r>
       <w:r>
         <w:rPr>
@@ -7770,22 +8404,22 @@
           <w:noProof/>
           <w:sz w:val="22"/>
         </w:rPr>
-        <w:t>Genome research</w:t>
-      </w:r>
-      <w:r>
-        <w:rPr>
-          <w:rFonts w:ascii="Calibri" w:hAnsi="Calibri"/>
-          <w:noProof/>
-          <w:sz w:val="22"/>
-        </w:rPr>
-        <w:t>, 23(5), pp.749–61. Available at: http://www.pubmedcentral.nih.gov/articlerender.fcgi?artid=3638132&amp;tool=pmcentrez&amp;rendertype=abstract [Accessed August 21, 2014].</w:t>
+        <w:t>Nature</w:t>
+      </w:r>
+      <w:r>
+        <w:rPr>
+          <w:rFonts w:ascii="Calibri" w:hAnsi="Calibri"/>
+          <w:noProof/>
+          <w:sz w:val="22"/>
+        </w:rPr>
+        <w:t>, 470(7332), pp.59–65. Available at: http://dx.doi.org/10.1038/nature09708 [Accessed July 9, 2014].</w:t>
       </w:r>
     </w:p>
     <w:p>
       <w:pPr>
         <w:pStyle w:val="NormalWeb"/>
         <w:ind w:left="480" w:hanging="480"/>
-        <w:divId w:val="1301885271"/>
+        <w:divId w:val="375280996"/>
         <w:rPr>
           <w:rFonts w:ascii="Calibri" w:hAnsi="Calibri"/>
           <w:noProof/>
@@ -7798,7 +8432,7 @@
           <w:noProof/>
           <w:sz w:val="22"/>
         </w:rPr>
-        <w:t xml:space="preserve">Muralidharan, V. &amp; Goldberg, D.E., 2013. Asparagine repeats in Plasmodium falciparum proteins: good for nothing? L. J. Knoll, ed. </w:t>
+        <w:t xml:space="preserve">Miotto, O. et al., 2013. Multiple populations of artemisinin-resistant Plasmodium falciparum in Cambodia. </w:t>
       </w:r>
       <w:r>
         <w:rPr>
@@ -7808,22 +8442,22 @@
           <w:noProof/>
           <w:sz w:val="22"/>
         </w:rPr>
-        <w:t>PLoS pathogens</w:t>
-      </w:r>
-      <w:r>
-        <w:rPr>
-          <w:rFonts w:ascii="Calibri" w:hAnsi="Calibri"/>
-          <w:noProof/>
-          <w:sz w:val="22"/>
-        </w:rPr>
-        <w:t>, 9(8), p.e1003488. Available at: http://dx.plos.org/10.1371/journal.ppat.1003488 [Accessed December 8, 2014].</w:t>
+        <w:t>Nature genetics</w:t>
+      </w:r>
+      <w:r>
+        <w:rPr>
+          <w:rFonts w:ascii="Calibri" w:hAnsi="Calibri"/>
+          <w:noProof/>
+          <w:sz w:val="22"/>
+        </w:rPr>
+        <w:t>, 45(6), pp.648–55. Available at: http://www.pubmedcentral.nih.gov/articlerender.fcgi?artid=3807790&amp;tool=pmcentrez&amp;rendertype=abstract [Accessed September 30, 2014].</w:t>
       </w:r>
     </w:p>
     <w:p>
       <w:pPr>
         <w:pStyle w:val="NormalWeb"/>
         <w:ind w:left="480" w:hanging="480"/>
-        <w:divId w:val="1301885271"/>
+        <w:divId w:val="375280996"/>
         <w:rPr>
           <w:rFonts w:ascii="Calibri" w:hAnsi="Calibri"/>
           <w:noProof/>
@@ -7836,7 +8470,7 @@
           <w:noProof/>
           <w:sz w:val="22"/>
         </w:rPr>
-        <w:t xml:space="preserve">Myers, S. et al., 2005. A fine-scale map of recombination rates and hotspots across the human genome. </w:t>
+        <w:t xml:space="preserve">Mok, S. et al., 2014. Structural polymorphism in the promoter of pfmrp2 confers Plasmodium falciparum tolerance to quinoline drugs. </w:t>
       </w:r>
       <w:r>
         <w:rPr>
@@ -7846,22 +8480,22 @@
           <w:noProof/>
           <w:sz w:val="22"/>
         </w:rPr>
-        <w:t>Science (New York, N.Y.)</w:t>
-      </w:r>
-      <w:r>
-        <w:rPr>
-          <w:rFonts w:ascii="Calibri" w:hAnsi="Calibri"/>
-          <w:noProof/>
-          <w:sz w:val="22"/>
-        </w:rPr>
-        <w:t>, 310(5746), pp.321–4. Available at: http://www.sciencemag.org/content/310/5746/321 [Accessed July 23, 2014].</w:t>
+        <w:t>Molecular microbiology</w:t>
+      </w:r>
+      <w:r>
+        <w:rPr>
+          <w:rFonts w:ascii="Calibri" w:hAnsi="Calibri"/>
+          <w:noProof/>
+          <w:sz w:val="22"/>
+        </w:rPr>
+        <w:t>, 91(5), pp.918–34. Available at: http://www.ncbi.nlm.nih.gov/pubmed/24372851 [Accessed November 13, 2014].</w:t>
       </w:r>
     </w:p>
     <w:p>
       <w:pPr>
         <w:pStyle w:val="NormalWeb"/>
         <w:ind w:left="480" w:hanging="480"/>
-        <w:divId w:val="1301885271"/>
+        <w:divId w:val="375280996"/>
         <w:rPr>
           <w:rFonts w:ascii="Calibri" w:hAnsi="Calibri"/>
           <w:noProof/>
@@ -7874,8 +8508,7 @@
           <w:noProof/>
           <w:sz w:val="22"/>
         </w:rPr>
-        <w:lastRenderedPageBreak/>
-        <w:t xml:space="preserve">Nair, S. et al., 2008. Adaptive copy number evolution in malaria parasites. </w:t>
+        <w:t xml:space="preserve">Montgomery, S.B. et al., 2013. The origin, evolution, and functional impact of short insertion-deletion variants identified in 179 human genomes. </w:t>
       </w:r>
       <w:r>
         <w:rPr>
@@ -7885,22 +8518,22 @@
           <w:noProof/>
           <w:sz w:val="22"/>
         </w:rPr>
-        <w:t>PLoS genetics</w:t>
-      </w:r>
-      <w:r>
-        <w:rPr>
-          <w:rFonts w:ascii="Calibri" w:hAnsi="Calibri"/>
-          <w:noProof/>
-          <w:sz w:val="22"/>
-        </w:rPr>
-        <w:t>, 4(10), p.e1000243. Available at: http://www.pubmedcentral.nih.gov/articlerender.fcgi?artid=2570623&amp;tool=pmcentrez&amp;rendertype=abstract [Accessed November 17, 2014].</w:t>
+        <w:t>Genome research</w:t>
+      </w:r>
+      <w:r>
+        <w:rPr>
+          <w:rFonts w:ascii="Calibri" w:hAnsi="Calibri"/>
+          <w:noProof/>
+          <w:sz w:val="22"/>
+        </w:rPr>
+        <w:t>, 23(5), pp.749–61. Available at: http://www.pubmedcentral.nih.gov/articlerender.fcgi?artid=3638132&amp;tool=pmcentrez&amp;rendertype=abstract [Accessed August 21, 2014].</w:t>
       </w:r>
     </w:p>
     <w:p>
       <w:pPr>
         <w:pStyle w:val="NormalWeb"/>
         <w:ind w:left="480" w:hanging="480"/>
-        <w:divId w:val="1301885271"/>
+        <w:divId w:val="375280996"/>
         <w:rPr>
           <w:rFonts w:ascii="Calibri" w:hAnsi="Calibri"/>
           <w:noProof/>
@@ -7913,7 +8546,7 @@
           <w:noProof/>
           <w:sz w:val="22"/>
         </w:rPr>
-        <w:t xml:space="preserve">Nair, S. et al., 2007. Recurrent gene amplification and soft selective sweeps during evolution of multidrug resistance in malaria parasites. </w:t>
+        <w:t xml:space="preserve">Muralidharan, V. &amp; Goldberg, D.E., 2013. Asparagine repeats in Plasmodium falciparum proteins: good for nothing? L. J. Knoll, ed. </w:t>
       </w:r>
       <w:r>
         <w:rPr>
@@ -7923,22 +8556,22 @@
           <w:noProof/>
           <w:sz w:val="22"/>
         </w:rPr>
-        <w:t>Molecular biology and evolution</w:t>
-      </w:r>
-      <w:r>
-        <w:rPr>
-          <w:rFonts w:ascii="Calibri" w:hAnsi="Calibri"/>
-          <w:noProof/>
-          <w:sz w:val="22"/>
-        </w:rPr>
-        <w:t>, 24(2), pp.562–73. Available at: http://www.ncbi.nlm.nih.gov/pubmed/17124182 [Accessed November 12, 2014].</w:t>
+        <w:t>PLoS pathogens</w:t>
+      </w:r>
+      <w:r>
+        <w:rPr>
+          <w:rFonts w:ascii="Calibri" w:hAnsi="Calibri"/>
+          <w:noProof/>
+          <w:sz w:val="22"/>
+        </w:rPr>
+        <w:t>, 9(8), p.e1003488. Available at: http://dx.plos.org/10.1371/journal.ppat.1003488 [Accessed December 8, 2014].</w:t>
       </w:r>
     </w:p>
     <w:p>
       <w:pPr>
         <w:pStyle w:val="NormalWeb"/>
         <w:ind w:left="480" w:hanging="480"/>
-        <w:divId w:val="1301885271"/>
+        <w:divId w:val="375280996"/>
         <w:rPr>
           <w:rFonts w:ascii="Calibri" w:hAnsi="Calibri"/>
           <w:noProof/>
@@ -7951,7 +8584,7 @@
           <w:noProof/>
           <w:sz w:val="22"/>
         </w:rPr>
-        <w:t xml:space="preserve">Price, R.N. et al., 2004. Mefloquine resistance in Plasmodium falciparum and increased pfmdr1 gene copy number. </w:t>
+        <w:t xml:space="preserve">Myers, S. et al., 2005. A fine-scale map of recombination rates and hotspots across the human genome. </w:t>
       </w:r>
       <w:r>
         <w:rPr>
@@ -7961,22 +8594,22 @@
           <w:noProof/>
           <w:sz w:val="22"/>
         </w:rPr>
-        <w:t>Lancet</w:t>
-      </w:r>
-      <w:r>
-        <w:rPr>
-          <w:rFonts w:ascii="Calibri" w:hAnsi="Calibri"/>
-          <w:noProof/>
-          <w:sz w:val="22"/>
-        </w:rPr>
-        <w:t>, 364(9432), pp.438–47. Available at: http://www.ncbi.nlm.nih.gov/pubmed/15288742 [Accessed November 11, 2014].</w:t>
+        <w:t>Science (New York, N.Y.)</w:t>
+      </w:r>
+      <w:r>
+        <w:rPr>
+          <w:rFonts w:ascii="Calibri" w:hAnsi="Calibri"/>
+          <w:noProof/>
+          <w:sz w:val="22"/>
+        </w:rPr>
+        <w:t>, 310(5746), pp.321–4. Available at: http://www.sciencemag.org/content/310/5746/321 [Accessed July 23, 2014].</w:t>
       </w:r>
     </w:p>
     <w:p>
       <w:pPr>
         <w:pStyle w:val="NormalWeb"/>
         <w:ind w:left="480" w:hanging="480"/>
-        <w:divId w:val="1301885271"/>
+        <w:divId w:val="375280996"/>
         <w:rPr>
           <w:rFonts w:ascii="Calibri" w:hAnsi="Calibri"/>
           <w:noProof/>
@@ -7989,7 +8622,7 @@
           <w:noProof/>
           <w:sz w:val="22"/>
         </w:rPr>
-        <w:t xml:space="preserve">Robasky, K., Lewis, N.E. &amp; Church, G.M., 2014. The role of replicates for error mitigation in next-generation sequencing. </w:t>
+        <w:t xml:space="preserve">Nair, S. et al., 2008. Adaptive copy number evolution in malaria parasites. </w:t>
       </w:r>
       <w:r>
         <w:rPr>
@@ -7999,22 +8632,22 @@
           <w:noProof/>
           <w:sz w:val="22"/>
         </w:rPr>
-        <w:t>Nature reviews. Genetics</w:t>
-      </w:r>
-      <w:r>
-        <w:rPr>
-          <w:rFonts w:ascii="Calibri" w:hAnsi="Calibri"/>
-          <w:noProof/>
-          <w:sz w:val="22"/>
-        </w:rPr>
-        <w:t>, 15(1), pp.56–62. Available at: http://dx.doi.org/10.1038/nrg3655 [Accessed July 15, 2014].</w:t>
+        <w:t>PLoS genetics</w:t>
+      </w:r>
+      <w:r>
+        <w:rPr>
+          <w:rFonts w:ascii="Calibri" w:hAnsi="Calibri"/>
+          <w:noProof/>
+          <w:sz w:val="22"/>
+        </w:rPr>
+        <w:t>, 4(10), p.e1000243. Available at: http://www.pubmedcentral.nih.gov/articlerender.fcgi?artid=2570623&amp;tool=pmcentrez&amp;rendertype=abstract [Accessed November 17, 2014].</w:t>
       </w:r>
     </w:p>
     <w:p>
       <w:pPr>
         <w:pStyle w:val="NormalWeb"/>
         <w:ind w:left="480" w:hanging="480"/>
-        <w:divId w:val="1301885271"/>
+        <w:divId w:val="375280996"/>
         <w:rPr>
           <w:rFonts w:ascii="Calibri" w:hAnsi="Calibri"/>
           <w:noProof/>
@@ -8027,7 +8660,7 @@
           <w:noProof/>
           <w:sz w:val="22"/>
         </w:rPr>
-        <w:t xml:space="preserve">Roy, S.W., Ferreira, M.U. &amp; Hartl, D.L., 2008. Evolution of allelic dimorphism in malarial surface antigens. </w:t>
+        <w:t xml:space="preserve">Nair, S. et al., 2007. Recurrent gene amplification and soft selective sweeps during evolution of multidrug resistance in malaria parasites. </w:t>
       </w:r>
       <w:r>
         <w:rPr>
@@ -8037,22 +8670,22 @@
           <w:noProof/>
           <w:sz w:val="22"/>
         </w:rPr>
-        <w:t>Heredity</w:t>
-      </w:r>
-      <w:r>
-        <w:rPr>
-          <w:rFonts w:ascii="Calibri" w:hAnsi="Calibri"/>
-          <w:noProof/>
-          <w:sz w:val="22"/>
-        </w:rPr>
-        <w:t>, 100(2), pp.103–10. Available at: http://www.ncbi.nlm.nih.gov/pubmed/17021615 [Accessed November 19, 2014].</w:t>
+        <w:t>Molecular biology and evolution</w:t>
+      </w:r>
+      <w:r>
+        <w:rPr>
+          <w:rFonts w:ascii="Calibri" w:hAnsi="Calibri"/>
+          <w:noProof/>
+          <w:sz w:val="22"/>
+        </w:rPr>
+        <w:t>, 24(2), pp.562–73. Available at: http://www.ncbi.nlm.nih.gov/pubmed/17124182 [Accessed November 12, 2014].</w:t>
       </w:r>
     </w:p>
     <w:p>
       <w:pPr>
         <w:pStyle w:val="NormalWeb"/>
         <w:ind w:left="480" w:hanging="480"/>
-        <w:divId w:val="1301885271"/>
+        <w:divId w:val="375280996"/>
         <w:rPr>
           <w:rFonts w:ascii="Calibri" w:hAnsi="Calibri"/>
           <w:noProof/>
@@ -8065,7 +8698,7 @@
           <w:noProof/>
           <w:sz w:val="22"/>
         </w:rPr>
-        <w:t xml:space="preserve">Samarakoon, U., Regier, A., et al., 2011. High-throughput 454 resequencing for allele discovery and recombination mapping in Plasmodium falciparum. </w:t>
+        <w:t xml:space="preserve">Price, R.N. et al., 2004. Mefloquine resistance in Plasmodium falciparum and increased pfmdr1 gene copy number. </w:t>
       </w:r>
       <w:r>
         <w:rPr>
@@ -8075,22 +8708,22 @@
           <w:noProof/>
           <w:sz w:val="22"/>
         </w:rPr>
-        <w:t>BMC genomics</w:t>
-      </w:r>
-      <w:r>
-        <w:rPr>
-          <w:rFonts w:ascii="Calibri" w:hAnsi="Calibri"/>
-          <w:noProof/>
-          <w:sz w:val="22"/>
-        </w:rPr>
-        <w:t>, 12, p.116. Available at: http://www.pubmedcentral.nih.gov/articlerender.fcgi?artid=3055840&amp;tool=pmcentrez&amp;rendertype=abstract [Accessed November 11, 2014].</w:t>
+        <w:t>Lancet</w:t>
+      </w:r>
+      <w:r>
+        <w:rPr>
+          <w:rFonts w:ascii="Calibri" w:hAnsi="Calibri"/>
+          <w:noProof/>
+          <w:sz w:val="22"/>
+        </w:rPr>
+        <w:t>, 364(9432), pp.438–47. Available at: http://www.ncbi.nlm.nih.gov/pubmed/15288742 [Accessed November 11, 2014].</w:t>
       </w:r>
     </w:p>
     <w:p>
       <w:pPr>
         <w:pStyle w:val="NormalWeb"/>
         <w:ind w:left="480" w:hanging="480"/>
-        <w:divId w:val="1301885271"/>
+        <w:divId w:val="375280996"/>
         <w:rPr>
           <w:rFonts w:ascii="Calibri" w:hAnsi="Calibri"/>
           <w:noProof/>
@@ -8103,7 +8736,7 @@
           <w:noProof/>
           <w:sz w:val="22"/>
         </w:rPr>
-        <w:t xml:space="preserve">Samarakoon, U., Gonzales, J.M., et al., 2011. The landscape of inherited and de novo copy number variants in a Plasmodium falciparum genetic cross. </w:t>
+        <w:t xml:space="preserve">Robasky, K., Lewis, N.E. &amp; Church, G.M., 2014. The role of replicates for error mitigation in next-generation sequencing. </w:t>
       </w:r>
       <w:r>
         <w:rPr>
@@ -8113,22 +8746,22 @@
           <w:noProof/>
           <w:sz w:val="22"/>
         </w:rPr>
-        <w:t>BMC genomics</w:t>
-      </w:r>
-      <w:r>
-        <w:rPr>
-          <w:rFonts w:ascii="Calibri" w:hAnsi="Calibri"/>
-          <w:noProof/>
-          <w:sz w:val="22"/>
-        </w:rPr>
-        <w:t>, 12, p.457. Available at: http://www.pubmedcentral.nih.gov/articlerender.fcgi?artid=3191341&amp;tool=pmcentrez&amp;rendertype=abstract [Accessed October 18, 2014].</w:t>
+        <w:t>Nature reviews. Genetics</w:t>
+      </w:r>
+      <w:r>
+        <w:rPr>
+          <w:rFonts w:ascii="Calibri" w:hAnsi="Calibri"/>
+          <w:noProof/>
+          <w:sz w:val="22"/>
+        </w:rPr>
+        <w:t>, 15(1), pp.56–62. Available at: http://dx.doi.org/10.1038/nrg3655 [Accessed July 15, 2014].</w:t>
       </w:r>
     </w:p>
     <w:p>
       <w:pPr>
         <w:pStyle w:val="NormalWeb"/>
         <w:ind w:left="480" w:hanging="480"/>
-        <w:divId w:val="1301885271"/>
+        <w:divId w:val="375280996"/>
         <w:rPr>
           <w:rFonts w:ascii="Calibri" w:hAnsi="Calibri"/>
           <w:noProof/>
@@ -8141,7 +8774,7 @@
           <w:noProof/>
           <w:sz w:val="22"/>
         </w:rPr>
-        <w:t xml:space="preserve">Saunders, I.W., Brohede, J. &amp; Hannan, G.N., 2007. Estimating genotyping error rates from Mendelian errors in SNP array genotypes and their impact on inference. </w:t>
+        <w:t xml:space="preserve">Roy, S.W., Ferreira, M.U. &amp; Hartl, D.L., 2008. Evolution of allelic dimorphism in malarial surface antigens. </w:t>
       </w:r>
       <w:r>
         <w:rPr>
@@ -8151,22 +8784,22 @@
           <w:noProof/>
           <w:sz w:val="22"/>
         </w:rPr>
-        <w:t>Genomics</w:t>
-      </w:r>
-      <w:r>
-        <w:rPr>
-          <w:rFonts w:ascii="Calibri" w:hAnsi="Calibri"/>
-          <w:noProof/>
-          <w:sz w:val="22"/>
-        </w:rPr>
-        <w:t>, 90(3), pp.291–6. Available at: http://www.sciencedirect.com/science/article/pii/S088875430700136X [Accessed December 15, 2014].</w:t>
+        <w:t>Heredity</w:t>
+      </w:r>
+      <w:r>
+        <w:rPr>
+          <w:rFonts w:ascii="Calibri" w:hAnsi="Calibri"/>
+          <w:noProof/>
+          <w:sz w:val="22"/>
+        </w:rPr>
+        <w:t>, 100(2), pp.103–10. Available at: http://www.ncbi.nlm.nih.gov/pubmed/17021615 [Accessed November 19, 2014].</w:t>
       </w:r>
     </w:p>
     <w:p>
       <w:pPr>
         <w:pStyle w:val="NormalWeb"/>
         <w:ind w:left="480" w:hanging="480"/>
-        <w:divId w:val="1301885271"/>
+        <w:divId w:val="375280996"/>
         <w:rPr>
           <w:rFonts w:ascii="Calibri" w:hAnsi="Calibri"/>
           <w:noProof/>
@@ -8179,7 +8812,8 @@
           <w:noProof/>
           <w:sz w:val="22"/>
         </w:rPr>
-        <w:t xml:space="preserve">Sepúlveda, N. et al., 2013. A Poisson hierarchical modelling approach to detecting copy number variation in sequence coverage data. </w:t>
+        <w:lastRenderedPageBreak/>
+        <w:t xml:space="preserve">Samarakoon, U., Regier, A., et al., 2011. High-throughput 454 resequencing for allele discovery and recombination mapping in Plasmodium falciparum. </w:t>
       </w:r>
       <w:r>
         <w:rPr>
@@ -8197,14 +8831,14 @@
           <w:noProof/>
           <w:sz w:val="22"/>
         </w:rPr>
-        <w:t>, 14, p.128. Available at: http://www.pubmedcentral.nih.gov/articlerender.fcgi?artid=3679970&amp;tool=pmcentrez&amp;rendertype=abstract [Accessed November 11, 2014].</w:t>
+        <w:t>, 12, p.116. Available at: http://www.pubmedcentral.nih.gov/articlerender.fcgi?artid=3055840&amp;tool=pmcentrez&amp;rendertype=abstract [Accessed November 11, 2014].</w:t>
       </w:r>
     </w:p>
     <w:p>
       <w:pPr>
         <w:pStyle w:val="NormalWeb"/>
         <w:ind w:left="480" w:hanging="480"/>
-        <w:divId w:val="1301885271"/>
+        <w:divId w:val="375280996"/>
         <w:rPr>
           <w:rFonts w:ascii="Calibri" w:hAnsi="Calibri"/>
           <w:noProof/>
@@ -8217,7 +8851,7 @@
           <w:noProof/>
           <w:sz w:val="22"/>
         </w:rPr>
-        <w:t xml:space="preserve">Su, X. et al., 1999. A genetic map and recombination parameters of the human malaria parasite Plasmodium falciparum. </w:t>
+        <w:t xml:space="preserve">Samarakoon, U., Gonzales, J.M., et al., 2011. The landscape of inherited and de novo copy number variants in a Plasmodium falciparum genetic cross. </w:t>
       </w:r>
       <w:r>
         <w:rPr>
@@ -8227,22 +8861,22 @@
           <w:noProof/>
           <w:sz w:val="22"/>
         </w:rPr>
-        <w:t>Science (New York, N.Y.)</w:t>
-      </w:r>
-      <w:r>
-        <w:rPr>
-          <w:rFonts w:ascii="Calibri" w:hAnsi="Calibri"/>
-          <w:noProof/>
-          <w:sz w:val="22"/>
-        </w:rPr>
-        <w:t>, 286(5443), pp.1351–3. Available at: http://www.ncbi.nlm.nih.gov/pubmed/10558988 [Accessed November 19, 2014].</w:t>
+        <w:t>BMC genomics</w:t>
+      </w:r>
+      <w:r>
+        <w:rPr>
+          <w:rFonts w:ascii="Calibri" w:hAnsi="Calibri"/>
+          <w:noProof/>
+          <w:sz w:val="22"/>
+        </w:rPr>
+        <w:t>, 12, p.457. Available at: http://www.pubmedcentral.nih.gov/articlerender.fcgi?artid=3191341&amp;tool=pmcentrez&amp;rendertype=abstract [Accessed October 18, 2014].</w:t>
       </w:r>
     </w:p>
     <w:p>
       <w:pPr>
         <w:pStyle w:val="NormalWeb"/>
         <w:ind w:left="480" w:hanging="480"/>
-        <w:divId w:val="1301885271"/>
+        <w:divId w:val="375280996"/>
         <w:rPr>
           <w:rFonts w:ascii="Calibri" w:hAnsi="Calibri"/>
           <w:noProof/>
@@ -8255,7 +8889,7 @@
           <w:noProof/>
           <w:sz w:val="22"/>
         </w:rPr>
-        <w:t xml:space="preserve">Tan, J.C. et al., 2010. Variable numbers of tandem repeats in Plasmodium falciparum genes. </w:t>
+        <w:t xml:space="preserve">Saunders, I.W., Brohede, J. &amp; Hannan, G.N., 2007. Estimating genotyping error rates from Mendelian errors in SNP array genotypes and their impact on inference. </w:t>
       </w:r>
       <w:r>
         <w:rPr>
@@ -8265,22 +8899,22 @@
           <w:noProof/>
           <w:sz w:val="22"/>
         </w:rPr>
-        <w:t>Journal of molecular evolution</w:t>
-      </w:r>
-      <w:r>
-        <w:rPr>
-          <w:rFonts w:ascii="Calibri" w:hAnsi="Calibri"/>
-          <w:noProof/>
-          <w:sz w:val="22"/>
-        </w:rPr>
-        <w:t>, 71(4), pp.268–78. Available at: http://www.pubmedcentral.nih.gov/articlerender.fcgi?artid=3205454&amp;tool=pmcentrez&amp;rendertype=abstract [Accessed November 21, 2014].</w:t>
+        <w:t>Genomics</w:t>
+      </w:r>
+      <w:r>
+        <w:rPr>
+          <w:rFonts w:ascii="Calibri" w:hAnsi="Calibri"/>
+          <w:noProof/>
+          <w:sz w:val="22"/>
+        </w:rPr>
+        <w:t>, 90(3), pp.291–6. Available at: http://www.sciencedirect.com/science/article/pii/S088875430700136X [Accessed December 15, 2014].</w:t>
       </w:r>
     </w:p>
     <w:p>
       <w:pPr>
         <w:pStyle w:val="NormalWeb"/>
         <w:ind w:left="480" w:hanging="480"/>
-        <w:divId w:val="1301885271"/>
+        <w:divId w:val="375280996"/>
         <w:rPr>
           <w:rFonts w:ascii="Calibri" w:hAnsi="Calibri"/>
           <w:noProof/>
@@ -8293,8 +8927,7 @@
           <w:noProof/>
           <w:sz w:val="22"/>
         </w:rPr>
-        <w:lastRenderedPageBreak/>
-        <w:t xml:space="preserve">Triglia, T. et al., 1991. Amplification of the multidrug resistance gene pfmdr1 in Plasmodium falciparum has arisen as multiple independent events. </w:t>
+        <w:t xml:space="preserve">Sepúlveda, N. et al., 2013. A Poisson hierarchical modelling approach to detecting copy number variation in sequence coverage data. </w:t>
       </w:r>
       <w:r>
         <w:rPr>
@@ -8304,22 +8937,22 @@
           <w:noProof/>
           <w:sz w:val="22"/>
         </w:rPr>
-        <w:t>Molecular and cellular biology</w:t>
-      </w:r>
-      <w:r>
-        <w:rPr>
-          <w:rFonts w:ascii="Calibri" w:hAnsi="Calibri"/>
-          <w:noProof/>
-          <w:sz w:val="22"/>
-        </w:rPr>
-        <w:t>, 11(10), pp.5244–50. Available at: http://www.pubmedcentral.nih.gov/articlerender.fcgi?artid=361573&amp;tool=pmcentrez&amp;rendertype=abstract [Accessed November 12, 2014].</w:t>
+        <w:t>BMC genomics</w:t>
+      </w:r>
+      <w:r>
+        <w:rPr>
+          <w:rFonts w:ascii="Calibri" w:hAnsi="Calibri"/>
+          <w:noProof/>
+          <w:sz w:val="22"/>
+        </w:rPr>
+        <w:t>, 14, p.128. Available at: http://www.pubmedcentral.nih.gov/articlerender.fcgi?artid=3679970&amp;tool=pmcentrez&amp;rendertype=abstract [Accessed November 11, 2014].</w:t>
       </w:r>
     </w:p>
     <w:p>
       <w:pPr>
         <w:pStyle w:val="NormalWeb"/>
         <w:ind w:left="480" w:hanging="480"/>
-        <w:divId w:val="1301885271"/>
+        <w:divId w:val="375280996"/>
         <w:rPr>
           <w:rFonts w:ascii="Calibri" w:hAnsi="Calibri"/>
           <w:noProof/>
@@ -8332,7 +8965,7 @@
           <w:noProof/>
           <w:sz w:val="22"/>
         </w:rPr>
-        <w:t xml:space="preserve">Völker, M. et al., 2010. Copy number variation, chromosome rearrangement, and their association with recombination during avian evolution. </w:t>
+        <w:t xml:space="preserve">Singh, S. et al., 2009. A conserved multi-gene family induces cross-reactive antibodies effective in defense against Plasmodium falciparum. V. Moorthy, ed. </w:t>
       </w:r>
       <w:r>
         <w:rPr>
@@ -8342,22 +8975,22 @@
           <w:noProof/>
           <w:sz w:val="22"/>
         </w:rPr>
-        <w:t>Genome research</w:t>
-      </w:r>
-      <w:r>
-        <w:rPr>
-          <w:rFonts w:ascii="Calibri" w:hAnsi="Calibri"/>
-          <w:noProof/>
-          <w:sz w:val="22"/>
-        </w:rPr>
-        <w:t>, 20(4), pp.503–11. Available at: http://genome.cshlp.org/content/20/4/503.full [Accessed December 15, 2014].</w:t>
+        <w:t>PloS one</w:t>
+      </w:r>
+      <w:r>
+        <w:rPr>
+          <w:rFonts w:ascii="Calibri" w:hAnsi="Calibri"/>
+          <w:noProof/>
+          <w:sz w:val="22"/>
+        </w:rPr>
+        <w:t>, 4(4), p.e5410. Available at: http://dx.plos.org/10.1371/journal.pone.0005410 [Accessed December 17, 2014].</w:t>
       </w:r>
     </w:p>
     <w:p>
       <w:pPr>
         <w:pStyle w:val="NormalWeb"/>
         <w:ind w:left="480" w:hanging="480"/>
-        <w:divId w:val="1301885271"/>
+        <w:divId w:val="375280996"/>
         <w:rPr>
           <w:rFonts w:ascii="Calibri" w:hAnsi="Calibri"/>
           <w:noProof/>
@@ -8370,7 +9003,7 @@
           <w:noProof/>
           <w:sz w:val="22"/>
         </w:rPr>
-        <w:t xml:space="preserve">Walker-Jonah, A. et al., 1992. An RFLP map of the Plasmodium falciparum genome, recombination rates and favored linkage groups in a genetic cross. </w:t>
+        <w:t xml:space="preserve">Su, X. et al., 1999. A genetic map and recombination parameters of the human malaria parasite Plasmodium falciparum. </w:t>
       </w:r>
       <w:r>
         <w:rPr>
@@ -8380,22 +9013,22 @@
           <w:noProof/>
           <w:sz w:val="22"/>
         </w:rPr>
-        <w:t>Molecular and biochemical parasitology</w:t>
-      </w:r>
-      <w:r>
-        <w:rPr>
-          <w:rFonts w:ascii="Calibri" w:hAnsi="Calibri"/>
-          <w:noProof/>
-          <w:sz w:val="22"/>
-        </w:rPr>
-        <w:t>, 51(2), pp.313–20. Available at: http://www.ncbi.nlm.nih.gov/pubmed/1349423 [Accessed November 19, 2014].</w:t>
+        <w:t>Science (New York, N.Y.)</w:t>
+      </w:r>
+      <w:r>
+        <w:rPr>
+          <w:rFonts w:ascii="Calibri" w:hAnsi="Calibri"/>
+          <w:noProof/>
+          <w:sz w:val="22"/>
+        </w:rPr>
+        <w:t>, 286(5443), pp.1351–3. Available at: http://www.ncbi.nlm.nih.gov/pubmed/10558988 [Accessed November 19, 2014].</w:t>
       </w:r>
     </w:p>
     <w:p>
       <w:pPr>
         <w:pStyle w:val="NormalWeb"/>
         <w:ind w:left="480" w:hanging="480"/>
-        <w:divId w:val="1301885271"/>
+        <w:divId w:val="375280996"/>
         <w:rPr>
           <w:rFonts w:ascii="Calibri" w:hAnsi="Calibri"/>
           <w:noProof/>
@@ -8408,7 +9041,7 @@
           <w:noProof/>
           <w:sz w:val="22"/>
         </w:rPr>
-        <w:t xml:space="preserve">Walliker, D. et al., 1987. Genetic analysis of the human malaria parasite Plasmodium falciparum. </w:t>
+        <w:t xml:space="preserve">Tan, J.C. et al., 2010. Variable numbers of tandem repeats in Plasmodium falciparum genes. </w:t>
       </w:r>
       <w:r>
         <w:rPr>
@@ -8418,22 +9051,22 @@
           <w:noProof/>
           <w:sz w:val="22"/>
         </w:rPr>
-        <w:t>Science (New York, N.Y.)</w:t>
-      </w:r>
-      <w:r>
-        <w:rPr>
-          <w:rFonts w:ascii="Calibri" w:hAnsi="Calibri"/>
-          <w:noProof/>
-          <w:sz w:val="22"/>
-        </w:rPr>
-        <w:t>, 236(4809), pp.1661–6. Available at: http://www.ncbi.nlm.nih.gov/pubmed/3299700 [Accessed November 11, 2014].</w:t>
+        <w:t>Journal of molecular evolution</w:t>
+      </w:r>
+      <w:r>
+        <w:rPr>
+          <w:rFonts w:ascii="Calibri" w:hAnsi="Calibri"/>
+          <w:noProof/>
+          <w:sz w:val="22"/>
+        </w:rPr>
+        <w:t>, 71(4), pp.268–78. Available at: http://www.pubmedcentral.nih.gov/articlerender.fcgi?artid=3205454&amp;tool=pmcentrez&amp;rendertype=abstract [Accessed November 21, 2014].</w:t>
       </w:r>
     </w:p>
     <w:p>
       <w:pPr>
         <w:pStyle w:val="NormalWeb"/>
         <w:ind w:left="480" w:hanging="480"/>
-        <w:divId w:val="1301885271"/>
+        <w:divId w:val="375280996"/>
         <w:rPr>
           <w:rFonts w:ascii="Calibri" w:hAnsi="Calibri"/>
           <w:noProof/>
@@ -8446,7 +9079,7 @@
           <w:noProof/>
           <w:sz w:val="22"/>
         </w:rPr>
-        <w:t xml:space="preserve">Wellems, T.E. et al., 1990. Chloroquine resistance not linked to mdr-like genes in a Plasmodium falciparum cross. </w:t>
+        <w:t xml:space="preserve">Triglia, T. et al., 1991. Amplification of the multidrug resistance gene pfmdr1 in Plasmodium falciparum has arisen as multiple independent events. </w:t>
       </w:r>
       <w:r>
         <w:rPr>
@@ -8456,22 +9089,22 @@
           <w:noProof/>
           <w:sz w:val="22"/>
         </w:rPr>
-        <w:t>Nature</w:t>
-      </w:r>
-      <w:r>
-        <w:rPr>
-          <w:rFonts w:ascii="Calibri" w:hAnsi="Calibri"/>
-          <w:noProof/>
-          <w:sz w:val="22"/>
-        </w:rPr>
-        <w:t>, 345(6272), pp.253–5. Available at: http://www.ncbi.nlm.nih.gov/pubmed/1970614 [Accessed November 11, 2014].</w:t>
+        <w:t>Molecular and cellular biology</w:t>
+      </w:r>
+      <w:r>
+        <w:rPr>
+          <w:rFonts w:ascii="Calibri" w:hAnsi="Calibri"/>
+          <w:noProof/>
+          <w:sz w:val="22"/>
+        </w:rPr>
+        <w:t>, 11(10), pp.5244–50. Available at: http://www.pubmedcentral.nih.gov/articlerender.fcgi?artid=361573&amp;tool=pmcentrez&amp;rendertype=abstract [Accessed November 12, 2014].</w:t>
       </w:r>
     </w:p>
     <w:p>
       <w:pPr>
         <w:pStyle w:val="NormalWeb"/>
         <w:ind w:left="480" w:hanging="480"/>
-        <w:divId w:val="1301885271"/>
+        <w:divId w:val="375280996"/>
         <w:rPr>
           <w:rFonts w:ascii="Calibri" w:hAnsi="Calibri"/>
           <w:noProof/>
@@ -8484,7 +9117,7 @@
           <w:noProof/>
           <w:sz w:val="22"/>
         </w:rPr>
-        <w:t xml:space="preserve">Wellems, T.E., Walker-Jonah, A. &amp; Panton, L.J., 1991. Genetic mapping of the chloroquine-resistance locus on Plasmodium falciparum chromosome 7. </w:t>
+        <w:t xml:space="preserve">Völker, M. et al., 2010. Copy number variation, chromosome rearrangement, and their association with recombination during avian evolution. </w:t>
       </w:r>
       <w:r>
         <w:rPr>
@@ -8494,22 +9127,22 @@
           <w:noProof/>
           <w:sz w:val="22"/>
         </w:rPr>
-        <w:t>Proceedings of the National Academy of Sciences of the United States of America</w:t>
-      </w:r>
-      <w:r>
-        <w:rPr>
-          <w:rFonts w:ascii="Calibri" w:hAnsi="Calibri"/>
-          <w:noProof/>
-          <w:sz w:val="22"/>
-        </w:rPr>
-        <w:t>, 88(8), pp.3382–6. Available at: http://www.pubmedcentral.nih.gov/articlerender.fcgi?artid=51451&amp;tool=pmcentrez&amp;rendertype=abstract [Accessed November 11, 2014].</w:t>
+        <w:t>Genome research</w:t>
+      </w:r>
+      <w:r>
+        <w:rPr>
+          <w:rFonts w:ascii="Calibri" w:hAnsi="Calibri"/>
+          <w:noProof/>
+          <w:sz w:val="22"/>
+        </w:rPr>
+        <w:t>, 20(4), pp.503–11. Available at: http://genome.cshlp.org/content/20/4/503.full [Accessed December 15, 2014].</w:t>
       </w:r>
     </w:p>
     <w:p>
       <w:pPr>
         <w:pStyle w:val="NormalWeb"/>
         <w:ind w:left="480" w:hanging="480"/>
-        <w:divId w:val="1301885271"/>
+        <w:divId w:val="375280996"/>
         <w:rPr>
           <w:rFonts w:ascii="Calibri" w:hAnsi="Calibri"/>
           <w:noProof/>
@@ -8522,7 +9155,7 @@
           <w:noProof/>
           <w:sz w:val="22"/>
         </w:rPr>
-        <w:t xml:space="preserve">Youds, J.L. &amp; Boulton, S.J., 2011. The choice in meiosis - defining the factors that influence crossover or non-crossover formation. </w:t>
+        <w:t xml:space="preserve">Walker-Jonah, A. et al., 1992. An RFLP map of the Plasmodium falciparum genome, recombination rates and favored linkage groups in a genetic cross. </w:t>
       </w:r>
       <w:r>
         <w:rPr>
@@ -8532,22 +9165,22 @@
           <w:noProof/>
           <w:sz w:val="22"/>
         </w:rPr>
-        <w:t>Journal of cell science</w:t>
-      </w:r>
-      <w:r>
-        <w:rPr>
-          <w:rFonts w:ascii="Calibri" w:hAnsi="Calibri"/>
-          <w:noProof/>
-          <w:sz w:val="22"/>
-        </w:rPr>
-        <w:t>, 124(Pt 4), pp.501–13. Available at: http://www.ncbi.nlm.nih.gov/pubmed/21282472 [Accessed December 12, 2014].</w:t>
+        <w:t>Molecular and biochemical parasitology</w:t>
+      </w:r>
+      <w:r>
+        <w:rPr>
+          <w:rFonts w:ascii="Calibri" w:hAnsi="Calibri"/>
+          <w:noProof/>
+          <w:sz w:val="22"/>
+        </w:rPr>
+        <w:t>, 51(2), pp.313–20. Available at: http://www.ncbi.nlm.nih.gov/pubmed/1349423 [Accessed November 19, 2014].</w:t>
       </w:r>
     </w:p>
     <w:p>
       <w:pPr>
         <w:pStyle w:val="NormalWeb"/>
         <w:ind w:left="480" w:hanging="480"/>
-        <w:divId w:val="1301885271"/>
+        <w:divId w:val="375280996"/>
         <w:rPr>
           <w:rFonts w:ascii="Calibri" w:hAnsi="Calibri"/>
           <w:noProof/>
@@ -8560,7 +9193,7 @@
           <w:noProof/>
           <w:sz w:val="22"/>
         </w:rPr>
-        <w:t xml:space="preserve">Zhao, M. et al., 2013. Computational tools for copy number variation (CNV) detection using next-generation sequencing data: features and perspectives. </w:t>
+        <w:t xml:space="preserve">Walliker, D. et al., 1987. Genetic analysis of the human malaria parasite Plasmodium falciparum. </w:t>
       </w:r>
       <w:r>
         <w:rPr>
@@ -8570,22 +9203,22 @@
           <w:noProof/>
           <w:sz w:val="22"/>
         </w:rPr>
-        <w:t>BMC bioinformatics</w:t>
-      </w:r>
-      <w:r>
-        <w:rPr>
-          <w:rFonts w:ascii="Calibri" w:hAnsi="Calibri"/>
-          <w:noProof/>
-          <w:sz w:val="22"/>
-        </w:rPr>
-        <w:t>, 14 Suppl 1(Suppl 11), p.S1. Available at: http://www.biomedcentral.com/1471-2105/14/S11/S1 [Accessed November 6, 2014].</w:t>
+        <w:t>Science (New York, N.Y.)</w:t>
+      </w:r>
+      <w:r>
+        <w:rPr>
+          <w:rFonts w:ascii="Calibri" w:hAnsi="Calibri"/>
+          <w:noProof/>
+          <w:sz w:val="22"/>
+        </w:rPr>
+        <w:t>, 236(4809), pp.1661–6. Available at: http://www.ncbi.nlm.nih.gov/pubmed/3299700 [Accessed November 11, 2014].</w:t>
       </w:r>
     </w:p>
     <w:p>
       <w:pPr>
         <w:pStyle w:val="NormalWeb"/>
         <w:ind w:left="480" w:hanging="480"/>
-        <w:divId w:val="1301885271"/>
+        <w:divId w:val="375280996"/>
         <w:rPr>
           <w:rFonts w:ascii="Calibri" w:hAnsi="Calibri"/>
           <w:noProof/>
@@ -8598,7 +9231,8 @@
           <w:noProof/>
           <w:sz w:val="22"/>
         </w:rPr>
-        <w:t xml:space="preserve">Zilversmit, M.M. et al., 2010. Low-complexity regions in Plasmodium falciparum: missing links in the evolution of an extreme genome. </w:t>
+        <w:lastRenderedPageBreak/>
+        <w:t xml:space="preserve">Wellems, T.E. et al., 1990. Chloroquine resistance not linked to mdr-like genes in a Plasmodium falciparum cross. </w:t>
       </w:r>
       <w:r>
         <w:rPr>
@@ -8608,22 +9242,212 @@
           <w:noProof/>
           <w:sz w:val="22"/>
         </w:rPr>
-        <w:t>Molecular biology and evolution</w:t>
-      </w:r>
-      <w:r>
-        <w:rPr>
-          <w:rFonts w:ascii="Calibri" w:hAnsi="Calibri"/>
-          <w:noProof/>
-          <w:sz w:val="22"/>
-        </w:rPr>
-        <w:t>, 27(9), pp.2198–209. Available at: http://www.pubmedcentral.nih.gov/articlerender.fcgi?artid=2922621&amp;tool=pmcentrez&amp;rendertype=abstract [Accessed October 20, 2014].</w:t>
+        <w:t>Nature</w:t>
+      </w:r>
+      <w:r>
+        <w:rPr>
+          <w:rFonts w:ascii="Calibri" w:hAnsi="Calibri"/>
+          <w:noProof/>
+          <w:sz w:val="22"/>
+        </w:rPr>
+        <w:t>, 345(6272), pp.253–5. Available at: http://www.ncbi.nlm.nih.gov/pubmed/1970614 [Accessed November 11, 2014].</w:t>
       </w:r>
     </w:p>
     <w:p>
       <w:pPr>
         <w:pStyle w:val="NormalWeb"/>
         <w:ind w:left="480" w:hanging="480"/>
-        <w:divId w:val="772627171"/>
+        <w:divId w:val="375280996"/>
+        <w:rPr>
+          <w:rFonts w:ascii="Calibri" w:hAnsi="Calibri"/>
+          <w:noProof/>
+          <w:sz w:val="22"/>
+        </w:rPr>
+      </w:pPr>
+      <w:r>
+        <w:rPr>
+          <w:rFonts w:ascii="Calibri" w:hAnsi="Calibri"/>
+          <w:noProof/>
+          <w:sz w:val="22"/>
+        </w:rPr>
+        <w:t xml:space="preserve">Wellems, T.E., Walker-Jonah, A. &amp; Panton, L.J., 1991. Genetic mapping of the chloroquine-resistance locus on Plasmodium falciparum chromosome 7. </w:t>
+      </w:r>
+      <w:r>
+        <w:rPr>
+          <w:rFonts w:ascii="Calibri" w:hAnsi="Calibri"/>
+          <w:i/>
+          <w:iCs/>
+          <w:noProof/>
+          <w:sz w:val="22"/>
+        </w:rPr>
+        <w:t>Proceedings of the National Academy of Sciences of the United States of America</w:t>
+      </w:r>
+      <w:r>
+        <w:rPr>
+          <w:rFonts w:ascii="Calibri" w:hAnsi="Calibri"/>
+          <w:noProof/>
+          <w:sz w:val="22"/>
+        </w:rPr>
+        <w:t>, 88(8), pp.3382–6. Available at: http://www.pubmedcentral.nih.gov/articlerender.fcgi?artid=51451&amp;tool=pmcentrez&amp;rendertype=abstract [Accessed November 11, 2014].</w:t>
+      </w:r>
+    </w:p>
+    <w:p>
+      <w:pPr>
+        <w:pStyle w:val="NormalWeb"/>
+        <w:ind w:left="480" w:hanging="480"/>
+        <w:divId w:val="375280996"/>
+        <w:rPr>
+          <w:rFonts w:ascii="Calibri" w:hAnsi="Calibri"/>
+          <w:noProof/>
+          <w:sz w:val="22"/>
+        </w:rPr>
+      </w:pPr>
+      <w:r>
+        <w:rPr>
+          <w:rFonts w:ascii="Calibri" w:hAnsi="Calibri"/>
+          <w:noProof/>
+          <w:sz w:val="22"/>
+        </w:rPr>
+        <w:t xml:space="preserve">Winter, G. et al., 2005. SURFIN is a polymorphic antigen expressed on Plasmodium falciparum merozoites and infected erythrocytes. </w:t>
+      </w:r>
+      <w:r>
+        <w:rPr>
+          <w:rFonts w:ascii="Calibri" w:hAnsi="Calibri"/>
+          <w:i/>
+          <w:iCs/>
+          <w:noProof/>
+          <w:sz w:val="22"/>
+        </w:rPr>
+        <w:t>The Journal of experimental medicine</w:t>
+      </w:r>
+      <w:r>
+        <w:rPr>
+          <w:rFonts w:ascii="Calibri" w:hAnsi="Calibri"/>
+          <w:noProof/>
+          <w:sz w:val="22"/>
+        </w:rPr>
+        <w:t>, 201(11), pp.1853–63. Available at: http://www.pubmedcentral.nih.gov/articlerender.fcgi?artid=2213267&amp;tool=pmcentrez&amp;rendertype=abstract [Accessed December 17, 2014].</w:t>
+      </w:r>
+    </w:p>
+    <w:p>
+      <w:pPr>
+        <w:pStyle w:val="NormalWeb"/>
+        <w:ind w:left="480" w:hanging="480"/>
+        <w:divId w:val="375280996"/>
+        <w:rPr>
+          <w:rFonts w:ascii="Calibri" w:hAnsi="Calibri"/>
+          <w:noProof/>
+          <w:sz w:val="22"/>
+        </w:rPr>
+      </w:pPr>
+      <w:r>
+        <w:rPr>
+          <w:rFonts w:ascii="Calibri" w:hAnsi="Calibri"/>
+          <w:noProof/>
+          <w:sz w:val="22"/>
+        </w:rPr>
+        <w:t xml:space="preserve">Youds, J.L. &amp; Boulton, S.J., 2011. The choice in meiosis - defining the factors that influence crossover or non-crossover formation. </w:t>
+      </w:r>
+      <w:r>
+        <w:rPr>
+          <w:rFonts w:ascii="Calibri" w:hAnsi="Calibri"/>
+          <w:i/>
+          <w:iCs/>
+          <w:noProof/>
+          <w:sz w:val="22"/>
+        </w:rPr>
+        <w:t>Journal of cell science</w:t>
+      </w:r>
+      <w:r>
+        <w:rPr>
+          <w:rFonts w:ascii="Calibri" w:hAnsi="Calibri"/>
+          <w:noProof/>
+          <w:sz w:val="22"/>
+        </w:rPr>
+        <w:t>, 124(Pt 4), pp.501–13. Available at: http://www.ncbi.nlm.nih.gov/pubmed/21282472 [Accessed December 12, 2014].</w:t>
+      </w:r>
+    </w:p>
+    <w:p>
+      <w:pPr>
+        <w:pStyle w:val="NormalWeb"/>
+        <w:ind w:left="480" w:hanging="480"/>
+        <w:divId w:val="375280996"/>
+        <w:rPr>
+          <w:rFonts w:ascii="Calibri" w:hAnsi="Calibri"/>
+          <w:noProof/>
+          <w:sz w:val="22"/>
+        </w:rPr>
+      </w:pPr>
+      <w:r>
+        <w:rPr>
+          <w:rFonts w:ascii="Calibri" w:hAnsi="Calibri"/>
+          <w:noProof/>
+          <w:sz w:val="22"/>
+        </w:rPr>
+        <w:t xml:space="preserve">Zhao, M. et al., 2013. Computational tools for copy number variation (CNV) detection using next-generation sequencing data: features and perspectives. </w:t>
+      </w:r>
+      <w:r>
+        <w:rPr>
+          <w:rFonts w:ascii="Calibri" w:hAnsi="Calibri"/>
+          <w:i/>
+          <w:iCs/>
+          <w:noProof/>
+          <w:sz w:val="22"/>
+        </w:rPr>
+        <w:t>BMC bioinformatics</w:t>
+      </w:r>
+      <w:r>
+        <w:rPr>
+          <w:rFonts w:ascii="Calibri" w:hAnsi="Calibri"/>
+          <w:noProof/>
+          <w:sz w:val="22"/>
+        </w:rPr>
+        <w:t>, 14 Suppl 1(Suppl 11), p.S1. Available at: http://www.biomedcentral.com/1471-2105/14/S11/S1 [Accessed November 6, 2014].</w:t>
+      </w:r>
+    </w:p>
+    <w:p>
+      <w:pPr>
+        <w:pStyle w:val="NormalWeb"/>
+        <w:ind w:left="480" w:hanging="480"/>
+        <w:divId w:val="375280996"/>
+        <w:rPr>
+          <w:rFonts w:ascii="Calibri" w:hAnsi="Calibri"/>
+          <w:noProof/>
+          <w:sz w:val="22"/>
+        </w:rPr>
+      </w:pPr>
+      <w:r>
+        <w:rPr>
+          <w:rFonts w:ascii="Calibri" w:hAnsi="Calibri"/>
+          <w:noProof/>
+          <w:sz w:val="22"/>
+        </w:rPr>
+        <w:t xml:space="preserve">Zilversmit, M.M. et al., 2010. Low-complexity regions in Plasmodium falciparum: missing links in the evolution of an extreme genome. </w:t>
+      </w:r>
+      <w:r>
+        <w:rPr>
+          <w:rFonts w:ascii="Calibri" w:hAnsi="Calibri"/>
+          <w:i/>
+          <w:iCs/>
+          <w:noProof/>
+          <w:sz w:val="22"/>
+        </w:rPr>
+        <w:t>Molecular biology and evolution</w:t>
+      </w:r>
+      <w:r>
+        <w:rPr>
+          <w:rFonts w:ascii="Calibri" w:hAnsi="Calibri"/>
+          <w:noProof/>
+          <w:sz w:val="22"/>
+        </w:rPr>
+        <w:t>, 27(9), pp.2198–209. Available at: http://www.pubmedcentral.nih.gov/articlerender.fcgi?artid=2922621&amp;tool=pmcentrez&amp;rendertype=abstract [Accessed October 20, 2014].</w:t>
+      </w:r>
+    </w:p>
+    <w:p>
+      <w:pPr>
+        <w:pStyle w:val="NormalWeb"/>
+        <w:ind w:left="480" w:hanging="480"/>
+        <w:divId w:val="936787948"/>
       </w:pPr>
       <w:r>
         <w:fldChar w:fldCharType="end"/>
@@ -9858,7 +10682,7 @@
 </file>
 
 <file path=customXml/itemProps1.xml><?xml version="1.0" encoding="utf-8"?>
-<ds:datastoreItem xmlns:ds="http://schemas.openxmlformats.org/officeDocument/2006/customXml" ds:itemID="{31D041AF-4D66-437B-BBCD-EE2562648646}">
+<ds:datastoreItem xmlns:ds="http://schemas.openxmlformats.org/officeDocument/2006/customXml" ds:itemID="{59FE66A5-516C-41B4-9AED-244D450AE2D4}">
   <ds:schemaRefs>
     <ds:schemaRef ds:uri="http://schemas.openxmlformats.org/officeDocument/2006/bibliography"/>
   </ds:schemaRefs>

</xml_diff>

<commit_message>
final edits before biorxiv submission
</commit_message>
<xml_diff>
--- a/main/content/pfx-main.docx
+++ b/main/content/pfx-main.docx
@@ -1084,22 +1084,19 @@
     </w:p>
     <w:p>
       <w:r>
-        <w:t>These factors are problemat</w:t>
-      </w:r>
-      <w:r>
-        <w:t xml:space="preserve">ic for </w:t>
-      </w:r>
-      <w:r>
-        <w:t xml:space="preserve">studies based on </w:t>
-      </w:r>
-      <w:r>
-        <w:t>the</w:t>
-      </w:r>
-      <w:r>
-        <w:t xml:space="preserve"> current generation of shor</w:t>
-      </w:r>
-      <w:r>
-        <w:t xml:space="preserve">t read sequencing technologies, particularly using methods that rely on accurate and unique alignment of short reads to a reference sequence. To illustrate current knowledge gaps, there has been no comprehensive survey of insertion/deletion (INDEL) variation in </w:t>
+        <w:t xml:space="preserve">These factors </w:t>
+      </w:r>
+      <w:r>
+        <w:t>have limited progress and there are a number of current knowledge gaps.</w:t>
+      </w:r>
+      <w:r>
+        <w:t xml:space="preserve"> </w:t>
+      </w:r>
+      <w:r>
+        <w:t>T</w:t>
+      </w:r>
+      <w:r>
+        <w:t xml:space="preserve">here has been no comprehensive survey of insertion/deletion (INDEL) variation in </w:t>
       </w:r>
       <w:r>
         <w:rPr>
@@ -1206,23 +1203,65 @@
         <w:t xml:space="preserve">There are many </w:t>
       </w:r>
       <w:r>
+        <w:t>potential sources of error</w:t>
+      </w:r>
+      <w:r>
+        <w:t xml:space="preserve"> in the process </w:t>
+      </w:r>
+      <w:r>
+        <w:t xml:space="preserve">of high throughput sequencing and </w:t>
+      </w:r>
+      <w:r>
+        <w:t xml:space="preserve">variant calling </w:t>
+      </w:r>
+      <w:r>
+        <w:fldChar w:fldCharType="begin" w:fldLock="1"/>
+      </w:r>
+      <w:r>
+        <w:instrText>ADDIN CSL_CITATION { "citationItems" : [ { "id" : "ITEM-1", "itemData" : { "DOI" : "10.1038/nrg3655", "ISSN" : "1471-0064", "PMID" : "24322726", "abstract" : "Advances in next-generation sequencing (NGS) technologies have rapidly improved sequencing fidelity and substantially decreased sequencing error rates. However, given that there are billions of nucleotides in a human genome, even low experimental error rates yield many errors in variant calls. Erroneous variants can mimic true somatic and rare variants, thus requiring costly confirmatory experiments to minimize the number of false positives. Here, we discuss sources of experimental errors in NGS and how replicates can be used to abate such errors.", "author" : [ { "dropping-particle" : "", "family" : "Robasky", "given" : "Kimberly", "non-dropping-particle" : "", "parse-names" : false, "suffix" : "" }, { "dropping-particle" : "", "family" : "Lewis", "given" : "Nathan E", "non-dropping-particle" : "", "parse-names" : false, "suffix" : "" }, { "dropping-particle" : "", "family" : "Church", "given" : "George M", "non-dropping-particle" : "", "parse-names" : false, "suffix" : "" } ], "container-title" : "Nature reviews. Genetics", "id" : "ITEM-1", "issue" : "1", "issued" : { "date-parts" : [ [ "2014", "1" ] ] }, "page" : "56-62", "publisher" : "Nature Publishing Group, a division of Macmillan Publishers Limited. All Rights Reserved.", "title" : "The role of replicates for error mitigation in next-generation sequencing.", "title-short" : "Nat Rev Genet", "type" : "article-journal", "volume" : "15" }, "uris" : [ "http://www.mendeley.com/documents/?uuid=9ba52599-407c-4f6a-b2cc-b1137f74deab" ] } ], "mendeley" : { "formattedCitation" : "(Robasky et al. 2014)", "plainTextFormattedCitation" : "(Robasky et al. 2014)", "previouslyFormattedCitation" : "(Robasky et al. 2014)" }, "properties" : { "noteIndex" : 0 }, "schema" : "https://github.com/citation-style-language/schema/raw/master/csl-citation.json" }</w:instrText>
+      </w:r>
+      <w:r>
+        <w:fldChar w:fldCharType="separate"/>
+      </w:r>
+      <w:r>
+        <w:rPr>
+          <w:noProof/>
+        </w:rPr>
+        <w:t>(Robasky et al. 2014)</w:t>
+      </w:r>
+      <w:r>
+        <w:fldChar w:fldCharType="end"/>
+      </w:r>
+      <w:r>
+        <w:t xml:space="preserve"> and different analytical methods may have different strengths and weaknesses</w:t>
+      </w:r>
+      <w:r>
+        <w:t>.</w:t>
+      </w:r>
+      <w:r>
+        <w:t xml:space="preserve"> A </w:t>
+      </w:r>
+      <w:r>
+        <w:t xml:space="preserve">proven </w:t>
+      </w:r>
+      <w:r>
         <w:lastRenderedPageBreak/>
-        <w:t>potential sources of error</w:t>
-      </w:r>
-      <w:r>
-        <w:t xml:space="preserve"> in the process </w:t>
-      </w:r>
-      <w:r>
-        <w:t xml:space="preserve">of high throughput sequencing and </w:t>
-      </w:r>
-      <w:r>
-        <w:t xml:space="preserve">variant calling </w:t>
+        <w:t xml:space="preserve">approach is to sequence multiple individuals belonging to a pedigree and to identify genotype calls that are in violation of Mendelian inheritance. A small number of Mendelian inconsistencies are expected due to </w:t>
+      </w:r>
+      <w:r>
+        <w:rPr>
+          <w:i/>
+        </w:rPr>
+        <w:t>de novo</w:t>
+      </w:r>
+      <w:r>
+        <w:t xml:space="preserve"> mutation, but the observation of many inconsistencies is a strong indicator of genotyping error. Mendelian errors can thus be used to calibrate methods and filter data </w:t>
       </w:r>
       <w:r>
         <w:fldChar w:fldCharType="begin" w:fldLock="1"/>
       </w:r>
       <w:r>
-        <w:instrText>ADDIN CSL_CITATION { "citationItems" : [ { "id" : "ITEM-1", "itemData" : { "DOI" : "10.1038/nrg3655", "ISSN" : "1471-0064", "PMID" : "24322726", "abstract" : "Advances in next-generation sequencing (NGS) technologies have rapidly improved sequencing fidelity and substantially decreased sequencing error rates. However, given that there are billions of nucleotides in a human genome, even low experimental error rates yield many errors in variant calls. Erroneous variants can mimic true somatic and rare variants, thus requiring costly confirmatory experiments to minimize the number of false positives. Here, we discuss sources of experimental errors in NGS and how replicates can be used to abate such errors.", "author" : [ { "dropping-particle" : "", "family" : "Robasky", "given" : "Kimberly", "non-dropping-particle" : "", "parse-names" : false, "suffix" : "" }, { "dropping-particle" : "", "family" : "Lewis", "given" : "Nathan E", "non-dropping-particle" : "", "parse-names" : false, "suffix" : "" }, { "dropping-particle" : "", "family" : "Church", "given" : "George M", "non-dropping-particle" : "", "parse-names" : false, "suffix" : "" } ], "container-title" : "Nature reviews. Genetics", "id" : "ITEM-1", "issue" : "1", "issued" : { "date-parts" : [ [ "2014", "1" ] ] }, "page" : "56-62", "publisher" : "Nature Publishing Group, a division of Macmillan Publishers Limited. All Rights Reserved.", "title" : "The role of replicates for error mitigation in next-generation sequencing.", "title-short" : "Nat Rev Genet", "type" : "article-journal", "volume" : "15" }, "uris" : [ "http://www.mendeley.com/documents/?uuid=9ba52599-407c-4f6a-b2cc-b1137f74deab" ] } ], "mendeley" : { "formattedCitation" : "(Robasky et al. 2014)", "plainTextFormattedCitation" : "(Robasky et al. 2014)", "previouslyFormattedCitation" : "(Robasky et al. 2014)" }, "properties" : { "noteIndex" : 0 }, "schema" : "https://github.com/citation-style-language/schema/raw/master/csl-citation.json" }</w:instrText>
+        <w:instrText>ADDIN CSL_CITATION { "citationItems" : [ { "id" : "ITEM-1", "itemData" : { "DOI" : "10.1016/j.ygeno.2007.05.011", "ISSN" : "0888-7543", "PMID" : "17587543", "abstract" : "A simple method of inferring the genotyping error rate of SNP arrays and similar high-throughput genotyping methods from Mendelian errors is described. Application to genotypes from small families using the Affymetrix GeneChip Human Mapping 50 k Array indicates an error rate of about 0.1%, and this rate can be reduced by increasing the quality criterion for calls, though at the cost of a reduced genotype call rate, which limits the benefit available. Simulated data are used to show that the number of SNPs on this array is sufficient for such a low error rate to have little impact on identical by descent-based inference for disease linkage in sib-pair studies.", "author" : [ { "dropping-particle" : "", "family" : "Saunders", "given" : "Ian W", "non-dropping-particle" : "", "parse-names" : false, "suffix" : "" }, { "dropping-particle" : "", "family" : "Brohede", "given" : "Jesper", "non-dropping-particle" : "", "parse-names" : false, "suffix" : "" }, { "dropping-particle" : "", "family" : "Hannan", "given" : "Garry N", "non-dropping-particle" : "", "parse-names" : false, "suffix" : "" } ], "container-title" : "Genomics", "id" : "ITEM-1", "issue" : "3", "issued" : { "date-parts" : [ [ "2007", "9" ] ] }, "page" : "291-6", "title" : "Estimating genotyping error rates from Mendelian errors in SNP array genotypes and their impact on inference.", "type" : "article-journal", "volume" : "90" }, "uris" : [ "http://www.mendeley.com/documents/?uuid=0cfefce7-ec16-434a-953b-289d7ba7fc21" ] } ], "mendeley" : { "formattedCitation" : "(Saunders et al. 2007)", "plainTextFormattedCitation" : "(Saunders et al. 2007)", "previouslyFormattedCitation" : "(Saunders et al. 2007)" }, "properties" : { "noteIndex" : 0 }, "schema" : "https://github.com/citation-style-language/schema/raw/master/csl-citation.json" }</w:instrText>
       </w:r>
       <w:r>
         <w:fldChar w:fldCharType="separate"/>
@@ -1231,34 +1270,36 @@
         <w:rPr>
           <w:noProof/>
         </w:rPr>
-        <w:t>(Robasky et al. 2014)</w:t>
+        <w:t>(Saunders et al. 2007)</w:t>
       </w:r>
       <w:r>
         <w:fldChar w:fldCharType="end"/>
       </w:r>
       <w:r>
-        <w:t xml:space="preserve"> and different analytical methods may have different strengths and weaknesses</w:t>
-      </w:r>
-      <w:r>
         <w:t>.</w:t>
       </w:r>
-      <w:r>
-        <w:t xml:space="preserve"> One way of estimating error rates is to sequence replicate samples, but this may fail to detect systematic errors, such as incorrect alignment to non-unique sequences. A complementary approach is to sequence multiple individuals belonging to a pedigree and to identify genotype calls that are in violation of Mendelian inheritance. A small number of Mendelian inconsistencies are expected due to </w:t>
-      </w:r>
-      <w:r>
-        <w:rPr>
-          <w:i/>
-        </w:rPr>
-        <w:t>de novo</w:t>
-      </w:r>
-      <w:r>
-        <w:t xml:space="preserve"> mutation, but the observation of many inconsistencies is a strong indicator of genotyping error. Mendelian errors can thus be used to calibrate methods and filter data </w:t>
+    </w:p>
+    <w:p>
+      <w:r>
+        <w:t xml:space="preserve">Here we report </w:t>
+      </w:r>
+      <w:r>
+        <w:t xml:space="preserve">an analysis of </w:t>
+      </w:r>
+      <w:r>
+        <w:rPr>
+          <w:i/>
+        </w:rPr>
+        <w:t>P. falciparum</w:t>
+      </w:r>
+      <w:r>
+        <w:t xml:space="preserve"> genome variation in the parents and progeny of experimental genetic crosses. We have studied all three crosses that have been published to date, involving the parental clones 3D7, HB3, Dd2, 7G8 and GB4, representing a broad range of genetic and phenotypic diversity </w:t>
       </w:r>
       <w:r>
         <w:fldChar w:fldCharType="begin" w:fldLock="1"/>
       </w:r>
       <w:r>
-        <w:instrText>ADDIN CSL_CITATION { "citationItems" : [ { "id" : "ITEM-1", "itemData" : { "DOI" : "10.1016/j.ygeno.2007.05.011", "ISSN" : "0888-7543", "PMID" : "17587543", "abstract" : "A simple method of inferring the genotyping error rate of SNP arrays and similar high-throughput genotyping methods from Mendelian errors is described. Application to genotypes from small families using the Affymetrix GeneChip Human Mapping 50 k Array indicates an error rate of about 0.1%, and this rate can be reduced by increasing the quality criterion for calls, though at the cost of a reduced genotype call rate, which limits the benefit available. Simulated data are used to show that the number of SNPs on this array is sufficient for such a low error rate to have little impact on identical by descent-based inference for disease linkage in sib-pair studies.", "author" : [ { "dropping-particle" : "", "family" : "Saunders", "given" : "Ian W", "non-dropping-particle" : "", "parse-names" : false, "suffix" : "" }, { "dropping-particle" : "", "family" : "Brohede", "given" : "Jesper", "non-dropping-particle" : "", "parse-names" : false, "suffix" : "" }, { "dropping-particle" : "", "family" : "Hannan", "given" : "Garry N", "non-dropping-particle" : "", "parse-names" : false, "suffix" : "" } ], "container-title" : "Genomics", "id" : "ITEM-1", "issue" : "3", "issued" : { "date-parts" : [ [ "2007", "9" ] ] }, "page" : "291-6", "title" : "Estimating genotyping error rates from Mendelian errors in SNP array genotypes and their impact on inference.", "type" : "article-journal", "volume" : "90" }, "uris" : [ "http://www.mendeley.com/documents/?uuid=0cfefce7-ec16-434a-953b-289d7ba7fc21" ] } ], "mendeley" : { "formattedCitation" : "(Saunders et al. 2007)", "plainTextFormattedCitation" : "(Saunders et al. 2007)", "previouslyFormattedCitation" : "(Saunders et al. 2007)" }, "properties" : { "noteIndex" : 0 }, "schema" : "https://github.com/citation-style-language/schema/raw/master/csl-citation.json" }</w:instrText>
+        <w:instrText>ADDIN CSL_CITATION { "citationItems" : [ { "id" : "ITEM-1", "itemData" : { "DOI" : "10.1038/nrg2126", "ISSN" : "1471-0056", "PMID" : "17572690", "abstract" : "Genetic studies of Plasmodium falciparum laboratory crosses and field isolates have produced valuable insights into determinants of drug responses, antigenic variation, disease virulence, cellular development and population structures of these virulent human malaria parasites. Full-genome sequences and high-resolution haplotype maps of SNPs and microsatellites are now available for all 14 parasite chromosomes. Rapidly increasing genetic and genomic information on Plasmodium parasites, mosquitoes and humans will combine as a rich resource for new advances in our understanding of malaria, its transmission and its manifestations of disease.", "author" : [ { "dropping-particle" : "", "family" : "Su", "given" : "Xinzhuan", "non-dropping-particle" : "", "parse-names" : false, "suffix" : "" }, { "dropping-particle" : "", "family" : "Hayton", "given" : "Karen", "non-dropping-particle" : "", "parse-names" : false, "suffix" : "" }, { "dropping-particle" : "", "family" : "Wellems", "given" : "Thomas E", "non-dropping-particle" : "", "parse-names" : false, "suffix" : "" } ], "container-title" : "Nature reviews. Genetics", "id" : "ITEM-1", "issue" : "7", "issued" : { "date-parts" : [ [ "2007", "7" ] ] }, "page" : "497-506", "publisher" : "Nature Publishing Group", "title" : "Genetic linkage and association analyses for trait mapping in Plasmodium falciparum.", "title-short" : "Nat Rev Genet", "type" : "article-journal", "volume" : "8" }, "uris" : [ "http://www.mendeley.com/documents/?uuid=2a6756ec-78d2-43b5-af64-662e8ca78c2c" ] }, { "id" : "ITEM-2", "itemData" : { "DOI" : "10.1016/j.ijpara.2012.03.004", "ISSN" : "1879-0135", "PMID" : "22475816", "abstract" : "We review the principles of linkage analysis of experimental genetic crosses and their application to Plasmodium falciparum. Three experimental genetic crosses have been performed using the human malaria parasite P. falciparum. Linkage analysis of the progeny of these crosses has been used to identify parasite genes important in phenotypes such as drug resistance, parasite growth and virulence, and transmission to mosquitoes. The construction and analysis of genetic maps has been used to characterise recombination rates across the parasite genome and to identify hotspots of recombination.", "author" : [ { "dropping-particle" : "", "family" : "Ranford-Cartwright", "given" : "Lisa C", "non-dropping-particle" : "", "parse-names" : false, "suffix" : "" }, { "dropping-particle" : "", "family" : "Mwangi", "given" : "Jonathan M", "non-dropping-particle" : "", "parse-names" : false, "suffix" : "" } ], "container-title" : "International journal for parasitology", "id" : "ITEM-2", "issue" : "6", "issued" : { "date-parts" : [ [ "2012", "5", "15" ] ] }, "page" : "529-34", "title" : "Analysis of malaria parasite phenotypes using experimental genetic crosses of Plasmodium falciparum.", "type" : "article-journal", "volume" : "42" }, "uris" : [ "http://www.mendeley.com/documents/?uuid=8037680b-fd71-46fd-aed8-3319f89ad416" ] } ], "mendeley" : { "formattedCitation" : "(Su et al. 2007; Ranford-Cartwright &amp; Mwangi 2012)", "plainTextFormattedCitation" : "(Su et al. 2007; Ranford-Cartwright &amp; Mwangi 2012)", "previouslyFormattedCitation" : "(Su et al. 2007; Ranford-Cartwright &amp; Mwangi 2012)" }, "properties" : { "noteIndex" : 0 }, "schema" : "https://github.com/citation-style-language/schema/raw/master/csl-citation.json" }</w:instrText>
       </w:r>
       <w:r>
         <w:fldChar w:fldCharType="separate"/>
@@ -1267,36 +1308,279 @@
         <w:rPr>
           <w:noProof/>
         </w:rPr>
-        <w:t>(Saunders et al. 2007)</w:t>
+        <w:t>(Su et al. 2007; Ranford-Cartwright &amp; Mwangi 2012)</w:t>
       </w:r>
       <w:r>
         <w:fldChar w:fldCharType="end"/>
       </w:r>
       <w:r>
+        <w:t xml:space="preserve">. It is worth noting that these genetic crosses were complex and laborious to produce, involving passage through blood cultures, mosquitoes (where sexual reproduction takes place) and non-human primates  </w:t>
+      </w:r>
+      <w:r>
+        <w:fldChar w:fldCharType="begin" w:fldLock="1"/>
+      </w:r>
+      <w:r>
+        <w:instrText>ADDIN CSL_CITATION { "citationItems" : [ { "id" : "ITEM-1", "itemData" : { "ISSN" : "0036-8075", "PMID" : "3299700", "abstract" : "Malaria parasites are haploid for most of their life cycle, with zygote formation and meiosis occurring during the mosquito phase of development. The parasites can be analyzed genetically by transmitting mixtures of cloned parasites through mosquitoes to permit cross-fertilization of gametes to occur. A cross was made between two clones of Plasmodium falciparum differing in enzymes, drug sensitivity, antigens, and chromosome patterns. Parasites showing recombination between the parent clone markers were detected at a high frequency. Novel forms of certain chromosomes, detected by pulsed-field gradient gel electrophoresis, were produced readily, showing that extensive rearrangements occur in the parasite genome after cross-fertilization. Since patients are frequently infected with mixtures of genetically distinct parasites, mosquito transmission is likely to provide the principal mechanisms for generating parasites with novel genotypes.", "author" : [ { "dropping-particle" : "", "family" : "Walliker", "given" : "D", "non-dropping-particle" : "", "parse-names" : false, "suffix" : "" }, { "dropping-particle" : "", "family" : "Quakyi", "given" : "I A", "non-dropping-particle" : "", "parse-names" : false, "suffix" : "" }, { "dropping-particle" : "", "family" : "Wellems", "given" : "T E", "non-dropping-particle" : "", "parse-names" : false, "suffix" : "" }, { "dropping-particle" : "", "family" : "McCutchan", "given" : "T F", "non-dropping-particle" : "", "parse-names" : false, "suffix" : "" }, { "dropping-particle" : "", "family" : "Szarfman", "given" : "A", "non-dropping-particle" : "", "parse-names" : false, "suffix" : "" }, { "dropping-particle" : "", "family" : "London", "given" : "W T", "non-dropping-particle" : "", "parse-names" : false, "suffix" : "" }, { "dropping-particle" : "", "family" : "Corcoran", "given" : "L M", "non-dropping-particle" : "", "parse-names" : false, "suffix" : "" }, { "dropping-particle" : "", "family" : "Burkot", "given" : "T R", "non-dropping-particle" : "", "parse-names" : false, "suffix" : "" }, { "dropping-particle" : "", "family" : "Carter", "given" : "R", "non-dropping-particle" : "", "parse-names" : false, "suffix" : "" } ], "container-title" : "Science (New York, N.Y.)", "id" : "ITEM-1", "issue" : "4809", "issued" : { "date-parts" : [ [ "1987", "6", "26" ] ] }, "note" : "Original paper describing the 3D7 x HB3 cross.", "page" : "1661-6", "title" : "Genetic analysis of the human malaria parasite Plasmodium falciparum.", "type" : "article-journal", "volume" : "236" }, "uris" : [ "http://www.mendeley.com/documents/?uuid=48bc9a3a-5934-4eb4-b2de-2116210cba31" ] } ], "mendeley" : { "formattedCitation" : "(Walliker et al. 1987)", "plainTextFormattedCitation" : "(Walliker et al. 1987)", "previouslyFormattedCitation" : "(Walliker et al. 1987)" }, "properties" : { "noteIndex" : 0 }, "schema" : "https://github.com/citation-style-language/schema/raw/master/csl-citation.json" }</w:instrText>
+      </w:r>
+      <w:r>
+        <w:fldChar w:fldCharType="separate"/>
+      </w:r>
+      <w:r>
+        <w:rPr>
+          <w:noProof/>
+        </w:rPr>
+        <w:t>(Walliker et al. 1987)</w:t>
+      </w:r>
+      <w:r>
+        <w:fldChar w:fldCharType="end"/>
+      </w:r>
+      <w:r>
+        <w:t xml:space="preserve">. They have led to key discoveries regarding the causes of drug resistance </w:t>
+      </w:r>
+      <w:r>
+        <w:fldChar w:fldCharType="begin" w:fldLock="1"/>
+      </w:r>
+      <w:r>
+        <w:instrText>ADDIN CSL_CITATION { "citationItems" : [ { "id" : "ITEM-1", "itemData" : { "ISSN" : "0027-8424", "PMID" : "1673031", "abstract" : "The resurgence of malaria in recent decades has been accompanied by the worldwide spread of resistance to chloroquine, a drug once uncontested as the first-line antimalarial agent because of its efficacy and low toxicity. Chloroquine-resistant strains of Plasmodium falciparum counter the drug by expelling it rapidly via an unknown mechanism. In the absence of explicit biochemical knowledge of this efflux mechanism, reverse genetics provides a powerful approach to the molecular basis of chloroquine resistance. Here we report genetic linkage analysis in which 85 restriction fragment length polymorphism markers were used to examine inheritance of the 14 P. falciparum chromosomes in a laboratory cross between a chloroquine-resistant and a chloroquine-sensitive parasite. Inheritance data from 16 independent recombinant progeny show that the rapid efflux, chloroquine-resistant phenotype is governed by a single locus within an approximately 400-kilobase region of chromosome 7. Identification and characterization of genes within this region should lead to an understanding of the chloroquine-resistance mechanism.", "author" : [ { "dropping-particle" : "", "family" : "Wellems", "given" : "T E", "non-dropping-particle" : "", "parse-names" : false, "suffix" : "" }, { "dropping-particle" : "", "family" : "Walker-Jonah", "given" : "A", "non-dropping-particle" : "", "parse-names" : false, "suffix" : "" }, { "dropping-particle" : "", "family" : "Panton", "given" : "L J", "non-dropping-particle" : "", "parse-names" : false, "suffix" : "" } ], "container-title" : "Proceedings of the National Academy of Sciences of the United States of America", "id" : "ITEM-1", "issue" : "8", "issued" : { "date-parts" : [ [ "1991", "4", "15" ] ] }, "note" : "Paper reporting linkage analysis in HB3 x Dd2 with chloroquine resistance using RFLP markers, identifying locus on chromosome 7.", "page" : "3382-6", "title" : "Genetic mapping of the chloroquine-resistance locus on Plasmodium falciparum chromosome 7.", "type" : "article-journal", "volume" : "88" }, "uris" : [ "http://www.mendeley.com/documents/?uuid=db900ff4-ea5f-4a73-b67c-07ea96859eea" ] } ], "mendeley" : { "formattedCitation" : "(Wellems et al. 1991)", "plainTextFormattedCitation" : "(Wellems et al. 1991)", "previouslyFormattedCitation" : "(Wellems et al. 1991)" }, "properties" : { "noteIndex" : 0 }, "schema" : "https://github.com/citation-style-language/schema/raw/master/csl-citation.json" }</w:instrText>
+      </w:r>
+      <w:r>
+        <w:fldChar w:fldCharType="separate"/>
+      </w:r>
+      <w:r>
+        <w:rPr>
+          <w:noProof/>
+        </w:rPr>
+        <w:t>(Wellems et al. 1991)</w:t>
+      </w:r>
+      <w:r>
+        <w:fldChar w:fldCharType="end"/>
+      </w:r>
+      <w:r>
+        <w:t xml:space="preserve"> and host specificity </w:t>
+      </w:r>
+      <w:r>
+        <w:fldChar w:fldCharType="begin" w:fldLock="1"/>
+      </w:r>
+      <w:r>
+        <w:instrText>ADDIN CSL_CITATION { "citationItems" : [ { "id" : "ITEM-1", "itemData" : { "DOI" : "10.1016/j.chom.2008.06.001", "ISSN" : "1934-6069", "PMID" : "18621009", "abstract" : "Some human malaria Plasmodium falciparum parasites, but not others, also cause disease in Aotus monkeys. To identify the basis for this variation, we crossed two clones that differ in Aotus nancymaae virulence and mapped inherited traits of infectivity to erythrocyte invasion by linkage analysis. A major pathway of invasion was linked to polymorphisms in a putative erythrocyte binding protein, PfRH5, found in the apical region of merozoites. Polymorphisms of PfRH5 from the A. nancymaae-virulent parent transformed the nonvirulent parent to a virulent parasite. Conversely, replacements that removed these polymorphisms from PfRH5 converted a virulent progeny clone to a nonvirulent parasite. Further, a proteolytic fragment of PfRH5 from the infective parasites bound to A. nancymaae erythrocytes. Our results also suggest that PfRH5 is a parasite ligand for human infection, and that amino acid substitutions can cause its binding domain to recognize different human erythrocyte surface receptors.", "author" : [ { "dropping-particle" : "", "family" : "Hayton", "given" : "Karen", "non-dropping-particle" : "", "parse-names" : false, "suffix" : "" }, { "dropping-particle" : "", "family" : "Gaur", "given" : "Deepak", "non-dropping-particle" : "", "parse-names" : false, "suffix" : "" }, { "dropping-particle" : "", "family" : "Liu", "given" : "Anna", "non-dropping-particle" : "", "parse-names" : false, "suffix" : "" }, { "dropping-particle" : "", "family" : "Takahashi", "given" : "Jonathan", "non-dropping-particle" : "", "parse-names" : false, "suffix" : "" }, { "dropping-particle" : "", "family" : "Henschen", "given" : "Bruce", "non-dropping-particle" : "", "parse-names" : false, "suffix" : "" }, { "dropping-particle" : "", "family" : "Singh", "given" : "Subhash", "non-dropping-particle" : "", "parse-names" : false, "suffix" : "" }, { "dropping-particle" : "", "family" : "Lambert", "given" : "Lynn", "non-dropping-particle" : "", "parse-names" : false, "suffix" : "" }, { "dropping-particle" : "", "family" : "Furuya", "given" : "Tetsuya", "non-dropping-particle" : "", "parse-names" : false, "suffix" : "" }, { "dropping-particle" : "", "family" : "Bouttenot", "given" : "Rachel", "non-dropping-particle" : "", "parse-names" : false, "suffix" : "" }, { "dropping-particle" : "", "family" : "Doll", "given" : "Michelle", "non-dropping-particle" : "", "parse-names" : false, "suffix" : "" }, { "dropping-particle" : "", "family" : "Nawaz", "given" : "Fatima", "non-dropping-particle" : "", "parse-names" : false, "suffix" : "" }, { "dropping-particle" : "", "family" : "Mu", "given" : "Jianbing", "non-dropping-particle" : "", "parse-names" : false, "suffix" : "" }, { "dropping-particle" : "", "family" : "Jiang", "given" : "Lubin", "non-dropping-particle" : "", "parse-names" : false, "suffix" : "" }, { "dropping-particle" : "", "family" : "Miller", "given" : "Louis H", "non-dropping-particle" : "", "parse-names" : false, "suffix" : "" }, { "dropping-particle" : "", "family" : "Wellems", "given" : "Thomas E", "non-dropping-particle" : "", "parse-names" : false, "suffix" : "" } ], "container-title" : "Cell host &amp; microbe", "id" : "ITEM-1", "issue" : "1", "issued" : { "date-parts" : [ [ "2008", "7", "17" ] ] }, "page" : "40-51", "title" : "Erythrocyte binding protein PfRH5 polymorphisms determine species-specific pathways of Plasmodium falciparum invasion.", "type" : "article-journal", "volume" : "4" }, "uris" : [ "http://www.mendeley.com/documents/?uuid=d323b8a5-264f-495f-acdc-2b67379be284" ] } ], "mendeley" : { "formattedCitation" : "(Hayton et al. 2008)", "plainTextFormattedCitation" : "(Hayton et al. 2008)", "previouslyFormattedCitation" : "(Hayton et al. 2008)" }, "properties" : { "noteIndex" : 0 }, "schema" : "https://github.com/citation-style-language/schema/raw/master/csl-citation.json" }</w:instrText>
+      </w:r>
+      <w:r>
+        <w:fldChar w:fldCharType="separate"/>
+      </w:r>
+      <w:r>
+        <w:rPr>
+          <w:noProof/>
+        </w:rPr>
+        <w:t>(Hayton et al. 2008)</w:t>
+      </w:r>
+      <w:r>
+        <w:fldChar w:fldCharType="end"/>
+      </w:r>
+      <w:r>
+        <w:t xml:space="preserve">. Although only a limited number of crosses are currently available, typically more than 30 genetically distinct progeny clones can be obtained from a single cross </w:t>
+      </w:r>
+      <w:r>
+        <w:fldChar w:fldCharType="begin" w:fldLock="1"/>
+      </w:r>
+      <w:r>
+        <w:instrText>ADDIN CSL_CITATION { "citationItems" : [ { "id" : "ITEM-1", "itemData" : { "DOI" : "10.1016/j.ijpara.2012.03.004", "ISSN" : "1879-0135", "PMID" : "22475816", "abstract" : "We review the principles of linkage analysis of experimental genetic crosses and their application to Plasmodium falciparum. Three experimental genetic crosses have been performed using the human malaria parasite P. falciparum. Linkage analysis of the progeny of these crosses has been used to identify parasite genes important in phenotypes such as drug resistance, parasite growth and virulence, and transmission to mosquitoes. The construction and analysis of genetic maps has been used to characterise recombination rates across the parasite genome and to identify hotspots of recombination.", "author" : [ { "dropping-particle" : "", "family" : "Ranford-Cartwright", "given" : "Lisa C", "non-dropping-particle" : "", "parse-names" : false, "suffix" : "" }, { "dropping-particle" : "", "family" : "Mwangi", "given" : "Jonathan M", "non-dropping-particle" : "", "parse-names" : false, "suffix" : "" } ], "container-title" : "International journal for parasitology", "id" : "ITEM-1", "issue" : "6", "issued" : { "date-parts" : [ [ "2012", "5", "15" ] ] }, "page" : "529-34", "title" : "Analysis of malaria parasite phenotypes using experimental genetic crosses of Plasmodium falciparum.", "type" : "article-journal", "volume" : "42" }, "uris" : [ "http://www.mendeley.com/documents/?uuid=8037680b-fd71-46fd-aed8-3319f89ad416" ] } ], "mendeley" : { "formattedCitation" : "(Ranford-Cartwright &amp; Mwangi 2012)", "plainTextFormattedCitation" : "(Ranford-Cartwright &amp; Mwangi 2012)", "previouslyFormattedCitation" : "(Ranford-Cartwright &amp; Mwangi 2012)" }, "properties" : { "noteIndex" : 0 }, "schema" : "https://github.com/citation-style-language/schema/raw/master/csl-citation.json" }</w:instrText>
+      </w:r>
+      <w:r>
+        <w:fldChar w:fldCharType="separate"/>
+      </w:r>
+      <w:r>
+        <w:rPr>
+          <w:noProof/>
+        </w:rPr>
+        <w:t>(Ranford-Cartwright &amp; Mwangi 2012)</w:t>
+      </w:r>
+      <w:r>
+        <w:fldChar w:fldCharType="end"/>
+      </w:r>
+      <w:r>
+        <w:t xml:space="preserve">. The large number of progeny provides a higher power to observe Mendelian errors than smaller pedigrees or trios, and thus to identify variants which are spurious or where genotyping is unreliable. These three crosses are therefore a precious resource for studying genome variation in </w:t>
+      </w:r>
+      <w:r>
+        <w:rPr>
+          <w:i/>
+        </w:rPr>
+        <w:t>P. falciparum</w:t>
+      </w:r>
+      <w:r>
+        <w:t>, because they represent the only experimental system within which Mendelian errors can be observed and used to guide variant discovery.</w:t>
+      </w:r>
+    </w:p>
+    <w:p>
+      <w:r>
+        <w:t xml:space="preserve">We use a combination of methods for variant discovery, leveraging both alignment of sequence reads to the 3D7 reference genome </w:t>
+      </w:r>
+      <w:r>
+        <w:fldChar w:fldCharType="begin" w:fldLock="1"/>
+      </w:r>
+      <w:r>
+        <w:instrText>ADDIN CSL_CITATION { "citationItems" : [ { "id" : "ITEM-1", "itemData" : { "DOI" : "10.1038/ng.806", "ISSN" : "1546-1718", "PMID" : "21478889", "abstract" : "Recent advances in sequencing technology make it possible to comprehensively catalog genetic variation in population samples, creating a foundation for understanding human disease, ancestry and evolution. The amounts of raw data produced are prodigious, and many computational steps are required to translate this output into high-quality variant calls. We present a unified analytic framework to discover and genotype variation among multiple samples simultaneously that achieves sensitive and specific results across five sequencing technologies and three distinct, canonical experimental designs. Our process includes (i) initial read mapping; (ii) local realignment around indels; (iii) base quality score recalibration; (iv) SNP discovery and genotyping to find all potential variants; and (v) machine learning to separate true segregating variation from machine artifacts common to next-generation sequencing technologies. We here discuss the application of these tools, instantiated in the Genome Analysis Toolkit, to deep whole-genome, whole-exome capture and multi-sample low-pass (\u223c4\u00d7) 1000 Genomes Project datasets.", "author" : [ { "dropping-particle" : "", "family" : "DePristo", "given" : "Mark A", "non-dropping-particle" : "", "parse-names" : false, "suffix" : "" }, { "dropping-particle" : "", "family" : "Banks", "given" : "Eric", "non-dropping-particle" : "", "parse-names" : false, "suffix" : "" }, { "dropping-particle" : "", "family" : "Poplin", "given" : "Ryan", "non-dropping-particle" : "", "parse-names" : false, "suffix" : "" }, { "dropping-particle" : "V", "family" : "Garimella", "given" : "Kiran", "non-dropping-particle" : "", "parse-names" : false, "suffix" : "" }, { "dropping-particle" : "", "family" : "Maguire", "given" : "Jared R", "non-dropping-particle" : "", "parse-names" : false, "suffix" : "" }, { "dropping-particle" : "", "family" : "Hartl", "given" : "Christopher", "non-dropping-particle" : "", "parse-names" : false, "suffix" : "" }, { "dropping-particle" : "", "family" : "Philippakis", "given" : "Anthony A", "non-dropping-particle" : "", "parse-names" : false, "suffix" : "" }, { "dropping-particle" : "", "family" : "Angel", "given" : "Guillermo", "non-dropping-particle" : "del", "parse-names" : false, "suffix" : "" }, { "dropping-particle" : "", "family" : "Rivas", "given" : "Manuel A", "non-dropping-particle" : "", "parse-names" : false, "suffix" : "" }, { "dropping-particle" : "", "family" : "Hanna", "given" : "Matt", "non-dropping-particle" : "", "parse-names" : false, "suffix" : "" }, { "dropping-particle" : "", "family" : "McKenna", "given" : "Aaron", "non-dropping-particle" : "", "parse-names" : false, "suffix" : "" }, { "dropping-particle" : "", "family" : "Fennell", "given" : "Tim J", "non-dropping-particle" : "", "parse-names" : false, "suffix" : "" }, { "dropping-particle" : "", "family" : "Kernytsky", "given" : "Andrew M", "non-dropping-particle" : "", "parse-names" : false, "suffix" : "" }, { "dropping-particle" : "", "family" : "Sivachenko", "given" : "Andrey Y", "non-dropping-particle" : "", "parse-names" : false, "suffix" : "" }, { "dropping-particle" : "", "family" : "Cibulskis", "given" : "Kristian", "non-dropping-particle" : "", "parse-names" : false, "suffix" : "" }, { "dropping-particle" : "", "family" : "Gabriel", "given" : "Stacey B", "non-dropping-particle" : "", "parse-names" : false, "suffix" : "" }, { "dropping-particle" : "", "family" : "Altshuler", "given" : "David", "non-dropping-particle" : "", "parse-names" : false, "suffix" : "" }, { "dropping-particle" : "", "family" : "Daly", "given" : "Mark J", "non-dropping-particle" : "", "parse-names" : false, "suffix" : "" } ], "container-title" : "Nature genetics", "id" : "ITEM-1", "issue" : "5", "issued" : { "date-parts" : [ [ "2011", "5" ] ] }, "page" : "491-8", "title" : "A framework for variation discovery and genotyping using next-generation DNA sequencing data.", "type" : "article-journal", "volume" : "43" }, "uris" : [ "http://www.mendeley.com/documents/?uuid=addb69e7-f494-4d8b-ab16-60eedb326505" ] }, { "id" : "ITEM-2", "itemData" : { "DOI" : "10.1093/bioinformatics/btp324", "ISSN" : "1367-4811", "PMID" : "19451168", "abstract" : "MOTIVATION: The enormous amount of short reads generated by the new DNA sequencing technologies call for the development of fast and accurate read alignment programs. A first generation of hash table-based methods has been developed, including MAQ, which is accurate, feature rich and fast enough to align short reads from a single individual. However, MAQ does not support gapped alignment for single-end reads, which makes it unsuitable for alignment of longer reads where indels may occur frequently. The speed of MAQ is also a concern when the alignment is scaled up to the resequencing of hundreds of individuals.\n\nRESULTS: We implemented Burrows-Wheeler Alignment tool (BWA), a new read alignment package that is based on backward search with Burrows-Wheeler Transform (BWT), to efficiently align short sequencing reads against a large reference sequence such as the human genome, allowing mismatches and gaps. BWA supports both base space reads, e.g. from Illumina sequencing machines, and color space reads from AB SOLiD machines. Evaluations on both simulated and real data suggest that BWA is approximately 10-20x faster than MAQ, while achieving similar accuracy. In addition, BWA outputs alignment in the new standard SAM (Sequence Alignment/Map) format. Variant calling and other downstream analyses after the alignment can be achieved with the open source SAMtools software package.\n\nAVAILABILITY: http://maq.sourceforge.net.", "author" : [ { "dropping-particle" : "", "family" : "Li", "given" : "Heng", "non-dropping-particle" : "", "parse-names" : false, "suffix" : "" }, { "dropping-particle" : "", "family" : "Durbin", "given" : "Richard", "non-dropping-particle" : "", "parse-names" : false, "suffix" : "" } ], "container-title" : "Bioinformatics (Oxford, England)", "id" : "ITEM-2", "issue" : "14", "issued" : { "date-parts" : [ [ "2009", "7", "15" ] ] }, "page" : "1754-60", "title" : "Fast and accurate short read alignment with Burrows-Wheeler transform.", "type" : "article-journal", "volume" : "25" }, "uris" : [ "http://www.mendeley.com/documents/?uuid=59353d32-dddf-45cb-bbdf-dbe3503f6043" ] }, { "id" : "ITEM-3", "itemData" : { "DOI" : "10.1101/gr.107524.110", "ISSN" : "1549-5469", "PMID" : "20644199", "abstract" : "Next-generation DNA sequencing (NGS) projects, such as the 1000 Genomes Project, are already revolutionizing our understanding of genetic variation among individuals. However, the massive data sets generated by NGS--the 1000 Genome pilot alone includes nearly five terabases--make writing feature-rich, efficient, and robust analysis tools difficult for even computationally sophisticated individuals. Indeed, many professionals are limited in the scope and the ease with which they can answer scientific questions by the complexity of accessing and manipulating the data produced by these machines. Here, we discuss our Genome Analysis Toolkit (GATK), a structured programming framework designed to ease the development of efficient and robust analysis tools for next-generation DNA sequencers using the functional programming philosophy of MapReduce. The GATK provides a small but rich set of data access patterns that encompass the majority of analysis tool needs. Separating specific analysis calculations from common data management infrastructure enables us to optimize the GATK framework for correctness, stability, and CPU and memory efficiency and to enable distributed and shared memory parallelization. We highlight the capabilities of the GATK by describing the implementation and application of robust, scale-tolerant tools like coverage calculators and single nucleotide polymorphism (SNP) calling. We conclude that the GATK programming framework enables developers and analysts to quickly and easily write efficient and robust NGS tools, many of which have already been incorporated into large-scale sequencing projects like the 1000 Genomes Project and The Cancer Genome Atlas.", "author" : [ { "dropping-particle" : "", "family" : "McKenna", "given" : "Aaron", "non-dropping-particle" : "", "parse-names" : false, "suffix" : "" }, { "dropping-particle" : "", "family" : "Hanna", "given" : "Matthew", "non-dropping-particle" : "", "parse-names" : false, "suffix" : "" }, { "dropping-particle" : "", "family" : "Banks", "given" : "Eric", "non-dropping-particle" : "", "parse-names" : false, "suffix" : "" }, { "dropping-particle" : "", "family" : "Sivachenko", "given" : "Andrey", "non-dropping-particle" : "", "parse-names" : false, "suffix" : "" }, { "dropping-particle" : "", "family" : "Cibulskis", "given" : "Kristian", "non-dropping-particle" : "", "parse-names" : false, "suffix" : "" }, { "dropping-particle" : "", "family" : "Kernytsky", "given" : "Andrew", "non-dropping-particle" : "", "parse-names" : false, "suffix" : "" }, { "dropping-particle" : "", "family" : "Garimella", "given" : "Kiran", "non-dropping-particle" : "", "parse-names" : false, "suffix" : "" }, { "dropping-particle" : "", "family" : "Altshuler", "given" : "David", "non-dropping-particle" : "", "parse-names" : false, "suffix" : "" }, { "dropping-particle" : "", "family" : "Gabriel", "given" : "Stacey", "non-dropping-particle" : "", "parse-names" : false, "suffix" : "" }, { "dropping-particle" : "", "family" : "Daly", "given" : "Mark", "non-dropping-particle" : "", "parse-names" : false, "suffix" : "" }, { "dropping-particle" : "", "family" : "DePristo", "given" : "Mark A", "non-dropping-particle" : "", "parse-names" : false, "suffix" : "" } ], "container-title" : "Genome research", "id" : "ITEM-3", "issue" : "9", "issued" : { "date-parts" : [ [ "2010", "9" ] ] }, "page" : "1297-303", "title" : "The Genome Analysis Toolkit: a MapReduce framework for analyzing next-generation DNA sequencing data.", "type" : "article-journal", "volume" : "20" }, "uris" : [ "http://www.mendeley.com/documents/?uuid=b413ce8c-560c-40dd-a1f6-440348ad2737" ] } ], "mendeley" : { "formattedCitation" : "(DePristo et al. 2011; Li &amp; Durbin 2009; McKenna et al. 2010)", "plainTextFormattedCitation" : "(DePristo et al. 2011; Li &amp; Durbin 2009; McKenna et al. 2010)", "previouslyFormattedCitation" : "(DePristo et al. 2011; Li &amp; Durbin 2009; McKenna et al. 2010)" }, "properties" : { "noteIndex" : 0 }, "schema" : "https://github.com/citation-style-language/schema/raw/master/csl-citation.json" }</w:instrText>
+      </w:r>
+      <w:r>
+        <w:fldChar w:fldCharType="separate"/>
+      </w:r>
+      <w:r>
+        <w:rPr>
+          <w:noProof/>
+        </w:rPr>
+        <w:t>(DePristo et al. 2011; Li &amp; Durbin 2009; McKenna et al. 2010)</w:t>
+      </w:r>
+      <w:r>
+        <w:fldChar w:fldCharType="end"/>
+      </w:r>
+      <w:r>
+        <w:t xml:space="preserve"> and reference-free sequence assembly </w:t>
+      </w:r>
+      <w:r>
+        <w:fldChar w:fldCharType="begin" w:fldLock="1"/>
+      </w:r>
+      <w:r>
+        <w:instrText>ADDIN CSL_CITATION { "citationItems" : [ { "id" : "ITEM-1", "itemData" : { "DOI" : "10.1038/ng.1028", "ISSN" : "1546-1718", "PMID" : "22231483", "abstract" : "Detecting genetic variants that are highly divergent from a reference sequence remains a major challenge in genome sequencing. We introduce de novo assembly algorithms using colored de Bruijn graphs for detecting and genotyping simple and complex genetic variants in an individual or population. We provide an efficient software implementation, Cortex, the first de novo assembler capable of assembling multiple eukaryotic genomes simultaneously. Four applications of Cortex are presented. First, we detect and validate both simple and complex structural variations in a high-coverage human genome. Second, we identify more than 3 Mb of sequence absent from the human reference genome, in pooled low-coverage population sequence data from the 1000 Genomes Project. Third, we show how population information from ten chimpanzees enables accurate variant calls without a reference sequence. Last, we estimate classical human leukocyte antigen (HLA) genotypes at HLA-B, the most variable gene in the human genome.", "author" : [ { "dropping-particle" : "", "family" : "Iqbal", "given" : "Zamin", "non-dropping-particle" : "", "parse-names" : false, "suffix" : "" }, { "dropping-particle" : "", "family" : "Caccamo", "given" : "Mario", "non-dropping-particle" : "", "parse-names" : false, "suffix" : "" }, { "dropping-particle" : "", "family" : "Turner", "given" : "Isaac", "non-dropping-particle" : "", "parse-names" : false, "suffix" : "" }, { "dropping-particle" : "", "family" : "Flicek", "given" : "Paul", "non-dropping-particle" : "", "parse-names" : false, "suffix" : "" }, { "dropping-particle" : "", "family" : "McVean", "given" : "Gil", "non-dropping-particle" : "", "parse-names" : false, "suffix" : "" } ], "container-title" : "Nature genetics", "id" : "ITEM-1", "issue" : "2", "issued" : { "date-parts" : [ [ "2012", "2" ] ] }, "page" : "226-32", "publisher" : "Nature Publishing Group, a division of Macmillan Publishers Limited. All Rights Reserved.", "title" : "De novo assembly and genotyping of variants using colored de Bruijn graphs.", "title-short" : "Nat Genet", "type" : "article-journal", "volume" : "44" }, "uris" : [ "http://www.mendeley.com/documents/?uuid=dc4d24b7-fb9b-47a9-932a-6bf5d04e0476" ] } ], "mendeley" : { "formattedCitation" : "(Iqbal et al. 2012)", "plainTextFormattedCitation" : "(Iqbal et al. 2012)", "previouslyFormattedCitation" : "(Iqbal et al. 2012)" }, "properties" : { "noteIndex" : 0 }, "schema" : "https://github.com/citation-style-language/schema/raw/master/csl-citation.json" }</w:instrText>
+      </w:r>
+      <w:r>
+        <w:fldChar w:fldCharType="separate"/>
+      </w:r>
+      <w:r>
+        <w:rPr>
+          <w:noProof/>
+        </w:rPr>
+        <w:t>(Iqbal et al. 2012)</w:t>
+      </w:r>
+      <w:r>
+        <w:fldChar w:fldCharType="end"/>
+      </w:r>
+      <w:r>
+        <w:t xml:space="preserve"> to build a map of genome variation within each cross incorporating SNP, INDEL and complex polymorphisms. </w:t>
+      </w:r>
+      <w:r>
+        <w:t>All of the variants included in the final call set</w:t>
+      </w:r>
+      <w:r>
+        <w:t>s</w:t>
+      </w:r>
+      <w:r>
+        <w:t xml:space="preserve"> are highly consistent with Mendelian inheritance and show almost perfect genotype concordance between biological replicates.</w:t>
+      </w:r>
+      <w:r>
+        <w:t xml:space="preserve"> These data reveal some </w:t>
+      </w:r>
+      <w:r>
+        <w:t xml:space="preserve">unique </w:t>
+      </w:r>
+      <w:r>
+        <w:t>features of genome variation</w:t>
+      </w:r>
+      <w:r>
+        <w:t xml:space="preserve"> </w:t>
+      </w:r>
+      <w:r>
+        <w:t xml:space="preserve">in </w:t>
+      </w:r>
+      <w:r>
+        <w:rPr>
+          <w:i/>
+        </w:rPr>
+        <w:t>P. falciparum</w:t>
+      </w:r>
+      <w:r>
+        <w:t xml:space="preserve">, including an exceptionally high abundance of </w:t>
+      </w:r>
+      <w:r>
+        <w:t>INDEL</w:t>
+      </w:r>
+      <w:r>
+        <w:t xml:space="preserve">s relative to SNPs. </w:t>
+      </w:r>
+      <w:r>
+        <w:t xml:space="preserve">Because these data </w:t>
+      </w:r>
+      <w:r>
+        <w:t xml:space="preserve">are a rich resource and valuable for further </w:t>
+      </w:r>
+      <w:r>
+        <w:t xml:space="preserve">research </w:t>
+      </w:r>
+      <w:r>
+        <w:t xml:space="preserve">in </w:t>
+      </w:r>
+      <w:r>
+        <w:t>the genome biology of eukaryotic pathogens</w:t>
+      </w:r>
+      <w:r>
+        <w:t xml:space="preserve">, we describe a novel web application providing a means for exploring </w:t>
+      </w:r>
+      <w:r>
+        <w:t>and interacting with the</w:t>
+      </w:r>
+      <w:r>
+        <w:t xml:space="preserve"> data in an intuitive way.</w:t>
+      </w:r>
+      <w:r>
+        <w:t xml:space="preserve"> </w:t>
+      </w:r>
+    </w:p>
+    <w:p>
+      <w:r>
+        <w:t xml:space="preserve">We also </w:t>
+      </w:r>
+      <w:r>
+        <w:t>address</w:t>
+      </w:r>
+      <w:r>
+        <w:t xml:space="preserve"> </w:t>
+      </w:r>
+      <w:r>
+        <w:t xml:space="preserve">open questions regarding meiotic recombination in </w:t>
+      </w:r>
+      <w:r>
+        <w:rPr>
+          <w:i/>
+        </w:rPr>
+        <w:t>P. falciparum</w:t>
+      </w:r>
+      <w:r>
+        <w:t>, a key biological process that generates and maintains genetic diversity in natural parasite populations</w:t>
+      </w:r>
+      <w:r>
         <w:t>.</w:t>
       </w:r>
-    </w:p>
-    <w:p>
-      <w:r>
-        <w:t xml:space="preserve">Here we report </w:t>
-      </w:r>
-      <w:r>
-        <w:t xml:space="preserve">an analysis of </w:t>
-      </w:r>
-      <w:r>
-        <w:rPr>
-          <w:i/>
-        </w:rPr>
-        <w:t>P. falciparum</w:t>
-      </w:r>
-      <w:r>
-        <w:t xml:space="preserve"> genome variation in the parents and progeny of experimental genetic crosses. We have studied all three crosses that have been published to date, involving the parental clones 3D7, HB3, Dd2, 7G8 and GB4, representing a broad range of genetic and phenotypic diversity </w:t>
+      <w:r>
+        <w:t xml:space="preserve"> </w:t>
+      </w:r>
+      <w:r>
+        <w:t>Previous studies</w:t>
+      </w:r>
+      <w:r>
+        <w:t xml:space="preserve"> using lower-resolution genotyping methods</w:t>
+      </w:r>
+      <w:r>
+        <w:t xml:space="preserve"> have estimated crossover </w:t>
+      </w:r>
+      <w:r>
+        <w:t xml:space="preserve">(CO) </w:t>
+      </w:r>
+      <w:r>
+        <w:t xml:space="preserve">recombination </w:t>
+      </w:r>
+      <w:r>
+        <w:lastRenderedPageBreak/>
+        <w:t>rate</w:t>
+      </w:r>
+      <w:r>
+        <w:t>s</w:t>
+      </w:r>
+      <w:r>
+        <w:t xml:space="preserve"> </w:t>
       </w:r>
       <w:r>
         <w:fldChar w:fldCharType="begin" w:fldLock="1"/>
       </w:r>
       <w:r>
-        <w:instrText>ADDIN CSL_CITATION { "citationItems" : [ { "id" : "ITEM-1", "itemData" : { "DOI" : "10.1038/nrg2126", "ISSN" : "1471-0056", "PMID" : "17572690", "abstract" : "Genetic studies of Plasmodium falciparum laboratory crosses and field isolates have produced valuable insights into determinants of drug responses, antigenic variation, disease virulence, cellular development and population structures of these virulent human malaria parasites. Full-genome sequences and high-resolution haplotype maps of SNPs and microsatellites are now available for all 14 parasite chromosomes. Rapidly increasing genetic and genomic information on Plasmodium parasites, mosquitoes and humans will combine as a rich resource for new advances in our understanding of malaria, its transmission and its manifestations of disease.", "author" : [ { "dropping-particle" : "", "family" : "Su", "given" : "Xinzhuan", "non-dropping-particle" : "", "parse-names" : false, "suffix" : "" }, { "dropping-particle" : "", "family" : "Hayton", "given" : "Karen", "non-dropping-particle" : "", "parse-names" : false, "suffix" : "" }, { "dropping-particle" : "", "family" : "Wellems", "given" : "Thomas E", "non-dropping-particle" : "", "parse-names" : false, "suffix" : "" } ], "container-title" : "Nature reviews. Genetics", "id" : "ITEM-1", "issue" : "7", "issued" : { "date-parts" : [ [ "2007", "7" ] ] }, "page" : "497-506", "publisher" : "Nature Publishing Group", "title" : "Genetic linkage and association analyses for trait mapping in Plasmodium falciparum.", "title-short" : "Nat Rev Genet", "type" : "article-journal", "volume" : "8" }, "uris" : [ "http://www.mendeley.com/documents/?uuid=2a6756ec-78d2-43b5-af64-662e8ca78c2c" ] }, { "id" : "ITEM-2", "itemData" : { "DOI" : "10.1016/j.ijpara.2012.03.004", "ISSN" : "1879-0135", "PMID" : "22475816", "abstract" : "We review the principles of linkage analysis of experimental genetic crosses and their application to Plasmodium falciparum. Three experimental genetic crosses have been performed using the human malaria parasite P. falciparum. Linkage analysis of the progeny of these crosses has been used to identify parasite genes important in phenotypes such as drug resistance, parasite growth and virulence, and transmission to mosquitoes. The construction and analysis of genetic maps has been used to characterise recombination rates across the parasite genome and to identify hotspots of recombination.", "author" : [ { "dropping-particle" : "", "family" : "Ranford-Cartwright", "given" : "Lisa C", "non-dropping-particle" : "", "parse-names" : false, "suffix" : "" }, { "dropping-particle" : "", "family" : "Mwangi", "given" : "Jonathan M", "non-dropping-particle" : "", "parse-names" : false, "suffix" : "" } ], "container-title" : "International journal for parasitology", "id" : "ITEM-2", "issue" : "6", "issued" : { "date-parts" : [ [ "2012", "5", "15" ] ] }, "page" : "529-34", "title" : "Analysis of malaria parasite phenotypes using experimental genetic crosses of Plasmodium falciparum.", "type" : "article-journal", "volume" : "42" }, "uris" : [ "http://www.mendeley.com/documents/?uuid=8037680b-fd71-46fd-aed8-3319f89ad416" ] } ], "mendeley" : { "formattedCitation" : "(Su et al. 2007; Ranford-Cartwright &amp; Mwangi 2012)", "plainTextFormattedCitation" : "(Su et al. 2007; Ranford-Cartwright &amp; Mwangi 2012)", "previouslyFormattedCitation" : "(Su et al. 2007; Ranford-Cartwright &amp; Mwangi 2012)" }, "properties" : { "noteIndex" : 0 }, "schema" : "https://github.com/citation-style-language/schema/raw/master/csl-citation.json" }</w:instrText>
+        <w:instrText>ADDIN CSL_CITATION { "citationItems" : [ { "id" : "ITEM-1", "itemData" : { "ISSN" : "0036-8075", "PMID" : "10558988", "abstract" : "Genetic investigations of malaria require a genome-wide, high-resolution linkage map of Plasmodium falciparum. A genetic cross was used to construct such a map from 901 markers that fall into 14 inferred linkage groups corresponding to the 14 nuclear chromosomes. Meiotic crossover activity in the genome proved high (17 kilobases per centimorgan) and notably uniform over chromosome length. Gene conversion events and spontaneous microsatellite length changes were evident in the inheritance data. The markers, map, and recombination parameters are facilitating genome sequence assembly, localization of determinants for such traits as virulence and drug resistance, and genetic studies of parasite field populations.", "author" : [ { "dropping-particle" : "", "family" : "Su", "given" : "X", "non-dropping-particle" : "", "parse-names" : false, "suffix" : "" }, { "dropping-particle" : "", "family" : "Ferdig", "given" : "M T", "non-dropping-particle" : "", "parse-names" : false, "suffix" : "" }, { "dropping-particle" : "", "family" : "Huang", "given" : "Y", "non-dropping-particle" : "", "parse-names" : false, "suffix" : "" }, { "dropping-particle" : "", "family" : "Huynh", "given" : "C Q", "non-dropping-particle" : "", "parse-names" : false, "suffix" : "" }, { "dropping-particle" : "", "family" : "Liu", "given" : "A", "non-dropping-particle" : "", "parse-names" : false, "suffix" : "" }, { "dropping-particle" : "", "family" : "You", "given" : "J", "non-dropping-particle" : "", "parse-names" : false, "suffix" : "" }, { "dropping-particle" : "", "family" : "Wootton", "given" : "J C", "non-dropping-particle" : "", "parse-names" : false, "suffix" : "" }, { "dropping-particle" : "", "family" : "Wellems", "given" : "T E", "non-dropping-particle" : "", "parse-names" : false, "suffix" : "" } ], "container-title" : "Science (New York, N.Y.)", "id" : "ITEM-1", "issue" : "5443", "issued" : { "date-parts" : [ [ "1999", "11", "12" ] ] }, "page" : "1351-3", "title" : "A genetic map and recombination parameters of the human malaria parasite Plasmodium falciparum.", "type" : "article-journal", "volume" : "286" }, "uris" : [ "http://www.mendeley.com/documents/?uuid=7fdd2aa1-5b77-4f5b-85c8-f04b04bebc6f" ] }, { "id" : "ITEM-2", "itemData" : { "DOI" : "10.1186/gb-2011-12-4-r33", "ISSN" : "1465-6914", "PMID" : "21463505", "abstract" : "BACKGROUND: The human malaria parasite Plasmodium falciparum survives pressures from the host immune system and antimalarial drugs by modifying its genome. Genetic recombination and nucleotide substitution are the two major mechanisms that the parasite employs to generate genome diversity. A better understanding of these mechanisms may provide important information for studying parasite evolution, immune evasion and drug resistance. RESULTS: Here, we used a high-density tiling array to estimate the genetic recombination rate among 32 progeny of a P. falciparum genetic cross (7G8 \u00d7 GB4). We detected 638 recombination events and constructed a high-resolution genetic map. Comparing genetic and physical maps, we obtained an overall recombination rate of 9.6 kb per centimorgan and identified 54 candidate recombination hotspots. Similar to centromeres in other organisms, the sequences of P. falciparum centromeres are found in chromosome regions largely devoid of recombination activity. Motifs enriched in hotspots were also identified, including a 12-bp G/C-rich motif with 3-bp periodicity that may interact with a protein containing 11 predicted zinc finger arrays. CONCLUSIONS: These results show that the P. falciparum genome has a high recombination rate, although it also follows the overall rule of meiosis in eukaryotes with an average of approximately one crossover per chromosome per meiosis. GC-rich repetitive motifs identified in the hotspot sequences may play a role in the high recombination rate observed. The lack of recombination activity in centromeric regions is consistent with the observations of reduced recombination near the centromeres of other organisms.", "author" : [ { "dropping-particle" : "", "family" : "Jiang", "given" : "Hongying", "non-dropping-particle" : "", "parse-names" : false, "suffix" : "" }, { "dropping-particle" : "", "family" : "Li", "given" : "Na", "non-dropping-particle" : "", "parse-names" : false, "suffix" : "" }, { "dropping-particle" : "", "family" : "Gopalan", "given" : "Vivek", "non-dropping-particle" : "", "parse-names" : false, "suffix" : "" }, { "dropping-particle" : "", "family" : "Zilversmit", "given" : "Martine M", "non-dropping-particle" : "", "parse-names" : false, "suffix" : "" }, { "dropping-particle" : "", "family" : "Varma", "given" : "Sudhir", "non-dropping-particle" : "", "parse-names" : false, "suffix" : "" }, { "dropping-particle" : "", "family" : "Nagarajan", "given" : "Vijayaraj", "non-dropping-particle" : "", "parse-names" : false, "suffix" : "" }, { "dropping-particle" : "", "family" : "Li", "given" : "Jian", "non-dropping-particle" : "", "parse-names" : false, "suffix" : "" }, { "dropping-particle" : "", "family" : "Mu", "given" : "Jianbing", "non-dropping-particle" : "", "parse-names" : false, "suffix" : "" }, { "dropping-particle" : "", "family" : "Hayton", "given" : "Karen", "non-dropping-particle" : "", "parse-names" : false, "suffix" : "" }, { "dropping-particle" : "", "family" : "Henschen", "given" : "Bruce", "non-dropping-particle" : "", "parse-names" : false, "suffix" : "" }, { "dropping-particle" : "", "family" : "Yi", "given" : "Ming", "non-dropping-particle" : "", "parse-names" : false, "suffix" : "" }, { "dropping-particle" : "", "family" : "Stephens", "given" : "Robert", "non-dropping-particle" : "", "parse-names" : false, "suffix" : "" }, { "dropping-particle" : "", "family" : "McVean", "given" : "Gilean", "non-dropping-particle" : "", "parse-names" : false, "suffix" : "" }, { "dropping-particle" : "", "family" : "Awadalla", "given" : "Philip", "non-dropping-particle" : "", "parse-names" : false, "suffix" : "" }, { "dropping-particle" : "", "family" : "Wellems", "given" : "Thomas E", "non-dropping-particle" : "", "parse-names" : false, "suffix" : "" }, { "dropping-particle" : "", "family" : "Su", "given" : "Xin-zhuan", "non-dropping-particle" : "", "parse-names" : false, "suffix" : "" } ], "container-title" : "Genome biology", "id" : "ITEM-2", "issue" : "4", "issued" : { "date-parts" : [ [ "2011", "1" ] ] }, "page" : "R33", "title" : "High recombination rates and hotspots in a Plasmodium falciparum genetic cross.", "type" : "article-journal", "volume" : "12" }, "uris" : [ "http://www.mendeley.com/documents/?uuid=539d2d91-46b1-442c-b7db-19dbac6d8412" ] }, { "id" : "ITEM-3", "itemData" : { "ISSN" : "0166-6851", "PMID" : "1349423", "abstract" : "We report a genetic linkage map of the Plasmodium falciparum genome, using the inheritance patterns of nearly 90 RFLP markers in a genetic cross. Markers were assigned to polymorphic loci on all 14 nuclear chromosomes. Genetic recombination between parental markers was detected in each of the progeny, indicating that progeny from cross-fertilization events were favored over progeny from self-fertilization of either parent alone. Inheritance patterns among the markers suggested that certain parental linkage groups on chromosomes 2, 3, 12 and 13 were favored in the cross. Recombination frequencies on five chromosomes indicated an approximate map unit size of 15-30 kb per centiMorgan for P. falciparum.", "author" : [ { "dropping-particle" : "", "family" : "Walker-Jonah", "given" : "A", "non-dropping-particle" : "", "parse-names" : false, "suffix" : "" }, { "dropping-particle" : "", "family" : "Dolan", "given" : "S A", "non-dropping-particle" : "", "parse-names" : false, "suffix" : "" }, { "dropping-particle" : "", "family" : "Gwadz", "given" : "R W", "non-dropping-particle" : "", "parse-names" : false, "suffix" : "" }, { "dropping-particle" : "", "family" : "Panton", "given" : "L J", "non-dropping-particle" : "", "parse-names" : false, "suffix" : "" }, { "dropping-particle" : "", "family" : "Wellems", "given" : "T E", "non-dropping-particle" : "", "parse-names" : false, "suffix" : "" } ], "container-title" : "Molecular and biochemical parasitology", "id" : "ITEM-3", "issue" : "2", "issued" : { "date-parts" : [ [ "1992", "4" ] ] }, "note" : "First estimate of recombination rate in P. falciparum using HB3 x Dd2 cross with 16 progeny and 90 RFLP markers.", "page" : "313-20", "title" : "An RFLP map of the Plasmodium falciparum genome, recombination rates and favored linkage groups in a genetic cross.", "type" : "article-journal", "volume" : "51" }, "uris" : [ "http://www.mendeley.com/documents/?uuid=22b16acf-61b1-4ddc-a56c-27281a23334a" ] } ], "mendeley" : { "formattedCitation" : "(Su et al. 1999; Jiang et al. 2011; Walker-Jonah et al. 1992)", "plainTextFormattedCitation" : "(Su et al. 1999; Jiang et al. 2011; Walker-Jonah et al. 1992)", "previouslyFormattedCitation" : "(Su et al. 1999; Jiang et al. 2011; Walker-Jonah et al. 1992)" }, "properties" : { "noteIndex" : 0 }, "schema" : "https://github.com/citation-style-language/schema/raw/master/csl-citation.json" }</w:instrText>
       </w:r>
       <w:r>
         <w:fldChar w:fldCharType="separate"/>
@@ -1305,13 +1589,28 @@
         <w:rPr>
           <w:noProof/>
         </w:rPr>
-        <w:t>(Su et al. 2007; Ranford-Cartwright &amp; Mwangi 2012)</w:t>
+        <w:t>(Su et al. 1999; Jiang et al. 2011; Walker-Jonah et al. 1992)</w:t>
       </w:r>
       <w:r>
         <w:fldChar w:fldCharType="end"/>
       </w:r>
       <w:r>
-        <w:t xml:space="preserve">. It is worth noting that these genetic crosses were complex and laborious to produce, involving passage through blood cultures, mosquitoes (where sexual reproduction takes place) and non-human primates </w:t>
+        <w:t xml:space="preserve"> and</w:t>
+      </w:r>
+      <w:r>
+        <w:t xml:space="preserve"> provided evidence </w:t>
+      </w:r>
+      <w:r>
+        <w:t>for</w:t>
+      </w:r>
+      <w:r>
+        <w:t xml:space="preserve"> non-crossover </w:t>
+      </w:r>
+      <w:r>
+        <w:t xml:space="preserve">(NCO) </w:t>
+      </w:r>
+      <w:r>
+        <w:t>recombination</w:t>
       </w:r>
       <w:r>
         <w:t xml:space="preserve"> </w:t>
@@ -1320,7 +1619,7 @@
         <w:fldChar w:fldCharType="begin" w:fldLock="1"/>
       </w:r>
       <w:r>
-        <w:instrText>ADDIN CSL_CITATION { "citationItems" : [ { "id" : "ITEM-1", "itemData" : { "ISSN" : "0036-8075", "PMID" : "3299700", "abstract" : "Malaria parasites are haploid for most of their life cycle, with zygote formation and meiosis occurring during the mosquito phase of development. The parasites can be analyzed genetically by transmitting mixtures of cloned parasites through mosquitoes to permit cross-fertilization of gametes to occur. A cross was made between two clones of Plasmodium falciparum differing in enzymes, drug sensitivity, antigens, and chromosome patterns. Parasites showing recombination between the parent clone markers were detected at a high frequency. Novel forms of certain chromosomes, detected by pulsed-field gradient gel electrophoresis, were produced readily, showing that extensive rearrangements occur in the parasite genome after cross-fertilization. Since patients are frequently infected with mixtures of genetically distinct parasites, mosquito transmission is likely to provide the principal mechanisms for generating parasites with novel genotypes.", "author" : [ { "dropping-particle" : "", "family" : "Walliker", "given" : "D", "non-dropping-particle" : "", "parse-names" : false, "suffix" : "" }, { "dropping-particle" : "", "family" : "Quakyi", "given" : "I A", "non-dropping-particle" : "", "parse-names" : false, "suffix" : "" }, { "dropping-particle" : "", "family" : "Wellems", "given" : "T E", "non-dropping-particle" : "", "parse-names" : false, "suffix" : "" }, { "dropping-particle" : "", "family" : "McCutchan", "given" : "T F", "non-dropping-particle" : "", "parse-names" : false, "suffix" : "" }, { "dropping-particle" : "", "family" : "Szarfman", "given" : "A", "non-dropping-particle" : "", "parse-names" : false, "suffix" : "" }, { "dropping-particle" : "", "family" : "London", "given" : "W T", "non-dropping-particle" : "", "parse-names" : false, "suffix" : "" }, { "dropping-particle" : "", "family" : "Corcoran", "given" : "L M", "non-dropping-particle" : "", "parse-names" : false, "suffix" : "" }, { "dropping-particle" : "", "family" : "Burkot", "given" : "T R", "non-dropping-particle" : "", "parse-names" : false, "suffix" : "" }, { "dropping-particle" : "", "family" : "Carter", "given" : "R", "non-dropping-particle" : "", "parse-names" : false, "suffix" : "" } ], "container-title" : "Science (New York, N.Y.)", "id" : "ITEM-1", "issue" : "4809", "issued" : { "date-parts" : [ [ "1987", "6", "26" ] ] }, "note" : "Original paper describing the 3D7 x HB3 cross.", "page" : "1661-6", "title" : "Genetic analysis of the human malaria parasite Plasmodium falciparum.", "type" : "article-journal", "volume" : "236" }, "uris" : [ "http://www.mendeley.com/documents/?uuid=48bc9a3a-5934-4eb4-b2de-2116210cba31" ] } ], "mendeley" : { "formattedCitation" : "(Walliker et al. 1987)", "plainTextFormattedCitation" : "(Walliker et al. 1987)", "previouslyFormattedCitation" : "(Walliker et al. 1987)" }, "properties" : { "noteIndex" : 0 }, "schema" : "https://github.com/citation-style-language/schema/raw/master/csl-citation.json" }</w:instrText>
+        <w:instrText>ADDIN CSL_CITATION { "citationItems" : [ { "id" : "ITEM-1", "itemData" : { "ISSN" : "0036-8075", "PMID" : "10558988", "abstract" : "Genetic investigations of malaria require a genome-wide, high-resolution linkage map of Plasmodium falciparum. A genetic cross was used to construct such a map from 901 markers that fall into 14 inferred linkage groups corresponding to the 14 nuclear chromosomes. Meiotic crossover activity in the genome proved high (17 kilobases per centimorgan) and notably uniform over chromosome length. Gene conversion events and spontaneous microsatellite length changes were evident in the inheritance data. The markers, map, and recombination parameters are facilitating genome sequence assembly, localization of determinants for such traits as virulence and drug resistance, and genetic studies of parasite field populations.", "author" : [ { "dropping-particle" : "", "family" : "Su", "given" : "X", "non-dropping-particle" : "", "parse-names" : false, "suffix" : "" }, { "dropping-particle" : "", "family" : "Ferdig", "given" : "M T", "non-dropping-particle" : "", "parse-names" : false, "suffix" : "" }, { "dropping-particle" : "", "family" : "Huang", "given" : "Y", "non-dropping-particle" : "", "parse-names" : false, "suffix" : "" }, { "dropping-particle" : "", "family" : "Huynh", "given" : "C Q", "non-dropping-particle" : "", "parse-names" : false, "suffix" : "" }, { "dropping-particle" : "", "family" : "Liu", "given" : "A", "non-dropping-particle" : "", "parse-names" : false, "suffix" : "" }, { "dropping-particle" : "", "family" : "You", "given" : "J", "non-dropping-particle" : "", "parse-names" : false, "suffix" : "" }, { "dropping-particle" : "", "family" : "Wootton", "given" : "J C", "non-dropping-particle" : "", "parse-names" : false, "suffix" : "" }, { "dropping-particle" : "", "family" : "Wellems", "given" : "T E", "non-dropping-particle" : "", "parse-names" : false, "suffix" : "" } ], "container-title" : "Science (New York, N.Y.)", "id" : "ITEM-1", "issue" : "5443", "issued" : { "date-parts" : [ [ "1999", "11", "12" ] ] }, "page" : "1351-3", "title" : "A genetic map and recombination parameters of the human malaria parasite Plasmodium falciparum.", "type" : "article-journal", "volume" : "286" }, "uris" : [ "http://www.mendeley.com/documents/?uuid=7fdd2aa1-5b77-4f5b-85c8-f04b04bebc6f" ] } ], "mendeley" : { "formattedCitation" : "(Su et al. 1999)", "plainTextFormattedCitation" : "(Su et al. 1999)", "previouslyFormattedCitation" : "(Su et al. 1999)" }, "properties" : { "noteIndex" : 0 }, "schema" : "https://github.com/citation-style-language/schema/raw/master/csl-citation.json" }</w:instrText>
       </w:r>
       <w:r>
         <w:fldChar w:fldCharType="separate"/>
@@ -1329,323 +1628,12 @@
         <w:rPr>
           <w:noProof/>
         </w:rPr>
-        <w:t>(Walliker et al. 1987)</w:t>
+        <w:t>(Su et al. 1999)</w:t>
       </w:r>
       <w:r>
         <w:fldChar w:fldCharType="end"/>
       </w:r>
       <w:r>
-        <w:t>. T</w:t>
-      </w:r>
-      <w:r>
-        <w:t xml:space="preserve">hey have led to key discoveries regarding the causes of drug resistance </w:t>
-      </w:r>
-      <w:r>
-        <w:fldChar w:fldCharType="begin" w:fldLock="1"/>
-      </w:r>
-      <w:r>
-        <w:instrText>ADDIN CSL_CITATION { "citationItems" : [ { "id" : "ITEM-1", "itemData" : { "ISSN" : "0027-8424", "PMID" : "1673031", "abstract" : "The resurgence of malaria in recent decades has been accompanied by the worldwide spread of resistance to chloroquine, a drug once uncontested as the first-line antimalarial agent because of its efficacy and low toxicity. Chloroquine-resistant strains of Plasmodium falciparum counter the drug by expelling it rapidly via an unknown mechanism. In the absence of explicit biochemical knowledge of this efflux mechanism, reverse genetics provides a powerful approach to the molecular basis of chloroquine resistance. Here we report genetic linkage analysis in which 85 restriction fragment length polymorphism markers were used to examine inheritance of the 14 P. falciparum chromosomes in a laboratory cross between a chloroquine-resistant and a chloroquine-sensitive parasite. Inheritance data from 16 independent recombinant progeny show that the rapid efflux, chloroquine-resistant phenotype is governed by a single locus within an approximately 400-kilobase region of chromosome 7. Identification and characterization of genes within this region should lead to an understanding of the chloroquine-resistance mechanism.", "author" : [ { "dropping-particle" : "", "family" : "Wellems", "given" : "T E", "non-dropping-particle" : "", "parse-names" : false, "suffix" : "" }, { "dropping-particle" : "", "family" : "Walker-Jonah", "given" : "A", "non-dropping-particle" : "", "parse-names" : false, "suffix" : "" }, { "dropping-particle" : "", "family" : "Panton", "given" : "L J", "non-dropping-particle" : "", "parse-names" : false, "suffix" : "" } ], "container-title" : "Proceedings of the National Academy of Sciences of the United States of America", "id" : "ITEM-1", "issue" : "8", "issued" : { "date-parts" : [ [ "1991", "4", "15" ] ] }, "note" : "Paper reporting linkage analysis in HB3 x Dd2 with chloroquine resistance using RFLP markers, identifying locus on chromosome 7.", "page" : "3382-6", "title" : "Genetic mapping of the chloroquine-resistance locus on Plasmodium falciparum chromosome 7.", "type" : "article-journal", "volume" : "88" }, "uris" : [ "http://www.mendeley.com/documents/?uuid=db900ff4-ea5f-4a73-b67c-07ea96859eea" ] } ], "mendeley" : { "formattedCitation" : "(Wellems et al. 1991)", "plainTextFormattedCitation" : "(Wellems et al. 1991)", "previouslyFormattedCitation" : "(Wellems et al. 1991)" }, "properties" : { "noteIndex" : 0 }, "schema" : "https://github.com/citation-style-language/schema/raw/master/csl-citation.json" }</w:instrText>
-      </w:r>
-      <w:r>
-        <w:fldChar w:fldCharType="separate"/>
-      </w:r>
-      <w:r>
-        <w:rPr>
-          <w:noProof/>
-        </w:rPr>
-        <w:t>(Wellems et al. 1991)</w:t>
-      </w:r>
-      <w:r>
-        <w:fldChar w:fldCharType="end"/>
-      </w:r>
-      <w:r>
-        <w:t xml:space="preserve"> and host specificity </w:t>
-      </w:r>
-      <w:r>
-        <w:fldChar w:fldCharType="begin" w:fldLock="1"/>
-      </w:r>
-      <w:r>
-        <w:instrText>ADDIN CSL_CITATION { "citationItems" : [ { "id" : "ITEM-1", "itemData" : { "DOI" : "10.1016/j.chom.2008.06.001", "ISSN" : "1934-6069", "PMID" : "18621009", "abstract" : "Some human malaria Plasmodium falciparum parasites, but not others, also cause disease in Aotus monkeys. To identify the basis for this variation, we crossed two clones that differ in Aotus nancymaae virulence and mapped inherited traits of infectivity to erythrocyte invasion by linkage analysis. A major pathway of invasion was linked to polymorphisms in a putative erythrocyte binding protein, PfRH5, found in the apical region of merozoites. Polymorphisms of PfRH5 from the A. nancymaae-virulent parent transformed the nonvirulent parent to a virulent parasite. Conversely, replacements that removed these polymorphisms from PfRH5 converted a virulent progeny clone to a nonvirulent parasite. Further, a proteolytic fragment of PfRH5 from the infective parasites bound to A. nancymaae erythrocytes. Our results also suggest that PfRH5 is a parasite ligand for human infection, and that amino acid substitutions can cause its binding domain to recognize different human erythrocyte surface receptors.", "author" : [ { "dropping-particle" : "", "family" : "Hayton", "given" : "Karen", "non-dropping-particle" : "", "parse-names" : false, "suffix" : "" }, { "dropping-particle" : "", "family" : "Gaur", "given" : "Deepak", "non-dropping-particle" : "", "parse-names" : false, "suffix" : "" }, { "dropping-particle" : "", "family" : "Liu", "given" : "Anna", "non-dropping-particle" : "", "parse-names" : false, "suffix" : "" }, { "dropping-particle" : "", "family" : "Takahashi", "given" : "Jonathan", "non-dropping-particle" : "", "parse-names" : false, "suffix" : "" }, { "dropping-particle" : "", "family" : "Henschen", "given" : "Bruce", "non-dropping-particle" : "", "parse-names" : false, "suffix" : "" }, { "dropping-particle" : "", "family" : "Singh", "given" : "Subhash", "non-dropping-particle" : "", "parse-names" : false, "suffix" : "" }, { "dropping-particle" : "", "family" : "Lambert", "given" : "Lynn", "non-dropping-particle" : "", "parse-names" : false, "suffix" : "" }, { "dropping-particle" : "", "family" : "Furuya", "given" : "Tetsuya", "non-dropping-particle" : "", "parse-names" : false, "suffix" : "" }, { "dropping-particle" : "", "family" : "Bouttenot", "given" : "Rachel", "non-dropping-particle" : "", "parse-names" : false, "suffix" : "" }, { "dropping-particle" : "", "family" : "Doll", "given" : "Michelle", "non-dropping-particle" : "", "parse-names" : false, "suffix" : "" }, { "dropping-particle" : "", "family" : "Nawaz", "given" : "Fatima", "non-dropping-particle" : "", "parse-names" : false, "suffix" : "" }, { "dropping-particle" : "", "family" : "Mu", "given" : "Jianbing", "non-dropping-particle" : "", "parse-names" : false, "suffix" : "" }, { "dropping-particle" : "", "family" : "Jiang", "given" : "Lubin", "non-dropping-particle" : "", "parse-names" : false, "suffix" : "" }, { "dropping-particle" : "", "family" : "Miller", "given" : "Louis H", "non-dropping-particle" : "", "parse-names" : false, "suffix" : "" }, { "dropping-particle" : "", "family" : "Wellems", "given" : "Thomas E", "non-dropping-particle" : "", "parse-names" : false, "suffix" : "" } ], "container-title" : "Cell host &amp; microbe", "id" : "ITEM-1", "issue" : "1", "issued" : { "date-parts" : [ [ "2008", "7", "17" ] ] }, "page" : "40-51", "title" : "Erythrocyte binding protein PfRH5 polymorphisms determine species-specific pathways of Plasmodium falciparum invasion.", "type" : "article-journal", "volume" : "4" }, "uris" : [ "http://www.mendeley.com/documents/?uuid=d323b8a5-264f-495f-acdc-2b67379be284" ] } ], "mendeley" : { "formattedCitation" : "(Hayton et al. 2008)", "plainTextFormattedCitation" : "(Hayton et al. 2008)", "previouslyFormattedCitation" : "(Hayton et al. 2008)" }, "properties" : { "noteIndex" : 0 }, "schema" : "https://github.com/citation-style-language/schema/raw/master/csl-citation.json" }</w:instrText>
-      </w:r>
-      <w:r>
-        <w:fldChar w:fldCharType="separate"/>
-      </w:r>
-      <w:r>
-        <w:rPr>
-          <w:noProof/>
-        </w:rPr>
-        <w:t>(Hayton et al. 2008)</w:t>
-      </w:r>
-      <w:r>
-        <w:fldChar w:fldCharType="end"/>
-      </w:r>
-      <w:r>
-        <w:t xml:space="preserve">. </w:t>
-      </w:r>
-      <w:r>
-        <w:t>A</w:t>
-      </w:r>
-      <w:r>
-        <w:t xml:space="preserve">lthough only a limited number of crosses are </w:t>
-      </w:r>
-      <w:r>
-        <w:t xml:space="preserve">currently </w:t>
-      </w:r>
-      <w:r>
-        <w:t xml:space="preserve">available, typically more than 30 genetically distinct progeny clones can be obtained from a single cross </w:t>
-      </w:r>
-      <w:r>
-        <w:fldChar w:fldCharType="begin" w:fldLock="1"/>
-      </w:r>
-      <w:r>
-        <w:instrText>ADDIN CSL_CITATION { "citationItems" : [ { "id" : "ITEM-1", "itemData" : { "DOI" : "10.1016/j.ijpara.2012.03.004", "ISSN" : "1879-0135", "PMID" : "22475816", "abstract" : "We review the principles of linkage analysis of experimental genetic crosses and their application to Plasmodium falciparum. Three experimental genetic crosses have been performed using the human malaria parasite P. falciparum. Linkage analysis of the progeny of these crosses has been used to identify parasite genes important in phenotypes such as drug resistance, parasite growth and virulence, and transmission to mosquitoes. The construction and analysis of genetic maps has been used to characterise recombination rates across the parasite genome and to identify hotspots of recombination.", "author" : [ { "dropping-particle" : "", "family" : "Ranford-Cartwright", "given" : "Lisa C", "non-dropping-particle" : "", "parse-names" : false, "suffix" : "" }, { "dropping-particle" : "", "family" : "Mwangi", "given" : "Jonathan M", "non-dropping-particle" : "", "parse-names" : false, "suffix" : "" } ], "container-title" : "International journal for parasitology", "id" : "ITEM-1", "issue" : "6", "issued" : { "date-parts" : [ [ "2012", "5", "15" ] ] }, "page" : "529-34", "title" : "Analysis of malaria parasite phenotypes using experimental genetic crosses of Plasmodium falciparum.", "type" : "article-journal", "volume" : "42" }, "uris" : [ "http://www.mendeley.com/documents/?uuid=8037680b-fd71-46fd-aed8-3319f89ad416" ] } ], "mendeley" : { "formattedCitation" : "(Ranford-Cartwright &amp; Mwangi 2012)", "plainTextFormattedCitation" : "(Ranford-Cartwright &amp; Mwangi 2012)", "previouslyFormattedCitation" : "(Ranford-Cartwright &amp; Mwangi 2012)" }, "properties" : { "noteIndex" : 0 }, "schema" : "https://github.com/citation-style-language/schema/raw/master/csl-citation.json" }</w:instrText>
-      </w:r>
-      <w:r>
-        <w:fldChar w:fldCharType="separate"/>
-      </w:r>
-      <w:r>
-        <w:rPr>
-          <w:noProof/>
-        </w:rPr>
-        <w:t>(Ranford-Cartwright &amp; Mwangi 2012)</w:t>
-      </w:r>
-      <w:r>
-        <w:fldChar w:fldCharType="end"/>
-      </w:r>
-      <w:r>
-        <w:t xml:space="preserve">. The large number of progeny provides a higher power to observe Mendelian errors than smaller pedigrees or trios, and thus to identify variants which are spurious or where genotyping is unreliable. These three crosses are therefore a precious resource for studying genome variation in </w:t>
-      </w:r>
-      <w:r>
-        <w:rPr>
-          <w:i/>
-        </w:rPr>
-        <w:t>P. falciparum</w:t>
-      </w:r>
-      <w:r>
-        <w:t xml:space="preserve">, because biological replicates can be readily obtained by </w:t>
-      </w:r>
-      <w:r>
-        <w:rPr>
-          <w:i/>
-        </w:rPr>
-        <w:t xml:space="preserve">in vitro </w:t>
-      </w:r>
-      <w:r>
-        <w:t>culture methods, and because they represent the only experimental system within which Mendelian errors can be observed and used to guide variant discovery.</w:t>
-      </w:r>
-    </w:p>
-    <w:p>
-      <w:r>
-        <w:t xml:space="preserve">We use a combination of methods for variant discovery, </w:t>
-      </w:r>
-      <w:r>
-        <w:t xml:space="preserve">leveraging both alignment of sequence reads to the 3D7 reference genome </w:t>
-      </w:r>
-      <w:r>
-        <w:fldChar w:fldCharType="begin" w:fldLock="1"/>
-      </w:r>
-      <w:r>
-        <w:instrText>ADDIN CSL_CITATION { "citationItems" : [ { "id" : "ITEM-1", "itemData" : { "DOI" : "10.1038/ng.806", "ISSN" : "1546-1718", "PMID" : "21478889", "abstract" : "Recent advances in sequencing technology make it possible to comprehensively catalog genetic variation in population samples, creating a foundation for understanding human disease, ancestry and evolution. The amounts of raw data produced are prodigious, and many computational steps are required to translate this output into high-quality variant calls. We present a unified analytic framework to discover and genotype variation among multiple samples simultaneously that achieves sensitive and specific results across five sequencing technologies and three distinct, canonical experimental designs. Our process includes (i) initial read mapping; (ii) local realignment around indels; (iii) base quality score recalibration; (iv) SNP discovery and genotyping to find all potential variants; and (v) machine learning to separate true segregating variation from machine artifacts common to next-generation sequencing technologies. We here discuss the application of these tools, instantiated in the Genome Analysis Toolkit, to deep whole-genome, whole-exome capture and multi-sample low-pass (\u223c4\u00d7) 1000 Genomes Project datasets.", "author" : [ { "dropping-particle" : "", "family" : "DePristo", "given" : "Mark A", "non-dropping-particle" : "", "parse-names" : false, "suffix" : "" }, { "dropping-particle" : "", "family" : "Banks", "given" : "Eric", "non-dropping-particle" : "", "parse-names" : false, "suffix" : "" }, { "dropping-particle" : "", "family" : "Poplin", "given" : "Ryan", "non-dropping-particle" : "", "parse-names" : false, "suffix" : "" }, { "dropping-particle" : "V", "family" : "Garimella", "given" : "Kiran", "non-dropping-particle" : "", "parse-names" : false, "suffix" : "" }, { "dropping-particle" : "", "family" : "Maguire", "given" : "Jared R", "non-dropping-particle" : "", "parse-names" : false, "suffix" : "" }, { "dropping-particle" : "", "family" : "Hartl", "given" : "Christopher", "non-dropping-particle" : "", "parse-names" : false, "suffix" : "" }, { "dropping-particle" : "", "family" : "Philippakis", "given" : "Anthony A", "non-dropping-particle" : "", "parse-names" : false, "suffix" : "" }, { "dropping-particle" : "", "family" : "Angel", "given" : "Guillermo", "non-dropping-particle" : "del", "parse-names" : false, "suffix" : "" }, { "dropping-particle" : "", "family" : "Rivas", "given" : "Manuel A", "non-dropping-particle" : "", "parse-names" : false, "suffix" : "" }, { "dropping-particle" : "", "family" : "Hanna", "given" : "Matt", "non-dropping-particle" : "", "parse-names" : false, "suffix" : "" }, { "dropping-particle" : "", "family" : "McKenna", "given" : "Aaron", "non-dropping-particle" : "", "parse-names" : false, "suffix" : "" }, { "dropping-particle" : "", "family" : "Fennell", "given" : "Tim J", "non-dropping-particle" : "", "parse-names" : false, "suffix" : "" }, { "dropping-particle" : "", "family" : "Kernytsky", "given" : "Andrew M", "non-dropping-particle" : "", "parse-names" : false, "suffix" : "" }, { "dropping-particle" : "", "family" : "Sivachenko", "given" : "Andrey Y", "non-dropping-particle" : "", "parse-names" : false, "suffix" : "" }, { "dropping-particle" : "", "family" : "Cibulskis", "given" : "Kristian", "non-dropping-particle" : "", "parse-names" : false, "suffix" : "" }, { "dropping-particle" : "", "family" : "Gabriel", "given" : "Stacey B", "non-dropping-particle" : "", "parse-names" : false, "suffix" : "" }, { "dropping-particle" : "", "family" : "Altshuler", "given" : "David", "non-dropping-particle" : "", "parse-names" : false, "suffix" : "" }, { "dropping-particle" : "", "family" : "Daly", "given" : "Mark J", "non-dropping-particle" : "", "parse-names" : false, "suffix" : "" } ], "container-title" : "Nature genetics", "id" : "ITEM-1", "issue" : "5", "issued" : { "date-parts" : [ [ "2011", "5" ] ] }, "page" : "491-8", "title" : "A framework for variation discovery and genotyping using next-generation DNA sequencing data.", "type" : "article-journal", "volume" : "43" }, "uris" : [ "http://www.mendeley.com/documents/?uuid=addb69e7-f494-4d8b-ab16-60eedb326505" ] }, { "id" : "ITEM-2", "itemData" : { "DOI" : "10.1093/bioinformatics/btp324", "ISSN" : "1367-4811", "PMID" : "19451168", "abstract" : "MOTIVATION: The enormous amount of short reads generated by the new DNA sequencing technologies call for the development of fast and accurate read alignment programs. A first generation of hash table-based methods has been developed, including MAQ, which is accurate, feature rich and fast enough to align short reads from a single individual. However, MAQ does not support gapped alignment for single-end reads, which makes it unsuitable for alignment of longer reads where indels may occur frequently. The speed of MAQ is also a concern when the alignment is scaled up to the resequencing of hundreds of individuals.\n\nRESULTS: We implemented Burrows-Wheeler Alignment tool (BWA), a new read alignment package that is based on backward search with Burrows-Wheeler Transform (BWT), to efficiently align short sequencing reads against a large reference sequence such as the human genome, allowing mismatches and gaps. BWA supports both base space reads, e.g. from Illumina sequencing machines, and color space reads from AB SOLiD machines. Evaluations on both simulated and real data suggest that BWA is approximately 10-20x faster than MAQ, while achieving similar accuracy. In addition, BWA outputs alignment in the new standard SAM (Sequence Alignment/Map) format. Variant calling and other downstream analyses after the alignment can be achieved with the open source SAMtools software package.\n\nAVAILABILITY: http://maq.sourceforge.net.", "author" : [ { "dropping-particle" : "", "family" : "Li", "given" : "Heng", "non-dropping-particle" : "", "parse-names" : false, "suffix" : "" }, { "dropping-particle" : "", "family" : "Durbin", "given" : "Richard", "non-dropping-particle" : "", "parse-names" : false, "suffix" : "" } ], "container-title" : "Bioinformatics (Oxford, England)", "id" : "ITEM-2", "issue" : "14", "issued" : { "date-parts" : [ [ "2009", "7", "15" ] ] }, "page" : "1754-60", "title" : "Fast and accurate short read alignment with Burrows-Wheeler transform.", "type" : "article-journal", "volume" : "25" }, "uris" : [ "http://www.mendeley.com/documents/?uuid=59353d32-dddf-45cb-bbdf-dbe3503f6043" ] }, { "id" : "ITEM-3", "itemData" : { "DOI" : "10.1101/gr.107524.110", "ISSN" : "1549-5469", "PMID" : "20644199", "abstract" : "Next-generation DNA sequencing (NGS) projects, such as the 1000 Genomes Project, are already revolutionizing our understanding of genetic variation among individuals. However, the massive data sets generated by NGS--the 1000 Genome pilot alone includes nearly five terabases--make writing feature-rich, efficient, and robust analysis tools difficult for even computationally sophisticated individuals. Indeed, many professionals are limited in the scope and the ease with which they can answer scientific questions by the complexity of accessing and manipulating the data produced by these machines. Here, we discuss our Genome Analysis Toolkit (GATK), a structured programming framework designed to ease the development of efficient and robust analysis tools for next-generation DNA sequencers using the functional programming philosophy of MapReduce. The GATK provides a small but rich set of data access patterns that encompass the majority of analysis tool needs. Separating specific analysis calculations from common data management infrastructure enables us to optimize the GATK framework for correctness, stability, and CPU and memory efficiency and to enable distributed and shared memory parallelization. We highlight the capabilities of the GATK by describing the implementation and application of robust, scale-tolerant tools like coverage calculators and single nucleotide polymorphism (SNP) calling. We conclude that the GATK programming framework enables developers and analysts to quickly and easily write efficient and robust NGS tools, many of which have already been incorporated into large-scale sequencing projects like the 1000 Genomes Project and The Cancer Genome Atlas.", "author" : [ { "dropping-particle" : "", "family" : "McKenna", "given" : "Aaron", "non-dropping-particle" : "", "parse-names" : false, "suffix" : "" }, { "dropping-particle" : "", "family" : "Hanna", "given" : "Matthew", "non-dropping-particle" : "", "parse-names" : false, "suffix" : "" }, { "dropping-particle" : "", "family" : "Banks", "given" : "Eric", "non-dropping-particle" : "", "parse-names" : false, "suffix" : "" }, { "dropping-particle" : "", "family" : "Sivachenko", "given" : "Andrey", "non-dropping-particle" : "", "parse-names" : false, "suffix" : "" }, { "dropping-particle" : "", "family" : "Cibulskis", "given" : "Kristian", "non-dropping-particle" : "", "parse-names" : false, "suffix" : "" }, { "dropping-particle" : "", "family" : "Kernytsky", "given" : "Andrew", "non-dropping-particle" : "", "parse-names" : false, "suffix" : "" }, { "dropping-particle" : "", "family" : "Garimella", "given" : "Kiran", "non-dropping-particle" : "", "parse-names" : false, "suffix" : "" }, { "dropping-particle" : "", "family" : "Altshuler", "given" : "David", "non-dropping-particle" : "", "parse-names" : false, "suffix" : "" }, { "dropping-particle" : "", "family" : "Gabriel", "given" : "Stacey", "non-dropping-particle" : "", "parse-names" : false, "suffix" : "" }, { "dropping-particle" : "", "family" : "Daly", "given" : "Mark", "non-dropping-particle" : "", "parse-names" : false, "suffix" : "" }, { "dropping-particle" : "", "family" : "DePristo", "given" : "Mark A", "non-dropping-particle" : "", "parse-names" : false, "suffix" : "" } ], "container-title" : "Genome research", "id" : "ITEM-3", "issue" : "9", "issued" : { "date-parts" : [ [ "2010", "9" ] ] }, "page" : "1297-303", "title" : "The Genome Analysis Toolkit: a MapReduce framework for analyzing next-generation DNA sequencing data.", "type" : "article-journal", "volume" : "20" }, "uris" : [ "http://www.mendeley.com/documents/?uuid=b413ce8c-560c-40dd-a1f6-440348ad2737" ] } ], "mendeley" : { "formattedCitation" : "(DePristo et al. 2011; Li &amp; Durbin 2009; McKenna et al. 2010)", "plainTextFormattedCitation" : "(DePristo et al. 2011; Li &amp; Durbin 2009; McKenna et al. 2010)", "previouslyFormattedCitation" : "(DePristo et al. 2011; Li &amp; Durbin 2009; McKenna et al. 2010)" }, "properties" : { "noteIndex" : 0 }, "schema" : "https://github.com/citation-style-language/schema/raw/master/csl-citation.json" }</w:instrText>
-      </w:r>
-      <w:r>
-        <w:fldChar w:fldCharType="separate"/>
-      </w:r>
-      <w:r>
-        <w:rPr>
-          <w:noProof/>
-        </w:rPr>
-        <w:t>(DePristo et al. 2011; Li &amp; Durbin 2009; McKenna et al. 2010)</w:t>
-      </w:r>
-      <w:r>
-        <w:fldChar w:fldCharType="end"/>
-      </w:r>
-      <w:r>
-        <w:t xml:space="preserve"> and reference-free sequence assembly </w:t>
-      </w:r>
-      <w:r>
-        <w:fldChar w:fldCharType="begin" w:fldLock="1"/>
-      </w:r>
-      <w:r>
-        <w:instrText>ADDIN CSL_CITATION { "citationItems" : [ { "id" : "ITEM-1", "itemData" : { "DOI" : "10.1038/ng.1028", "ISSN" : "1546-1718", "PMID" : "22231483", "abstract" : "Detecting genetic variants that are highly divergent from a reference sequence remains a major challenge in genome sequencing. We introduce de novo assembly algorithms using colored de Bruijn graphs for detecting and genotyping simple and complex genetic variants in an individual or population. We provide an efficient software implementation, Cortex, the first de novo assembler capable of assembling multiple eukaryotic genomes simultaneously. Four applications of Cortex are presented. First, we detect and validate both simple and complex structural variations in a high-coverage human genome. Second, we identify more than 3 Mb of sequence absent from the human reference genome, in pooled low-coverage population sequence data from the 1000 Genomes Project. Third, we show how population information from ten chimpanzees enables accurate variant calls without a reference sequence. Last, we estimate classical human leukocyte antigen (HLA) genotypes at HLA-B, the most variable gene in the human genome.", "author" : [ { "dropping-particle" : "", "family" : "Iqbal", "given" : "Zamin", "non-dropping-particle" : "", "parse-names" : false, "suffix" : "" }, { "dropping-particle" : "", "family" : "Caccamo", "given" : "Mario", "non-dropping-particle" : "", "parse-names" : false, "suffix" : "" }, { "dropping-particle" : "", "family" : "Turner", "given" : "Isaac", "non-dropping-particle" : "", "parse-names" : false, "suffix" : "" }, { "dropping-particle" : "", "family" : "Flicek", "given" : "Paul", "non-dropping-particle" : "", "parse-names" : false, "suffix" : "" }, { "dropping-particle" : "", "family" : "McVean", "given" : "Gil", "non-dropping-particle" : "", "parse-names" : false, "suffix" : "" } ], "container-title" : "Nature genetics", "id" : "ITEM-1", "issue" : "2", "issued" : { "date-parts" : [ [ "2012", "2" ] ] }, "page" : "226-32", "publisher" : "Nature Publishing Group, a division of Macmillan Publishers Limited. All Rights Reserved.", "title" : "De novo assembly and genotyping of variants using colored de Bruijn graphs.", "title-short" : "Nat Genet", "type" : "article-journal", "volume" : "44" }, "uris" : [ "http://www.mendeley.com/documents/?uuid=dc4d24b7-fb9b-47a9-932a-6bf5d04e0476" ] } ], "mendeley" : { "formattedCitation" : "(Iqbal et al. 2012)", "plainTextFormattedCitation" : "(Iqbal et al. 2012)", "previouslyFormattedCitation" : "(Iqbal et al. 2012)" }, "properties" : { "noteIndex" : 0 }, "schema" : "https://github.com/citation-style-language/schema/raw/master/csl-citation.json" }</w:instrText>
-      </w:r>
-      <w:r>
-        <w:fldChar w:fldCharType="separate"/>
-      </w:r>
-      <w:r>
-        <w:rPr>
-          <w:noProof/>
-        </w:rPr>
-        <w:t>(Iqbal et al. 2012)</w:t>
-      </w:r>
-      <w:r>
-        <w:fldChar w:fldCharType="end"/>
-      </w:r>
-      <w:r>
-        <w:t xml:space="preserve"> to build a map of genome variation within each cross incorporating SNP, INDEL and complex polymorphisms.</w:t>
-      </w:r>
-      <w:r>
-        <w:t xml:space="preserve"> </w:t>
-      </w:r>
-      <w:r>
-        <w:t>All of the variants included in the final call set</w:t>
-      </w:r>
-      <w:r>
-        <w:t>s</w:t>
-      </w:r>
-      <w:r>
-        <w:t xml:space="preserve"> are highly consistent with Mendelian inheritance and show almost perfect genotype concordance between biological replicates.</w:t>
-      </w:r>
-      <w:r>
-        <w:t xml:space="preserve"> These data reveal some interesting features of genome variation</w:t>
-      </w:r>
-      <w:r>
-        <w:t xml:space="preserve"> between the parental clones</w:t>
-      </w:r>
-      <w:r>
-        <w:t xml:space="preserve">, including an exceptionally high abundance of </w:t>
-      </w:r>
-      <w:r>
-        <w:t>INDEL</w:t>
-      </w:r>
-      <w:r>
-        <w:t xml:space="preserve">s relative to SNPs. </w:t>
-      </w:r>
-      <w:r>
-        <w:t xml:space="preserve">Because these data </w:t>
-      </w:r>
-      <w:r>
-        <w:t xml:space="preserve">are a rich resource and valuable for further </w:t>
-      </w:r>
-      <w:r>
-        <w:t>research and education</w:t>
-      </w:r>
-      <w:r>
-        <w:t xml:space="preserve"> </w:t>
-      </w:r>
-      <w:r>
-        <w:t xml:space="preserve">in </w:t>
-      </w:r>
-      <w:r>
-        <w:t>the genome biology of eukaryotic pathogens</w:t>
-      </w:r>
-      <w:r>
-        <w:t xml:space="preserve">, we describe a novel web application providing a means for exploring </w:t>
-      </w:r>
-      <w:r>
-        <w:t>and interacting with the</w:t>
-      </w:r>
-      <w:r>
-        <w:t xml:space="preserve"> data in an intuitive way.</w:t>
-      </w:r>
-      <w:r>
-        <w:t xml:space="preserve"> </w:t>
-      </w:r>
-    </w:p>
-    <w:p>
-      <w:r>
-        <w:lastRenderedPageBreak/>
-        <w:t xml:space="preserve">We also </w:t>
-      </w:r>
-      <w:r>
-        <w:t>address</w:t>
-      </w:r>
-      <w:r>
-        <w:t xml:space="preserve"> </w:t>
-      </w:r>
-      <w:r>
-        <w:t xml:space="preserve">open questions regarding meiotic recombination in </w:t>
-      </w:r>
-      <w:r>
-        <w:rPr>
-          <w:i/>
-        </w:rPr>
-        <w:t>P. falciparum</w:t>
-      </w:r>
-      <w:r>
-        <w:t>.</w:t>
-      </w:r>
-      <w:r>
-        <w:t xml:space="preserve"> </w:t>
-      </w:r>
-      <w:r>
-        <w:t>Previous studies</w:t>
-      </w:r>
-      <w:r>
-        <w:t xml:space="preserve"> using lower-resolution genotyping methods</w:t>
-      </w:r>
-      <w:r>
-        <w:t xml:space="preserve"> have estimated crossover </w:t>
-      </w:r>
-      <w:r>
-        <w:t xml:space="preserve">(CO) </w:t>
-      </w:r>
-      <w:r>
-        <w:t>recombination rate</w:t>
-      </w:r>
-      <w:r>
-        <w:t>s</w:t>
-      </w:r>
-      <w:r>
-        <w:t xml:space="preserve"> </w:t>
-      </w:r>
-      <w:r>
-        <w:fldChar w:fldCharType="begin" w:fldLock="1"/>
-      </w:r>
-      <w:r>
-        <w:instrText>ADDIN CSL_CITATION { "citationItems" : [ { "id" : "ITEM-1", "itemData" : { "ISSN" : "0036-8075", "PMID" : "10558988", "abstract" : "Genetic investigations of malaria require a genome-wide, high-resolution linkage map of Plasmodium falciparum. A genetic cross was used to construct such a map from 901 markers that fall into 14 inferred linkage groups corresponding to the 14 nuclear chromosomes. Meiotic crossover activity in the genome proved high (17 kilobases per centimorgan) and notably uniform over chromosome length. Gene conversion events and spontaneous microsatellite length changes were evident in the inheritance data. The markers, map, and recombination parameters are facilitating genome sequence assembly, localization of determinants for such traits as virulence and drug resistance, and genetic studies of parasite field populations.", "author" : [ { "dropping-particle" : "", "family" : "Su", "given" : "X", "non-dropping-particle" : "", "parse-names" : false, "suffix" : "" }, { "dropping-particle" : "", "family" : "Ferdig", "given" : "M T", "non-dropping-particle" : "", "parse-names" : false, "suffix" : "" }, { "dropping-particle" : "", "family" : "Huang", "given" : "Y", "non-dropping-particle" : "", "parse-names" : false, "suffix" : "" }, { "dropping-particle" : "", "family" : "Huynh", "given" : "C Q", "non-dropping-particle" : "", "parse-names" : false, "suffix" : "" }, { "dropping-particle" : "", "family" : "Liu", "given" : "A", "non-dropping-particle" : "", "parse-names" : false, "suffix" : "" }, { "dropping-particle" : "", "family" : "You", "given" : "J", "non-dropping-particle" : "", "parse-names" : false, "suffix" : "" }, { "dropping-particle" : "", "family" : "Wootton", "given" : "J C", "non-dropping-particle" : "", "parse-names" : false, "suffix" : "" }, { "dropping-particle" : "", "family" : "Wellems", "given" : "T E", "non-dropping-particle" : "", "parse-names" : false, "suffix" : "" } ], "container-title" : "Science (New York, N.Y.)", "id" : "ITEM-1", "issue" : "5443", "issued" : { "date-parts" : [ [ "1999", "11", "12" ] ] }, "page" : "1351-3", "title" : "A genetic map and recombination parameters of the human malaria parasite Plasmodium falciparum.", "type" : "article-journal", "volume" : "286" }, "uris" : [ "http://www.mendeley.com/documents/?uuid=7fdd2aa1-5b77-4f5b-85c8-f04b04bebc6f" ] }, { "id" : "ITEM-2", "itemData" : { "DOI" : "10.1186/gb-2011-12-4-r33", "ISSN" : "1465-6914", "PMID" : "21463505", "abstract" : "BACKGROUND: The human malaria parasite Plasmodium falciparum survives pressures from the host immune system and antimalarial drugs by modifying its genome. Genetic recombination and nucleotide substitution are the two major mechanisms that the parasite employs to generate genome diversity. A better understanding of these mechanisms may provide important information for studying parasite evolution, immune evasion and drug resistance. RESULTS: Here, we used a high-density tiling array to estimate the genetic recombination rate among 32 progeny of a P. falciparum genetic cross (7G8 \u00d7 GB4). We detected 638 recombination events and constructed a high-resolution genetic map. Comparing genetic and physical maps, we obtained an overall recombination rate of 9.6 kb per centimorgan and identified 54 candidate recombination hotspots. Similar to centromeres in other organisms, the sequences of P. falciparum centromeres are found in chromosome regions largely devoid of recombination activity. Motifs enriched in hotspots were also identified, including a 12-bp G/C-rich motif with 3-bp periodicity that may interact with a protein containing 11 predicted zinc finger arrays. CONCLUSIONS: These results show that the P. falciparum genome has a high recombination rate, although it also follows the overall rule of meiosis in eukaryotes with an average of approximately one crossover per chromosome per meiosis. GC-rich repetitive motifs identified in the hotspot sequences may play a role in the high recombination rate observed. The lack of recombination activity in centromeric regions is consistent with the observations of reduced recombination near the centromeres of other organisms.", "author" : [ { "dropping-particle" : "", "family" : "Jiang", "given" : "Hongying", "non-dropping-particle" : "", "parse-names" : false, "suffix" : "" }, { "dropping-particle" : "", "family" : "Li", "given" : "Na", "non-dropping-particle" : "", "parse-names" : false, "suffix" : "" }, { "dropping-particle" : "", "family" : "Gopalan", "given" : "Vivek", "non-dropping-particle" : "", "parse-names" : false, "suffix" : "" }, { "dropping-particle" : "", "family" : "Zilversmit", "given" : "Martine M", "non-dropping-particle" : "", "parse-names" : false, "suffix" : "" }, { "dropping-particle" : "", "family" : "Varma", "given" : "Sudhir", "non-dropping-particle" : "", "parse-names" : false, "suffix" : "" }, { "dropping-particle" : "", "family" : "Nagarajan", "given" : "Vijayaraj", "non-dropping-particle" : "", "parse-names" : false, "suffix" : "" }, { "dropping-particle" : "", "family" : "Li", "given" : "Jian", "non-dropping-particle" : "", "parse-names" : false, "suffix" : "" }, { "dropping-particle" : "", "family" : "Mu", "given" : "Jianbing", "non-dropping-particle" : "", "parse-names" : false, "suffix" : "" }, { "dropping-particle" : "", "family" : "Hayton", "given" : "Karen", "non-dropping-particle" : "", "parse-names" : false, "suffix" : "" }, { "dropping-particle" : "", "family" : "Henschen", "given" : "Bruce", "non-dropping-particle" : "", "parse-names" : false, "suffix" : "" }, { "dropping-particle" : "", "family" : "Yi", "given" : "Ming", "non-dropping-particle" : "", "parse-names" : false, "suffix" : "" }, { "dropping-particle" : "", "family" : "Stephens", "given" : "Robert", "non-dropping-particle" : "", "parse-names" : false, "suffix" : "" }, { "dropping-particle" : "", "family" : "McVean", "given" : "Gilean", "non-dropping-particle" : "", "parse-names" : false, "suffix" : "" }, { "dropping-particle" : "", "family" : "Awadalla", "given" : "Philip", "non-dropping-particle" : "", "parse-names" : false, "suffix" : "" }, { "dropping-particle" : "", "family" : "Wellems", "given" : "Thomas E", "non-dropping-particle" : "", "parse-names" : false, "suffix" : "" }, { "dropping-particle" : "", "family" : "Su", "given" : "Xin-zhuan", "non-dropping-particle" : "", "parse-names" : false, "suffix" : "" } ], "container-title" : "Genome biology", "id" : "ITEM-2", "issue" : "4", "issued" : { "date-parts" : [ [ "2011", "1" ] ] }, "page" : "R33", "title" : "High recombination rates and hotspots in a Plasmodium falciparum genetic cross.", "type" : "article-journal", "volume" : "12" }, "uris" : [ "http://www.mendeley.com/documents/?uuid=539d2d91-46b1-442c-b7db-19dbac6d8412" ] }, { "id" : "ITEM-3", "itemData" : { "ISSN" : "0166-6851", "PMID" : "1349423", "abstract" : "We report a genetic linkage map of the Plasmodium falciparum genome, using the inheritance patterns of nearly 90 RFLP markers in a genetic cross. Markers were assigned to polymorphic loci on all 14 nuclear chromosomes. Genetic recombination between parental markers was detected in each of the progeny, indicating that progeny from cross-fertilization events were favored over progeny from self-fertilization of either parent alone. Inheritance patterns among the markers suggested that certain parental linkage groups on chromosomes 2, 3, 12 and 13 were favored in the cross. Recombination frequencies on five chromosomes indicated an approximate map unit size of 15-30 kb per centiMorgan for P. falciparum.", "author" : [ { "dropping-particle" : "", "family" : "Walker-Jonah", "given" : "A", "non-dropping-particle" : "", "parse-names" : false, "suffix" : "" }, { "dropping-particle" : "", "family" : "Dolan", "given" : "S A", "non-dropping-particle" : "", "parse-names" : false, "suffix" : "" }, { "dropping-particle" : "", "family" : "Gwadz", "given" : "R W", "non-dropping-particle" : "", "parse-names" : false, "suffix" : "" }, { "dropping-particle" : "", "family" : "Panton", "given" : "L J", "non-dropping-particle" : "", "parse-names" : false, "suffix" : "" }, { "dropping-particle" : "", "family" : "Wellems", "given" : "T E", "non-dropping-particle" : "", "parse-names" : false, "suffix" : "" } ], "container-title" : "Molecular and biochemical parasitology", "id" : "ITEM-3", "issue" : "2", "issued" : { "date-parts" : [ [ "1992", "4" ] ] }, "note" : "First estimate of recombination rate in P. falciparum using HB3 x Dd2 cross with 16 progeny and 90 RFLP markers.", "page" : "313-20", "title" : "An RFLP map of the Plasmodium falciparum genome, recombination rates and favored linkage groups in a genetic cross.", "type" : "article-journal", "volume" : "51" }, "uris" : [ "http://www.mendeley.com/documents/?uuid=22b16acf-61b1-4ddc-a56c-27281a23334a" ] } ], "mendeley" : { "formattedCitation" : "(Su et al. 1999; Jiang et al. 2011; Walker-Jonah et al. 1992)", "plainTextFormattedCitation" : "(Su et al. 1999; Jiang et al. 2011; Walker-Jonah et al. 1992)", "previouslyFormattedCitation" : "(Su et al. 1999; Jiang et al. 2011; Walker-Jonah et al. 1992)" }, "properties" : { "noteIndex" : 0 }, "schema" : "https://github.com/citation-style-language/schema/raw/master/csl-citation.json" }</w:instrText>
-      </w:r>
-      <w:r>
-        <w:fldChar w:fldCharType="separate"/>
-      </w:r>
-      <w:r>
-        <w:rPr>
-          <w:noProof/>
-        </w:rPr>
-        <w:t>(Su et al. 1999; Jiang et al. 2011; Walker-Jonah et al. 1992)</w:t>
-      </w:r>
-      <w:r>
-        <w:fldChar w:fldCharType="end"/>
-      </w:r>
-      <w:r>
-        <w:t xml:space="preserve"> and</w:t>
-      </w:r>
-      <w:r>
-        <w:t xml:space="preserve"> provided evidence </w:t>
-      </w:r>
-      <w:r>
-        <w:t>for</w:t>
-      </w:r>
-      <w:r>
-        <w:t xml:space="preserve"> non-crossover </w:t>
-      </w:r>
-      <w:r>
-        <w:t xml:space="preserve">(NCO) </w:t>
-      </w:r>
-      <w:r>
-        <w:t>recombination</w:t>
-      </w:r>
-      <w:r>
-        <w:t xml:space="preserve"> </w:t>
-      </w:r>
-      <w:r>
-        <w:fldChar w:fldCharType="begin" w:fldLock="1"/>
-      </w:r>
-      <w:r>
-        <w:instrText>ADDIN CSL_CITATION { "citationItems" : [ { "id" : "ITEM-1", "itemData" : { "ISSN" : "0036-8075", "PMID" : "10558988", "abstract" : "Genetic investigations of malaria require a genome-wide, high-resolution linkage map of Plasmodium falciparum. A genetic cross was used to construct such a map from 901 markers that fall into 14 inferred linkage groups corresponding to the 14 nuclear chromosomes. Meiotic crossover activity in the genome proved high (17 kilobases per centimorgan) and notably uniform over chromosome length. Gene conversion events and spontaneous microsatellite length changes were evident in the inheritance data. The markers, map, and recombination parameters are facilitating genome sequence assembly, localization of determinants for such traits as virulence and drug resistance, and genetic studies of parasite field populations.", "author" : [ { "dropping-particle" : "", "family" : "Su", "given" : "X", "non-dropping-particle" : "", "parse-names" : false, "suffix" : "" }, { "dropping-particle" : "", "family" : "Ferdig", "given" : "M T", "non-dropping-particle" : "", "parse-names" : false, "suffix" : "" }, { "dropping-particle" : "", "family" : "Huang", "given" : "Y", "non-dropping-particle" : "", "parse-names" : false, "suffix" : "" }, { "dropping-particle" : "", "family" : "Huynh", "given" : "C Q", "non-dropping-particle" : "", "parse-names" : false, "suffix" : "" }, { "dropping-particle" : "", "family" : "Liu", "given" : "A", "non-dropping-particle" : "", "parse-names" : false, "suffix" : "" }, { "dropping-particle" : "", "family" : "You", "given" : "J", "non-dropping-particle" : "", "parse-names" : false, "suffix" : "" }, { "dropping-particle" : "", "family" : "Wootton", "given" : "J C", "non-dropping-particle" : "", "parse-names" : false, "suffix" : "" }, { "dropping-particle" : "", "family" : "Wellems", "given" : "T E", "non-dropping-particle" : "", "parse-names" : false, "suffix" : "" } ], "container-title" : "Science (New York, N.Y.)", "id" : "ITEM-1", "issue" : "5443", "issued" : { "date-parts" : [ [ "1999", "11", "12" ] ] }, "page" : "1351-3", "title" : "A genetic map and recombination parameters of the human malaria parasite Plasmodium falciparum.", "type" : "article-journal", "volume" : "286" }, "uris" : [ "http://www.mendeley.com/documents/?uuid=7fdd2aa1-5b77-4f5b-85c8-f04b04bebc6f" ] } ], "mendeley" : { "formattedCitation" : "(Su et al. 1999)", "plainTextFormattedCitation" : "(Su et al. 1999)", "previouslyFormattedCitation" : "(Su et al. 1999)" }, "properties" : { "noteIndex" : 0 }, "schema" : "https://github.com/citation-style-language/schema/raw/master/csl-citation.json" }</w:instrText>
-      </w:r>
-      <w:r>
-        <w:fldChar w:fldCharType="separate"/>
-      </w:r>
-      <w:r>
-        <w:rPr>
-          <w:noProof/>
-        </w:rPr>
-        <w:t>(Su et al. 1999)</w:t>
-      </w:r>
-      <w:r>
-        <w:fldChar w:fldCharType="end"/>
-      </w:r>
-      <w:r>
         <w:t xml:space="preserve">. One study </w:t>
       </w:r>
       <w:r>
@@ -1658,12 +1646,7 @@
         <w:t>to resolve recombination events in</w:t>
       </w:r>
       <w:r>
-        <w:t xml:space="preserve"> two</w:t>
-      </w:r>
-      <w:bookmarkStart w:id="6" w:name="_GoBack"/>
-      <w:bookmarkEnd w:id="6"/>
-      <w:r>
-        <w:t xml:space="preserve"> progeny </w:t>
+        <w:t xml:space="preserve"> two progeny </w:t>
       </w:r>
       <w:r>
         <w:t xml:space="preserve">of </w:t>
@@ -2016,14 +1999,14 @@
         <w:t xml:space="preserve">. </w:t>
       </w:r>
       <w:r>
-        <w:t xml:space="preserve">The clone HB3 is a parent in two crosses, however because DNA samples </w:t>
+        <w:t>The clone HB3 is a parent in two crosses, however because DNA samples were obtained from different sources and had different culturing histories the two HB3 clones were sequenced and genotyped separately, and are here labelled HB3(</w:t>
+      </w:r>
+      <w:r>
+        <w:t xml:space="preserve">1) and HB3(2) for crosses 3D7×HB3 </w:t>
       </w:r>
       <w:r>
         <w:lastRenderedPageBreak/>
-        <w:t>were obtained from different sources and had different culturing histories the two HB3 clones were sequenced and genotyped separately, and are here labelled HB3(</w:t>
-      </w:r>
-      <w:r>
-        <w:t>1) and HB3(2) for crosses 3D7×HB3 and HB3×</w:t>
+        <w:t>and HB3×</w:t>
       </w:r>
       <w:r>
         <w:t xml:space="preserve">Dd2 respectively. For several progeny </w:t>
@@ -2432,56 +2415,56 @@
         <w:fldChar w:fldCharType="end"/>
       </w:r>
       <w:r>
-        <w:t xml:space="preserve">. Variants where genotype calls in one or more progeny clones were inconsistent with Mendelian segregation (Mendelian </w:t>
+        <w:t xml:space="preserve">. Variants where genotype calls in one or more progeny clones were inconsistent with Mendelian segregation (Mendelian errors) were used to </w:t>
+      </w:r>
+      <w:r>
+        <w:t>calibrate</w:t>
+      </w:r>
+      <w:r>
+        <w:t xml:space="preserve"> variant filtering </w:t>
+      </w:r>
+      <w:r>
+        <w:t xml:space="preserve">for both calling methods </w:t>
+      </w:r>
+      <w:r>
+        <w:t>(</w:t>
+      </w:r>
+      <w:r>
+        <w:t>M</w:t>
+      </w:r>
+      <w:r>
+        <w:t xml:space="preserve">ethods and </w:t>
+      </w:r>
+      <w:r>
+        <w:t>S</w:t>
+      </w:r>
+      <w:r>
+        <w:t xml:space="preserve">upplementary </w:t>
+      </w:r>
+      <w:r>
+        <w:t>I</w:t>
+      </w:r>
+      <w:r>
+        <w:t>nformation</w:t>
+      </w:r>
+      <w:r>
+        <w:t>; Figures S4-S7</w:t>
+      </w:r>
+      <w:r>
+        <w:t>).</w:t>
+      </w:r>
+      <w:r>
+        <w:t xml:space="preserve"> After </w:t>
+      </w:r>
+      <w:r>
+        <w:t>variants were filtered,</w:t>
+      </w:r>
+      <w:r>
+        <w:t xml:space="preserve"> both methods achieved </w:t>
       </w:r>
       <w:r>
         <w:lastRenderedPageBreak/>
-        <w:t xml:space="preserve">errors) were used to </w:t>
-      </w:r>
-      <w:r>
-        <w:t>calibrate</w:t>
-      </w:r>
-      <w:r>
-        <w:t xml:space="preserve"> variant filtering </w:t>
-      </w:r>
-      <w:r>
-        <w:t xml:space="preserve">for both calling methods </w:t>
-      </w:r>
-      <w:r>
-        <w:t>(</w:t>
-      </w:r>
-      <w:r>
-        <w:t>M</w:t>
-      </w:r>
-      <w:r>
-        <w:t xml:space="preserve">ethods and </w:t>
-      </w:r>
-      <w:r>
-        <w:t>S</w:t>
-      </w:r>
-      <w:r>
-        <w:t xml:space="preserve">upplementary </w:t>
-      </w:r>
-      <w:r>
-        <w:t>I</w:t>
-      </w:r>
-      <w:r>
-        <w:t>nformation</w:t>
-      </w:r>
-      <w:r>
-        <w:t>; Figures S4-S7</w:t>
-      </w:r>
-      <w:r>
-        <w:t>).</w:t>
-      </w:r>
-      <w:r>
-        <w:t xml:space="preserve"> After </w:t>
-      </w:r>
-      <w:r>
-        <w:t>variants were filtered,</w:t>
-      </w:r>
-      <w:r>
-        <w:t xml:space="preserve"> both methods achieved near-perfect concordance between biological replicates</w:t>
+        <w:t>near-perfect concordance between biological replicates</w:t>
       </w:r>
       <w:r>
         <w:t xml:space="preserve"> </w:t>
@@ -2839,34 +2822,139 @@
         <w:pStyle w:val="Heading3"/>
       </w:pPr>
       <w:r>
+        <w:t>INDEL</w:t>
+      </w:r>
+      <w:r>
+        <w:t>s are the most abundant form of polymorphism</w:t>
+      </w:r>
+    </w:p>
+    <w:p>
+      <w:r>
+        <w:t xml:space="preserve">Analysis of the combined variant call sets revealed that, within the core genome, </w:t>
+      </w:r>
+      <w:r>
+        <w:t xml:space="preserve">segregating </w:t>
+      </w:r>
+      <w:r>
+        <w:t>INDEL</w:t>
+      </w:r>
+      <w:r>
+        <w:t>s were more abundant than SNPs</w:t>
+      </w:r>
+      <w:r>
+        <w:t xml:space="preserve"> in all three crosses (T</w:t>
+      </w:r>
+      <w:r>
+        <w:t>able 1</w:t>
+      </w:r>
+      <w:r>
+        <w:t>). Overall</w:t>
+      </w:r>
+      <w:r>
+        <w:t>,</w:t>
+      </w:r>
+      <w:r>
+        <w:t xml:space="preserve"> 83% of </w:t>
+      </w:r>
+      <w:r>
+        <w:t>INDEL</w:t>
+      </w:r>
+      <w:r>
+        <w:t xml:space="preserve">s were found in </w:t>
+      </w:r>
+      <w:r>
         <w:lastRenderedPageBreak/>
+        <w:t xml:space="preserve">non-coding regions, where </w:t>
+      </w:r>
+      <w:r>
         <w:t>INDEL</w:t>
       </w:r>
       <w:r>
-        <w:t>s are the most abundant form of polymorphism</w:t>
-      </w:r>
-    </w:p>
-    <w:p>
-      <w:r>
-        <w:t xml:space="preserve">Analysis of the combined variant call sets revealed that, within the core genome, </w:t>
-      </w:r>
-      <w:r>
-        <w:t xml:space="preserve">segregating </w:t>
+        <w:t xml:space="preserve">s were 3 times more abundant than SNPs. </w:t>
       </w:r>
       <w:r>
         <w:t>INDEL</w:t>
       </w:r>
       <w:r>
-        <w:t>s were more abundant than SNPs</w:t>
-      </w:r>
-      <w:r>
-        <w:t xml:space="preserve"> in all three crosses (T</w:t>
-      </w:r>
-      <w:r>
-        <w:t>able 1</w:t>
-      </w:r>
-      <w:r>
-        <w:t>). Overall</w:t>
+        <w:t xml:space="preserve">s were also relatively abundant in coding regions, with the ratio of SNPs to </w:t>
+      </w:r>
+      <w:r>
+        <w:t>INDEL</w:t>
+      </w:r>
+      <w:r>
+        <w:t xml:space="preserve">s being approximately </w:t>
+      </w:r>
+      <w:r>
+        <w:t>2:1</w:t>
+      </w:r>
+      <w:r>
+        <w:t>.</w:t>
+      </w:r>
+      <w:r>
+        <w:t xml:space="preserve"> This </w:t>
+      </w:r>
+      <w:r>
+        <w:t xml:space="preserve">relative </w:t>
+      </w:r>
+      <w:r>
+        <w:t xml:space="preserve">abundance </w:t>
+      </w:r>
+      <w:r>
+        <w:t xml:space="preserve">of </w:t>
+      </w:r>
+      <w:r>
+        <w:t>INDELs</w:t>
+      </w:r>
+      <w:r>
+        <w:t xml:space="preserve"> is </w:t>
+      </w:r>
+      <w:r>
+        <w:t xml:space="preserve">exceptionally high </w:t>
+      </w:r>
+      <w:r>
+        <w:t>when compared with other species</w:t>
+      </w:r>
+      <w:r>
+        <w:t xml:space="preserve">, for example a comparative study found a SNP to INDEL ratio of approximately 10:1 in primates and 20:1 in bacteria </w:t>
+      </w:r>
+      <w:r>
+        <w:fldChar w:fldCharType="begin" w:fldLock="1"/>
+      </w:r>
+      <w:r>
+        <w:instrText>ADDIN CSL_CITATION { "citationItems" : [ { "id" : "ITEM-1", "itemData" : { "DOI" : "10.1093/molbev/msp063", "ISSN" : "1537-1719", "PMID" : "19329651", "abstract" : "Rates of nucleotide substitution and insertion/deletion (indel) are known to vary across the functional components of a genome. Little attention has been paid, however, to the quantitative relationship between the two. Here we investigate the ratio of nucleotide substitutions to indels (S/I) in different regions of 4 primates, 70 bacteria, and 8 other genomes. We find that the ratio differs at 5.4-times between coding and noncoding, 3.3-times between conserved and less conserved coding sequences, and 1.46-times between nonrepeat and repeat regions. The S/I ratio is also positively correlated with the level of divergence between the genomes compared. Our results suggest that the S/I ratio may reflect differences in the efficacy of selection against indels. Due to the sensitivity of indel density in different regions, this ratio varies over a much larger range. With the recent discovery suggesting that indels act as local enhancers of mutation in surrounding sequences, nucleotide substitution rates are expected to be accelerated in regions of low constraint, where indels tend to accumulate, but will otherwise be modulated in proportion to the level of a sequence's functional constraint. Indels, therefore, may play a nontrivial role in controlling differences in genetic variation and divergence across functional regions of a genome.", "author" : [ { "dropping-particle" : "", "family" : "Chen", "given" : "Jian-Qun", "non-dropping-particle" : "", "parse-names" : false, "suffix" : "" }, { "dropping-particle" : "", "family" : "Wu", "given" : "Ying", "non-dropping-particle" : "", "parse-names" : false, "suffix" : "" }, { "dropping-particle" : "", "family" : "Yang", "given" : "Haiwang", "non-dropping-particle" : "", "parse-names" : false, "suffix" : "" }, { "dropping-particle" : "", "family" : "Bergelson", "given" : "Joy", "non-dropping-particle" : "", "parse-names" : false, "suffix" : "" }, { "dropping-particle" : "", "family" : "Kreitman", "given" : "Martin", "non-dropping-particle" : "", "parse-names" : false, "suffix" : "" }, { "dropping-particle" : "", "family" : "Tian", "given" : "Dacheng", "non-dropping-particle" : "", "parse-names" : false, "suffix" : "" } ], "container-title" : "Molecular biology and evolution", "id" : "ITEM-1", "issue" : "7", "issued" : { "date-parts" : [ [ "2009", "7" ] ] }, "page" : "1523-31", "title" : "Variation in the ratio of nucleotide substitution and indel rates across genomes in mammals and bacteria.", "type" : "article-journal", "volume" : "26" }, "uris" : [ "http://www.mendeley.com/documents/?uuid=07f319cb-3a55-4d3a-91e4-21c2cd5444ca" ] } ], "mendeley" : { "formattedCitation" : "(Chen et al. 2009)", "plainTextFormattedCitation" : "(Chen et al. 2009)", "previouslyFormattedCitation" : "(Chen et al. 2009)" }, "properties" : { "noteIndex" : 0 }, "schema" : "https://github.com/citation-style-language/schema/raw/master/csl-citation.json" }</w:instrText>
+      </w:r>
+      <w:r>
+        <w:fldChar w:fldCharType="separate"/>
+      </w:r>
+      <w:r>
+        <w:rPr>
+          <w:noProof/>
+        </w:rPr>
+        <w:t>(Chen et al. 2009)</w:t>
+      </w:r>
+      <w:r>
+        <w:fldChar w:fldCharType="end"/>
+      </w:r>
+      <w:r>
+        <w:t>.</w:t>
+      </w:r>
+      <w:r>
+        <w:t xml:space="preserve"> </w:t>
+      </w:r>
+      <w:r>
+        <w:t xml:space="preserve">The vast majority of </w:t>
+      </w:r>
+      <w:r>
+        <w:t>INDEL</w:t>
+      </w:r>
+      <w:r>
+        <w:t>s found in the crosses were expansions or contractions of short tandem repeats (STRs), i.e., microsatellites (</w:t>
+      </w:r>
+      <w:r>
+        <w:t>F</w:t>
+      </w:r>
+      <w:r>
+        <w:t>igure 1A). In non-coding regions</w:t>
       </w:r>
       <w:r>
         <w:t>,</w:t>
@@ -2878,289 +2966,190 @@
         <w:t>INDEL</w:t>
       </w:r>
       <w:r>
-        <w:t xml:space="preserve">s were found in non-coding regions, where </w:t>
+        <w:t xml:space="preserve">s were STR length variations, of which 71% were variations within </w:t>
+      </w:r>
+      <w:proofErr w:type="gramStart"/>
+      <w:r>
+        <w:t>poly(</w:t>
+      </w:r>
+      <w:proofErr w:type="gramEnd"/>
+      <w:r>
+        <w:t xml:space="preserve">AT) repeats. In coding regions 77% of </w:t>
       </w:r>
       <w:r>
         <w:t>INDEL</w:t>
       </w:r>
       <w:r>
-        <w:t xml:space="preserve">s were 3 times more abundant than SNPs. </w:t>
+        <w:t xml:space="preserve">s were STR variations, of which the majority were within </w:t>
+      </w:r>
+      <w:proofErr w:type="gramStart"/>
+      <w:r>
+        <w:t>poly(</w:t>
+      </w:r>
+      <w:proofErr w:type="gramEnd"/>
+      <w:r>
+        <w:t>asparagine) tracts</w:t>
+      </w:r>
+      <w:r>
+        <w:t xml:space="preserve"> (</w:t>
+      </w:r>
+      <w:r>
+        <w:t>F</w:t>
+      </w:r>
+      <w:r>
+        <w:t>igure 1B)</w:t>
+      </w:r>
+      <w:r>
+        <w:t xml:space="preserve">. Tandem repeat sequences are prone to slipped strand mis-pairing during DNA replication </w:t>
+      </w:r>
+      <w:r>
+        <w:fldChar w:fldCharType="begin" w:fldLock="1"/>
+      </w:r>
+      <w:r>
+        <w:instrText>ADDIN CSL_CITATION { "citationItems" : [ { "id" : "ITEM-1", "itemData" : { "ISSN" : "0962-1083", "PMID" : "12453231", "abstract" : "Microsatellites, or tandem simple sequence repeats (SSR), are abundant across genomes and show high levels of polymorphism. SSR genetic and evolutionary mechanisms remain controversial. Here we attempt to summarize the available data related to SSR distribution in coding and noncoding regions of genomes and SSR functional importance. Numerous lines of evidence demonstrate that SSR genomic distribution is nonrandom. Random expansions or contractions appear to be selected against for at least part of SSR loci, presumably because of their effect on chromatin organization, regulation of gene activity, recombination, DNA replication, cell cycle, mismatch repair system, etc. This review also discusses the role of two putative mutational mechanisms, replication slippage and recombination, and their interaction in SSR variation.", "author" : [ { "dropping-particle" : "", "family" : "Li", "given" : "You-Chun", "non-dropping-particle" : "", "parse-names" : false, "suffix" : "" }, { "dropping-particle" : "", "family" : "Korol", "given" : "Abraham B", "non-dropping-particle" : "", "parse-names" : false, "suffix" : "" }, { "dropping-particle" : "", "family" : "Fahima", "given" : "Tzion", "non-dropping-particle" : "", "parse-names" : false, "suffix" : "" }, { "dropping-particle" : "", "family" : "Beiles", "given" : "Avigdor", "non-dropping-particle" : "", "parse-names" : false, "suffix" : "" }, { "dropping-particle" : "", "family" : "Nevo", "given" : "Eviatar", "non-dropping-particle" : "", "parse-names" : false, "suffix" : "" } ], "container-title" : "Molecular ecology", "id" : "ITEM-1", "issue" : "12", "issued" : { "date-parts" : [ [ "2002", "12" ] ] }, "note" : "Review of microsatellite variation across various species. Includes examples of how length variation within microsatellites impacts on gene regulation.", "page" : "2453-65", "title" : "Microsatellites: genomic distribution, putative functions and mutational mechanisms: a review.", "type" : "article-journal", "volume" : "11" }, "uris" : [ "http://www.mendeley.com/documents/?uuid=ba9828d6-0436-4be7-b6b5-447cd18821fb" ] }, { "id" : "ITEM-2", "itemData" : { "DOI" : "10.1111/j.1365-2958.2004.04076.x", "ISSN" : "0950-382X", "PMID" : "15165229", "abstract" : "Mutations and rearrangements that occur by misalignment during DNA replication are frequent sources of genetic variation in bacteria. Dislocations between a replicating strand and its template at repetitive DNA sequences underlie the mechanism of these genetic events. Such misalignments can be transient or stable and can involve intramolecular or intermolecular DNA mispairing, even pairing across a replication fork. Paradoxically, these replication 'slippage' events both create and destroy repetitive sequences in bacterial genomes. This review catalogues several types of slippage errors, presents the cellular processes that act to limit them and discusses the consequences of this class of genetic events on the evolution of bacterial genomes and physiology.", "author" : [ { "dropping-particle" : "", "family" : "Lovett", "given" : "Susan T", "non-dropping-particle" : "", "parse-names" : false, "suffix" : "" } ], "container-title" : "Molecular microbiology", "id" : "ITEM-2", "issue" : "5", "issued" : { "date-parts" : [ [ "2004", "6" ] ] }, "note" : "Review of mutations in bacteria associated with repetitive sequence and replication slippage, including discussion of mutation mechanisms.", "page" : "1243-53", "title" : "Encoded errors: mutations and rearrangements mediated by misalignment at repetitive DNA sequences.", "type" : "article-journal", "volume" : "52" }, "uris" : [ "http://www.mendeley.com/documents/?uuid=dcca4f3a-dea5-45a1-be4e-85da16a7faab" ] } ], "mendeley" : { "formattedCitation" : "(Li et al. 2002; Lovett 2004)", "plainTextFormattedCitation" : "(Li et al. 2002; Lovett 2004)", "previouslyFormattedCitation" : "(Li et al. 2002; Lovett 2004)" }, "properties" : { "noteIndex" : 0 }, "schema" : "https://github.com/citation-style-language/schema/raw/master/csl-citation.json" }</w:instrText>
+      </w:r>
+      <w:r>
+        <w:fldChar w:fldCharType="separate"/>
+      </w:r>
+      <w:r>
+        <w:rPr>
+          <w:noProof/>
+        </w:rPr>
+        <w:t>(Li et al. 2002; Lovett 2004)</w:t>
+      </w:r>
+      <w:r>
+        <w:fldChar w:fldCharType="end"/>
+      </w:r>
+      <w:r>
+        <w:t xml:space="preserve"> and are known to be associated with high rates of </w:t>
       </w:r>
       <w:r>
         <w:t>INDEL</w:t>
       </w:r>
       <w:r>
-        <w:t xml:space="preserve">s were also relatively abundant in coding regions, with the ratio of SNPs to </w:t>
+        <w:t xml:space="preserve"> mutat</w:t>
+      </w:r>
+      <w:r>
+        <w:t xml:space="preserve">ion </w:t>
+      </w:r>
+      <w:r>
+        <w:fldChar w:fldCharType="begin" w:fldLock="1"/>
+      </w:r>
+      <w:r>
+        <w:instrText>ADDIN CSL_CITATION { "citationItems" : [ { "id" : "ITEM-1", "itemData" : { "DOI" : "10.1101/gr.148718.112", "ISSN" : "1549-5469", "PMID" : "23478400", "abstract" : "Short insertions and deletions (indels) are the second most abundant form of human genetic variation, but our understanding of their origins and functional effects lags behind that of other types of variants. Using population-scale sequencing, we have identified a high-quality set of 1.6 million indels from 179 individuals representing three diverse human populations. We show that rates of indel mutagenesis are highly heterogeneous, with 43%-48% of indels occurring in 4.03% of the genome, whereas in the remaining 96% their prevalence is 16 times lower than SNPs. Polymerase slippage can explain upwards of three-fourths of all indels, with the remainder being mostly simple deletions in complex sequence. However, insertions do occur and are significantly associated with pseudo-palindromic sequence features compatible with the fork stalling and template switching (FoSTeS) mechanism more commonly associated with large structural variations. We introduce a quantitative model of polymerase slippage, which enables us to identify indel-hypermutagenic protein-coding genes, some of which are associated with recurrent mutations leading to disease. Accounting for mutational rate heterogeneity due to sequence context, we find that indels across functional sequence are generally subject to stronger purifying selection than SNPs. We find that indel length modulates selection strength, and that indels affecting multiple functionally constrained nucleotides undergo stronger purifying selection. We further find that indels are enriched in associations with gene expression and find evidence for a contribution of nonsense-mediated decay. Finally, we show that indels can be integrated in existing genome-wide association studies (GWAS); although we do not find direct evidence that potentially causal protein-coding indels are enriched with associations to known disease-associated SNPs, our findings suggest that the causal variant underlying some of these associations may be indels.", "author" : [ { "dropping-particle" : "", "family" : "Montgomery", "given" : "Stephen B", "non-dropping-particle" : "", "parse-names" : false, "suffix" : "" }, { "dropping-particle" : "", "family" : "Goode", "given" : "David L", "non-dropping-particle" : "", "parse-names" : false, "suffix" : "" }, { "dropping-particle" : "", "family" : "Kvikstad", "given" : "Erika", "non-dropping-particle" : "", "parse-names" : false, "suffix" : "" }, { "dropping-particle" : "", "family" : "Albers", "given" : "Cornelis A", "non-dropping-particle" : "", "parse-names" : false, "suffix" : "" }, { "dropping-particle" : "", "family" : "Zhang", "given" : "Zhengdong D", "non-dropping-particle" : "", "parse-names" : false, "suffix" : "" }, { "dropping-particle" : "", "family" : "Mu", "given" : "Xinmeng Jasmine", "non-dropping-particle" : "", "parse-names" : false, "suffix" : "" }, { "dropping-particle" : "", "family" : "Ananda", "given" : "Guruprasad", "non-dropping-particle" : "", "parse-names" : false, "suffix" : "" }, { "dropping-particle" : "", "family" : "Howie", "given" : "Bryan", "non-dropping-particle" : "", "parse-names" : false, "suffix" : "" }, { "dropping-particle" : "", "family" : "Karczewski", "given" : "Konrad J", "non-dropping-particle" : "", "parse-names" : false, "suffix" : "" }, { "dropping-particle" : "", "family" : "Smith", "given" : "Kevin S", "non-dropping-particle" : "", "parse-names" : false, "suffix" : "" }, { "dropping-particle" : "", "family" : "Anaya", "given" : "Vanessa", "non-dropping-particle" : "", "parse-names" : false, "suffix" : "" }, { "dropping-particle" : "", "family" : "Richardson", "given" : "Rhea", "non-dropping-particle" : "", "parse-names" : false, "suffix" : "" }, { "dropping-particle" : "", "family" : "Davis", "given" : "Joe", "non-dropping-particle" : "", "parse-names" : false, "suffix" : "" }, { "dropping-particle" : "", "family" : "MacArthur", "given" : "Daniel G", "non-dropping-particle" : "", "parse-names" : false, "suffix" : "" }, { "dropping-particle" : "", "family" : "Sidow", "given" : "Arend", "non-dropping-particle" : "", "parse-names" : false, "suffix" : "" }, { "dropping-particle" : "", "family" : "Duret", "given" : "Laurent", "non-dropping-particle" : "", "parse-names" : false, "suffix" : "" }, { "dropping-particle" : "", "family" : "Gerstein", "given" : "Mark", "non-dropping-particle" : "", "parse-names" : false, "suffix" : "" }, { "dropping-particle" : "", "family" : "Makova", "given" : "Kateryna D", "non-dropping-particle" : "", "parse-names" : false, "suffix" : "" }, { "dropping-particle" : "", "family" : "Marchini", "given" : "Jonathan", "non-dropping-particle" : "", "parse-names" : false, "suffix" : "" }, { "dropping-particle" : "", "family" : "McVean", "given" : "Gil", "non-dropping-particle" : "", "parse-names" : false, "suffix" : "" }, { "dropping-particle" : "", "family" : "Lunter", "given" : "Gerton", "non-dropping-particle" : "", "parse-names" : false, "suffix" : "" } ], "container-title" : "Genome research", "id" : "ITEM-1", "issue" : "5", "issued" : { "date-parts" : [ [ "2013", "5" ] ] }, "page" : "749-61", "title" : "The origin, evolution, and functional impact of short insertion-deletion variants identified in 179 human genomes.", "type" : "article-journal", "volume" : "23" }, "uris" : [ "http://www.mendeley.com/documents/?uuid=d961b204-5f8e-4d92-9768-9cda2009f2e0" ] } ], "mendeley" : { "formattedCitation" : "(Montgomery et al. 2013)", "plainTextFormattedCitation" : "(Montgomery et al. 2013)", "previouslyFormattedCitation" : "(Montgomery et al. 2013)" }, "properties" : { "noteIndex" : 0 }, "schema" : "https://github.com/citation-style-language/schema/raw/master/csl-citation.json" }</w:instrText>
+      </w:r>
+      <w:r>
+        <w:fldChar w:fldCharType="separate"/>
+      </w:r>
+      <w:r>
+        <w:rPr>
+          <w:noProof/>
+        </w:rPr>
+        <w:t>(Montgomery et al. 2013)</w:t>
+      </w:r>
+      <w:r>
+        <w:fldChar w:fldCharType="end"/>
+      </w:r>
+      <w:r>
+        <w:t xml:space="preserve">. Poly(AT) repeats are very common in the non-coding regions of the </w:t>
+      </w:r>
+      <w:r>
+        <w:rPr>
+          <w:i/>
+        </w:rPr>
+        <w:t>P. falciparum</w:t>
+      </w:r>
+      <w:r>
+        <w:t xml:space="preserve"> genome </w:t>
+      </w:r>
+      <w:r>
+        <w:fldChar w:fldCharType="begin" w:fldLock="1"/>
+      </w:r>
+      <w:r>
+        <w:instrText>ADDIN CSL_CITATION { "citationItems" : [ { "id" : "ITEM-1", "itemData" : { "DOI" : "10.1038/nature01097", "ISSN" : "0028-0836", "PMID" : "12368864", "abstract" : "The parasite Plasmodium falciparum is responsible for hundreds of millions of cases of malaria, and kills more than one million African children annually. Here we report an analysis of the genome sequence of P. falciparum clone 3D7. The 23-megabase nuclear genome consists of 14 chromosomes, encodes about 5,300 genes, and is the most (A + T)-rich genome sequenced to date. Genes involved in antigenic variation are concentrated in the subtelomeric regions of the chromosomes. Compared to the genomes of free-living eukaryotic microbes, the genome of this intracellular parasite encodes fewer enzymes and transporters, but a large proportion of genes are devoted to immune evasion and host-parasite interactions. Many nuclear-encoded proteins are targeted to the apicoplast, an organelle involved in fatty-acid and isoprenoid metabolism. The genome sequence provides the foundation for future studies of this organism, and is being exploited in the search for new drugs and vaccines to fight malaria.", "author" : [ { "dropping-particle" : "", "family" : "Gardner", "given" : "Malcolm J", "non-dropping-particle" : "", "parse-names" : false, "suffix" : "" }, { "dropping-particle" : "", "family" : "Hall", "given" : "Neil", "non-dropping-particle" : "", "parse-names" : false, "suffix" : "" }, { "dropping-particle" : "", "family" : "Fung", "given" : "Eula", "non-dropping-particle" : "", "parse-names" : false, "suffix" : "" }, { "dropping-particle" : "", "family" : "White", "given" : "Owen", "non-dropping-particle" : "", "parse-names" : false, "suffix" : "" }, { "dropping-particle" : "", "family" : "Berriman", "given" : "Matthew", "non-dropping-particle" : "", "parse-names" : false, "suffix" : "" }, { "dropping-particle" : "", "family" : "Hyman", "given" : "Richard W", "non-dropping-particle" : "", "parse-names" : false, "suffix" : "" }, { "dropping-particle" : "", "family" : "Carlton", "given" : "Jane M", "non-dropping-particle" : "", "parse-names" : false, "suffix" : "" }, { "dropping-particle" : "", "family" : "Pain", "given" : "Arnab", "non-dropping-particle" : "", "parse-names" : false, "suffix" : "" }, { "dropping-particle" : "", "family" : "Nelson", "given" : "Karen E", "non-dropping-particle" : "", "parse-names" : false, "suffix" : "" }, { "dropping-particle" : "", "family" : "Bowman", "given" : "Sharen", "non-dropping-particle" : "", "parse-names" : false, "suffix" : "" }, { "dropping-particle" : "", "family" : "Paulsen", "given" : "Ian T", "non-dropping-particle" : "", "parse-names" : false, "suffix" : "" }, { "dropping-particle" : "", "family" : "James", "given" : "Keith", "non-dropping-particle" : "", "parse-names" : false, "suffix" : "" }, { "dropping-particle" : "", "family" : "Eisen", "given" : "Jonathan A", "non-dropping-particle" : "", "parse-names" : false, "suffix" : "" }, { "dropping-particle" : "", "family" : "Rutherford", "given" : "Kim", "non-dropping-particle" : "", "parse-names" : false, "suffix" : "" }, { "dropping-particle" : "", "family" : "Salzberg", "given" : "Steven L", "non-dropping-particle" : "", "parse-names" : false, "suffix" : "" }, { "dropping-particle" : "", "family" : "Craig", "given" : "Alister", "non-dropping-particle" : "", "parse-names" : false, "suffix" : "" }, { "dropping-particle" : "", "family" : "Kyes", "given" : "Sue", "non-dropping-particle" : "", "parse-names" : false, "suffix" : "" }, { "dropping-particle" : "", "family" : "Chan", "given" : "Man-Suen", "non-dropping-particle" : "", "parse-names" : false, "suffix" : "" }, { "dropping-particle" : "", "family" : "Nene", "given" : "Vishvanath", "non-dropping-particle" : "", "parse-names" : false, "suffix" : "" }, { "dropping-particle" : "", "family" : "Shallom", "given" : "Shamira J", "non-dropping-particle" : "", "parse-names" : false, "suffix" : "" }, { "dropping-particle" : "", "family" : "Suh", "given" : "Bernard", "non-dropping-particle" : "", "parse-names" : false, "suffix" : "" }, { "dropping-particle" : "", "family" : "Peterson", "given" : "Jeremy", "non-dropping-particle" : "", "parse-names" : false, "suffix" : "" }, { "dropping-particle" : "", "family" : "Angiuoli", "given" : "Sam", "non-dropping-particle" : "", "parse-names" : false, "suffix" : "" }, { "dropping-particle" : "", "family" : "Pertea", "given" : "Mihaela", "non-dropping-particle" : "", "parse-names" : false, "suffix" : "" }, { "dropping-particle" : "", "family" : "Allen", "given" : "Jonathan", "non-dropping-particle" : "", "parse-names" : false, "suffix" : "" }, { "dropping-particle" : "", "family" : "Selengut", "given" : "Jeremy", "non-dropping-particle" : "", "parse-names" : false, "suffix" : "" }, { "dropping-particle" : "", "family" : "Haft", "given" : "Daniel", "non-dropping-particle" : "", "parse-names" : false, "suffix" : "" }, { "dropping-particle" : "", "family" : "Mather", "given" : "Michael W", "non-dropping-particle" : "", "parse-names" : false, "suffix" : "" }, { "dropping-particle" : "", "family" : "Vaidya", "given" : "Akhil B", "non-dropping-particle" : "", "parse-names" : false, "suffix" : "" }, { "dropping-particle" : "", "family" : "Martin", "given" : "David M A", "non-dropping-particle" : "", "parse-names" : false, "suffix" : "" }, { "dropping-particle" : "", "family" : "Fairlamb", "given" : "Alan H", "non-dropping-particle" : "", "parse-names" : false, "suffix" : "" }, { "dropping-particle" : "", "family" : "Fraunholz", "given" : "Martin J", "non-dropping-particle" : "", "parse-names" : false, "suffix" : "" }, { "dropping-particle" : "", "family" : "Roos", "given" : "David S", "non-dropping-particle" : "", "parse-names" : false, "suffix" : "" }, { "dropping-particle" : "", "family" : "Ralph", "given" : "Stuart A", "non-dropping-particle" : "", "parse-names" : false, "suffix" : "" }, { "dropping-particle" : "", "family" : "McFadden", "given" : "Geoffrey I", "non-dropping-particle" : "", "parse-names" : false, "suffix" : "" }, { "dropping-particle" : "", "family" : "Cummings", "given" : "Leda M", "non-dropping-particle" : "", "parse-names" : false, "suffix" : "" }, { "dropping-particle" : "", "family" : "Subramanian", "given" : "G Mani", "non-dropping-particle" : "", "parse-names" : false, "suffix" : "" }, { "dropping-particle" : "", "family" : "Mungall", "given" : "Chris", "non-dropping-particle" : "", "parse-names" : false, "suffix" : "" }, { "dropping-particle" : "", "family" : "Venter", "given" : "J Craig", "non-dropping-particle" : "", "parse-names" : false, "suffix" : "" }, { "dropping-particle" : "", "family" : "Carucci", "given" : "Daniel J", "non-dropping-particle" : "", "parse-names" : false, "suffix" : "" }, { "dropping-particle" : "", "family" : "Hoffman", "given" : "Stephen L", "non-dropping-particle" : "", "parse-names" : false, "suffix" : "" }, { "dropping-particle" : "", "family" : "Newbold", "given" : "Chris", "non-dropping-particle" : "", "parse-names" : false, "suffix" : "" }, { "dropping-particle" : "", "family" : "Davis", "given" : "Ronald W", "non-dropping-particle" : "", "parse-names" : false, "suffix" : "" }, { "dropping-particle" : "", "family" : "Fraser", "given" : "Claire M", "non-dropping-particle" : "", "parse-names" : false, "suffix" : "" }, { "dropping-particle" : "", "family" : "Barrell", "given" : "Bart", "non-dropping-particle" : "", "parse-names" : false, "suffix" : "" } ], "container-title" : "Nature", "id" : "ITEM-1", "issue" : "6906", "issued" : { "date-parts" : [ [ "2002", "10", "3" ] ] }, "page" : "498-511", "title" : "Genome sequence of the human malaria parasite Plasmodium falciparum.", "type" : "article-journal", "volume" : "419" }, "uris" : [ "http://www.mendeley.com/documents/?uuid=23bb1cea-2f3c-48c8-86f6-92e687dd85d3" ] } ], "mendeley" : { "formattedCitation" : "(Gardner et al. 2002)", "plainTextFormattedCitation" : "(Gardner et al. 2002)", "previouslyFormattedCitation" : "(Gardner et al. 2002)" }, "properties" : { "noteIndex" : 0 }, "schema" : "https://github.com/citation-style-language/schema/raw/master/csl-citation.json" }</w:instrText>
+      </w:r>
+      <w:r>
+        <w:fldChar w:fldCharType="separate"/>
+      </w:r>
+      <w:r>
+        <w:rPr>
+          <w:noProof/>
+        </w:rPr>
+        <w:t>(Gardner et al. 2002)</w:t>
+      </w:r>
+      <w:r>
+        <w:fldChar w:fldCharType="end"/>
+      </w:r>
+      <w:r>
+        <w:t xml:space="preserve"> and poly(asparagine) </w:t>
+      </w:r>
+      <w:r>
+        <w:t>repeats are unusually abundant within the exome</w:t>
+      </w:r>
+      <w:r>
+        <w:t xml:space="preserve"> </w:t>
+      </w:r>
+      <w:r>
+        <w:fldChar w:fldCharType="begin" w:fldLock="1"/>
+      </w:r>
+      <w:r>
+        <w:instrText>ADDIN CSL_CITATION { "citationItems" : [ { "id" : "ITEM-1", "itemData" : { "DOI" : "10.1371/journal.ppat.1003488", "ISSN" : "1553-7374", "PMID" : "23990777", "abstract" : "Malaria is a deadly parasitic human disease that poses a significant health risk for about 3.3 billion people in the tropical and subtropical regions of the world [1]. The past decade has seen significant progress in our understanding of the biology of the most deadly parasite species, Plasmodium falciparum. The groundwork for this progress was laid by genome sequencing efforts that revealed a number of surprising features [2,3]. One striking aspect of this extreme AT-rich genome is the abundance of trinucleotide repeats (predominantly AAT) coding for asparagine [3]. The wealth of low-complexity regions in P. falciparum proteins had been known prior to sequencing of the genome but not the overabundance of simple amino acid repeats [4].", "author" : [ { "dropping-particle" : "", "family" : "Muralidharan", "given" : "Vasant", "non-dropping-particle" : "", "parse-names" : false, "suffix" : "" }, { "dropping-particle" : "", "family" : "Goldberg", "given" : "Daniel E", "non-dropping-particle" : "", "parse-names" : false, "suffix" : "" } ], "container-title" : "PLoS pathogens", "editor" : [ { "dropping-particle" : "", "family" : "Knoll", "given" : "Laura J.", "non-dropping-particle" : "", "parse-names" : false, "suffix" : "" } ], "id" : "ITEM-1", "issue" : "8", "issued" : { "date-parts" : [ [ "2013", "1" ] ] }, "page" : "e1003488", "publisher" : "Public Library of Science", "title" : "Asparagine repeats in Plasmodium falciparum proteins: good for nothing?", "type" : "article-journal", "volume" : "9" }, "uris" : [ "http://www.mendeley.com/documents/?uuid=6c015cb4-0f83-4cf5-baed-db7d6534b2d5" ] }, { "id" : "ITEM-2", "itemData" : { "DOI" : "10.1007/s00239-010-9381-8", "ISSN" : "1432-1432", "PMID" : "20730584", "abstract" : "Genome variation studies in Plasmodium falciparum have focused on SNPs and, more recently, large-scale copy number polymorphisms and ectopic rearrangements. Here, we examine another source of variation: variable number tandem repeats (VNTRs). Interspersed low complexity features, including the well-studied P. falciparum microsatellite sequences, are commonly classified as VNTRs; however, this study is focused on longer coding VNTR polymorphisms, a small class of copy number variations. Selection against frameshift mutation is a main constraint on tandem repeats (TRs) in coding regions, while limited propagation of TRs longer than 975 nt total length is a minor restriction in coding regions. Comparative analysis of three P. falciparum genomes reveals that more than 9% of all P. falciparum ORFs harbor VNTRs, much more than has been reported for any other species. Moreover, genotyping of VNTR loci in a drug-selected line, progeny of a genetic cross, and 334 field isolates demonstrates broad variability in these sequences. Functional enrichment analysis of ORFs harboring VNTRs identifies stress and DNA damage responses along with chromatin modification activities, suggesting an influence on genome mutability and functional variation. Analysis of the repeat units and their flanking regions in both P. falciparum and Plasmodium reichenowi sequences implicates a replication slippage mechanism in the generation of TRs from an initially unrepeated sequence. VNTRs can contribute to rapid adaptation by localized sequence duplication. They also can confound SNP-typing microarrays or mapping short-sequence reads and therefore must be accounted for in such analyses.", "author" : [ { "dropping-particle" : "", "family" : "Tan", "given" : "John C", "non-dropping-particle" : "", "parse-names" : false, "suffix" : "" }, { "dropping-particle" : "", "family" : "Tan", "given" : "Asako", "non-dropping-particle" : "", "parse-names" : false, "suffix" : "" }, { "dropping-particle" : "", "family" : "Checkley", "given" : "Lisa", "non-dropping-particle" : "", "parse-names" : false, "suffix" : "" }, { "dropping-particle" : "", "family" : "Honsa", "given" : "Caroline M", "non-dropping-particle" : "", "parse-names" : false, "suffix" : "" }, { "dropping-particle" : "", "family" : "Ferdig", "given" : "Michael T", "non-dropping-particle" : "", "parse-names" : false, "suffix" : "" } ], "container-title" : "Journal of molecular evolution", "id" : "ITEM-2", "issue" : "4", "issued" : { "date-parts" : [ [ "2010", "10" ] ] }, "page" : "268-78", "title" : "Variable numbers of tandem repeats in Plasmodium falciparum genes.", "type" : "article-journal", "volume" : "71" }, "uris" : [ "http://www.mendeley.com/documents/?uuid=59d838ed-19af-43e6-9bf9-11bf791ed1a6" ] } ], "mendeley" : { "formattedCitation" : "(Muralidharan &amp; Goldberg 2013; Tan et al. 2010)", "plainTextFormattedCitation" : "(Muralidharan &amp; Goldberg 2013; Tan et al. 2010)", "previouslyFormattedCitation" : "(Muralidharan &amp; Goldberg 2013; Tan et al. 2010)" }, "properties" : { "noteIndex" : 0 }, "schema" : "https://github.com/citation-style-language/schema/raw/master/csl-citation.json" }</w:instrText>
+      </w:r>
+      <w:r>
+        <w:fldChar w:fldCharType="separate"/>
+      </w:r>
+      <w:r>
+        <w:rPr>
+          <w:noProof/>
+        </w:rPr>
+        <w:t>(Muralidharan &amp; Goldberg 2013; Tan et al. 2010)</w:t>
+      </w:r>
+      <w:r>
+        <w:fldChar w:fldCharType="end"/>
+      </w:r>
+      <w:r>
+        <w:t xml:space="preserve">, hence the high </w:t>
       </w:r>
       <w:r>
         <w:t>INDEL</w:t>
       </w:r>
       <w:r>
-        <w:t xml:space="preserve">s being approximately </w:t>
-      </w:r>
-      <w:r>
-        <w:t>2:1</w:t>
-      </w:r>
-      <w:r>
-        <w:t>.</w:t>
-      </w:r>
-      <w:r>
-        <w:t xml:space="preserve"> This </w:t>
-      </w:r>
-      <w:r>
-        <w:t xml:space="preserve">relative </w:t>
-      </w:r>
-      <w:r>
-        <w:t xml:space="preserve">abundance </w:t>
-      </w:r>
-      <w:r>
-        <w:t xml:space="preserve">of </w:t>
-      </w:r>
-      <w:r>
-        <w:t>INDELs</w:t>
-      </w:r>
-      <w:r>
-        <w:t xml:space="preserve"> is </w:t>
-      </w:r>
-      <w:r>
-        <w:t xml:space="preserve">exceptionally high </w:t>
-      </w:r>
-      <w:r>
-        <w:t>when compared with other species</w:t>
-      </w:r>
-      <w:r>
-        <w:t xml:space="preserve">, for example a comparative study found a SNP to INDEL ratio of approximately 10:1 in primates and 20:1 in bacteria </w:t>
-      </w:r>
-      <w:r>
-        <w:fldChar w:fldCharType="begin" w:fldLock="1"/>
-      </w:r>
-      <w:r>
-        <w:instrText>ADDIN CSL_CITATION { "citationItems" : [ { "id" : "ITEM-1", "itemData" : { "DOI" : "10.1093/molbev/msp063", "ISSN" : "1537-1719", "PMID" : "19329651", "abstract" : "Rates of nucleotide substitution and insertion/deletion (indel) are known to vary across the functional components of a genome. Little attention has been paid, however, to the quantitative relationship between the two. Here we investigate the ratio of nucleotide substitutions to indels (S/I) in different regions of 4 primates, 70 bacteria, and 8 other genomes. We find that the ratio differs at 5.4-times between coding and noncoding, 3.3-times between conserved and less conserved coding sequences, and 1.46-times between nonrepeat and repeat regions. The S/I ratio is also positively correlated with the level of divergence between the genomes compared. Our results suggest that the S/I ratio may reflect differences in the efficacy of selection against indels. Due to the sensitivity of indel density in different regions, this ratio varies over a much larger range. With the recent discovery suggesting that indels act as local enhancers of mutation in surrounding sequences, nucleotide substitution rates are expected to be accelerated in regions of low constraint, where indels tend to accumulate, but will otherwise be modulated in proportion to the level of a sequence's functional constraint. Indels, therefore, may play a nontrivial role in controlling differences in genetic variation and divergence across functional regions of a genome.", "author" : [ { "dropping-particle" : "", "family" : "Chen", "given" : "Jian-Qun", "non-dropping-particle" : "", "parse-names" : false, "suffix" : "" }, { "dropping-particle" : "", "family" : "Wu", "given" : "Ying", "non-dropping-particle" : "", "parse-names" : false, "suffix" : "" }, { "dropping-particle" : "", "family" : "Yang", "given" : "Haiwang", "non-dropping-particle" : "", "parse-names" : false, "suffix" : "" }, { "dropping-particle" : "", "family" : "Bergelson", "given" : "Joy", "non-dropping-particle" : "", "parse-names" : false, "suffix" : "" }, { "dropping-particle" : "", "family" : "Kreitman", "given" : "Martin", "non-dropping-particle" : "", "parse-names" : false, "suffix" : "" }, { "dropping-particle" : "", "family" : "Tian", "given" : "Dacheng", "non-dropping-particle" : "", "parse-names" : false, "suffix" : "" } ], "container-title" : "Molecular biology and evolution", "id" : "ITEM-1", "issue" : "7", "issued" : { "date-parts" : [ [ "2009", "7" ] ] }, "page" : "1523-31", "title" : "Variation in the ratio of nucleotide substitution and indel rates across genomes in mammals and bacteria.", "type" : "article-journal", "volume" : "26" }, "uris" : [ "http://www.mendeley.com/documents/?uuid=07f319cb-3a55-4d3a-91e4-21c2cd5444ca" ] } ], "mendeley" : { "formattedCitation" : "(Chen et al. 2009)", "plainTextFormattedCitation" : "(Chen et al. 2009)", "previouslyFormattedCitation" : "(Chen et al. 2009)" }, "properties" : { "noteIndex" : 0 }, "schema" : "https://github.com/citation-style-language/schema/raw/master/csl-citation.json" }</w:instrText>
-      </w:r>
-      <w:r>
-        <w:fldChar w:fldCharType="separate"/>
-      </w:r>
-      <w:r>
-        <w:rPr>
-          <w:noProof/>
-        </w:rPr>
-        <w:t>(Chen et al. 2009)</w:t>
-      </w:r>
-      <w:r>
-        <w:fldChar w:fldCharType="end"/>
-      </w:r>
-      <w:r>
-        <w:t>.</w:t>
-      </w:r>
-      <w:r>
-        <w:t xml:space="preserve"> </w:t>
-      </w:r>
-      <w:r>
-        <w:t xml:space="preserve">The vast majority of </w:t>
+        <w:t xml:space="preserve"> diversity overall may be accounted for by the abundance of STRs in the genome, coupled with the high mutability of tandem repeats due to replication slippage.</w:t>
+      </w:r>
+    </w:p>
+    <w:p>
+      <w:r>
+        <w:t xml:space="preserve">Regarding the phenotypic consequences of </w:t>
       </w:r>
       <w:r>
         <w:t>INDEL</w:t>
       </w:r>
       <w:r>
-        <w:t>s found in the crosses were expansions or contractions of short tandem repeats (STRs), i.e., microsatellites (</w:t>
-      </w:r>
-      <w:r>
-        <w:t>F</w:t>
-      </w:r>
-      <w:r>
-        <w:t>igure 1A). In non-coding regions</w:t>
-      </w:r>
-      <w:r>
-        <w:t>,</w:t>
-      </w:r>
-      <w:r>
-        <w:t xml:space="preserve"> 83% of </w:t>
+        <w:t xml:space="preserve"> variation, frame shift mutations within coding regions are expected to have severe consequences and hence be negatively selected. </w:t>
+      </w:r>
+      <w:r>
+        <w:t>Here</w:t>
+      </w:r>
+      <w:r>
+        <w:t xml:space="preserve">, 94% of coding </w:t>
       </w:r>
       <w:r>
         <w:t>INDEL</w:t>
       </w:r>
       <w:r>
-        <w:t xml:space="preserve">s were STR length variations, of which 71% were variations within </w:t>
-      </w:r>
-      <w:proofErr w:type="gramStart"/>
-      <w:r>
-        <w:t>poly(</w:t>
-      </w:r>
-      <w:proofErr w:type="gramEnd"/>
-      <w:r>
-        <w:t xml:space="preserve">AT) repeats. In coding regions 77% of </w:t>
+        <w:t>s were found to be size multiples of 3 and hence preserved the reading frame</w:t>
+      </w:r>
+      <w:r>
+        <w:t xml:space="preserve">, whereas most non-coding </w:t>
       </w:r>
       <w:r>
         <w:t>INDEL</w:t>
       </w:r>
       <w:r>
-        <w:t xml:space="preserve">s were STR variations, of which the majority were within </w:t>
-      </w:r>
-      <w:proofErr w:type="gramStart"/>
-      <w:r>
-        <w:t>poly(</w:t>
-      </w:r>
-      <w:proofErr w:type="gramEnd"/>
-      <w:r>
-        <w:t>asparagine) tracts</w:t>
-      </w:r>
-      <w:r>
-        <w:t xml:space="preserve"> (</w:t>
-      </w:r>
-      <w:r>
-        <w:t>F</w:t>
-      </w:r>
-      <w:r>
-        <w:t>igure 1B)</w:t>
-      </w:r>
-      <w:r>
-        <w:t xml:space="preserve">. Tandem repeat sequences are prone to slipped strand mis-pairing during DNA replication </w:t>
-      </w:r>
-      <w:r>
-        <w:fldChar w:fldCharType="begin" w:fldLock="1"/>
-      </w:r>
-      <w:r>
-        <w:instrText>ADDIN CSL_CITATION { "citationItems" : [ { "id" : "ITEM-1", "itemData" : { "ISSN" : "0962-1083", "PMID" : "12453231", "abstract" : "Microsatellites, or tandem simple sequence repeats (SSR), are abundant across genomes and show high levels of polymorphism. SSR genetic and evolutionary mechanisms remain controversial. Here we attempt to summarize the available data related to SSR distribution in coding and noncoding regions of genomes and SSR functional importance. Numerous lines of evidence demonstrate that SSR genomic distribution is nonrandom. Random expansions or contractions appear to be selected against for at least part of SSR loci, presumably because of their effect on chromatin organization, regulation of gene activity, recombination, DNA replication, cell cycle, mismatch repair system, etc. This review also discusses the role of two putative mutational mechanisms, replication slippage and recombination, and their interaction in SSR variation.", "author" : [ { "dropping-particle" : "", "family" : "Li", "given" : "You-Chun", "non-dropping-particle" : "", "parse-names" : false, "suffix" : "" }, { "dropping-particle" : "", "family" : "Korol", "given" : "Abraham B", "non-dropping-particle" : "", "parse-names" : false, "suffix" : "" }, { "dropping-particle" : "", "family" : "Fahima", "given" : "Tzion", "non-dropping-particle" : "", "parse-names" : false, "suffix" : "" }, { "dropping-particle" : "", "family" : "Beiles", "given" : "Avigdor", "non-dropping-particle" : "", "parse-names" : false, "suffix" : "" }, { "dropping-particle" : "", "family" : "Nevo", "given" : "Eviatar", "non-dropping-particle" : "", "parse-names" : false, "suffix" : "" } ], "container-title" : "Molecular ecology", "id" : "ITEM-1", "issue" : "12", "issued" : { "date-parts" : [ [ "2002", "12" ] ] }, "note" : "Review of microsatellite variation across various species. Includes examples of how length variation within microsatellites impacts on gene regulation.", "page" : "2453-65", "title" : "Microsatellites: genomic distribution, putative functions and mutational mechanisms: a review.", "type" : "article-journal", "volume" : "11" }, "uris" : [ "http://www.mendeley.com/documents/?uuid=ba9828d6-0436-4be7-b6b5-447cd18821fb" ] }, { "id" : "ITEM-2", "itemData" : { "DOI" : "10.1111/j.1365-2958.2004.04076.x", "ISSN" : "0950-382X", "PMID" : "15165229", "abstract" : "Mutations and rearrangements that occur by misalignment during DNA replication are frequent sources of genetic variation in bacteria. Dislocations between a replicating strand and its template at repetitive DNA sequences underlie the mechanism of these genetic events. Such misalignments can be transient or stable and can involve intramolecular or intermolecular DNA mispairing, even pairing across a replication fork. Paradoxically, these replication 'slippage' events both create and destroy repetitive sequences in bacterial genomes. This review catalogues several types of slippage errors, presents the cellular processes that act to limit them and discusses the consequences of this class of genetic events on the evolution of bacterial genomes and physiology.", "author" : [ { "dropping-particle" : "", "family" : "Lovett", "given" : "Susan T", "non-dropping-particle" : "", "parse-names" : false, "suffix" : "" } ], "container-title" : "Molecular microbiology", "id" : "ITEM-2", "issue" : "5", "issued" : { "date-parts" : [ [ "2004", "6" ] ] }, "note" : "Review of mutations in bacteria associated with repetitive sequence and replication slippage, including discussion of mutation mechanisms.", "page" : "1243-53", "title" : "Encoded errors: mutations and rearrangements mediated by misalignment at repetitive DNA sequences.", "type" : "article-journal", "volume" : "52" }, "uris" : [ "http://www.mendeley.com/documents/?uuid=dcca4f3a-dea5-45a1-be4e-85da16a7faab" ] } ], "mendeley" : { "formattedCitation" : "(Li et al. 2002; Lovett 2004)", "plainTextFormattedCitation" : "(Li et al. 2002; Lovett 2004)", "previouslyFormattedCitation" : "(Li et al. 2002; Lovett 2004)" }, "properties" : { "noteIndex" : 0 }, "schema" : "https://github.com/citation-style-language/schema/raw/master/csl-citation.json" }</w:instrText>
-      </w:r>
-      <w:r>
-        <w:fldChar w:fldCharType="separate"/>
-      </w:r>
-      <w:r>
-        <w:rPr>
-          <w:noProof/>
-        </w:rPr>
-        <w:t>(Li et al. 2002; Lovett 2004)</w:t>
-      </w:r>
-      <w:r>
-        <w:fldChar w:fldCharType="end"/>
-      </w:r>
-      <w:r>
-        <w:t xml:space="preserve"> and are known to be associated with high rates of </w:t>
-      </w:r>
-      <w:r>
-        <w:t>INDEL</w:t>
-      </w:r>
-      <w:r>
-        <w:t xml:space="preserve"> mutat</w:t>
-      </w:r>
-      <w:r>
-        <w:t xml:space="preserve">ion </w:t>
-      </w:r>
-      <w:r>
-        <w:fldChar w:fldCharType="begin" w:fldLock="1"/>
-      </w:r>
-      <w:r>
-        <w:instrText>ADDIN CSL_CITATION { "citationItems" : [ { "id" : "ITEM-1", "itemData" : { "DOI" : "10.1101/gr.148718.112", "ISSN" : "1549-5469", "PMID" : "23478400", "abstract" : "Short insertions and deletions (indels) are the second most abundant form of human genetic variation, but our understanding of their origins and functional effects lags behind that of other types of variants. Using population-scale sequencing, we have identified a high-quality set of 1.6 million indels from 179 individuals representing three diverse human populations. We show that rates of indel mutagenesis are highly heterogeneous, with 43%-48% of indels occurring in 4.03% of the genome, whereas in the remaining 96% their prevalence is 16 times lower than SNPs. Polymerase slippage can explain upwards of three-fourths of all indels, with the remainder being mostly simple deletions in complex sequence. However, insertions do occur and are significantly associated with pseudo-palindromic sequence features compatible with the fork stalling and template switching (FoSTeS) mechanism more commonly associated with large structural variations. We introduce a quantitative model of polymerase slippage, which enables us to identify indel-hypermutagenic protein-coding genes, some of which are associated with recurrent mutations leading to disease. Accounting for mutational rate heterogeneity due to sequence context, we find that indels across functional sequence are generally subject to stronger purifying selection than SNPs. We find that indel length modulates selection strength, and that indels affecting multiple functionally constrained nucleotides undergo stronger purifying selection. We further find that indels are enriched in associations with gene expression and find evidence for a contribution of nonsense-mediated decay. Finally, we show that indels can be integrated in existing genome-wide association studies (GWAS); although we do not find direct evidence that potentially causal protein-coding indels are enriched with associations to known disease-associated SNPs, our findings suggest that the causal variant underlying some of these associations may be indels.", "author" : [ { "dropping-particle" : "", "family" : "Montgomery", "given" : "Stephen B", "non-dropping-particle" : "", "parse-names" : false, "suffix" : "" }, { "dropping-particle" : "", "family" : "Goode", "given" : "David L", "non-dropping-particle" : "", "parse-names" : false, "suffix" : "" }, { "dropping-particle" : "", "family" : "Kvikstad", "given" : "Erika", "non-dropping-particle" : "", "parse-names" : false, "suffix" : "" }, { "dropping-particle" : "", "family" : "Albers", "given" : "Cornelis A", "non-dropping-particle" : "", "parse-names" : false, "suffix" : "" }, { "dropping-particle" : "", "family" : "Zhang", "given" : "Zhengdong D", "non-dropping-particle" : "", "parse-names" : false, "suffix" : "" }, { "dropping-particle" : "", "family" : "Mu", "given" : "Xinmeng Jasmine", "non-dropping-particle" : "", "parse-names" : false, "suffix" : "" }, { "dropping-particle" : "", "family" : "Ananda", "given" : "Guruprasad", "non-dropping-particle" : "", "parse-names" : false, "suffix" : "" }, { "dropping-particle" : "", "family" : "Howie", "given" : "Bryan", "non-dropping-particle" : "", "parse-names" : false, "suffix" : "" }, { "dropping-particle" : "", "family" : "Karczewski", "given" : "Konrad J", "non-dropping-particle" : "", "parse-names" : false, "suffix" : "" }, { "dropping-particle" : "", "family" : "Smith", "given" : "Kevin S", "non-dropping-particle" : "", "parse-names" : false, "suffix" : "" }, { "dropping-particle" : "", "family" : "Anaya", "given" : "Vanessa", "non-dropping-particle" : "", "parse-names" : false, "suffix" : "" }, { "dropping-particle" : "", "family" : "Richardson", "given" : "Rhea", "non-dropping-particle" : "", "parse-names" : false, "suffix" : "" }, { "dropping-particle" : "", "family" : "Davis", "given" : "Joe", "non-dropping-particle" : "", "parse-names" : false, "suffix" : "" }, { "dropping-particle" : "", "family" : "MacArthur", "given" : "Daniel G", "non-dropping-particle" : "", "parse-names" : false, "suffix" : "" }, { "dropping-particle" : "", "family" : "Sidow", "given" : "Arend", "non-dropping-particle" : "", "parse-names" : false, "suffix" : "" }, { "dropping-particle" : "", "family" : "Duret", "given" : "Laurent", "non-dropping-particle" : "", "parse-names" : false, "suffix" : "" }, { "dropping-particle" : "", "family" : "Gerstein", "given" : "Mark", "non-dropping-particle" : "", "parse-names" : false, "suffix" : "" }, { "dropping-particle" : "", "family" : "Makova", "given" : "Kateryna D", "non-dropping-particle" : "", "parse-names" : false, "suffix" : "" }, { "dropping-particle" : "", "family" : "Marchini", "given" : "Jonathan", "non-dropping-particle" : "", "parse-names" : false, "suffix" : "" }, { "dropping-particle" : "", "family" : "McVean", "given" : "Gil", "non-dropping-particle" : "", "parse-names" : false, "suffix" : "" }, { "dropping-particle" : "", "family" : "Lunter", "given" : "Gerton", "non-dropping-particle" : "", "parse-names" : false, "suffix" : "" } ], "container-title" : "Genome research", "id" : "ITEM-1", "issue" : "5", "issued" : { "date-parts" : [ [ "2013", "5" ] ] }, "page" : "749-61", "title" : "The origin, evolution, and functional impact of short insertion-deletion variants identified in 179 human genomes.", "type" : "article-journal", "volume" : "23" }, "uris" : [ "http://www.mendeley.com/documents/?uuid=d961b204-5f8e-4d92-9768-9cda2009f2e0" ] } ], "mendeley" : { "formattedCitation" : "(Montgomery et al. 2013)", "plainTextFormattedCitation" : "(Montgomery et al. 2013)", "previouslyFormattedCitation" : "(Montgomery et al. 2013)" }, "properties" : { "noteIndex" : 0 }, "schema" : "https://github.com/citation-style-language/schema/raw/master/csl-citation.json" }</w:instrText>
-      </w:r>
-      <w:r>
-        <w:fldChar w:fldCharType="separate"/>
-      </w:r>
-      <w:r>
-        <w:rPr>
-          <w:noProof/>
-        </w:rPr>
-        <w:t>(Montgomery et al. 2013)</w:t>
-      </w:r>
-      <w:r>
-        <w:fldChar w:fldCharType="end"/>
-      </w:r>
-      <w:r>
-        <w:t xml:space="preserve">. Poly(AT) repeats are very common in the non-coding regions of the </w:t>
-      </w:r>
-      <w:r>
-        <w:rPr>
-          <w:i/>
-        </w:rPr>
-        <w:t>P. falciparum</w:t>
-      </w:r>
-      <w:r>
-        <w:t xml:space="preserve"> genome </w:t>
-      </w:r>
-      <w:r>
-        <w:fldChar w:fldCharType="begin" w:fldLock="1"/>
-      </w:r>
-      <w:r>
-        <w:instrText>ADDIN CSL_CITATION { "citationItems" : [ { "id" : "ITEM-1", "itemData" : { "DOI" : "10.1038/nature01097", "ISSN" : "0028-0836", "PMID" : "12368864", "abstract" : "The parasite Plasmodium falciparum is responsible for hundreds of millions of cases of malaria, and kills more than one million African children annually. Here we report an analysis of the genome sequence of P. falciparum clone 3D7. The 23-megabase nuclear genome consists of 14 chromosomes, encodes about 5,300 genes, and is the most (A + T)-rich genome sequenced to date. Genes involved in antigenic variation are concentrated in the subtelomeric regions of the chromosomes. Compared to the genomes of free-living eukaryotic microbes, the genome of this intracellular parasite encodes fewer enzymes and transporters, but a large proportion of genes are devoted to immune evasion and host-parasite interactions. Many nuclear-encoded proteins are targeted to the apicoplast, an organelle involved in fatty-acid and isoprenoid metabolism. The genome sequence provides the foundation for future studies of this organism, and is being exploited in the search for new drugs and vaccines to fight malaria.", "author" : [ { "dropping-particle" : "", "family" : "Gardner", "given" : "Malcolm J", "non-dropping-particle" : "", "parse-names" : false, "suffix" : "" }, { "dropping-particle" : "", "family" : "Hall", "given" : "Neil", "non-dropping-particle" : "", "parse-names" : false, "suffix" : "" }, { "dropping-particle" : "", "family" : "Fung", "given" : "Eula", "non-dropping-particle" : "", "parse-names" : false, "suffix" : "" }, { "dropping-particle" : "", "family" : "White", "given" : "Owen", "non-dropping-particle" : "", "parse-names" : false, "suffix" : "" }, { "dropping-particle" : "", "family" : "Berriman", "given" : "Matthew", "non-dropping-particle" : "", "parse-names" : false, "suffix" : "" }, { "dropping-particle" : "", "family" : "Hyman", "given" : "Richard W", "non-dropping-particle" : "", "parse-names" : false, "suffix" : "" }, { "dropping-particle" : "", "family" : "Carlton", "given" : "Jane M", "non-dropping-particle" : "", "parse-names" : false, "suffix" : "" }, { "dropping-particle" : "", "family" : "Pain", "given" : "Arnab", "non-dropping-particle" : "", "parse-names" : false, "suffix" : "" }, { "dropping-particle" : "", "family" : "Nelson", "given" : "Karen E", "non-dropping-particle" : "", "parse-names" : false, "suffix" : "" }, { "dropping-particle" : "", "family" : "Bowman", "given" : "Sharen", "non-dropping-particle" : "", "parse-names" : false, "suffix" : "" }, { "dropping-particle" : "", "family" : "Paulsen", "given" : "Ian T", "non-dropping-particle" : "", "parse-names" : false, "suffix" : "" }, { "dropping-particle" : "", "family" : "James", "given" : "Keith", "non-dropping-particle" : "", "parse-names" : false, "suffix" : "" }, { "dropping-particle" : "", "family" : "Eisen", "given" : "Jonathan A", "non-dropping-particle" : "", "parse-names" : false, "suffix" : "" }, { "dropping-particle" : "", "family" : "Rutherford", "given" : "Kim", "non-dropping-particle" : "", "parse-names" : false, "suffix" : "" }, { "dropping-particle" : "", "family" : "Salzberg", "given" : "Steven L", "non-dropping-particle" : "", "parse-names" : false, "suffix" : "" }, { "dropping-particle" : "", "family" : "Craig", "given" : "Alister", "non-dropping-particle" : "", "parse-names" : false, "suffix" : "" }, { "dropping-particle" : "", "family" : "Kyes", "given" : "Sue", "non-dropping-particle" : "", "parse-names" : false, "suffix" : "" }, { "dropping-particle" : "", "family" : "Chan", "given" : "Man-Suen", "non-dropping-particle" : "", "parse-names" : false, "suffix" : "" }, { "dropping-particle" : "", "family" : "Nene", "given" : "Vishvanath", "non-dropping-particle" : "", "parse-names" : false, "suffix" : "" }, { "dropping-particle" : "", "family" : "Shallom", "given" : "Shamira J", "non-dropping-particle" : "", "parse-names" : false, "suffix" : "" }, { "dropping-particle" : "", "family" : "Suh", "given" : "Bernard", "non-dropping-particle" : "", "parse-names" : false, "suffix" : "" }, { "dropping-particle" : "", "family" : "Peterson", "given" : "Jeremy", "non-dropping-particle" : "", "parse-names" : false, "suffix" : "" }, { "dropping-particle" : "", "family" : "Angiuoli", "given" : "Sam", "non-dropping-particle" : "", "parse-names" : false, "suffix" : "" }, { "dropping-particle" : "", "family" : "Pertea", "given" : "Mihaela", "non-dropping-particle" : "", "parse-names" : false, "suffix" : "" }, { "dropping-particle" : "", "family" : "Allen", "given" : "Jonathan", "non-dropping-particle" : "", "parse-names" : false, "suffix" : "" }, { "dropping-particle" : "", "family" : "Selengut", "given" : "Jeremy", "non-dropping-particle" : "", "parse-names" : false, "suffix" : "" }, { "dropping-particle" : "", "family" : "Haft", "given" : "Daniel", "non-dropping-particle" : "", "parse-names" : false, "suffix" : "" }, { "dropping-particle" : "", "family" : "Mather", "given" : "Michael W", "non-dropping-particle" : "", "parse-names" : false, "suffix" : "" }, { "dropping-particle" : "", "family" : "Vaidya", "given" : "Akhil B", "non-dropping-particle" : "", "parse-names" : false, "suffix" : "" }, { "dropping-particle" : "", "family" : "Martin", "given" : "David M A", "non-dropping-particle" : "", "parse-names" : false, "suffix" : "" }, { "dropping-particle" : "", "family" : "Fairlamb", "given" : "Alan H", "non-dropping-particle" : "", "parse-names" : false, "suffix" : "" }, { "dropping-particle" : "", "family" : "Fraunholz", "given" : "Martin J", "non-dropping-particle" : "", "parse-names" : false, "suffix" : "" }, { "dropping-particle" : "", "family" : "Roos", "given" : "David S", "non-dropping-particle" : "", "parse-names" : false, "suffix" : "" }, { "dropping-particle" : "", "family" : "Ralph", "given" : "Stuart A", "non-dropping-particle" : "", "parse-names" : false, "suffix" : "" }, { "dropping-particle" : "", "family" : "McFadden", "given" : "Geoffrey I", "non-dropping-particle" : "", "parse-names" : false, "suffix" : "" }, { "dropping-particle" : "", "family" : "Cummings", "given" : "Leda M", "non-dropping-particle" : "", "parse-names" : false, "suffix" : "" }, { "dropping-particle" : "", "family" : "Subramanian", "given" : "G Mani", "non-dropping-particle" : "", "parse-names" : false, "suffix" : "" }, { "dropping-particle" : "", "family" : "Mungall", "given" : "Chris", "non-dropping-particle" : "", "parse-names" : false, "suffix" : "" }, { "dropping-particle" : "", "family" : "Venter", "given" : "J Craig", "non-dropping-particle" : "", "parse-names" : false, "suffix" : "" }, { "dropping-particle" : "", "family" : "Carucci", "given" : "Daniel J", "non-dropping-particle" : "", "parse-names" : false, "suffix" : "" }, { "dropping-particle" : "", "family" : "Hoffman", "given" : "Stephen L", "non-dropping-particle" : "", "parse-names" : false, "suffix" : "" }, { "dropping-particle" : "", "family" : "Newbold", "given" : "Chris", "non-dropping-particle" : "", "parse-names" : false, "suffix" : "" }, { "dropping-particle" : "", "family" : "Davis", "given" : "Ronald W", "non-dropping-particle" : "", "parse-names" : false, "suffix" : "" }, { "dropping-particle" : "", "family" : "Fraser", "given" : "Claire M", "non-dropping-particle" : "", "parse-names" : false, "suffix" : "" }, { "dropping-particle" : "", "family" : "Barrell", "given" : "Bart", "non-dropping-particle" : "", "parse-names" : false, "suffix" : "" } ], "container-title" : "Nature", "id" : "ITEM-1", "issue" : "6906", "issued" : { "date-parts" : [ [ "2002", "10", "3" ] ] }, "page" : "498-511", "title" : "Genome sequence of the human malaria parasite Plasmodium falciparum.", "type" : "article-journal", "volume" : "419" }, "uris" : [ "http://www.mendeley.com/documents/?uuid=23bb1cea-2f3c-48c8-86f6-92e687dd85d3" ] } ], "mendeley" : { "formattedCitation" : "(Gardner et al. 2002)", "plainTextFormattedCitation" : "(Gardner et al. 2002)", "previouslyFormattedCitation" : "(Gardner et al. 2002)" }, "properties" : { "noteIndex" : 0 }, "schema" : "https://github.com/citation-style-language/schema/raw/master/csl-citation.json" }</w:instrText>
-      </w:r>
-      <w:r>
-        <w:fldChar w:fldCharType="separate"/>
-      </w:r>
-      <w:r>
-        <w:rPr>
-          <w:noProof/>
-        </w:rPr>
-        <w:t>(Gardner et al. 2002)</w:t>
-      </w:r>
-      <w:r>
-        <w:fldChar w:fldCharType="end"/>
-      </w:r>
-      <w:r>
-        <w:t xml:space="preserve"> and poly(asparagine) </w:t>
-      </w:r>
-      <w:r>
-        <w:t>repeats are unusually abundant within the exome</w:t>
-      </w:r>
-      <w:r>
-        <w:t xml:space="preserve"> </w:t>
-      </w:r>
-      <w:r>
-        <w:fldChar w:fldCharType="begin" w:fldLock="1"/>
-      </w:r>
-      <w:r>
-        <w:instrText>ADDIN CSL_CITATION { "citationItems" : [ { "id" : "ITEM-1", "itemData" : { "DOI" : "10.1371/journal.ppat.1003488", "ISSN" : "1553-7374", "PMID" : "23990777", "abstract" : "Malaria is a deadly parasitic human disease that poses a significant health risk for about 3.3 billion people in the tropical and subtropical regions of the world [1]. The past decade has seen significant progress in our understanding of the biology of the most deadly parasite species, Plasmodium falciparum. The groundwork for this progress was laid by genome sequencing efforts that revealed a number of surprising features [2,3]. One striking aspect of this extreme AT-rich genome is the abundance of trinucleotide repeats (predominantly AAT) coding for asparagine [3]. The wealth of low-complexity regions in P. falciparum proteins had been known prior to sequencing of the genome but not the overabundance of simple amino acid repeats [4].", "author" : [ { "dropping-particle" : "", "family" : "Muralidharan", "given" : "Vasant", "non-dropping-particle" : "", "parse-names" : false, "suffix" : "" }, { "dropping-particle" : "", "family" : "Goldberg", "given" : "Daniel E", "non-dropping-particle" : "", "parse-names" : false, "suffix" : "" } ], "container-title" : "PLoS pathogens", "editor" : [ { "dropping-particle" : "", "family" : "Knoll", "given" : "Laura J.", "non-dropping-particle" : "", "parse-names" : false, "suffix" : "" } ], "id" : "ITEM-1", "issue" : "8", "issued" : { "date-parts" : [ [ "2013", "1" ] ] }, "page" : "e1003488", "publisher" : "Public Library of Science", "title" : "Asparagine repeats in Plasmodium falciparum proteins: good for nothing?", "type" : "article-journal", "volume" : "9" }, "uris" : [ "http://www.mendeley.com/documents/?uuid=6c015cb4-0f83-4cf5-baed-db7d6534b2d5" ] }, { "id" : "ITEM-2", "itemData" : { "DOI" : "10.1007/s00239-010-9381-8", "ISSN" : "1432-1432", "PMID" : "20730584", "abstract" : "Genome variation studies in Plasmodium falciparum have focused on SNPs and, more recently, large-scale copy number polymorphisms and ectopic rearrangements. Here, we examine another source of variation: variable number tandem repeats (VNTRs). Interspersed low complexity features, including the well-studied P. falciparum microsatellite sequences, are commonly classified as VNTRs; however, this study is focused on longer coding VNTR polymorphisms, a small class of copy number variations. Selection against frameshift mutation is a main constraint on tandem repeats (TRs) in coding regions, while limited propagation of TRs longer than 975 nt total length is a minor restriction in coding regions. Comparative analysis of three P. falciparum genomes reveals that more than 9% of all P. falciparum ORFs harbor VNTRs, much more than has been reported for any other species. Moreover, genotyping of VNTR loci in a drug-selected line, progeny of a genetic cross, and 334 field isolates demonstrates broad variability in these sequences. Functional enrichment analysis of ORFs harboring VNTRs identifies stress and DNA damage responses along with chromatin modification activities, suggesting an influence on genome mutability and functional variation. Analysis of the repeat units and their flanking regions in both P. falciparum and Plasmodium reichenowi sequences implicates a replication slippage mechanism in the generation of TRs from an initially unrepeated sequence. VNTRs can contribute to rapid adaptation by localized sequence duplication. They also can confound SNP-typing microarrays or mapping short-sequence reads and therefore must be accounted for in such analyses.", "author" : [ { "dropping-particle" : "", "family" : "Tan", "given" : "John C", "non-dropping-particle" : "", "parse-names" : false, "suffix" : "" }, { "dropping-particle" : "", "family" : "Tan", "given" : "Asako", "non-dropping-particle" : "", "parse-names" : false, "suffix" : "" }, { "dropping-particle" : "", "family" : "Checkley", "given" : "Lisa", "non-dropping-particle" : "", "parse-names" : false, "suffix" : "" }, { "dropping-particle" : "", "family" : "Honsa", "given" : "Caroline M", "non-dropping-particle" : "", "parse-names" : false, "suffix" : "" }, { "dropping-particle" : "", "family" : "Ferdig", "given" : "Michael T", "non-dropping-particle" : "", "parse-names" : false, "suffix" : "" } ], "container-title" : "Journal of molecular evolution", "id" : "ITEM-2", "issue" : "4", "issued" : { "date-parts" : [ [ "2010", "10" ] ] }, "page" : "268-78", "title" : "Variable numbers of tandem repeats in Plasmodium falciparum genes.", "type" : "article-journal", "volume" : "71" }, "uris" : [ "http://www.mendeley.com/documents/?uuid=59d838ed-19af-43e6-9bf9-11bf791ed1a6" ] } ], "mendeley" : { "formattedCitation" : "(Muralidharan &amp; Goldberg 2013; Tan et al. 2010)", "plainTextFormattedCitation" : "(Muralidharan &amp; Goldberg 2013; Tan et al. 2010)", "previouslyFormattedCitation" : "(Muralidharan &amp; Goldberg 2013; Tan et al. 2010)" }, "properties" : { "noteIndex" : 0 }, "schema" : "https://github.com/citation-style-language/schema/raw/master/csl-citation.json" }</w:instrText>
-      </w:r>
-      <w:r>
-        <w:fldChar w:fldCharType="separate"/>
-      </w:r>
-      <w:r>
-        <w:rPr>
-          <w:noProof/>
-        </w:rPr>
-        <w:t>(Muralidharan &amp; Goldberg 2013; Tan et al. 2010)</w:t>
-      </w:r>
-      <w:r>
-        <w:fldChar w:fldCharType="end"/>
-      </w:r>
-      <w:r>
-        <w:t xml:space="preserve">, hence the high </w:t>
-      </w:r>
-      <w:r>
-        <w:t>INDEL</w:t>
-      </w:r>
-      <w:r>
-        <w:t xml:space="preserve"> diversity overall may be accounted for by the abundance of STRs in the genome, coupled with the high mutability of tandem repeats due to replication slippage.</w:t>
-      </w:r>
-    </w:p>
-    <w:p>
-      <w:r>
-        <w:t xml:space="preserve">Regarding the phenotypic consequences of </w:t>
-      </w:r>
-      <w:r>
-        <w:t>INDEL</w:t>
-      </w:r>
-      <w:r>
-        <w:t xml:space="preserve"> variation, frame shift mutations within coding regions are expected to have severe consequences and hence be negatively selected. </w:t>
-      </w:r>
-      <w:r>
-        <w:t>Here</w:t>
-      </w:r>
-      <w:r>
-        <w:t xml:space="preserve">, 94% of coding </w:t>
-      </w:r>
-      <w:r>
-        <w:t>INDEL</w:t>
-      </w:r>
-      <w:r>
-        <w:t>s were found to be size multiples of 3 and hence preserved the reading frame</w:t>
-      </w:r>
-      <w:r>
-        <w:t xml:space="preserve">, whereas most non-coding </w:t>
-      </w:r>
-      <w:r>
-        <w:t>INDEL</w:t>
-      </w:r>
-      <w:r>
         <w:t>s were size multiples of 2</w:t>
+      </w:r>
+      <w:r>
+        <w:t xml:space="preserve"> reflecting the abundance of poly(AT) repeats</w:t>
       </w:r>
       <w:r>
         <w:t xml:space="preserve"> (</w:t>
@@ -3388,11 +3377,11 @@
         <w:t>3 orders of magnitude greater (F</w:t>
       </w:r>
       <w:r>
-        <w:t xml:space="preserve">igure 2). These </w:t>
+        <w:t xml:space="preserve">igure 2). These divergent loci were found almost exclusively within coding regions of genes associated with the merozoite life cycle stage, where the parasite is briefly exposed to the host immune system before </w:t>
       </w:r>
       <w:r>
         <w:lastRenderedPageBreak/>
-        <w:t>divergent loci were found almost exclusively within coding regions of genes associated with the merozoite life cycle stage, where the parasite is briefly exposed to the host immune system before invading another erythrocyte, and include several well-studied merozoite surface antigens. The most</w:t>
+        <w:t>invading another erythrocyte, and include several well-studied merozoite surface antigens. The most</w:t>
       </w:r>
       <w:r>
         <w:t xml:space="preserve"> extreme example was </w:t>
@@ -3941,62 +3930,62 @@
         <w:t>. A CO is a reciprocal exchange accompanied by a conversion tract, whereas an NCO is a conversion tract without reciprocal exchange</w:t>
       </w:r>
       <w:r>
-        <w:t xml:space="preserve"> (also known as a gene conversion, </w:t>
+        <w:t xml:space="preserve"> (also known as a gene conversion, although NCO events can occur in either coding or non-coding regions</w:t>
+      </w:r>
+      <w:r>
+        <w:t xml:space="preserve">; see also </w:t>
+      </w:r>
+      <w:r>
+        <w:t xml:space="preserve">Figure 1 in </w:t>
+      </w:r>
+      <w:r>
+        <w:fldChar w:fldCharType="begin" w:fldLock="1"/>
+      </w:r>
+      <w:r>
+        <w:instrText>ADDIN CSL_CITATION { "citationItems" : [ { "id" : "ITEM-1", "itemData" : { "DOI" : "10.1242/jcs.074427", "ISSN" : "1477-9137", "PMID" : "21282472", "abstract" : "Meiotic crossovers are essential for ensuring correct chromosome segregation as well as for creating new combinations of alleles for natural selection to take place. During meiosis, excess meiotic double-strand breaks (DSBs) are generated; a subset of these breaks are repaired to form crossovers, whereas the remainder are repaired as non-crossovers. What determines where meiotic DSBs are created and whether a crossover or non-crossover will be formed at any particular DSB remains largely unclear. Nevertheless, several recent papers have revealed important insights into the factors that control the decision between crossover and non-crossover formation in meiosis, including DNA elements that determine the positioning of meiotic DSBs, and the generation and processing of recombination intermediates. In this review, we focus on the factors that influence DSB positioning, the proteins required for the formation of recombination intermediates and how the processing of these structures generates either a crossover or non-crossover in various organisms. A discussion of crossover interference, assurance and homeostasis, which influence crossing over on a chromosome-wide and genome-wide scale - in addition to current models for the generation of interference - is also included. This Commentary aims to highlight recent advances in our understanding of the factors that promote or prevent meiotic crossing over.", "author" : [ { "dropping-particle" : "", "family" : "Youds", "given" : "Jillian L", "non-dropping-particle" : "", "parse-names" : false, "suffix" : "" }, { "dropping-particle" : "", "family" : "Boulton", "given" : "Simon J", "non-dropping-particle" : "", "parse-names" : false, "suffix" : "" } ], "container-title" : "Journal of cell science", "id" : "ITEM-1", "issue" : "Pt 4", "issued" : { "date-parts" : [ [ "2011", "2", "15" ] ] }, "page" : "501-13", "title" : "The choice in meiosis - defining the factors that influence crossover or non-crossover formation.", "type" : "article-journal", "volume" : "124" }, "uris" : [ "http://www.mendeley.com/documents/?uuid=d07c2df2-9180-41be-9ac9-dcf952b8cc23" ] } ], "mendeley" : { "formattedCitation" : "(Youds &amp; Boulton 2011)", "manualFormatting" : "Youds &amp; Boulton (2011", "plainTextFormattedCitation" : "(Youds &amp; Boulton 2011)", "previouslyFormattedCitation" : "(Youds &amp; Boulton 2011)" }, "properties" : { "noteIndex" : 0 }, "schema" : "https://github.com/citation-style-language/schema/raw/master/csl-citation.json" }</w:instrText>
+      </w:r>
+      <w:r>
+        <w:fldChar w:fldCharType="separate"/>
+      </w:r>
+      <w:r>
+        <w:rPr>
+          <w:noProof/>
+        </w:rPr>
+        <w:t xml:space="preserve">Youds &amp; Boulton </w:t>
+      </w:r>
+      <w:r>
+        <w:rPr>
+          <w:noProof/>
+        </w:rPr>
+        <w:t>(</w:t>
+      </w:r>
+      <w:r>
+        <w:rPr>
+          <w:noProof/>
+        </w:rPr>
+        <w:t>2011</w:t>
+      </w:r>
+      <w:r>
+        <w:fldChar w:fldCharType="end"/>
+      </w:r>
+      <w:r>
+        <w:t>)</w:t>
+      </w:r>
+      <w:r>
+        <w:t>)</w:t>
+      </w:r>
+      <w:r>
+        <w:t>. A</w:t>
+      </w:r>
+      <w:r>
+        <w:t>n</w:t>
+      </w:r>
+      <w:r>
+        <w:t xml:space="preserve"> algorithm was used to infer CO and NCO events from the size and arrangement </w:t>
       </w:r>
       <w:r>
         <w:lastRenderedPageBreak/>
-        <w:t>although NCO events can occur in either coding or non-coding regions</w:t>
-      </w:r>
-      <w:r>
-        <w:t xml:space="preserve">; see also </w:t>
-      </w:r>
-      <w:r>
-        <w:t xml:space="preserve">Figure 1 in </w:t>
-      </w:r>
-      <w:r>
-        <w:fldChar w:fldCharType="begin" w:fldLock="1"/>
-      </w:r>
-      <w:r>
-        <w:instrText>ADDIN CSL_CITATION { "citationItems" : [ { "id" : "ITEM-1", "itemData" : { "DOI" : "10.1242/jcs.074427", "ISSN" : "1477-9137", "PMID" : "21282472", "abstract" : "Meiotic crossovers are essential for ensuring correct chromosome segregation as well as for creating new combinations of alleles for natural selection to take place. During meiosis, excess meiotic double-strand breaks (DSBs) are generated; a subset of these breaks are repaired to form crossovers, whereas the remainder are repaired as non-crossovers. What determines where meiotic DSBs are created and whether a crossover or non-crossover will be formed at any particular DSB remains largely unclear. Nevertheless, several recent papers have revealed important insights into the factors that control the decision between crossover and non-crossover formation in meiosis, including DNA elements that determine the positioning of meiotic DSBs, and the generation and processing of recombination intermediates. In this review, we focus on the factors that influence DSB positioning, the proteins required for the formation of recombination intermediates and how the processing of these structures generates either a crossover or non-crossover in various organisms. A discussion of crossover interference, assurance and homeostasis, which influence crossing over on a chromosome-wide and genome-wide scale - in addition to current models for the generation of interference - is also included. This Commentary aims to highlight recent advances in our understanding of the factors that promote or prevent meiotic crossing over.", "author" : [ { "dropping-particle" : "", "family" : "Youds", "given" : "Jillian L", "non-dropping-particle" : "", "parse-names" : false, "suffix" : "" }, { "dropping-particle" : "", "family" : "Boulton", "given" : "Simon J", "non-dropping-particle" : "", "parse-names" : false, "suffix" : "" } ], "container-title" : "Journal of cell science", "id" : "ITEM-1", "issue" : "Pt 4", "issued" : { "date-parts" : [ [ "2011", "2", "15" ] ] }, "page" : "501-13", "title" : "The choice in meiosis - defining the factors that influence crossover or non-crossover formation.", "type" : "article-journal", "volume" : "124" }, "uris" : [ "http://www.mendeley.com/documents/?uuid=d07c2df2-9180-41be-9ac9-dcf952b8cc23" ] } ], "mendeley" : { "formattedCitation" : "(Youds &amp; Boulton 2011)", "manualFormatting" : "Youds &amp; Boulton (2011", "plainTextFormattedCitation" : "(Youds &amp; Boulton 2011)", "previouslyFormattedCitation" : "(Youds &amp; Boulton 2011)" }, "properties" : { "noteIndex" : 0 }, "schema" : "https://github.com/citation-style-language/schema/raw/master/csl-citation.json" }</w:instrText>
-      </w:r>
-      <w:r>
-        <w:fldChar w:fldCharType="separate"/>
-      </w:r>
-      <w:r>
-        <w:rPr>
-          <w:noProof/>
-        </w:rPr>
-        <w:t xml:space="preserve">Youds &amp; Boulton </w:t>
-      </w:r>
-      <w:r>
-        <w:rPr>
-          <w:noProof/>
-        </w:rPr>
-        <w:t>(</w:t>
-      </w:r>
-      <w:r>
-        <w:rPr>
-          <w:noProof/>
-        </w:rPr>
-        <w:t>2011</w:t>
-      </w:r>
-      <w:r>
-        <w:fldChar w:fldCharType="end"/>
-      </w:r>
-      <w:r>
-        <w:t>)</w:t>
-      </w:r>
-      <w:r>
-        <w:t>)</w:t>
-      </w:r>
-      <w:r>
-        <w:t>. A</w:t>
-      </w:r>
-      <w:r>
-        <w:t>n</w:t>
-      </w:r>
-      <w:r>
-        <w:t xml:space="preserve"> algorithm was used to infer CO and NCO events from the size and arrangement of parental </w:t>
+        <w:t xml:space="preserve">of parental </w:t>
       </w:r>
       <w:r>
         <w:t>haplotype</w:t>
@@ -4372,40 +4361,37 @@
         <w:t>were</w:t>
       </w:r>
       <w:r>
+        <w:t xml:space="preserve"> intragenic and </w:t>
+      </w:r>
+      <w:r>
+        <w:t>occur</w:t>
+      </w:r>
+      <w:r>
+        <w:t>red</w:t>
+      </w:r>
+      <w:r>
         <w:t xml:space="preserve"> </w:t>
       </w:r>
       <w:r>
+        <w:t>with</w:t>
+      </w:r>
+      <w:r>
+        <w:t>in coding regions</w:t>
+      </w:r>
+      <w:r>
+        <w:t xml:space="preserve">, in contrast with </w:t>
+      </w:r>
+      <w:r>
+        <w:t xml:space="preserve">humans </w:t>
+      </w:r>
+      <w:r>
+        <w:t xml:space="preserve">where </w:t>
+      </w:r>
+      <w:r>
+        <w:t xml:space="preserve">the majority of </w:t>
+      </w:r>
+      <w:r>
         <w:lastRenderedPageBreak/>
-        <w:t xml:space="preserve">intragenic and </w:t>
-      </w:r>
-      <w:r>
-        <w:t>occur</w:t>
-      </w:r>
-      <w:r>
-        <w:t>red</w:t>
-      </w:r>
-      <w:r>
-        <w:t xml:space="preserve"> </w:t>
-      </w:r>
-      <w:r>
-        <w:t>with</w:t>
-      </w:r>
-      <w:r>
-        <w:t>in coding regions</w:t>
-      </w:r>
-      <w:r>
-        <w:t xml:space="preserve">, in contrast with </w:t>
-      </w:r>
-      <w:r>
-        <w:t xml:space="preserve">humans </w:t>
-      </w:r>
-      <w:r>
-        <w:t xml:space="preserve">where </w:t>
-      </w:r>
-      <w:r>
-        <w:t xml:space="preserve">the majority of </w:t>
-      </w:r>
-      <w:r>
         <w:t xml:space="preserve">recombination occurs </w:t>
       </w:r>
       <w:r>
@@ -4680,17 +4666,17 @@
     </w:p>
     <w:p>
       <w:r>
-        <w:t xml:space="preserve">As mentioned above, 7 apparently long (&gt;18kb) complex conversion tracts were found. Two of these tracts occurred in clone JF6 (7G8 x GB4) within a 60kb region on chromosome 11, and thus appear to be part of a single complex long-range recombination event involving a total of 20 switches in </w:t>
+        <w:t>As mentioned above, 7 apparently long (&gt;18kb) complex conversion tracts were found. Two of these tracts occurred in clone JF6 (7G8 x GB4) within a 60kb region on chromosome 11, and thus appear to be part of a single complex long-range recombination event involving a total of 20 switches in inheritance (</w:t>
+      </w:r>
+      <w:r>
+        <w:t>Figure S12</w:t>
+      </w:r>
+      <w:r>
+        <w:t xml:space="preserve">). Two biological replicates of clone JF6 were sequenced and genotyped in </w:t>
       </w:r>
       <w:r>
         <w:lastRenderedPageBreak/>
-        <w:t>inheritance (</w:t>
-      </w:r>
-      <w:r>
-        <w:t>Figure S12</w:t>
-      </w:r>
-      <w:r>
-        <w:t>). Two biological replicates of clone JF6 were sequenced and genotyped in this study, and the pattern of recombination was identical in both replicates. Similar obse</w:t>
+        <w:t>this study, and the pattern of recombination was identical in both replicates. Similar obse</w:t>
       </w:r>
       <w:r>
         <w:t>rvations were made for clone C04</w:t>
@@ -4841,13 +4827,25 @@
         <w:rPr>
           <w:i/>
         </w:rPr>
-        <w:t xml:space="preserve">1. </w:t>
-      </w:r>
-      <w:r>
-        <w:t>This amplification conf</w:t>
-      </w:r>
-      <w:r>
-        <w:t xml:space="preserve">ers </w:t>
+        <w:t>1</w:t>
+      </w:r>
+      <w:r>
+        <w:rPr>
+          <w:i/>
+        </w:rPr>
+        <w:t>,</w:t>
+      </w:r>
+      <w:r>
+        <w:t xml:space="preserve"> conf</w:t>
+      </w:r>
+      <w:r>
+        <w:t>e</w:t>
+      </w:r>
+      <w:r>
+        <w:t>rring</w:t>
+      </w:r>
+      <w:r>
+        <w:t xml:space="preserve"> </w:t>
       </w:r>
       <w:proofErr w:type="spellStart"/>
       <w:r>
@@ -4876,28 +4874,76 @@
         <w:fldChar w:fldCharType="end"/>
       </w:r>
       <w:r>
+        <w:t xml:space="preserve">. Amplifications have also been found spanning </w:t>
+      </w:r>
+      <w:r>
+        <w:rPr>
+          <w:i/>
+        </w:rPr>
+        <w:t>gch1</w:t>
+      </w:r>
+      <w:r>
+        <w:t xml:space="preserve">, conferring resistance to anti-folate drugs, in both HB3 and Dd2, although the amplifications are different in size and extent </w:t>
+      </w:r>
+      <w:r>
+        <w:fldChar w:fldCharType="begin" w:fldLock="1"/>
+      </w:r>
+      <w:r>
+        <w:instrText>ADDIN CSL_CITATION { "citationItems" : [ { "id" : "ITEM-1", "itemData" : { "DOI" : "10.1371/journal.ppat.0020057", "ISSN" : "1553-7374", "PMID" : "16789840", "abstract" : "Discovering novel genes involved in immune evasion and drug resistance in the human malaria parasite, Plasmodium falciparum, is of critical importance to global health. Such knowledge may assist in the development of new effective vaccines and in the appropriate use of antimalarial drugs. By performing a full-genome scan of allelic variability in 14 field and laboratory strains of P. falciparum, we comprehensively identified approximately 500 genes evolving at higher than neutral rates. The majority of the most variable genes have paralogs within the P. falciparum genome and may be subject to a different evolutionary clock than those without. The group of 211 variable genes without paralogs contains most known immunogens and a few drug targets, consistent with the idea that the human immune system and drug use is driving parasite evolution. We also reveal gene-amplification events including one surrounding pfmdr1, the P. falciparum multidrug-resistance gene, and a previously uncharacterized amplification centered around the P. falciparum GTP cyclohydrolase gene, the first enzyme in the folate biosynthesis pathway. Although GTP cyclohydrolase is not the known target of any current drugs, downstream members of the pathway are targeted by several widely used antimalarials. We speculate that an amplification of the GTP cyclohydrolase enzyme in the folate biosynthesis pathway may increase flux through this pathway and facilitate parasite resistance to antifolate drugs.", "author" : [ { "dropping-particle" : "", "family" : "Kidgell", "given" : "Claire", "non-dropping-particle" : "", "parse-names" : false, "suffix" : "" }, { "dropping-particle" : "", "family" : "Volkman", "given" : "Sarah K", "non-dropping-particle" : "", "parse-names" : false, "suffix" : "" }, { "dropping-particle" : "", "family" : "Daily", "given" : "Johanna", "non-dropping-particle" : "", "parse-names" : false, "suffix" : "" }, { "dropping-particle" : "", "family" : "Borevitz", "given" : "Justin O", "non-dropping-particle" : "", "parse-names" : false, "suffix" : "" }, { "dropping-particle" : "", "family" : "Plouffe", "given" : "David", "non-dropping-particle" : "", "parse-names" : false, "suffix" : "" }, { "dropping-particle" : "", "family" : "Zhou", "given" : "Yingyao", "non-dropping-particle" : "", "parse-names" : false, "suffix" : "" }, { "dropping-particle" : "", "family" : "Johnson", "given" : "Jeffrey R", "non-dropping-particle" : "", "parse-names" : false, "suffix" : "" }, { "dropping-particle" : "", "family" : "Roch", "given" : "Karine", "non-dropping-particle" : "Le", "parse-names" : false, "suffix" : "" }, { "dropping-particle" : "", "family" : "Sarr", "given" : "Ousmane", "non-dropping-particle" : "", "parse-names" : false, "suffix" : "" }, { "dropping-particle" : "", "family" : "Ndir", "given" : "Omar", "non-dropping-particle" : "", "parse-names" : false, "suffix" : "" }, { "dropping-particle" : "", "family" : "Mboup", "given" : "Soulyemane", "non-dropping-particle" : "", "parse-names" : false, "suffix" : "" }, { "dropping-particle" : "", "family" : "Batalov", "given" : "Serge", "non-dropping-particle" : "", "parse-names" : false, "suffix" : "" }, { "dropping-particle" : "", "family" : "Wirth", "given" : "Dyann F", "non-dropping-particle" : "", "parse-names" : false, "suffix" : "" }, { "dropping-particle" : "", "family" : "Winzeler", "given" : "Elizabeth A", "non-dropping-particle" : "", "parse-names" : false, "suffix" : "" } ], "container-title" : "PLoS pathogens", "id" : "ITEM-1", "issue" : "6", "issued" : { "date-parts" : [ [ "2006", "6" ] ] }, "note" : "Study of genome variation using an oligo array, in 14 P. falciparum strains. Discovery of the GCH1 amplification, with observation of multiple independent events.", "page" : "e57", "title" : "A systematic map of genetic variation in Plasmodium falciparum.", "type" : "article-journal", "volume" : "2" }, "uris" : [ "http://www.mendeley.com/documents/?uuid=eb1d190b-64fd-4557-94e7-f556cde36d2c" ] }, { "id" : "ITEM-2", "itemData" : { "DOI" : "10.1111/mmi.12162", "ISSN" : "1365-2958", "PMID" : "23347134", "abstract" : "Resistance to antimalarials targeting the folate pathway is widespread. GTP-cyclohydrolase (gch1), the first enzyme in this pathway, exhibits extensive copy number variation (CN) in parasite isolates from areas with a history of longstanding antifolate use. Increased CN of gch1 is associated with a greater number of point mutations in enzymes targeted by the antifolates, pyrimethamine and sulphadoxine. While these observations suggest that increases in gch1 CN are an adaptation to drug pressure, changes in CN have not been experimentally demonstrated to directly alter drug susceptibility. To determine if changes in gch1 expression alone modify pyrimethamine sensitivity, we manipulated gch1 CN in several parasite lines to test the effect on drug sensitivity. We report that increases in gch1 CN alter pyrimethamine resistance in most parasites lines. However we find evidence of a detrimental effect of very high levels of gch1 overexpression in parasite lines with high endogenous levels of gch1 expression, revealing the importance of maintaining balance in the folate pathway and implicating changes in gch1 expression in preserving proper metabolic flux. This work expands our understanding of parasite adaptation to drug pressure and provides a possible mechanism for how specific mutations become fixed within parasite populations.", "author" : [ { "dropping-particle" : "", "family" : "Heinberg", "given" : "Adina", "non-dropping-particle" : "", "parse-names" : false, "suffix" : "" }, { "dropping-particle" : "", "family" : "Siu", "given" : "Edwin", "non-dropping-particle" : "", "parse-names" : false, "suffix" : "" }, { "dropping-particle" : "", "family" : "Stern", "given" : "Chaya", "non-dropping-particle" : "", "parse-names" : false, "suffix" : "" }, { "dropping-particle" : "", "family" : "Lawrence", "given" : "Elizabeth A", "non-dropping-particle" : "", "parse-names" : false, "suffix" : "" }, { "dropping-particle" : "", "family" : "Ferdig", "given" : "Michael T", "non-dropping-particle" : "", "parse-names" : false, "suffix" : "" }, { "dropping-particle" : "", "family" : "Deitsch", "given" : "Kirk W", "non-dropping-particle" : "", "parse-names" : false, "suffix" : "" }, { "dropping-particle" : "", "family" : "Kirkman", "given" : "Laura A", "non-dropping-particle" : "", "parse-names" : false, "suffix" : "" } ], "container-title" : "Molecular microbiology", "id" : "ITEM-2", "issue" : "4", "issued" : { "date-parts" : [ [ "2013", "5" ] ] }, "page" : "702-12", "title" : "Direct evidence for the adaptive role of copy number variation on antifolate susceptibility in Plasmodium falciparum.", "type" : "article-journal", "volume" : "88" }, "uris" : [ "http://www.mendeley.com/documents/?uuid=411beeee-c838-4d4d-8768-b04f806119a0" ] } ], "mendeley" : { "formattedCitation" : "(Kidgell et al. 2006; Heinberg et al. 2013)", "plainTextFormattedCitation" : "(Kidgell et al. 2006; Heinberg et al. 2013)", "previouslyFormattedCitation" : "(Kidgell et al. 2006; Heinberg et al. 2013)" }, "properties" : { "noteIndex" : 0 }, "schema" : "https://github.com/citation-style-language/schema/raw/master/csl-citation.json" }</w:instrText>
+      </w:r>
+      <w:r>
+        <w:fldChar w:fldCharType="separate"/>
+      </w:r>
+      <w:r>
+        <w:rPr>
+          <w:noProof/>
+        </w:rPr>
+        <w:t>(Kidgell et al. 2006; Heinberg et al. 2013)</w:t>
+      </w:r>
+      <w:r>
+        <w:fldChar w:fldCharType="end"/>
+      </w:r>
+      <w:r>
+        <w:t xml:space="preserve">. The </w:t>
+      </w:r>
+      <w:r>
+        <w:rPr>
+          <w:i/>
+        </w:rPr>
+        <w:t>mdr1</w:t>
+      </w:r>
+      <w:r>
+        <w:t xml:space="preserve"> amplification segregates in the progeny of HB3xDd2 </w:t>
+      </w:r>
+      <w:r>
+        <w:fldChar w:fldCharType="begin" w:fldLock="1"/>
+      </w:r>
+      <w:r>
+        <w:instrText>ADDIN CSL_CITATION { "citationItems" : [ { "id" : "ITEM-1", "itemData" : { "DOI" : "10.1038/345253a0", "ISSN" : "0028-0836", "PMID" : "1970614", "abstract" : "Chloroquine is thought to act against falciparum malaria by accumulating in the acid vesicles of the parasite and interfering with their function. Parasites resistant to chloroquine expel the drug rapidly in an unaltered form, thereby reducing levels of accumulation in the vesicles. The discovery that verapamil partially reverses chloroquine resistance in vitro led to the proposal that efflux may involve an ATP-driven P-glycoprotein pump similar to that in mammalian multidrug-resistant (mdr) tumor cell lines. Indeed, Plasmodium falciparum contains at least two mdr-like genes, one of which has been suggested to confer the chloroquine resistant (CQR) phenotype. To determine if either of these genes is linked to chloroquine resistance, we performed a genetic cross between CQR and chloroquine-susceptible (CQS) clones of P. falciparum. Examination of 16 independent recombinant progeny indicated that the rapid efflux phenotype is controlled by a single gene or a closely linked group of genes. But, there was no linkage between the rapid efflux, CQR phenotype and either of the mdr-like P. falciparum genes or amplification of those genes. These data indicate that the genetic locus governing chloroquine efflux and resistance is independent of the known mdr-like genes.", "author" : [ { "dropping-particle" : "", "family" : "Wellems", "given" : "T E", "non-dropping-particle" : "", "parse-names" : false, "suffix" : "" }, { "dropping-particle" : "", "family" : "Panton", "given" : "L J", "non-dropping-particle" : "", "parse-names" : false, "suffix" : "" }, { "dropping-particle" : "", "family" : "Gluzman", "given" : "I Y", "non-dropping-particle" : "", "parse-names" : false, "suffix" : "" }, { "dropping-particle" : "", "family" : "Rosario", "given" : "V E", "non-dropping-particle" : "do", "parse-names" : false, "suffix" : "" }, { "dropping-particle" : "", "family" : "Gwadz", "given" : "R W", "non-dropping-particle" : "", "parse-names" : false, "suffix" : "" }, { "dropping-particle" : "", "family" : "Walker-Jonah", "given" : "A", "non-dropping-particle" : "", "parse-names" : false, "suffix" : "" }, { "dropping-particle" : "", "family" : "Krogstad", "given" : "D J", "non-dropping-particle" : "", "parse-names" : false, "suffix" : "" } ], "container-title" : "Nature", "id" : "ITEM-1", "issue" : "6272", "issued" : { "date-parts" : [ [ "1990", "5", "17" ] ] }, "note" : "First paper on the HB3 x Dd2 cross reporting on lack of linkage between mdr1 mutations or amplifications with chloroquine resistance.", "page" : "253-5", "title" : "Chloroquine resistance not linked to mdr-like genes in a Plasmodium falciparum cross.", "type" : "article-journal", "volume" : "345" }, "uris" : [ "http://www.mendeley.com/documents/?uuid=6980b5e5-fb18-4cdd-ac2a-8dce6d494388" ] } ], "mendeley" : { "formattedCitation" : "(Wellems et al. 1990)", "plainTextFormattedCitation" : "(Wellems et al. 1990)", "previouslyFormattedCitation" : "(Wellems et al. 1990)" }, "properties" : { "noteIndex" : 0 }, "schema" : "https://github.com/citation-style-language/schema/raw/master/csl-citation.json" }</w:instrText>
+      </w:r>
+      <w:r>
+        <w:fldChar w:fldCharType="separate"/>
+      </w:r>
+      <w:r>
+        <w:rPr>
+          <w:noProof/>
+        </w:rPr>
+        <w:t>(Wellems et al. 1990)</w:t>
+      </w:r>
+      <w:r>
+        <w:fldChar w:fldCharType="end"/>
+      </w:r>
+      <w:r>
+        <w:t xml:space="preserve"> and there is evidence that meiotic recombination has occurred within the amplified region in two progeny clones</w:t>
+      </w:r>
+      <w:r>
         <w:t xml:space="preserve"> </w:t>
       </w:r>
       <w:r>
-        <w:t xml:space="preserve">and </w:t>
-      </w:r>
-      <w:r>
-        <w:t>segregate</w:t>
-      </w:r>
-      <w:r>
-        <w:t>s</w:t>
-      </w:r>
-      <w:r>
-        <w:t xml:space="preserve"> in</w:t>
-      </w:r>
-      <w:r>
-        <w:t xml:space="preserve"> the progeny of HB3xDd2 </w:t>
-      </w:r>
-      <w:r>
         <w:fldChar w:fldCharType="begin" w:fldLock="1"/>
       </w:r>
       <w:r>
-        <w:instrText>ADDIN CSL_CITATION { "citationItems" : [ { "id" : "ITEM-1", "itemData" : { "DOI" : "10.1038/345253a0", "ISSN" : "0028-0836", "PMID" : "1970614", "abstract" : "Chloroquine is thought to act against falciparum malaria by accumulating in the acid vesicles of the parasite and interfering with their function. Parasites resistant to chloroquine expel the drug rapidly in an unaltered form, thereby reducing levels of accumulation in the vesicles. The discovery that verapamil partially reverses chloroquine resistance in vitro led to the proposal that efflux may involve an ATP-driven P-glycoprotein pump similar to that in mammalian multidrug-resistant (mdr) tumor cell lines. Indeed, Plasmodium falciparum contains at least two mdr-like genes, one of which has been suggested to confer the chloroquine resistant (CQR) phenotype. To determine if either of these genes is linked to chloroquine resistance, we performed a genetic cross between CQR and chloroquine-susceptible (CQS) clones of P. falciparum. Examination of 16 independent recombinant progeny indicated that the rapid efflux phenotype is controlled by a single gene or a closely linked group of genes. But, there was no linkage between the rapid efflux, CQR phenotype and either of the mdr-like P. falciparum genes or amplification of those genes. These data indicate that the genetic locus governing chloroquine efflux and resistance is independent of the known mdr-like genes.", "author" : [ { "dropping-particle" : "", "family" : "Wellems", "given" : "T E", "non-dropping-particle" : "", "parse-names" : false, "suffix" : "" }, { "dropping-particle" : "", "family" : "Panton", "given" : "L J", "non-dropping-particle" : "", "parse-names" : false, "suffix" : "" }, { "dropping-particle" : "", "family" : "Gluzman", "given" : "I Y", "non-dropping-particle" : "", "parse-names" : false, "suffix" : "" }, { "dropping-particle" : "", "family" : "Rosario", "given" : "V E", "non-dropping-particle" : "do", "parse-names" : false, "suffix" : "" }, { "dropping-particle" : "", "family" : "Gwadz", "given" : "R W", "non-dropping-particle" : "", "parse-names" : false, "suffix" : "" }, { "dropping-particle" : "", "family" : "Walker-Jonah", "given" : "A", "non-dropping-particle" : "", "parse-names" : false, "suffix" : "" }, { "dropping-particle" : "", "family" : "Krogstad", "given" : "D J", "non-dropping-particle" : "", "parse-names" : false, "suffix" : "" } ], "container-title" : "Nature", "id" : "ITEM-1", "issue" : "6272", "issued" : { "date-parts" : [ [ "1990", "5", "17" ] ] }, "note" : "First paper on the HB3 x Dd2 cross reporting on lack of linkage between mdr1 mutations or amplifications with chloroquine resistance.", "page" : "253-5", "title" : "Chloroquine resistance not linked to mdr-like genes in a Plasmodium falciparum cross.", "type" : "article-journal", "volume" : "345" }, "uris" : [ "http://www.mendeley.com/documents/?uuid=6980b5e5-fb18-4cdd-ac2a-8dce6d494388" ] } ], "mendeley" : { "formattedCitation" : "(Wellems et al. 1990)", "plainTextFormattedCitation" : "(Wellems et al. 1990)", "previouslyFormattedCitation" : "(Wellems et al. 1990)" }, "properties" : { "noteIndex" : 0 }, "schema" : "https://github.com/citation-style-language/schema/raw/master/csl-citation.json" }</w:instrText>
+        <w:instrText>ADDIN CSL_CITATION { "citationItems" : [ { "id" : "ITEM-1", "itemData" : { "DOI" : "10.1186/1471-2164-12-457", "ISSN" : "1471-2164", "PMID" : "21936954", "abstract" : "BACKGROUND: Copy number is a major source of genome variation with important evolutionary implications. Consequently, it is essential to determine copy number variant (CNV) behavior, distributions and frequencies across genomes to understand their origins in both evolutionary and generational time frames. We use comparative genomic hybridization (CGH) microarray and the resolution provided by a segregating population of cloned progeny lines of the malaria parasite, Plasmodium falciparum, to identify and analyze the inheritance of 170 genome-wide CNVs. RESULTS: We describe CNVs in progeny clones derived from both Mendelian (i.e. inherited) and non-Mendelian mechanisms. Forty-five CNVs were present in the parent lines and segregated in the progeny population. Furthermore, extensive variation that did not conform to strict Mendelian inheritance patterns was observed. 124 CNVs were called in one or more progeny but in neither parent: we observed CNVs in more than one progeny clone that were not identified in either parent, located more frequently in the telomeric-subtelomeric regions of chromosomes and singleton de novo CNVs distributed evenly throughout the genome. Linkage analysis of CNVs revealed dynamic copy number fluctuations and suggested mechanisms that could have generated them. Five of 12 previously identified expression quantitative trait loci (eQTL) hotspots coincide with CNVs, demonstrating the potential for broad influence of CNV on the transcriptional program and phenotypic variation. CONCLUSIONS: CNVs are a significant source of segregating and de novo genome variation involving hundreds of genes. Examination of progeny genome segments provides a framework to assess the extent and possible origins of CNVs. This segregating genetic system reveals the breadth, distribution and dynamics of CNVs in a surprisingly plastic parasite genome, providing a new perspective on the sources of diversity in parasite populations.", "author" : [ { "dropping-particle" : "", "family" : "Samarakoon", "given" : "Upeka", "non-dropping-particle" : "", "parse-names" : false, "suffix" : "" }, { "dropping-particle" : "", "family" : "Gonzales", "given" : "Joseph M", "non-dropping-particle" : "", "parse-names" : false, "suffix" : "" }, { "dropping-particle" : "", "family" : "Patel", "given" : "Jigar J", "non-dropping-particle" : "", "parse-names" : false, "suffix" : "" }, { "dropping-particle" : "", "family" : "Tan", "given" : "Asako", "non-dropping-particle" : "", "parse-names" : false, "suffix" : "" }, { "dropping-particle" : "", "family" : "Checkley", "given" : "Lisa", "non-dropping-particle" : "", "parse-names" : false, "suffix" : "" }, { "dropping-particle" : "", "family" : "Ferdig", "given" : "Michael T", "non-dropping-particle" : "", "parse-names" : false, "suffix" : "" } ], "container-title" : "BMC genomics", "id" : "ITEM-1", "issued" : { "date-parts" : [ [ "2011", "1" ] ] }, "note" : "Study of CNV in the HB3 x Dd2 cross.", "page" : "457", "title" : "The landscape of inherited and de novo copy number variants in a Plasmodium falciparum genetic cross.", "type" : "article-journal", "volume" : "12" }, "uris" : [ "http://www.mendeley.com/documents/?uuid=b28eb2e0-283f-4360-829a-df014703dd3b" ] } ], "mendeley" : { "formattedCitation" : "(Samarakoon, Gonzales, et al. 2011)", "plainTextFormattedCitation" : "(Samarakoon, Gonzales, et al. 2011)", "previouslyFormattedCitation" : "(Samarakoon, Gonzales, et al. 2011)" }, "properties" : { "noteIndex" : 0 }, "schema" : "https://github.com/citation-style-language/schema/raw/master/csl-citation.json" }</w:instrText>
       </w:r>
       <w:r>
         <w:fldChar w:fldCharType="separate"/>
@@ -4906,13 +4952,43 @@
         <w:rPr>
           <w:noProof/>
         </w:rPr>
-        <w:t>(Wellems et al. 1990)</w:t>
+        <w:t>(Samarakoon, Gonzales, et al. 2011)</w:t>
       </w:r>
       <w:r>
         <w:fldChar w:fldCharType="end"/>
       </w:r>
       <w:r>
-        <w:t xml:space="preserve"> with evidence for meiotic recombination within the amplified region in two progeny clones </w:t>
+        <w:t xml:space="preserve">. </w:t>
+      </w:r>
+      <w:r>
+        <w:t xml:space="preserve">The </w:t>
+      </w:r>
+      <w:r>
+        <w:rPr>
+          <w:i/>
+        </w:rPr>
+        <w:t>gch1</w:t>
+      </w:r>
+      <w:r>
+        <w:t xml:space="preserve"> a</w:t>
+      </w:r>
+      <w:r>
+        <w:t xml:space="preserve">mplifications </w:t>
+      </w:r>
+      <w:r>
+        <w:t>have been shown to segregate</w:t>
+      </w:r>
+      <w:r>
+        <w:t xml:space="preserve"> in the progeny of HB3xDd2, although one progeny clone (CH3_61) appeared to inheri</w:t>
+      </w:r>
+      <w:r>
+        <w:t>t bo</w:t>
+      </w:r>
+      <w:r>
+        <w:t>th parental amplifications superp</w:t>
+      </w:r>
+      <w:r>
+        <w:t xml:space="preserve">osed </w:t>
       </w:r>
       <w:r>
         <w:fldChar w:fldCharType="begin" w:fldLock="1"/>
@@ -4933,7 +5009,28 @@
         <w:fldChar w:fldCharType="end"/>
       </w:r>
       <w:r>
-        <w:t xml:space="preserve">. Amplifications have also been found spanning </w:t>
+        <w:t>. Some form of recombination within the amplified region could explain this phenomenon, although the exact nature of t</w:t>
+      </w:r>
+      <w:r>
+        <w:t xml:space="preserve">he recombination </w:t>
+      </w:r>
+      <w:r>
+        <w:t>i</w:t>
+      </w:r>
+      <w:r>
+        <w:t>s uncertain</w:t>
+      </w:r>
+      <w:r>
+        <w:t xml:space="preserve">. </w:t>
+      </w:r>
+      <w:r>
+        <w:t xml:space="preserve">All 5 parental clones </w:t>
+      </w:r>
+      <w:r>
+        <w:t xml:space="preserve">have been shown to carry </w:t>
+      </w:r>
+      <w:r>
+        <w:t xml:space="preserve">some form of amplification spanning </w:t>
       </w:r>
       <w:r>
         <w:rPr>
@@ -4942,25 +5039,13 @@
         <w:t>gch1</w:t>
       </w:r>
       <w:r>
-        <w:t xml:space="preserve">, </w:t>
-      </w:r>
-      <w:r>
-        <w:t>conferring resistance to</w:t>
-      </w:r>
-      <w:r>
-        <w:t xml:space="preserve"> anti-folate drugs, in both HB3 and Dd2, although the amplifications </w:t>
-      </w:r>
-      <w:r>
-        <w:t>are</w:t>
-      </w:r>
-      <w:r>
-        <w:t xml:space="preserve"> different in size and extent </w:t>
+        <w:t xml:space="preserve"> </w:t>
       </w:r>
       <w:r>
         <w:fldChar w:fldCharType="begin" w:fldLock="1"/>
       </w:r>
       <w:r>
-        <w:instrText>ADDIN CSL_CITATION { "citationItems" : [ { "id" : "ITEM-1", "itemData" : { "DOI" : "10.1371/journal.ppat.0020057", "ISSN" : "1553-7374", "PMID" : "16789840", "abstract" : "Discovering novel genes involved in immune evasion and drug resistance in the human malaria parasite, Plasmodium falciparum, is of critical importance to global health. Such knowledge may assist in the development of new effective vaccines and in the appropriate use of antimalarial drugs. By performing a full-genome scan of allelic variability in 14 field and laboratory strains of P. falciparum, we comprehensively identified approximately 500 genes evolving at higher than neutral rates. The majority of the most variable genes have paralogs within the P. falciparum genome and may be subject to a different evolutionary clock than those without. The group of 211 variable genes without paralogs contains most known immunogens and a few drug targets, consistent with the idea that the human immune system and drug use is driving parasite evolution. We also reveal gene-amplification events including one surrounding pfmdr1, the P. falciparum multidrug-resistance gene, and a previously uncharacterized amplification centered around the P. falciparum GTP cyclohydrolase gene, the first enzyme in the folate biosynthesis pathway. Although GTP cyclohydrolase is not the known target of any current drugs, downstream members of the pathway are targeted by several widely used antimalarials. We speculate that an amplification of the GTP cyclohydrolase enzyme in the folate biosynthesis pathway may increase flux through this pathway and facilitate parasite resistance to antifolate drugs.", "author" : [ { "dropping-particle" : "", "family" : "Kidgell", "given" : "Claire", "non-dropping-particle" : "", "parse-names" : false, "suffix" : "" }, { "dropping-particle" : "", "family" : "Volkman", "given" : "Sarah K", "non-dropping-particle" : "", "parse-names" : false, "suffix" : "" }, { "dropping-particle" : "", "family" : "Daily", "given" : "Johanna", "non-dropping-particle" : "", "parse-names" : false, "suffix" : "" }, { "dropping-particle" : "", "family" : "Borevitz", "given" : "Justin O", "non-dropping-particle" : "", "parse-names" : false, "suffix" : "" }, { "dropping-particle" : "", "family" : "Plouffe", "given" : "David", "non-dropping-particle" : "", "parse-names" : false, "suffix" : "" }, { "dropping-particle" : "", "family" : "Zhou", "given" : "Yingyao", "non-dropping-particle" : "", "parse-names" : false, "suffix" : "" }, { "dropping-particle" : "", "family" : "Johnson", "given" : "Jeffrey R", "non-dropping-particle" : "", "parse-names" : false, "suffix" : "" }, { "dropping-particle" : "", "family" : "Roch", "given" : "Karine", "non-dropping-particle" : "Le", "parse-names" : false, "suffix" : "" }, { "dropping-particle" : "", "family" : "Sarr", "given" : "Ousmane", "non-dropping-particle" : "", "parse-names" : false, "suffix" : "" }, { "dropping-particle" : "", "family" : "Ndir", "given" : "Omar", "non-dropping-particle" : "", "parse-names" : false, "suffix" : "" }, { "dropping-particle" : "", "family" : "Mboup", "given" : "Soulyemane", "non-dropping-particle" : "", "parse-names" : false, "suffix" : "" }, { "dropping-particle" : "", "family" : "Batalov", "given" : "Serge", "non-dropping-particle" : "", "parse-names" : false, "suffix" : "" }, { "dropping-particle" : "", "family" : "Wirth", "given" : "Dyann F", "non-dropping-particle" : "", "parse-names" : false, "suffix" : "" }, { "dropping-particle" : "", "family" : "Winzeler", "given" : "Elizabeth A", "non-dropping-particle" : "", "parse-names" : false, "suffix" : "" } ], "container-title" : "PLoS pathogens", "id" : "ITEM-1", "issue" : "6", "issued" : { "date-parts" : [ [ "2006", "6" ] ] }, "note" : "Study of genome variation using an oligo array, in 14 P. falciparum strains. Discovery of the GCH1 amplification, with observation of multiple independent events.", "page" : "e57", "title" : "A systematic map of genetic variation in Plasmodium falciparum.", "type" : "article-journal", "volume" : "2" }, "uris" : [ "http://www.mendeley.com/documents/?uuid=eb1d190b-64fd-4557-94e7-f556cde36d2c" ] }, { "id" : "ITEM-2", "itemData" : { "DOI" : "10.1111/mmi.12162", "ISSN" : "1365-2958", "PMID" : "23347134", "abstract" : "Resistance to antimalarials targeting the folate pathway is widespread. GTP-cyclohydrolase (gch1), the first enzyme in this pathway, exhibits extensive copy number variation (CN) in parasite isolates from areas with a history of longstanding antifolate use. Increased CN of gch1 is associated with a greater number of point mutations in enzymes targeted by the antifolates, pyrimethamine and sulphadoxine. While these observations suggest that increases in gch1 CN are an adaptation to drug pressure, changes in CN have not been experimentally demonstrated to directly alter drug susceptibility. To determine if changes in gch1 expression alone modify pyrimethamine sensitivity, we manipulated gch1 CN in several parasite lines to test the effect on drug sensitivity. We report that increases in gch1 CN alter pyrimethamine resistance in most parasites lines. However we find evidence of a detrimental effect of very high levels of gch1 overexpression in parasite lines with high endogenous levels of gch1 expression, revealing the importance of maintaining balance in the folate pathway and implicating changes in gch1 expression in preserving proper metabolic flux. This work expands our understanding of parasite adaptation to drug pressure and provides a possible mechanism for how specific mutations become fixed within parasite populations.", "author" : [ { "dropping-particle" : "", "family" : "Heinberg", "given" : "Adina", "non-dropping-particle" : "", "parse-names" : false, "suffix" : "" }, { "dropping-particle" : "", "family" : "Siu", "given" : "Edwin", "non-dropping-particle" : "", "parse-names" : false, "suffix" : "" }, { "dropping-particle" : "", "family" : "Stern", "given" : "Chaya", "non-dropping-particle" : "", "parse-names" : false, "suffix" : "" }, { "dropping-particle" : "", "family" : "Lawrence", "given" : "Elizabeth A", "non-dropping-particle" : "", "parse-names" : false, "suffix" : "" }, { "dropping-particle" : "", "family" : "Ferdig", "given" : "Michael T", "non-dropping-particle" : "", "parse-names" : false, "suffix" : "" }, { "dropping-particle" : "", "family" : "Deitsch", "given" : "Kirk W", "non-dropping-particle" : "", "parse-names" : false, "suffix" : "" }, { "dropping-particle" : "", "family" : "Kirkman", "given" : "Laura A", "non-dropping-particle" : "", "parse-names" : false, "suffix" : "" } ], "container-title" : "Molecular microbiology", "id" : "ITEM-2", "issue" : "4", "issued" : { "date-parts" : [ [ "2013", "5" ] ] }, "page" : "702-12", "title" : "Direct evidence for the adaptive role of copy number variation on antifolate susceptibility in Plasmodium falciparum.", "type" : "article-journal", "volume" : "88" }, "uris" : [ "http://www.mendeley.com/documents/?uuid=411beeee-c838-4d4d-8768-b04f806119a0" ] } ], "mendeley" : { "formattedCitation" : "(Kidgell et al. 2006; Heinberg et al. 2013)", "plainTextFormattedCitation" : "(Kidgell et al. 2006; Heinberg et al. 2013)", "previouslyFormattedCitation" : "(Kidgell et al. 2006; Heinberg et al. 2013)" }, "properties" : { "noteIndex" : 0 }, "schema" : "https://github.com/citation-style-language/schema/raw/master/csl-citation.json" }</w:instrText>
+        <w:instrText>ADDIN CSL_CITATION { "citationItems" : [ { "id" : "ITEM-1", "itemData" : { "DOI" : "10.1371/journal.ppat.0020057", "ISSN" : "1553-7374", "PMID" : "16789840", "abstract" : "Discovering novel genes involved in immune evasion and drug resistance in the human malaria parasite, Plasmodium falciparum, is of critical importance to global health. Such knowledge may assist in the development of new effective vaccines and in the appropriate use of antimalarial drugs. By performing a full-genome scan of allelic variability in 14 field and laboratory strains of P. falciparum, we comprehensively identified approximately 500 genes evolving at higher than neutral rates. The majority of the most variable genes have paralogs within the P. falciparum genome and may be subject to a different evolutionary clock than those without. The group of 211 variable genes without paralogs contains most known immunogens and a few drug targets, consistent with the idea that the human immune system and drug use is driving parasite evolution. We also reveal gene-amplification events including one surrounding pfmdr1, the P. falciparum multidrug-resistance gene, and a previously uncharacterized amplification centered around the P. falciparum GTP cyclohydrolase gene, the first enzyme in the folate biosynthesis pathway. Although GTP cyclohydrolase is not the known target of any current drugs, downstream members of the pathway are targeted by several widely used antimalarials. We speculate that an amplification of the GTP cyclohydrolase enzyme in the folate biosynthesis pathway may increase flux through this pathway and facilitate parasite resistance to antifolate drugs.", "author" : [ { "dropping-particle" : "", "family" : "Kidgell", "given" : "Claire", "non-dropping-particle" : "", "parse-names" : false, "suffix" : "" }, { "dropping-particle" : "", "family" : "Volkman", "given" : "Sarah K", "non-dropping-particle" : "", "parse-names" : false, "suffix" : "" }, { "dropping-particle" : "", "family" : "Daily", "given" : "Johanna", "non-dropping-particle" : "", "parse-names" : false, "suffix" : "" }, { "dropping-particle" : "", "family" : "Borevitz", "given" : "Justin O", "non-dropping-particle" : "", "parse-names" : false, "suffix" : "" }, { "dropping-particle" : "", "family" : "Plouffe", "given" : "David", "non-dropping-particle" : "", "parse-names" : false, "suffix" : "" }, { "dropping-particle" : "", "family" : "Zhou", "given" : "Yingyao", "non-dropping-particle" : "", "parse-names" : false, "suffix" : "" }, { "dropping-particle" : "", "family" : "Johnson", "given" : "Jeffrey R", "non-dropping-particle" : "", "parse-names" : false, "suffix" : "" }, { "dropping-particle" : "", "family" : "Roch", "given" : "Karine", "non-dropping-particle" : "Le", "parse-names" : false, "suffix" : "" }, { "dropping-particle" : "", "family" : "Sarr", "given" : "Ousmane", "non-dropping-particle" : "", "parse-names" : false, "suffix" : "" }, { "dropping-particle" : "", "family" : "Ndir", "given" : "Omar", "non-dropping-particle" : "", "parse-names" : false, "suffix" : "" }, { "dropping-particle" : "", "family" : "Mboup", "given" : "Soulyemane", "non-dropping-particle" : "", "parse-names" : false, "suffix" : "" }, { "dropping-particle" : "", "family" : "Batalov", "given" : "Serge", "non-dropping-particle" : "", "parse-names" : false, "suffix" : "" }, { "dropping-particle" : "", "family" : "Wirth", "given" : "Dyann F", "non-dropping-particle" : "", "parse-names" : false, "suffix" : "" }, { "dropping-particle" : "", "family" : "Winzeler", "given" : "Elizabeth A", "non-dropping-particle" : "", "parse-names" : false, "suffix" : "" } ], "container-title" : "PLoS pathogens", "id" : "ITEM-1", "issue" : "6", "issued" : { "date-parts" : [ [ "2006", "6" ] ] }, "note" : "Study of genome variation using an oligo array, in 14 P. falciparum strains. Discovery of the GCH1 amplification, with observation of multiple independent events.", "page" : "e57", "title" : "A systematic map of genetic variation in Plasmodium falciparum.", "type" : "article-journal", "volume" : "2" }, "uris" : [ "http://www.mendeley.com/documents/?uuid=eb1d190b-64fd-4557-94e7-f556cde36d2c" ] }, { "id" : "ITEM-2", "itemData" : { "DOI" : "10.1186/1471-2164-14-128", "ISSN" : "1471-2164", "PMID" : "23442253", "abstract" : "BACKGROUND: The advent of next generation sequencing technology has accelerated efforts to map and catalogue copy number variation (CNV) in genomes of important micro-organisms for public health. A typical analysis of the sequence data involves mapping reads onto a reference genome, calculating the respective coverage, and detecting regions with too-low or too-high coverage (deletions and amplifications, respectively). Current CNV detection methods rely on statistical assumptions (e.g., a Poisson model) that may not hold in general, or require fine-tuning the underlying algorithms to detect known hits. We propose a new CNV detection methodology based on two Poisson hierarchical models, the Poisson-Gamma and Poisson-Lognormal, with the advantage of being sufficiently flexible to describe different data patterns, whilst robust against deviations from the often assumed Poisson model. RESULTS: Using sequence coverage data of 7 Plasmodium falciparum malaria genomes (3D7 reference strain, HB3, DD2, 7G8, GB4, OX005, and OX006), we showed that empirical coverage distributions are intrinsically asymmetric and overdispersed in relation to the Poisson model. We also demonstrated a low baseline false positive rate for the proposed methodology using 3D7 resequencing data and simulation. When applied to the non-reference isolate data, our approach detected known CNV hits, including an amplification of the PfMDR1 locus in DD2 and a large deletion in the CLAG3.2 gene in GB4, and putative novel CNV regions. When compared to the recently available FREEC and cn.MOPS approaches, our findings were more concordant with putative hits from the highest quality array data for the 7G8 and GB4 isolates. CONCLUSIONS: In summary, the proposed methodology brings an increase in flexibility, robustness, accuracy and statistical rigour to CNV detection using sequence coverage data.", "author" : [ { "dropping-particle" : "", "family" : "Sep\u00falveda", "given" : "Nuno", "non-dropping-particle" : "", "parse-names" : false, "suffix" : "" }, { "dropping-particle" : "", "family" : "Campino", "given" : "Susana G", "non-dropping-particle" : "", "parse-names" : false, "suffix" : "" }, { "dropping-particle" : "", "family" : "Assefa", "given" : "Samuel A", "non-dropping-particle" : "", "parse-names" : false, "suffix" : "" }, { "dropping-particle" : "", "family" : "Sutherland", "given" : "Colin J", "non-dropping-particle" : "", "parse-names" : false, "suffix" : "" }, { "dropping-particle" : "", "family" : "Pain", "given" : "Arnab", "non-dropping-particle" : "", "parse-names" : false, "suffix" : "" }, { "dropping-particle" : "", "family" : "Clark", "given" : "Taane G", "non-dropping-particle" : "", "parse-names" : false, "suffix" : "" } ], "container-title" : "BMC genomics", "id" : "ITEM-2", "issued" : { "date-parts" : [ [ "2013", "1" ] ] }, "page" : "128", "title" : "A Poisson hierarchical modelling approach to detecting copy number variation in sequence coverage data.", "type" : "article-journal", "volume" : "14" }, "uris" : [ "http://www.mendeley.com/documents/?uuid=7896c66d-4085-4722-b898-0da8fb1e5346" ] } ], "mendeley" : { "formattedCitation" : "(Kidgell et al. 2006; Sep\u00falveda et al. 2013)", "plainTextFormattedCitation" : "(Kidgell et al. 2006; Sep\u00falveda et al. 2013)", "previouslyFormattedCitation" : "(Kidgell et al. 2006; Sep\u00falveda et al. 2013)" }, "properties" : { "noteIndex" : 0 }, "schema" : "https://github.com/citation-style-language/schema/raw/master/csl-citation.json" }</w:instrText>
       </w:r>
       <w:r>
         <w:fldChar w:fldCharType="separate"/>
@@ -4969,16 +5054,171 @@
         <w:rPr>
           <w:noProof/>
         </w:rPr>
-        <w:t>(Kidgell et al. 2006; Heinberg et al. 2013)</w:t>
+        <w:t>(Kidgell et al. 2006; Sepúlveda et al. 2013)</w:t>
       </w:r>
       <w:r>
         <w:fldChar w:fldCharType="end"/>
       </w:r>
       <w:r>
+        <w:t xml:space="preserve"> thus </w:t>
+      </w:r>
+      <w:r>
+        <w:t xml:space="preserve">the sequence data </w:t>
+      </w:r>
+      <w:r>
+        <w:t xml:space="preserve">generated in this study </w:t>
+      </w:r>
+      <w:r>
+        <w:t>provide</w:t>
+      </w:r>
+      <w:r>
+        <w:t xml:space="preserve"> an opportunity to </w:t>
+      </w:r>
+      <w:r>
+        <w:t>elaborate on</w:t>
+      </w:r>
+      <w:r>
+        <w:t xml:space="preserve"> previous results for HB3xDd2 and extend the analysis of CNV transmission</w:t>
+      </w:r>
+      <w:r>
+        <w:t xml:space="preserve"> and recombination</w:t>
+      </w:r>
+      <w:r>
+        <w:t xml:space="preserve"> </w:t>
+      </w:r>
+      <w:r>
+        <w:t xml:space="preserve">at drug resistance loci </w:t>
+      </w:r>
+      <w:r>
+        <w:t>to 3D7xHB3 and 7G8xGB4</w:t>
+      </w:r>
+      <w:r>
+        <w:t>.</w:t>
+      </w:r>
+      <w:r>
+        <w:t xml:space="preserve"> </w:t>
+      </w:r>
+    </w:p>
+    <w:p>
+      <w:r>
+        <w:t>We</w:t>
+      </w:r>
+      <w:r>
+        <w:t xml:space="preserve"> combined data on depth of sequence coverage </w:t>
+      </w:r>
+      <w:r>
+        <w:t>and the orientation of ali</w:t>
+      </w:r>
+      <w:r>
+        <w:t>gned read pairs</w:t>
+      </w:r>
+      <w:r>
+        <w:t xml:space="preserve"> to study CNV alleles in all three crosses. The sequence data confirmed</w:t>
+      </w:r>
+      <w:r>
+        <w:t xml:space="preserve"> a</w:t>
+      </w:r>
+      <w:r>
+        <w:t xml:space="preserve"> three-fold amplification in Dd2 spanning </w:t>
+      </w:r>
+      <w:r>
+        <w:rPr>
+          <w:i/>
+        </w:rPr>
+        <w:t>mdr1</w:t>
+      </w:r>
+      <w:r>
+        <w:t xml:space="preserve"> and </w:t>
+      </w:r>
+      <w:r>
+        <w:t>transmission</w:t>
+      </w:r>
+      <w:r>
+        <w:t xml:space="preserve"> as either 2 or 3 copies to</w:t>
+      </w:r>
+      <w:r>
+        <w:t xml:space="preserve"> 14 progeny of HB3x</w:t>
+      </w:r>
+      <w:r>
+        <w:t xml:space="preserve">Dd2 (Figure </w:t>
+      </w:r>
+      <w:r>
+        <w:t>S</w:t>
+      </w:r>
+      <w:r>
+        <w:t>13</w:t>
+      </w:r>
+      <w:r>
+        <w:t xml:space="preserve">). </w:t>
+      </w:r>
+      <w:r>
+        <w:t xml:space="preserve">Evidence for amplifications spanning </w:t>
+      </w:r>
+      <w:r>
+        <w:rPr>
+          <w:i/>
+        </w:rPr>
+        <w:t>g</w:t>
+      </w:r>
+      <w:r>
+        <w:rPr>
+          <w:i/>
+        </w:rPr>
+        <w:t>ch</w:t>
+      </w:r>
+      <w:r>
+        <w:rPr>
+          <w:i/>
+        </w:rPr>
+        <w:t>1</w:t>
+      </w:r>
+      <w:r>
+        <w:t xml:space="preserve"> was also clear in all parental clones (Figure 4). The 3D7 reference genome has only a single copy of </w:t>
+      </w:r>
+      <w:r>
+        <w:rPr>
+          <w:i/>
+        </w:rPr>
+        <w:t>gch1</w:t>
+      </w:r>
+      <w:r>
+        <w:t>, however all studies including ours have found t</w:t>
+      </w:r>
+      <w:r>
+        <w:t>he</w:t>
+      </w:r>
+      <w:r>
+        <w:t xml:space="preserve"> 3D7 </w:t>
+      </w:r>
+      <w:r>
+        <w:t xml:space="preserve">clone to carry </w:t>
+      </w:r>
+      <w:r>
+        <w:t xml:space="preserve">multiple copies of </w:t>
+      </w:r>
+      <w:r>
+        <w:rPr>
+          <w:i/>
+        </w:rPr>
+        <w:t>gch1</w:t>
+      </w:r>
+      <w:r>
+        <w:t>, suggesting an error in the reference</w:t>
+      </w:r>
+      <w:r>
+        <w:t xml:space="preserve"> sequence</w:t>
+      </w:r>
+      <w:r>
         <w:t xml:space="preserve">. </w:t>
       </w:r>
       <w:r>
-        <w:t xml:space="preserve">The </w:t>
+        <w:t>P</w:t>
+      </w:r>
+      <w:r>
+        <w:t xml:space="preserve">arental amplifications </w:t>
+      </w:r>
+      <w:r>
+        <w:t xml:space="preserve">spanning </w:t>
       </w:r>
       <w:r>
         <w:rPr>
@@ -4987,31 +5227,22 @@
         <w:t>gch1</w:t>
       </w:r>
       <w:r>
-        <w:t xml:space="preserve"> a</w:t>
-      </w:r>
-      <w:r>
-        <w:t xml:space="preserve">mplifications </w:t>
-      </w:r>
-      <w:r>
-        <w:t>have been shown to segregate</w:t>
-      </w:r>
-      <w:r>
-        <w:t xml:space="preserve"> in the progeny of HB3xDd2, although one progeny clone (CH3_61) appeared to inheri</w:t>
-      </w:r>
-      <w:r>
-        <w:t>t bo</w:t>
-      </w:r>
-      <w:r>
-        <w:t>th parental amplifications superp</w:t>
-      </w:r>
-      <w:r>
-        <w:t xml:space="preserve">osed </w:t>
+        <w:t xml:space="preserve"> </w:t>
+      </w:r>
+      <w:r>
+        <w:t>all</w:t>
+      </w:r>
+      <w:r>
+        <w:t xml:space="preserve"> differed in extent and copy number</w:t>
+      </w:r>
+      <w:r>
+        <w:t xml:space="preserve">, confirming previous findings </w:t>
       </w:r>
       <w:r>
         <w:fldChar w:fldCharType="begin" w:fldLock="1"/>
       </w:r>
       <w:r>
-        <w:instrText>ADDIN CSL_CITATION { "citationItems" : [ { "id" : "ITEM-1", "itemData" : { "DOI" : "10.1186/1471-2164-12-457", "ISSN" : "1471-2164", "PMID" : "21936954", "abstract" : "BACKGROUND: Copy number is a major source of genome variation with important evolutionary implications. Consequently, it is essential to determine copy number variant (CNV) behavior, distributions and frequencies across genomes to understand their origins in both evolutionary and generational time frames. We use comparative genomic hybridization (CGH) microarray and the resolution provided by a segregating population of cloned progeny lines of the malaria parasite, Plasmodium falciparum, to identify and analyze the inheritance of 170 genome-wide CNVs. RESULTS: We describe CNVs in progeny clones derived from both Mendelian (i.e. inherited) and non-Mendelian mechanisms. Forty-five CNVs were present in the parent lines and segregated in the progeny population. Furthermore, extensive variation that did not conform to strict Mendelian inheritance patterns was observed. 124 CNVs were called in one or more progeny but in neither parent: we observed CNVs in more than one progeny clone that were not identified in either parent, located more frequently in the telomeric-subtelomeric regions of chromosomes and singleton de novo CNVs distributed evenly throughout the genome. Linkage analysis of CNVs revealed dynamic copy number fluctuations and suggested mechanisms that could have generated them. Five of 12 previously identified expression quantitative trait loci (eQTL) hotspots coincide with CNVs, demonstrating the potential for broad influence of CNV on the transcriptional program and phenotypic variation. CONCLUSIONS: CNVs are a significant source of segregating and de novo genome variation involving hundreds of genes. Examination of progeny genome segments provides a framework to assess the extent and possible origins of CNVs. This segregating genetic system reveals the breadth, distribution and dynamics of CNVs in a surprisingly plastic parasite genome, providing a new perspective on the sources of diversity in parasite populations.", "author" : [ { "dropping-particle" : "", "family" : "Samarakoon", "given" : "Upeka", "non-dropping-particle" : "", "parse-names" : false, "suffix" : "" }, { "dropping-particle" : "", "family" : "Gonzales", "given" : "Joseph M", "non-dropping-particle" : "", "parse-names" : false, "suffix" : "" }, { "dropping-particle" : "", "family" : "Patel", "given" : "Jigar J", "non-dropping-particle" : "", "parse-names" : false, "suffix" : "" }, { "dropping-particle" : "", "family" : "Tan", "given" : "Asako", "non-dropping-particle" : "", "parse-names" : false, "suffix" : "" }, { "dropping-particle" : "", "family" : "Checkley", "given" : "Lisa", "non-dropping-particle" : "", "parse-names" : false, "suffix" : "" }, { "dropping-particle" : "", "family" : "Ferdig", "given" : "Michael T", "non-dropping-particle" : "", "parse-names" : false, "suffix" : "" } ], "container-title" : "BMC genomics", "id" : "ITEM-1", "issued" : { "date-parts" : [ [ "2011", "1" ] ] }, "note" : "Study of CNV in the HB3 x Dd2 cross.", "page" : "457", "title" : "The landscape of inherited and de novo copy number variants in a Plasmodium falciparum genetic cross.", "type" : "article-journal", "volume" : "12" }, "uris" : [ "http://www.mendeley.com/documents/?uuid=b28eb2e0-283f-4360-829a-df014703dd3b" ] } ], "mendeley" : { "formattedCitation" : "(Samarakoon, Gonzales, et al. 2011)", "plainTextFormattedCitation" : "(Samarakoon, Gonzales, et al. 2011)", "previouslyFormattedCitation" : "(Samarakoon, Gonzales, et al. 2011)" }, "properties" : { "noteIndex" : 0 }, "schema" : "https://github.com/citation-style-language/schema/raw/master/csl-citation.json" }</w:instrText>
+        <w:instrText>ADDIN CSL_CITATION { "citationItems" : [ { "id" : "ITEM-1", "itemData" : { "DOI" : "10.1371/journal.pgen.1000243", "ISSN" : "1553-7404", "PMID" : "18974876", "abstract" : "Copy number polymorphism (CNP) is ubiquitous in eukaryotic genomes, but the degree to which this reflects the action of positive selection is poorly understood. The first gene in the Plasmodium folate biosynthesis pathway, GTP-cyclohydrolase I (gch1), shows extensive CNP. We provide compelling evidence that gch1 CNP is an adaptive consequence of selection by antifolate drugs, which target enzymes downstream in this pathway. (1) We compared gch1 CNP in parasites from Thailand (strong historical antifolate selection) with those from neighboring Laos (weak antifolate selection). Two percent of chromosomes had amplified copy number in Laos, while 72% carried multiple (2-11) copies in Thailand, and differentiation exceeded that observed at 73 synonymous SNPs. (2) We found five amplicon types containing one to greater than six genes and spanning 1 to &gt;11 kb, consistent with parallel evolution and strong selection for this gene amplification. gch1 was the only gene occurring in all amplicons suggesting that this locus is the target of selection. (3) We observed reduced microsatellite variation and increased linkage disequilibrium (LD) in a 900-kb region flanking gch1 in parasites from Thailand, consistent with rapid recent spread of chromosomes carrying multiple copies of gch1. (4) We found that parasites bearing dhfr-164L, which causes high-level resistance to antifolate drugs, carry significantly (p = 0.00003) higher copy numbers of gch1 than parasites bearing 164I, indicating functional association between genes located on different chromosomes but linked in the same biochemical pathway. These results demonstrate that CNP at gch1 is adaptive and the associations with dhfr-164L strongly suggest a compensatory function. More generally, these data demonstrate how selection affects multiple enzymes in a single biochemical pathway, and suggest that investigation of structural variation may provide a fast-track to locating genes underlying adaptation.", "author" : [ { "dropping-particle" : "", "family" : "Nair", "given" : "Shalini", "non-dropping-particle" : "", "parse-names" : false, "suffix" : "" }, { "dropping-particle" : "", "family" : "Miller", "given" : "Becky", "non-dropping-particle" : "", "parse-names" : false, "suffix" : "" }, { "dropping-particle" : "", "family" : "Barends", "given" : "Marion", "non-dropping-particle" : "", "parse-names" : false, "suffix" : "" }, { "dropping-particle" : "", "family" : "Jaidee", "given" : "Anchalee", "non-dropping-particle" : "", "parse-names" : false, "suffix" : "" }, { "dropping-particle" : "", "family" : "Patel", "given" : "Jigar", "non-dropping-particle" : "", "parse-names" : false, "suffix" : "" }, { "dropping-particle" : "", "family" : "Mayxay", "given" : "Mayfong", "non-dropping-particle" : "", "parse-names" : false, "suffix" : "" }, { "dropping-particle" : "", "family" : "Newton", "given" : "Paul", "non-dropping-particle" : "", "parse-names" : false, "suffix" : "" }, { "dropping-particle" : "", "family" : "Nosten", "given" : "Fran\u00e7ois", "non-dropping-particle" : "", "parse-names" : false, "suffix" : "" }, { "dropping-particle" : "", "family" : "Ferdig", "given" : "Michael T", "non-dropping-particle" : "", "parse-names" : false, "suffix" : "" }, { "dropping-particle" : "", "family" : "Anderson", "given" : "Tim J C", "non-dropping-particle" : "", "parse-names" : false, "suffix" : "" } ], "container-title" : "PLoS genetics", "id" : "ITEM-1", "issue" : "10", "issued" : { "date-parts" : [ [ "2008", "10" ] ] }, "page" : "e1000243", "title" : "Adaptive copy number evolution in malaria parasites.", "type" : "article-journal", "volume" : "4" }, "uris" : [ "http://www.mendeley.com/documents/?uuid=1cfdf1c6-4d16-4072-9cb1-41474b413d40" ] }, { "id" : "ITEM-2", "itemData" : { "DOI" : "10.1186/1471-2164-14-128", "ISSN" : "1471-2164", "PMID" : "23442253", "abstract" : "BACKGROUND: The advent of next generation sequencing technology has accelerated efforts to map and catalogue copy number variation (CNV) in genomes of important micro-organisms for public health. A typical analysis of the sequence data involves mapping reads onto a reference genome, calculating the respective coverage, and detecting regions with too-low or too-high coverage (deletions and amplifications, respectively). Current CNV detection methods rely on statistical assumptions (e.g., a Poisson model) that may not hold in general, or require fine-tuning the underlying algorithms to detect known hits. We propose a new CNV detection methodology based on two Poisson hierarchical models, the Poisson-Gamma and Poisson-Lognormal, with the advantage of being sufficiently flexible to describe different data patterns, whilst robust against deviations from the often assumed Poisson model. RESULTS: Using sequence coverage data of 7 Plasmodium falciparum malaria genomes (3D7 reference strain, HB3, DD2, 7G8, GB4, OX005, and OX006), we showed that empirical coverage distributions are intrinsically asymmetric and overdispersed in relation to the Poisson model. We also demonstrated a low baseline false positive rate for the proposed methodology using 3D7 resequencing data and simulation. When applied to the non-reference isolate data, our approach detected known CNV hits, including an amplification of the PfMDR1 locus in DD2 and a large deletion in the CLAG3.2 gene in GB4, and putative novel CNV regions. When compared to the recently available FREEC and cn.MOPS approaches, our findings were more concordant with putative hits from the highest quality array data for the 7G8 and GB4 isolates. CONCLUSIONS: In summary, the proposed methodology brings an increase in flexibility, robustness, accuracy and statistical rigour to CNV detection using sequence coverage data.", "author" : [ { "dropping-particle" : "", "family" : "Sep\u00falveda", "given" : "Nuno", "non-dropping-particle" : "", "parse-names" : false, "suffix" : "" }, { "dropping-particle" : "", "family" : "Campino", "given" : "Susana G", "non-dropping-particle" : "", "parse-names" : false, "suffix" : "" }, { "dropping-particle" : "", "family" : "Assefa", "given" : "Samuel A", "non-dropping-particle" : "", "parse-names" : false, "suffix" : "" }, { "dropping-particle" : "", "family" : "Sutherland", "given" : "Colin J", "non-dropping-particle" : "", "parse-names" : false, "suffix" : "" }, { "dropping-particle" : "", "family" : "Pain", "given" : "Arnab", "non-dropping-particle" : "", "parse-names" : false, "suffix" : "" }, { "dropping-particle" : "", "family" : "Clark", "given" : "Taane G", "non-dropping-particle" : "", "parse-names" : false, "suffix" : "" } ], "container-title" : "BMC genomics", "id" : "ITEM-2", "issued" : { "date-parts" : [ [ "2013", "1" ] ] }, "page" : "128", "title" : "A Poisson hierarchical modelling approach to detecting copy number variation in sequence coverage data.", "type" : "article-journal", "volume" : "14" }, "uris" : [ "http://www.mendeley.com/documents/?uuid=7896c66d-4085-4722-b898-0da8fb1e5346" ] } ], "mendeley" : { "formattedCitation" : "(Nair et al. 2008; Sep\u00falveda et al. 2013)", "plainTextFormattedCitation" : "(Nair et al. 2008; Sep\u00falveda et al. 2013)", "previouslyFormattedCitation" : "(Nair et al. 2008; Sep\u00falveda et al. 2013)" }, "properties" : { "noteIndex" : 0 }, "schema" : "https://github.com/citation-style-language/schema/raw/master/csl-citation.json" }</w:instrText>
       </w:r>
       <w:r>
         <w:fldChar w:fldCharType="separate"/>
@@ -5020,283 +5251,35 @@
         <w:rPr>
           <w:noProof/>
         </w:rPr>
-        <w:t>(Samarakoon, Gonzales, et al. 2011)</w:t>
+        <w:t>(Nair et al. 2008; Sepúlveda et al. 2013)</w:t>
       </w:r>
       <w:r>
         <w:fldChar w:fldCharType="end"/>
       </w:r>
       <w:r>
-        <w:t>. Some form of recombination within the amplified region could explain this phenomenon, although the exact nature of t</w:t>
-      </w:r>
-      <w:r>
-        <w:t xml:space="preserve">he recombination </w:t>
-      </w:r>
-      <w:r>
-        <w:t>i</w:t>
-      </w:r>
-      <w:r>
-        <w:t>s uncertain</w:t>
-      </w:r>
-      <w:r>
-        <w:t xml:space="preserve">. </w:t>
-      </w:r>
-      <w:r>
-        <w:t xml:space="preserve">All 5 parental clones </w:t>
-      </w:r>
-      <w:r>
-        <w:t xml:space="preserve">have been shown to carry </w:t>
-      </w:r>
-      <w:r>
-        <w:t xml:space="preserve">some form of amplification spanning </w:t>
-      </w:r>
-      <w:r>
-        <w:rPr>
-          <w:i/>
-        </w:rPr>
-        <w:t>gch1</w:t>
+        <w:t>. Alignment of re</w:t>
+      </w:r>
+      <w:r>
+        <w:t xml:space="preserve">ad pairs indicated that </w:t>
+      </w:r>
+      <w:r>
+        <w:t>the Dd2 amplification was arranged as a tandem inversion</w:t>
+      </w:r>
+      <w:r>
+        <w:t xml:space="preserve"> (Figure 4D)</w:t>
+      </w:r>
+      <w:r>
+        <w:t xml:space="preserve"> whereas 3D7, HB3 and 7G8 carried tandem </w:t>
+      </w:r>
+      <w:r>
+        <w:t>arrays</w:t>
       </w:r>
       <w:r>
         <w:t xml:space="preserve"> </w:t>
       </w:r>
       <w:r>
-        <w:fldChar w:fldCharType="begin" w:fldLock="1"/>
-      </w:r>
-      <w:r>
-        <w:instrText>ADDIN CSL_CITATION { "citationItems" : [ { "id" : "ITEM-1", "itemData" : { "DOI" : "10.1371/journal.ppat.0020057", "ISSN" : "1553-7374", "PMID" : "16789840", "abstract" : "Discovering novel genes involved in immune evasion and drug resistance in the human malaria parasite, Plasmodium falciparum, is of critical importance to global health. Such knowledge may assist in the development of new effective vaccines and in the appropriate use of antimalarial drugs. By performing a full-genome scan of allelic variability in 14 field and laboratory strains of P. falciparum, we comprehensively identified approximately 500 genes evolving at higher than neutral rates. The majority of the most variable genes have paralogs within the P. falciparum genome and may be subject to a different evolutionary clock than those without. The group of 211 variable genes without paralogs contains most known immunogens and a few drug targets, consistent with the idea that the human immune system and drug use is driving parasite evolution. We also reveal gene-amplification events including one surrounding pfmdr1, the P. falciparum multidrug-resistance gene, and a previously uncharacterized amplification centered around the P. falciparum GTP cyclohydrolase gene, the first enzyme in the folate biosynthesis pathway. Although GTP cyclohydrolase is not the known target of any current drugs, downstream members of the pathway are targeted by several widely used antimalarials. We speculate that an amplification of the GTP cyclohydrolase enzyme in the folate biosynthesis pathway may increase flux through this pathway and facilitate parasite resistance to antifolate drugs.", "author" : [ { "dropping-particle" : "", "family" : "Kidgell", "given" : "Claire", "non-dropping-particle" : "", "parse-names" : false, "suffix" : "" }, { "dropping-particle" : "", "family" : "Volkman", "given" : "Sarah K", "non-dropping-particle" : "", "parse-names" : false, "suffix" : "" }, { "dropping-particle" : "", "family" : "Daily", "given" : "Johanna", "non-dropping-particle" : "", "parse-names" : false, "suffix" : "" }, { "dropping-particle" : "", "family" : "Borevitz", "given" : "Justin O", "non-dropping-particle" : "", "parse-names" : false, "suffix" : "" }, { "dropping-particle" : "", "family" : "Plouffe", "given" : "David", "non-dropping-particle" : "", "parse-names" : false, "suffix" : "" }, { "dropping-particle" : "", "family" : "Zhou", "given" : "Yingyao", "non-dropping-particle" : "", "parse-names" : false, "suffix" : "" }, { "dropping-particle" : "", "family" : "Johnson", "given" : "Jeffrey R", "non-dropping-particle" : "", "parse-names" : false, "suffix" : "" }, { "dropping-particle" : "", "family" : "Roch", "given" : "Karine", "non-dropping-particle" : "Le", "parse-names" : false, "suffix" : "" }, { "dropping-particle" : "", "family" : "Sarr", "given" : "Ousmane", "non-dropping-particle" : "", "parse-names" : false, "suffix" : "" }, { "dropping-particle" : "", "family" : "Ndir", "given" : "Omar", "non-dropping-particle" : "", "parse-names" : false, "suffix" : "" }, { "dropping-particle" : "", "family" : "Mboup", "given" : "Soulyemane", "non-dropping-particle" : "", "parse-names" : false, "suffix" : "" }, { "dropping-particle" : "", "family" : "Batalov", "given" : "Serge", "non-dropping-particle" : "", "parse-names" : false, "suffix" : "" }, { "dropping-particle" : "", "family" : "Wirth", "given" : "Dyann F", "non-dropping-particle" : "", "parse-names" : false, "suffix" : "" }, { "dropping-particle" : "", "family" : "Winzeler", "given" : "Elizabeth A", "non-dropping-particle" : "", "parse-names" : false, "suffix" : "" } ], "container-title" : "PLoS pathogens", "id" : "ITEM-1", "issue" : "6", "issued" : { "date-parts" : [ [ "2006", "6" ] ] }, "note" : "Study of genome variation using an oligo array, in 14 P. falciparum strains. Discovery of the GCH1 amplification, with observation of multiple independent events.", "page" : "e57", "title" : "A systematic map of genetic variation in Plasmodium falciparum.", "type" : "article-journal", "volume" : "2" }, "uris" : [ "http://www.mendeley.com/documents/?uuid=eb1d190b-64fd-4557-94e7-f556cde36d2c" ] }, { "id" : "ITEM-2", "itemData" : { "DOI" : "10.1186/1471-2164-14-128", "ISSN" : "1471-2164", "PMID" : "23442253", "abstract" : "BACKGROUND: The advent of next generation sequencing technology has accelerated efforts to map and catalogue copy number variation (CNV) in genomes of important micro-organisms for public health. A typical analysis of the sequence data involves mapping reads onto a reference genome, calculating the respective coverage, and detecting regions with too-low or too-high coverage (deletions and amplifications, respectively). Current CNV detection methods rely on statistical assumptions (e.g., a Poisson model) that may not hold in general, or require fine-tuning the underlying algorithms to detect known hits. We propose a new CNV detection methodology based on two Poisson hierarchical models, the Poisson-Gamma and Poisson-Lognormal, with the advantage of being sufficiently flexible to describe different data patterns, whilst robust against deviations from the often assumed Poisson model. RESULTS: Using sequence coverage data of 7 Plasmodium falciparum malaria genomes (3D7 reference strain, HB3, DD2, 7G8, GB4, OX005, and OX006), we showed that empirical coverage distributions are intrinsically asymmetric and overdispersed in relation to the Poisson model. We also demonstrated a low baseline false positive rate for the proposed methodology using 3D7 resequencing data and simulation. When applied to the non-reference isolate data, our approach detected known CNV hits, including an amplification of the PfMDR1 locus in DD2 and a large deletion in the CLAG3.2 gene in GB4, and putative novel CNV regions. When compared to the recently available FREEC and cn.MOPS approaches, our findings were more concordant with putative hits from the highest quality array data for the 7G8 and GB4 isolates. CONCLUSIONS: In summary, the proposed methodology brings an increase in flexibility, robustness, accuracy and statistical rigour to CNV detection using sequence coverage data.", "author" : [ { "dropping-particle" : "", "family" : "Sep\u00falveda", "given" : "Nuno", "non-dropping-particle" : "", "parse-names" : false, "suffix" : "" }, { "dropping-particle" : "", "family" : "Campino", "given" : "Susana G", "non-dropping-particle" : "", "parse-names" : false, "suffix" : "" }, { "dropping-particle" : "", "family" : "Assefa", "given" : "Samuel A", "non-dropping-particle" : "", "parse-names" : false, "suffix" : "" }, { "dropping-particle" : "", "family" : "Sutherland", "given" : "Colin J", "non-dropping-particle" : "", "parse-names" : false, "suffix" : "" }, { "dropping-particle" : "", "family" : "Pain", "given" : "Arnab", "non-dropping-particle" : "", "parse-names" : false, "suffix" : "" }, { "dropping-particle" : "", "family" : "Clark", "given" : "Taane G", "non-dropping-particle" : "", "parse-names" : false, "suffix" : "" } ], "container-title" : "BMC genomics", "id" : "ITEM-2", "issued" : { "date-parts" : [ [ "2013", "1" ] ] }, "page" : "128", "title" : "A Poisson hierarchical modelling approach to detecting copy number variation in sequence coverage data.", "type" : "article-journal", "volume" : "14" }, "uris" : [ "http://www.mendeley.com/documents/?uuid=7896c66d-4085-4722-b898-0da8fb1e5346" ] } ], "mendeley" : { "formattedCitation" : "(Kidgell et al. 2006; Sep\u00falveda et al. 2013)", "plainTextFormattedCitation" : "(Kidgell et al. 2006; Sep\u00falveda et al. 2013)", "previouslyFormattedCitation" : "(Kidgell et al. 2006; Sep\u00falveda et al. 2013)" }, "properties" : { "noteIndex" : 0 }, "schema" : "https://github.com/citation-style-language/schema/raw/master/csl-citation.json" }</w:instrText>
-      </w:r>
-      <w:r>
-        <w:fldChar w:fldCharType="separate"/>
-      </w:r>
-      <w:r>
-        <w:rPr>
-          <w:noProof/>
-        </w:rPr>
-        <w:t>(Kidgell et al. 2006; Sepúlveda et al. 2013)</w:t>
-      </w:r>
-      <w:r>
-        <w:fldChar w:fldCharType="end"/>
-      </w:r>
-      <w:r>
-        <w:t xml:space="preserve"> thus </w:t>
-      </w:r>
-      <w:r>
-        <w:t xml:space="preserve">the sequence data </w:t>
-      </w:r>
-      <w:r>
-        <w:t xml:space="preserve">generated in this study </w:t>
-      </w:r>
-      <w:r>
-        <w:t>provide</w:t>
-      </w:r>
-      <w:r>
-        <w:t xml:space="preserve"> an opportunity to </w:t>
-      </w:r>
-      <w:r>
-        <w:t>elaborate on</w:t>
-      </w:r>
-      <w:r>
-        <w:t xml:space="preserve"> previous results for HB3xDd2 and extend the analysis of CNV transmission</w:t>
-      </w:r>
-      <w:r>
-        <w:t xml:space="preserve"> and recombination</w:t>
-      </w:r>
-      <w:r>
-        <w:t xml:space="preserve"> </w:t>
-      </w:r>
-      <w:r>
-        <w:t xml:space="preserve">at drug resistance loci </w:t>
-      </w:r>
-      <w:r>
-        <w:t>to 3D7xHB3 and 7G8xGB4</w:t>
-      </w:r>
-      <w:r>
-        <w:t>.</w:t>
-      </w:r>
-      <w:r>
-        <w:t xml:space="preserve"> </w:t>
-      </w:r>
-    </w:p>
-    <w:p>
-      <w:r>
-        <w:t>We</w:t>
-      </w:r>
-      <w:r>
-        <w:t xml:space="preserve"> combined data on depth of sequence coverage </w:t>
-      </w:r>
-      <w:r>
-        <w:t>and the orientation of ali</w:t>
-      </w:r>
-      <w:r>
-        <w:t>gned read pairs</w:t>
-      </w:r>
-      <w:r>
-        <w:t xml:space="preserve"> to study CNV alleles in all three crosses. The sequence data confirmed</w:t>
-      </w:r>
-      <w:r>
-        <w:t xml:space="preserve"> a</w:t>
-      </w:r>
-      <w:r>
-        <w:t xml:space="preserve"> three-fold amplification in Dd2 spanning </w:t>
-      </w:r>
-      <w:r>
-        <w:rPr>
-          <w:i/>
-        </w:rPr>
-        <w:t>mdr1</w:t>
-      </w:r>
-      <w:r>
-        <w:t xml:space="preserve"> and </w:t>
-      </w:r>
-      <w:r>
-        <w:t>transmission</w:t>
-      </w:r>
-      <w:r>
-        <w:t xml:space="preserve"> as either 2 or 3 copies to</w:t>
-      </w:r>
-      <w:r>
-        <w:t xml:space="preserve"> 14 progeny of HB3x</w:t>
-      </w:r>
-      <w:r>
-        <w:t xml:space="preserve">Dd2 (Figure </w:t>
-      </w:r>
-      <w:r>
-        <w:t>S</w:t>
-      </w:r>
-      <w:r>
-        <w:t>13</w:t>
-      </w:r>
-      <w:r>
-        <w:t xml:space="preserve">). </w:t>
-      </w:r>
-      <w:r>
-        <w:t xml:space="preserve">Evidence for amplifications spanning </w:t>
-      </w:r>
-      <w:r>
-        <w:rPr>
-          <w:i/>
-        </w:rPr>
-        <w:t>g</w:t>
-      </w:r>
-      <w:r>
-        <w:rPr>
-          <w:i/>
-        </w:rPr>
-        <w:t>ch</w:t>
-      </w:r>
-      <w:r>
-        <w:rPr>
-          <w:i/>
-        </w:rPr>
-        <w:t>1</w:t>
-      </w:r>
-      <w:r>
-        <w:t xml:space="preserve"> was also clear in all parental clones (Figure 4). The 3D7 reference genome has only a single copy of </w:t>
-      </w:r>
-      <w:r>
-        <w:rPr>
-          <w:i/>
-        </w:rPr>
-        <w:t>gch1</w:t>
-      </w:r>
-      <w:r>
-        <w:t>, however all studies including ours have found t</w:t>
-      </w:r>
-      <w:r>
-        <w:t>he</w:t>
-      </w:r>
-      <w:r>
-        <w:t xml:space="preserve"> 3D7 </w:t>
-      </w:r>
-      <w:r>
-        <w:t xml:space="preserve">clone to carry </w:t>
-      </w:r>
-      <w:r>
-        <w:t xml:space="preserve">multiple copies of </w:t>
-      </w:r>
-      <w:r>
-        <w:rPr>
-          <w:i/>
-        </w:rPr>
-        <w:t>gch1</w:t>
-      </w:r>
-      <w:r>
-        <w:t>, suggesting an error in the reference</w:t>
-      </w:r>
-      <w:r>
-        <w:t xml:space="preserve"> sequence</w:t>
-      </w:r>
-      <w:r>
-        <w:t xml:space="preserve">. </w:t>
-      </w:r>
-      <w:r>
-        <w:t>P</w:t>
-      </w:r>
-      <w:r>
-        <w:t xml:space="preserve">arental amplifications </w:t>
-      </w:r>
-      <w:r>
-        <w:t xml:space="preserve">spanning </w:t>
-      </w:r>
-      <w:r>
-        <w:rPr>
-          <w:i/>
-        </w:rPr>
-        <w:t>gch1</w:t>
-      </w:r>
-      <w:r>
-        <w:t xml:space="preserve"> </w:t>
-      </w:r>
-      <w:r>
-        <w:t>all</w:t>
-      </w:r>
-      <w:r>
-        <w:t xml:space="preserve"> differed in extent and copy number</w:t>
-      </w:r>
-      <w:r>
-        <w:t xml:space="preserve">, confirming previous findings </w:t>
-      </w:r>
-      <w:r>
-        <w:fldChar w:fldCharType="begin" w:fldLock="1"/>
-      </w:r>
-      <w:r>
-        <w:instrText>ADDIN CSL_CITATION { "citationItems" : [ { "id" : "ITEM-1", "itemData" : { "DOI" : "10.1371/journal.pgen.1000243", "ISSN" : "1553-7404", "PMID" : "18974876", "abstract" : "Copy number polymorphism (CNP) is ubiquitous in eukaryotic genomes, but the degree to which this reflects the action of positive selection is poorly understood. The first gene in the Plasmodium folate biosynthesis pathway, GTP-cyclohydrolase I (gch1), shows extensive CNP. We provide compelling evidence that gch1 CNP is an adaptive consequence of selection by antifolate drugs, which target enzymes downstream in this pathway. (1) We compared gch1 CNP in parasites from Thailand (strong historical antifolate selection) with those from neighboring Laos (weak antifolate selection). Two percent of chromosomes had amplified copy number in Laos, while 72% carried multiple (2-11) copies in Thailand, and differentiation exceeded that observed at 73 synonymous SNPs. (2) We found five amplicon types containing one to greater than six genes and spanning 1 to &gt;11 kb, consistent with parallel evolution and strong selection for this gene amplification. gch1 was the only gene occurring in all amplicons suggesting that this locus is the target of selection. (3) We observed reduced microsatellite variation and increased linkage disequilibrium (LD) in a 900-kb region flanking gch1 in parasites from Thailand, consistent with rapid recent spread of chromosomes carrying multiple copies of gch1. (4) We found that parasites bearing dhfr-164L, which causes high-level resistance to antifolate drugs, carry significantly (p = 0.00003) higher copy numbers of gch1 than parasites bearing 164I, indicating functional association between genes located on different chromosomes but linked in the same biochemical pathway. These results demonstrate that CNP at gch1 is adaptive and the associations with dhfr-164L strongly suggest a compensatory function. More generally, these data demonstrate how selection affects multiple enzymes in a single biochemical pathway, and suggest that investigation of structural variation may provide a fast-track to locating genes underlying adaptation.", "author" : [ { "dropping-particle" : "", "family" : "Nair", "given" : "Shalini", "non-dropping-particle" : "", "parse-names" : false, "suffix" : "" }, { "dropping-particle" : "", "family" : "Miller", "given" : "Becky", "non-dropping-particle" : "", "parse-names" : false, "suffix" : "" }, { "dropping-particle" : "", "family" : "Barends", "given" : "Marion", "non-dropping-particle" : "", "parse-names" : false, "suffix" : "" }, { "dropping-particle" : "", "family" : "Jaidee", "given" : "Anchalee", "non-dropping-particle" : "", "parse-names" : false, "suffix" : "" }, { "dropping-particle" : "", "family" : "Patel", "given" : "Jigar", "non-dropping-particle" : "", "parse-names" : false, "suffix" : "" }, { "dropping-particle" : "", "family" : "Mayxay", "given" : "Mayfong", "non-dropping-particle" : "", "parse-names" : false, "suffix" : "" }, { "dropping-particle" : "", "family" : "Newton", "given" : "Paul", "non-dropping-particle" : "", "parse-names" : false, "suffix" : "" }, { "dropping-particle" : "", "family" : "Nosten", "given" : "Fran\u00e7ois", "non-dropping-particle" : "", "parse-names" : false, "suffix" : "" }, { "dropping-particle" : "", "family" : "Ferdig", "given" : "Michael T", "non-dropping-particle" : "", "parse-names" : false, "suffix" : "" }, { "dropping-particle" : "", "family" : "Anderson", "given" : "Tim J C", "non-dropping-particle" : "", "parse-names" : false, "suffix" : "" } ], "container-title" : "PLoS genetics", "id" : "ITEM-1", "issue" : "10", "issued" : { "date-parts" : [ [ "2008", "10" ] ] }, "page" : "e1000243", "title" : "Adaptive copy number evolution in malaria parasites.", "type" : "article-journal", "volume" : "4" }, "uris" : [ "http://www.mendeley.com/documents/?uuid=1cfdf1c6-4d16-4072-9cb1-41474b413d40" ] }, { "id" : "ITEM-2", "itemData" : { "DOI" : "10.1186/1471-2164-14-128", "ISSN" : "1471-2164", "PMID" : "23442253", "abstract" : "BACKGROUND: The advent of next generation sequencing technology has accelerated efforts to map and catalogue copy number variation (CNV) in genomes of important micro-organisms for public health. A typical analysis of the sequence data involves mapping reads onto a reference genome, calculating the respective coverage, and detecting regions with too-low or too-high coverage (deletions and amplifications, respectively). Current CNV detection methods rely on statistical assumptions (e.g., a Poisson model) that may not hold in general, or require fine-tuning the underlying algorithms to detect known hits. We propose a new CNV detection methodology based on two Poisson hierarchical models, the Poisson-Gamma and Poisson-Lognormal, with the advantage of being sufficiently flexible to describe different data patterns, whilst robust against deviations from the often assumed Poisson model. RESULTS: Using sequence coverage data of 7 Plasmodium falciparum malaria genomes (3D7 reference strain, HB3, DD2, 7G8, GB4, OX005, and OX006), we showed that empirical coverage distributions are intrinsically asymmetric and overdispersed in relation to the Poisson model. We also demonstrated a low baseline false positive rate for the proposed methodology using 3D7 resequencing data and simulation. When applied to the non-reference isolate data, our approach detected known CNV hits, including an amplification of the PfMDR1 locus in DD2 and a large deletion in the CLAG3.2 gene in GB4, and putative novel CNV regions. When compared to the recently available FREEC and cn.MOPS approaches, our findings were more concordant with putative hits from the highest quality array data for the 7G8 and GB4 isolates. CONCLUSIONS: In summary, the proposed methodology brings an increase in flexibility, robustness, accuracy and statistical rigour to CNV detection using sequence coverage data.", "author" : [ { "dropping-particle" : "", "family" : "Sep\u00falveda", "given" : "Nuno", "non-dropping-particle" : "", "parse-names" : false, "suffix" : "" }, { "dropping-particle" : "", "family" : "Campino", "given" : "Susana G", "non-dropping-particle" : "", "parse-names" : false, "suffix" : "" }, { "dropping-particle" : "", "family" : "Assefa", "given" : "Samuel A", "non-dropping-particle" : "", "parse-names" : false, "suffix" : "" }, { "dropping-particle" : "", "family" : "Sutherland", "given" : "Colin J", "non-dropping-particle" : "", "parse-names" : false, "suffix" : "" }, { "dropping-particle" : "", "family" : "Pain", "given" : "Arnab", "non-dropping-particle" : "", "parse-names" : false, "suffix" : "" }, { "dropping-particle" : "", "family" : "Clark", "given" : "Taane G", "non-dropping-particle" : "", "parse-names" : false, "suffix" : "" } ], "container-title" : "BMC genomics", "id" : "ITEM-2", "issued" : { "date-parts" : [ [ "2013", "1" ] ] }, "page" : "128", "title" : "A Poisson hierarchical modelling approach to detecting copy number variation in sequence coverage data.", "type" : "article-journal", "volume" : "14" }, "uris" : [ "http://www.mendeley.com/documents/?uuid=7896c66d-4085-4722-b898-0da8fb1e5346" ] } ], "mendeley" : { "formattedCitation" : "(Nair et al. 2008; Sep\u00falveda et al. 2013)", "plainTextFormattedCitation" : "(Nair et al. 2008; Sep\u00falveda et al. 2013)", "previouslyFormattedCitation" : "(Nair et al. 2008; Sep\u00falveda et al. 2013)" }, "properties" : { "noteIndex" : 0 }, "schema" : "https://github.com/citation-style-language/schema/raw/master/csl-citation.json" }</w:instrText>
-      </w:r>
-      <w:r>
-        <w:fldChar w:fldCharType="separate"/>
-      </w:r>
-      <w:r>
-        <w:rPr>
-          <w:noProof/>
-        </w:rPr>
-        <w:t>(Nair et al. 2008; Sepúlveda et al. 2013)</w:t>
-      </w:r>
-      <w:r>
-        <w:fldChar w:fldCharType="end"/>
-      </w:r>
-      <w:r>
-        <w:t>. Alignment of re</w:t>
-      </w:r>
-      <w:r>
-        <w:t xml:space="preserve">ad pairs indicated that </w:t>
-      </w:r>
-      <w:r>
-        <w:t xml:space="preserve">the Dd2 amplification </w:t>
-      </w:r>
-      <w:r>
         <w:lastRenderedPageBreak/>
-        <w:t>was arranged as a tandem inversion</w:t>
-      </w:r>
-      <w:r>
-        <w:t xml:space="preserve"> (Figure 4D)</w:t>
-      </w:r>
-      <w:r>
-        <w:t xml:space="preserve"> whereas 3D7, HB3 and 7G8 carried tandem </w:t>
-      </w:r>
-      <w:r>
-        <w:t>arrays</w:t>
-      </w:r>
-      <w:r>
-        <w:t xml:space="preserve"> (Figures 4A and 4E)</w:t>
+        <w:t>(Figures 4A and 4E)</w:t>
       </w:r>
       <w:r>
         <w:t xml:space="preserve"> adding further evid</w:t>
@@ -5667,26 +5650,26 @@
         <w:t>1</w:t>
       </w:r>
       <w:r>
-        <w:t xml:space="preserve"> was inherited from HB3 and 4 copies from 3D7. At the same locus clone CH3_61 inherited the 161kb duplication </w:t>
+        <w:t xml:space="preserve"> was inherited from HB3 and 4 copies from 3D7. At the same locus clone CH3_61 inherited the 161kb duplication from HB3 as well as the 5kb </w:t>
+      </w:r>
+      <w:r>
+        <w:t>3-fold tandem inversion from Dd2</w:t>
+      </w:r>
+      <w:r>
+        <w:t xml:space="preserve"> (F</w:t>
+      </w:r>
+      <w:r>
+        <w:t>igure 4</w:t>
+      </w:r>
+      <w:r>
+        <w:t>E</w:t>
+      </w:r>
+      <w:r>
+        <w:t xml:space="preserve">). Two separate regions of </w:t>
       </w:r>
       <w:r>
         <w:lastRenderedPageBreak/>
-        <w:t xml:space="preserve">from HB3 as well as the 5kb </w:t>
-      </w:r>
-      <w:r>
-        <w:t>3-fold tandem inversion from Dd2</w:t>
-      </w:r>
-      <w:r>
-        <w:t xml:space="preserve"> (F</w:t>
-      </w:r>
-      <w:r>
-        <w:t>igure 4</w:t>
-      </w:r>
-      <w:r>
-        <w:t>E</w:t>
-      </w:r>
-      <w:r>
-        <w:t xml:space="preserve">). Two separate regions of heterozygosity were visible at either ends of the HB3 duplicated region, which can be explained if two crossover events occurred. Again </w:t>
+        <w:t xml:space="preserve">heterozygosity were visible at either ends of the HB3 duplicated region, which can be explained if two crossover events occurred. Again </w:t>
       </w:r>
       <w:r>
         <w:rPr>
@@ -5836,7 +5819,12 @@
         <w:t xml:space="preserve"> </w:t>
       </w:r>
       <w:r>
-        <w:t>The introduction page (Figure 5A) provides navigation to a set of tools, include</w:t>
+        <w:t>The introduction</w:t>
+      </w:r>
+      <w:bookmarkStart w:id="6" w:name="_GoBack"/>
+      <w:bookmarkEnd w:id="6"/>
+      <w:r>
+        <w:t xml:space="preserve"> page (Figure 5A) provides navigation to a set of tools, include</w:t>
       </w:r>
       <w:r>
         <w:t xml:space="preserve"> a tool for browsing and querying a table of variants for each </w:t>
@@ -5988,31 +5976,441 @@
         <w:t>P. falciparum</w:t>
       </w:r>
       <w:r>
-        <w:t xml:space="preserve"> crosses. A fourth cross has recently been performed between the artemisinin resistant </w:t>
+        <w:t xml:space="preserve"> crosses. A fourth cross has recently been performed between the artemisinin resistant clone 803 and the artemisinin sensitive GB4</w:t>
+      </w:r>
+      <w:r>
+        <w:t xml:space="preserve"> (</w:t>
+      </w:r>
+      <w:proofErr w:type="spellStart"/>
+      <w:r>
+        <w:t>Wellems</w:t>
+      </w:r>
+      <w:proofErr w:type="spellEnd"/>
+      <w:r>
+        <w:t>, pers. comm.)</w:t>
+      </w:r>
+      <w:r>
+        <w:t xml:space="preserve">.  The 803xGB4 cross is the last </w:t>
       </w:r>
       <w:r>
         <w:lastRenderedPageBreak/>
-        <w:t>clone 803 and the artemisinin sensitive GB4</w:t>
-      </w:r>
-      <w:r>
-        <w:t xml:space="preserve"> (</w:t>
+        <w:t xml:space="preserve">to use a primate host, however new methods </w:t>
+      </w:r>
+      <w:r>
+        <w:t xml:space="preserve">are emerging </w:t>
+      </w:r>
+      <w:r>
+        <w:t xml:space="preserve">for performing </w:t>
+      </w:r>
+      <w:r>
+        <w:rPr>
+          <w:i/>
+        </w:rPr>
+        <w:t>P. falciparum</w:t>
+      </w:r>
+      <w:r>
+        <w:t xml:space="preserve"> crosses using humanized mouse model</w:t>
+      </w:r>
+      <w:r>
+        <w:t>s</w:t>
+      </w:r>
+      <w:r>
+        <w:t xml:space="preserve"> </w:t>
+      </w:r>
+      <w:r>
+        <w:fldChar w:fldCharType="begin" w:fldLock="1"/>
+      </w:r>
+      <w:r>
+        <w:instrText>ADDIN CSL_CITATION { "citationItems" : [ { "id" : "ITEM-1", "itemData" : { "DOI" : "10.1038/nmeth.3432", "ISSN" : "1548-7105", "PMID" : "26030447", "abstract" : "Genetic crosses of phenotypically distinct strains of the human malaria parasite Plasmodium falciparum are a powerful tool for identifying genes controlling drug resistance and other key phenotypes. Previous studies relied on the isolation of recombinant parasites from splenectomized chimpanzees, a research avenue that is no longer available. Here we demonstrate that human-liver chimeric mice support recovery of recombinant progeny for the identification of genetic determinants of parasite traits and adaptations.", "author" : [ { "dropping-particle" : "", "family" : "Vaughan", "given" : "Ashley M", "non-dropping-particle" : "", "parse-names" : false, "suffix" : "" }, { "dropping-particle" : "", "family" : "Pinapati", "given" : "Richard S", "non-dropping-particle" : "", "parse-names" : false, "suffix" : "" }, { "dropping-particle" : "", "family" : "Cheeseman", "given" : "Ian H", "non-dropping-particle" : "", "parse-names" : false, "suffix" : "" }, { "dropping-particle" : "", "family" : "Camargo", "given" : "Nelly", "non-dropping-particle" : "", "parse-names" : false, "suffix" : "" }, { "dropping-particle" : "", "family" : "Fishbaugher", "given" : "Matthew", "non-dropping-particle" : "", "parse-names" : false, "suffix" : "" }, { "dropping-particle" : "", "family" : "Checkley", "given" : "Lisa A", "non-dropping-particle" : "", "parse-names" : false, "suffix" : "" }, { "dropping-particle" : "", "family" : "Nair", "given" : "Shalini", "non-dropping-particle" : "", "parse-names" : false, "suffix" : "" }, { "dropping-particle" : "", "family" : "Hutyra", "given" : "Carolyn A", "non-dropping-particle" : "", "parse-names" : false, "suffix" : "" }, { "dropping-particle" : "", "family" : "Nosten", "given" : "Fran\u00e7ois H", "non-dropping-particle" : "", "parse-names" : false, "suffix" : "" }, { "dropping-particle" : "", "family" : "Anderson", "given" : "Timothy J C", "non-dropping-particle" : "", "parse-names" : false, "suffix" : "" }, { "dropping-particle" : "", "family" : "Ferdig", "given" : "Michael T", "non-dropping-particle" : "", "parse-names" : false, "suffix" : "" }, { "dropping-particle" : "", "family" : "Kappe", "given" : "Stefan H I", "non-dropping-particle" : "", "parse-names" : false, "suffix" : "" } ], "container-title" : "Nature methods", "id" : "ITEM-1", "issue" : "7", "issued" : { "date-parts" : [ [ "2015", "6", "1" ] ] }, "page" : "631-633", "publisher" : "Nature Publishing Group, a division of Macmillan Publishers Limited. All Rights Reserved.", "title" : "Plasmodium falciparum genetic crosses in a humanized mouse model.", "title-short" : "Nat Meth", "type" : "article-journal", "volume" : "12" }, "uris" : [ "http://www.mendeley.com/documents/?uuid=d7b5e195-5700-4f41-89b1-fed5467d2e85" ] } ], "mendeley" : { "formattedCitation" : "(Vaughan et al. 2015)", "plainTextFormattedCitation" : "(Vaughan et al. 2015)" }, "properties" : { "noteIndex" : 0 }, "schema" : "https://github.com/citation-style-language/schema/raw/master/csl-citation.json" }</w:instrText>
+      </w:r>
+      <w:r>
+        <w:fldChar w:fldCharType="separate"/>
+      </w:r>
+      <w:r>
+        <w:rPr>
+          <w:noProof/>
+        </w:rPr>
+        <w:t>(Vaughan et al. 2015)</w:t>
+      </w:r>
+      <w:r>
+        <w:fldChar w:fldCharType="end"/>
+      </w:r>
+      <w:r>
+        <w:t xml:space="preserve"> opening the possibility for many new crosses to be generated. </w:t>
+      </w:r>
+      <w:r>
+        <w:t xml:space="preserve">It would benefit the research community if standardised genomic data on these additional crosses could be generated and incorporated into a single data resource. </w:t>
+      </w:r>
+      <w:r>
+        <w:t xml:space="preserve">The web application we have developed for exploring sequence and variation data has a flexible design and could easily be extended to accommodate further samples and variant call sets, providing a single access point to </w:t>
+      </w:r>
+      <w:r>
+        <w:t xml:space="preserve">genomic </w:t>
+      </w:r>
+      <w:r>
+        <w:t xml:space="preserve">data on </w:t>
+      </w:r>
+      <w:r>
+        <w:rPr>
+          <w:i/>
+        </w:rPr>
+        <w:t>P. falciparum</w:t>
+      </w:r>
+      <w:r>
+        <w:t xml:space="preserve"> genetic crosses</w:t>
+      </w:r>
+      <w:r>
+        <w:t>.</w:t>
+      </w:r>
+    </w:p>
+    <w:p>
+      <w:r>
+        <w:t>We have described the first genome-wide data on SNP</w:t>
+      </w:r>
+      <w:r>
+        <w:t>,</w:t>
+      </w:r>
+      <w:r>
+        <w:t xml:space="preserve"> INDEL </w:t>
+      </w:r>
+      <w:r>
+        <w:t xml:space="preserve">and complex </w:t>
+      </w:r>
+      <w:r>
+        <w:t xml:space="preserve">polymorphism in </w:t>
+      </w:r>
+      <w:r>
+        <w:rPr>
+          <w:i/>
+        </w:rPr>
+        <w:t>P. falciparum</w:t>
+      </w:r>
+      <w:r>
+        <w:t xml:space="preserve"> spanning both coding and non-coding regions. This does not include hypervariable regions containing </w:t>
       </w:r>
       <w:proofErr w:type="spellStart"/>
       <w:r>
-        <w:t>Wellems</w:t>
+        <w:rPr>
+          <w:i/>
+        </w:rPr>
+        <w:t>var</w:t>
       </w:r>
       <w:proofErr w:type="spellEnd"/>
       <w:r>
-        <w:t>, pers. comm.)</w:t>
-      </w:r>
-      <w:r>
-        <w:t xml:space="preserve">.  The 803xGB4 cross is the last to use a primate host, however new methods </w:t>
-      </w:r>
-      <w:r>
-        <w:t xml:space="preserve">are emerging </w:t>
-      </w:r>
-      <w:r>
-        <w:t xml:space="preserve">for performing </w:t>
+        <w:t xml:space="preserve"> genes, because divergence from the reference </w:t>
+      </w:r>
+      <w:r>
+        <w:t>genome</w:t>
+      </w:r>
+      <w:r>
+        <w:t xml:space="preserve"> and </w:t>
+      </w:r>
+      <w:proofErr w:type="spellStart"/>
+      <w:r>
+        <w:t>paralogous</w:t>
+      </w:r>
+      <w:proofErr w:type="spellEnd"/>
+      <w:r>
+        <w:t xml:space="preserve"> sequence</w:t>
+      </w:r>
+      <w:r>
+        <w:t xml:space="preserve"> </w:t>
+      </w:r>
+      <w:r>
+        <w:t xml:space="preserve">present </w:t>
+      </w:r>
+      <w:r>
+        <w:t>severe challenge</w:t>
+      </w:r>
+      <w:r>
+        <w:t>s</w:t>
+      </w:r>
+      <w:r>
+        <w:t xml:space="preserve"> to both alignment and assembly-based </w:t>
+      </w:r>
+      <w:r>
+        <w:t xml:space="preserve">variant </w:t>
+      </w:r>
+      <w:r>
+        <w:t xml:space="preserve">calling methods </w:t>
+      </w:r>
+      <w:r>
+        <w:t>using</w:t>
+      </w:r>
+      <w:r>
+        <w:t xml:space="preserve"> short sequence reads. </w:t>
+      </w:r>
+      <w:r>
+        <w:t>W</w:t>
+      </w:r>
+      <w:r>
+        <w:t>e have shown that an assembly-based calling method can ascertain variation in clinically important regions of the core genome where sequences are too diverged from the reference to be aligned</w:t>
+      </w:r>
+      <w:r>
+        <w:t>, given sufficient homology in the flanking regions</w:t>
+      </w:r>
+      <w:r>
+        <w:t xml:space="preserve">. Thus </w:t>
+      </w:r>
+      <w:r>
+        <w:t xml:space="preserve">assembly-based methods may </w:t>
+      </w:r>
+      <w:r>
+        <w:t xml:space="preserve">be able to </w:t>
+      </w:r>
+      <w:r>
+        <w:t>access</w:t>
+      </w:r>
+      <w:r>
+        <w:t xml:space="preserve"> some</w:t>
+      </w:r>
+      <w:r>
+        <w:t xml:space="preserve"> variation </w:t>
+      </w:r>
+      <w:r>
+        <w:t>in hypervariable regions</w:t>
+      </w:r>
+      <w:r>
+        <w:t>. However</w:t>
+      </w:r>
+      <w:r>
+        <w:t>, longer sequence reads will be required to overcome the extensive paralogy</w:t>
+      </w:r>
+      <w:r>
+        <w:t>, and complete assembly will be required to fully characterise the structural rearrangements</w:t>
+      </w:r>
+      <w:r>
+        <w:t xml:space="preserve"> between </w:t>
+      </w:r>
+      <w:proofErr w:type="spellStart"/>
+      <w:r>
+        <w:rPr>
+          <w:i/>
+        </w:rPr>
+        <w:t>var</w:t>
+      </w:r>
+      <w:proofErr w:type="spellEnd"/>
+      <w:r>
+        <w:rPr>
+          <w:i/>
+        </w:rPr>
+        <w:t xml:space="preserve"> </w:t>
+      </w:r>
+      <w:r>
+        <w:t>genes</w:t>
+      </w:r>
+      <w:r>
+        <w:t xml:space="preserve"> </w:t>
+      </w:r>
+      <w:r>
+        <w:t xml:space="preserve">that </w:t>
+      </w:r>
+      <w:r>
+        <w:t>occur</w:t>
+      </w:r>
+      <w:r>
+        <w:t xml:space="preserve"> frequently during mitosis </w:t>
+      </w:r>
+      <w:r>
+        <w:fldChar w:fldCharType="begin" w:fldLock="1"/>
+      </w:r>
+      <w:r>
+        <w:instrText>ADDIN CSL_CITATION { "citationItems" : [ { "id" : "ITEM-1", "itemData" : { "DOI" : "10.1371/journal.pgen.1004812", "ISSN" : "1553-7404", "PMID" : "25521112", "abstract" : "The most polymorphic gene family in P. falciparum is the \u223c60 var genes distributed across parasite chromosomes, both in the subtelomeres and in internal regions. They encode hypervariable surface proteins known as P. falciparum erythrocyte membrane protein 1 (PfEMP1) that are critical for pathogenesis and immune evasion in Plasmodium falciparum. How var gene sequence diversity is generated is not currently completely understood. To address this, we constructed large clone trees and performed whole genome sequence analysis to study the generation of novel var gene sequences in asexually replicating parasites. While single nucleotide polymorphisms (SNPs) were scattered across the genome, structural variants (deletions, duplications, translocations) were focused in and around var genes, with considerable variation in frequency between strains. Analysis of more than 100 recombination events involving var exon 1 revealed that the average nucleotide sequence identity of two recombining exons was only 63% (range: 52.7-72.4%) yet the crossovers were error-free and occurred in such a way that the resulting sequence was in frame and domain architecture was preserved. Var exon 1, which encodes the immunologically exposed part of the protein, recombined in up to 0.2% of infected erythrocytes in vitro per life cycle. The high rate of var exon 1 recombination indicates that millions of new antigenic structures could potentially be generated each day in a single infected individual. We propose a model whereby var gene sequence polymorphism is mainly generated during the asexual part of the life cycle.", "author" : [ { "dropping-particle" : "", "family" : "Claessens", "given" : "Antoine", "non-dropping-particle" : "", "parse-names" : false, "suffix" : "" }, { "dropping-particle" : "", "family" : "Hamilton", "given" : "William L", "non-dropping-particle" : "", "parse-names" : false, "suffix" : "" }, { "dropping-particle" : "", "family" : "Kekre", "given" : "Mihir", "non-dropping-particle" : "", "parse-names" : false, "suffix" : "" }, { "dropping-particle" : "", "family" : "Otto", "given" : "Thomas D", "non-dropping-particle" : "", "parse-names" : false, "suffix" : "" }, { "dropping-particle" : "", "family" : "Faizullabhoy", "given" : "Adnan", "non-dropping-particle" : "", "parse-names" : false, "suffix" : "" }, { "dropping-particle" : "", "family" : "Rayner", "given" : "Julian C", "non-dropping-particle" : "", "parse-names" : false, "suffix" : "" }, { "dropping-particle" : "", "family" : "Kwiatkowski", "given" : "Dominic", "non-dropping-particle" : "", "parse-names" : false, "suffix" : "" }, { "dropping-particle" : "", "family" : "Antoine Claessens, William L. Hamilton, Mihir Kekre, Thomas D. Otto, Adnan Faizullabhoy, Julian C. Rayner", "given" : "Dominic Kwiatkowski", "non-dropping-particle" : "", "parse-names" : false, "suffix" : "" } ], "container-title" : "PLoS genetics", "editor" : [ { "dropping-particle" : "", "family" : "Deitsch", "given" : "Kirk", "non-dropping-particle" : "", "parse-names" : false, "suffix" : "" } ], "id" : "ITEM-1", "issue" : "12", "issued" : { "date-parts" : [ [ "2014", "12", "18" ] ] }, "page" : "e1004812", "publisher" : "Public Library of Science", "title" : "Generation of antigenic diversity in Plasmodium falciparum by structured rearrangement of var genes during mitosis", "type" : "article-journal", "volume" : "10" }, "uris" : [ "http://www.mendeley.com/documents/?uuid=7434dca6-447c-4dac-909d-37601a9b59f9" ] } ], "mendeley" : { "formattedCitation" : "(Claessens et al. 2014)", "plainTextFormattedCitation" : "(Claessens et al. 2014)", "previouslyFormattedCitation" : "(Claessens et al. 2014)" }, "properties" : { "noteIndex" : 0 }, "schema" : "https://github.com/citation-style-language/schema/raw/master/csl-citation.json" }</w:instrText>
+      </w:r>
+      <w:r>
+        <w:fldChar w:fldCharType="separate"/>
+      </w:r>
+      <w:r>
+        <w:rPr>
+          <w:noProof/>
+        </w:rPr>
+        <w:t>(Claessens et al. 2014)</w:t>
+      </w:r>
+      <w:r>
+        <w:fldChar w:fldCharType="end"/>
+      </w:r>
+      <w:r>
+        <w:t xml:space="preserve">. </w:t>
+      </w:r>
+    </w:p>
+    <w:p>
+      <w:r>
+        <w:t xml:space="preserve">The </w:t>
+      </w:r>
+      <w:r>
+        <w:t xml:space="preserve">SNP and INDEL variants </w:t>
+      </w:r>
+      <w:r>
+        <w:t xml:space="preserve">presented here could be used by other studies as a truth set to calibrate variant calling and filtering methods in </w:t>
+      </w:r>
+      <w:r>
+        <w:t xml:space="preserve">other studies, for example studies of </w:t>
+      </w:r>
+      <w:r>
+        <w:t>variation in parasite DNA samples extracted directly from natural infections. By comparing our variant calls wit</w:t>
+      </w:r>
+      <w:r>
+        <w:t xml:space="preserve">h the HB3 draft assembly </w:t>
+      </w:r>
+      <w:r>
+        <w:fldChar w:fldCharType="begin" w:fldLock="1"/>
+      </w:r>
+      <w:r>
+        <w:instrText>ADDIN CSL_CITATION { "citationItems" : [ { "id" : "ITEM-1", "itemData" : { "author" : [ { "dropping-particle" : "", "family" : "Birren", "given" : "B.", "non-dropping-particle" : "", "parse-names" : false, "suffix" : "" }, { "dropping-particle" : "", "family" : "Lander", "given" : "E.", "non-dropping-particle" : "", "parse-names" : false, "suffix" : "" }, { "dropping-particle" : "", "family" : "Galagan", "given" : "J.", "non-dropping-particle" : "", "parse-names" : false, "suffix" : "" }, { "dropping-particle" : "", "family" : "Nusbaum", "given" : "C.", "non-dropping-particle" : "", "parse-names" : false, "suffix" : "" }, { "dropping-particle" : "", "family" : "Devon", "given" : "K.", "non-dropping-particle" : "", "parse-names" : false, "suffix" : "" }, { "dropping-particle" : "", "family" : "Henn", "given" : "M.", "non-dropping-particle" : "", "parse-names" : false, "suffix" : "" }, { "dropping-particle" : "", "family" : "Jaffe", "given" : "D.", "non-dropping-particle" : "", "parse-names" : false, "suffix" : "" }, { "dropping-particle" : "", "family" : "Butler", "given" : "J.", "non-dropping-particle" : "", "parse-names" : false, "suffix" : "" }, { "dropping-particle" : "", "family" : "Alvarez", "given" : "P.", "non-dropping-particle" : "", "parse-names" : false, "suffix" : "" }, { "dropping-particle" : "", "family" : "Gnerre", "given" : "S.", "non-dropping-particle" : "", "parse-names" : false, "suffix" : "" }, { "dropping-particle" : "", "family" : "Grabherr", "given" : "M.", "non-dropping-particle" : "", "parse-names" : false, "suffix" : "" }, { "dropping-particle" : "", "family" : "Kleber", "given" : "M.", "non-dropping-particle" : "", "parse-names" : false, "suffix" : "" }, { "dropping-particle" : "", "family" : "Mauceli", "given" : "E.", "non-dropping-particle" : "", "parse-names" : false, "suffix" : "" }, { "dropping-particle" : "", "family" : "Brockman", "given" : "W.", "non-dropping-particle" : "", "parse-names" : false, "suffix" : "" }, { "dropping-particle" : "", "family" : "MacCallum", "given" : "I.A.", "non-dropping-particle" : "", "parse-names" : false, "suffix" : "" }, { "dropping-particle" : "", "family" : "Rounsley", "given" : "S.", "non-dropping-particle" : "", "parse-names" : false, "suffix" : "" }, { "dropping-particle" : "", "family" : "Young", "given" : "S.", "non-dropping-particle" : "", "parse-names" : false, "suffix" : "" }, { "dropping-particle" : "", "family" : "LaButti", "given" : "K.", "non-dropping-particle" : "", "parse-names" : false, "suffix" : "" }, { "dropping-particle" : "", "family" : "Pushparaj", "given" : "V.", "non-dropping-particle" : "", "parse-names" : false, "suffix" : "" }, { "dropping-particle" : "", "family" : "DeCaprio", "given" : "D.", "non-dropping-particle" : "", "parse-names" : false, "suffix" : "" }, { "dropping-particle" : "", "family" : "Crawford", "given" : "M.", "non-dropping-particle" : "", "parse-names" : false, "suffix" : "" }, { "dropping-particle" : "", "family" : "Koehrsen", "given" : "M.", "non-dropping-particle" : "", "parse-names" : false, "suffix" : "" }, { "dropping-particle" : "", "family" : "Engels", "given" : "R.", "non-dropping-particle" : "", "parse-names" : false, "suffix" : "" }, { "dropping-particle" : "", "family" : "Montgomery", "given" : "P.", "non-dropping-particle" : "", "parse-names" : false, "suffix" : "" }, { "dropping-particle" : "", "family" : "Pearson", "given" : "M.", "non-dropping-particle" : "", "parse-names" : false, "suffix" : "" }, { "dropping-particle" : "", "family" : "Howarth", "given" : "C.", "non-dropping-particle" : "", "parse-names" : false, "suffix" : "" }, { "dropping-particle" : "", "family" : "Larson", "given" : "L.", "non-dropping-particle" : "", "parse-names" : false, "suffix" : "" }, { "dropping-particle" : "", "family" : "Luoma", "given" : "S.", "non-dropping-particle" : "", "parse-names" : false, "suffix" : "" }, { "dropping-particle" : "", "family" : "White", "given" : "J.", "non-dropping-particle" : "", "parse-names" : false, "suffix" : "" }, { "dropping-particle" : "", "family" : "Kodira", "given" : "C.", "non-dropping-particle" : "", "parse-names" : false, "suffix" : "" }, { "dropping-particle" : "", "family" : "Zeng", "given" : "Q.", "non-dropping-particle" : "", "parse-names" : false, "suffix" : "" }, { "dropping-particle" : "", "family" : "Oleary", "given" : "S.", "non-dropping-particle" : "", "parse-names" : false, "suffix" : "" }, { "dropping-particle" : "", "family" : "Yandava", "given" : "C.", "non-dropping-particle" : "", "parse-names" : false, "suffix" : "" }, { "dropping-particle" : "", "family" : "Alvarado", "given" : "L.", "non-dropping-particle" : "", "parse-names" : false, "suffix" : "" }, { "dropping-particle" : "", "family" : "Wirth", "given" : "D.", "non-dropping-particle" : "", "parse-names" : false, "suffix" : "" }, { "dropping-particle" : "", "family" : "Volkman", "given" : "S.", "non-dropping-particle" : "", "parse-names" : false, "suffix" : "" }, { "dropping-particle" : "", "family" : "Hartl", "given" : "D.", "non-dropping-particle" : "", "parse-names" : false, "suffix" : "" } ], "id" : "ITEM-1", "issued" : { "date-parts" : [ [ "2006" ] ] }, "publisher" : "Broad Institute of MIT and Harvard, 320 Charles Street, Cambridge, MA 02141, USA", "title" : "Plasmodium falciparum HB3, whole genome shotgun sequencing project", "type" : "article" }, "uris" : [ "http://www.mendeley.com/documents/?uuid=7895a28e-9213-4a63-a57e-04d3b96c346b" ] } ], "mendeley" : { "formattedCitation" : "(Birren et al. 2006)", "plainTextFormattedCitation" : "(Birren et al. 2006)", "previouslyFormattedCitation" : "(Birren et al. 2006)" }, "properties" : { "noteIndex" : 0 }, "schema" : "https://github.com/citation-style-language/schema/raw/master/csl-citation.json" }</w:instrText>
+      </w:r>
+      <w:r>
+        <w:fldChar w:fldCharType="separate"/>
+      </w:r>
+      <w:r>
+        <w:rPr>
+          <w:noProof/>
+        </w:rPr>
+        <w:t>(Birren et al. 2006)</w:t>
+      </w:r>
+      <w:r>
+        <w:fldChar w:fldCharType="end"/>
+      </w:r>
+      <w:r>
+        <w:t xml:space="preserve"> and HB3 gene sequences we </w:t>
+      </w:r>
+      <w:r>
+        <w:t xml:space="preserve">estimated that </w:t>
+      </w:r>
+      <w:r>
+        <w:t xml:space="preserve">SNP FDR is sufficiently low for this purpose, </w:t>
+      </w:r>
+      <w:r>
+        <w:t>and</w:t>
+      </w:r>
+      <w:r>
+        <w:t xml:space="preserve"> INDEL FDR is </w:t>
+      </w:r>
+      <w:r>
+        <w:t xml:space="preserve">acceptable albeit </w:t>
+      </w:r>
+      <w:r>
+        <w:t xml:space="preserve">higher than has been achieved in </w:t>
+      </w:r>
+      <w:r>
+        <w:t>some</w:t>
+      </w:r>
+      <w:r>
+        <w:t xml:space="preserve"> studies of other organisms. </w:t>
+      </w:r>
+      <w:r>
+        <w:t>The INDEL FDR</w:t>
+      </w:r>
+      <w:r>
+        <w:t xml:space="preserve"> seems at odds with the fact that inheritance of SNP and INDEL alleles was highly concordant in all three crosses, and INDEL genotypes were almost perfectly reproducible across multiple </w:t>
+      </w:r>
+      <w:r>
+        <w:t>biological</w:t>
+      </w:r>
+      <w:r>
+        <w:t xml:space="preserve"> </w:t>
+      </w:r>
+      <w:r>
+        <w:t>replicates. I</w:t>
+      </w:r>
+      <w:r>
+        <w:t xml:space="preserve">f we relaxed </w:t>
+      </w:r>
+      <w:r>
+        <w:t xml:space="preserve">the </w:t>
+      </w:r>
+      <w:r>
+        <w:t xml:space="preserve">FDR </w:t>
+      </w:r>
+      <w:r>
+        <w:t>matching condition to require only that variants match</w:t>
+      </w:r>
+      <w:r>
+        <w:t xml:space="preserve"> type and position, estimated </w:t>
+      </w:r>
+      <w:r>
+        <w:t xml:space="preserve">INDEL </w:t>
+      </w:r>
+      <w:r>
+        <w:t>FDR for the alignmen</w:t>
+      </w:r>
+      <w:r>
+        <w:t>t-based method was reduced to 5.3</w:t>
+      </w:r>
+      <w:r>
+        <w:t>-</w:t>
+      </w:r>
+      <w:r>
+        <w:t>6.2</w:t>
+      </w:r>
+      <w:r>
+        <w:t xml:space="preserve">%. The mismatching alleles were always STR INDELs with the correct type (insertion/deletion) and repeat unit (e.g., “AT”) but an incorrect allele length. This </w:t>
+      </w:r>
+      <w:r>
+        <w:t>could</w:t>
+      </w:r>
+      <w:r>
+        <w:t xml:space="preserve"> indicate a tendency for the alignment-based method to </w:t>
+      </w:r>
+      <w:r>
+        <w:t xml:space="preserve">systematically </w:t>
+      </w:r>
+      <w:r>
+        <w:t xml:space="preserve">miscall STR allele length. </w:t>
+      </w:r>
+      <w:r>
+        <w:t>S</w:t>
+      </w:r>
+      <w:r>
+        <w:t xml:space="preserve">ome of these mismatches could also be due to genetic variation between HB3 clones with different culturing histories. </w:t>
+      </w:r>
+      <w:r>
+        <w:t>W</w:t>
+      </w:r>
+      <w:r>
+        <w:t xml:space="preserve">e </w:t>
+      </w:r>
+      <w:r>
+        <w:t xml:space="preserve">also </w:t>
+      </w:r>
+      <w:r>
+        <w:t>noted considerable discordance between the HB3 draft assembly and published gene sequences regarding INDELs</w:t>
+      </w:r>
+      <w:r>
+        <w:t>. A</w:t>
+      </w:r>
+      <w:r>
+        <w:t xml:space="preserve">lthough the draft assembly seemed generally more </w:t>
+      </w:r>
+      <w:r>
+        <w:lastRenderedPageBreak/>
+        <w:t>concordant with our variant calls</w:t>
+      </w:r>
+      <w:r>
+        <w:t xml:space="preserve"> at the 32 genes examined</w:t>
+      </w:r>
+      <w:r>
+        <w:t xml:space="preserve">, this was not </w:t>
+      </w:r>
+      <w:r>
+        <w:t xml:space="preserve">always the case, and we suspect both </w:t>
+      </w:r>
+      <w:r>
+        <w:t xml:space="preserve">the draft assembly and </w:t>
+      </w:r>
+      <w:r>
+        <w:t xml:space="preserve">published </w:t>
+      </w:r>
+      <w:r>
+        <w:t xml:space="preserve">gene sequences </w:t>
+      </w:r>
+      <w:r>
+        <w:t xml:space="preserve">contain INDEL errors. These </w:t>
+      </w:r>
+      <w:r>
+        <w:t>findings</w:t>
+      </w:r>
+      <w:r>
+        <w:t xml:space="preserve"> highlight the need for multiple </w:t>
       </w:r>
       <w:r>
         <w:rPr>
@@ -6021,19 +6419,527 @@
         <w:t>P. falciparum</w:t>
       </w:r>
       <w:r>
-        <w:t xml:space="preserve"> crosses using humanized mouse model</w:t>
+        <w:t xml:space="preserve"> genomes </w:t>
+      </w:r>
+      <w:r>
+        <w:t xml:space="preserve">fully </w:t>
+      </w:r>
+      <w:r>
+        <w:t>assembled to the same quality as the current 3D7 reference, so that methods for calling all</w:t>
+      </w:r>
+      <w:r>
+        <w:t xml:space="preserve"> types</w:t>
+      </w:r>
+      <w:r>
+        <w:t xml:space="preserve"> of polymorphism can be accurately evaluated. </w:t>
+      </w:r>
+    </w:p>
+    <w:p>
+      <w:r>
+        <w:t xml:space="preserve">We found that INDELs were exceptionally abundant in non-coding regions and displayed a specific pattern of abundance relative to the position of predicted core promoters. </w:t>
+      </w:r>
+      <w:r>
+        <w:t>Repeat length varia</w:t>
+      </w:r>
+      <w:r>
+        <w:t>tions within regulatory regions</w:t>
+      </w:r>
+      <w:r>
+        <w:t xml:space="preserve"> have been found in other species and shown to affect gene activity </w:t>
+      </w:r>
+      <w:r>
+        <w:fldChar w:fldCharType="begin" w:fldLock="1"/>
+      </w:r>
+      <w:r>
+        <w:instrText>ADDIN CSL_CITATION { "citationItems" : [ { "id" : "ITEM-1", "itemData" : { "ISSN" : "0962-1083", "PMID" : "12453231", "abstract" : "Microsatellites, or tandem simple sequence repeats (SSR), are abundant across genomes and show high levels of polymorphism. SSR genetic and evolutionary mechanisms remain controversial. Here we attempt to summarize the available data related to SSR distribution in coding and noncoding regions of genomes and SSR functional importance. Numerous lines of evidence demonstrate that SSR genomic distribution is nonrandom. Random expansions or contractions appear to be selected against for at least part of SSR loci, presumably because of their effect on chromatin organization, regulation of gene activity, recombination, DNA replication, cell cycle, mismatch repair system, etc. This review also discusses the role of two putative mutational mechanisms, replication slippage and recombination, and their interaction in SSR variation.", "author" : [ { "dropping-particle" : "", "family" : "Li", "given" : "You-Chun", "non-dropping-particle" : "", "parse-names" : false, "suffix" : "" }, { "dropping-particle" : "", "family" : "Korol", "given" : "Abraham B", "non-dropping-particle" : "", "parse-names" : false, "suffix" : "" }, { "dropping-particle" : "", "family" : "Fahima", "given" : "Tzion", "non-dropping-particle" : "", "parse-names" : false, "suffix" : "" }, { "dropping-particle" : "", "family" : "Beiles", "given" : "Avigdor", "non-dropping-particle" : "", "parse-names" : false, "suffix" : "" }, { "dropping-particle" : "", "family" : "Nevo", "given" : "Eviatar", "non-dropping-particle" : "", "parse-names" : false, "suffix" : "" } ], "container-title" : "Molecular ecology", "id" : "ITEM-1", "issue" : "12", "issued" : { "date-parts" : [ [ "2002", "12" ] ] }, "note" : "Review of microsatellite variation across various species. Includes examples of how length variation within microsatellites impacts on gene regulation.", "page" : "2453-65", "title" : "Microsatellites: genomic distribution, putative functions and mutational mechanisms: a review.", "type" : "article-journal", "volume" : "11" }, "uris" : [ "http://www.mendeley.com/documents/?uuid=ba9828d6-0436-4be7-b6b5-447cd18821fb" ] }, { "id" : "ITEM-2", "itemData" : { "DOI" : "10.1186/gb-2013-14-9-r97", "ISSN" : "1465-6914", "PMID" : "24025428", "abstract" : "BACKGROUND: Candida albicans is a ubiquitous opportunistic fungal pathogen that afflicts immunocompromised human hosts. With rare and transient exceptions the yeast is diploid, yet despite its clinical relevance the respective sequences of its two homologous chromosomes have not been completely resolved. RESULTS: We construct a phased diploid genome assembly by deep sequencing a standard laboratory wild-type strain and a panel of strains homozygous for particular chromosomes. The assembly has 700-fold coverage on average,allowing extensive revision and expansion of the number of known SNPs and indels. This phased genome significantly enhances the sensitivity and specificity of allele-specific expression measurements by enabling pooling and cross-validation of signal across multiple polymorphic sites. Additionally, the diploid assembly reveals pervasive and unexpected patterns in allelic differences between homologous chromosomes. Firstly, we see striking clustering of indels, concentrated primarily in the repeat sequences in promoters. Secondly, both indels and their repeat-sequence substrate are enriched near replication origins. Finally, we reveal an intimate link between repeat sequences and indels, which argues that repeat length is under selective pressure for most eukaryotes. This connection is described by a concise one-parameter model that explains repeat-sequence abundance in C. albicans as a function of the indel rate,and provides a general framework to interpret repeat abundance in species ranging from bacteria to humans. CONCLUSIONS: The phased genome assembly and insights into repeat plasticity will be valuable for better understanding allele-specific phenomena and genome evolution.", "author" : [ { "dropping-particle" : "", "family" : "Muzzey", "given" : "Dale", "non-dropping-particle" : "", "parse-names" : false, "suffix" : "" }, { "dropping-particle" : "", "family" : "Schwartz", "given" : "Katja", "non-dropping-particle" : "", "parse-names" : false, "suffix" : "" }, { "dropping-particle" : "", "family" : "Weissman", "given" : "Jonathan S", "non-dropping-particle" : "", "parse-names" : false, "suffix" : "" }, { "dropping-particle" : "", "family" : "Sherlock", "given" : "Gavin", "non-dropping-particle" : "", "parse-names" : false, "suffix" : "" } ], "container-title" : "Genome biology", "id" : "ITEM-2", "issue" : "9", "issued" : { "date-parts" : [ [ "2013", "1" ] ] }, "page" : "R97", "title" : "Assembly of a phased diploid Candida albicans genome facilitates allele-specific measurements and provides a simple model for repeat and indel structure.", "type" : "article-journal", "volume" : "14" }, "uris" : [ "http://www.mendeley.com/documents/?uuid=c66dd199-a663-4ff3-bb90-a040b7305af3" ] } ], "mendeley" : { "formattedCitation" : "(Li et al. 2002; Muzzey et al. 2013)", "plainTextFormattedCitation" : "(Li et al. 2002; Muzzey et al. 2013)", "previouslyFormattedCitation" : "(Li et al. 2002; Muzzey et al. 2013)" }, "properties" : { "noteIndex" : 0 }, "schema" : "https://github.com/citation-style-language/schema/raw/master/csl-citation.json" }</w:instrText>
+      </w:r>
+      <w:r>
+        <w:fldChar w:fldCharType="separate"/>
+      </w:r>
+      <w:r>
+        <w:rPr>
+          <w:noProof/>
+        </w:rPr>
+        <w:t>(Li et al. 2002; Muzzey et al. 2013)</w:t>
+      </w:r>
+      <w:r>
+        <w:fldChar w:fldCharType="end"/>
+      </w:r>
+      <w:r>
+        <w:t xml:space="preserve">. Using the HB3xDd2 cross, </w:t>
+      </w:r>
+      <w:r>
+        <w:fldChar w:fldCharType="begin" w:fldLock="1"/>
+      </w:r>
+      <w:r>
+        <w:instrText>ADDIN CSL_CITATION { "citationItems" : [ { "id" : "ITEM-1", "itemData" : { "DOI" : "10.1371/journal.pbio.0060238", "ISSN" : "1545-7885", "PMID" : "18828674", "abstract" : "The determinants of transcriptional regulation in malaria parasites remain elusive. The presence of a well-characterized gene expression cascade shared by different Plasmodium falciparum strains could imply that transcriptional regulation and its natural variation do not contribute significantly to the evolution of parasite drug resistance. To clarify the role of transcriptional variation as a source of stain-specific diversity in the most deadly malaria species and to find genetic loci that dictate variations in gene expression, we examined genome-wide expression level polymorphisms (ELPs) in a genetic cross between phenotypically distinct parasite clones. Significant variation in gene expression is observed through direct co-hybridizations of RNA from different P. falciparum clones. Nearly 18% of genes were regulated by a significant expression quantitative trait locus. The genetic determinants of most of these ELPs resided in hotspots that are physically distant from their targets. The most prominent regulatory locus, influencing 269 transcripts, coincided with a Chromosome 5 amplification event carrying the drug resistance gene, pfmdr1, and 13 other genes. Drug selection pressure in the Dd2 parental clone lineage led not only to a copy number change in the pfmdr1 gene but also to an increased copy number of putative neighboring regulatory factors that, in turn, broadly influence the transcriptional network. Previously unrecognized transcriptional variation, controlled by polymorphic regulatory genes and possibly master regulators within large copy number variants, contributes to sweeping phenotypic evolution in drug-resistant malaria parasites.", "author" : [ { "dropping-particle" : "", "family" : "Gonzales", "given" : "Joseph M", "non-dropping-particle" : "", "parse-names" : false, "suffix" : "" }, { "dropping-particle" : "", "family" : "Patel", "given" : "Jigar J", "non-dropping-particle" : "", "parse-names" : false, "suffix" : "" }, { "dropping-particle" : "", "family" : "Ponmee", "given" : "Napawan", "non-dropping-particle" : "", "parse-names" : false, "suffix" : "" }, { "dropping-particle" : "", "family" : "Jiang", "given" : "Lei", "non-dropping-particle" : "", "parse-names" : false, "suffix" : "" }, { "dropping-particle" : "", "family" : "Tan", "given" : "Asako", "non-dropping-particle" : "", "parse-names" : false, "suffix" : "" }, { "dropping-particle" : "", "family" : "Maher", "given" : "Steven P", "non-dropping-particle" : "", "parse-names" : false, "suffix" : "" }, { "dropping-particle" : "", "family" : "Wuchty", "given" : "Stefan", "non-dropping-particle" : "", "parse-names" : false, "suffix" : "" }, { "dropping-particle" : "", "family" : "Rathod", "given" : "Pradipsinh K", "non-dropping-particle" : "", "parse-names" : false, "suffix" : "" }, { "dropping-particle" : "", "family" : "Ferdig", "given" : "Michael T", "non-dropping-particle" : "", "parse-names" : false, "suffix" : "" } ], "container-title" : "PLoS biology", "id" : "ITEM-1", "issue" : "9", "issued" : { "date-parts" : [ [ "2008", "9", "30" ] ] }, "note" : "eQTL study in HB3 x Dd2, showing amplification of mdr1 as a trans-acting regulatory hotspot.", "page" : "e238", "title" : "Regulatory hotspots in the malaria parasite genome dictate transcriptional variation.", "type" : "article-journal", "volume" : "6" }, "uris" : [ "http://www.mendeley.com/documents/?uuid=b81b25e5-7694-497d-b072-1d71b8772823" ] } ], "mendeley" : { "formattedCitation" : "(Gonzales et al. 2008)", "manualFormatting" : "Gonzales et al. (2008)", "plainTextFormattedCitation" : "(Gonzales et al. 2008)", "previouslyFormattedCitation" : "(Gonzales et al. 2008)" }, "properties" : { "noteIndex" : 0 }, "schema" : "https://github.com/citation-style-language/schema/raw/master/csl-citation.json" }</w:instrText>
+      </w:r>
+      <w:r>
+        <w:fldChar w:fldCharType="separate"/>
+      </w:r>
+      <w:r>
+        <w:rPr>
+          <w:noProof/>
+        </w:rPr>
+        <w:t xml:space="preserve">Gonzales et al. </w:t>
+      </w:r>
+      <w:r>
+        <w:rPr>
+          <w:noProof/>
+        </w:rPr>
+        <w:t>(</w:t>
+      </w:r>
+      <w:r>
+        <w:rPr>
+          <w:noProof/>
+        </w:rPr>
+        <w:t>2008)</w:t>
+      </w:r>
+      <w:r>
+        <w:fldChar w:fldCharType="end"/>
+      </w:r>
+      <w:r>
+        <w:t xml:space="preserve"> showed that both </w:t>
+      </w:r>
+      <w:r>
+        <w:rPr>
+          <w:i/>
+        </w:rPr>
+        <w:t xml:space="preserve">cis </w:t>
+      </w:r>
+      <w:r>
+        <w:t xml:space="preserve">and </w:t>
+      </w:r>
+      <w:r>
+        <w:rPr>
+          <w:i/>
+        </w:rPr>
+        <w:t xml:space="preserve">trans </w:t>
+      </w:r>
+      <w:r>
+        <w:t xml:space="preserve">genetic variation influences gene expression in </w:t>
+      </w:r>
+      <w:r>
+        <w:rPr>
+          <w:i/>
+        </w:rPr>
+        <w:t>P. falciparum</w:t>
+      </w:r>
+      <w:r>
+        <w:t xml:space="preserve">, including a major </w:t>
+      </w:r>
+      <w:r>
+        <w:rPr>
+          <w:i/>
+        </w:rPr>
+        <w:t>trans</w:t>
+      </w:r>
+      <w:r>
+        <w:t xml:space="preserve"> regulatory hotspot coinciding with the amplification spanning </w:t>
+      </w:r>
+      <w:r>
+        <w:rPr>
+          <w:i/>
+        </w:rPr>
+        <w:t>mdr1.</w:t>
+      </w:r>
+      <w:r>
+        <w:t xml:space="preserve"> </w:t>
+      </w:r>
+      <w:r>
+        <w:t>Variation in gene regulation could affect clinically relevant phenotypes including drug sensi</w:t>
+      </w:r>
+      <w:r>
+        <w:t xml:space="preserve">tivity, e.g., </w:t>
+      </w:r>
+      <w:r>
+        <w:fldChar w:fldCharType="begin" w:fldLock="1"/>
+      </w:r>
+      <w:r>
+        <w:instrText>ADDIN CSL_CITATION { "citationItems" : [ { "id" : "ITEM-1", "itemData" : { "DOI" : "10.1111/mmi.12505", "ISSN" : "1365-2958", "PMID" : "24372851", "abstract" : "Drug resistance in Plasmodium falciparum remains a challenge for the malaria eradication programmes around the world. With the emergence of artemisinin resistance, the efficacy of the partner drugs in the artemisinin combination therapies (ACT) that include quinoline-based drugs is becoming critical. So far only few resistance markers have been identified from which only two transmembrane transporters namely PfMDR1 (an ATP-binding cassette transporter) and PfCRT (a drug-metabolite transporter) have been experimentally verified. Another P. falciparum transporter, the ATP-binding cassette containing multidrug resistance-associated protein (PfMRP2) represents an additional possible factor of drug resistance in P. falciparum. In this study, we identified a parasite clone that is derived from the 3D7 P. falciparum strain and shows increased resistance to chloroquine, mefloquine and quinine through the trophozoite and schizont stages. We demonstrate that the resistance phenotype is caused by a 4.1 kb deletion in the 5' upstream region of the pfmrp2 gene that leads to an alteration in the pfmrp2 transcription and thus increased level of PfMRP2 protein. These results also suggest the importance of putative promoter elements in regulation of gene expression during the P. falciparum intra-erythrocytic developmental cycle and the potential of genetic polymorphisms within these regions to underlie drug resistance.", "author" : [ { "dropping-particle" : "", "family" : "Mok", "given" : "Sachel", "non-dropping-particle" : "", "parse-names" : false, "suffix" : "" }, { "dropping-particle" : "", "family" : "Liong", "given" : "Kek-Yee", "non-dropping-particle" : "", "parse-names" : false, "suffix" : "" }, { "dropping-particle" : "", "family" : "Lim", "given" : "Eng-How", "non-dropping-particle" : "", "parse-names" : false, "suffix" : "" }, { "dropping-particle" : "", "family" : "Huang", "given" : "Ximei", "non-dropping-particle" : "", "parse-names" : false, "suffix" : "" }, { "dropping-particle" : "", "family" : "Zhu", "given" : "Lei", "non-dropping-particle" : "", "parse-names" : false, "suffix" : "" }, { "dropping-particle" : "", "family" : "Preiser", "given" : "Peter Rainer", "non-dropping-particle" : "", "parse-names" : false, "suffix" : "" }, { "dropping-particle" : "", "family" : "Bozdech", "given" : "Zbynek", "non-dropping-particle" : "", "parse-names" : false, "suffix" : "" } ], "container-title" : "Molecular microbiology", "id" : "ITEM-1", "issue" : "5", "issued" : { "date-parts" : [ [ "2014", "3" ] ] }, "page" : "918-34", "title" : "Structural polymorphism in the promoter of pfmrp2 confers Plasmodium falciparum tolerance to quinoline drugs.", "type" : "article-journal", "volume" : "91" }, "uris" : [ "http://www.mendeley.com/documents/?uuid=cdc5efc2-b6d3-44a6-b29b-87b42a2795eb" ] } ], "mendeley" : { "formattedCitation" : "(Mok et al. 2014)", "manualFormatting" : "Mok et al. (2014)", "plainTextFormattedCitation" : "(Mok et al. 2014)", "previouslyFormattedCitation" : "(Mok et al. 2014)" }, "properties" : { "noteIndex" : 0 }, "schema" : "https://github.com/citation-style-language/schema/raw/master/csl-citation.json" }</w:instrText>
+      </w:r>
+      <w:r>
+        <w:fldChar w:fldCharType="separate"/>
+      </w:r>
+      <w:r>
+        <w:rPr>
+          <w:noProof/>
+        </w:rPr>
+        <w:t xml:space="preserve">Mok et al. </w:t>
+      </w:r>
+      <w:r>
+        <w:rPr>
+          <w:noProof/>
+        </w:rPr>
+        <w:t>(</w:t>
+      </w:r>
+      <w:r>
+        <w:rPr>
+          <w:noProof/>
+        </w:rPr>
+        <w:t>2014)</w:t>
+      </w:r>
+      <w:r>
+        <w:fldChar w:fldCharType="end"/>
+      </w:r>
+      <w:r>
+        <w:t xml:space="preserve"> found that deletion of a promoter upstream of </w:t>
+      </w:r>
+      <w:r>
+        <w:rPr>
+          <w:i/>
+        </w:rPr>
+        <w:t>pfmrp2</w:t>
+      </w:r>
+      <w:r>
+        <w:t xml:space="preserve"> altered sensitivity to </w:t>
+      </w:r>
+      <w:proofErr w:type="spellStart"/>
+      <w:r>
+        <w:t>quinoline</w:t>
+      </w:r>
+      <w:proofErr w:type="spellEnd"/>
+      <w:r>
+        <w:t xml:space="preserve"> drugs. Further experimental work is required to explore the impact of non-coding variation in </w:t>
+      </w:r>
+      <w:r>
+        <w:rPr>
+          <w:i/>
+        </w:rPr>
+        <w:t>P. falciparum</w:t>
+      </w:r>
+      <w:r>
+        <w:t>.</w:t>
+      </w:r>
+    </w:p>
+    <w:p>
+      <w:r>
+        <w:rPr>
+          <w:i/>
+        </w:rPr>
+        <w:t>P. falciparum</w:t>
+      </w:r>
+      <w:r>
+        <w:t xml:space="preserve"> is a sexually reproducing eukaryotic pathogen, and these crosses </w:t>
+      </w:r>
+      <w:r>
+        <w:t>provided the first demonstration</w:t>
+      </w:r>
+      <w:r>
+        <w:t xml:space="preserve"> that parasites undergo meiotic recombination whilst in the mosquito </w:t>
+      </w:r>
+      <w:r>
+        <w:fldChar w:fldCharType="begin" w:fldLock="1"/>
+      </w:r>
+      <w:r>
+        <w:instrText>ADDIN CSL_CITATION { "citationItems" : [ { "id" : "ITEM-1", "itemData" : { "ISSN" : "0036-8075", "PMID" : "3299700", "abstract" : "Malaria parasites are haploid for most of their life cycle, with zygote formation and meiosis occurring during the mosquito phase of development. The parasites can be analyzed genetically by transmitting mixtures of cloned parasites through mosquitoes to permit cross-fertilization of gametes to occur. A cross was made between two clones of Plasmodium falciparum differing in enzymes, drug sensitivity, antigens, and chromosome patterns. Parasites showing recombination between the parent clone markers were detected at a high frequency. Novel forms of certain chromosomes, detected by pulsed-field gradient gel electrophoresis, were produced readily, showing that extensive rearrangements occur in the parasite genome after cross-fertilization. Since patients are frequently infected with mixtures of genetically distinct parasites, mosquito transmission is likely to provide the principal mechanisms for generating parasites with novel genotypes.", "author" : [ { "dropping-particle" : "", "family" : "Walliker", "given" : "D", "non-dropping-particle" : "", "parse-names" : false, "suffix" : "" }, { "dropping-particle" : "", "family" : "Quakyi", "given" : "I A", "non-dropping-particle" : "", "parse-names" : false, "suffix" : "" }, { "dropping-particle" : "", "family" : "Wellems", "given" : "T E", "non-dropping-particle" : "", "parse-names" : false, "suffix" : "" }, { "dropping-particle" : "", "family" : "McCutchan", "given" : "T F", "non-dropping-particle" : "", "parse-names" : false, "suffix" : "" }, { "dropping-particle" : "", "family" : "Szarfman", "given" : "A", "non-dropping-particle" : "", "parse-names" : false, "suffix" : "" }, { "dropping-particle" : "", "family" : "London", "given" : "W T", "non-dropping-particle" : "", "parse-names" : false, "suffix" : "" }, { "dropping-particle" : "", "family" : "Corcoran", "given" : "L M", "non-dropping-particle" : "", "parse-names" : false, "suffix" : "" }, { "dropping-particle" : "", "family" : "Burkot", "given" : "T R", "non-dropping-particle" : "", "parse-names" : false, "suffix" : "" }, { "dropping-particle" : "", "family" : "Carter", "given" : "R", "non-dropping-particle" : "", "parse-names" : false, "suffix" : "" } ], "container-title" : "Science (New York, N.Y.)", "id" : "ITEM-1", "issue" : "4809", "issued" : { "date-parts" : [ [ "1987", "6", "26" ] ] }, "note" : "Original paper describing the 3D7 x HB3 cross.", "page" : "1661-6", "title" : "Genetic analysis of the human malaria parasite Plasmodium falciparum.", "type" : "article-journal", "volume" : "236" }, "uris" : [ "http://www.mendeley.com/documents/?uuid=48bc9a3a-5934-4eb4-b2de-2116210cba31" ] } ], "mendeley" : { "formattedCitation" : "(Walliker et al. 1987)", "plainTextFormattedCitation" : "(Walliker et al. 1987)", "previouslyFormattedCitation" : "(Walliker et al. 1987)" }, "properties" : { "noteIndex" : 0 }, "schema" : "https://github.com/citation-style-language/schema/raw/master/csl-citation.json" }</w:instrText>
+      </w:r>
+      <w:r>
+        <w:fldChar w:fldCharType="separate"/>
+      </w:r>
+      <w:r>
+        <w:rPr>
+          <w:noProof/>
+        </w:rPr>
+        <w:t>(Walliker et al. 1987)</w:t>
+      </w:r>
+      <w:r>
+        <w:fldChar w:fldCharType="end"/>
+      </w:r>
+      <w:r>
+        <w:t xml:space="preserve">. </w:t>
+      </w:r>
+      <w:r>
+        <w:t xml:space="preserve">We combined </w:t>
+      </w:r>
+      <w:r>
+        <w:t>data from all three crosses</w:t>
+      </w:r>
+      <w:r>
+        <w:t xml:space="preserve"> </w:t>
+      </w:r>
+      <w:r>
+        <w:t xml:space="preserve">to estimate a </w:t>
+      </w:r>
+      <w:r>
+        <w:t>CO recombination rate in the range 12.7-14.3 kb/</w:t>
+      </w:r>
+      <w:proofErr w:type="spellStart"/>
+      <w:r>
+        <w:t>cM</w:t>
+      </w:r>
+      <w:proofErr w:type="spellEnd"/>
+      <w:r>
+        <w:t xml:space="preserve"> </w:t>
+      </w:r>
+      <w:r>
+        <w:t>in close agreeme</w:t>
+      </w:r>
+      <w:r>
+        <w:t xml:space="preserve">nt with previous studies </w:t>
+      </w:r>
+      <w:r>
+        <w:fldChar w:fldCharType="begin" w:fldLock="1"/>
+      </w:r>
+      <w:r>
+        <w:instrText>ADDIN CSL_CITATION { "citationItems" : [ { "id" : "ITEM-1", "itemData" : { "DOI" : "10.1186/gb-2011-12-4-r33", "ISSN" : "1465-6914", "PMID" : "21463505", "abstract" : "BACKGROUND: The human malaria parasite Plasmodium falciparum survives pressures from the host immune system and antimalarial drugs by modifying its genome. Genetic recombination and nucleotide substitution are the two major mechanisms that the parasite employs to generate genome diversity. A better understanding of these mechanisms may provide important information for studying parasite evolution, immune evasion and drug resistance. RESULTS: Here, we used a high-density tiling array to estimate the genetic recombination rate among 32 progeny of a P. falciparum genetic cross (7G8 \u00d7 GB4). We detected 638 recombination events and constructed a high-resolution genetic map. Comparing genetic and physical maps, we obtained an overall recombination rate of 9.6 kb per centimorgan and identified 54 candidate recombination hotspots. Similar to centromeres in other organisms, the sequences of P. falciparum centromeres are found in chromosome regions largely devoid of recombination activity. Motifs enriched in hotspots were also identified, including a 12-bp G/C-rich motif with 3-bp periodicity that may interact with a protein containing 11 predicted zinc finger arrays. CONCLUSIONS: These results show that the P. falciparum genome has a high recombination rate, although it also follows the overall rule of meiosis in eukaryotes with an average of approximately one crossover per chromosome per meiosis. GC-rich repetitive motifs identified in the hotspot sequences may play a role in the high recombination rate observed. The lack of recombination activity in centromeric regions is consistent with the observations of reduced recombination near the centromeres of other organisms.", "author" : [ { "dropping-particle" : "", "family" : "Jiang", "given" : "Hongying", "non-dropping-particle" : "", "parse-names" : false, "suffix" : "" }, { "dropping-particle" : "", "family" : "Li", "given" : "Na", "non-dropping-particle" : "", "parse-names" : false, "suffix" : "" }, { "dropping-particle" : "", "family" : "Gopalan", "given" : "Vivek", "non-dropping-particle" : "", "parse-names" : false, "suffix" : "" }, { "dropping-particle" : "", "family" : "Zilversmit", "given" : "Martine M", "non-dropping-particle" : "", "parse-names" : false, "suffix" : "" }, { "dropping-particle" : "", "family" : "Varma", "given" : "Sudhir", "non-dropping-particle" : "", "parse-names" : false, "suffix" : "" }, { "dropping-particle" : "", "family" : "Nagarajan", "given" : "Vijayaraj", "non-dropping-particle" : "", "parse-names" : false, "suffix" : "" }, { "dropping-particle" : "", "family" : "Li", "given" : "Jian", "non-dropping-particle" : "", "parse-names" : false, "suffix" : "" }, { "dropping-particle" : "", "family" : "Mu", "given" : "Jianbing", "non-dropping-particle" : "", "parse-names" : false, "suffix" : "" }, { "dropping-particle" : "", "family" : "Hayton", "given" : "Karen", "non-dropping-particle" : "", "parse-names" : false, "suffix" : "" }, { "dropping-particle" : "", "family" : "Henschen", "given" : "Bruce", "non-dropping-particle" : "", "parse-names" : false, "suffix" : "" }, { "dropping-particle" : "", "family" : "Yi", "given" : "Ming", "non-dropping-particle" : "", "parse-names" : false, "suffix" : "" }, { "dropping-particle" : "", "family" : "Stephens", "given" : "Robert", "non-dropping-particle" : "", "parse-names" : false, "suffix" : "" }, { "dropping-particle" : "", "family" : "McVean", "given" : "Gilean", "non-dropping-particle" : "", "parse-names" : false, "suffix" : "" }, { "dropping-particle" : "", "family" : "Awadalla", "given" : "Philip", "non-dropping-particle" : "", "parse-names" : false, "suffix" : "" }, { "dropping-particle" : "", "family" : "Wellems", "given" : "Thomas E", "non-dropping-particle" : "", "parse-names" : false, "suffix" : "" }, { "dropping-particle" : "", "family" : "Su", "given" : "Xin-zhuan", "non-dropping-particle" : "", "parse-names" : false, "suffix" : "" } ], "container-title" : "Genome biology", "id" : "ITEM-1", "issue" : "4", "issued" : { "date-parts" : [ [ "2011", "1" ] ] }, "page" : "R33", "title" : "High recombination rates and hotspots in a Plasmodium falciparum genetic cross.", "type" : "article-journal", "volume" : "12" }, "uris" : [ "http://www.mendeley.com/documents/?uuid=539d2d91-46b1-442c-b7db-19dbac6d8412" ] }, { "id" : "ITEM-2", "itemData" : { "DOI" : "10.1016/j.ijpara.2012.03.004", "ISSN" : "1879-0135", "PMID" : "22475816", "abstract" : "We review the principles of linkage analysis of experimental genetic crosses and their application to Plasmodium falciparum. Three experimental genetic crosses have been performed using the human malaria parasite P. falciparum. Linkage analysis of the progeny of these crosses has been used to identify parasite genes important in phenotypes such as drug resistance, parasite growth and virulence, and transmission to mosquitoes. The construction and analysis of genetic maps has been used to characterise recombination rates across the parasite genome and to identify hotspots of recombination.", "author" : [ { "dropping-particle" : "", "family" : "Ranford-Cartwright", "given" : "Lisa C", "non-dropping-particle" : "", "parse-names" : false, "suffix" : "" }, { "dropping-particle" : "", "family" : "Mwangi", "given" : "Jonathan M", "non-dropping-particle" : "", "parse-names" : false, "suffix" : "" } ], "container-title" : "International journal for parasitology", "id" : "ITEM-2", "issue" : "6", "issued" : { "date-parts" : [ [ "2012", "5", "15" ] ] }, "page" : "529-34", "title" : "Analysis of malaria parasite phenotypes using experimental genetic crosses of Plasmodium falciparum.", "type" : "article-journal", "volume" : "42" }, "uris" : [ "http://www.mendeley.com/documents/?uuid=8037680b-fd71-46fd-aed8-3319f89ad416" ] } ], "mendeley" : { "formattedCitation" : "(Jiang et al. 2011; Ranford-Cartwright &amp; Mwangi 2012)", "plainTextFormattedCitation" : "(Jiang et al. 2011; Ranford-Cartwright &amp; Mwangi 2012)", "previouslyFormattedCitation" : "(Jiang et al. 2011; Ranford-Cartwright &amp; Mwangi 2012)" }, "properties" : { "noteIndex" : 0 }, "schema" : "https://github.com/citation-style-language/schema/raw/master/csl-citation.json" }</w:instrText>
+      </w:r>
+      <w:r>
+        <w:fldChar w:fldCharType="separate"/>
+      </w:r>
+      <w:r>
+        <w:rPr>
+          <w:noProof/>
+        </w:rPr>
+        <w:t>(Jiang et al. 2011; Ranford-Cartwright &amp; Mwangi 2012)</w:t>
+      </w:r>
+      <w:r>
+        <w:fldChar w:fldCharType="end"/>
+      </w:r>
+      <w:r>
+        <w:t>. We also e</w:t>
+      </w:r>
+      <w:r>
+        <w:t>stimate</w:t>
+      </w:r>
+      <w:r>
+        <w:t>d</w:t>
+      </w:r>
+      <w:r>
+        <w:t xml:space="preserve"> that CO events are approximately twice as frequent as NCO events</w:t>
+      </w:r>
+      <w:r>
+        <w:t>, after adjusting for incomplete discovery of smaller NCO conversion tracts</w:t>
+      </w:r>
+      <w:r>
+        <w:t>.</w:t>
+      </w:r>
+      <w:r>
+        <w:t xml:space="preserve"> </w:t>
+      </w:r>
+      <w:r>
+        <w:fldChar w:fldCharType="begin" w:fldLock="1"/>
+      </w:r>
+      <w:r>
+        <w:instrText>ADDIN CSL_CITATION { "citationItems" : [ { "id" : "ITEM-1", "itemData" : { "DOI" : "10.1186/1471-2164-12-116", "ISSN" : "1471-2164", "PMID" : "21324207", "abstract" : "BACKGROUND: Knowledge of the origins, distribution, and inheritance of variation in the malaria parasite (Plasmodium falciparum) genome is crucial for understanding its evolution; however the 81% (A+T) genome poses challenges to high-throughput sequencing technologies. We explore the viability of the Roche 454 Genome Sequencer FLX (GS FLX) high throughput sequencing technology for both whole genome sequencing and fine-resolution characterization of genetic exchange in malaria parasites. RESULTS: We present a scheme to survey recombination in the haploid stage genomes of two sibling parasite clones, using whole genome pyrosequencing that includes a sliding window approach to predict recombination breakpoints. Whole genome shotgun (WGS) sequencing generated approximately 2 million reads, with an average read length of approximately 300 bp. De novo assembly using a combination of WGS and 3 kb paired end libraries resulted in contigs \u2264 34 kb. More than 8,000 of the 24,599 SNP markers identified between parents were genotyped in the progeny, resulting in a marker density of approximately 1 marker/3.3 kb and allowing for the detection of previously unrecognized crossovers (COs) and many non crossover (NCO) gene conversions throughout the genome. CONCLUSIONS: By sequencing the 23 Mb genomes of two haploid progeny clones derived from a genetic cross at more than 30\u00d7 coverage, we captured high resolution information on COs, NCOs and genetic variation within the progeny genomes. This study is the first to resequence progeny clones to examine fine structure of COs and NCOs in malaria parasites.", "author" : [ { "dropping-particle" : "", "family" : "Samarakoon", "given" : "Upeka", "non-dropping-particle" : "", "parse-names" : false, "suffix" : "" }, { "dropping-particle" : "", "family" : "Regier", "given" : "Allison", "non-dropping-particle" : "", "parse-names" : false, "suffix" : "" }, { "dropping-particle" : "", "family" : "Tan", "given" : "Asako", "non-dropping-particle" : "", "parse-names" : false, "suffix" : "" }, { "dropping-particle" : "", "family" : "Desany", "given" : "Brian A", "non-dropping-particle" : "", "parse-names" : false, "suffix" : "" }, { "dropping-particle" : "", "family" : "Collins", "given" : "Brendan", "non-dropping-particle" : "", "parse-names" : false, "suffix" : "" }, { "dropping-particle" : "", "family" : "Tan", "given" : "John C", "non-dropping-particle" : "", "parse-names" : false, "suffix" : "" }, { "dropping-particle" : "", "family" : "Emrich", "given" : "Scott J", "non-dropping-particle" : "", "parse-names" : false, "suffix" : "" }, { "dropping-particle" : "", "family" : "Ferdig", "given" : "Michael T", "non-dropping-particle" : "", "parse-names" : false, "suffix" : "" } ], "container-title" : "BMC genomics", "id" : "ITEM-1", "issued" : { "date-parts" : [ [ "2011", "1" ] ] }, "page" : "116", "title" : "High-throughput 454 resequencing for allele discovery and recombination mapping in Plasmodium falciparum.", "type" : "article-journal", "volume" : "12" }, "uris" : [ "http://www.mendeley.com/documents/?uuid=5992b6ae-9293-4a5b-b98f-8f09732b9720" ] } ], "mendeley" : { "formattedCitation" : "(Samarakoon, Regier, et al. 2011)", "manualFormatting" : "Samarakoon, Regier, et al. (2011)", "plainTextFormattedCitation" : "(Samarakoon, Regier, et al. 2011)", "previouslyFormattedCitation" : "(Samarakoon, Regier, et al. 2011)" }, "properties" : { "noteIndex" : 0 }, "schema" : "https://github.com/citation-style-language/schema/raw/master/csl-citation.json" }</w:instrText>
+      </w:r>
+      <w:r>
+        <w:fldChar w:fldCharType="separate"/>
+      </w:r>
+      <w:r>
+        <w:rPr>
+          <w:noProof/>
+        </w:rPr>
+        <w:t xml:space="preserve">Samarakoon, Regier, et al. </w:t>
+      </w:r>
+      <w:r>
+        <w:rPr>
+          <w:noProof/>
+        </w:rPr>
+        <w:t>(</w:t>
+      </w:r>
+      <w:r>
+        <w:rPr>
+          <w:noProof/>
+        </w:rPr>
+        <w:t>2011)</w:t>
+      </w:r>
+      <w:r>
+        <w:fldChar w:fldCharType="end"/>
+      </w:r>
+      <w:r>
+        <w:t xml:space="preserve"> studied two progeny of HB3xDd2 </w:t>
+      </w:r>
+      <w:r>
+        <w:t xml:space="preserve">using </w:t>
+      </w:r>
+      <w:r>
+        <w:t>454</w:t>
+      </w:r>
+      <w:r>
+        <w:t xml:space="preserve"> sequencing </w:t>
+      </w:r>
+      <w:r>
+        <w:t xml:space="preserve">and </w:t>
+      </w:r>
+      <w:r>
+        <w:t xml:space="preserve">observed </w:t>
+      </w:r>
+      <w:r>
+        <w:t>a similar</w:t>
+      </w:r>
+      <w:r>
+        <w:t xml:space="preserve"> number CO and </w:t>
+      </w:r>
+      <w:r>
+        <w:t xml:space="preserve">putative </w:t>
+      </w:r>
+      <w:r>
+        <w:t xml:space="preserve">NCO events in both </w:t>
+      </w:r>
+      <w:r>
+        <w:t xml:space="preserve">progeny samples. </w:t>
+      </w:r>
+      <w:r>
+        <w:t xml:space="preserve">It is not clear why </w:t>
+      </w:r>
+      <w:r>
+        <w:t>our</w:t>
+      </w:r>
+      <w:r>
+        <w:t xml:space="preserve"> </w:t>
+      </w:r>
+      <w:r>
+        <w:t xml:space="preserve">estimated </w:t>
+      </w:r>
+      <w:r>
+        <w:t xml:space="preserve">NCO rate </w:t>
+      </w:r>
+      <w:r>
+        <w:t>is lower</w:t>
+      </w:r>
+      <w:r>
+        <w:t xml:space="preserve">, </w:t>
+      </w:r>
+      <w:r>
+        <w:t xml:space="preserve">especially as marker resolution is an order of magnitude higher in this study and thus power to observe NCO tracts should be higher. We found that conversion tract lengths in </w:t>
+      </w:r>
+      <w:r>
+        <w:rPr>
+          <w:i/>
+        </w:rPr>
+        <w:t>P. falciparum</w:t>
+      </w:r>
+      <w:r>
+        <w:t xml:space="preserve"> are comparable to yeast </w:t>
+      </w:r>
+      <w:r>
+        <w:fldChar w:fldCharType="begin" w:fldLock="1"/>
+      </w:r>
+      <w:r>
+        <w:instrText>ADDIN CSL_CITATION { "citationItems" : [ { "id" : "ITEM-1", "itemData" : { "DOI" : "10.1038/nature07135", "ISSN" : "1476-4687", "PMID" : "18615017", "abstract" : "Meiotic recombination has a central role in the evolution of sexually reproducing organisms. The two recombination outcomes, crossover and non-crossover, increase genetic diversity, but have the potential to homogenize alleles by gene conversion. Whereas crossover rates vary considerably across the genome, non-crossovers and gene conversions have only been identified in a handful of loci. To examine recombination genome wide and at high spatial resolution, we generated maps of crossovers, crossover-associated gene conversion and non-crossover gene conversion using dense genetic marker data collected from all four products of fifty-six yeast (Saccharomyces cerevisiae) meioses. Our maps reveal differences in the distributions of crossovers and non-crossovers, showing more regions where either crossovers or non-crossovers are favoured than expected by chance. Furthermore, we detect evidence for interference between crossovers and non-crossovers, a phenomenon previously only known to occur between crossovers. Up to 1% of the genome of each meiotic product is subject to gene conversion in a single meiosis, with detectable bias towards GC nucleotides. To our knowledge the maps represent the first high-resolution, genome-wide characterization of the multiple outcomes of recombination in any organism. In addition, because non-crossover hotspots create holes of reduced linkage within haplotype blocks, our results stress the need to incorporate non-crossovers into genetic linkage analysis.", "author" : [ { "dropping-particle" : "", "family" : "Mancera", "given" : "Eugenio", "non-dropping-particle" : "", "parse-names" : false, "suffix" : "" }, { "dropping-particle" : "", "family" : "Bourgon", "given" : "Richard", "non-dropping-particle" : "", "parse-names" : false, "suffix" : "" }, { "dropping-particle" : "", "family" : "Brozzi", "given" : "Alessandro", "non-dropping-particle" : "", "parse-names" : false, "suffix" : "" }, { "dropping-particle" : "", "family" : "Huber", "given" : "Wolfgang", "non-dropping-particle" : "", "parse-names" : false, "suffix" : "" }, { "dropping-particle" : "", "family" : "Steinmetz", "given" : "Lars M", "non-dropping-particle" : "", "parse-names" : false, "suffix" : "" } ], "container-title" : "Nature", "id" : "ITEM-1", "issue" : "7203", "issued" : { "date-parts" : [ [ "2008", "7", "24" ] ] }, "page" : "479-85", "title" : "High-resolution mapping of meiotic crossovers and non-crossovers in yeast.", "type" : "article-journal", "volume" : "454" }, "uris" : [ "http://www.mendeley.com/documents/?uuid=6e42a972-c1d5-42d9-8b0d-59de9f81af66" ] } ], "mendeley" : { "formattedCitation" : "(Mancera et al. 2008)", "plainTextFormattedCitation" : "(Mancera et al. 2008)", "previouslyFormattedCitation" : "(Mancera et al. 2008)" }, "properties" : { "noteIndex" : 0 }, "schema" : "https://github.com/citation-style-language/schema/raw/master/csl-citation.json" }</w:instrText>
+      </w:r>
+      <w:r>
+        <w:fldChar w:fldCharType="separate"/>
+      </w:r>
+      <w:r>
+        <w:rPr>
+          <w:noProof/>
+        </w:rPr>
+        <w:t>(Mancera et al. 2008)</w:t>
+      </w:r>
+      <w:r>
+        <w:fldChar w:fldCharType="end"/>
+      </w:r>
+      <w:r>
+        <w:t xml:space="preserve"> but longer than humans </w:t>
+      </w:r>
+      <w:r>
+        <w:fldChar w:fldCharType="begin" w:fldLock="1"/>
+      </w:r>
+      <w:r>
+        <w:instrText>ADDIN CSL_CITATION { "citationItems" : [ { "id" : "ITEM-1", "itemData" : { "DOI" : "10.1038/ng1287", "ISSN" : "1061-4036", "PMID" : "14704667", "abstract" : "Meiotic gene conversion has an important role in allele diversification and in the homogenization of gene and other repeat DNA sequence families, sometimes with pathological consequences. But little is known about the dynamics of gene conversion in humans and its relationship to meiotic crossover. We therefore developed screening and selection methods to characterize sperm conversions in two meiotic crossover hot spots in the major histocompatibility complex (MHC) and one in the sex chromosomal pseudoautosomal pairing region PAR1 (ref. 9). All three hot spots are active in gene conversion and crossover. Conversion tracts are short and define a steep bidirectional gradient centered at the peak of crossover activity, consistent with crossovers and conversions being produced by the same recombination-initiating events. These initiations seem to be spread over a narrow zone, rather than occurring at a single site, and seem preferentially to yield conversions rather than crossovers. Crossover breakpoints are more broadly diffused than conversion breakpoints, suggesting either differences between conversion and crossover processing after initiation or the existence of a quality control checkpoint at which short interactions between homologous chromosomes are preferentially aborted as conversions.", "author" : [ { "dropping-particle" : "", "family" : "Jeffreys", "given" : "Alec J", "non-dropping-particle" : "", "parse-names" : false, "suffix" : "" }, { "dropping-particle" : "", "family" : "May", "given" : "Celia A", "non-dropping-particle" : "", "parse-names" : false, "suffix" : "" } ], "container-title" : "Nature genetics", "id" : "ITEM-1", "issue" : "2", "issued" : { "date-parts" : [ [ "2004", "2" ] ] }, "page" : "151-6", "title" : "Intense and highly localized gene conversion activity in human meiotic crossover hot spots.", "type" : "article-journal", "volume" : "36" }, "uris" : [ "http://www.mendeley.com/documents/?uuid=14daa96c-f1b4-4ebe-b275-a6a531965f03" ] } ], "mendeley" : { "formattedCitation" : "(Jeffreys &amp; May 2004)", "plainTextFormattedCitation" : "(Jeffreys &amp; May 2004)", "previouslyFormattedCitation" : "(Jeffreys &amp; May 2004)" }, "properties" : { "noteIndex" : 0 }, "schema" : "https://github.com/citation-style-language/schema/raw/master/csl-citation.json" }</w:instrText>
+      </w:r>
+      <w:r>
+        <w:fldChar w:fldCharType="separate"/>
+      </w:r>
+      <w:r>
+        <w:rPr>
+          <w:noProof/>
+        </w:rPr>
+        <w:t>(Jeffreys &amp; May 2004)</w:t>
+      </w:r>
+      <w:r>
+        <w:fldChar w:fldCharType="end"/>
+      </w:r>
+      <w:r>
+        <w:t xml:space="preserve"> and </w:t>
+      </w:r>
+      <w:r>
+        <w:rPr>
+          <w:i/>
+        </w:rPr>
+        <w:t>Drosophila</w:t>
+      </w:r>
+      <w:r>
+        <w:t xml:space="preserve"> </w:t>
+      </w:r>
+      <w:r>
+        <w:fldChar w:fldCharType="begin" w:fldLock="1"/>
+      </w:r>
+      <w:r>
+        <w:instrText>ADDIN CSL_CITATION { "citationItems" : [ { "id" : "ITEM-1", "itemData" : { "ISSN" : "0016-6731", "PMID" : "7982556", "abstract" : "Employing extensive co-conversion data for selected and unselected sites of known molecular location in the rosy locus of Drosophila. we determine the parameters of meiotic gene conversion tract length distribution. The tract length distribution for gene conversion events can be approximated by the equation P(L &gt; or = n) = phi n where P is the probability that tract length (L) is greater than or equal to a specified number of nucleotides (n). From the co-conversion data, a maximum likelihood estimate with standard error for phi is 0.99717 +/- 0.00026, corresponding to a mean conversion tract length of 352 base pairs. (Thus, gene conversion tract lengths are sufficiently small to allow for extensive shuffling of DNA sequence polymorphisms within a gene). For selected site conversions there is a bias towards recovery of longer tracts. The distribution of conversion tract lengths associated with selected sites can be approximated by the equation P(L &gt; or = n/ selected) = phi n(1 - n + n/phi), where P is now the probability that a selected site tract length (L) is greater than or equal to a specified number of nucleotides (n). For the optimal value of phi determined from the co-conversion analysis, the mean conversion tract length for selected sites is 706 base pairs. We discuss, in the light of this and other studies, the relationship between meiotic gene conversion and P element excision induced gap repair and determine that they are distinct processes defined by different parameters and, possibly, mechanisms.", "author" : [ { "dropping-particle" : "", "family" : "Hilliker", "given" : "A J", "non-dropping-particle" : "", "parse-names" : false, "suffix" : "" }, { "dropping-particle" : "", "family" : "Harauz", "given" : "G", "non-dropping-particle" : "", "parse-names" : false, "suffix" : "" }, { "dropping-particle" : "", "family" : "Reaume", "given" : "A G", "non-dropping-particle" : "", "parse-names" : false, "suffix" : "" }, { "dropping-particle" : "", "family" : "Gray", "given" : "M", "non-dropping-particle" : "", "parse-names" : false, "suffix" : "" }, { "dropping-particle" : "", "family" : "Clark", "given" : "S H", "non-dropping-particle" : "", "parse-names" : false, "suffix" : "" }, { "dropping-particle" : "", "family" : "Chovnick", "given" : "A", "non-dropping-particle" : "", "parse-names" : false, "suffix" : "" } ], "container-title" : "Genetics", "id" : "ITEM-1", "issue" : "4", "issued" : { "date-parts" : [ [ "1994", "8" ] ] }, "page" : "1019-26", "title" : "Meiotic gene conversion tract length distribution within the rosy locus of Drosophila melanogaster.", "type" : "article-journal", "volume" : "137" }, "uris" : [ "http://www.mendeley.com/documents/?uuid=041c3732-0e10-424b-a302-2c67b93d817c" ] } ], "mendeley" : { "formattedCitation" : "(Hilliker et al. 1994)", "plainTextFormattedCitation" : "(Hilliker et al. 1994)", "previouslyFormattedCitation" : "(Hilliker et al. 1994)" }, "properties" : { "noteIndex" : 0 }, "schema" : "https://github.com/citation-style-language/schema/raw/master/csl-citation.json" }</w:instrText>
+      </w:r>
+      <w:r>
+        <w:fldChar w:fldCharType="separate"/>
+      </w:r>
+      <w:r>
+        <w:rPr>
+          <w:noProof/>
+        </w:rPr>
+        <w:t>(Hilliker et al. 1994)</w:t>
+      </w:r>
+      <w:r>
+        <w:fldChar w:fldCharType="end"/>
+      </w:r>
+      <w:r>
+        <w:t>. Our observation</w:t>
       </w:r>
       <w:r>
         <w:t>s</w:t>
       </w:r>
       <w:r>
+        <w:t xml:space="preserve"> of apparent long-range complex recombination events spanning &gt;60kb in some progeny do not fit well with current models </w:t>
+      </w:r>
+      <w:r>
+        <w:t xml:space="preserve">for eukaryotic recombination pathways </w:t>
+      </w:r>
+      <w:r>
+        <w:t>and remain to be explained.</w:t>
+      </w:r>
+    </w:p>
+    <w:p>
+      <w:r>
+        <w:t xml:space="preserve">In higher eukaryotes the recombination rate is known to be highly variable over the genome, with most recombination concentrated within narrow hotspots </w:t>
+      </w:r>
+      <w:r>
+        <w:fldChar w:fldCharType="begin" w:fldLock="1"/>
+      </w:r>
+      <w:r>
+        <w:instrText>ADDIN CSL_CITATION { "citationItems" : [ { "id" : "ITEM-1", "itemData" : { "DOI" : "10.1126/science.1117196", "ISSN" : "1095-9203", "PMID" : "16224025", "abstract" : "Genetic maps, which document the way in which recombination rates vary over a genome, are an essential tool for many genetic analyses. We present a high-resolution genetic map of the human genome, based on statistical analyses of genetic variation data, and identify more than 25,000 recombination hotspots, together with motifs and sequence contexts that play a role in hotspot activity. Differences between the behavior of recombination rates over large (megabase) and small (kilobase) scales lead us to suggest a two-stage model for recombination in which hotspots are stochastic features, within a framework in which large-scale rates are constrained.", "author" : [ { "dropping-particle" : "", "family" : "Myers", "given" : "Simon", "non-dropping-particle" : "", "parse-names" : false, "suffix" : "" }, { "dropping-particle" : "", "family" : "Bottolo", "given" : "Leonardo", "non-dropping-particle" : "", "parse-names" : false, "suffix" : "" }, { "dropping-particle" : "", "family" : "Freeman", "given" : "Colin", "non-dropping-particle" : "", "parse-names" : false, "suffix" : "" }, { "dropping-particle" : "", "family" : "McVean", "given" : "Gil", "non-dropping-particle" : "", "parse-names" : false, "suffix" : "" }, { "dropping-particle" : "", "family" : "Donnelly", "given" : "Peter", "non-dropping-particle" : "", "parse-names" : false, "suffix" : "" } ], "container-title" : "Science (New York, N.Y.)", "id" : "ITEM-1", "issue" : "5746", "issued" : { "date-parts" : [ [ "2005", "10", "14" ] ] }, "page" : "321-4", "title" : "A fine-scale map of recombination rates and hotspots across the human genome.", "type" : "article-journal", "volume" : "310" }, "uris" : [ "http://www.mendeley.com/documents/?uuid=f464c76d-c89b-4d6e-b408-88a9eef42402" ] } ], "mendeley" : { "formattedCitation" : "(Myers et al. 2005)", "plainTextFormattedCitation" : "(Myers et al. 2005)", "previouslyFormattedCitation" : "(Myers et al. 2005)" }, "properties" : { "noteIndex" : 0 }, "schema" : "https://github.com/citation-style-language/schema/raw/master/csl-citation.json" }</w:instrText>
+      </w:r>
+      <w:r>
+        <w:fldChar w:fldCharType="separate"/>
+      </w:r>
+      <w:r>
+        <w:rPr>
+          <w:noProof/>
+        </w:rPr>
+        <w:t>(Myers et al. 2005)</w:t>
+      </w:r>
+      <w:r>
+        <w:fldChar w:fldCharType="end"/>
+      </w:r>
+      <w:r>
+        <w:t xml:space="preserve">. Previous work on the 7G8xGB4 cross suggested that the rate of recombination may not be uniform over the </w:t>
+      </w:r>
+      <w:r>
+        <w:rPr>
+          <w:i/>
+        </w:rPr>
+        <w:t>P. falciparum</w:t>
+      </w:r>
+      <w:r>
+        <w:t xml:space="preserve"> genome</w:t>
+      </w:r>
+      <w:r>
         <w:t xml:space="preserve"> </w:t>
       </w:r>
       <w:r>
         <w:fldChar w:fldCharType="begin" w:fldLock="1"/>
       </w:r>
       <w:r>
-        <w:instrText>ADDIN CSL_CITATION { "citationItems" : [ { "id" : "ITEM-1", "itemData" : { "DOI" : "10.1038/nmeth.3432", "ISSN" : "1548-7105", "PMID" : "26030447", "abstract" : "Genetic crosses of phenotypically distinct strains of the human malaria parasite Plasmodium falciparum are a powerful tool for identifying genes controlling drug resistance and other key phenotypes. Previous studies relied on the isolation of recombinant parasites from splenectomized chimpanzees, a research avenue that is no longer available. Here we demonstrate that human-liver chimeric mice support recovery of recombinant progeny for the identification of genetic determinants of parasite traits and adaptations.", "author" : [ { "dropping-particle" : "", "family" : "Vaughan", "given" : "Ashley M", "non-dropping-particle" : "", "parse-names" : false, "suffix" : "" }, { "dropping-particle" : "", "family" : "Pinapati", "given" : "Richard S", "non-dropping-particle" : "", "parse-names" : false, "suffix" : "" }, { "dropping-particle" : "", "family" : "Cheeseman", "given" : "Ian H", "non-dropping-particle" : "", "parse-names" : false, "suffix" : "" }, { "dropping-particle" : "", "family" : "Camargo", "given" : "Nelly", "non-dropping-particle" : "", "parse-names" : false, "suffix" : "" }, { "dropping-particle" : "", "family" : "Fishbaugher", "given" : "Matthew", "non-dropping-particle" : "", "parse-names" : false, "suffix" : "" }, { "dropping-particle" : "", "family" : "Checkley", "given" : "Lisa A", "non-dropping-particle" : "", "parse-names" : false, "suffix" : "" }, { "dropping-particle" : "", "family" : "Nair", "given" : "Shalini", "non-dropping-particle" : "", "parse-names" : false, "suffix" : "" }, { "dropping-particle" : "", "family" : "Hutyra", "given" : "Carolyn A", "non-dropping-particle" : "", "parse-names" : false, "suffix" : "" }, { "dropping-particle" : "", "family" : "Nosten", "given" : "Fran\u00e7ois H", "non-dropping-particle" : "", "parse-names" : false, "suffix" : "" }, { "dropping-particle" : "", "family" : "Anderson", "given" : "Timothy J C", "non-dropping-particle" : "", "parse-names" : false, "suffix" : "" }, { "dropping-particle" : "", "family" : "Ferdig", "given" : "Michael T", "non-dropping-particle" : "", "parse-names" : false, "suffix" : "" }, { "dropping-particle" : "", "family" : "Kappe", "given" : "Stefan H I", "non-dropping-particle" : "", "parse-names" : false, "suffix" : "" } ], "container-title" : "Nature methods", "id" : "ITEM-1", "issue" : "7", "issued" : { "date-parts" : [ [ "2015", "6", "1" ] ] }, "page" : "631-633", "publisher" : "Nature Publishing Group, a division of Macmillan Publishers Limited. All Rights Reserved.", "title" : "Plasmodium falciparum genetic crosses in a humanized mouse model.", "title-short" : "Nat Meth", "type" : "article-journal", "volume" : "12" }, "uris" : [ "http://www.mendeley.com/documents/?uuid=d7b5e195-5700-4f41-89b1-fed5467d2e85" ] } ], "mendeley" : { "formattedCitation" : "(Vaughan et al. 2015)", "plainTextFormattedCitation" : "(Vaughan et al. 2015)" }, "properties" : { "noteIndex" : 0 }, "schema" : "https://github.com/citation-style-language/schema/raw/master/csl-citation.json" }</w:instrText>
+        <w:instrText>ADDIN CSL_CITATION { "citationItems" : [ { "id" : "ITEM-1", "itemData" : { "DOI" : "10.1186/gb-2011-12-4-r33", "ISSN" : "1465-6914", "PMID" : "21463505", "abstract" : "BACKGROUND: The human malaria parasite Plasmodium falciparum survives pressures from the host immune system and antimalarial drugs by modifying its genome. Genetic recombination and nucleotide substitution are the two major mechanisms that the parasite employs to generate genome diversity. A better understanding of these mechanisms may provide important information for studying parasite evolution, immune evasion and drug resistance. RESULTS: Here, we used a high-density tiling array to estimate the genetic recombination rate among 32 progeny of a P. falciparum genetic cross (7G8 \u00d7 GB4). We detected 638 recombination events and constructed a high-resolution genetic map. Comparing genetic and physical maps, we obtained an overall recombination rate of 9.6 kb per centimorgan and identified 54 candidate recombination hotspots. Similar to centromeres in other organisms, the sequences of P. falciparum centromeres are found in chromosome regions largely devoid of recombination activity. Motifs enriched in hotspots were also identified, including a 12-bp G/C-rich motif with 3-bp periodicity that may interact with a protein containing 11 predicted zinc finger arrays. CONCLUSIONS: These results show that the P. falciparum genome has a high recombination rate, although it also follows the overall rule of meiosis in eukaryotes with an average of approximately one crossover per chromosome per meiosis. GC-rich repetitive motifs identified in the hotspot sequences may play a role in the high recombination rate observed. The lack of recombination activity in centromeric regions is consistent with the observations of reduced recombination near the centromeres of other organisms.", "author" : [ { "dropping-particle" : "", "family" : "Jiang", "given" : "Hongying", "non-dropping-particle" : "", "parse-names" : false, "suffix" : "" }, { "dropping-particle" : "", "family" : "Li", "given" : "Na", "non-dropping-particle" : "", "parse-names" : false, "suffix" : "" }, { "dropping-particle" : "", "family" : "Gopalan", "given" : "Vivek", "non-dropping-particle" : "", "parse-names" : false, "suffix" : "" }, { "dropping-particle" : "", "family" : "Zilversmit", "given" : "Martine M", "non-dropping-particle" : "", "parse-names" : false, "suffix" : "" }, { "dropping-particle" : "", "family" : "Varma", "given" : "Sudhir", "non-dropping-particle" : "", "parse-names" : false, "suffix" : "" }, { "dropping-particle" : "", "family" : "Nagarajan", "given" : "Vijayaraj", "non-dropping-particle" : "", "parse-names" : false, "suffix" : "" }, { "dropping-particle" : "", "family" : "Li", "given" : "Jian", "non-dropping-particle" : "", "parse-names" : false, "suffix" : "" }, { "dropping-particle" : "", "family" : "Mu", "given" : "Jianbing", "non-dropping-particle" : "", "parse-names" : false, "suffix" : "" }, { "dropping-particle" : "", "family" : "Hayton", "given" : "Karen", "non-dropping-particle" : "", "parse-names" : false, "suffix" : "" }, { "dropping-particle" : "", "family" : "Henschen", "given" : "Bruce", "non-dropping-particle" : "", "parse-names" : false, "suffix" : "" }, { "dropping-particle" : "", "family" : "Yi", "given" : "Ming", "non-dropping-particle" : "", "parse-names" : false, "suffix" : "" }, { "dropping-particle" : "", "family" : "Stephens", "given" : "Robert", "non-dropping-particle" : "", "parse-names" : false, "suffix" : "" }, { "dropping-particle" : "", "family" : "McVean", "given" : "Gilean", "non-dropping-particle" : "", "parse-names" : false, "suffix" : "" }, { "dropping-particle" : "", "family" : "Awadalla", "given" : "Philip", "non-dropping-particle" : "", "parse-names" : false, "suffix" : "" }, { "dropping-particle" : "", "family" : "Wellems", "given" : "Thomas E", "non-dropping-particle" : "", "parse-names" : false, "suffix" : "" }, { "dropping-particle" : "", "family" : "Su", "given" : "Xin-zhuan", "non-dropping-particle" : "", "parse-names" : false, "suffix" : "" } ], "container-title" : "Genome biology", "id" : "ITEM-1", "issue" : "4", "issued" : { "date-parts" : [ [ "2011", "1" ] ] }, "page" : "R33", "title" : "High recombination rates and hotspots in a Plasmodium falciparum genetic cross.", "type" : "article-journal", "volume" : "12" }, "uris" : [ "http://www.mendeley.com/documents/?uuid=539d2d91-46b1-442c-b7db-19dbac6d8412" ] } ], "mendeley" : { "formattedCitation" : "(Jiang et al. 2011)", "plainTextFormattedCitation" : "(Jiang et al. 2011)", "previouslyFormattedCitation" : "(Jiang et al. 2011)" }, "properties" : { "noteIndex" : 0 }, "schema" : "https://github.com/citation-style-language/schema/raw/master/csl-citation.json" }</w:instrText>
       </w:r>
       <w:r>
         <w:fldChar w:fldCharType="separate"/>
@@ -6042,970 +6948,52 @@
         <w:rPr>
           <w:noProof/>
         </w:rPr>
-        <w:t>(Vaughan et al. 2015)</w:t>
+        <w:t>(Jiang et al. 2011)</w:t>
       </w:r>
       <w:r>
         <w:fldChar w:fldCharType="end"/>
       </w:r>
       <w:r>
-        <w:t xml:space="preserve"> opening the possibility for many new crosses to be generated. </w:t>
-      </w:r>
-      <w:r>
-        <w:t xml:space="preserve">It would benefit the research community if standardised genomic data on these additional crosses could be generated and incorporated into a single data resource. </w:t>
-      </w:r>
-      <w:r>
-        <w:t xml:space="preserve">The web application we have developed for exploring sequence and variation data has a flexible design and could easily be extended to accommodate further samples and variant call sets, providing a single access point to </w:t>
-      </w:r>
-      <w:r>
-        <w:t xml:space="preserve">genomic </w:t>
-      </w:r>
-      <w:r>
-        <w:t xml:space="preserve">data on </w:t>
-      </w:r>
-      <w:r>
-        <w:rPr>
-          <w:i/>
-        </w:rPr>
-        <w:t>P. falciparum</w:t>
-      </w:r>
-      <w:r>
-        <w:t xml:space="preserve"> genetic crosses</w:t>
-      </w:r>
-      <w:r>
         <w:t>.</w:t>
       </w:r>
-    </w:p>
-    <w:p>
-      <w:r>
-        <w:t>We have described the first genome-wide data on SNP</w:t>
-      </w:r>
-      <w:r>
-        <w:t>,</w:t>
-      </w:r>
-      <w:r>
-        <w:t xml:space="preserve"> INDEL </w:t>
-      </w:r>
-      <w:r>
-        <w:t xml:space="preserve">and complex </w:t>
-      </w:r>
-      <w:r>
-        <w:t xml:space="preserve">polymorphism in </w:t>
-      </w:r>
-      <w:r>
-        <w:rPr>
-          <w:i/>
-        </w:rPr>
-        <w:t>P. falciparum</w:t>
-      </w:r>
-      <w:r>
-        <w:t xml:space="preserve"> spanning both coding and non-coding regions. This does not include hypervariable regions containing </w:t>
-      </w:r>
-      <w:proofErr w:type="spellStart"/>
-      <w:r>
-        <w:rPr>
-          <w:i/>
-        </w:rPr>
-        <w:t>var</w:t>
-      </w:r>
-      <w:proofErr w:type="spellEnd"/>
-      <w:r>
-        <w:t xml:space="preserve"> genes, because divergence from the reference </w:t>
-      </w:r>
-      <w:r>
-        <w:t>genome</w:t>
-      </w:r>
-      <w:r>
-        <w:t xml:space="preserve"> and </w:t>
-      </w:r>
-      <w:proofErr w:type="spellStart"/>
-      <w:r>
-        <w:t>paralogous</w:t>
-      </w:r>
-      <w:proofErr w:type="spellEnd"/>
-      <w:r>
-        <w:t xml:space="preserve"> sequence</w:t>
-      </w:r>
       <w:r>
         <w:t xml:space="preserve"> </w:t>
       </w:r>
       <w:r>
-        <w:t xml:space="preserve">present </w:t>
-      </w:r>
-      <w:r>
-        <w:t>severe challenge</w:t>
-      </w:r>
-      <w:r>
-        <w:t>s</w:t>
-      </w:r>
-      <w:r>
-        <w:t xml:space="preserve"> to both alignment and assembly-based </w:t>
-      </w:r>
-      <w:r>
-        <w:t xml:space="preserve">variant </w:t>
-      </w:r>
-      <w:r>
-        <w:t xml:space="preserve">calling methods </w:t>
-      </w:r>
-      <w:r>
-        <w:t>using</w:t>
-      </w:r>
-      <w:r>
-        <w:t xml:space="preserve"> short sequence reads. </w:t>
-      </w:r>
-      <w:r>
-        <w:t>W</w:t>
-      </w:r>
-      <w:r>
-        <w:t>e have shown that an assembly-based calling method can ascertain variation in clinically important regions of the core genome where sequences are too diverged from the reference to be aligned</w:t>
-      </w:r>
-      <w:r>
-        <w:t>, given sufficient homology in the flanking regions</w:t>
-      </w:r>
-      <w:r>
-        <w:t xml:space="preserve">. Thus </w:t>
-      </w:r>
-      <w:r>
-        <w:t xml:space="preserve">assembly-based methods may </w:t>
-      </w:r>
-      <w:r>
-        <w:t xml:space="preserve">be able to </w:t>
-      </w:r>
-      <w:r>
-        <w:t>access</w:t>
-      </w:r>
-      <w:r>
-        <w:t xml:space="preserve"> some</w:t>
-      </w:r>
-      <w:r>
-        <w:t xml:space="preserve"> variation </w:t>
-      </w:r>
-      <w:r>
-        <w:t>in hypervariable regions</w:t>
-      </w:r>
-      <w:r>
-        <w:t>. However</w:t>
-      </w:r>
-      <w:r>
-        <w:t>, longer sequence reads will be required to overcome the extensive paralogy</w:t>
-      </w:r>
-      <w:r>
-        <w:t>, and complete assembly will be required to fully characterise the structural rearrangements</w:t>
-      </w:r>
-      <w:r>
-        <w:t xml:space="preserve"> between </w:t>
-      </w:r>
-      <w:proofErr w:type="spellStart"/>
-      <w:r>
-        <w:rPr>
-          <w:i/>
-        </w:rPr>
-        <w:t>var</w:t>
-      </w:r>
-      <w:proofErr w:type="spellEnd"/>
-      <w:r>
-        <w:rPr>
-          <w:i/>
-        </w:rPr>
+        <w:t xml:space="preserve">Data from natural populations </w:t>
+      </w:r>
+      <w:r>
+        <w:t xml:space="preserve">will be required to robustly evaluate the support for different hotspot </w:t>
+      </w:r>
+      <w:proofErr w:type="gramStart"/>
+      <w:r>
+        <w:t>mode</w:t>
+      </w:r>
+      <w:r>
+        <w:t>ls,</w:t>
+      </w:r>
+      <w:proofErr w:type="gramEnd"/>
+      <w:r>
         <w:t xml:space="preserve"> </w:t>
       </w:r>
       <w:r>
-        <w:t>genes</w:t>
-      </w:r>
-      <w:r>
-        <w:t xml:space="preserve"> </w:t>
-      </w:r>
-      <w:r>
-        <w:t xml:space="preserve">that </w:t>
-      </w:r>
-      <w:r>
-        <w:t>occur</w:t>
-      </w:r>
-      <w:r>
-        <w:t xml:space="preserve"> frequently during mitosis </w:t>
-      </w:r>
-      <w:r>
-        <w:fldChar w:fldCharType="begin" w:fldLock="1"/>
-      </w:r>
-      <w:r>
-        <w:instrText>ADDIN CSL_CITATION { "citationItems" : [ { "id" : "ITEM-1", "itemData" : { "DOI" : "10.1371/journal.pgen.1004812", "ISSN" : "1553-7404", "PMID" : "25521112", "abstract" : "The most polymorphic gene family in P. falciparum is the \u223c60 var genes distributed across parasite chromosomes, both in the subtelomeres and in internal regions. They encode hypervariable surface proteins known as P. falciparum erythrocyte membrane protein 1 (PfEMP1) that are critical for pathogenesis and immune evasion in Plasmodium falciparum. How var gene sequence diversity is generated is not currently completely understood. To address this, we constructed large clone trees and performed whole genome sequence analysis to study the generation of novel var gene sequences in asexually replicating parasites. While single nucleotide polymorphisms (SNPs) were scattered across the genome, structural variants (deletions, duplications, translocations) were focused in and around var genes, with considerable variation in frequency between strains. Analysis of more than 100 recombination events involving var exon 1 revealed that the average nucleotide sequence identity of two recombining exons was only 63% (range: 52.7-72.4%) yet the crossovers were error-free and occurred in such a way that the resulting sequence was in frame and domain architecture was preserved. Var exon 1, which encodes the immunologically exposed part of the protein, recombined in up to 0.2% of infected erythrocytes in vitro per life cycle. The high rate of var exon 1 recombination indicates that millions of new antigenic structures could potentially be generated each day in a single infected individual. We propose a model whereby var gene sequence polymorphism is mainly generated during the asexual part of the life cycle.", "author" : [ { "dropping-particle" : "", "family" : "Claessens", "given" : "Antoine", "non-dropping-particle" : "", "parse-names" : false, "suffix" : "" }, { "dropping-particle" : "", "family" : "Hamilton", "given" : "William L", "non-dropping-particle" : "", "parse-names" : false, "suffix" : "" }, { "dropping-particle" : "", "family" : "Kekre", "given" : "Mihir", "non-dropping-particle" : "", "parse-names" : false, "suffix" : "" }, { "dropping-particle" : "", "family" : "Otto", "given" : "Thomas D", "non-dropping-particle" : "", "parse-names" : false, "suffix" : "" }, { "dropping-particle" : "", "family" : "Faizullabhoy", "given" : "Adnan", "non-dropping-particle" : "", "parse-names" : false, "suffix" : "" }, { "dropping-particle" : "", "family" : "Rayner", "given" : "Julian C", "non-dropping-particle" : "", "parse-names" : false, "suffix" : "" }, { "dropping-particle" : "", "family" : "Kwiatkowski", "given" : "Dominic", "non-dropping-particle" : "", "parse-names" : false, "suffix" : "" }, { "dropping-particle" : "", "family" : "Antoine Claessens, William L. Hamilton, Mihir Kekre, Thomas D. Otto, Adnan Faizullabhoy, Julian C. Rayner", "given" : "Dominic Kwiatkowski", "non-dropping-particle" : "", "parse-names" : false, "suffix" : "" } ], "container-title" : "PLoS genetics", "editor" : [ { "dropping-particle" : "", "family" : "Deitsch", "given" : "Kirk", "non-dropping-particle" : "", "parse-names" : false, "suffix" : "" } ], "id" : "ITEM-1", "issue" : "12", "issued" : { "date-parts" : [ [ "2014", "12", "18" ] ] }, "page" : "e1004812", "publisher" : "Public Library of Science", "title" : "Generation of antigenic diversity in Plasmodium falciparum by structured rearrangement of var genes during mitosis", "type" : "article-journal", "volume" : "10" }, "uris" : [ "http://www.mendeley.com/documents/?uuid=7434dca6-447c-4dac-909d-37601a9b59f9" ] } ], "mendeley" : { "formattedCitation" : "(Claessens et al. 2014)", "plainTextFormattedCitation" : "(Claessens et al. 2014)", "previouslyFormattedCitation" : "(Claessens et al. 2014)" }, "properties" : { "noteIndex" : 0 }, "schema" : "https://github.com/citation-style-language/schema/raw/master/csl-citation.json" }</w:instrText>
-      </w:r>
-      <w:r>
-        <w:fldChar w:fldCharType="separate"/>
-      </w:r>
-      <w:r>
-        <w:rPr>
-          <w:noProof/>
-        </w:rPr>
-        <w:t>(Claessens et al. 2014)</w:t>
-      </w:r>
-      <w:r>
-        <w:fldChar w:fldCharType="end"/>
-      </w:r>
-      <w:r>
-        <w:t xml:space="preserve">. </w:t>
-      </w:r>
-    </w:p>
-    <w:p>
-      <w:r>
-        <w:t xml:space="preserve">The </w:t>
-      </w:r>
-      <w:r>
-        <w:t xml:space="preserve">SNP and INDEL variants </w:t>
-      </w:r>
-      <w:r>
-        <w:t xml:space="preserve">presented here could be used by other studies as a truth set to calibrate variant calling and filtering methods in </w:t>
-      </w:r>
-      <w:r>
-        <w:t xml:space="preserve">other studies, for example studies of </w:t>
-      </w:r>
-      <w:r>
-        <w:t>variation in parasite DNA samples extracted directly from natural infections. By comparing our variant calls wit</w:t>
-      </w:r>
-      <w:r>
-        <w:t xml:space="preserve">h the HB3 draft assembly </w:t>
-      </w:r>
-      <w:r>
-        <w:fldChar w:fldCharType="begin" w:fldLock="1"/>
-      </w:r>
-      <w:r>
-        <w:instrText>ADDIN CSL_CITATION { "citationItems" : [ { "id" : "ITEM-1", "itemData" : { "author" : [ { "dropping-particle" : "", "family" : "Birren", "given" : "B.", "non-dropping-particle" : "", "parse-names" : false, "suffix" : "" }, { "dropping-particle" : "", "family" : "Lander", "given" : "E.", "non-dropping-particle" : "", "parse-names" : false, "suffix" : "" }, { "dropping-particle" : "", "family" : "Galagan", "given" : "J.", "non-dropping-particle" : "", "parse-names" : false, "suffix" : "" }, { "dropping-particle" : "", "family" : "Nusbaum", "given" : "C.", "non-dropping-particle" : "", "parse-names" : false, "suffix" : "" }, { "dropping-particle" : "", "family" : "Devon", "given" : "K.", "non-dropping-particle" : "", "parse-names" : false, "suffix" : "" }, { "dropping-particle" : "", "family" : "Henn", "given" : "M.", "non-dropping-particle" : "", "parse-names" : false, "suffix" : "" }, { "dropping-particle" : "", "family" : "Jaffe", "given" : "D.", "non-dropping-particle" : "", "parse-names" : false, "suffix" : "" }, { "dropping-particle" : "", "family" : "Butler", "given" : "J.", "non-dropping-particle" : "", "parse-names" : false, "suffix" : "" }, { "dropping-particle" : "", "family" : "Alvarez", "given" : "P.", "non-dropping-particle" : "", "parse-names" : false, "suffix" : "" }, { "dropping-particle" : "", "family" : "Gnerre", "given" : "S.", "non-dropping-particle" : "", "parse-names" : false, "suffix" : "" }, { "dropping-particle" : "", "family" : "Grabherr", "given" : "M.", "non-dropping-particle" : "", "parse-names" : false, "suffix" : "" }, { "dropping-particle" : "", "family" : "Kleber", "given" : "M.", "non-dropping-particle" : "", "parse-names" : false, "suffix" : "" }, { "dropping-particle" : "", "family" : "Mauceli", "given" : "E.", "non-dropping-particle" : "", "parse-names" : false, "suffix" : "" }, { "dropping-particle" : "", "family" : "Brockman", "given" : "W.", "non-dropping-particle" : "", "parse-names" : false, "suffix" : "" }, { "dropping-particle" : "", "family" : "MacCallum", "given" : "I.A.", "non-dropping-particle" : "", "parse-names" : false, "suffix" : "" }, { "dropping-particle" : "", "family" : "Rounsley", "given" : "S.", "non-dropping-particle" : "", "parse-names" : false, "suffix" : "" }, { "dropping-particle" : "", "family" : "Young", "given" : "S.", "non-dropping-particle" : "", "parse-names" : false, "suffix" : "" }, { "dropping-particle" : "", "family" : "LaButti", "given" : "K.", "non-dropping-particle" : "", "parse-names" : false, "suffix" : "" }, { "dropping-particle" : "", "family" : "Pushparaj", "given" : "V.", "non-dropping-particle" : "", "parse-names" : false, "suffix" : "" }, { "dropping-particle" : "", "family" : "DeCaprio", "given" : "D.", "non-dropping-particle" : "", "parse-names" : false, "suffix" : "" }, { "dropping-particle" : "", "family" : "Crawford", "given" : "M.", "non-dropping-particle" : "", "parse-names" : false, "suffix" : "" }, { "dropping-particle" : "", "family" : "Koehrsen", "given" : "M.", "non-dropping-particle" : "", "parse-names" : false, "suffix" : "" }, { "dropping-particle" : "", "family" : "Engels", "given" : "R.", "non-dropping-particle" : "", "parse-names" : false, "suffix" : "" }, { "dropping-particle" : "", "family" : "Montgomery", "given" : "P.", "non-dropping-particle" : "", "parse-names" : false, "suffix" : "" }, { "dropping-particle" : "", "family" : "Pearson", "given" : "M.", "non-dropping-particle" : "", "parse-names" : false, "suffix" : "" }, { "dropping-particle" : "", "family" : "Howarth", "given" : "C.", "non-dropping-particle" : "", "parse-names" : false, "suffix" : "" }, { "dropping-particle" : "", "family" : "Larson", "given" : "L.", "non-dropping-particle" : "", "parse-names" : false, "suffix" : "" }, { "dropping-particle" : "", "family" : "Luoma", "given" : "S.", "non-dropping-particle" : "", "parse-names" : false, "suffix" : "" }, { "dropping-particle" : "", "family" : "White", "given" : "J.", "non-dropping-particle" : "", "parse-names" : false, "suffix" : "" }, { "dropping-particle" : "", "family" : "Kodira", "given" : "C.", "non-dropping-particle" : "", "parse-names" : false, "suffix" : "" }, { "dropping-particle" : "", "family" : "Zeng", "given" : "Q.", "non-dropping-particle" : "", "parse-names" : false, "suffix" : "" }, { "dropping-particle" : "", "family" : "Oleary", "given" : "S.", "non-dropping-particle" : "", "parse-names" : false, "suffix" : "" }, { "dropping-particle" : "", "family" : "Yandava", "given" : "C.", "non-dropping-particle" : "", "parse-names" : false, "suffix" : "" }, { "dropping-particle" : "", "family" : "Alvarado", "given" : "L.", "non-dropping-particle" : "", "parse-names" : false, "suffix" : "" }, { "dropping-particle" : "", "family" : "Wirth", "given" : "D.", "non-dropping-particle" : "", "parse-names" : false, "suffix" : "" }, { "dropping-particle" : "", "family" : "Volkman", "given" : "S.", "non-dropping-particle" : "", "parse-names" : false, "suffix" : "" }, { "dropping-particle" : "", "family" : "Hartl", "given" : "D.", "non-dropping-particle" : "", "parse-names" : false, "suffix" : "" } ], "id" : "ITEM-1", "issued" : { "date-parts" : [ [ "2006" ] ] }, "publisher" : "Broad Institute of MIT and Harvard, 320 Charles Street, Cambridge, MA 02141, USA", "title" : "Plasmodium falciparum HB3, whole genome shotgun sequencing project", "type" : "article" }, "uris" : [ "http://www.mendeley.com/documents/?uuid=7895a28e-9213-4a63-a57e-04d3b96c346b" ] } ], "mendeley" : { "formattedCitation" : "(Birren et al. 2006)", "plainTextFormattedCitation" : "(Birren et al. 2006)", "previouslyFormattedCitation" : "(Birren et al. 2006)" }, "properties" : { "noteIndex" : 0 }, "schema" : "https://github.com/citation-style-language/schema/raw/master/csl-citation.json" }</w:instrText>
-      </w:r>
-      <w:r>
-        <w:fldChar w:fldCharType="separate"/>
-      </w:r>
-      <w:r>
-        <w:rPr>
-          <w:noProof/>
-        </w:rPr>
-        <w:t>(Birren et al. 2006)</w:t>
-      </w:r>
-      <w:r>
-        <w:fldChar w:fldCharType="end"/>
-      </w:r>
-      <w:r>
-        <w:t xml:space="preserve"> and HB3 gene sequences we </w:t>
-      </w:r>
-      <w:r>
-        <w:t xml:space="preserve">estimated that </w:t>
-      </w:r>
-      <w:r>
-        <w:t xml:space="preserve">SNP FDR is sufficiently low for this purpose, </w:t>
-      </w:r>
-      <w:r>
-        <w:t>and</w:t>
-      </w:r>
-      <w:r>
-        <w:t xml:space="preserve"> INDEL FDR is </w:t>
-      </w:r>
-      <w:r>
-        <w:t xml:space="preserve">acceptable albeit </w:t>
-      </w:r>
-      <w:r>
-        <w:t xml:space="preserve">higher than has been achieved in </w:t>
-      </w:r>
-      <w:r>
-        <w:t>some</w:t>
-      </w:r>
-      <w:r>
-        <w:t xml:space="preserve"> studies of other organisms. </w:t>
-      </w:r>
-      <w:r>
-        <w:t>The INDEL FDR</w:t>
-      </w:r>
-      <w:r>
-        <w:t xml:space="preserve"> seems at odds with the fact that inheritance of SNP and INDEL alleles was highly concordant in all three crosses, and INDEL genotypes were almost perfectly reproducible across multiple </w:t>
-      </w:r>
-      <w:r>
-        <w:t>biological</w:t>
-      </w:r>
-      <w:r>
-        <w:t xml:space="preserve"> </w:t>
-      </w:r>
-      <w:r>
-        <w:t>replicates. I</w:t>
-      </w:r>
-      <w:r>
-        <w:t xml:space="preserve">f we relaxed </w:t>
-      </w:r>
-      <w:r>
-        <w:t xml:space="preserve">the </w:t>
-      </w:r>
-      <w:r>
-        <w:t xml:space="preserve">FDR </w:t>
-      </w:r>
-      <w:r>
-        <w:t>matching condition to require only that variants match</w:t>
-      </w:r>
-      <w:r>
-        <w:t xml:space="preserve"> type and position, estimated </w:t>
-      </w:r>
-      <w:r>
-        <w:t xml:space="preserve">INDEL </w:t>
-      </w:r>
-      <w:r>
-        <w:t>FDR for the alignmen</w:t>
-      </w:r>
-      <w:r>
-        <w:t>t-based method was reduced to 5.3</w:t>
-      </w:r>
-      <w:r>
-        <w:t>-</w:t>
-      </w:r>
-      <w:r>
-        <w:t>6.2</w:t>
-      </w:r>
-      <w:r>
-        <w:t xml:space="preserve">%. The mismatching alleles were always STR INDELs with the correct type (insertion/deletion) and repeat unit (e.g., “AT”) but an incorrect allele length. This </w:t>
-      </w:r>
-      <w:r>
-        <w:t>could</w:t>
-      </w:r>
-      <w:r>
-        <w:t xml:space="preserve"> indicate a tendency for the alignment-based method to </w:t>
-      </w:r>
-      <w:r>
-        <w:t xml:space="preserve">systematically </w:t>
-      </w:r>
-      <w:r>
-        <w:t xml:space="preserve">miscall STR allele length. </w:t>
-      </w:r>
-      <w:r>
-        <w:t>S</w:t>
-      </w:r>
-      <w:r>
-        <w:t xml:space="preserve">ome of these mismatches could also be due to genetic variation between HB3 clones with different culturing histories. </w:t>
-      </w:r>
-      <w:r>
-        <w:t>W</w:t>
-      </w:r>
-      <w:r>
-        <w:t xml:space="preserve">e </w:t>
-      </w:r>
-      <w:r>
-        <w:t xml:space="preserve">also </w:t>
-      </w:r>
-      <w:r>
-        <w:t xml:space="preserve">noted considerable discordance between the HB3 draft assembly and </w:t>
+        <w:t xml:space="preserve">however </w:t>
+      </w:r>
+      <w:r>
+        <w:t>we observe</w:t>
+      </w:r>
+      <w:r>
+        <w:t>d</w:t>
+      </w:r>
+      <w:r>
+        <w:t xml:space="preserve"> recombination events</w:t>
+      </w:r>
+      <w:r>
+        <w:t xml:space="preserve"> frequently in </w:t>
       </w:r>
       <w:r>
         <w:lastRenderedPageBreak/>
-        <w:t>published gene sequences regarding INDELs</w:t>
-      </w:r>
-      <w:r>
-        <w:t>. A</w:t>
-      </w:r>
-      <w:r>
-        <w:t>lthough the draft assembly seemed generally more concordant with our variant calls</w:t>
-      </w:r>
-      <w:r>
-        <w:t xml:space="preserve"> at the 32 genes examined</w:t>
-      </w:r>
-      <w:r>
-        <w:t xml:space="preserve">, this was not </w:t>
-      </w:r>
-      <w:r>
-        <w:t xml:space="preserve">always the case, and we suspect both </w:t>
-      </w:r>
-      <w:r>
-        <w:t xml:space="preserve">the draft assembly and </w:t>
-      </w:r>
-      <w:r>
-        <w:t xml:space="preserve">published </w:t>
-      </w:r>
-      <w:r>
-        <w:t xml:space="preserve">gene sequences </w:t>
-      </w:r>
-      <w:r>
-        <w:t xml:space="preserve">contain INDEL errors. These </w:t>
-      </w:r>
-      <w:r>
-        <w:t>findings</w:t>
-      </w:r>
-      <w:r>
-        <w:t xml:space="preserve"> highlight the need for multiple </w:t>
-      </w:r>
-      <w:r>
-        <w:rPr>
-          <w:i/>
-        </w:rPr>
-        <w:t>P. falciparum</w:t>
-      </w:r>
-      <w:r>
-        <w:t xml:space="preserve"> genomes </w:t>
-      </w:r>
-      <w:r>
-        <w:t xml:space="preserve">fully </w:t>
-      </w:r>
-      <w:r>
-        <w:t>assembled to the same quality as the current 3D7 reference, so that methods for calling all</w:t>
-      </w:r>
-      <w:r>
-        <w:t xml:space="preserve"> types</w:t>
-      </w:r>
-      <w:r>
-        <w:t xml:space="preserve"> of polymorphism can be accurately evaluated. </w:t>
-      </w:r>
-    </w:p>
-    <w:p>
-      <w:r>
-        <w:t xml:space="preserve">We found that INDELs were exceptionally abundant in non-coding regions and displayed a specific pattern of abundance relative to the position of predicted core promoters. </w:t>
-      </w:r>
-      <w:r>
-        <w:t>Repeat length varia</w:t>
-      </w:r>
-      <w:r>
-        <w:t>tions within regulatory regions</w:t>
-      </w:r>
-      <w:r>
-        <w:t xml:space="preserve"> have been found in other species and shown to affect gene activity </w:t>
-      </w:r>
-      <w:r>
-        <w:fldChar w:fldCharType="begin" w:fldLock="1"/>
-      </w:r>
-      <w:r>
-        <w:instrText>ADDIN CSL_CITATION { "citationItems" : [ { "id" : "ITEM-1", "itemData" : { "ISSN" : "0962-1083", "PMID" : "12453231", "abstract" : "Microsatellites, or tandem simple sequence repeats (SSR), are abundant across genomes and show high levels of polymorphism. SSR genetic and evolutionary mechanisms remain controversial. Here we attempt to summarize the available data related to SSR distribution in coding and noncoding regions of genomes and SSR functional importance. Numerous lines of evidence demonstrate that SSR genomic distribution is nonrandom. Random expansions or contractions appear to be selected against for at least part of SSR loci, presumably because of their effect on chromatin organization, regulation of gene activity, recombination, DNA replication, cell cycle, mismatch repair system, etc. This review also discusses the role of two putative mutational mechanisms, replication slippage and recombination, and their interaction in SSR variation.", "author" : [ { "dropping-particle" : "", "family" : "Li", "given" : "You-Chun", "non-dropping-particle" : "", "parse-names" : false, "suffix" : "" }, { "dropping-particle" : "", "family" : "Korol", "given" : "Abraham B", "non-dropping-particle" : "", "parse-names" : false, "suffix" : "" }, { "dropping-particle" : "", "family" : "Fahima", "given" : "Tzion", "non-dropping-particle" : "", "parse-names" : false, "suffix" : "" }, { "dropping-particle" : "", "family" : "Beiles", "given" : "Avigdor", "non-dropping-particle" : "", "parse-names" : false, "suffix" : "" }, { "dropping-particle" : "", "family" : "Nevo", "given" : "Eviatar", "non-dropping-particle" : "", "parse-names" : false, "suffix" : "" } ], "container-title" : "Molecular ecology", "id" : "ITEM-1", "issue" : "12", "issued" : { "date-parts" : [ [ "2002", "12" ] ] }, "note" : "Review of microsatellite variation across various species. Includes examples of how length variation within microsatellites impacts on gene regulation.", "page" : "2453-65", "title" : "Microsatellites: genomic distribution, putative functions and mutational mechanisms: a review.", "type" : "article-journal", "volume" : "11" }, "uris" : [ "http://www.mendeley.com/documents/?uuid=ba9828d6-0436-4be7-b6b5-447cd18821fb" ] }, { "id" : "ITEM-2", "itemData" : { "DOI" : "10.1186/gb-2013-14-9-r97", "ISSN" : "1465-6914", "PMID" : "24025428", "abstract" : "BACKGROUND: Candida albicans is a ubiquitous opportunistic fungal pathogen that afflicts immunocompromised human hosts. With rare and transient exceptions the yeast is diploid, yet despite its clinical relevance the respective sequences of its two homologous chromosomes have not been completely resolved. RESULTS: We construct a phased diploid genome assembly by deep sequencing a standard laboratory wild-type strain and a panel of strains homozygous for particular chromosomes. The assembly has 700-fold coverage on average,allowing extensive revision and expansion of the number of known SNPs and indels. This phased genome significantly enhances the sensitivity and specificity of allele-specific expression measurements by enabling pooling and cross-validation of signal across multiple polymorphic sites. Additionally, the diploid assembly reveals pervasive and unexpected patterns in allelic differences between homologous chromosomes. Firstly, we see striking clustering of indels, concentrated primarily in the repeat sequences in promoters. Secondly, both indels and their repeat-sequence substrate are enriched near replication origins. Finally, we reveal an intimate link between repeat sequences and indels, which argues that repeat length is under selective pressure for most eukaryotes. This connection is described by a concise one-parameter model that explains repeat-sequence abundance in C. albicans as a function of the indel rate,and provides a general framework to interpret repeat abundance in species ranging from bacteria to humans. CONCLUSIONS: The phased genome assembly and insights into repeat plasticity will be valuable for better understanding allele-specific phenomena and genome evolution.", "author" : [ { "dropping-particle" : "", "family" : "Muzzey", "given" : "Dale", "non-dropping-particle" : "", "parse-names" : false, "suffix" : "" }, { "dropping-particle" : "", "family" : "Schwartz", "given" : "Katja", "non-dropping-particle" : "", "parse-names" : false, "suffix" : "" }, { "dropping-particle" : "", "family" : "Weissman", "given" : "Jonathan S", "non-dropping-particle" : "", "parse-names" : false, "suffix" : "" }, { "dropping-particle" : "", "family" : "Sherlock", "given" : "Gavin", "non-dropping-particle" : "", "parse-names" : false, "suffix" : "" } ], "container-title" : "Genome biology", "id" : "ITEM-2", "issue" : "9", "issued" : { "date-parts" : [ [ "2013", "1" ] ] }, "page" : "R97", "title" : "Assembly of a phased diploid Candida albicans genome facilitates allele-specific measurements and provides a simple model for repeat and indel structure.", "type" : "article-journal", "volume" : "14" }, "uris" : [ "http://www.mendeley.com/documents/?uuid=c66dd199-a663-4ff3-bb90-a040b7305af3" ] } ], "mendeley" : { "formattedCitation" : "(Li et al. 2002; Muzzey et al. 2013)", "plainTextFormattedCitation" : "(Li et al. 2002; Muzzey et al. 2013)", "previouslyFormattedCitation" : "(Li et al. 2002; Muzzey et al. 2013)" }, "properties" : { "noteIndex" : 0 }, "schema" : "https://github.com/citation-style-language/schema/raw/master/csl-citation.json" }</w:instrText>
-      </w:r>
-      <w:r>
-        <w:fldChar w:fldCharType="separate"/>
-      </w:r>
-      <w:r>
-        <w:rPr>
-          <w:noProof/>
-        </w:rPr>
-        <w:t>(Li et al. 2002; Muzzey et al. 2013)</w:t>
-      </w:r>
-      <w:r>
-        <w:fldChar w:fldCharType="end"/>
-      </w:r>
-      <w:r>
-        <w:t xml:space="preserve">. Using the HB3xDd2 cross, </w:t>
-      </w:r>
-      <w:r>
-        <w:fldChar w:fldCharType="begin" w:fldLock="1"/>
-      </w:r>
-      <w:r>
-        <w:instrText>ADDIN CSL_CITATION { "citationItems" : [ { "id" : "ITEM-1", "itemData" : { "DOI" : "10.1371/journal.pbio.0060238", "ISSN" : "1545-7885", "PMID" : "18828674", "abstract" : "The determinants of transcriptional regulation in malaria parasites remain elusive. The presence of a well-characterized gene expression cascade shared by different Plasmodium falciparum strains could imply that transcriptional regulation and its natural variation do not contribute significantly to the evolution of parasite drug resistance. To clarify the role of transcriptional variation as a source of stain-specific diversity in the most deadly malaria species and to find genetic loci that dictate variations in gene expression, we examined genome-wide expression level polymorphisms (ELPs) in a genetic cross between phenotypically distinct parasite clones. Significant variation in gene expression is observed through direct co-hybridizations of RNA from different P. falciparum clones. Nearly 18% of genes were regulated by a significant expression quantitative trait locus. The genetic determinants of most of these ELPs resided in hotspots that are physically distant from their targets. The most prominent regulatory locus, influencing 269 transcripts, coincided with a Chromosome 5 amplification event carrying the drug resistance gene, pfmdr1, and 13 other genes. Drug selection pressure in the Dd2 parental clone lineage led not only to a copy number change in the pfmdr1 gene but also to an increased copy number of putative neighboring regulatory factors that, in turn, broadly influence the transcriptional network. Previously unrecognized transcriptional variation, controlled by polymorphic regulatory genes and possibly master regulators within large copy number variants, contributes to sweeping phenotypic evolution in drug-resistant malaria parasites.", "author" : [ { "dropping-particle" : "", "family" : "Gonzales", "given" : "Joseph M", "non-dropping-particle" : "", "parse-names" : false, "suffix" : "" }, { "dropping-particle" : "", "family" : "Patel", "given" : "Jigar J", "non-dropping-particle" : "", "parse-names" : false, "suffix" : "" }, { "dropping-particle" : "", "family" : "Ponmee", "given" : "Napawan", "non-dropping-particle" : "", "parse-names" : false, "suffix" : "" }, { "dropping-particle" : "", "family" : "Jiang", "given" : "Lei", "non-dropping-particle" : "", "parse-names" : false, "suffix" : "" }, { "dropping-particle" : "", "family" : "Tan", "given" : "Asako", "non-dropping-particle" : "", "parse-names" : false, "suffix" : "" }, { "dropping-particle" : "", "family" : "Maher", "given" : "Steven P", "non-dropping-particle" : "", "parse-names" : false, "suffix" : "" }, { "dropping-particle" : "", "family" : "Wuchty", "given" : "Stefan", "non-dropping-particle" : "", "parse-names" : false, "suffix" : "" }, { "dropping-particle" : "", "family" : "Rathod", "given" : "Pradipsinh K", "non-dropping-particle" : "", "parse-names" : false, "suffix" : "" }, { "dropping-particle" : "", "family" : "Ferdig", "given" : "Michael T", "non-dropping-particle" : "", "parse-names" : false, "suffix" : "" } ], "container-title" : "PLoS biology", "id" : "ITEM-1", "issue" : "9", "issued" : { "date-parts" : [ [ "2008", "9", "30" ] ] }, "note" : "eQTL study in HB3 x Dd2, showing amplification of mdr1 as a trans-acting regulatory hotspot.", "page" : "e238", "title" : "Regulatory hotspots in the malaria parasite genome dictate transcriptional variation.", "type" : "article-journal", "volume" : "6" }, "uris" : [ "http://www.mendeley.com/documents/?uuid=b81b25e5-7694-497d-b072-1d71b8772823" ] } ], "mendeley" : { "formattedCitation" : "(Gonzales et al. 2008)", "manualFormatting" : "Gonzales et al. (2008)", "plainTextFormattedCitation" : "(Gonzales et al. 2008)", "previouslyFormattedCitation" : "(Gonzales et al. 2008)" }, "properties" : { "noteIndex" : 0 }, "schema" : "https://github.com/citation-style-language/schema/raw/master/csl-citation.json" }</w:instrText>
-      </w:r>
-      <w:r>
-        <w:fldChar w:fldCharType="separate"/>
-      </w:r>
-      <w:r>
-        <w:rPr>
-          <w:noProof/>
-        </w:rPr>
-        <w:t xml:space="preserve">Gonzales et al. </w:t>
-      </w:r>
-      <w:r>
-        <w:rPr>
-          <w:noProof/>
-        </w:rPr>
-        <w:t>(</w:t>
-      </w:r>
-      <w:r>
-        <w:rPr>
-          <w:noProof/>
-        </w:rPr>
-        <w:t>2008)</w:t>
-      </w:r>
-      <w:r>
-        <w:fldChar w:fldCharType="end"/>
-      </w:r>
-      <w:r>
-        <w:t xml:space="preserve"> showed that both </w:t>
-      </w:r>
-      <w:r>
-        <w:rPr>
-          <w:i/>
-        </w:rPr>
-        <w:t xml:space="preserve">cis </w:t>
-      </w:r>
-      <w:r>
-        <w:t xml:space="preserve">and </w:t>
-      </w:r>
-      <w:r>
-        <w:rPr>
-          <w:i/>
-        </w:rPr>
-        <w:t xml:space="preserve">trans </w:t>
-      </w:r>
-      <w:r>
-        <w:t xml:space="preserve">genetic variation influences gene expression in </w:t>
-      </w:r>
-      <w:r>
-        <w:rPr>
-          <w:i/>
-        </w:rPr>
-        <w:t>P. falciparum</w:t>
-      </w:r>
-      <w:r>
-        <w:t xml:space="preserve">, including a major </w:t>
-      </w:r>
-      <w:r>
-        <w:rPr>
-          <w:i/>
-        </w:rPr>
-        <w:t>trans</w:t>
-      </w:r>
-      <w:r>
-        <w:t xml:space="preserve"> regulatory hotspot coinciding with the amplification spanning </w:t>
-      </w:r>
-      <w:r>
-        <w:rPr>
-          <w:i/>
-        </w:rPr>
-        <w:t>mdr1.</w:t>
-      </w:r>
-      <w:r>
-        <w:t xml:space="preserve"> </w:t>
-      </w:r>
-      <w:r>
-        <w:t>Variation in gene regulation could affect clinically relevant phenotypes including drug sensi</w:t>
-      </w:r>
-      <w:r>
-        <w:t xml:space="preserve">tivity, e.g., </w:t>
-      </w:r>
-      <w:r>
-        <w:fldChar w:fldCharType="begin" w:fldLock="1"/>
-      </w:r>
-      <w:r>
-        <w:instrText>ADDIN CSL_CITATION { "citationItems" : [ { "id" : "ITEM-1", "itemData" : { "DOI" : "10.1111/mmi.12505", "ISSN" : "1365-2958", "PMID" : "24372851", "abstract" : "Drug resistance in Plasmodium falciparum remains a challenge for the malaria eradication programmes around the world. With the emergence of artemisinin resistance, the efficacy of the partner drugs in the artemisinin combination therapies (ACT) that include quinoline-based drugs is becoming critical. So far only few resistance markers have been identified from which only two transmembrane transporters namely PfMDR1 (an ATP-binding cassette transporter) and PfCRT (a drug-metabolite transporter) have been experimentally verified. Another P. falciparum transporter, the ATP-binding cassette containing multidrug resistance-associated protein (PfMRP2) represents an additional possible factor of drug resistance in P. falciparum. In this study, we identified a parasite clone that is derived from the 3D7 P. falciparum strain and shows increased resistance to chloroquine, mefloquine and quinine through the trophozoite and schizont stages. We demonstrate that the resistance phenotype is caused by a 4.1 kb deletion in the 5' upstream region of the pfmrp2 gene that leads to an alteration in the pfmrp2 transcription and thus increased level of PfMRP2 protein. These results also suggest the importance of putative promoter elements in regulation of gene expression during the P. falciparum intra-erythrocytic developmental cycle and the potential of genetic polymorphisms within these regions to underlie drug resistance.", "author" : [ { "dropping-particle" : "", "family" : "Mok", "given" : "Sachel", "non-dropping-particle" : "", "parse-names" : false, "suffix" : "" }, { "dropping-particle" : "", "family" : "Liong", "given" : "Kek-Yee", "non-dropping-particle" : "", "parse-names" : false, "suffix" : "" }, { "dropping-particle" : "", "family" : "Lim", "given" : "Eng-How", "non-dropping-particle" : "", "parse-names" : false, "suffix" : "" }, { "dropping-particle" : "", "family" : "Huang", "given" : "Ximei", "non-dropping-particle" : "", "parse-names" : false, "suffix" : "" }, { "dropping-particle" : "", "family" : "Zhu", "given" : "Lei", "non-dropping-particle" : "", "parse-names" : false, "suffix" : "" }, { "dropping-particle" : "", "family" : "Preiser", "given" : "Peter Rainer", "non-dropping-particle" : "", "parse-names" : false, "suffix" : "" }, { "dropping-particle" : "", "family" : "Bozdech", "given" : "Zbynek", "non-dropping-particle" : "", "parse-names" : false, "suffix" : "" } ], "container-title" : "Molecular microbiology", "id" : "ITEM-1", "issue" : "5", "issued" : { "date-parts" : [ [ "2014", "3" ] ] }, "page" : "918-34", "title" : "Structural polymorphism in the promoter of pfmrp2 confers Plasmodium falciparum tolerance to quinoline drugs.", "type" : "article-journal", "volume" : "91" }, "uris" : [ "http://www.mendeley.com/documents/?uuid=cdc5efc2-b6d3-44a6-b29b-87b42a2795eb" ] } ], "mendeley" : { "formattedCitation" : "(Mok et al. 2014)", "manualFormatting" : "Mok et al. (2014)", "plainTextFormattedCitation" : "(Mok et al. 2014)", "previouslyFormattedCitation" : "(Mok et al. 2014)" }, "properties" : { "noteIndex" : 0 }, "schema" : "https://github.com/citation-style-language/schema/raw/master/csl-citation.json" }</w:instrText>
-      </w:r>
-      <w:r>
-        <w:fldChar w:fldCharType="separate"/>
-      </w:r>
-      <w:r>
-        <w:rPr>
-          <w:noProof/>
-        </w:rPr>
-        <w:t xml:space="preserve">Mok et al. </w:t>
-      </w:r>
-      <w:r>
-        <w:rPr>
-          <w:noProof/>
-        </w:rPr>
-        <w:t>(</w:t>
-      </w:r>
-      <w:r>
-        <w:rPr>
-          <w:noProof/>
-        </w:rPr>
-        <w:t>2014)</w:t>
-      </w:r>
-      <w:r>
-        <w:fldChar w:fldCharType="end"/>
-      </w:r>
-      <w:r>
-        <w:t xml:space="preserve"> found that deletion of a promoter upstream of </w:t>
-      </w:r>
-      <w:r>
-        <w:rPr>
-          <w:i/>
-        </w:rPr>
-        <w:t>pfmrp2</w:t>
-      </w:r>
-      <w:r>
-        <w:t xml:space="preserve"> altered sensitivity to </w:t>
-      </w:r>
-      <w:proofErr w:type="spellStart"/>
-      <w:r>
-        <w:t>quinoline</w:t>
-      </w:r>
-      <w:proofErr w:type="spellEnd"/>
-      <w:r>
-        <w:t xml:space="preserve"> drugs. Further experimental work is required to explore the impact of non-coding variation in </w:t>
-      </w:r>
-      <w:r>
-        <w:rPr>
-          <w:i/>
-        </w:rPr>
-        <w:t>P. falciparum</w:t>
-      </w:r>
-      <w:r>
-        <w:t>.</w:t>
-      </w:r>
-    </w:p>
-    <w:p>
-      <w:r>
-        <w:rPr>
-          <w:i/>
-        </w:rPr>
-        <w:t>P. falciparum</w:t>
-      </w:r>
-      <w:r>
-        <w:t xml:space="preserve"> is a sexually reproducing eukaryotic pathogen, and these crosses </w:t>
-      </w:r>
-      <w:r>
-        <w:t>provided the first demonstration</w:t>
-      </w:r>
-      <w:r>
-        <w:t xml:space="preserve"> that parasites undergo meiotic recombination whilst in the mosquito </w:t>
-      </w:r>
-      <w:r>
-        <w:fldChar w:fldCharType="begin" w:fldLock="1"/>
-      </w:r>
-      <w:r>
-        <w:instrText>ADDIN CSL_CITATION { "citationItems" : [ { "id" : "ITEM-1", "itemData" : { "ISSN" : "0036-8075", "PMID" : "3299700", "abstract" : "Malaria parasites are haploid for most of their life cycle, with zygote formation and meiosis occurring during the mosquito phase of development. The parasites can be analyzed genetically by transmitting mixtures of cloned parasites through mosquitoes to permit cross-fertilization of gametes to occur. A cross was made between two clones of Plasmodium falciparum differing in enzymes, drug sensitivity, antigens, and chromosome patterns. Parasites showing recombination between the parent clone markers were detected at a high frequency. Novel forms of certain chromosomes, detected by pulsed-field gradient gel electrophoresis, were produced readily, showing that extensive rearrangements occur in the parasite genome after cross-fertilization. Since patients are frequently infected with mixtures of genetically distinct parasites, mosquito transmission is likely to provide the principal mechanisms for generating parasites with novel genotypes.", "author" : [ { "dropping-particle" : "", "family" : "Walliker", "given" : "D", "non-dropping-particle" : "", "parse-names" : false, "suffix" : "" }, { "dropping-particle" : "", "family" : "Quakyi", "given" : "I A", "non-dropping-particle" : "", "parse-names" : false, "suffix" : "" }, { "dropping-particle" : "", "family" : "Wellems", "given" : "T E", "non-dropping-particle" : "", "parse-names" : false, "suffix" : "" }, { "dropping-particle" : "", "family" : "McCutchan", "given" : "T F", "non-dropping-particle" : "", "parse-names" : false, "suffix" : "" }, { "dropping-particle" : "", "family" : "Szarfman", "given" : "A", "non-dropping-particle" : "", "parse-names" : false, "suffix" : "" }, { "dropping-particle" : "", "family" : "London", "given" : "W T", "non-dropping-particle" : "", "parse-names" : false, "suffix" : "" }, { "dropping-particle" : "", "family" : "Corcoran", "given" : "L M", "non-dropping-particle" : "", "parse-names" : false, "suffix" : "" }, { "dropping-particle" : "", "family" : "Burkot", "given" : "T R", "non-dropping-particle" : "", "parse-names" : false, "suffix" : "" }, { "dropping-particle" : "", "family" : "Carter", "given" : "R", "non-dropping-particle" : "", "parse-names" : false, "suffix" : "" } ], "container-title" : "Science (New York, N.Y.)", "id" : "ITEM-1", "issue" : "4809", "issued" : { "date-parts" : [ [ "1987", "6", "26" ] ] }, "note" : "Original paper describing the 3D7 x HB3 cross.", "page" : "1661-6", "title" : "Genetic analysis of the human malaria parasite Plasmodium falciparum.", "type" : "article-journal", "volume" : "236" }, "uris" : [ "http://www.mendeley.com/documents/?uuid=48bc9a3a-5934-4eb4-b2de-2116210cba31" ] } ], "mendeley" : { "formattedCitation" : "(Walliker et al. 1987)", "plainTextFormattedCitation" : "(Walliker et al. 1987)", "previouslyFormattedCitation" : "(Walliker et al. 1987)" }, "properties" : { "noteIndex" : 0 }, "schema" : "https://github.com/citation-style-language/schema/raw/master/csl-citation.json" }</w:instrText>
-      </w:r>
-      <w:r>
-        <w:fldChar w:fldCharType="separate"/>
-      </w:r>
-      <w:r>
-        <w:rPr>
-          <w:noProof/>
-        </w:rPr>
-        <w:t>(Walliker et al. 1987)</w:t>
-      </w:r>
-      <w:r>
-        <w:fldChar w:fldCharType="end"/>
-      </w:r>
-      <w:r>
-        <w:t xml:space="preserve">. </w:t>
-      </w:r>
-      <w:r>
-        <w:t xml:space="preserve">We combined </w:t>
-      </w:r>
-      <w:r>
-        <w:t>data from all three crosses</w:t>
-      </w:r>
-      <w:r>
-        <w:t xml:space="preserve"> </w:t>
-      </w:r>
-      <w:r>
-        <w:t xml:space="preserve">to estimate a </w:t>
-      </w:r>
-      <w:r>
-        <w:t>CO recombination rate in the range 12.7-14.3 kb/</w:t>
-      </w:r>
-      <w:proofErr w:type="spellStart"/>
-      <w:r>
-        <w:t>cM</w:t>
-      </w:r>
-      <w:proofErr w:type="spellEnd"/>
-      <w:r>
-        <w:t xml:space="preserve"> </w:t>
-      </w:r>
-      <w:r>
-        <w:t>in close agreeme</w:t>
-      </w:r>
-      <w:r>
-        <w:t xml:space="preserve">nt with previous studies </w:t>
-      </w:r>
-      <w:r>
-        <w:fldChar w:fldCharType="begin" w:fldLock="1"/>
-      </w:r>
-      <w:r>
-        <w:instrText>ADDIN CSL_CITATION { "citationItems" : [ { "id" : "ITEM-1", "itemData" : { "DOI" : "10.1186/gb-2011-12-4-r33", "ISSN" : "1465-6914", "PMID" : "21463505", "abstract" : "BACKGROUND: The human malaria parasite Plasmodium falciparum survives pressures from the host immune system and antimalarial drugs by modifying its genome. Genetic recombination and nucleotide substitution are the two major mechanisms that the parasite employs to generate genome diversity. A better understanding of these mechanisms may provide important information for studying parasite evolution, immune evasion and drug resistance. RESULTS: Here, we used a high-density tiling array to estimate the genetic recombination rate among 32 progeny of a P. falciparum genetic cross (7G8 \u00d7 GB4). We detected 638 recombination events and constructed a high-resolution genetic map. Comparing genetic and physical maps, we obtained an overall recombination rate of 9.6 kb per centimorgan and identified 54 candidate recombination hotspots. Similar to centromeres in other organisms, the sequences of P. falciparum centromeres are found in chromosome regions largely devoid of recombination activity. Motifs enriched in hotspots were also identified, including a 12-bp G/C-rich motif with 3-bp periodicity that may interact with a protein containing 11 predicted zinc finger arrays. CONCLUSIONS: These results show that the P. falciparum genome has a high recombination rate, although it also follows the overall rule of meiosis in eukaryotes with an average of approximately one crossover per chromosome per meiosis. GC-rich repetitive motifs identified in the hotspot sequences may play a role in the high recombination rate observed. The lack of recombination activity in centromeric regions is consistent with the observations of reduced recombination near the centromeres of other organisms.", "author" : [ { "dropping-particle" : "", "family" : "Jiang", "given" : "Hongying", "non-dropping-particle" : "", "parse-names" : false, "suffix" : "" }, { "dropping-particle" : "", "family" : "Li", "given" : "Na", "non-dropping-particle" : "", "parse-names" : false, "suffix" : "" }, { "dropping-particle" : "", "family" : "Gopalan", "given" : "Vivek", "non-dropping-particle" : "", "parse-names" : false, "suffix" : "" }, { "dropping-particle" : "", "family" : "Zilversmit", "given" : "Martine M", "non-dropping-particle" : "", "parse-names" : false, "suffix" : "" }, { "dropping-particle" : "", "family" : "Varma", "given" : "Sudhir", "non-dropping-particle" : "", "parse-names" : false, "suffix" : "" }, { "dropping-particle" : "", "family" : "Nagarajan", "given" : "Vijayaraj", "non-dropping-particle" : "", "parse-names" : false, "suffix" : "" }, { "dropping-particle" : "", "family" : "Li", "given" : "Jian", "non-dropping-particle" : "", "parse-names" : false, "suffix" : "" }, { "dropping-particle" : "", "family" : "Mu", "given" : "Jianbing", "non-dropping-particle" : "", "parse-names" : false, "suffix" : "" }, { "dropping-particle" : "", "family" : "Hayton", "given" : "Karen", "non-dropping-particle" : "", "parse-names" : false, "suffix" : "" }, { "dropping-particle" : "", "family" : "Henschen", "given" : "Bruce", "non-dropping-particle" : "", "parse-names" : false, "suffix" : "" }, { "dropping-particle" : "", "family" : "Yi", "given" : "Ming", "non-dropping-particle" : "", "parse-names" : false, "suffix" : "" }, { "dropping-particle" : "", "family" : "Stephens", "given" : "Robert", "non-dropping-particle" : "", "parse-names" : false, "suffix" : "" }, { "dropping-particle" : "", "family" : "McVean", "given" : "Gilean", "non-dropping-particle" : "", "parse-names" : false, "suffix" : "" }, { "dropping-particle" : "", "family" : "Awadalla", "given" : "Philip", "non-dropping-particle" : "", "parse-names" : false, "suffix" : "" }, { "dropping-particle" : "", "family" : "Wellems", "given" : "Thomas E", "non-dropping-particle" : "", "parse-names" : false, "suffix" : "" }, { "dropping-particle" : "", "family" : "Su", "given" : "Xin-zhuan", "non-dropping-particle" : "", "parse-names" : false, "suffix" : "" } ], "container-title" : "Genome biology", "id" : "ITEM-1", "issue" : "4", "issued" : { "date-parts" : [ [ "2011", "1" ] ] }, "page" : "R33", "title" : "High recombination rates and hotspots in a Plasmodium falciparum genetic cross.", "type" : "article-journal", "volume" : "12" }, "uris" : [ "http://www.mendeley.com/documents/?uuid=539d2d91-46b1-442c-b7db-19dbac6d8412" ] }, { "id" : "ITEM-2", "itemData" : { "DOI" : "10.1016/j.ijpara.2012.03.004", "ISSN" : "1879-0135", "PMID" : "22475816", "abstract" : "We review the principles of linkage analysis of experimental genetic crosses and their application to Plasmodium falciparum. Three experimental genetic crosses have been performed using the human malaria parasite P. falciparum. Linkage analysis of the progeny of these crosses has been used to identify parasite genes important in phenotypes such as drug resistance, parasite growth and virulence, and transmission to mosquitoes. The construction and analysis of genetic maps has been used to characterise recombination rates across the parasite genome and to identify hotspots of recombination.", "author" : [ { "dropping-particle" : "", "family" : "Ranford-Cartwright", "given" : "Lisa C", "non-dropping-particle" : "", "parse-names" : false, "suffix" : "" }, { "dropping-particle" : "", "family" : "Mwangi", "given" : "Jonathan M", "non-dropping-particle" : "", "parse-names" : false, "suffix" : "" } ], "container-title" : "International journal for parasitology", "id" : "ITEM-2", "issue" : "6", "issued" : { "date-parts" : [ [ "2012", "5", "15" ] ] }, "page" : "529-34", "title" : "Analysis of malaria parasite phenotypes using experimental genetic crosses of Plasmodium falciparum.", "type" : "article-journal", "volume" : "42" }, "uris" : [ "http://www.mendeley.com/documents/?uuid=8037680b-fd71-46fd-aed8-3319f89ad416" ] } ], "mendeley" : { "formattedCitation" : "(Jiang et al. 2011; Ranford-Cartwright &amp; Mwangi 2012)", "plainTextFormattedCitation" : "(Jiang et al. 2011; Ranford-Cartwright &amp; Mwangi 2012)", "previouslyFormattedCitation" : "(Jiang et al. 2011; Ranford-Cartwright &amp; Mwangi 2012)" }, "properties" : { "noteIndex" : 0 }, "schema" : "https://github.com/citation-style-language/schema/raw/master/csl-citation.json" }</w:instrText>
-      </w:r>
-      <w:r>
-        <w:fldChar w:fldCharType="separate"/>
-      </w:r>
-      <w:r>
-        <w:rPr>
-          <w:noProof/>
-        </w:rPr>
-        <w:t>(Jiang et al. 2011; Ranford-Cartwright &amp; Mwangi 2012)</w:t>
-      </w:r>
-      <w:r>
-        <w:fldChar w:fldCharType="end"/>
-      </w:r>
-      <w:r>
-        <w:t>. We also e</w:t>
-      </w:r>
-      <w:r>
-        <w:t>stimate</w:t>
-      </w:r>
-      <w:r>
-        <w:t>d</w:t>
-      </w:r>
-      <w:r>
-        <w:t xml:space="preserve"> that CO events are approximately twice as frequent as NCO events</w:t>
-      </w:r>
-      <w:r>
-        <w:t>, after adjusting for incomplete discovery of smaller NCO conversion tracts</w:t>
-      </w:r>
-      <w:r>
-        <w:t>.</w:t>
-      </w:r>
-      <w:r>
-        <w:t xml:space="preserve"> </w:t>
-      </w:r>
-      <w:r>
-        <w:fldChar w:fldCharType="begin" w:fldLock="1"/>
-      </w:r>
-      <w:r>
-        <w:instrText>ADDIN CSL_CITATION { "citationItems" : [ { "id" : "ITEM-1", "itemData" : { "DOI" : "10.1186/1471-2164-12-116", "ISSN" : "1471-2164", "PMID" : "21324207", "abstract" : "BACKGROUND: Knowledge of the origins, distribution, and inheritance of variation in the malaria parasite (Plasmodium falciparum) genome is crucial for understanding its evolution; however the 81% (A+T) genome poses challenges to high-throughput sequencing technologies. We explore the viability of the Roche 454 Genome Sequencer FLX (GS FLX) high throughput sequencing technology for both whole genome sequencing and fine-resolution characterization of genetic exchange in malaria parasites. RESULTS: We present a scheme to survey recombination in the haploid stage genomes of two sibling parasite clones, using whole genome pyrosequencing that includes a sliding window approach to predict recombination breakpoints. Whole genome shotgun (WGS) sequencing generated approximately 2 million reads, with an average read length of approximately 300 bp. De novo assembly using a combination of WGS and 3 kb paired end libraries resulted in contigs \u2264 34 kb. More than 8,000 of the 24,599 SNP markers identified between parents were genotyped in the progeny, resulting in a marker density of approximately 1 marker/3.3 kb and allowing for the detection of previously unrecognized crossovers (COs) and many non crossover (NCO) gene conversions throughout the genome. CONCLUSIONS: By sequencing the 23 Mb genomes of two haploid progeny clones derived from a genetic cross at more than 30\u00d7 coverage, we captured high resolution information on COs, NCOs and genetic variation within the progeny genomes. This study is the first to resequence progeny clones to examine fine structure of COs and NCOs in malaria parasites.", "author" : [ { "dropping-particle" : "", "family" : "Samarakoon", "given" : "Upeka", "non-dropping-particle" : "", "parse-names" : false, "suffix" : "" }, { "dropping-particle" : "", "family" : "Regier", "given" : "Allison", "non-dropping-particle" : "", "parse-names" : false, "suffix" : "" }, { "dropping-particle" : "", "family" : "Tan", "given" : "Asako", "non-dropping-particle" : "", "parse-names" : false, "suffix" : "" }, { "dropping-particle" : "", "family" : "Desany", "given" : "Brian A", "non-dropping-particle" : "", "parse-names" : false, "suffix" : "" }, { "dropping-particle" : "", "family" : "Collins", "given" : "Brendan", "non-dropping-particle" : "", "parse-names" : false, "suffix" : "" }, { "dropping-particle" : "", "family" : "Tan", "given" : "John C", "non-dropping-particle" : "", "parse-names" : false, "suffix" : "" }, { "dropping-particle" : "", "family" : "Emrich", "given" : "Scott J", "non-dropping-particle" : "", "parse-names" : false, "suffix" : "" }, { "dropping-particle" : "", "family" : "Ferdig", "given" : "Michael T", "non-dropping-particle" : "", "parse-names" : false, "suffix" : "" } ], "container-title" : "BMC genomics", "id" : "ITEM-1", "issued" : { "date-parts" : [ [ "2011", "1" ] ] }, "page" : "116", "title" : "High-throughput 454 resequencing for allele discovery and recombination mapping in Plasmodium falciparum.", "type" : "article-journal", "volume" : "12" }, "uris" : [ "http://www.mendeley.com/documents/?uuid=5992b6ae-9293-4a5b-b98f-8f09732b9720" ] } ], "mendeley" : { "formattedCitation" : "(Samarakoon, Regier, et al. 2011)", "manualFormatting" : "Samarakoon, Regier, et al. (2011)", "plainTextFormattedCitation" : "(Samarakoon, Regier, et al. 2011)", "previouslyFormattedCitation" : "(Samarakoon, Regier, et al. 2011)" }, "properties" : { "noteIndex" : 0 }, "schema" : "https://github.com/citation-style-language/schema/raw/master/csl-citation.json" }</w:instrText>
-      </w:r>
-      <w:r>
-        <w:fldChar w:fldCharType="separate"/>
-      </w:r>
-      <w:r>
-        <w:rPr>
-          <w:noProof/>
-        </w:rPr>
-        <w:t xml:space="preserve">Samarakoon, Regier, et al. </w:t>
-      </w:r>
-      <w:r>
-        <w:rPr>
-          <w:noProof/>
-        </w:rPr>
-        <w:t>(</w:t>
-      </w:r>
-      <w:r>
-        <w:rPr>
-          <w:noProof/>
-        </w:rPr>
-        <w:t>2011)</w:t>
-      </w:r>
-      <w:r>
-        <w:fldChar w:fldCharType="end"/>
-      </w:r>
-      <w:r>
-        <w:t xml:space="preserve"> studied two progeny of HB3xDd2 </w:t>
-      </w:r>
-      <w:r>
-        <w:t xml:space="preserve">using </w:t>
-      </w:r>
-      <w:r>
-        <w:t>454</w:t>
-      </w:r>
-      <w:r>
-        <w:t xml:space="preserve"> sequencing </w:t>
-      </w:r>
-      <w:r>
-        <w:t xml:space="preserve">and </w:t>
-      </w:r>
-      <w:r>
-        <w:t xml:space="preserve">observed </w:t>
-      </w:r>
-      <w:r>
-        <w:t>a similar</w:t>
-      </w:r>
-      <w:r>
-        <w:t xml:space="preserve"> number CO and </w:t>
-      </w:r>
-      <w:r>
-        <w:t xml:space="preserve">putative </w:t>
-      </w:r>
-      <w:r>
-        <w:t xml:space="preserve">NCO events in both </w:t>
-      </w:r>
-      <w:r>
-        <w:t xml:space="preserve">progeny samples. </w:t>
-      </w:r>
-      <w:r>
-        <w:t xml:space="preserve">It is not clear why </w:t>
-      </w:r>
-      <w:r>
-        <w:t>our</w:t>
-      </w:r>
-      <w:r>
-        <w:t xml:space="preserve"> </w:t>
-      </w:r>
-      <w:r>
-        <w:t xml:space="preserve">estimated </w:t>
-      </w:r>
-      <w:r>
-        <w:t xml:space="preserve">NCO rate </w:t>
-      </w:r>
-      <w:r>
-        <w:t>is lower</w:t>
-      </w:r>
-      <w:r>
-        <w:t xml:space="preserve">, </w:t>
-      </w:r>
-      <w:r>
-        <w:t xml:space="preserve">especially as marker resolution is an order of magnitude higher in this study and thus power to observe NCO tracts should be higher. We found that conversion tract lengths in </w:t>
-      </w:r>
-      <w:r>
-        <w:rPr>
-          <w:i/>
-        </w:rPr>
-        <w:t>P. falciparum</w:t>
-      </w:r>
-      <w:r>
-        <w:t xml:space="preserve"> are comparable to yeast </w:t>
-      </w:r>
-      <w:r>
-        <w:fldChar w:fldCharType="begin" w:fldLock="1"/>
-      </w:r>
-      <w:r>
-        <w:instrText>ADDIN CSL_CITATION { "citationItems" : [ { "id" : "ITEM-1", "itemData" : { "DOI" : "10.1038/nature07135", "ISSN" : "1476-4687", "PMID" : "18615017", "abstract" : "Meiotic recombination has a central role in the evolution of sexually reproducing organisms. The two recombination outcomes, crossover and non-crossover, increase genetic diversity, but have the potential to homogenize alleles by gene conversion. Whereas crossover rates vary considerably across the genome, non-crossovers and gene conversions have only been identified in a handful of loci. To examine recombination genome wide and at high spatial resolution, we generated maps of crossovers, crossover-associated gene conversion and non-crossover gene conversion using dense genetic marker data collected from all four products of fifty-six yeast (Saccharomyces cerevisiae) meioses. Our maps reveal differences in the distributions of crossovers and non-crossovers, showing more regions where either crossovers or non-crossovers are favoured than expected by chance. Furthermore, we detect evidence for interference between crossovers and non-crossovers, a phenomenon previously only known to occur between crossovers. Up to 1% of the genome of each meiotic product is subject to gene conversion in a single meiosis, with detectable bias towards GC nucleotides. To our knowledge the maps represent the first high-resolution, genome-wide characterization of the multiple outcomes of recombination in any organism. In addition, because non-crossover hotspots create holes of reduced linkage within haplotype blocks, our results stress the need to incorporate non-crossovers into genetic linkage analysis.", "author" : [ { "dropping-particle" : "", "family" : "Mancera", "given" : "Eugenio", "non-dropping-particle" : "", "parse-names" : false, "suffix" : "" }, { "dropping-particle" : "", "family" : "Bourgon", "given" : "Richard", "non-dropping-particle" : "", "parse-names" : false, "suffix" : "" }, { "dropping-particle" : "", "family" : "Brozzi", "given" : "Alessandro", "non-dropping-particle" : "", "parse-names" : false, "suffix" : "" }, { "dropping-particle" : "", "family" : "Huber", "given" : "Wolfgang", "non-dropping-particle" : "", "parse-names" : false, "suffix" : "" }, { "dropping-particle" : "", "family" : "Steinmetz", "given" : "Lars M", "non-dropping-particle" : "", "parse-names" : false, "suffix" : "" } ], "container-title" : "Nature", "id" : "ITEM-1", "issue" : "7203", "issued" : { "date-parts" : [ [ "2008", "7", "24" ] ] }, "page" : "479-85", "title" : "High-resolution mapping of meiotic crossovers and non-crossovers in yeast.", "type" : "article-journal", "volume" : "454" }, "uris" : [ "http://www.mendeley.com/documents/?uuid=6e42a972-c1d5-42d9-8b0d-59de9f81af66" ] } ], "mendeley" : { "formattedCitation" : "(Mancera et al. 2008)", "plainTextFormattedCitation" : "(Mancera et al. 2008)", "previouslyFormattedCitation" : "(Mancera et al. 2008)" }, "properties" : { "noteIndex" : 0 }, "schema" : "https://github.com/citation-style-language/schema/raw/master/csl-citation.json" }</w:instrText>
-      </w:r>
-      <w:r>
-        <w:fldChar w:fldCharType="separate"/>
-      </w:r>
-      <w:r>
-        <w:rPr>
-          <w:noProof/>
-        </w:rPr>
-        <w:t>(Mancera et al. 2008)</w:t>
-      </w:r>
-      <w:r>
-        <w:fldChar w:fldCharType="end"/>
-      </w:r>
-      <w:r>
-        <w:t xml:space="preserve"> but longer than humans </w:t>
-      </w:r>
-      <w:r>
-        <w:fldChar w:fldCharType="begin" w:fldLock="1"/>
-      </w:r>
-      <w:r>
-        <w:instrText>ADDIN CSL_CITATION { "citationItems" : [ { "id" : "ITEM-1", "itemData" : { "DOI" : "10.1038/ng1287", "ISSN" : "1061-4036", "PMID" : "14704667", "abstract" : "Meiotic gene conversion has an important role in allele diversification and in the homogenization of gene and other repeat DNA sequence families, sometimes with pathological consequences. But little is known about the dynamics of gene conversion in humans and its relationship to meiotic crossover. We therefore developed screening and selection methods to characterize sperm conversions in two meiotic crossover hot spots in the major histocompatibility complex (MHC) and one in the sex chromosomal pseudoautosomal pairing region PAR1 (ref. 9). All three hot spots are active in gene conversion and crossover. Conversion tracts are short and define a steep bidirectional gradient centered at the peak of crossover activity, consistent with crossovers and conversions being produced by the same recombination-initiating events. These initiations seem to be spread over a narrow zone, rather than occurring at a single site, and seem preferentially to yield conversions rather than crossovers. Crossover breakpoints are more broadly diffused than conversion breakpoints, suggesting either differences between conversion and crossover processing after initiation or the existence of a quality control checkpoint at which short interactions between homologous chromosomes are preferentially aborted as conversions.", "author" : [ { "dropping-particle" : "", "family" : "Jeffreys", "given" : "Alec J", "non-dropping-particle" : "", "parse-names" : false, "suffix" : "" }, { "dropping-particle" : "", "family" : "May", "given" : "Celia A", "non-dropping-particle" : "", "parse-names" : false, "suffix" : "" } ], "container-title" : "Nature genetics", "id" : "ITEM-1", "issue" : "2", "issued" : { "date-parts" : [ [ "2004", "2" ] ] }, "page" : "151-6", "title" : "Intense and highly localized gene conversion activity in human meiotic crossover hot spots.", "type" : "article-journal", "volume" : "36" }, "uris" : [ "http://www.mendeley.com/documents/?uuid=14daa96c-f1b4-4ebe-b275-a6a531965f03" ] } ], "mendeley" : { "formattedCitation" : "(Jeffreys &amp; May 2004)", "plainTextFormattedCitation" : "(Jeffreys &amp; May 2004)", "previouslyFormattedCitation" : "(Jeffreys &amp; May 2004)" }, "properties" : { "noteIndex" : 0 }, "schema" : "https://github.com/citation-style-language/schema/raw/master/csl-citation.json" }</w:instrText>
-      </w:r>
-      <w:r>
-        <w:fldChar w:fldCharType="separate"/>
-      </w:r>
-      <w:r>
-        <w:rPr>
-          <w:noProof/>
-        </w:rPr>
-        <w:t>(Jeffreys &amp; May 2004)</w:t>
-      </w:r>
-      <w:r>
-        <w:fldChar w:fldCharType="end"/>
-      </w:r>
-      <w:r>
-        <w:t xml:space="preserve"> and </w:t>
-      </w:r>
-      <w:r>
-        <w:rPr>
-          <w:i/>
-        </w:rPr>
-        <w:t>Drosophila</w:t>
-      </w:r>
-      <w:r>
-        <w:t xml:space="preserve"> </w:t>
-      </w:r>
-      <w:r>
-        <w:fldChar w:fldCharType="begin" w:fldLock="1"/>
-      </w:r>
-      <w:r>
-        <w:instrText>ADDIN CSL_CITATION { "citationItems" : [ { "id" : "ITEM-1", "itemData" : { "ISSN" : "0016-6731", "PMID" : "7982556", "abstract" : "Employing extensive co-conversion data for selected and unselected sites of known molecular location in the rosy locus of Drosophila. we determine the parameters of meiotic gene conversion tract length distribution. The tract length distribution for gene conversion events can be approximated by the equation P(L &gt; or = n) = phi n where P is the probability that tract length (L) is greater than or equal to a specified number of nucleotides (n). From the co-conversion data, a maximum likelihood estimate with standard error for phi is 0.99717 +/- 0.00026, corresponding to a mean conversion tract length of 352 base pairs. (Thus, gene conversion tract lengths are sufficiently small to allow for extensive shuffling of DNA sequence polymorphisms within a gene). For selected site conversions there is a bias towards recovery of longer tracts. The distribution of conversion tract lengths associated with selected sites can be approximated by the equation P(L &gt; or = n/ selected) = phi n(1 - n + n/phi), where P is now the probability that a selected site tract length (L) is greater than or equal to a specified number of nucleotides (n). For the optimal value of phi determined from the co-conversion analysis, the mean conversion tract length for selected sites is 706 base pairs. We discuss, in the light of this and other studies, the relationship between meiotic gene conversion and P element excision induced gap repair and determine that they are distinct processes defined by different parameters and, possibly, mechanisms.", "author" : [ { "dropping-particle" : "", "family" : "Hilliker", "given" : "A J", "non-dropping-particle" : "", "parse-names" : false, "suffix" : "" }, { "dropping-particle" : "", "family" : "Harauz", "given" : "G", "non-dropping-particle" : "", "parse-names" : false, "suffix" : "" }, { "dropping-particle" : "", "family" : "Reaume", "given" : "A G", "non-dropping-particle" : "", "parse-names" : false, "suffix" : "" }, { "dropping-particle" : "", "family" : "Gray", "given" : "M", "non-dropping-particle" : "", "parse-names" : false, "suffix" : "" }, { "dropping-particle" : "", "family" : "Clark", "given" : "S H", "non-dropping-particle" : "", "parse-names" : false, "suffix" : "" }, { "dropping-particle" : "", "family" : "Chovnick", "given" : "A", "non-dropping-particle" : "", "parse-names" : false, "suffix" : "" } ], "container-title" : "Genetics", "id" : "ITEM-1", "issue" : "4", "issued" : { "date-parts" : [ [ "1994", "8" ] ] }, "page" : "1019-26", "title" : "Meiotic gene conversion tract length distribution within the rosy locus of Drosophila melanogaster.", "type" : "article-journal", "volume" : "137" }, "uris" : [ "http://www.mendeley.com/documents/?uuid=041c3732-0e10-424b-a302-2c67b93d817c" ] } ], "mendeley" : { "formattedCitation" : "(Hilliker et al. 1994)", "plainTextFormattedCitation" : "(Hilliker et al. 1994)", "previouslyFormattedCitation" : "(Hilliker et al. 1994)" }, "properties" : { "noteIndex" : 0 }, "schema" : "https://github.com/citation-style-language/schema/raw/master/csl-citation.json" }</w:instrText>
-      </w:r>
-      <w:r>
-        <w:fldChar w:fldCharType="separate"/>
-      </w:r>
-      <w:r>
-        <w:rPr>
-          <w:noProof/>
-        </w:rPr>
-        <w:t>(Hilliker et al. 1994)</w:t>
-      </w:r>
-      <w:r>
-        <w:fldChar w:fldCharType="end"/>
-      </w:r>
-      <w:r>
-        <w:t>. Our observation</w:t>
-      </w:r>
-      <w:r>
-        <w:t>s</w:t>
-      </w:r>
-      <w:r>
-        <w:t xml:space="preserve"> of apparent long-range complex recombination events spanning &gt;60kb in some progeny do not fit well with current models </w:t>
-      </w:r>
-      <w:r>
-        <w:t xml:space="preserve">for eukaryotic recombination pathways </w:t>
-      </w:r>
-      <w:r>
-        <w:t>and remain to be explained.</w:t>
-      </w:r>
-    </w:p>
-    <w:p>
-      <w:r>
-        <w:t xml:space="preserve">In higher eukaryotes the recombination rate is known to be highly variable over the genome, with most recombination concentrated within narrow hotspots </w:t>
-      </w:r>
-      <w:r>
-        <w:fldChar w:fldCharType="begin" w:fldLock="1"/>
-      </w:r>
-      <w:r>
-        <w:instrText>ADDIN CSL_CITATION { "citationItems" : [ { "id" : "ITEM-1", "itemData" : { "DOI" : "10.1126/science.1117196", "ISSN" : "1095-9203", "PMID" : "16224025", "abstract" : "Genetic maps, which document the way in which recombination rates vary over a genome, are an essential tool for many genetic analyses. We present a high-resolution genetic map of the human genome, based on statistical analyses of genetic variation data, and identify more than 25,000 recombination hotspots, together with motifs and sequence contexts that play a role in hotspot activity. Differences between the behavior of recombination rates over large (megabase) and small (kilobase) scales lead us to suggest a two-stage model for recombination in which hotspots are stochastic features, within a framework in which large-scale rates are constrained.", "author" : [ { "dropping-particle" : "", "family" : "Myers", "given" : "Simon", "non-dropping-particle" : "", "parse-names" : false, "suffix" : "" }, { "dropping-particle" : "", "family" : "Bottolo", "given" : "Leonardo", "non-dropping-particle" : "", "parse-names" : false, "suffix" : "" }, { "dropping-particle" : "", "family" : "Freeman", "given" : "Colin", "non-dropping-particle" : "", "parse-names" : false, "suffix" : "" }, { "dropping-particle" : "", "family" : "McVean", "given" : "Gil", "non-dropping-particle" : "", "parse-names" : false, "suffix" : "" }, { "dropping-particle" : "", "family" : "Donnelly", "given" : "Peter", "non-dropping-particle" : "", "parse-names" : false, "suffix" : "" } ], "container-title" : "Science (New York, N.Y.)", "id" : "ITEM-1", "issue" : "5746", "issued" : { "date-parts" : [ [ "2005", "10", "14" ] ] }, "page" : "321-4", "title" : "A fine-scale map of recombination rates and hotspots across the human genome.", "type" : "article-journal", "volume" : "310" }, "uris" : [ "http://www.mendeley.com/documents/?uuid=f464c76d-c89b-4d6e-b408-88a9eef42402" ] } ], "mendeley" : { "formattedCitation" : "(Myers et al. 2005)", "plainTextFormattedCitation" : "(Myers et al. 2005)", "previouslyFormattedCitation" : "(Myers et al. 2005)" }, "properties" : { "noteIndex" : 0 }, "schema" : "https://github.com/citation-style-language/schema/raw/master/csl-citation.json" }</w:instrText>
-      </w:r>
-      <w:r>
-        <w:fldChar w:fldCharType="separate"/>
-      </w:r>
-      <w:r>
-        <w:rPr>
-          <w:noProof/>
-        </w:rPr>
-        <w:t>(Myers et al. 2005)</w:t>
-      </w:r>
-      <w:r>
-        <w:fldChar w:fldCharType="end"/>
-      </w:r>
-      <w:r>
-        <w:t xml:space="preserve">. Previous work on the 7G8xGB4 cross suggested that the rate of recombination may not be uniform over the </w:t>
-      </w:r>
-      <w:r>
-        <w:rPr>
-          <w:i/>
-        </w:rPr>
-        <w:t>P. falciparum</w:t>
-      </w:r>
-      <w:r>
-        <w:t xml:space="preserve"> genome</w:t>
-      </w:r>
-      <w:r>
-        <w:t xml:space="preserve"> </w:t>
-      </w:r>
-      <w:r>
-        <w:fldChar w:fldCharType="begin" w:fldLock="1"/>
-      </w:r>
-      <w:r>
-        <w:instrText>ADDIN CSL_CITATION { "citationItems" : [ { "id" : "ITEM-1", "itemData" : { "DOI" : "10.1186/gb-2011-12-4-r33", "ISSN" : "1465-6914", "PMID" : "21463505", "abstract" : "BACKGROUND: The human malaria parasite Plasmodium falciparum survives pressures from the host immune system and antimalarial drugs by modifying its genome. Genetic recombination and nucleotide substitution are the two major mechanisms that the parasite employs to generate genome diversity. A better understanding of these mechanisms may provide important information for studying parasite evolution, immune evasion and drug resistance. RESULTS: Here, we used a high-density tiling array to estimate the genetic recombination rate among 32 progeny of a P. falciparum genetic cross (7G8 \u00d7 GB4). We detected 638 recombination events and constructed a high-resolution genetic map. Comparing genetic and physical maps, we obtained an overall recombination rate of 9.6 kb per centimorgan and identified 54 candidate recombination hotspots. Similar to centromeres in other organisms, the sequences of P. falciparum centromeres are found in chromosome regions largely devoid of recombination activity. Motifs enriched in hotspots were also identified, including a 12-bp G/C-rich motif with 3-bp periodicity that may interact with a protein containing 11 predicted zinc finger arrays. CONCLUSIONS: These results show that the P. falciparum genome has a high recombination rate, although it also follows the overall rule of meiosis in eukaryotes with an average of approximately one crossover per chromosome per meiosis. GC-rich repetitive motifs identified in the hotspot sequences may play a role in the high recombination rate observed. The lack of recombination activity in centromeric regions is consistent with the observations of reduced recombination near the centromeres of other organisms.", "author" : [ { "dropping-particle" : "", "family" : "Jiang", "given" : "Hongying", "non-dropping-particle" : "", "parse-names" : false, "suffix" : "" }, { "dropping-particle" : "", "family" : "Li", "given" : "Na", "non-dropping-particle" : "", "parse-names" : false, "suffix" : "" }, { "dropping-particle" : "", "family" : "Gopalan", "given" : "Vivek", "non-dropping-particle" : "", "parse-names" : false, "suffix" : "" }, { "dropping-particle" : "", "family" : "Zilversmit", "given" : "Martine M", "non-dropping-particle" : "", "parse-names" : false, "suffix" : "" }, { "dropping-particle" : "", "family" : "Varma", "given" : "Sudhir", "non-dropping-particle" : "", "parse-names" : false, "suffix" : "" }, { "dropping-particle" : "", "family" : "Nagarajan", "given" : "Vijayaraj", "non-dropping-particle" : "", "parse-names" : false, "suffix" : "" }, { "dropping-particle" : "", "family" : "Li", "given" : "Jian", "non-dropping-particle" : "", "parse-names" : false, "suffix" : "" }, { "dropping-particle" : "", "family" : "Mu", "given" : "Jianbing", "non-dropping-particle" : "", "parse-names" : false, "suffix" : "" }, { "dropping-particle" : "", "family" : "Hayton", "given" : "Karen", "non-dropping-particle" : "", "parse-names" : false, "suffix" : "" }, { "dropping-particle" : "", "family" : "Henschen", "given" : "Bruce", "non-dropping-particle" : "", "parse-names" : false, "suffix" : "" }, { "dropping-particle" : "", "family" : "Yi", "given" : "Ming", "non-dropping-particle" : "", "parse-names" : false, "suffix" : "" }, { "dropping-particle" : "", "family" : "Stephens", "given" : "Robert", "non-dropping-particle" : "", "parse-names" : false, "suffix" : "" }, { "dropping-particle" : "", "family" : "McVean", "given" : "Gilean", "non-dropping-particle" : "", "parse-names" : false, "suffix" : "" }, { "dropping-particle" : "", "family" : "Awadalla", "given" : "Philip", "non-dropping-particle" : "", "parse-names" : false, "suffix" : "" }, { "dropping-particle" : "", "family" : "Wellems", "given" : "Thomas E", "non-dropping-particle" : "", "parse-names" : false, "suffix" : "" }, { "dropping-particle" : "", "family" : "Su", "given" : "Xin-zhuan", "non-dropping-particle" : "", "parse-names" : false, "suffix" : "" } ], "container-title" : "Genome biology", "id" : "ITEM-1", "issue" : "4", "issued" : { "date-parts" : [ [ "2011", "1" ] ] }, "page" : "R33", "title" : "High recombination rates and hotspots in a Plasmodium falciparum genetic cross.", "type" : "article-journal", "volume" : "12" }, "uris" : [ "http://www.mendeley.com/documents/?uuid=539d2d91-46b1-442c-b7db-19dbac6d8412" ] } ], "mendeley" : { "formattedCitation" : "(Jiang et al. 2011)", "plainTextFormattedCitation" : "(Jiang et al. 2011)", "previouslyFormattedCitation" : "(Jiang et al. 2011)" }, "properties" : { "noteIndex" : 0 }, "schema" : "https://github.com/citation-style-language/schema/raw/master/csl-citation.json" }</w:instrText>
-      </w:r>
-      <w:r>
-        <w:fldChar w:fldCharType="separate"/>
-      </w:r>
-      <w:r>
-        <w:rPr>
-          <w:noProof/>
-        </w:rPr>
-        <w:t>(Jiang et al. 2011)</w:t>
-      </w:r>
-      <w:r>
-        <w:fldChar w:fldCharType="end"/>
-      </w:r>
-      <w:r>
-        <w:t>.</w:t>
-      </w:r>
-      <w:r>
-        <w:t xml:space="preserve"> </w:t>
-      </w:r>
-      <w:r>
-        <w:t xml:space="preserve">Data from natural populations </w:t>
-      </w:r>
-      <w:r>
-        <w:t xml:space="preserve">will be required to robustly evaluate the </w:t>
-      </w:r>
-      <w:r>
-        <w:lastRenderedPageBreak/>
-        <w:t xml:space="preserve">support for different hotspot </w:t>
-      </w:r>
-      <w:proofErr w:type="gramStart"/>
-      <w:r>
-        <w:t>mode</w:t>
-      </w:r>
-      <w:r>
-        <w:t>ls,</w:t>
-      </w:r>
-      <w:proofErr w:type="gramEnd"/>
-      <w:r>
-        <w:t xml:space="preserve"> </w:t>
-      </w:r>
-      <w:r>
-        <w:t xml:space="preserve">however </w:t>
-      </w:r>
-      <w:r>
-        <w:t>we observe</w:t>
-      </w:r>
-      <w:r>
-        <w:t>d</w:t>
-      </w:r>
-      <w:r>
-        <w:t xml:space="preserve"> recombination events</w:t>
-      </w:r>
-      <w:r>
-        <w:t xml:space="preserve"> frequently in both coding and non-coding regions</w:t>
+        <w:t>both coding and non-coding regions</w:t>
       </w:r>
       <w:r>
         <w:t xml:space="preserve"> of the core genome</w:t>
@@ -14639,7 +14627,7 @@
 </file>
 
 <file path=customXml/itemProps1.xml><?xml version="1.0" encoding="utf-8"?>
-<ds:datastoreItem xmlns:ds="http://schemas.openxmlformats.org/officeDocument/2006/customXml" ds:itemID="{B96C4B75-C35F-4830-A2CF-6A01751F3C71}">
+<ds:datastoreItem xmlns:ds="http://schemas.openxmlformats.org/officeDocument/2006/customXml" ds:itemID="{686CF550-42C3-417E-A895-5502F0C17D26}">
   <ds:schemaRefs>
     <ds:schemaRef ds:uri="http://schemas.openxmlformats.org/officeDocument/2006/bibliography"/>
   </ds:schemaRefs>

</xml_diff>